<commit_message>
Zakończona liturgia słowa - od koletky do homilii
</commit_message>
<xml_diff>
--- a/Artykuły o liturgii do Ignisa.docx
+++ b/Artykuły o liturgii do Ignisa.docx
@@ -39,6 +39,7 @@
               <w:szCs w:val="72"/>
             </w:rPr>
           </w:pPr>
+          <w:proofErr w:type="spellStart"/>
           <w:r>
             <w:rPr>
               <w:rFonts w:asciiTheme="minorHAnsi" w:hAnsiTheme="minorHAnsi"/>
@@ -47,8 +48,31 @@
               <w:sz w:val="72"/>
               <w:szCs w:val="72"/>
             </w:rPr>
-            <w:t>Artykuły do IGNISa</w:t>
+            <w:t>Artykuły</w:t>
           </w:r>
+          <w:proofErr w:type="spellEnd"/>
+          <w:r>
+            <w:rPr>
+              <w:rFonts w:asciiTheme="minorHAnsi" w:hAnsiTheme="minorHAnsi"/>
+              <w:b/>
+              <w:color w:val="7030A0"/>
+              <w:sz w:val="72"/>
+              <w:szCs w:val="72"/>
+            </w:rPr>
+            <w:t xml:space="preserve"> do </w:t>
+          </w:r>
+          <w:proofErr w:type="spellStart"/>
+          <w:r>
+            <w:rPr>
+              <w:rFonts w:asciiTheme="minorHAnsi" w:hAnsiTheme="minorHAnsi"/>
+              <w:b/>
+              <w:color w:val="7030A0"/>
+              <w:sz w:val="72"/>
+              <w:szCs w:val="72"/>
+            </w:rPr>
+            <w:t>IGNISa</w:t>
+          </w:r>
+          <w:proofErr w:type="spellEnd"/>
         </w:p>
         <w:p>
           <w:pPr>
@@ -722,7 +746,23 @@
           <w:rFonts w:cs="Times New Roman"/>
           <w:lang w:val="pl-PL"/>
         </w:rPr>
-        <w:t>” (KL 33). Modlitwa liturgiczna daje nam pewność, że uczestniczymy w świętych misteriach i „chodzimy w obecności Bożej” (por. Ps 116). Jest to rzecz fundamentalna, która pozwoli nam pochylić się nad tajemnicą liturgii w tym cyklu artykułów.</w:t>
+        <w:t xml:space="preserve">” (KL 33). Modlitwa liturgiczna daje nam pewność, że uczestniczymy w świętych misteriach i „chodzimy w obecności Bożej” (por. </w:t>
+      </w:r>
+      <w:proofErr w:type="spellStart"/>
+      <w:r>
+        <w:rPr>
+          <w:rFonts w:cs="Times New Roman"/>
+          <w:lang w:val="pl-PL"/>
+        </w:rPr>
+        <w:t>Ps</w:t>
+      </w:r>
+      <w:proofErr w:type="spellEnd"/>
+      <w:r>
+        <w:rPr>
+          <w:rFonts w:cs="Times New Roman"/>
+          <w:lang w:val="pl-PL"/>
+        </w:rPr>
+        <w:t xml:space="preserve"> 116). Jest to rzecz fundamentalna, która pozwoli nam pochylić się nad tajemnicą liturgii w tym cyklu artykułów.</w:t>
       </w:r>
     </w:p>
     <w:p>
@@ -955,8 +995,19 @@
           <w:shd w:val="clear" w:color="auto" w:fill="FFFF00"/>
           <w:lang w:val="pl-PL"/>
         </w:rPr>
-        <w:t>Pater noster</w:t>
-      </w:r>
+        <w:t xml:space="preserve">Pater </w:t>
+      </w:r>
+      <w:proofErr w:type="spellStart"/>
+      <w:r>
+        <w:rPr>
+          <w:rFonts w:cs="Times New Roman"/>
+          <w:i/>
+          <w:shd w:val="clear" w:color="auto" w:fill="FFFF00"/>
+          <w:lang w:val="pl-PL"/>
+        </w:rPr>
+        <w:t>noster</w:t>
+      </w:r>
+      <w:proofErr w:type="spellEnd"/>
       <w:r>
         <w:rPr>
           <w:rFonts w:cs="Times New Roman"/>
@@ -1042,7 +1093,23 @@
           <w:rFonts w:cs="Times New Roman"/>
           <w:lang w:val="pl-PL"/>
         </w:rPr>
-        <w:t xml:space="preserve">Na ołtarzu albo obok powinny znajdować się dwa, cztery lub sześć, a podczas Mszy celebrowanej przez biskupa siedem świeczników (por. OWMR 117), których liczbę, w liturgii przedsoborowej, zapalano zależnie od rangi święta. </w:t>
+        <w:t xml:space="preserve">Na ołtarzu albo obok powinny znajdować się dwa, cztery lub sześć, a podczas Mszy celebrowanej przez biskupa siedem świeczników (por. OWMR 117), których liczbę, w liturgii </w:t>
+      </w:r>
+      <w:proofErr w:type="spellStart"/>
+      <w:r>
+        <w:rPr>
+          <w:rFonts w:cs="Times New Roman"/>
+          <w:lang w:val="pl-PL"/>
+        </w:rPr>
+        <w:t>przedsoborowej</w:t>
+      </w:r>
+      <w:proofErr w:type="spellEnd"/>
+      <w:r>
+        <w:rPr>
+          <w:rFonts w:cs="Times New Roman"/>
+          <w:lang w:val="pl-PL"/>
+        </w:rPr>
+        <w:t xml:space="preserve">, zapalano zależnie od rangi święta. </w:t>
       </w:r>
     </w:p>
     <w:p>
@@ -1190,6 +1257,7 @@
         </w:rPr>
         <w:t xml:space="preserve">Postawa klęcząca wyraża uniżenie, skruchę i pokorę. Przyjmujemy ją dwa razy, w momencie ukazania nam Ciała i Krwi Chrystusa, czyli na przeistoczeniu i po </w:t>
       </w:r>
+      <w:proofErr w:type="spellStart"/>
       <w:r>
         <w:rPr>
           <w:rFonts w:cs="Times New Roman"/>
@@ -1197,7 +1265,17 @@
           <w:highlight w:val="yellow"/>
           <w:lang w:val="pl-PL"/>
         </w:rPr>
-        <w:t>Agnus dei</w:t>
+        <w:t>Agnus</w:t>
+      </w:r>
+      <w:proofErr w:type="spellEnd"/>
+      <w:r>
+        <w:rPr>
+          <w:rFonts w:cs="Times New Roman"/>
+          <w:i/>
+          <w:highlight w:val="yellow"/>
+          <w:lang w:val="pl-PL"/>
+        </w:rPr>
+        <w:t xml:space="preserve"> dei</w:t>
       </w:r>
       <w:r>
         <w:rPr>
@@ -1697,7 +1775,39 @@
           <w:rFonts w:cs="Times New Roman"/>
           <w:lang w:val="pl-PL"/>
         </w:rPr>
-        <w:t>moment naszego publicznego przyznania się do grzechów. Kolejnym wyrazem naszej skruchy jest wyznanie winy, połączone z trzykrotnym uderzeniem się w piersi. Gest ten jest interpretowany w kluczu dwóch fragmentów z Pisma świętego. Mówią one o przemianie serca kamiennego na serce z ciała (por. Ez 36, 26) oraz zaproszeniu Jezusa do swojego wnętrza (por. Ap 4, 20). Spowiedź powszechna kończy się prośbą o wstawiennictwo</w:t>
+        <w:t xml:space="preserve">moment naszego publicznego przyznania się do grzechów. Kolejnym wyrazem naszej skruchy jest wyznanie winy, połączone z trzykrotnym uderzeniem się w piersi. Gest ten jest interpretowany w kluczu dwóch fragmentów z Pisma świętego. Mówią one o przemianie serca kamiennego na serce z ciała (por. </w:t>
+      </w:r>
+      <w:proofErr w:type="spellStart"/>
+      <w:r>
+        <w:rPr>
+          <w:rFonts w:cs="Times New Roman"/>
+          <w:lang w:val="pl-PL"/>
+        </w:rPr>
+        <w:t>Ez</w:t>
+      </w:r>
+      <w:proofErr w:type="spellEnd"/>
+      <w:r>
+        <w:rPr>
+          <w:rFonts w:cs="Times New Roman"/>
+          <w:lang w:val="pl-PL"/>
+        </w:rPr>
+        <w:t xml:space="preserve"> 36, 26) oraz zaproszeniu Jezusa do swojego wnętrza (por. </w:t>
+      </w:r>
+      <w:proofErr w:type="spellStart"/>
+      <w:r>
+        <w:rPr>
+          <w:rFonts w:cs="Times New Roman"/>
+          <w:lang w:val="pl-PL"/>
+        </w:rPr>
+        <w:t>Ap</w:t>
+      </w:r>
+      <w:proofErr w:type="spellEnd"/>
+      <w:r>
+        <w:rPr>
+          <w:rFonts w:cs="Times New Roman"/>
+          <w:lang w:val="pl-PL"/>
+        </w:rPr>
+        <w:t xml:space="preserve"> 4, 20). Spowiedź powszechna kończy się prośbą o wstawiennictwo</w:t>
       </w:r>
       <w:r>
         <w:rPr>
@@ -1805,14 +1915,30 @@
           <w:rFonts w:cs="Times New Roman"/>
           <w:lang w:val="pl-PL"/>
         </w:rPr>
-        <w:t>Czwartą formą aktu pokuty jest a</w:t>
-      </w:r>
-      <w:r>
-        <w:rPr>
-          <w:rFonts w:cs="Times New Roman"/>
-          <w:lang w:val="pl-PL"/>
-        </w:rPr>
-        <w:t>spersja, czyli pokropienie wiernych wodą święconą. Może</w:t>
+        <w:t xml:space="preserve">Czwartą formą aktu pokuty jest </w:t>
+      </w:r>
+      <w:proofErr w:type="spellStart"/>
+      <w:r>
+        <w:rPr>
+          <w:rFonts w:cs="Times New Roman"/>
+          <w:lang w:val="pl-PL"/>
+        </w:rPr>
+        <w:t>a</w:t>
+      </w:r>
+      <w:r>
+        <w:rPr>
+          <w:rFonts w:cs="Times New Roman"/>
+          <w:lang w:val="pl-PL"/>
+        </w:rPr>
+        <w:t>spersja</w:t>
+      </w:r>
+      <w:proofErr w:type="spellEnd"/>
+      <w:r>
+        <w:rPr>
+          <w:rFonts w:cs="Times New Roman"/>
+          <w:lang w:val="pl-PL"/>
+        </w:rPr>
+        <w:t>, czyli pokropienie wiernych wodą święconą. Może</w:t>
       </w:r>
       <w:r>
         <w:rPr>
@@ -1915,8 +2041,19 @@
           <w:highlight w:val="yellow"/>
           <w:lang w:val="pl-PL"/>
         </w:rPr>
-        <w:t>Kyrie eleison</w:t>
-      </w:r>
+        <w:t xml:space="preserve">Kyrie </w:t>
+      </w:r>
+      <w:proofErr w:type="spellStart"/>
+      <w:r>
+        <w:rPr>
+          <w:rFonts w:cs="Times New Roman"/>
+          <w:i/>
+          <w:highlight w:val="yellow"/>
+          <w:lang w:val="pl-PL"/>
+        </w:rPr>
+        <w:t>eleison</w:t>
+      </w:r>
+      <w:proofErr w:type="spellEnd"/>
       <w:r>
         <w:rPr>
           <w:rFonts w:cs="Times New Roman"/>
@@ -2082,7 +2219,23 @@
           <w:rFonts w:cs="Times New Roman"/>
           <w:lang w:val="pl-PL"/>
         </w:rPr>
-        <w:t>, którzy obwieścili światu narodzenie w ciele Pana Jezusa (por. Łk 2, 14). To wezwanie, po uprzednim wyznaniu grzechów, zaprasza nas do radości Kościoła chwalebnego. Chrystus już jest wśród nas (por. OWMR 27), jest zawsze obecny w</w:t>
+        <w:t xml:space="preserve">, którzy obwieścili światu narodzenie w ciele Pana Jezusa (por. </w:t>
+      </w:r>
+      <w:proofErr w:type="spellStart"/>
+      <w:r>
+        <w:rPr>
+          <w:rFonts w:cs="Times New Roman"/>
+          <w:lang w:val="pl-PL"/>
+        </w:rPr>
+        <w:t>Łk</w:t>
+      </w:r>
+      <w:proofErr w:type="spellEnd"/>
+      <w:r>
+        <w:rPr>
+          <w:rFonts w:cs="Times New Roman"/>
+          <w:lang w:val="pl-PL"/>
+        </w:rPr>
+        <w:t xml:space="preserve"> 2, 14). To wezwanie, po uprzednim wyznaniu grzechów, zaprasza nas do radości Kościoła chwalebnego. Chrystus już jest wśród nas (por. OWMR 27), jest zawsze obecny w</w:t>
       </w:r>
       <w:r>
         <w:rPr>
@@ -2777,20 +2930,42 @@
       <w:pPr>
         <w:spacing w:line="360" w:lineRule="auto"/>
         <w:ind w:firstLine="720"/>
-        <w:rPr>
-          <w:lang w:val="pl-PL"/>
-        </w:rPr>
-      </w:pPr>
-      <w:r>
-        <w:rPr>
-          <w:lang w:val="pl-PL"/>
-        </w:rPr>
-        <w:t>Kolekta kończy obrzędy wstępne i zarazem jest wstępem do liturgii słowa. Mocnym akcentem przejścia między tymi częściami jest przyjęcie pozycji siedzącej przez wszystkich zgromadzonych. Chrystus jest wśród nas, przywitaliśmy Go, wyznaliśmy naszą grzeszność i Jego chwałę, a teraz chcemy go słuchać i poznawać w tekstach Pisma świętego.</w:t>
+        <w:jc w:val="both"/>
+        <w:rPr>
+          <w:lang w:val="pl-PL"/>
+        </w:rPr>
+      </w:pPr>
+      <w:r>
+        <w:rPr>
+          <w:lang w:val="pl-PL"/>
+        </w:rPr>
+        <w:t xml:space="preserve">Kolekta kończy obrzędy wstępne i zarazem jest wstępem do liturgii słowa. Mocnym akcentem przejścia między tymi częściami jest przyjęcie pozycji siedzącej przez wszystkich </w:t>
+      </w:r>
+      <w:bookmarkStart w:id="4" w:name="_GoBack"/>
+      <w:bookmarkEnd w:id="4"/>
+      <w:r>
+        <w:rPr>
+          <w:lang w:val="pl-PL"/>
+        </w:rPr>
+        <w:t xml:space="preserve">zgromadzonych. Chrystus jest wśród nas, przywitaliśmy Go, wyznaliśmy naszą grzeszność i Jego chwałę, a teraz chcemy </w:t>
+      </w:r>
+      <w:r>
+        <w:rPr>
+          <w:lang w:val="pl-PL"/>
+        </w:rPr>
+        <w:t>G</w:t>
+      </w:r>
+      <w:r>
+        <w:rPr>
+          <w:lang w:val="pl-PL"/>
+        </w:rPr>
+        <w:t>o słuchać i poznawać w tekstach Pisma świętego.</w:t>
       </w:r>
     </w:p>
     <w:p>
       <w:pPr>
         <w:spacing w:line="360" w:lineRule="auto"/>
+        <w:jc w:val="both"/>
         <w:rPr>
           <w:lang w:val="pl-PL"/>
         </w:rPr>
@@ -2805,7 +2980,47 @@
         <w:rPr>
           <w:lang w:val="pl-PL"/>
         </w:rPr>
-        <w:t>który jest odpowiedzią ludu na usłyszane treści. Drugie czytanie zawiera komentarz Apostoła, a na końcu deklamowane są słowa Pana Jezusa. Taka struktura</w:t>
+        <w:t xml:space="preserve">który jest odpowiedzią ludu na usłyszane treści. Drugie czytanie zawiera komentarz Apostoła, </w:t>
+      </w:r>
+      <w:commentRangeStart w:id="5"/>
+      <w:commentRangeStart w:id="6"/>
+      <w:r>
+        <w:rPr>
+          <w:lang w:val="pl-PL"/>
+        </w:rPr>
+        <w:t>a na końcu</w:t>
+      </w:r>
+      <w:r>
+        <w:rPr>
+          <w:lang w:val="pl-PL"/>
+        </w:rPr>
+        <w:t xml:space="preserve"> w Ewangelii</w:t>
+      </w:r>
+      <w:r>
+        <w:rPr>
+          <w:lang w:val="pl-PL"/>
+        </w:rPr>
+        <w:t xml:space="preserve"> deklamowane są słowa Pana Jezusa. </w:t>
+      </w:r>
+      <w:commentRangeEnd w:id="5"/>
+      <w:r>
+        <w:rPr>
+          <w:rStyle w:val="CommentReference"/>
+        </w:rPr>
+        <w:commentReference w:id="5"/>
+      </w:r>
+      <w:commentRangeEnd w:id="6"/>
+      <w:r>
+        <w:rPr>
+          <w:rStyle w:val="CommentReference"/>
+        </w:rPr>
+        <w:commentReference w:id="6"/>
+      </w:r>
+      <w:r>
+        <w:rPr>
+          <w:lang w:val="pl-PL"/>
+        </w:rPr>
+        <w:t>Taka struktura</w:t>
       </w:r>
       <w:r>
         <w:rPr>
@@ -2817,15 +3032,44 @@
     <w:p>
       <w:pPr>
         <w:spacing w:line="360" w:lineRule="auto"/>
-        <w:rPr>
-          <w:lang w:val="pl-PL"/>
-        </w:rPr>
-      </w:pPr>
-      <w:r>
-        <w:rPr>
-          <w:lang w:val="pl-PL"/>
-        </w:rPr>
-        <w:t>Sobór Watykański II postanowił także, aby „</w:t>
+        <w:jc w:val="both"/>
+        <w:rPr>
+          <w:lang w:val="pl-PL"/>
+        </w:rPr>
+      </w:pPr>
+      <w:r>
+        <w:rPr>
+          <w:lang w:val="pl-PL"/>
+        </w:rPr>
+        <w:t xml:space="preserve">Sobór Watykański II postanowił także, </w:t>
+      </w:r>
+      <w:commentRangeStart w:id="7"/>
+      <w:commentRangeStart w:id="8"/>
+      <w:r>
+        <w:rPr>
+          <w:lang w:val="pl-PL"/>
+        </w:rPr>
+        <w:t>aby</w:t>
+      </w:r>
+      <w:commentRangeEnd w:id="7"/>
+      <w:r>
+        <w:rPr>
+          <w:rStyle w:val="CommentReference"/>
+        </w:rPr>
+        <w:commentReference w:id="7"/>
+      </w:r>
+      <w:commentRangeEnd w:id="8"/>
+      <w:r>
+        <w:rPr>
+          <w:rStyle w:val="CommentReference"/>
+        </w:rPr>
+        <w:commentReference w:id="8"/>
+      </w:r>
+      <w:r>
+        <w:rPr>
+          <w:lang w:val="pl-PL"/>
+        </w:rPr>
+        <w:t xml:space="preserve"> „</w:t>
       </w:r>
       <w:r>
         <w:rPr>
@@ -2837,7 +3081,19 @@
         <w:rPr>
           <w:lang w:val="pl-PL"/>
         </w:rPr>
-        <w:t xml:space="preserve">” (Konstytucja o Liturgii 51). W ten sposób powstały lata A, B i C, a ciągu których czytane są ustępy z poszczególnych Ewangelii synoptycznych, tj. Mateusza, Marka i Łukasza, wraz z odmiennymi czytaniami. </w:t>
+        <w:t xml:space="preserve">” (Konstytucja o Liturgii 51). W ten sposób powstały lata A, B i C, </w:t>
+      </w:r>
+      <w:r>
+        <w:rPr>
+          <w:lang w:val="pl-PL"/>
+        </w:rPr>
+        <w:t>w</w:t>
+      </w:r>
+      <w:r>
+        <w:rPr>
+          <w:lang w:val="pl-PL"/>
+        </w:rPr>
+        <w:t xml:space="preserve"> ciągu których czytane są ustępy z poszczególnych Ewangelii synoptycznych, tj. Mateusza, Marka i Łukasza, wraz z odmiennymi czytaniami. </w:t>
       </w:r>
       <w:r>
         <w:rPr>
@@ -2849,7 +3105,33 @@
         <w:rPr>
           <w:lang w:val="pl-PL"/>
         </w:rPr>
-        <w:t xml:space="preserve">Cykl trzyletni dotyczy niedzieli oraz niektórych świat i uroczystości. Dni powszednie natomiast dzielą się na rok I i II. </w:t>
+        <w:t>Cykl trzyletni dotyczy niedzieli oraz niektórych świ</w:t>
+      </w:r>
+      <w:r>
+        <w:rPr>
+          <w:lang w:val="pl-PL"/>
+        </w:rPr>
+        <w:t>ą</w:t>
+      </w:r>
+      <w:r>
+        <w:rPr>
+          <w:lang w:val="pl-PL"/>
+        </w:rPr>
+        <w:t xml:space="preserve">t i uroczystości. Dni powszednie natomiast dzielą się na rok I </w:t>
+      </w:r>
+      <w:proofErr w:type="spellStart"/>
+      <w:r>
+        <w:rPr>
+          <w:lang w:val="pl-PL"/>
+        </w:rPr>
+        <w:t>i</w:t>
+      </w:r>
+      <w:proofErr w:type="spellEnd"/>
+      <w:r>
+        <w:rPr>
+          <w:lang w:val="pl-PL"/>
+        </w:rPr>
+        <w:t xml:space="preserve"> II. </w:t>
       </w:r>
       <w:r>
         <w:rPr>
@@ -2862,6 +3144,7 @@
       <w:pPr>
         <w:spacing w:line="360" w:lineRule="auto"/>
         <w:ind w:firstLine="720"/>
+        <w:jc w:val="both"/>
         <w:rPr>
           <w:lang w:val="pl-PL"/>
         </w:rPr>
@@ -2888,15 +3171,30 @@
     <w:p>
       <w:pPr>
         <w:spacing w:line="360" w:lineRule="auto"/>
-        <w:rPr>
-          <w:lang w:val="pl-PL"/>
-        </w:rPr>
-      </w:pPr>
-      <w:r>
-        <w:rPr>
-          <w:lang w:val="pl-PL"/>
-        </w:rPr>
-        <w:t xml:space="preserve">Pierwsze czytanie (Pwt 26, 4-10) opisuje </w:t>
+        <w:jc w:val="both"/>
+        <w:rPr>
+          <w:lang w:val="pl-PL"/>
+        </w:rPr>
+      </w:pPr>
+      <w:r>
+        <w:rPr>
+          <w:lang w:val="pl-PL"/>
+        </w:rPr>
+        <w:t>Pierwsze czytanie (</w:t>
+      </w:r>
+      <w:proofErr w:type="spellStart"/>
+      <w:r>
+        <w:rPr>
+          <w:lang w:val="pl-PL"/>
+        </w:rPr>
+        <w:t>Pwt</w:t>
+      </w:r>
+      <w:proofErr w:type="spellEnd"/>
+      <w:r>
+        <w:rPr>
+          <w:lang w:val="pl-PL"/>
+        </w:rPr>
+        <w:t xml:space="preserve"> 26, 4-10) opisuje </w:t>
       </w:r>
       <w:r>
         <w:rPr>
@@ -2914,20 +3212,76 @@
     <w:p>
       <w:pPr>
         <w:spacing w:line="360" w:lineRule="auto"/>
-        <w:rPr>
-          <w:lang w:val="pl-PL"/>
-        </w:rPr>
-      </w:pPr>
-      <w:r>
-        <w:rPr>
-          <w:lang w:val="pl-PL"/>
-        </w:rPr>
-        <w:t>Psalm responsoryjny (Ps 91) wychwala Boga za jego opiekę nad tymi, którzy się do Niego uciekają. Refren stanowi prośbę, którą można włożyć zarówno w usta kapłana z Księgi Powtórzonego Prawa i każdego z nas: „Bądź ze mną, Panie, w moim utrapieniu”.</w:t>
+        <w:jc w:val="both"/>
+        <w:rPr>
+          <w:lang w:val="pl-PL"/>
+        </w:rPr>
+      </w:pPr>
+      <w:r>
+        <w:rPr>
+          <w:lang w:val="pl-PL"/>
+        </w:rPr>
+        <w:t>Psalm responsoryjny (</w:t>
+      </w:r>
+      <w:proofErr w:type="spellStart"/>
+      <w:r>
+        <w:rPr>
+          <w:lang w:val="pl-PL"/>
+        </w:rPr>
+        <w:t>Ps</w:t>
+      </w:r>
+      <w:proofErr w:type="spellEnd"/>
+      <w:r>
+        <w:rPr>
+          <w:lang w:val="pl-PL"/>
+        </w:rPr>
+        <w:t xml:space="preserve"> 91) wychwala Boga za jego opiekę nad tymi, którzy się do Niego uciekają. Refren stanowi prośbę, którą można włożyć zarówno w usta kapłana z Księgi Powtórzonego Prawa</w:t>
+      </w:r>
+      <w:r>
+        <w:rPr>
+          <w:lang w:val="pl-PL"/>
+        </w:rPr>
+        <w:t>, jak</w:t>
+      </w:r>
+      <w:r>
+        <w:rPr>
+          <w:lang w:val="pl-PL"/>
+        </w:rPr>
+        <w:t xml:space="preserve"> </w:t>
+      </w:r>
+      <w:commentRangeStart w:id="9"/>
+      <w:commentRangeStart w:id="10"/>
+      <w:r>
+        <w:rPr>
+          <w:lang w:val="pl-PL"/>
+        </w:rPr>
+        <w:t>i każdego z nas</w:t>
+      </w:r>
+      <w:commentRangeEnd w:id="9"/>
+      <w:r>
+        <w:rPr>
+          <w:rStyle w:val="CommentReference"/>
+        </w:rPr>
+        <w:commentReference w:id="9"/>
+      </w:r>
+      <w:commentRangeEnd w:id="10"/>
+      <w:r>
+        <w:rPr>
+          <w:rStyle w:val="CommentReference"/>
+        </w:rPr>
+        <w:commentReference w:id="10"/>
+      </w:r>
+      <w:r>
+        <w:rPr>
+          <w:lang w:val="pl-PL"/>
+        </w:rPr>
+        <w:t>: „Bądź ze mną, Panie, w moim utrapieniu”.</w:t>
       </w:r>
     </w:p>
     <w:p>
       <w:pPr>
         <w:spacing w:line="360" w:lineRule="auto"/>
+        <w:jc w:val="both"/>
         <w:rPr>
           <w:lang w:val="pl-PL"/>
         </w:rPr>
@@ -2937,13 +3291,65 @@
           <w:lang w:val="pl-PL"/>
         </w:rPr>
         <w:lastRenderedPageBreak/>
-        <w:t>W drugim czytaniu (Rz 10, 8-13) święty Paweł pisze o obietnicach związanych z życiem według zasad Bożych. Jeśli będziemy</w:t>
-      </w:r>
-      <w:r>
-        <w:rPr>
-          <w:lang w:val="pl-PL"/>
-        </w:rPr>
-        <w:t xml:space="preserve"> według nich postępować, składać nasze życie w ofierze Bogu, to nie dość, że spełni on prośbę, o którą prosiliśmy w psalmie, ale także osiągniemy zbawienie.</w:t>
+        <w:t>W drugim czytaniu (</w:t>
+      </w:r>
+      <w:proofErr w:type="spellStart"/>
+      <w:r>
+        <w:rPr>
+          <w:lang w:val="pl-PL"/>
+        </w:rPr>
+        <w:t>Rz</w:t>
+      </w:r>
+      <w:proofErr w:type="spellEnd"/>
+      <w:r>
+        <w:rPr>
+          <w:lang w:val="pl-PL"/>
+        </w:rPr>
+        <w:t xml:space="preserve"> 10, 8-13) święty Paweł pisze o obietnicach związanych z życiem według zasad Bożych. Jeśli będziemy</w:t>
+      </w:r>
+      <w:r>
+        <w:rPr>
+          <w:lang w:val="pl-PL"/>
+        </w:rPr>
+        <w:t xml:space="preserve"> według nich postępować, składać nasze życie w ofierze Bogu, to nie dość, że spełni </w:t>
+      </w:r>
+      <w:r>
+        <w:rPr>
+          <w:lang w:val="pl-PL"/>
+        </w:rPr>
+        <w:t>O</w:t>
+      </w:r>
+      <w:r>
+        <w:rPr>
+          <w:lang w:val="pl-PL"/>
+        </w:rPr>
+        <w:t xml:space="preserve">n </w:t>
+      </w:r>
+      <w:r>
+        <w:rPr>
+          <w:lang w:val="pl-PL"/>
+        </w:rPr>
+        <w:t>prośbę</w:t>
+      </w:r>
+      <w:r>
+        <w:rPr>
+          <w:lang w:val="pl-PL"/>
+        </w:rPr>
+        <w:t xml:space="preserve">, o którą </w:t>
+      </w:r>
+      <w:r>
+        <w:rPr>
+          <w:lang w:val="pl-PL"/>
+        </w:rPr>
+        <w:t>b</w:t>
+      </w:r>
+      <w:commentRangeStart w:id="11"/>
+      <w:commentRangeStart w:id="12"/>
+      <w:r>
+        <w:rPr>
+          <w:lang w:val="pl-PL"/>
+        </w:rPr>
+        <w:t>łagaliśmy</w:t>
       </w:r>
       <w:r>
         <w:rPr>
@@ -2951,60 +3357,112 @@
         </w:rPr>
         <w:t xml:space="preserve"> </w:t>
       </w:r>
+      <w:commentRangeEnd w:id="11"/>
+      <w:r>
+        <w:rPr>
+          <w:rStyle w:val="CommentReference"/>
+        </w:rPr>
+        <w:commentReference w:id="11"/>
+      </w:r>
+      <w:commentRangeEnd w:id="12"/>
+      <w:r>
+        <w:rPr>
+          <w:rStyle w:val="CommentReference"/>
+        </w:rPr>
+        <w:commentReference w:id="12"/>
+      </w:r>
+      <w:r>
+        <w:rPr>
+          <w:lang w:val="pl-PL"/>
+        </w:rPr>
+        <w:t>w psalmie, ale także osiągniemy zbawienie.</w:t>
+      </w:r>
+      <w:r>
+        <w:rPr>
+          <w:lang w:val="pl-PL"/>
+        </w:rPr>
+        <w:t xml:space="preserve"> </w:t>
+      </w:r>
     </w:p>
     <w:p>
       <w:pPr>
         <w:spacing w:line="360" w:lineRule="auto"/>
-        <w:rPr>
-          <w:lang w:val="pl-PL"/>
-        </w:rPr>
-      </w:pPr>
-      <w:r>
-        <w:rPr>
-          <w:lang w:val="pl-PL"/>
-        </w:rPr>
-        <w:t xml:space="preserve">Ewangelia w pierwszą niedzielę Wielkiego Postu przedstawia scenę kuszenia Pana Jezusa na pustyni. W roku C odczytujemy słowa zapisane przez świętego Łukasza (Łk 4, 1-13). Dialog między Szatanem a Chrystusem nakazuje nam spojrzeć na poprzednie fragmenty z innej perspektywy. Pierwsza próba dotyczy pożywienia, o którym była mowa w pierwszym czytaniu. Zbawiciel zaznacza, że życie ludzkie nie kończy się na zaspokajaniu potrzeb ciała. </w:t>
-      </w:r>
-      <w:r>
-        <w:rPr>
-          <w:lang w:val="pl-PL"/>
-        </w:rPr>
-        <w:t xml:space="preserve">Pierwszy wniosek, który nasuwa się po Jego odpowiedzi, to rachunek sumienia o hierarchię wartości w naszym życiu. Drugi temat to </w:t>
-      </w:r>
-      <w:r>
-        <w:rPr>
-          <w:lang w:val="pl-PL"/>
-        </w:rPr>
-        <w:t xml:space="preserve">pokusy, </w:t>
-      </w:r>
-      <w:r>
-        <w:rPr>
-          <w:lang w:val="pl-PL"/>
-        </w:rPr>
-        <w:t>n</w:t>
-      </w:r>
-      <w:r>
-        <w:rPr>
-          <w:lang w:val="pl-PL"/>
-        </w:rPr>
-        <w:t>iewole oraz braki</w:t>
-      </w:r>
-      <w:r>
-        <w:rPr>
-          <w:lang w:val="pl-PL"/>
-        </w:rPr>
-        <w:t>, które zagrażają nam w przestrzeni ducha i umysłu.</w:t>
-      </w:r>
-      <w:r>
-        <w:rPr>
-          <w:lang w:val="pl-PL"/>
-        </w:rPr>
-        <w:t xml:space="preserve"> Skoro nie </w:t>
+        <w:jc w:val="both"/>
+        <w:rPr>
+          <w:lang w:val="pl-PL"/>
+        </w:rPr>
+      </w:pPr>
+      <w:r>
+        <w:rPr>
+          <w:lang w:val="pl-PL"/>
+        </w:rPr>
+        <w:t>Ewangelia w pierwszą niedzielę Wielkiego Postu przedstawia scenę kuszenia Pana Jezusa na pustyni. W roku C odczytujemy słowa zapisane przez świętego Łukasza (</w:t>
+      </w:r>
+      <w:proofErr w:type="spellStart"/>
+      <w:r>
+        <w:rPr>
+          <w:lang w:val="pl-PL"/>
+        </w:rPr>
+        <w:t>Łk</w:t>
+      </w:r>
+      <w:proofErr w:type="spellEnd"/>
+      <w:r>
+        <w:rPr>
+          <w:lang w:val="pl-PL"/>
+        </w:rPr>
+        <w:t xml:space="preserve"> 4, 1-13). Dialog między Szatanem a Chrystusem nakazuje nam spojrzeć na poprzednie fragmenty z innej perspektywy. Pierwsza próba dotyczy pożywienia, o którym była mowa w pierwszym czytaniu. Zbawiciel zaznacza, że życie ludzkie nie kończy się na zaspokajaniu potrzeb ciała. </w:t>
+      </w:r>
+      <w:r>
+        <w:rPr>
+          <w:lang w:val="pl-PL"/>
+        </w:rPr>
+        <w:t>Pierwszy wniosek, który nasuwa się po Jego odpowiedzi, to rachunek sumienia o hie</w:t>
+      </w:r>
+      <w:r>
+        <w:rPr>
+          <w:lang w:val="pl-PL"/>
+        </w:rPr>
+        <w:t>rarchię wartości w naszym życiu</w:t>
+      </w:r>
+      <w:r>
+        <w:rPr>
+          <w:lang w:val="pl-PL"/>
+        </w:rPr>
+        <w:t>.</w:t>
+      </w:r>
+      <w:r>
+        <w:rPr>
+          <w:lang w:val="pl-PL"/>
+        </w:rPr>
+        <w:t xml:space="preserve"> </w:t>
+      </w:r>
+      <w:commentRangeStart w:id="13"/>
+      <w:commentRangeStart w:id="14"/>
+      <w:r>
+        <w:rPr>
+          <w:lang w:val="pl-PL"/>
+        </w:rPr>
+        <w:t xml:space="preserve">Skoro nie </w:t>
+      </w:r>
+      <w:commentRangeEnd w:id="13"/>
+      <w:r>
+        <w:rPr>
+          <w:rStyle w:val="CommentReference"/>
+        </w:rPr>
+        <w:commentReference w:id="13"/>
+      </w:r>
+      <w:commentRangeEnd w:id="14"/>
+      <w:r>
+        <w:rPr>
+          <w:rStyle w:val="CommentReference"/>
+        </w:rPr>
+        <w:commentReference w:id="14"/>
       </w:r>
     </w:p>
     <w:p>
       <w:pPr>
         <w:spacing w:line="360" w:lineRule="auto"/>
+        <w:jc w:val="both"/>
         <w:rPr>
           <w:lang w:val="pl-PL"/>
         </w:rPr>
@@ -3025,7 +3483,21 @@
         <w:rPr>
           <w:lang w:val="pl-PL"/>
         </w:rPr>
-        <w:t>” (Łk 4, 6-7)</w:t>
+        <w:t>” (</w:t>
+      </w:r>
+      <w:proofErr w:type="spellStart"/>
+      <w:r>
+        <w:rPr>
+          <w:lang w:val="pl-PL"/>
+        </w:rPr>
+        <w:t>Łk</w:t>
+      </w:r>
+      <w:proofErr w:type="spellEnd"/>
+      <w:r>
+        <w:rPr>
+          <w:lang w:val="pl-PL"/>
+        </w:rPr>
+        <w:t xml:space="preserve"> 4, 6-7)</w:t>
       </w:r>
       <w:r>
         <w:rPr>
@@ -3043,15 +3515,40 @@
     <w:p>
       <w:pPr>
         <w:spacing w:line="360" w:lineRule="auto"/>
-        <w:rPr>
-          <w:lang w:val="pl-PL"/>
-        </w:rPr>
-      </w:pPr>
-      <w:r>
-        <w:rPr>
-          <w:lang w:val="pl-PL"/>
-        </w:rPr>
-        <w:t>Ostatnia próba dotyczy pojmowania samej wiary. Diabeł posługuje się słowami psalmu, który był recytowany po pierwszym czytaniu, aby skłonić Jezusa do rzucenia się w przepaść. Zbawiciel odpowiada mu cytując fragment z Księgi Powtórzonego Prawa, że nie wolno wystawiać Boga na próbę. Jest to dla nas przestroga jak nie należy traktować słów Pisma świętego i wskazówka jak powinna wygląd</w:t>
+        <w:jc w:val="both"/>
+        <w:rPr>
+          <w:lang w:val="pl-PL"/>
+        </w:rPr>
+      </w:pPr>
+      <w:r>
+        <w:rPr>
+          <w:lang w:val="pl-PL"/>
+        </w:rPr>
+        <w:t>Ostatnia próba dotyczy pojmowania samej wiary. Diabeł posługuje się słowami psalmu, który był recytowany po pierwszym czytaniu, aby skłonić Jezusa do rzucenia się w przepaść. Zbawiciel odpowiada mu cytując fragment z Księgi Powtórzonego Prawa, że nie wolno wystawiać Boga na próbę. Jest to dla nas przestroga</w:t>
+      </w:r>
+      <w:r>
+        <w:rPr>
+          <w:lang w:val="pl-PL"/>
+        </w:rPr>
+        <w:t>,</w:t>
+      </w:r>
+      <w:r>
+        <w:rPr>
+          <w:lang w:val="pl-PL"/>
+        </w:rPr>
+        <w:t xml:space="preserve"> jak nie należy traktować słów Pisma świętego i wskazówka</w:t>
+      </w:r>
+      <w:r>
+        <w:rPr>
+          <w:lang w:val="pl-PL"/>
+        </w:rPr>
+        <w:t>,</w:t>
+      </w:r>
+      <w:r>
+        <w:rPr>
+          <w:lang w:val="pl-PL"/>
+        </w:rPr>
+        <w:t xml:space="preserve"> jak powinna wygląd</w:t>
       </w:r>
       <w:r>
         <w:rPr>
@@ -3063,6 +3560,7 @@
     <w:p>
       <w:pPr>
         <w:spacing w:line="360" w:lineRule="auto"/>
+        <w:jc w:val="both"/>
         <w:rPr>
           <w:lang w:val="pl-PL"/>
         </w:rPr>
@@ -3077,26 +3575,66 @@
     <w:p>
       <w:pPr>
         <w:spacing w:line="360" w:lineRule="auto"/>
-        <w:rPr>
-          <w:lang w:val="pl-PL"/>
-        </w:rPr>
-      </w:pPr>
-      <w:r>
-        <w:rPr>
-          <w:lang w:val="pl-PL"/>
-        </w:rPr>
-        <w:t>Po Ewangelii następuje homilia lub kazanie, które ma na celu objaśnienie usłyszanych fragmentów Biblii tudzież przybliżenie konkretnych prawd wiary. ???</w:t>
+        <w:ind w:firstLine="720"/>
+        <w:jc w:val="both"/>
+        <w:rPr>
+          <w:lang w:val="pl-PL"/>
+        </w:rPr>
+      </w:pPr>
+      <w:r>
+        <w:rPr>
+          <w:lang w:val="pl-PL"/>
+        </w:rPr>
+        <w:t>Po</w:t>
+      </w:r>
+      <w:r>
+        <w:rPr>
+          <w:lang w:val="pl-PL"/>
+        </w:rPr>
+        <w:t xml:space="preserve"> Ewangelii następuje homilia</w:t>
+      </w:r>
+      <w:r>
+        <w:rPr>
+          <w:lang w:val="pl-PL"/>
+        </w:rPr>
+        <w:t xml:space="preserve">, </w:t>
+      </w:r>
+      <w:r>
+        <w:rPr>
+          <w:lang w:val="pl-PL"/>
+        </w:rPr>
+        <w:t xml:space="preserve">która ma na celu wyjaśnienie przeczytanych fragmentów czytań lub tajemnicy dnia (por. OWMR 65). </w:t>
+      </w:r>
+      <w:r>
+        <w:rPr>
+          <w:lang w:val="pl-PL"/>
+        </w:rPr>
+        <w:t xml:space="preserve">Może ją głosić diakon, prezbiter lub biskup, ale zaleca się, aby czynił to kapłan celebrujący Mszę świętą (por. OWMR 66). Zaleca się, aby po homilii </w:t>
+      </w:r>
+      <w:r>
+        <w:rPr>
+          <w:lang w:val="pl-PL"/>
+        </w:rPr>
+        <w:lastRenderedPageBreak/>
+        <w:t>mała miejsce chwila ciszy, dzięki której wierni mogą przyswoić usłyszane słowo. W ten sposób dobiega końca etap poznawania Jezusa przy stole Słowa i akcja liturgiczna przenosi się w stronę ołtarza.</w:t>
       </w:r>
     </w:p>
     <w:p>
       <w:pPr>
         <w:spacing w:line="360" w:lineRule="auto"/>
-        <w:rPr>
-          <w:lang w:val="pl-PL"/>
-        </w:rPr>
-      </w:pPr>
-      <w:bookmarkStart w:id="4" w:name="_GoBack"/>
-      <w:bookmarkEnd w:id="4"/>
+        <w:jc w:val="both"/>
+        <w:rPr>
+          <w:lang w:val="pl-PL"/>
+        </w:rPr>
+      </w:pPr>
+    </w:p>
+    <w:p>
+      <w:pPr>
+        <w:spacing w:line="360" w:lineRule="auto"/>
+        <w:rPr>
+          <w:lang w:val="pl-PL"/>
+        </w:rPr>
+      </w:pPr>
     </w:p>
     <w:p>
       <w:pPr>
@@ -3147,7 +3685,7 @@
           <w:lang w:val="pl-PL"/>
         </w:rPr>
       </w:pPr>
-      <w:bookmarkStart w:id="5" w:name="_Toc534409919"/>
+      <w:bookmarkStart w:id="15" w:name="_Toc534409919"/>
       <w:r>
         <w:rPr>
           <w:rFonts w:ascii="Times New Roman" w:hAnsi="Times New Roman" w:cs="Times New Roman"/>
@@ -3177,7 +3715,7 @@
         </w:rPr>
         <w:t>Modlitwa eucharystyczna I</w:t>
       </w:r>
-      <w:bookmarkEnd w:id="5"/>
+      <w:bookmarkEnd w:id="15"/>
     </w:p>
     <w:p>
       <w:pPr>
@@ -3209,7 +3747,7 @@
           <w:lang w:val="pl-PL"/>
         </w:rPr>
       </w:pPr>
-      <w:bookmarkStart w:id="6" w:name="_Toc534409920"/>
+      <w:bookmarkStart w:id="16" w:name="_Toc534409920"/>
       <w:r>
         <w:rPr>
           <w:rFonts w:ascii="Times New Roman" w:hAnsi="Times New Roman" w:cs="Times New Roman"/>
@@ -3239,7 +3777,7 @@
         </w:rPr>
         <w:t>Modlitwa eucharystyczna II</w:t>
       </w:r>
-      <w:bookmarkEnd w:id="6"/>
+      <w:bookmarkEnd w:id="16"/>
     </w:p>
     <w:p>
       <w:pPr>
@@ -3271,7 +3809,7 @@
           <w:lang w:val="pl-PL"/>
         </w:rPr>
       </w:pPr>
-      <w:bookmarkStart w:id="7" w:name="_Toc534409921"/>
+      <w:bookmarkStart w:id="17" w:name="_Toc534409921"/>
       <w:r>
         <w:rPr>
           <w:rFonts w:ascii="Times New Roman" w:hAnsi="Times New Roman" w:cs="Times New Roman"/>
@@ -3301,7 +3839,7 @@
         </w:rPr>
         <w:t>Obrzędy komunii (i zakończenia)</w:t>
       </w:r>
-      <w:bookmarkEnd w:id="7"/>
+      <w:bookmarkEnd w:id="17"/>
     </w:p>
     <w:sectPr>
       <w:pgSz w:w="12240" w:h="15840"/>
@@ -3311,6 +3849,286 @@
     </w:sectPr>
   </w:body>
 </w:document>
+</file>
+
+<file path=word/comments.xml><?xml version="1.0" encoding="utf-8"?>
+<w:comments xmlns:wpc="http://schemas.microsoft.com/office/word/2010/wordprocessingCanvas" xmlns:cx="http://schemas.microsoft.com/office/drawing/2014/chartex" xmlns:mc="http://schemas.openxmlformats.org/markup-compatibility/2006" xmlns:o="urn:schemas-microsoft-com:office:office" xmlns:r="http://schemas.openxmlformats.org/officeDocument/2006/relationships" xmlns:m="http://schemas.openxmlformats.org/officeDocument/2006/math" xmlns:v="urn:schemas-microsoft-com:vml" xmlns:wp14="http://schemas.microsoft.com/office/word/2010/wordprocessingDrawing" xmlns:wp="http://schemas.openxmlformats.org/drawingml/2006/wordprocessingDrawing" xmlns:w10="urn:schemas-microsoft-com:office:word" xmlns:w="http://schemas.openxmlformats.org/wordprocessingml/2006/main" xmlns:w14="http://schemas.microsoft.com/office/word/2010/wordml" xmlns:w15="http://schemas.microsoft.com/office/word/2012/wordml" xmlns:w16se="http://schemas.microsoft.com/office/word/2015/wordml/symex" xmlns:wpg="http://schemas.microsoft.com/office/word/2010/wordprocessingGroup" xmlns:wpi="http://schemas.microsoft.com/office/word/2010/wordprocessingInk" xmlns:wne="http://schemas.microsoft.com/office/word/2006/wordml" xmlns:wps="http://schemas.microsoft.com/office/word/2010/wordprocessingShape" mc:Ignorable="w14 w15 w16se wp14">
+  <w:comment w:id="5" w:author="Monika Bindas" w:date="2019-02-13T20:22:00Z" w:initials="MB">
+    <w:p>
+      <w:pPr>
+        <w:pStyle w:val="CommentText"/>
+        <w:rPr>
+          <w:lang w:val="pl-PL"/>
+        </w:rPr>
+      </w:pPr>
+      <w:r>
+        <w:rPr>
+          <w:rStyle w:val="CommentReference"/>
+        </w:rPr>
+        <w:annotationRef/>
+      </w:r>
+      <w:r>
+        <w:rPr>
+          <w:lang w:val="pl-PL"/>
+        </w:rPr>
+        <w:t>Może jakiś dopisek że chodzi o Ewangelię?</w:t>
+      </w:r>
+    </w:p>
+  </w:comment>
+  <w:comment w:id="6" w:author="Sciga, Jakub" w:date="2019-02-13T21:05:00Z" w:initials="SJ">
+    <w:p>
+      <w:pPr>
+        <w:pStyle w:val="CommentText"/>
+        <w:rPr>
+          <w:lang w:val="pl-PL"/>
+        </w:rPr>
+      </w:pPr>
+      <w:r>
+        <w:rPr>
+          <w:rStyle w:val="CommentReference"/>
+        </w:rPr>
+        <w:annotationRef/>
+      </w:r>
+      <w:r>
+        <w:rPr>
+          <w:lang w:val="pl-PL"/>
+        </w:rPr>
+        <w:t>ok</w:t>
+      </w:r>
+    </w:p>
+  </w:comment>
+  <w:comment w:id="7" w:author="Monika Bindas" w:date="2019-02-13T16:40:00Z" w:initials="MB">
+    <w:p>
+      <w:pPr>
+        <w:pStyle w:val="CommentText"/>
+        <w:rPr>
+          <w:lang w:val="pl-PL"/>
+        </w:rPr>
+      </w:pPr>
+      <w:r>
+        <w:rPr>
+          <w:rStyle w:val="CommentReference"/>
+        </w:rPr>
+        <w:annotationRef/>
+      </w:r>
+      <w:r>
+        <w:rPr>
+          <w:lang w:val="pl-PL"/>
+        </w:rPr>
+        <w:t>że aby</w:t>
+      </w:r>
+    </w:p>
+  </w:comment>
+  <w:comment w:id="8" w:author="Sciga, Jakub" w:date="2019-02-13T21:05:00Z" w:initials="SJ">
+    <w:p>
+      <w:pPr>
+        <w:pStyle w:val="CommentText"/>
+        <w:rPr>
+          <w:lang w:val="pl-PL"/>
+        </w:rPr>
+      </w:pPr>
+      <w:r>
+        <w:rPr>
+          <w:rStyle w:val="CommentReference"/>
+        </w:rPr>
+        <w:annotationRef/>
+      </w:r>
+      <w:r>
+        <w:rPr>
+          <w:lang w:val="pl-PL"/>
+        </w:rPr>
+        <w:t>w sensie bez przecinka?</w:t>
+      </w:r>
+      <w:r>
+        <w:rPr>
+          <w:lang w:val="pl-PL"/>
+        </w:rPr>
+        <w:t xml:space="preserve"> Może bez „także?</w:t>
+      </w:r>
+    </w:p>
+  </w:comment>
+  <w:comment w:id="9" w:author="Monika Bindas" w:date="2019-02-13T16:29:00Z" w:initials="MB">
+    <w:p>
+      <w:pPr>
+        <w:pStyle w:val="CommentText"/>
+        <w:rPr>
+          <w:lang w:val="pl-PL"/>
+        </w:rPr>
+      </w:pPr>
+      <w:r>
+        <w:rPr>
+          <w:rStyle w:val="CommentReference"/>
+        </w:rPr>
+        <w:annotationRef/>
+      </w:r>
+      <w:r>
+        <w:rPr>
+          <w:lang w:val="pl-PL"/>
+        </w:rPr>
+        <w:t>, jak</w:t>
+      </w:r>
+      <w:r>
+        <w:rPr>
+          <w:lang w:val="pl-PL"/>
+        </w:rPr>
+        <w:t xml:space="preserve"> i każdego z nas</w:t>
+      </w:r>
+    </w:p>
+  </w:comment>
+  <w:comment w:id="10" w:author="Sciga, Jakub" w:date="2019-02-13T21:06:00Z" w:initials="SJ">
+    <w:p>
+      <w:pPr>
+        <w:pStyle w:val="CommentText"/>
+        <w:rPr>
+          <w:lang w:val="pl-PL"/>
+        </w:rPr>
+      </w:pPr>
+      <w:r>
+        <w:rPr>
+          <w:rStyle w:val="CommentReference"/>
+        </w:rPr>
+        <w:annotationRef/>
+      </w:r>
+      <w:r>
+        <w:rPr>
+          <w:lang w:val="pl-PL"/>
+        </w:rPr>
+        <w:t>ok</w:t>
+      </w:r>
+    </w:p>
+  </w:comment>
+  <w:comment w:id="11" w:author="Monika Bindas" w:date="2019-02-13T16:30:00Z" w:initials="MB">
+    <w:p>
+      <w:pPr>
+        <w:pStyle w:val="CommentText"/>
+        <w:rPr>
+          <w:lang w:val="pl-PL"/>
+        </w:rPr>
+      </w:pPr>
+      <w:r>
+        <w:rPr>
+          <w:rStyle w:val="CommentReference"/>
+        </w:rPr>
+        <w:annotationRef/>
+      </w:r>
+      <w:r>
+        <w:rPr>
+          <w:lang w:val="pl-PL"/>
+        </w:rPr>
+        <w:t>Powtórzenie: prośba, o którą prosiliśmy.</w:t>
+      </w:r>
+    </w:p>
+  </w:comment>
+  <w:comment w:id="12" w:author="Sciga, Jakub" w:date="2019-02-13T21:07:00Z" w:initials="SJ">
+    <w:p>
+      <w:pPr>
+        <w:pStyle w:val="CommentText"/>
+        <w:rPr>
+          <w:lang w:val="pl-PL"/>
+        </w:rPr>
+      </w:pPr>
+      <w:r>
+        <w:rPr>
+          <w:rStyle w:val="CommentReference"/>
+        </w:rPr>
+        <w:annotationRef/>
+      </w:r>
+      <w:r>
+        <w:rPr>
+          <w:lang w:val="pl-PL"/>
+        </w:rPr>
+        <w:t>Ok – błagaliśmy. Nie wiem czy nie zbyt mocne</w:t>
+      </w:r>
+    </w:p>
+  </w:comment>
+  <w:comment w:id="13" w:author="Monika Bindas" w:date="2019-02-13T16:32:00Z" w:initials="MB">
+    <w:p>
+      <w:pPr>
+        <w:pStyle w:val="CommentText"/>
+        <w:rPr>
+          <w:lang w:val="pl-PL"/>
+        </w:rPr>
+      </w:pPr>
+      <w:r>
+        <w:rPr>
+          <w:rStyle w:val="CommentReference"/>
+        </w:rPr>
+        <w:annotationRef/>
+      </w:r>
+      <w:r>
+        <w:rPr>
+          <w:lang w:val="pl-PL"/>
+        </w:rPr>
+        <w:t>?</w:t>
+      </w:r>
+    </w:p>
+  </w:comment>
+  <w:comment w:id="14" w:author="Sciga, Jakub" w:date="2019-02-13T21:08:00Z" w:initials="SJ">
+    <w:p>
+      <w:pPr>
+        <w:pStyle w:val="CommentText"/>
+        <w:rPr>
+          <w:lang w:val="pl-PL"/>
+        </w:rPr>
+      </w:pPr>
+      <w:r>
+        <w:rPr>
+          <w:rStyle w:val="CommentReference"/>
+        </w:rPr>
+        <w:annotationRef/>
+      </w:r>
+      <w:r>
+        <w:rPr>
+          <w:lang w:val="pl-PL"/>
+        </w:rPr>
+        <w:t xml:space="preserve">Uznałem że ten wątek nie ma sensu. </w:t>
+      </w:r>
+      <w:r>
+        <w:rPr>
+          <w:lang w:val="pl-PL"/>
+        </w:rPr>
+        <w:t>Do kasacji</w:t>
+      </w:r>
+    </w:p>
+  </w:comment>
+</w:comments>
+</file>
+
+<file path=word/commentsExtended.xml><?xml version="1.0" encoding="utf-8"?>
+<w15:commentsEx xmlns:wpc="http://schemas.microsoft.com/office/word/2010/wordprocessingCanvas" xmlns:cx="http://schemas.microsoft.com/office/drawing/2014/chartex" xmlns:mc="http://schemas.openxmlformats.org/markup-compatibility/2006" xmlns:o="urn:schemas-microsoft-com:office:office" xmlns:r="http://schemas.openxmlformats.org/officeDocument/2006/relationships" xmlns:m="http://schemas.openxmlformats.org/officeDocument/2006/math" xmlns:v="urn:schemas-microsoft-com:vml" xmlns:wp14="http://schemas.microsoft.com/office/word/2010/wordprocessingDrawing" xmlns:wp="http://schemas.openxmlformats.org/drawingml/2006/wordprocessingDrawing" xmlns:w10="urn:schemas-microsoft-com:office:word" xmlns:w="http://schemas.openxmlformats.org/wordprocessingml/2006/main" xmlns:w14="http://schemas.microsoft.com/office/word/2010/wordml" xmlns:w15="http://schemas.microsoft.com/office/word/2012/wordml" xmlns:w16se="http://schemas.microsoft.com/office/word/2015/wordml/symex" xmlns:wpg="http://schemas.microsoft.com/office/word/2010/wordprocessingGroup" xmlns:wpi="http://schemas.microsoft.com/office/word/2010/wordprocessingInk" xmlns:wne="http://schemas.microsoft.com/office/word/2006/wordml" xmlns:wps="http://schemas.microsoft.com/office/word/2010/wordprocessingShape" mc:Ignorable="w14 w15 w16se wp14">
+  <w15:commentEx w15:paraId="7BB72B9D" w15:done="0"/>
+  <w15:commentEx w15:paraId="2CE16B89" w15:paraIdParent="7BB72B9D" w15:done="0"/>
+  <w15:commentEx w15:paraId="2DDA69EB" w15:done="0"/>
+  <w15:commentEx w15:paraId="2C0FD1AF" w15:paraIdParent="2DDA69EB" w15:done="0"/>
+  <w15:commentEx w15:paraId="0FD0809E" w15:done="0"/>
+  <w15:commentEx w15:paraId="2B6EBBEA" w15:paraIdParent="0FD0809E" w15:done="0"/>
+  <w15:commentEx w15:paraId="411870C1" w15:done="0"/>
+  <w15:commentEx w15:paraId="78836E94" w15:paraIdParent="411870C1" w15:done="0"/>
+  <w15:commentEx w15:paraId="15BC3B87" w15:done="0"/>
+  <w15:commentEx w15:paraId="52C2A2BB" w15:paraIdParent="15BC3B87" w15:done="0"/>
+</w15:commentsEx>
+</file>
+
+<file path=word/commentsIds.xml><?xml version="1.0" encoding="utf-8"?>
+<w16cid:commentsIds xmlns:wpc="http://schemas.microsoft.com/office/word/2010/wordprocessingCanvas" xmlns:cx="http://schemas.microsoft.com/office/drawing/2014/chartex" xmlns:cx1="http://schemas.microsoft.com/office/drawing/2015/9/8/chartex" xmlns:cx2="http://schemas.microsoft.com/office/drawing/2015/10/21/chartex" xmlns:cx3="http://schemas.microsoft.com/office/drawing/2016/5/9/chartex" xmlns:cx4="http://schemas.microsoft.com/office/drawing/2016/5/10/chartex" xmlns:cx5="http://schemas.microsoft.com/office/drawing/2016/5/11/chartex" xmlns:cx6="http://schemas.microsoft.com/office/drawing/2016/5/12/chartex" xmlns:cx7="http://schemas.microsoft.com/office/drawing/2016/5/13/chartex" xmlns:cx8="http://schemas.microsoft.com/office/drawing/2016/5/14/chartex" xmlns:mc="http://schemas.openxmlformats.org/markup-compatibility/2006" xmlns:aink="http://schemas.microsoft.com/office/drawing/2016/ink" xmlns:am3d="http://schemas.microsoft.com/office/drawing/2017/model3d" xmlns:o="urn:schemas-microsoft-com:office:office" xmlns:r="http://schemas.openxmlformats.org/officeDocument/2006/relationships" xmlns:m="http://schemas.openxmlformats.org/officeDocument/2006/math" xmlns:v="urn:schemas-microsoft-com:vml" xmlns:wp14="http://schemas.microsoft.com/office/word/2010/wordprocessingDrawing" xmlns:wp="http://schemas.openxmlformats.org/drawingml/2006/wordprocessingDrawing" xmlns:w10="urn:schemas-microsoft-com:office:word" xmlns:w="http://schemas.openxmlformats.org/wordprocessingml/2006/main" xmlns:w14="http://schemas.microsoft.com/office/word/2010/wordml" xmlns:w15="http://schemas.microsoft.com/office/word/2012/wordml" xmlns:w16cid="http://schemas.microsoft.com/office/word/2016/wordml/cid" xmlns:w16se="http://schemas.microsoft.com/office/word/2015/wordml/symex" xmlns:wpg="http://schemas.microsoft.com/office/word/2010/wordprocessingGroup" xmlns:wpi="http://schemas.microsoft.com/office/word/2010/wordprocessingInk" xmlns:wne="http://schemas.microsoft.com/office/word/2006/wordml" xmlns:wps="http://schemas.microsoft.com/office/word/2010/wordprocessingShape" mc:Ignorable="w14 w15 w16se w16cid wp14">
+  <w16cid:commentId w16cid:paraId="7BB72B9D" w16cid:durableId="200EFAFA"/>
+  <w16cid:commentId w16cid:paraId="2DDA69EB" w16cid:durableId="200EC6E3"/>
+  <w16cid:commentId w16cid:paraId="0FD0809E" w16cid:durableId="200EC45E"/>
+  <w16cid:commentId w16cid:paraId="411870C1" w16cid:durableId="200EC49A"/>
+  <w16cid:commentId w16cid:paraId="15BC3B87" w16cid:durableId="200EC502"/>
+  <w16cid:commentId w16cid:paraId="03495D87" w16cid:durableId="200EC557"/>
+</w16cid:commentsIds>
+</file>
+
+<file path=word/people.xml><?xml version="1.0" encoding="utf-8"?>
+<w15:people xmlns:wpc="http://schemas.microsoft.com/office/word/2010/wordprocessingCanvas" xmlns:cx="http://schemas.microsoft.com/office/drawing/2014/chartex" xmlns:mc="http://schemas.openxmlformats.org/markup-compatibility/2006" xmlns:o="urn:schemas-microsoft-com:office:office" xmlns:r="http://schemas.openxmlformats.org/officeDocument/2006/relationships" xmlns:m="http://schemas.openxmlformats.org/officeDocument/2006/math" xmlns:v="urn:schemas-microsoft-com:vml" xmlns:wp14="http://schemas.microsoft.com/office/word/2010/wordprocessingDrawing" xmlns:wp="http://schemas.openxmlformats.org/drawingml/2006/wordprocessingDrawing" xmlns:w10="urn:schemas-microsoft-com:office:word" xmlns:w="http://schemas.openxmlformats.org/wordprocessingml/2006/main" xmlns:w14="http://schemas.microsoft.com/office/word/2010/wordml" xmlns:w15="http://schemas.microsoft.com/office/word/2012/wordml" xmlns:w16se="http://schemas.microsoft.com/office/word/2015/wordml/symex" xmlns:wpg="http://schemas.microsoft.com/office/word/2010/wordprocessingGroup" xmlns:wpi="http://schemas.microsoft.com/office/word/2010/wordprocessingInk" xmlns:wne="http://schemas.microsoft.com/office/word/2006/wordml" xmlns:wps="http://schemas.microsoft.com/office/word/2010/wordprocessingShape" mc:Ignorable="w14 w15 w16se wp14">
+  <w15:person w15:author="Monika Bindas">
+    <w15:presenceInfo w15:providerId="Windows Live" w15:userId="79214f475f36990c"/>
+  </w15:person>
+  <w15:person w15:author="Sciga, Jakub">
+    <w15:presenceInfo w15:providerId="AD" w15:userId="S-1-5-21-2754242312-2624097566-4060039165-528673"/>
+  </w15:person>
+</w15:people>
 </file>
 
 <file path=word/styles.xml><?xml version="1.0" encoding="utf-8"?>
@@ -4196,7 +5014,7 @@
 </file>
 
 <file path=customXml/itemProps1.xml><?xml version="1.0" encoding="utf-8"?>
-<ds:datastoreItem xmlns:ds="http://schemas.openxmlformats.org/officeDocument/2006/customXml" ds:itemID="{2FC9ABC7-6712-4A78-9652-BA62188AFBAF}">
+<ds:datastoreItem xmlns:ds="http://schemas.openxmlformats.org/officeDocument/2006/customXml" ds:itemID="{1317D479-E25C-4DDE-BFE0-DDB1634B6105}">
   <ds:schemaRefs>
     <ds:schemaRef ds:uri="http://schemas.openxmlformats.org/officeDocument/2006/bibliography"/>
   </ds:schemaRefs>

</xml_diff>

<commit_message>
szkic mw + prygotowanie
</commit_message>
<xml_diff>
--- a/Artykuły o liturgii do Ignisa.docx
+++ b/Artykuły o liturgii do Ignisa.docx
@@ -2860,8 +2860,6 @@
         </w:rPr>
         <w:t xml:space="preserve"> Watykański II postanowił, że</w:t>
       </w:r>
-      <w:bookmarkStart w:id="4" w:name="_GoBack"/>
-      <w:bookmarkEnd w:id="4"/>
       <w:r>
         <w:rPr>
           <w:lang w:val="pl-PL"/>
@@ -3356,7 +3354,7 @@
           <w:lang w:val="pl-PL"/>
         </w:rPr>
       </w:pPr>
-      <w:bookmarkStart w:id="5" w:name="_Toc534409919"/>
+      <w:bookmarkStart w:id="4" w:name="_Toc534409919"/>
       <w:r>
         <w:rPr>
           <w:rFonts w:ascii="Times New Roman" w:hAnsi="Times New Roman" w:cs="Times New Roman"/>
@@ -3386,6 +3384,313 @@
         </w:rPr>
         <w:t>Modlitwa eucharystyczna I</w:t>
       </w:r>
+      <w:bookmarkEnd w:id="4"/>
+    </w:p>
+    <w:p>
+      <w:pPr>
+        <w:spacing w:line="360" w:lineRule="auto"/>
+        <w:rPr>
+          <w:lang w:val="pl-PL"/>
+        </w:rPr>
+      </w:pPr>
+      <w:r>
+        <w:rPr>
+          <w:lang w:val="pl-PL"/>
+        </w:rPr>
+        <w:tab/>
+      </w:r>
+      <w:r>
+        <w:rPr>
+          <w:i/>
+          <w:highlight w:val="yellow"/>
+          <w:lang w:val="pl-PL"/>
+        </w:rPr>
+        <w:t>Credo</w:t>
+      </w:r>
+      <w:r>
+        <w:rPr>
+          <w:lang w:val="pl-PL"/>
+        </w:rPr>
+        <w:t xml:space="preserve"> (łac. wierzę) jest przejściem między liturgią słowa oraz liturgią eucharystyczną. Poznanie Boga w tekstach Pisma pcha nas do wyznania wiary w Trójcę Przenajświętszą. </w:t>
+      </w:r>
+      <w:r>
+        <w:rPr>
+          <w:lang w:val="pl-PL"/>
+        </w:rPr>
+        <w:t>Jest to moment, w którym wstajemy ze swoich miejsc, aby ogłosić, że Bóg jest naszą ostoją.</w:t>
+      </w:r>
+    </w:p>
+    <w:p>
+      <w:pPr>
+        <w:spacing w:line="360" w:lineRule="auto"/>
+        <w:rPr>
+          <w:lang w:val="pl-PL"/>
+        </w:rPr>
+      </w:pPr>
+      <w:r>
+        <w:rPr>
+          <w:lang w:val="pl-PL"/>
+        </w:rPr>
+        <w:t>Wyznanie wiary, zwane nicejsko-konstantynopolitańskim, rozpoczyna się od wspomnienia wszystkich trzech Osób Boskich, a następnie ogólnych prawd wiary. Powstało ono jako odpowiedź Kościoła na herezję arianizmu</w:t>
+      </w:r>
+      <w:r>
+        <w:rPr>
+          <w:lang w:val="pl-PL"/>
+        </w:rPr>
+        <w:t xml:space="preserve">, która godziła w naukę o Trójcy świętej. Ostateczny kształt </w:t>
+      </w:r>
+      <w:r>
+        <w:rPr>
+          <w:i/>
+          <w:highlight w:val="yellow"/>
+          <w:lang w:val="pl-PL"/>
+        </w:rPr>
+        <w:t>Credo</w:t>
+      </w:r>
+      <w:r>
+        <w:rPr>
+          <w:lang w:val="pl-PL"/>
+        </w:rPr>
+        <w:t xml:space="preserve"> zawdzięczamy soborom w Nicei oraz Konstantynopolu.</w:t>
+      </w:r>
+    </w:p>
+    <w:p>
+      <w:pPr>
+        <w:spacing w:line="360" w:lineRule="auto"/>
+        <w:rPr>
+          <w:lang w:val="pl-PL"/>
+        </w:rPr>
+      </w:pPr>
+      <w:r>
+        <w:rPr>
+          <w:lang w:val="pl-PL"/>
+        </w:rPr>
+        <w:t xml:space="preserve">Ogólne Wprowadzenie do Mszału Rzymskiego przewiduje, aby na wspomnienie tajemnicy wcielenia, tj. </w:t>
+      </w:r>
+      <w:r>
+        <w:rPr>
+          <w:lang w:val="pl-PL"/>
+        </w:rPr>
+        <w:t xml:space="preserve">„I za sprawą Ducha Świętego </w:t>
+      </w:r>
+      <w:r>
+        <w:rPr>
+          <w:lang w:val="pl-PL"/>
+        </w:rPr>
+        <w:t>przyjął ciało z Maryi Dziewicy i stał się człowiekiem.</w:t>
+      </w:r>
+      <w:r>
+        <w:rPr>
+          <w:lang w:val="pl-PL"/>
+        </w:rPr>
+        <w:t>”</w:t>
+      </w:r>
+      <w:r>
+        <w:rPr>
+          <w:lang w:val="pl-PL"/>
+        </w:rPr>
+        <w:t xml:space="preserve"> wykonać głęboki skłon (OWMR 275).</w:t>
+      </w:r>
+    </w:p>
+    <w:p>
+      <w:pPr>
+        <w:spacing w:line="360" w:lineRule="auto"/>
+        <w:rPr>
+          <w:lang w:val="pl-PL"/>
+        </w:rPr>
+      </w:pPr>
+      <w:r>
+        <w:rPr>
+          <w:rFonts w:cs="Times New Roman"/>
+          <w:szCs w:val="24"/>
+          <w:lang w:val="pl-PL"/>
+        </w:rPr>
+        <w:t xml:space="preserve">Następnie odbywa się modlitwa powszechna, zwana modlitwą wiernych. </w:t>
+      </w:r>
+      <w:r>
+        <w:rPr>
+          <w:rFonts w:cs="Times New Roman"/>
+          <w:szCs w:val="24"/>
+          <w:lang w:val="pl-PL"/>
+        </w:rPr>
+        <w:t xml:space="preserve">W punkcie 71. OWMR czytamy: </w:t>
+      </w:r>
+      <w:r>
+        <w:rPr>
+          <w:rFonts w:cs="Times New Roman"/>
+          <w:szCs w:val="24"/>
+          <w:lang w:val="pl-PL"/>
+        </w:rPr>
+        <w:t>„Proponowane intencje winny być</w:t>
+      </w:r>
+      <w:r>
+        <w:rPr>
+          <w:rFonts w:cs="Times New Roman"/>
+          <w:szCs w:val="24"/>
+          <w:lang w:val="pl-PL"/>
+        </w:rPr>
+        <w:t xml:space="preserve"> nieliczne, ułożo</w:t>
+      </w:r>
+      <w:r>
+        <w:rPr>
+          <w:rFonts w:cs="Times New Roman"/>
+          <w:szCs w:val="24"/>
+          <w:lang w:val="pl-PL"/>
+        </w:rPr>
+        <w:t>ne w duchu mądrej wolności, zwię</w:t>
+      </w:r>
+      <w:r>
+        <w:rPr>
+          <w:rFonts w:cs="Times New Roman"/>
+          <w:szCs w:val="24"/>
+          <w:lang w:val="pl-PL"/>
+        </w:rPr>
+        <w:t>złe i wyraża</w:t>
+      </w:r>
+      <w:r>
+        <w:rPr>
+          <w:rFonts w:cs="Times New Roman"/>
+          <w:szCs w:val="24"/>
+          <w:lang w:val="pl-PL"/>
+        </w:rPr>
+        <w:t>jące błagania całej wspólnoty. Wezwania wygłasza diakon lub kantor albo lektor lub inny wierny świecki, stojący przy ambonie lub w innym odpowiednim miejscu</w:t>
+      </w:r>
+      <w:r>
+        <w:rPr>
+          <w:rFonts w:cs="Times New Roman"/>
+          <w:szCs w:val="24"/>
+          <w:lang w:val="pl-PL"/>
+        </w:rPr>
+        <w:t>”</w:t>
+      </w:r>
+      <w:r>
+        <w:rPr>
+          <w:rFonts w:cs="Times New Roman"/>
+          <w:szCs w:val="24"/>
+          <w:lang w:val="pl-PL"/>
+        </w:rPr>
+        <w:t xml:space="preserve">. </w:t>
+      </w:r>
+      <w:r>
+        <w:rPr>
+          <w:rFonts w:cs="Times New Roman"/>
+          <w:szCs w:val="24"/>
+          <w:lang w:val="pl-PL"/>
+        </w:rPr>
+        <w:t xml:space="preserve">Porządek, według którego oznaczone są osoby do czytania </w:t>
+      </w:r>
+      <w:r>
+        <w:rPr>
+          <w:rFonts w:cs="Times New Roman"/>
+          <w:szCs w:val="24"/>
+          <w:lang w:val="pl-PL"/>
+        </w:rPr>
+        <w:t>modlitwy</w:t>
+      </w:r>
+      <w:r>
+        <w:rPr>
+          <w:rFonts w:cs="Times New Roman"/>
+          <w:szCs w:val="24"/>
+          <w:lang w:val="pl-PL"/>
+        </w:rPr>
+        <w:t xml:space="preserve"> nie jest przypadkowy. Urząd diakona od początku wiązał się z opieką nad ludem bożym i jego potrzebami. Stąd też jest on</w:t>
+      </w:r>
+      <w:r>
+        <w:rPr>
+          <w:lang w:val="pl-PL"/>
+        </w:rPr>
+        <w:t xml:space="preserve"> osobą, która powinna najlepiej wiedzieć czego potrzeba we wspólnocie parafialnej.</w:t>
+      </w:r>
+      <w:r>
+        <w:rPr>
+          <w:lang w:val="pl-PL"/>
+        </w:rPr>
+        <w:t xml:space="preserve"> W drugiej kolejności typowani są do tej posługi klerycy a na końcu wierni. </w:t>
+      </w:r>
+      <w:r>
+        <w:rPr>
+          <w:lang w:val="pl-PL"/>
+        </w:rPr>
+        <w:t>Nigdzie nie jest wymieniony kapłan, nawet sprawujący ofiarę Mszy świętej.</w:t>
+      </w:r>
+    </w:p>
+    <w:p>
+      <w:pPr>
+        <w:spacing w:line="360" w:lineRule="auto"/>
+        <w:rPr>
+          <w:lang w:val="pl-PL"/>
+        </w:rPr>
+      </w:pPr>
+      <w:r>
+        <w:rPr>
+          <w:lang w:val="pl-PL"/>
+        </w:rPr>
+        <w:t>Temat intencji został wyszczególniony w innym punkcie. Z</w:t>
+      </w:r>
+      <w:r>
+        <w:rPr>
+          <w:lang w:val="pl-PL"/>
+        </w:rPr>
+        <w:t>aleca</w:t>
+      </w:r>
+      <w:r>
+        <w:rPr>
+          <w:lang w:val="pl-PL"/>
+        </w:rPr>
+        <w:t xml:space="preserve"> on</w:t>
+      </w:r>
+      <w:r>
+        <w:rPr>
+          <w:lang w:val="pl-PL"/>
+        </w:rPr>
+        <w:t>, aby modlić się w potrzebach Kościoła, o pokój na świecie, za ludzi doświadczonych różnych trudnościami i miejscową wspólnotę</w:t>
+      </w:r>
+      <w:r>
+        <w:rPr>
+          <w:lang w:val="pl-PL"/>
+        </w:rPr>
+        <w:t>, ale pozwala zmienić ten porządek przy wyjątkowych okazjach (por. OWMR 70).</w:t>
+      </w:r>
+    </w:p>
+    <w:p>
+      <w:pPr>
+        <w:spacing w:line="360" w:lineRule="auto"/>
+        <w:rPr>
+          <w:lang w:val="pl-PL"/>
+        </w:rPr>
+      </w:pPr>
+      <w:r>
+        <w:rPr>
+          <w:lang w:val="pl-PL"/>
+        </w:rPr>
+        <w:lastRenderedPageBreak/>
+        <w:t>Kiedy zaniesiemy do Boga nasze prośby, kapłan przechodzi do ołtarza, aby ofiarować Mu chleb i wino, które staną się Ciałem i Krwią Jezusa Chrystusa. Po modlitwie nad chlebem celebrans miesza wino z wodą modląc się słowami: „Przez to misterium wody i wina</w:t>
+      </w:r>
+      <w:r>
+        <w:rPr>
+          <w:lang w:val="pl-PL"/>
+        </w:rPr>
+        <w:t xml:space="preserve"> daj nam, Boże</w:t>
+      </w:r>
+      <w:r>
+        <w:rPr>
+          <w:lang w:val="pl-PL"/>
+        </w:rPr>
+        <w:t xml:space="preserve">, udział w bóstwie Chrystusa, </w:t>
+      </w:r>
+      <w:r>
+        <w:rPr>
+          <w:lang w:val="pl-PL"/>
+        </w:rPr>
+        <w:t>który przyjął nasze człowieczeństwo.</w:t>
+      </w:r>
+      <w:r>
+        <w:rPr>
+          <w:lang w:val="pl-PL"/>
+        </w:rPr>
+        <w:t>”</w:t>
+      </w:r>
+      <w:bookmarkStart w:id="5" w:name="_GoBack"/>
       <w:bookmarkEnd w:id="5"/>
     </w:p>
     <w:p>
@@ -4249,6 +4554,46 @@
       <w:sz w:val="24"/>
     </w:rPr>
   </w:style>
+  <w:style w:type="paragraph" w:styleId="EndnoteText">
+    <w:name w:val="endnote text"/>
+    <w:basedOn w:val="Normal"/>
+    <w:link w:val="EndnoteTextChar"/>
+    <w:uiPriority w:val="99"/>
+    <w:semiHidden/>
+    <w:unhideWhenUsed/>
+    <w:rsid w:val="00B05DB1"/>
+    <w:pPr>
+      <w:spacing w:after="0" w:line="240" w:lineRule="auto"/>
+    </w:pPr>
+    <w:rPr>
+      <w:sz w:val="20"/>
+      <w:szCs w:val="20"/>
+    </w:rPr>
+  </w:style>
+  <w:style w:type="character" w:customStyle="1" w:styleId="EndnoteTextChar">
+    <w:name w:val="Endnote Text Char"/>
+    <w:basedOn w:val="DefaultParagraphFont"/>
+    <w:link w:val="EndnoteText"/>
+    <w:uiPriority w:val="99"/>
+    <w:semiHidden/>
+    <w:rsid w:val="00B05DB1"/>
+    <w:rPr>
+      <w:rFonts w:ascii="Times New Roman" w:hAnsi="Times New Roman"/>
+      <w:sz w:val="20"/>
+      <w:szCs w:val="20"/>
+    </w:rPr>
+  </w:style>
+  <w:style w:type="character" w:styleId="EndnoteReference">
+    <w:name w:val="endnote reference"/>
+    <w:basedOn w:val="DefaultParagraphFont"/>
+    <w:uiPriority w:val="99"/>
+    <w:semiHidden/>
+    <w:unhideWhenUsed/>
+    <w:rsid w:val="00B05DB1"/>
+    <w:rPr>
+      <w:vertAlign w:val="superscript"/>
+    </w:rPr>
+  </w:style>
 </w:styles>
 </file>
 
@@ -4518,7 +4863,7 @@
 </file>
 
 <file path=customXml/itemProps1.xml><?xml version="1.0" encoding="utf-8"?>
-<ds:datastoreItem xmlns:ds="http://schemas.openxmlformats.org/officeDocument/2006/customXml" ds:itemID="{EEF0BE08-21A7-4D61-BA86-088E0CF9C4F6}">
+<ds:datastoreItem xmlns:ds="http://schemas.openxmlformats.org/officeDocument/2006/customXml" ds:itemID="{F2D6E49A-872F-4C63-8783-B8E6CA06F9AF}">
   <ds:schemaRefs>
     <ds:schemaRef ds:uri="http://schemas.openxmlformats.org/officeDocument/2006/bibliography"/>
   </ds:schemaRefs>

</xml_diff>

<commit_message>
Credo, modlitwa powszechna, przygotowanie darów, modlitwa nad darami
</commit_message>
<xml_diff>
--- a/Artykuły o liturgii do Ignisa.docx
+++ b/Artykuły o liturgii do Ignisa.docx
@@ -3411,13 +3411,25 @@
         <w:rPr>
           <w:lang w:val="pl-PL"/>
         </w:rPr>
-        <w:t xml:space="preserve"> (łac. wierzę) jest przejściem między liturgią słowa oraz liturgią eucharystyczną. Poznanie Boga w tekstach Pisma pcha nas do wyznania wiary w Trójcę Przenajświętszą. </w:t>
-      </w:r>
-      <w:r>
-        <w:rPr>
-          <w:lang w:val="pl-PL"/>
-        </w:rPr>
-        <w:t>Jest to moment, w którym wstajemy ze swoich miejsc, aby ogłosić, że Bóg jest naszą ostoją.</w:t>
+        <w:t xml:space="preserve"> (łac. wierzę) jest przejściem między liturgią słowa oraz liturgią eucharystyczną. </w:t>
+      </w:r>
+      <w:r>
+        <w:rPr>
+          <w:lang w:val="pl-PL"/>
+        </w:rPr>
+        <w:t xml:space="preserve">Liturgia trydencka wyróżniała tzw. Mszę katechumenów, tj. osób nieochrzczonych oraz Mszę wiernych. Ci pierwsi po homilii opuszczali świątynię. Druga część była zarezerwowana dla tych, którzy poznali Boga i żyli z Nim w zgodzie. Wyznanie wiary jest także nazywane symbolem wiary. Było ono znakiem rozpoznawczym dla ugrupowań chrześcijańskich, poprzez wyrecytowanie symbolu miejscowa wspólnota mogła się przekonać o </w:t>
+      </w:r>
+      <w:r>
+        <w:rPr>
+          <w:lang w:val="pl-PL"/>
+        </w:rPr>
+        <w:t>przekonaniach</w:t>
+      </w:r>
+      <w:r>
+        <w:rPr>
+          <w:lang w:val="pl-PL"/>
+        </w:rPr>
+        <w:t xml:space="preserve"> danego człowieka.</w:t>
       </w:r>
     </w:p>
     <w:p>
@@ -3431,7 +3443,37 @@
         <w:rPr>
           <w:lang w:val="pl-PL"/>
         </w:rPr>
-        <w:t>Wyznanie wiary, zwane nicejsko-konstantynopolitańskim, rozpoczyna się od wspomnienia wszystkich trzech Osób Boskich, a następnie ogólnych prawd wiary. Powstało ono jako odpowiedź Kościoła na herezję arianizmu</w:t>
+        <w:t>Aktualna forma wyznania</w:t>
+      </w:r>
+      <w:r>
+        <w:rPr>
+          <w:lang w:val="pl-PL"/>
+        </w:rPr>
+        <w:t xml:space="preserve"> wiary, zwan</w:t>
+      </w:r>
+      <w:r>
+        <w:rPr>
+          <w:lang w:val="pl-PL"/>
+        </w:rPr>
+        <w:t>a</w:t>
+      </w:r>
+      <w:r>
+        <w:rPr>
+          <w:lang w:val="pl-PL"/>
+        </w:rPr>
+        <w:t xml:space="preserve"> nicejsko-konstantynopolitańskim, rozpoczyna się od wspomnienia wszystkich trzech Osób Boskich, a następni</w:t>
+      </w:r>
+      <w:r>
+        <w:rPr>
+          <w:lang w:val="pl-PL"/>
+        </w:rPr>
+        <w:t>e ogólnych prawd wiary. Powstała ona</w:t>
+      </w:r>
+      <w:r>
+        <w:rPr>
+          <w:lang w:val="pl-PL"/>
+        </w:rPr>
+        <w:t xml:space="preserve"> jako odpowiedź Kościoła na herezję arianizmu</w:t>
       </w:r>
       <w:r>
         <w:rPr>
@@ -3495,6 +3537,7 @@
     <w:p>
       <w:pPr>
         <w:spacing w:line="360" w:lineRule="auto"/>
+        <w:ind w:firstLine="720"/>
         <w:rPr>
           <w:lang w:val="pl-PL"/>
         </w:rPr>
@@ -3643,7 +3686,14 @@
         <w:rPr>
           <w:lang w:val="pl-PL"/>
         </w:rPr>
-        <w:t>, aby modlić się w potrzebach Kościoła, o pokój na świecie, za ludzi doświadczonych różnych trudnościami i miejscową wspólnotę</w:t>
+        <w:t xml:space="preserve">, aby modlić się w potrzebach Kościoła, o pokój na świecie, za ludzi doświadczonych różnych trudnościami i </w:t>
+      </w:r>
+      <w:r>
+        <w:rPr>
+          <w:lang w:val="pl-PL"/>
+        </w:rPr>
+        <w:lastRenderedPageBreak/>
+        <w:t>miejscową wspólnotę</w:t>
       </w:r>
       <w:r>
         <w:rPr>
@@ -3655,15 +3705,15 @@
     <w:p>
       <w:pPr>
         <w:spacing w:line="360" w:lineRule="auto"/>
-        <w:rPr>
-          <w:lang w:val="pl-PL"/>
-        </w:rPr>
-      </w:pPr>
-      <w:r>
-        <w:rPr>
-          <w:lang w:val="pl-PL"/>
-        </w:rPr>
-        <w:lastRenderedPageBreak/>
+        <w:ind w:firstLine="720"/>
+        <w:rPr>
+          <w:lang w:val="pl-PL"/>
+        </w:rPr>
+      </w:pPr>
+      <w:r>
+        <w:rPr>
+          <w:lang w:val="pl-PL"/>
+        </w:rPr>
         <w:t>Kiedy zaniesiemy do Boga nasze prośby, kapłan przechodzi do ołtarza, aby ofiarować Mu chleb i wino, które staną się Ciałem i Krwią Jezusa Chrystusa. Po modlitwie nad chlebem celebrans miesza wino z wodą modląc się słowami: „Przez to misterium wody i wina</w:t>
       </w:r>
       <w:r>
@@ -3689,9 +3739,75 @@
           <w:lang w:val="pl-PL"/>
         </w:rPr>
         <w:t>”</w:t>
+      </w:r>
+      <w:r>
+        <w:rPr>
+          <w:lang w:val="pl-PL"/>
+        </w:rPr>
+        <w:t xml:space="preserve">. W dawnych czasach wino służyło do uzgadnianie wody do picia. Jedna z interpretacji upatruje w tym zdaniu wyrażenia jedności między naturami Zbawiciela. Inna kieruje nasze myśli ku Golgocie, gdzie po śmierci Pana z Jego boku wypłynęła krew i woda. Niemniej jednak słowa kapłana przypominają o prawdziwej ofierze, którą wspominamy – ofierze </w:t>
+      </w:r>
+      <w:r>
+        <w:rPr>
+          <w:lang w:val="pl-PL"/>
+        </w:rPr>
+        <w:t>Jezusa na krzyżu. Na zakończenie przygotowań celebrans obmywa ręce, mówiąc cicho: „Obmyj mnie, Panie, z mojej winy</w:t>
+      </w:r>
+      <w:r>
+        <w:rPr>
+          <w:lang w:val="pl-PL"/>
+        </w:rPr>
+        <w:t xml:space="preserve"> i oczyść mnie z grzechu mojego.</w:t>
+      </w:r>
+      <w:r>
+        <w:rPr>
+          <w:lang w:val="pl-PL"/>
+        </w:rPr>
+        <w:t xml:space="preserve">”. Przystępujemy do właściwych </w:t>
+      </w:r>
+      <w:r>
+        <w:rPr>
+          <w:lang w:val="pl-PL"/>
+        </w:rPr>
+        <w:t>obrzędów naszej wiary, do tajemnic przeznaczonych dla wiernych, ochrzczonych.</w:t>
+      </w:r>
+    </w:p>
+    <w:p>
+      <w:pPr>
+        <w:spacing w:line="360" w:lineRule="auto"/>
+        <w:rPr>
+          <w:lang w:val="pl-PL"/>
+        </w:rPr>
+      </w:pPr>
+      <w:r>
+        <w:rPr>
+          <w:lang w:val="pl-PL"/>
+        </w:rPr>
+        <w:t>Kapłan wzywa wszystkich zachętą do modlitwy o przyjęcie przez Boga jego i naszych ofiar. To rozróżnienie, nie ma na celu zaznaczenia granicy między prezbiterium, a nawami świątyni. Stosunek księdza do sprawowania ofiary Mszy świętej jest inny niż nas, ponieważ jest on bardziej upodobniony do Chrystusa poprzez przyjęty sakrament święceń, a ponadto, jak wspominaliśmy o tym wcześniej, występuje w Jego osobie – in persona Christi.</w:t>
+      </w:r>
+    </w:p>
+    <w:p>
+      <w:pPr>
+        <w:spacing w:line="360" w:lineRule="auto"/>
+        <w:rPr>
+          <w:lang w:val="pl-PL"/>
+        </w:rPr>
+      </w:pPr>
+      <w:r>
+        <w:rPr>
+          <w:lang w:val="pl-PL"/>
+        </w:rPr>
+        <w:t>Odmawiana modlitwa nad darami zbiera nasze prośby i wprowadza nas w modlitwę eucharystyczną podczas której Zbawiciel przyjdzie, aby dać się nam na pokarm.</w:t>
       </w:r>
       <w:bookmarkStart w:id="5" w:name="_GoBack"/>
       <w:bookmarkEnd w:id="5"/>
+    </w:p>
+    <w:p>
+      <w:pPr>
+        <w:spacing w:line="360" w:lineRule="auto"/>
+        <w:rPr>
+          <w:lang w:val="pl-PL"/>
+        </w:rPr>
+      </w:pPr>
     </w:p>
     <w:p>
       <w:pPr>
@@ -4863,7 +4979,7 @@
 </file>
 
 <file path=customXml/itemProps1.xml><?xml version="1.0" encoding="utf-8"?>
-<ds:datastoreItem xmlns:ds="http://schemas.openxmlformats.org/officeDocument/2006/customXml" ds:itemID="{F2D6E49A-872F-4C63-8783-B8E6CA06F9AF}">
+<ds:datastoreItem xmlns:ds="http://schemas.openxmlformats.org/officeDocument/2006/customXml" ds:itemID="{965A89A4-A358-4A26-91CA-0973B68E18F1}">
   <ds:schemaRefs>
     <ds:schemaRef ds:uri="http://schemas.openxmlformats.org/officeDocument/2006/bibliography"/>
   </ds:schemaRefs>

</xml_diff>

<commit_message>
Credo i przygotowanie darów
</commit_message>
<xml_diff>
--- a/Artykuły o liturgii do Ignisa.docx
+++ b/Artykuły o liturgii do Ignisa.docx
@@ -3370,20 +3370,6 @@
         </w:rPr>
         <w:t>by myśli moje były przy Tobie</w:t>
       </w:r>
-      <w:r>
-        <w:rPr>
-          <w:rFonts w:ascii="Times New Roman" w:hAnsi="Times New Roman" w:cs="Times New Roman"/>
-          <w:lang w:val="pl-PL"/>
-        </w:rPr>
-        <w:t xml:space="preserve"> - </w:t>
-      </w:r>
-      <w:r>
-        <w:rPr>
-          <w:rFonts w:ascii="Times New Roman" w:hAnsi="Times New Roman" w:cs="Times New Roman"/>
-          <w:lang w:val="pl-PL"/>
-        </w:rPr>
-        <w:t>Modlitwa eucharystyczna I</w:t>
-      </w:r>
       <w:bookmarkEnd w:id="4"/>
     </w:p>
     <w:p>
@@ -3417,7 +3403,19 @@
         <w:rPr>
           <w:lang w:val="pl-PL"/>
         </w:rPr>
-        <w:t xml:space="preserve">Liturgia trydencka wyróżniała tzw. Mszę katechumenów, tj. osób nieochrzczonych oraz Mszę wiernych. Ci pierwsi po homilii opuszczali świątynię. Druga część była zarezerwowana dla tych, którzy poznali Boga i żyli z Nim w zgodzie. Wyznanie wiary jest także nazywane symbolem wiary. Było ono znakiem rozpoznawczym dla ugrupowań chrześcijańskich, poprzez wyrecytowanie symbolu miejscowa wspólnota mogła się przekonać o </w:t>
+        <w:t xml:space="preserve">Liturgia trydencka wyróżniała tzw. Mszę katechumenów, tj. osób nieochrzczonych oraz Mszę wiernych. Ci pierwsi po homilii opuszczali świątynię. Druga część była zarezerwowana dla tych, którzy poznali Boga i żyli z Nim w zgodzie. Wyznanie wiary jest także nazywane symbolem wiary. Było ono znakiem rozpoznawczym dla ugrupowań chrześcijańskich, poprzez wyrecytowanie symbolu miejscowa wspólnota mogła </w:t>
+      </w:r>
+      <w:r>
+        <w:rPr>
+          <w:lang w:val="pl-PL"/>
+        </w:rPr>
+        <w:t>dowiedzieć się</w:t>
+      </w:r>
+      <w:r>
+        <w:rPr>
+          <w:lang w:val="pl-PL"/>
+        </w:rPr>
+        <w:t xml:space="preserve"> o </w:t>
       </w:r>
       <w:r>
         <w:rPr>
@@ -3429,7 +3427,15 @@
         <w:rPr>
           <w:lang w:val="pl-PL"/>
         </w:rPr>
-        <w:t xml:space="preserve"> danego człowieka.</w:t>
+        <w:t xml:space="preserve"> </w:t>
+      </w:r>
+      <w:bookmarkStart w:id="5" w:name="_GoBack"/>
+      <w:bookmarkEnd w:id="5"/>
+      <w:r>
+        <w:rPr>
+          <w:lang w:val="pl-PL"/>
+        </w:rPr>
+        <w:t>danego człowieka.</w:t>
       </w:r>
     </w:p>
     <w:p>
@@ -3455,7 +3461,7 @@
         <w:rPr>
           <w:lang w:val="pl-PL"/>
         </w:rPr>
-        <w:t>a</w:t>
+        <w:t>ego</w:t>
       </w:r>
       <w:r>
         <w:rPr>
@@ -3467,7 +3473,31 @@
         <w:rPr>
           <w:lang w:val="pl-PL"/>
         </w:rPr>
-        <w:t>e ogólnych prawd wiary. Powstała ona</w:t>
+        <w:t xml:space="preserve">e </w:t>
+      </w:r>
+      <w:r>
+        <w:rPr>
+          <w:lang w:val="pl-PL"/>
+        </w:rPr>
+        <w:t>wymienia główne</w:t>
+      </w:r>
+      <w:r>
+        <w:rPr>
+          <w:lang w:val="pl-PL"/>
+        </w:rPr>
+        <w:t xml:space="preserve"> prawd</w:t>
+      </w:r>
+      <w:r>
+        <w:rPr>
+          <w:lang w:val="pl-PL"/>
+        </w:rPr>
+        <w:t>y</w:t>
+      </w:r>
+      <w:r>
+        <w:rPr>
+          <w:lang w:val="pl-PL"/>
+        </w:rPr>
+        <w:t xml:space="preserve"> wiary. Powstała ona</w:t>
       </w:r>
       <w:r>
         <w:rPr>
@@ -3548,7 +3578,7 @@
           <w:szCs w:val="24"/>
           <w:lang w:val="pl-PL"/>
         </w:rPr>
-        <w:t xml:space="preserve">Następnie odbywa się modlitwa powszechna, zwana modlitwą wiernych. </w:t>
+        <w:t xml:space="preserve">Następnie </w:t>
       </w:r>
       <w:r>
         <w:rPr>
@@ -3556,6 +3586,22 @@
           <w:szCs w:val="24"/>
           <w:lang w:val="pl-PL"/>
         </w:rPr>
+        <w:t>ma miejsce</w:t>
+      </w:r>
+      <w:r>
+        <w:rPr>
+          <w:rFonts w:cs="Times New Roman"/>
+          <w:szCs w:val="24"/>
+          <w:lang w:val="pl-PL"/>
+        </w:rPr>
+        <w:t xml:space="preserve"> modlitwa powszechna, zwana modlitwą wiernych. </w:t>
+      </w:r>
+      <w:r>
+        <w:rPr>
+          <w:rFonts w:cs="Times New Roman"/>
+          <w:szCs w:val="24"/>
+          <w:lang w:val="pl-PL"/>
+        </w:rPr>
         <w:t xml:space="preserve">W punkcie 71. OWMR czytamy: </w:t>
       </w:r>
       <w:r>
@@ -3620,7 +3666,7 @@
           <w:szCs w:val="24"/>
           <w:lang w:val="pl-PL"/>
         </w:rPr>
-        <w:t xml:space="preserve">Porządek, według którego oznaczone są osoby do czytania </w:t>
+        <w:t xml:space="preserve">Porządek, według którego </w:t>
       </w:r>
       <w:r>
         <w:rPr>
@@ -3628,6 +3674,22 @@
           <w:szCs w:val="24"/>
           <w:lang w:val="pl-PL"/>
         </w:rPr>
+        <w:t>wskazane</w:t>
+      </w:r>
+      <w:r>
+        <w:rPr>
+          <w:rFonts w:cs="Times New Roman"/>
+          <w:szCs w:val="24"/>
+          <w:lang w:val="pl-PL"/>
+        </w:rPr>
+        <w:t xml:space="preserve"> są osoby do czytania </w:t>
+      </w:r>
+      <w:r>
+        <w:rPr>
+          <w:rFonts w:cs="Times New Roman"/>
+          <w:szCs w:val="24"/>
+          <w:lang w:val="pl-PL"/>
+        </w:rPr>
         <w:t>modlitwy</w:t>
       </w:r>
       <w:r>
@@ -3636,19 +3698,51 @@
           <w:szCs w:val="24"/>
           <w:lang w:val="pl-PL"/>
         </w:rPr>
+        <w:t>,</w:t>
+      </w:r>
+      <w:r>
+        <w:rPr>
+          <w:rFonts w:cs="Times New Roman"/>
+          <w:szCs w:val="24"/>
+          <w:lang w:val="pl-PL"/>
+        </w:rPr>
         <w:t xml:space="preserve"> nie jest przypadkowy. Urząd diakona od początku wiązał się z opieką nad ludem bożym i jego potrzebami. Stąd też jest on</w:t>
       </w:r>
       <w:r>
         <w:rPr>
           <w:lang w:val="pl-PL"/>
         </w:rPr>
-        <w:t xml:space="preserve"> osobą, która powinna najlepiej wiedzieć czego potrzeba we wspólnocie parafialnej.</w:t>
-      </w:r>
-      <w:r>
-        <w:rPr>
-          <w:lang w:val="pl-PL"/>
-        </w:rPr>
-        <w:t xml:space="preserve"> W drugiej kolejności typowani są do tej posługi klerycy a na końcu wierni. </w:t>
+        <w:t xml:space="preserve"> osobą, która powinna najlepiej wiedzieć</w:t>
+      </w:r>
+      <w:r>
+        <w:rPr>
+          <w:lang w:val="pl-PL"/>
+        </w:rPr>
+        <w:t>,</w:t>
+      </w:r>
+      <w:r>
+        <w:rPr>
+          <w:lang w:val="pl-PL"/>
+        </w:rPr>
+        <w:t xml:space="preserve"> czego potrzeba we wspólnocie parafialnej.</w:t>
+      </w:r>
+      <w:r>
+        <w:rPr>
+          <w:lang w:val="pl-PL"/>
+        </w:rPr>
+        <w:t xml:space="preserve"> W drugiej kolejności typowani są do tej posługi klerycy</w:t>
+      </w:r>
+      <w:r>
+        <w:rPr>
+          <w:lang w:val="pl-PL"/>
+        </w:rPr>
+        <w:t>,</w:t>
+      </w:r>
+      <w:r>
+        <w:rPr>
+          <w:lang w:val="pl-PL"/>
+        </w:rPr>
+        <w:t xml:space="preserve"> a na końcu wierni. </w:t>
       </w:r>
       <w:r>
         <w:rPr>
@@ -3686,14 +3780,7 @@
         <w:rPr>
           <w:lang w:val="pl-PL"/>
         </w:rPr>
-        <w:t xml:space="preserve">, aby modlić się w potrzebach Kościoła, o pokój na świecie, za ludzi doświadczonych różnych trudnościami i </w:t>
-      </w:r>
-      <w:r>
-        <w:rPr>
-          <w:lang w:val="pl-PL"/>
-        </w:rPr>
-        <w:lastRenderedPageBreak/>
-        <w:t>miejscową wspólnotę</w:t>
+        <w:t>, aby modlić się w potrzebach Kościoła, o pokój na świecie, za ludzi doświadczonych różnych trudnościami i miejscową wspólnotę</w:t>
       </w:r>
       <w:r>
         <w:rPr>
@@ -3714,6 +3801,7 @@
         <w:rPr>
           <w:lang w:val="pl-PL"/>
         </w:rPr>
+        <w:lastRenderedPageBreak/>
         <w:t>Kiedy zaniesiemy do Boga nasze prośby, kapłan przechodzi do ołtarza, aby ofiarować Mu chleb i wino, które staną się Ciałem i Krwią Jezusa Chrystusa. Po modlitwie nad chlebem celebrans miesza wino z wodą modląc się słowami: „Przez to misterium wody i wina</w:t>
       </w:r>
       <w:r>
@@ -3744,7 +3832,19 @@
         <w:rPr>
           <w:lang w:val="pl-PL"/>
         </w:rPr>
-        <w:t xml:space="preserve">. W dawnych czasach wino służyło do uzgadnianie wody do picia. Jedna z interpretacji upatruje w tym zdaniu wyrażenia jedności między naturami Zbawiciela. Inna kieruje nasze myśli ku Golgocie, gdzie po śmierci Pana z Jego boku wypłynęła krew i woda. Niemniej jednak słowa kapłana przypominają o prawdziwej ofierze, którą wspominamy – ofierze </w:t>
+        <w:t>. W dawnych czasach wino służyło do u</w:t>
+      </w:r>
+      <w:r>
+        <w:rPr>
+          <w:lang w:val="pl-PL"/>
+        </w:rPr>
+        <w:t>zdatniania</w:t>
+      </w:r>
+      <w:r>
+        <w:rPr>
+          <w:lang w:val="pl-PL"/>
+        </w:rPr>
+        <w:t xml:space="preserve"> wody do picia. Jedna z interpretacji upatruje w tym zdaniu wyrażenia jedności między naturami Zbawiciela. Inna kieruje nasze myśli ku Golgocie, gdzie po śmierci Pana z Jego boku wypłynęła krew i woda. Niemniej jednak słowa kapłana przypominają o prawdziwej ofierze, którą wspominamy – ofierze </w:t>
       </w:r>
       <w:r>
         <w:rPr>
@@ -3782,7 +3882,19 @@
         <w:rPr>
           <w:lang w:val="pl-PL"/>
         </w:rPr>
-        <w:t>Kapłan wzywa wszystkich zachętą do modlitwy o przyjęcie przez Boga jego i naszych ofiar. To rozróżnienie, nie ma na celu zaznaczenia granicy między prezbiterium, a nawami świątyni. Stosunek księdza do sprawowania ofiary Mszy świętej jest inny niż nas, ponieważ jest on bardziej upodobniony do Chrystusa poprzez przyjęty sakrament święceń, a ponadto, jak wspominaliśmy o tym wcześniej, występuje w Jego osobie – in persona Christi.</w:t>
+        <w:t>Kapłan wzywa wszystkich do modlitwy o przyjęcie przez Boga jego i naszych ofiar. To rozróżnienie nie ma na celu zaznaczenia granicy między prezbiterium a nawami świątyni. Stosunek księdza do sprawowania ofiary Mszy świętej jest inny niż nas</w:t>
+      </w:r>
+      <w:r>
+        <w:rPr>
+          <w:lang w:val="pl-PL"/>
+        </w:rPr>
+        <w:t>z</w:t>
+      </w:r>
+      <w:r>
+        <w:rPr>
+          <w:lang w:val="pl-PL"/>
+        </w:rPr>
+        <w:t>, ponieważ jest on bardziej upodobniony do Chrystusa poprzez przyjęty sakrament święceń, a ponadto, jak wspominaliśmy o tym wcześniej, występuje w Jego osobie – in persona Christi.</w:t>
       </w:r>
     </w:p>
     <w:p>
@@ -3796,10 +3908,20 @@
         <w:rPr>
           <w:lang w:val="pl-PL"/>
         </w:rPr>
-        <w:t>Odmawiana modlitwa nad darami zbiera nasze prośby i wprowadza nas w modlitwę eucharystyczną podczas której Zbawiciel przyjdzie, aby dać się nam na pokarm.</w:t>
-      </w:r>
-      <w:bookmarkStart w:id="5" w:name="_GoBack"/>
-      <w:bookmarkEnd w:id="5"/>
+        <w:t>Odmawiana modlitwa nad darami zbiera nasze prośby i wprowadza nas w modlitwę eucharystyczną</w:t>
+      </w:r>
+      <w:r>
+        <w:rPr>
+          <w:lang w:val="pl-PL"/>
+        </w:rPr>
+        <w:t>,</w:t>
+      </w:r>
+      <w:r>
+        <w:rPr>
+          <w:lang w:val="pl-PL"/>
+        </w:rPr>
+        <w:t xml:space="preserve"> podczas której Zbawiciel przyjdzie, aby dać się nam na pokarm.</w:t>
+      </w:r>
     </w:p>
     <w:p>
       <w:pPr>
@@ -3867,7 +3989,7 @@
           <w:rFonts w:ascii="Times New Roman" w:hAnsi="Times New Roman" w:cs="Times New Roman"/>
           <w:lang w:val="pl-PL"/>
         </w:rPr>
-        <w:t>Modlitwa eucharystyczna II</w:t>
+        <w:t>Modlitwa eucharystyczna</w:t>
       </w:r>
       <w:bookmarkEnd w:id="6"/>
     </w:p>
@@ -3945,12 +4067,9 @@
 
 <file path=word/commentsIds.xml><?xml version="1.0" encoding="utf-8"?>
 <w16cid:commentsIds xmlns:wpc="http://schemas.microsoft.com/office/word/2010/wordprocessingCanvas" xmlns:cx="http://schemas.microsoft.com/office/drawing/2014/chartex" xmlns:cx1="http://schemas.microsoft.com/office/drawing/2015/9/8/chartex" xmlns:cx2="http://schemas.microsoft.com/office/drawing/2015/10/21/chartex" xmlns:cx3="http://schemas.microsoft.com/office/drawing/2016/5/9/chartex" xmlns:cx4="http://schemas.microsoft.com/office/drawing/2016/5/10/chartex" xmlns:cx5="http://schemas.microsoft.com/office/drawing/2016/5/11/chartex" xmlns:cx6="http://schemas.microsoft.com/office/drawing/2016/5/12/chartex" xmlns:cx7="http://schemas.microsoft.com/office/drawing/2016/5/13/chartex" xmlns:cx8="http://schemas.microsoft.com/office/drawing/2016/5/14/chartex" xmlns:mc="http://schemas.openxmlformats.org/markup-compatibility/2006" xmlns:aink="http://schemas.microsoft.com/office/drawing/2016/ink" xmlns:am3d="http://schemas.microsoft.com/office/drawing/2017/model3d" xmlns:o="urn:schemas-microsoft-com:office:office" xmlns:r="http://schemas.openxmlformats.org/officeDocument/2006/relationships" xmlns:m="http://schemas.openxmlformats.org/officeDocument/2006/math" xmlns:v="urn:schemas-microsoft-com:vml" xmlns:wp14="http://schemas.microsoft.com/office/word/2010/wordprocessingDrawing" xmlns:wp="http://schemas.openxmlformats.org/drawingml/2006/wordprocessingDrawing" xmlns:w10="urn:schemas-microsoft-com:office:word" xmlns:w="http://schemas.openxmlformats.org/wordprocessingml/2006/main" xmlns:w14="http://schemas.microsoft.com/office/word/2010/wordml" xmlns:w15="http://schemas.microsoft.com/office/word/2012/wordml" xmlns:w16cid="http://schemas.microsoft.com/office/word/2016/wordml/cid" xmlns:w16se="http://schemas.microsoft.com/office/word/2015/wordml/symex" xmlns:wpg="http://schemas.microsoft.com/office/word/2010/wordprocessingGroup" xmlns:wpi="http://schemas.microsoft.com/office/word/2010/wordprocessingInk" xmlns:wne="http://schemas.microsoft.com/office/word/2006/wordml" xmlns:wps="http://schemas.microsoft.com/office/word/2010/wordprocessingShape" mc:Ignorable="w14 w15 w16se w16cid wp14">
-  <w16cid:commentId w16cid:paraId="2DDA69EB" w16cid:durableId="200EC6E3"/>
-  <w16cid:commentId w16cid:paraId="2C0FD1AF" w16cid:durableId="200FB1A3"/>
-  <w16cid:commentId w16cid:paraId="505965D0" w16cid:durableId="200FB1CB"/>
-  <w16cid:commentId w16cid:paraId="152B996D" w16cid:durableId="20119F81"/>
-  <w16cid:commentId w16cid:paraId="530980B9" w16cid:durableId="20119F82"/>
-  <w16cid:commentId w16cid:paraId="78D46013" w16cid:durableId="20119FB9"/>
+  <w16cid:commentId w16cid:paraId="1DBF7A6E" w16cid:durableId="2035423C"/>
+  <w16cid:commentId w16cid:paraId="54716BB1" w16cid:durableId="2035651E"/>
+  <w16cid:commentId w16cid:paraId="3ADB54E2" w16cid:durableId="203565D3"/>
 </w16cid:commentsIds>
 </file>
 
@@ -4979,7 +5098,7 @@
 </file>
 
 <file path=customXml/itemProps1.xml><?xml version="1.0" encoding="utf-8"?>
-<ds:datastoreItem xmlns:ds="http://schemas.openxmlformats.org/officeDocument/2006/customXml" ds:itemID="{965A89A4-A358-4A26-91CA-0973B68E18F1}">
+<ds:datastoreItem xmlns:ds="http://schemas.openxmlformats.org/officeDocument/2006/customXml" ds:itemID="{8227B572-B187-4B2F-8360-B10CE1822756}">
   <ds:schemaRefs>
     <ds:schemaRef ds:uri="http://schemas.openxmlformats.org/officeDocument/2006/bibliography"/>
   </ds:schemaRefs>

</xml_diff>

<commit_message>
Modlitwa Euch - prefacja, sanctus
</commit_message>
<xml_diff>
--- a/Artykuły o liturgii do Ignisa.docx
+++ b/Artykuły o liturgii do Ignisa.docx
@@ -1,6 +1,6 @@
 
 <file path=word/document.xml><?xml version="1.0" encoding="utf-8"?>
-<w:document xmlns:wpc="http://schemas.microsoft.com/office/word/2010/wordprocessingCanvas" xmlns:cx="http://schemas.microsoft.com/office/drawing/2014/chartex" xmlns:mc="http://schemas.openxmlformats.org/markup-compatibility/2006" xmlns:o="urn:schemas-microsoft-com:office:office" xmlns:r="http://schemas.openxmlformats.org/officeDocument/2006/relationships" xmlns:m="http://schemas.openxmlformats.org/officeDocument/2006/math" xmlns:v="urn:schemas-microsoft-com:vml" xmlns:wp14="http://schemas.microsoft.com/office/word/2010/wordprocessingDrawing" xmlns:wp="http://schemas.openxmlformats.org/drawingml/2006/wordprocessingDrawing" xmlns:w10="urn:schemas-microsoft-com:office:word" xmlns:w="http://schemas.openxmlformats.org/wordprocessingml/2006/main" xmlns:w14="http://schemas.microsoft.com/office/word/2010/wordml" xmlns:w15="http://schemas.microsoft.com/office/word/2012/wordml" xmlns:w16se="http://schemas.microsoft.com/office/word/2015/wordml/symex" xmlns:wpg="http://schemas.microsoft.com/office/word/2010/wordprocessingGroup" xmlns:wpi="http://schemas.microsoft.com/office/word/2010/wordprocessingInk" xmlns:wne="http://schemas.microsoft.com/office/word/2006/wordml" xmlns:wps="http://schemas.microsoft.com/office/word/2010/wordprocessingShape" mc:Ignorable="w14 w15 w16se wp14">
+<w:document xmlns:wpc="http://schemas.microsoft.com/office/word/2010/wordprocessingCanvas" xmlns:cx="http://schemas.microsoft.com/office/drawing/2014/chartex" xmlns:cx1="http://schemas.microsoft.com/office/drawing/2015/9/8/chartex" xmlns:mc="http://schemas.openxmlformats.org/markup-compatibility/2006" xmlns:o="urn:schemas-microsoft-com:office:office" xmlns:r="http://schemas.openxmlformats.org/officeDocument/2006/relationships" xmlns:m="http://schemas.openxmlformats.org/officeDocument/2006/math" xmlns:v="urn:schemas-microsoft-com:vml" xmlns:wp14="http://schemas.microsoft.com/office/word/2010/wordprocessingDrawing" xmlns:wp="http://schemas.openxmlformats.org/drawingml/2006/wordprocessingDrawing" xmlns:w10="urn:schemas-microsoft-com:office:word" xmlns:w="http://schemas.openxmlformats.org/wordprocessingml/2006/main" xmlns:w14="http://schemas.microsoft.com/office/word/2010/wordml" xmlns:w15="http://schemas.microsoft.com/office/word/2012/wordml" xmlns:w16se="http://schemas.microsoft.com/office/word/2015/wordml/symex" xmlns:wpg="http://schemas.microsoft.com/office/word/2010/wordprocessingGroup" xmlns:wpi="http://schemas.microsoft.com/office/word/2010/wordprocessingInk" xmlns:wne="http://schemas.microsoft.com/office/word/2006/wordml" xmlns:wps="http://schemas.microsoft.com/office/word/2010/wordprocessingShape" mc:Ignorable="w14 w15 w16se wp14">
   <w:body>
     <w:sdt>
       <w:sdtPr>
@@ -68,7 +68,6 @@
             <w:tabs>
               <w:tab w:val="right" w:leader="dot" w:pos="9350"/>
             </w:tabs>
-            <w:spacing w:line="360" w:lineRule="auto"/>
             <w:rPr>
               <w:rFonts w:asciiTheme="minorHAnsi" w:eastAsiaTheme="minorEastAsia" w:hAnsiTheme="minorHAnsi"/>
               <w:noProof/>
@@ -96,7 +95,7 @@
             </w:rPr>
             <w:fldChar w:fldCharType="separate"/>
           </w:r>
-          <w:hyperlink w:anchor="_Toc534409915" w:history="1">
+          <w:hyperlink w:anchor="_Toc6428433" w:history="1">
             <w:r>
               <w:rPr>
                 <w:rStyle w:val="Hyperlink"/>
@@ -125,7 +124,7 @@
                 <w:noProof/>
                 <w:webHidden/>
               </w:rPr>
-              <w:instrText xml:space="preserve"> PAGEREF _Toc534409915 \h </w:instrText>
+              <w:instrText xml:space="preserve"> PAGEREF _Toc6428433 \h </w:instrText>
             </w:r>
             <w:r>
               <w:rPr>
@@ -162,14 +161,13 @@
             <w:tabs>
               <w:tab w:val="right" w:leader="dot" w:pos="9350"/>
             </w:tabs>
-            <w:spacing w:line="360" w:lineRule="auto"/>
             <w:rPr>
               <w:rFonts w:asciiTheme="minorHAnsi" w:eastAsiaTheme="minorEastAsia" w:hAnsiTheme="minorHAnsi"/>
               <w:noProof/>
               <w:sz w:val="22"/>
             </w:rPr>
           </w:pPr>
-          <w:hyperlink w:anchor="_Toc534409916" w:history="1">
+          <w:hyperlink w:anchor="_Toc6428434" w:history="1">
             <w:r>
               <w:rPr>
                 <w:rStyle w:val="Hyperlink"/>
@@ -198,7 +196,7 @@
                 <w:noProof/>
                 <w:webHidden/>
               </w:rPr>
-              <w:instrText xml:space="preserve"> PAGEREF _Toc534409916 \h </w:instrText>
+              <w:instrText xml:space="preserve"> PAGEREF _Toc6428434 \h </w:instrText>
             </w:r>
             <w:r>
               <w:rPr>
@@ -235,14 +233,13 @@
             <w:tabs>
               <w:tab w:val="right" w:leader="dot" w:pos="9350"/>
             </w:tabs>
-            <w:spacing w:line="360" w:lineRule="auto"/>
             <w:rPr>
               <w:rFonts w:asciiTheme="minorHAnsi" w:eastAsiaTheme="minorEastAsia" w:hAnsiTheme="minorHAnsi"/>
               <w:noProof/>
               <w:sz w:val="22"/>
             </w:rPr>
           </w:pPr>
-          <w:hyperlink w:anchor="_Toc534409917" w:history="1">
+          <w:hyperlink w:anchor="_Toc6428435" w:history="1">
             <w:r>
               <w:rPr>
                 <w:rStyle w:val="Hyperlink"/>
@@ -271,7 +268,7 @@
                 <w:noProof/>
                 <w:webHidden/>
               </w:rPr>
-              <w:instrText xml:space="preserve"> PAGEREF _Toc534409917 \h </w:instrText>
+              <w:instrText xml:space="preserve"> PAGEREF _Toc6428435 \h </w:instrText>
             </w:r>
             <w:r>
               <w:rPr>
@@ -308,14 +305,13 @@
             <w:tabs>
               <w:tab w:val="right" w:leader="dot" w:pos="9350"/>
             </w:tabs>
-            <w:spacing w:line="360" w:lineRule="auto"/>
             <w:rPr>
               <w:rFonts w:asciiTheme="minorHAnsi" w:eastAsiaTheme="minorEastAsia" w:hAnsiTheme="minorHAnsi"/>
               <w:noProof/>
               <w:sz w:val="22"/>
             </w:rPr>
           </w:pPr>
-          <w:hyperlink w:anchor="_Toc534409918" w:history="1">
+          <w:hyperlink w:anchor="_Toc6428436" w:history="1">
             <w:r>
               <w:rPr>
                 <w:rStyle w:val="Hyperlink"/>
@@ -344,7 +340,7 @@
                 <w:noProof/>
                 <w:webHidden/>
               </w:rPr>
-              <w:instrText xml:space="preserve"> PAGEREF _Toc534409918 \h </w:instrText>
+              <w:instrText xml:space="preserve"> PAGEREF _Toc6428436 \h </w:instrText>
             </w:r>
             <w:r>
               <w:rPr>
@@ -381,14 +377,13 @@
             <w:tabs>
               <w:tab w:val="right" w:leader="dot" w:pos="9350"/>
             </w:tabs>
-            <w:spacing w:line="360" w:lineRule="auto"/>
             <w:rPr>
               <w:rFonts w:asciiTheme="minorHAnsi" w:eastAsiaTheme="minorEastAsia" w:hAnsiTheme="minorHAnsi"/>
               <w:noProof/>
               <w:sz w:val="22"/>
             </w:rPr>
           </w:pPr>
-          <w:hyperlink w:anchor="_Toc534409919" w:history="1">
+          <w:hyperlink w:anchor="_Toc6428437" w:history="1">
             <w:r>
               <w:rPr>
                 <w:rStyle w:val="Hyperlink"/>
@@ -396,7 +391,7 @@
                 <w:noProof/>
                 <w:lang w:val="pl-PL"/>
               </w:rPr>
-              <w:t>Aby myśli moje były przy Tobie - Modlitwa eucharystyczna I</w:t>
+              <w:t>Aby myśli moje były przy Tobie</w:t>
             </w:r>
             <w:r>
               <w:rPr>
@@ -417,153 +412,7 @@
                 <w:noProof/>
                 <w:webHidden/>
               </w:rPr>
-              <w:instrText xml:space="preserve"> PAGEREF _Toc534409919 \h </w:instrText>
-            </w:r>
-            <w:r>
-              <w:rPr>
-                <w:noProof/>
-                <w:webHidden/>
-              </w:rPr>
-            </w:r>
-            <w:r>
-              <w:rPr>
-                <w:noProof/>
-                <w:webHidden/>
-              </w:rPr>
-              <w:fldChar w:fldCharType="separate"/>
-            </w:r>
-            <w:r>
-              <w:rPr>
-                <w:noProof/>
-                <w:webHidden/>
-              </w:rPr>
-              <w:t>11</w:t>
-            </w:r>
-            <w:r>
-              <w:rPr>
-                <w:noProof/>
-                <w:webHidden/>
-              </w:rPr>
-              <w:fldChar w:fldCharType="end"/>
-            </w:r>
-          </w:hyperlink>
-        </w:p>
-        <w:p>
-          <w:pPr>
-            <w:pStyle w:val="TOC1"/>
-            <w:tabs>
-              <w:tab w:val="right" w:leader="dot" w:pos="9350"/>
-            </w:tabs>
-            <w:spacing w:line="360" w:lineRule="auto"/>
-            <w:rPr>
-              <w:rFonts w:asciiTheme="minorHAnsi" w:eastAsiaTheme="minorEastAsia" w:hAnsiTheme="minorHAnsi"/>
-              <w:noProof/>
-              <w:sz w:val="22"/>
-            </w:rPr>
-          </w:pPr>
-          <w:hyperlink w:anchor="_Toc534409920" w:history="1">
-            <w:r>
-              <w:rPr>
-                <w:rStyle w:val="Hyperlink"/>
-                <w:rFonts w:cs="Times New Roman"/>
-                <w:noProof/>
-                <w:lang w:val="pl-PL"/>
-              </w:rPr>
-              <w:t>Aby oczy moje były zwrócone na ołtarz - Modlitwa eucharystyczna II</w:t>
-            </w:r>
-            <w:r>
-              <w:rPr>
-                <w:noProof/>
-                <w:webHidden/>
-              </w:rPr>
-              <w:tab/>
-            </w:r>
-            <w:r>
-              <w:rPr>
-                <w:noProof/>
-                <w:webHidden/>
-              </w:rPr>
-              <w:fldChar w:fldCharType="begin"/>
-            </w:r>
-            <w:r>
-              <w:rPr>
-                <w:noProof/>
-                <w:webHidden/>
-              </w:rPr>
-              <w:instrText xml:space="preserve"> PAGEREF _Toc534409920 \h </w:instrText>
-            </w:r>
-            <w:r>
-              <w:rPr>
-                <w:noProof/>
-                <w:webHidden/>
-              </w:rPr>
-            </w:r>
-            <w:r>
-              <w:rPr>
-                <w:noProof/>
-                <w:webHidden/>
-              </w:rPr>
-              <w:fldChar w:fldCharType="separate"/>
-            </w:r>
-            <w:r>
-              <w:rPr>
-                <w:noProof/>
-                <w:webHidden/>
-              </w:rPr>
-              <w:t>12</w:t>
-            </w:r>
-            <w:r>
-              <w:rPr>
-                <w:noProof/>
-                <w:webHidden/>
-              </w:rPr>
-              <w:fldChar w:fldCharType="end"/>
-            </w:r>
-          </w:hyperlink>
-        </w:p>
-        <w:p>
-          <w:pPr>
-            <w:pStyle w:val="TOC1"/>
-            <w:tabs>
-              <w:tab w:val="right" w:leader="dot" w:pos="9350"/>
-            </w:tabs>
-            <w:spacing w:line="360" w:lineRule="auto"/>
-            <w:rPr>
-              <w:rFonts w:asciiTheme="minorHAnsi" w:eastAsiaTheme="minorEastAsia" w:hAnsiTheme="minorHAnsi"/>
-              <w:noProof/>
-              <w:sz w:val="22"/>
-            </w:rPr>
-          </w:pPr>
-          <w:hyperlink w:anchor="_Toc534409921" w:history="1">
-            <w:r>
-              <w:rPr>
-                <w:rStyle w:val="Hyperlink"/>
-                <w:rFonts w:cs="Times New Roman"/>
-                <w:noProof/>
-                <w:lang w:val="pl-PL"/>
-              </w:rPr>
-              <w:t>A serce moje oddane tylko Tobie - Obrzędy komunii (i zakończenia)</w:t>
-            </w:r>
-            <w:r>
-              <w:rPr>
-                <w:noProof/>
-                <w:webHidden/>
-              </w:rPr>
-              <w:tab/>
-            </w:r>
-            <w:r>
-              <w:rPr>
-                <w:noProof/>
-                <w:webHidden/>
-              </w:rPr>
-              <w:fldChar w:fldCharType="begin"/>
-            </w:r>
-            <w:r>
-              <w:rPr>
-                <w:noProof/>
-                <w:webHidden/>
-              </w:rPr>
-              <w:instrText xml:space="preserve"> PAGEREF _Toc534409921 \h </w:instrText>
+              <w:instrText xml:space="preserve"> PAGEREF _Toc6428437 \h </w:instrText>
             </w:r>
             <w:r>
               <w:rPr>
@@ -596,6 +445,150 @@
         </w:p>
         <w:p>
           <w:pPr>
+            <w:pStyle w:val="TOC1"/>
+            <w:tabs>
+              <w:tab w:val="right" w:leader="dot" w:pos="9350"/>
+            </w:tabs>
+            <w:rPr>
+              <w:rFonts w:asciiTheme="minorHAnsi" w:eastAsiaTheme="minorEastAsia" w:hAnsiTheme="minorHAnsi"/>
+              <w:noProof/>
+              <w:sz w:val="22"/>
+            </w:rPr>
+          </w:pPr>
+          <w:hyperlink w:anchor="_Toc6428438" w:history="1">
+            <w:r>
+              <w:rPr>
+                <w:rStyle w:val="Hyperlink"/>
+                <w:rFonts w:cs="Times New Roman"/>
+                <w:noProof/>
+                <w:lang w:val="pl-PL"/>
+              </w:rPr>
+              <w:t>Aby oczy moje były zwrócone na ołtarz - Modlitwa eucharystyczna</w:t>
+            </w:r>
+            <w:r>
+              <w:rPr>
+                <w:noProof/>
+                <w:webHidden/>
+              </w:rPr>
+              <w:tab/>
+            </w:r>
+            <w:r>
+              <w:rPr>
+                <w:noProof/>
+                <w:webHidden/>
+              </w:rPr>
+              <w:fldChar w:fldCharType="begin"/>
+            </w:r>
+            <w:r>
+              <w:rPr>
+                <w:noProof/>
+                <w:webHidden/>
+              </w:rPr>
+              <w:instrText xml:space="preserve"> PAGEREF _Toc6428438 \h </w:instrText>
+            </w:r>
+            <w:r>
+              <w:rPr>
+                <w:noProof/>
+                <w:webHidden/>
+              </w:rPr>
+            </w:r>
+            <w:r>
+              <w:rPr>
+                <w:noProof/>
+                <w:webHidden/>
+              </w:rPr>
+              <w:fldChar w:fldCharType="separate"/>
+            </w:r>
+            <w:r>
+              <w:rPr>
+                <w:noProof/>
+                <w:webHidden/>
+              </w:rPr>
+              <w:t>15</w:t>
+            </w:r>
+            <w:r>
+              <w:rPr>
+                <w:noProof/>
+                <w:webHidden/>
+              </w:rPr>
+              <w:fldChar w:fldCharType="end"/>
+            </w:r>
+          </w:hyperlink>
+        </w:p>
+        <w:p>
+          <w:pPr>
+            <w:pStyle w:val="TOC1"/>
+            <w:tabs>
+              <w:tab w:val="right" w:leader="dot" w:pos="9350"/>
+            </w:tabs>
+            <w:rPr>
+              <w:rFonts w:asciiTheme="minorHAnsi" w:eastAsiaTheme="minorEastAsia" w:hAnsiTheme="minorHAnsi"/>
+              <w:noProof/>
+              <w:sz w:val="22"/>
+            </w:rPr>
+          </w:pPr>
+          <w:hyperlink w:anchor="_Toc6428439" w:history="1">
+            <w:r>
+              <w:rPr>
+                <w:rStyle w:val="Hyperlink"/>
+                <w:rFonts w:cs="Times New Roman"/>
+                <w:noProof/>
+                <w:lang w:val="pl-PL"/>
+              </w:rPr>
+              <w:t>A serce moje oddane tylko Tobie - Obrzędy komunii (i zakończenia)</w:t>
+            </w:r>
+            <w:r>
+              <w:rPr>
+                <w:noProof/>
+                <w:webHidden/>
+              </w:rPr>
+              <w:tab/>
+            </w:r>
+            <w:r>
+              <w:rPr>
+                <w:noProof/>
+                <w:webHidden/>
+              </w:rPr>
+              <w:fldChar w:fldCharType="begin"/>
+            </w:r>
+            <w:r>
+              <w:rPr>
+                <w:noProof/>
+                <w:webHidden/>
+              </w:rPr>
+              <w:instrText xml:space="preserve"> PAGEREF _Toc6428439 \h </w:instrText>
+            </w:r>
+            <w:r>
+              <w:rPr>
+                <w:noProof/>
+                <w:webHidden/>
+              </w:rPr>
+            </w:r>
+            <w:r>
+              <w:rPr>
+                <w:noProof/>
+                <w:webHidden/>
+              </w:rPr>
+              <w:fldChar w:fldCharType="separate"/>
+            </w:r>
+            <w:r>
+              <w:rPr>
+                <w:noProof/>
+                <w:webHidden/>
+              </w:rPr>
+              <w:t>16</w:t>
+            </w:r>
+            <w:r>
+              <w:rPr>
+                <w:noProof/>
+                <w:webHidden/>
+              </w:rPr>
+              <w:fldChar w:fldCharType="end"/>
+            </w:r>
+          </w:hyperlink>
+        </w:p>
+        <w:p>
+          <w:pPr>
             <w:spacing w:line="360" w:lineRule="auto"/>
             <w:rPr>
               <w:sz w:val="28"/>
@@ -677,7 +670,7 @@
           <w:lang w:val="pl-PL"/>
         </w:rPr>
       </w:pPr>
-      <w:bookmarkStart w:id="0" w:name="_Toc534409915"/>
+      <w:bookmarkStart w:id="0" w:name="_Toc6428433"/>
       <w:r>
         <w:rPr>
           <w:rFonts w:ascii="Times New Roman" w:hAnsi="Times New Roman" w:cs="Times New Roman"/>
@@ -984,7 +977,7 @@
           <w:lang w:val="pl-PL"/>
         </w:rPr>
       </w:pPr>
-      <w:bookmarkStart w:id="1" w:name="_Toc534409916"/>
+      <w:bookmarkStart w:id="1" w:name="_Toc6428434"/>
       <w:r>
         <w:rPr>
           <w:rFonts w:ascii="Times New Roman" w:hAnsi="Times New Roman" w:cs="Times New Roman"/>
@@ -1506,7 +1499,7 @@
           <w:lang w:val="pl-PL"/>
         </w:rPr>
       </w:pPr>
-      <w:bookmarkStart w:id="2" w:name="_Toc534409917"/>
+      <w:bookmarkStart w:id="2" w:name="_Toc6428435"/>
       <w:r>
         <w:rPr>
           <w:rFonts w:ascii="Times New Roman" w:hAnsi="Times New Roman" w:cs="Times New Roman"/>
@@ -2755,7 +2748,7 @@
           <w:lang w:val="pl-PL"/>
         </w:rPr>
       </w:pPr>
-      <w:bookmarkStart w:id="3" w:name="_Toc534409918"/>
+      <w:bookmarkStart w:id="3" w:name="_Toc6428436"/>
       <w:r>
         <w:rPr>
           <w:rFonts w:ascii="Times New Roman" w:hAnsi="Times New Roman" w:cs="Times New Roman"/>
@@ -3354,7 +3347,7 @@
           <w:lang w:val="pl-PL"/>
         </w:rPr>
       </w:pPr>
-      <w:bookmarkStart w:id="4" w:name="_Toc534409919"/>
+      <w:bookmarkStart w:id="4" w:name="_Toc6428437"/>
       <w:r>
         <w:rPr>
           <w:rFonts w:ascii="Times New Roman" w:hAnsi="Times New Roman" w:cs="Times New Roman"/>
@@ -3427,15 +3420,7 @@
         <w:rPr>
           <w:lang w:val="pl-PL"/>
         </w:rPr>
-        <w:t xml:space="preserve"> </w:t>
-      </w:r>
-      <w:bookmarkStart w:id="5" w:name="_GoBack"/>
-      <w:bookmarkEnd w:id="5"/>
-      <w:r>
-        <w:rPr>
-          <w:lang w:val="pl-PL"/>
-        </w:rPr>
-        <w:t>danego człowieka.</w:t>
+        <w:t xml:space="preserve"> danego człowieka.</w:t>
       </w:r>
     </w:p>
     <w:p>
@@ -3961,7 +3946,7 @@
           <w:lang w:val="pl-PL"/>
         </w:rPr>
       </w:pPr>
-      <w:bookmarkStart w:id="6" w:name="_Toc534409920"/>
+      <w:bookmarkStart w:id="5" w:name="_Toc6428438"/>
       <w:r>
         <w:rPr>
           <w:rFonts w:ascii="Times New Roman" w:hAnsi="Times New Roman" w:cs="Times New Roman"/>
@@ -3977,21 +3962,559 @@
         </w:rPr>
         <w:t>by oczy moje były zwrócone na ołtarz</w:t>
       </w:r>
-      <w:r>
-        <w:rPr>
-          <w:rFonts w:ascii="Times New Roman" w:hAnsi="Times New Roman" w:cs="Times New Roman"/>
-          <w:lang w:val="pl-PL"/>
-        </w:rPr>
-        <w:t xml:space="preserve"> - </w:t>
-      </w:r>
-      <w:r>
-        <w:rPr>
-          <w:rFonts w:ascii="Times New Roman" w:hAnsi="Times New Roman" w:cs="Times New Roman"/>
+      <w:bookmarkEnd w:id="5"/>
+    </w:p>
+    <w:p>
+      <w:pPr>
+        <w:spacing w:line="360" w:lineRule="auto"/>
+        <w:ind w:firstLine="720"/>
+        <w:rPr>
+          <w:lang w:val="pl-PL"/>
+        </w:rPr>
+      </w:pPr>
+      <w:r>
+        <w:rPr>
+          <w:i/>
+          <w:highlight w:val="yellow"/>
           <w:lang w:val="pl-PL"/>
         </w:rPr>
         <w:t>Modlitwa eucharystyczna</w:t>
       </w:r>
+      <w:r>
+        <w:rPr>
+          <w:lang w:val="pl-PL"/>
+        </w:rPr>
+        <w:t xml:space="preserve"> jest punktem kulminacyjnym Mszy świętej. To podczas niej dokonuje się przeistoczenie ofiarowanego chleba i wina w Ciało i Krew Pana Jezusa. Jest to jedyna droga, aby Chrystus był wśród nas substancjalnie. Jak wspominaliśmy wcześniej, podczas sprawowania Eucharystii jest On rzeczywiście obecny o sobie celebransa, zgromadzeniu liturgicznym i Słowie bożym, ale tylko w przemienionych darach pozostaje </w:t>
+      </w:r>
+      <w:r>
+        <w:rPr>
+          <w:b/>
+          <w:highlight w:val="yellow"/>
+          <w:lang w:val="pl-PL"/>
+        </w:rPr>
+        <w:t>n</w:t>
+      </w:r>
+      <w:r>
+        <w:rPr>
+          <w:b/>
+          <w:highlight w:val="yellow"/>
+          <w:lang w:val="pl-PL"/>
+        </w:rPr>
+        <w:t>a zawsze</w:t>
+      </w:r>
+      <w:r>
+        <w:rPr>
+          <w:lang w:val="pl-PL"/>
+        </w:rPr>
+        <w:t>.</w:t>
+      </w:r>
+    </w:p>
+    <w:p>
+      <w:pPr>
+        <w:spacing w:line="360" w:lineRule="auto"/>
+        <w:ind w:firstLine="720"/>
+        <w:rPr>
+          <w:lang w:val="pl-PL"/>
+        </w:rPr>
+      </w:pPr>
+      <w:r>
+        <w:rPr>
+          <w:lang w:val="pl-PL"/>
+        </w:rPr>
+        <w:t xml:space="preserve">Modlitwę eucharystyczną rozpoczyna </w:t>
+      </w:r>
+      <w:r>
+        <w:rPr>
+          <w:i/>
+          <w:highlight w:val="yellow"/>
+          <w:lang w:val="pl-PL"/>
+        </w:rPr>
+        <w:t>prefacja</w:t>
+      </w:r>
+      <w:r>
+        <w:rPr>
+          <w:lang w:val="pl-PL"/>
+        </w:rPr>
+        <w:t xml:space="preserve"> (</w:t>
+      </w:r>
+      <w:r>
+        <w:rPr>
+          <w:lang w:val="pl-PL"/>
+        </w:rPr>
+        <w:t xml:space="preserve">łac. praefatio </w:t>
+      </w:r>
+      <w:r>
+        <w:rPr>
+          <w:lang w:val="pl-PL"/>
+        </w:rPr>
+        <w:t>–</w:t>
+      </w:r>
+      <w:r>
+        <w:rPr>
+          <w:lang w:val="pl-PL"/>
+        </w:rPr>
+        <w:t xml:space="preserve"> przedmowa</w:t>
+      </w:r>
+      <w:r>
+        <w:rPr>
+          <w:lang w:val="pl-PL"/>
+        </w:rPr>
+        <w:t>). Rozpoczyna się ona od trzykrotnego wezwania do modlitwy i posiada trzy części. Na początku kapłan dziękuje Bogu Ojcu za możliwość składania ofiary Jego Syna. Następnie wspomina tajemnicę dnia lub okresu liturgicznego. I tak w prefacji o Najświętszej Trójcy czytamy „</w:t>
+      </w:r>
+      <w:r>
+        <w:rPr>
+          <w:lang w:val="pl-PL"/>
+        </w:rPr>
+        <w:t xml:space="preserve">W cokolwiek </w:t>
+      </w:r>
+      <w:r>
+        <w:rPr>
+          <w:lang w:val="pl-PL"/>
+        </w:rPr>
+        <w:t xml:space="preserve">bowiem dzięki Twemu objawieniu wierzymy o Twojej chwale, </w:t>
+      </w:r>
+      <w:r>
+        <w:rPr>
+          <w:lang w:val="pl-PL"/>
+        </w:rPr>
+        <w:t>to samo bez żadnej różnicy myślimy o T</w:t>
+      </w:r>
+      <w:r>
+        <w:rPr>
+          <w:lang w:val="pl-PL"/>
+        </w:rPr>
+        <w:t>woim Synu i o Duchu Świętym.</w:t>
+      </w:r>
+      <w:r>
+        <w:rPr>
+          <w:lang w:val="pl-PL"/>
+        </w:rPr>
+        <w:t xml:space="preserve"> Tak iż wyznając</w:t>
+      </w:r>
+      <w:r>
+        <w:rPr>
+          <w:lang w:val="pl-PL"/>
+        </w:rPr>
+        <w:t xml:space="preserve"> prawdziwe i wiekuiste Bóstwo wielbimy odrębność Osób,</w:t>
+      </w:r>
+      <w:r>
+        <w:rPr>
+          <w:lang w:val="pl-PL"/>
+        </w:rPr>
+        <w:t xml:space="preserve"> Jedność w istocie i równość w majestacie</w:t>
+      </w:r>
+      <w:r>
+        <w:rPr>
+          <w:lang w:val="pl-PL"/>
+        </w:rPr>
+        <w:t>”</w:t>
+      </w:r>
+      <w:r>
+        <w:rPr>
+          <w:lang w:val="pl-PL"/>
+        </w:rPr>
+        <w:t xml:space="preserve"> (MR 41*)</w:t>
+      </w:r>
+      <w:r>
+        <w:rPr>
+          <w:lang w:val="pl-PL"/>
+        </w:rPr>
+        <w:t xml:space="preserve">. Piąta prefacja wielkanocna </w:t>
+      </w:r>
+      <w:r>
+        <w:rPr>
+          <w:lang w:val="pl-PL"/>
+        </w:rPr>
+        <w:t>okazuje rolę Jezusa w Dziele Odkupienia:</w:t>
+      </w:r>
+      <w:r>
+        <w:rPr>
+          <w:lang w:val="pl-PL"/>
+        </w:rPr>
+        <w:t xml:space="preserve"> „</w:t>
+      </w:r>
+      <w:r>
+        <w:rPr>
+          <w:lang w:val="pl-PL"/>
+        </w:rPr>
+        <w:t xml:space="preserve">Przez </w:t>
+      </w:r>
+      <w:r>
+        <w:rPr>
+          <w:lang w:val="pl-PL"/>
+        </w:rPr>
+        <w:t>ofiarę swojego ciała na krzyżu</w:t>
+      </w:r>
+      <w:r>
+        <w:rPr>
+          <w:lang w:val="pl-PL"/>
+        </w:rPr>
+        <w:t xml:space="preserve"> dopełnił</w:t>
+      </w:r>
+      <w:r>
+        <w:rPr>
+          <w:lang w:val="pl-PL"/>
+        </w:rPr>
+        <w:t xml:space="preserve"> On ofiary Starego Przymierza </w:t>
+      </w:r>
+      <w:r>
+        <w:rPr>
+          <w:lang w:val="pl-PL"/>
+        </w:rPr>
+        <w:t xml:space="preserve">i </w:t>
+      </w:r>
+      <w:r>
+        <w:rPr>
+          <w:lang w:val="pl-PL"/>
+        </w:rPr>
+        <w:t>oddając się za nasze zbawienie</w:t>
+      </w:r>
+      <w:r>
+        <w:rPr>
+          <w:lang w:val="pl-PL"/>
+        </w:rPr>
+        <w:t xml:space="preserve"> sam stał się Kapłanem, Ołtarzem i Barankiem ofiarnym.</w:t>
+      </w:r>
+      <w:r>
+        <w:rPr>
+          <w:lang w:val="pl-PL"/>
+        </w:rPr>
+        <w:t>”</w:t>
+      </w:r>
+      <w:r>
+        <w:rPr>
+          <w:lang w:val="pl-PL"/>
+        </w:rPr>
+        <w:t xml:space="preserve"> (MR 59*). Trzecia część prefacji kieruje nasze myśli ku Kościołowi uwielbionemu i kończy się ona śpiewem </w:t>
+      </w:r>
+      <w:r>
+        <w:rPr>
+          <w:i/>
+          <w:highlight w:val="yellow"/>
+          <w:lang w:val="pl-PL"/>
+        </w:rPr>
+        <w:t>Sanctus</w:t>
+      </w:r>
+      <w:r>
+        <w:rPr>
+          <w:lang w:val="pl-PL"/>
+        </w:rPr>
+        <w:t>.</w:t>
+      </w:r>
+      <w:r>
+        <w:rPr>
+          <w:lang w:val="pl-PL"/>
+        </w:rPr>
+        <w:br/>
+        <w:t xml:space="preserve">W Mszale Rzymskim znajduje się 97 prefacji, które są recytowane lub śpiewane w ciągu całego roku. Warto wsłuchać się w ich treść, ponieważ ich zwięzła forma pozwoliła niejako wyłuskać najbardziej istotne </w:t>
+      </w:r>
+      <w:r>
+        <w:rPr>
+          <w:lang w:val="pl-PL"/>
+        </w:rPr>
+        <w:t>aspekty przeżywanych tajemnic. Wszystkie przy elementy prefacji jakimi są dialog wstępny, modlitwa celebransa i aklamacja „Święty, święty” tworzą jedną całość, co wyraża się w jednakowej formie – wszystkie trzy elementy powinny być recytowane lub śpiewane. Struktura Mszału nie przewiduje łączenia recytacji i śpiewu.</w:t>
+      </w:r>
+    </w:p>
+    <w:p>
+      <w:pPr>
+        <w:spacing w:line="360" w:lineRule="auto"/>
+        <w:ind w:firstLine="720"/>
+        <w:rPr>
+          <w:lang w:val="pl-PL"/>
+        </w:rPr>
+      </w:pPr>
+      <w:r>
+        <w:rPr>
+          <w:lang w:val="pl-PL"/>
+        </w:rPr>
+        <w:t xml:space="preserve">Aklamacja </w:t>
+      </w:r>
+      <w:r>
+        <w:rPr>
+          <w:i/>
+          <w:highlight w:val="yellow"/>
+          <w:lang w:val="pl-PL"/>
+        </w:rPr>
+        <w:t>Sanctus</w:t>
+      </w:r>
+      <w:r>
+        <w:rPr>
+          <w:lang w:val="pl-PL"/>
+        </w:rPr>
+        <w:t xml:space="preserve"> jest połączeniem dwóch wydarzeń z Pisma świętego. Pierwsze z nich dotyczy widzenia proroka Izajasza, który ujrzał Boga w świątyni i aniołów, którzy wołali „Święty, Święty, Święty </w:t>
+      </w:r>
+      <w:r>
+        <w:rPr>
+          <w:lang w:val="pl-PL"/>
+        </w:rPr>
+        <w:t>jest Pan Zastępów.</w:t>
+      </w:r>
+      <w:r>
+        <w:rPr>
+          <w:lang w:val="pl-PL"/>
+        </w:rPr>
+        <w:t xml:space="preserve"> </w:t>
+      </w:r>
+      <w:r>
+        <w:rPr>
+          <w:lang w:val="pl-PL"/>
+        </w:rPr>
+        <w:t>Cała ziemia pełna jest Jego chwały</w:t>
+      </w:r>
+      <w:r>
+        <w:rPr>
+          <w:lang w:val="pl-PL"/>
+        </w:rPr>
+        <w:t>” (Iz 6, 3). Druga część nawiązuje do wjazdu Jezusa do Jerozolimy. Wtedy lud „</w:t>
+      </w:r>
+      <w:r>
+        <w:rPr>
+          <w:lang w:val="pl-PL"/>
+        </w:rPr>
+        <w:t>wziął gałązki palmowe i wybiegł Mu naprzeciw. Wołali: Hosanna! Błogosławiony, który przychodzi w imię Pańskie</w:t>
+      </w:r>
+      <w:r>
+        <w:rPr>
+          <w:lang w:val="pl-PL"/>
+        </w:rPr>
+        <w:t xml:space="preserve">” (J 12, 13). Oba fragmenty dotyczą radości z Bożej </w:t>
+      </w:r>
+      <w:r>
+        <w:rPr>
+          <w:lang w:val="pl-PL"/>
+        </w:rPr>
+        <w:t>bliskości</w:t>
+      </w:r>
+      <w:r>
+        <w:rPr>
+          <w:lang w:val="pl-PL"/>
+        </w:rPr>
+        <w:t xml:space="preserve">. Jest to także potwierdzenie, że On już jest </w:t>
+      </w:r>
+      <w:r>
+        <w:rPr>
+          <w:lang w:val="pl-PL"/>
+        </w:rPr>
+        <w:lastRenderedPageBreak/>
+        <w:t xml:space="preserve">wśród nas i możemy kontemplować Jego </w:t>
+      </w:r>
+      <w:r>
+        <w:rPr>
+          <w:lang w:val="pl-PL"/>
+        </w:rPr>
+        <w:t xml:space="preserve">obecność. </w:t>
+      </w:r>
+      <w:r>
+        <w:rPr>
+          <w:i/>
+          <w:highlight w:val="yellow"/>
+          <w:lang w:val="pl-PL"/>
+        </w:rPr>
+        <w:t>Sanctus</w:t>
+      </w:r>
+      <w:r>
+        <w:rPr>
+          <w:lang w:val="pl-PL"/>
+        </w:rPr>
+        <w:t xml:space="preserve"> jest również niejako mostem między Starymi nowym Przymierzem. Żydowskie nabożeństwa w synagogach dotyczyły analizy Pisma. Teraz wchodzi w coś nowego, na wskroś chrześcijańskiego.</w:t>
+      </w:r>
+    </w:p>
+    <w:p>
+      <w:pPr>
+        <w:spacing w:line="360" w:lineRule="auto"/>
+        <w:rPr>
+          <w:lang w:val="pl-PL"/>
+        </w:rPr>
+      </w:pPr>
+      <w:r>
+        <w:rPr>
+          <w:lang w:val="pl-PL"/>
+        </w:rPr>
+        <w:t>Po aklamacji rozpoczyna się właściwa modlitwa eucharystyczna. Do soboru Watykańskiego II na Mszy świętej odmawiana była tylko jedna forma modlitwy eucharystycznej, zwana Kanonem rzymskim.</w:t>
+      </w:r>
+      <w:r>
+        <w:rPr>
+          <w:lang w:val="pl-PL"/>
+        </w:rPr>
+        <w:t xml:space="preserve"> Po soborze została ona lekko zmodyfikowana oraz zostały dodane inne formy, tak, że aktualnie istnieje ich w użyciu siedem. Istnieją konkretne wskazania, które z nich mogą być wykorzystywane w danym dniu.</w:t>
+      </w:r>
+    </w:p>
+    <w:p>
+      <w:pPr>
+        <w:spacing w:line="360" w:lineRule="auto"/>
+        <w:rPr>
+          <w:lang w:val="pl-PL"/>
+        </w:rPr>
+      </w:pPr>
+      <w:r>
+        <w:rPr>
+          <w:lang w:val="pl-PL"/>
+        </w:rPr>
+        <w:t xml:space="preserve">Wszystkie modlitwy eucharystyczne ma wspólny układ. W celu pogłębienia wiedzy zapraszam do przeczytania ich na stronie </w:t>
+      </w:r>
+      <w:hyperlink r:id="rId10" w:history="1">
+        <w:r>
+          <w:rPr>
+            <w:rStyle w:val="Hyperlink"/>
+            <w:highlight w:val="yellow"/>
+            <w:lang w:val="pl-PL"/>
+          </w:rPr>
+          <w:t>www.ordo.pallotyni.pl</w:t>
+        </w:r>
+      </w:hyperlink>
+      <w:r>
+        <w:rPr>
+          <w:lang w:val="pl-PL"/>
+        </w:rPr>
+        <w:t>.</w:t>
+      </w:r>
+    </w:p>
+    <w:p>
+      <w:pPr>
+        <w:spacing w:line="360" w:lineRule="auto"/>
+        <w:rPr>
+          <w:lang w:val="pl-PL"/>
+        </w:rPr>
+      </w:pPr>
+      <w:bookmarkStart w:id="6" w:name="_GoBack"/>
       <w:bookmarkEnd w:id="6"/>
+    </w:p>
+    <w:p>
+      <w:pPr>
+        <w:spacing w:line="360" w:lineRule="auto"/>
+        <w:rPr>
+          <w:lang w:val="pl-PL"/>
+        </w:rPr>
+      </w:pPr>
+      <w:r>
+        <w:rPr>
+          <w:lang w:val="pl-PL"/>
+        </w:rPr>
+        <w:t>Wspomnienie tajemnicy dnia</w:t>
+      </w:r>
+    </w:p>
+    <w:p>
+      <w:pPr>
+        <w:spacing w:line="360" w:lineRule="auto"/>
+        <w:rPr>
+          <w:lang w:val="pl-PL"/>
+        </w:rPr>
+      </w:pPr>
+      <w:r>
+        <w:rPr>
+          <w:lang w:val="pl-PL"/>
+        </w:rPr>
+        <w:t>Wspomnienie ustanowienia Eucharystii</w:t>
+      </w:r>
+    </w:p>
+    <w:p>
+      <w:pPr>
+        <w:spacing w:line="360" w:lineRule="auto"/>
+        <w:rPr>
+          <w:lang w:val="pl-PL"/>
+        </w:rPr>
+      </w:pPr>
+      <w:r>
+        <w:rPr>
+          <w:lang w:val="pl-PL"/>
+        </w:rPr>
+        <w:t>Epikleza eucharystyczna</w:t>
+      </w:r>
+    </w:p>
+    <w:p>
+      <w:pPr>
+        <w:spacing w:line="360" w:lineRule="auto"/>
+        <w:rPr>
+          <w:lang w:val="pl-PL"/>
+        </w:rPr>
+      </w:pPr>
+      <w:r>
+        <w:rPr>
+          <w:lang w:val="pl-PL"/>
+        </w:rPr>
+        <w:t>Słowa Ustanowienia</w:t>
+      </w:r>
+    </w:p>
+    <w:p>
+      <w:pPr>
+        <w:spacing w:line="360" w:lineRule="auto"/>
+        <w:rPr>
+          <w:lang w:val="pl-PL"/>
+        </w:rPr>
+      </w:pPr>
+      <w:r>
+        <w:rPr>
+          <w:lang w:val="pl-PL"/>
+        </w:rPr>
+        <w:t>Anamneza</w:t>
+      </w:r>
+    </w:p>
+    <w:p>
+      <w:pPr>
+        <w:spacing w:line="360" w:lineRule="auto"/>
+        <w:rPr>
+          <w:lang w:val="pl-PL"/>
+        </w:rPr>
+      </w:pPr>
+      <w:r>
+        <w:rPr>
+          <w:lang w:val="pl-PL"/>
+        </w:rPr>
+        <w:t>Epikleza komunijna</w:t>
+      </w:r>
+    </w:p>
+    <w:p>
+      <w:pPr>
+        <w:spacing w:line="360" w:lineRule="auto"/>
+        <w:rPr>
+          <w:lang w:val="pl-PL"/>
+        </w:rPr>
+      </w:pPr>
+      <w:r>
+        <w:rPr>
+          <w:lang w:val="pl-PL"/>
+        </w:rPr>
+        <w:t>Modlitwy wstawiennicze</w:t>
+      </w:r>
+    </w:p>
+    <w:p>
+      <w:pPr>
+        <w:spacing w:line="360" w:lineRule="auto"/>
+        <w:rPr>
+          <w:lang w:val="pl-PL"/>
+        </w:rPr>
+      </w:pPr>
+      <w:r>
+        <w:rPr>
+          <w:lang w:val="pl-PL"/>
+        </w:rPr>
+        <w:t>Doksologia końcowa</w:t>
+      </w:r>
+    </w:p>
+    <w:p>
+      <w:pPr>
+        <w:spacing w:line="360" w:lineRule="auto"/>
+        <w:rPr>
+          <w:lang w:val="pl-PL"/>
+        </w:rPr>
+      </w:pPr>
+    </w:p>
+    <w:p>
+      <w:pPr>
+        <w:spacing w:line="360" w:lineRule="auto"/>
+        <w:rPr>
+          <w:lang w:val="pl-PL"/>
+        </w:rPr>
+      </w:pPr>
+    </w:p>
+    <w:p>
+      <w:pPr>
+        <w:spacing w:line="360" w:lineRule="auto"/>
+        <w:ind w:firstLine="720"/>
+        <w:rPr>
+          <w:lang w:val="pl-PL"/>
+        </w:rPr>
+      </w:pPr>
     </w:p>
     <w:p>
       <w:pPr>
@@ -4023,7 +4546,7 @@
           <w:lang w:val="pl-PL"/>
         </w:rPr>
       </w:pPr>
-      <w:bookmarkStart w:id="7" w:name="_Toc534409921"/>
+      <w:bookmarkStart w:id="7" w:name="_Toc6428439"/>
       <w:r>
         <w:rPr>
           <w:rFonts w:ascii="Times New Roman" w:hAnsi="Times New Roman" w:cs="Times New Roman"/>
@@ -4074,7 +4597,7 @@
 </file>
 
 <file path=word/endnotes.xml><?xml version="1.0" encoding="utf-8"?>
-<w:endnotes xmlns:wpc="http://schemas.microsoft.com/office/word/2010/wordprocessingCanvas" xmlns:cx="http://schemas.microsoft.com/office/drawing/2014/chartex" xmlns:mc="http://schemas.openxmlformats.org/markup-compatibility/2006" xmlns:o="urn:schemas-microsoft-com:office:office" xmlns:r="http://schemas.openxmlformats.org/officeDocument/2006/relationships" xmlns:m="http://schemas.openxmlformats.org/officeDocument/2006/math" xmlns:v="urn:schemas-microsoft-com:vml" xmlns:wp14="http://schemas.microsoft.com/office/word/2010/wordprocessingDrawing" xmlns:wp="http://schemas.openxmlformats.org/drawingml/2006/wordprocessingDrawing" xmlns:w10="urn:schemas-microsoft-com:office:word" xmlns:w="http://schemas.openxmlformats.org/wordprocessingml/2006/main" xmlns:w14="http://schemas.microsoft.com/office/word/2010/wordml" xmlns:w15="http://schemas.microsoft.com/office/word/2012/wordml" xmlns:w16se="http://schemas.microsoft.com/office/word/2015/wordml/symex" xmlns:wpg="http://schemas.microsoft.com/office/word/2010/wordprocessingGroup" xmlns:wpi="http://schemas.microsoft.com/office/word/2010/wordprocessingInk" xmlns:wne="http://schemas.microsoft.com/office/word/2006/wordml" xmlns:wps="http://schemas.microsoft.com/office/word/2010/wordprocessingShape" mc:Ignorable="w14 w15 w16se wp14">
+<w:endnotes xmlns:wpc="http://schemas.microsoft.com/office/word/2010/wordprocessingCanvas" xmlns:cx="http://schemas.microsoft.com/office/drawing/2014/chartex" xmlns:cx1="http://schemas.microsoft.com/office/drawing/2015/9/8/chartex" xmlns:mc="http://schemas.openxmlformats.org/markup-compatibility/2006" xmlns:o="urn:schemas-microsoft-com:office:office" xmlns:r="http://schemas.openxmlformats.org/officeDocument/2006/relationships" xmlns:m="http://schemas.openxmlformats.org/officeDocument/2006/math" xmlns:v="urn:schemas-microsoft-com:vml" xmlns:wp14="http://schemas.microsoft.com/office/word/2010/wordprocessingDrawing" xmlns:wp="http://schemas.openxmlformats.org/drawingml/2006/wordprocessingDrawing" xmlns:w10="urn:schemas-microsoft-com:office:word" xmlns:w="http://schemas.openxmlformats.org/wordprocessingml/2006/main" xmlns:w14="http://schemas.microsoft.com/office/word/2010/wordml" xmlns:w15="http://schemas.microsoft.com/office/word/2012/wordml" xmlns:w16se="http://schemas.microsoft.com/office/word/2015/wordml/symex" xmlns:wpg="http://schemas.microsoft.com/office/word/2010/wordprocessingGroup" xmlns:wpi="http://schemas.microsoft.com/office/word/2010/wordprocessingInk" xmlns:wne="http://schemas.microsoft.com/office/word/2006/wordml" xmlns:wps="http://schemas.microsoft.com/office/word/2010/wordprocessingShape" mc:Ignorable="w14 w15 w16se wp14">
   <w:endnote w:type="separator" w:id="-1">
     <w:p>
       <w:pPr>
@@ -4099,7 +4622,7 @@
 </file>
 
 <file path=word/footnotes.xml><?xml version="1.0" encoding="utf-8"?>
-<w:footnotes xmlns:wpc="http://schemas.microsoft.com/office/word/2010/wordprocessingCanvas" xmlns:cx="http://schemas.microsoft.com/office/drawing/2014/chartex" xmlns:mc="http://schemas.openxmlformats.org/markup-compatibility/2006" xmlns:o="urn:schemas-microsoft-com:office:office" xmlns:r="http://schemas.openxmlformats.org/officeDocument/2006/relationships" xmlns:m="http://schemas.openxmlformats.org/officeDocument/2006/math" xmlns:v="urn:schemas-microsoft-com:vml" xmlns:wp14="http://schemas.microsoft.com/office/word/2010/wordprocessingDrawing" xmlns:wp="http://schemas.openxmlformats.org/drawingml/2006/wordprocessingDrawing" xmlns:w10="urn:schemas-microsoft-com:office:word" xmlns:w="http://schemas.openxmlformats.org/wordprocessingml/2006/main" xmlns:w14="http://schemas.microsoft.com/office/word/2010/wordml" xmlns:w15="http://schemas.microsoft.com/office/word/2012/wordml" xmlns:w16se="http://schemas.microsoft.com/office/word/2015/wordml/symex" xmlns:wpg="http://schemas.microsoft.com/office/word/2010/wordprocessingGroup" xmlns:wpi="http://schemas.microsoft.com/office/word/2010/wordprocessingInk" xmlns:wne="http://schemas.microsoft.com/office/word/2006/wordml" xmlns:wps="http://schemas.microsoft.com/office/word/2010/wordprocessingShape" mc:Ignorable="w14 w15 w16se wp14">
+<w:footnotes xmlns:wpc="http://schemas.microsoft.com/office/word/2010/wordprocessingCanvas" xmlns:cx="http://schemas.microsoft.com/office/drawing/2014/chartex" xmlns:cx1="http://schemas.microsoft.com/office/drawing/2015/9/8/chartex" xmlns:mc="http://schemas.openxmlformats.org/markup-compatibility/2006" xmlns:o="urn:schemas-microsoft-com:office:office" xmlns:r="http://schemas.openxmlformats.org/officeDocument/2006/relationships" xmlns:m="http://schemas.openxmlformats.org/officeDocument/2006/math" xmlns:v="urn:schemas-microsoft-com:vml" xmlns:wp14="http://schemas.microsoft.com/office/word/2010/wordprocessingDrawing" xmlns:wp="http://schemas.openxmlformats.org/drawingml/2006/wordprocessingDrawing" xmlns:w10="urn:schemas-microsoft-com:office:word" xmlns:w="http://schemas.openxmlformats.org/wordprocessingml/2006/main" xmlns:w14="http://schemas.microsoft.com/office/word/2010/wordml" xmlns:w15="http://schemas.microsoft.com/office/word/2012/wordml" xmlns:w16se="http://schemas.microsoft.com/office/word/2015/wordml/symex" xmlns:wpg="http://schemas.microsoft.com/office/word/2010/wordprocessingGroup" xmlns:wpi="http://schemas.microsoft.com/office/word/2010/wordprocessingInk" xmlns:wne="http://schemas.microsoft.com/office/word/2006/wordml" xmlns:wps="http://schemas.microsoft.com/office/word/2010/wordprocessingShape" mc:Ignorable="w14 w15 w16se wp14">
   <w:footnote w:type="separator" w:id="-1">
     <w:p>
       <w:pPr>
@@ -5098,7 +5621,7 @@
 </file>
 
 <file path=customXml/itemProps1.xml><?xml version="1.0" encoding="utf-8"?>
-<ds:datastoreItem xmlns:ds="http://schemas.openxmlformats.org/officeDocument/2006/customXml" ds:itemID="{8227B572-B187-4B2F-8360-B10CE1822756}">
+<ds:datastoreItem xmlns:ds="http://schemas.openxmlformats.org/officeDocument/2006/customXml" ds:itemID="{28C3DA7F-B133-4A3D-9311-4EE69D43C122}">
   <ds:schemaRefs>
     <ds:schemaRef ds:uri="http://schemas.openxmlformats.org/officeDocument/2006/bibliography"/>
   </ds:schemaRefs>

</xml_diff>

<commit_message>
Modlitwa eucharystyczna bez poprawek
</commit_message>
<xml_diff>
--- a/Artykuły o liturgii do Ignisa.docx
+++ b/Artykuły o liturgii do Ignisa.docx
@@ -1,6 +1,6 @@
 
 <file path=word/document.xml><?xml version="1.0" encoding="utf-8"?>
-<w:document xmlns:wpc="http://schemas.microsoft.com/office/word/2010/wordprocessingCanvas" xmlns:cx="http://schemas.microsoft.com/office/drawing/2014/chartex" xmlns:cx1="http://schemas.microsoft.com/office/drawing/2015/9/8/chartex" xmlns:cx2="http://schemas.microsoft.com/office/drawing/2015/10/21/chartex" xmlns:cx3="http://schemas.microsoft.com/office/drawing/2016/5/9/chartex" xmlns:cx4="http://schemas.microsoft.com/office/drawing/2016/5/10/chartex" xmlns:cx5="http://schemas.microsoft.com/office/drawing/2016/5/11/chartex" xmlns:cx6="http://schemas.microsoft.com/office/drawing/2016/5/12/chartex" xmlns:cx7="http://schemas.microsoft.com/office/drawing/2016/5/13/chartex" xmlns:cx8="http://schemas.microsoft.com/office/drawing/2016/5/14/chartex" xmlns:mc="http://schemas.openxmlformats.org/markup-compatibility/2006" xmlns:aink="http://schemas.microsoft.com/office/drawing/2016/ink" xmlns:am3d="http://schemas.microsoft.com/office/drawing/2017/model3d" xmlns:o="urn:schemas-microsoft-com:office:office" xmlns:r="http://schemas.openxmlformats.org/officeDocument/2006/relationships" xmlns:m="http://schemas.openxmlformats.org/officeDocument/2006/math" xmlns:v="urn:schemas-microsoft-com:vml" xmlns:wp14="http://schemas.microsoft.com/office/word/2010/wordprocessingDrawing" xmlns:wp="http://schemas.openxmlformats.org/drawingml/2006/wordprocessingDrawing" xmlns:w10="urn:schemas-microsoft-com:office:word" xmlns:w="http://schemas.openxmlformats.org/wordprocessingml/2006/main" xmlns:w14="http://schemas.microsoft.com/office/word/2010/wordml" xmlns:w15="http://schemas.microsoft.com/office/word/2012/wordml" xmlns:w16cid="http://schemas.microsoft.com/office/word/2016/wordml/cid" xmlns:w16se="http://schemas.microsoft.com/office/word/2015/wordml/symex" xmlns:wpg="http://schemas.microsoft.com/office/word/2010/wordprocessingGroup" xmlns:wpi="http://schemas.microsoft.com/office/word/2010/wordprocessingInk" xmlns:wne="http://schemas.microsoft.com/office/word/2006/wordml" xmlns:wps="http://schemas.microsoft.com/office/word/2010/wordprocessingShape" mc:Ignorable="w14 w15 w16se w16cid wp14">
+<w:document xmlns:wpc="http://schemas.microsoft.com/office/word/2010/wordprocessingCanvas" xmlns:cx="http://schemas.microsoft.com/office/drawing/2014/chartex" xmlns:cx1="http://schemas.microsoft.com/office/drawing/2015/9/8/chartex" xmlns:mc="http://schemas.openxmlformats.org/markup-compatibility/2006" xmlns:o="urn:schemas-microsoft-com:office:office" xmlns:r="http://schemas.openxmlformats.org/officeDocument/2006/relationships" xmlns:m="http://schemas.openxmlformats.org/officeDocument/2006/math" xmlns:v="urn:schemas-microsoft-com:vml" xmlns:wp14="http://schemas.microsoft.com/office/word/2010/wordprocessingDrawing" xmlns:wp="http://schemas.openxmlformats.org/drawingml/2006/wordprocessingDrawing" xmlns:w10="urn:schemas-microsoft-com:office:word" xmlns:w="http://schemas.openxmlformats.org/wordprocessingml/2006/main" xmlns:w14="http://schemas.microsoft.com/office/word/2010/wordml" xmlns:w15="http://schemas.microsoft.com/office/word/2012/wordml" xmlns:w16se="http://schemas.microsoft.com/office/word/2015/wordml/symex" xmlns:wpg="http://schemas.microsoft.com/office/word/2010/wordprocessingGroup" xmlns:wpi="http://schemas.microsoft.com/office/word/2010/wordprocessingInk" xmlns:wne="http://schemas.microsoft.com/office/word/2006/wordml" xmlns:wps="http://schemas.microsoft.com/office/word/2010/wordprocessingShape" mc:Ignorable="w14 w15 w16se wp14">
   <w:body>
     <w:sdt>
       <w:sdtPr>
@@ -39,7 +39,6 @@
               <w:szCs w:val="72"/>
             </w:rPr>
           </w:pPr>
-          <w:proofErr w:type="spellStart"/>
           <w:r>
             <w:rPr>
               <w:rFonts w:asciiTheme="minorHAnsi" w:hAnsiTheme="minorHAnsi"/>
@@ -48,31 +47,8 @@
               <w:sz w:val="72"/>
               <w:szCs w:val="72"/>
             </w:rPr>
-            <w:t>Artykuły</w:t>
+            <w:t>Artykuły do IGNISa</w:t>
           </w:r>
-          <w:proofErr w:type="spellEnd"/>
-          <w:r>
-            <w:rPr>
-              <w:rFonts w:asciiTheme="minorHAnsi" w:hAnsiTheme="minorHAnsi"/>
-              <w:b/>
-              <w:color w:val="7030A0"/>
-              <w:sz w:val="72"/>
-              <w:szCs w:val="72"/>
-            </w:rPr>
-            <w:t xml:space="preserve"> do </w:t>
-          </w:r>
-          <w:proofErr w:type="spellStart"/>
-          <w:r>
-            <w:rPr>
-              <w:rFonts w:asciiTheme="minorHAnsi" w:hAnsiTheme="minorHAnsi"/>
-              <w:b/>
-              <w:color w:val="7030A0"/>
-              <w:sz w:val="72"/>
-              <w:szCs w:val="72"/>
-            </w:rPr>
-            <w:t>IGNISa</w:t>
-          </w:r>
-          <w:proofErr w:type="spellEnd"/>
         </w:p>
         <w:p>
           <w:pPr>
@@ -88,7 +64,7 @@
         </w:p>
         <w:p>
           <w:pPr>
-            <w:pStyle w:val="Spistreci1"/>
+            <w:pStyle w:val="TOC1"/>
             <w:tabs>
               <w:tab w:val="right" w:leader="dot" w:pos="9350"/>
             </w:tabs>
@@ -122,7 +98,7 @@
           <w:hyperlink w:anchor="_Toc6428433" w:history="1">
             <w:r>
               <w:rPr>
-                <w:rStyle w:val="Hipercze"/>
+                <w:rStyle w:val="Hyperlink"/>
                 <w:rFonts w:cs="Times New Roman"/>
                 <w:noProof/>
                 <w:lang w:val="pl-PL"/>
@@ -181,7 +157,7 @@
         </w:p>
         <w:p>
           <w:pPr>
-            <w:pStyle w:val="Spistreci1"/>
+            <w:pStyle w:val="TOC1"/>
             <w:tabs>
               <w:tab w:val="right" w:leader="dot" w:pos="9350"/>
             </w:tabs>
@@ -194,7 +170,7 @@
           <w:hyperlink w:anchor="_Toc6428434" w:history="1">
             <w:r>
               <w:rPr>
-                <w:rStyle w:val="Hipercze"/>
+                <w:rStyle w:val="Hyperlink"/>
                 <w:rFonts w:cs="Times New Roman"/>
                 <w:noProof/>
                 <w:lang w:val="pl-PL"/>
@@ -253,7 +229,7 @@
         </w:p>
         <w:p>
           <w:pPr>
-            <w:pStyle w:val="Spistreci1"/>
+            <w:pStyle w:val="TOC1"/>
             <w:tabs>
               <w:tab w:val="right" w:leader="dot" w:pos="9350"/>
             </w:tabs>
@@ -266,7 +242,7 @@
           <w:hyperlink w:anchor="_Toc6428435" w:history="1">
             <w:r>
               <w:rPr>
-                <w:rStyle w:val="Hipercze"/>
+                <w:rStyle w:val="Hyperlink"/>
                 <w:rFonts w:cs="Times New Roman"/>
                 <w:noProof/>
                 <w:lang w:val="pl-PL"/>
@@ -325,7 +301,7 @@
         </w:p>
         <w:p>
           <w:pPr>
-            <w:pStyle w:val="Spistreci1"/>
+            <w:pStyle w:val="TOC1"/>
             <w:tabs>
               <w:tab w:val="right" w:leader="dot" w:pos="9350"/>
             </w:tabs>
@@ -338,7 +314,7 @@
           <w:hyperlink w:anchor="_Toc6428436" w:history="1">
             <w:r>
               <w:rPr>
-                <w:rStyle w:val="Hipercze"/>
+                <w:rStyle w:val="Hyperlink"/>
                 <w:rFonts w:cs="Times New Roman"/>
                 <w:noProof/>
                 <w:lang w:val="pl-PL"/>
@@ -397,7 +373,7 @@
         </w:p>
         <w:p>
           <w:pPr>
-            <w:pStyle w:val="Spistreci1"/>
+            <w:pStyle w:val="TOC1"/>
             <w:tabs>
               <w:tab w:val="right" w:leader="dot" w:pos="9350"/>
             </w:tabs>
@@ -410,7 +386,7 @@
           <w:hyperlink w:anchor="_Toc6428437" w:history="1">
             <w:r>
               <w:rPr>
-                <w:rStyle w:val="Hipercze"/>
+                <w:rStyle w:val="Hyperlink"/>
                 <w:rFonts w:cs="Times New Roman"/>
                 <w:noProof/>
                 <w:lang w:val="pl-PL"/>
@@ -469,7 +445,7 @@
         </w:p>
         <w:p>
           <w:pPr>
-            <w:pStyle w:val="Spistreci1"/>
+            <w:pStyle w:val="TOC1"/>
             <w:tabs>
               <w:tab w:val="right" w:leader="dot" w:pos="9350"/>
             </w:tabs>
@@ -482,7 +458,7 @@
           <w:hyperlink w:anchor="_Toc6428438" w:history="1">
             <w:r>
               <w:rPr>
-                <w:rStyle w:val="Hipercze"/>
+                <w:rStyle w:val="Hyperlink"/>
                 <w:rFonts w:cs="Times New Roman"/>
                 <w:noProof/>
                 <w:lang w:val="pl-PL"/>
@@ -541,7 +517,7 @@
         </w:p>
         <w:p>
           <w:pPr>
-            <w:pStyle w:val="Spistreci1"/>
+            <w:pStyle w:val="TOC1"/>
             <w:tabs>
               <w:tab w:val="right" w:leader="dot" w:pos="9350"/>
             </w:tabs>
@@ -554,7 +530,7 @@
           <w:hyperlink w:anchor="_Toc6428439" w:history="1">
             <w:r>
               <w:rPr>
-                <w:rStyle w:val="Hipercze"/>
+                <w:rStyle w:val="Hyperlink"/>
                 <w:rFonts w:cs="Times New Roman"/>
                 <w:noProof/>
                 <w:lang w:val="pl-PL"/>
@@ -686,7 +662,7 @@
     </w:p>
     <w:p>
       <w:pPr>
-        <w:pStyle w:val="Nagwek1"/>
+        <w:pStyle w:val="Heading1"/>
         <w:spacing w:before="0" w:after="0" w:line="360" w:lineRule="auto"/>
         <w:jc w:val="both"/>
         <w:rPr>
@@ -739,23 +715,7 @@
           <w:rFonts w:cs="Times New Roman"/>
           <w:lang w:val="pl-PL"/>
         </w:rPr>
-        <w:t xml:space="preserve">” (KL 33). Modlitwa liturgiczna daje nam pewność, że uczestniczymy w świętych misteriach i „chodzimy w obecności Bożej” (por. </w:t>
-      </w:r>
-      <w:proofErr w:type="spellStart"/>
-      <w:r>
-        <w:rPr>
-          <w:rFonts w:cs="Times New Roman"/>
-          <w:lang w:val="pl-PL"/>
-        </w:rPr>
-        <w:t>Ps</w:t>
-      </w:r>
-      <w:proofErr w:type="spellEnd"/>
-      <w:r>
-        <w:rPr>
-          <w:rFonts w:cs="Times New Roman"/>
-          <w:lang w:val="pl-PL"/>
-        </w:rPr>
-        <w:t xml:space="preserve"> 116). Jest to rzecz fundamentalna, która pozwoli nam pochylić się nad tajemnicą liturgii w tym cyklu artykułów.</w:t>
+        <w:t>” (KL 33). Modlitwa liturgiczna daje nam pewność, że uczestniczymy w świętych misteriach i „chodzimy w obecności Bożej” (por. Ps 116). Jest to rzecz fundamentalna, która pozwoli nam pochylić się nad tajemnicą liturgii w tym cyklu artykułów.</w:t>
       </w:r>
     </w:p>
     <w:p>
@@ -988,19 +948,8 @@
           <w:shd w:val="clear" w:color="auto" w:fill="FFFF00"/>
           <w:lang w:val="pl-PL"/>
         </w:rPr>
-        <w:t xml:space="preserve">Pater </w:t>
-      </w:r>
-      <w:proofErr w:type="spellStart"/>
-      <w:r>
-        <w:rPr>
-          <w:rFonts w:cs="Times New Roman"/>
-          <w:i/>
-          <w:shd w:val="clear" w:color="auto" w:fill="FFFF00"/>
-          <w:lang w:val="pl-PL"/>
-        </w:rPr>
-        <w:t>noster</w:t>
-      </w:r>
-      <w:proofErr w:type="spellEnd"/>
+        <w:t>Pater noster</w:t>
+      </w:r>
       <w:r>
         <w:rPr>
           <w:rFonts w:cs="Times New Roman"/>
@@ -1020,7 +969,7 @@
     </w:p>
     <w:p>
       <w:pPr>
-        <w:pStyle w:val="Nagwek1"/>
+        <w:pStyle w:val="Heading1"/>
         <w:spacing w:before="0" w:after="0" w:line="360" w:lineRule="auto"/>
         <w:jc w:val="both"/>
         <w:rPr>
@@ -1086,23 +1035,7 @@
           <w:rFonts w:cs="Times New Roman"/>
           <w:lang w:val="pl-PL"/>
         </w:rPr>
-        <w:t xml:space="preserve">Na ołtarzu albo obok powinny znajdować się dwa, cztery lub sześć, a podczas Mszy celebrowanej przez biskupa siedem świeczników (por. OWMR 117), których liczbę, w liturgii </w:t>
-      </w:r>
-      <w:proofErr w:type="spellStart"/>
-      <w:r>
-        <w:rPr>
-          <w:rFonts w:cs="Times New Roman"/>
-          <w:lang w:val="pl-PL"/>
-        </w:rPr>
-        <w:t>przedsoborowej</w:t>
-      </w:r>
-      <w:proofErr w:type="spellEnd"/>
-      <w:r>
-        <w:rPr>
-          <w:rFonts w:cs="Times New Roman"/>
-          <w:lang w:val="pl-PL"/>
-        </w:rPr>
-        <w:t xml:space="preserve">, zapalano zależnie od rangi święta. </w:t>
+        <w:t xml:space="preserve">Na ołtarzu albo obok powinny znajdować się dwa, cztery lub sześć, a podczas Mszy celebrowanej przez biskupa siedem świeczników (por. OWMR 117), których liczbę, w liturgii przedsoborowej, zapalano zależnie od rangi święta. </w:t>
       </w:r>
     </w:p>
     <w:p>
@@ -1250,7 +1183,6 @@
         </w:rPr>
         <w:t xml:space="preserve">Postawa klęcząca wyraża uniżenie, skruchę i pokorę. Przyjmujemy ją dwa razy, w momencie ukazania nam Ciała i Krwi Chrystusa, czyli na przeistoczeniu i po </w:t>
       </w:r>
-      <w:proofErr w:type="spellStart"/>
       <w:r>
         <w:rPr>
           <w:rFonts w:cs="Times New Roman"/>
@@ -1258,9 +1190,49 @@
           <w:highlight w:val="yellow"/>
           <w:lang w:val="pl-PL"/>
         </w:rPr>
-        <w:t>Agnus</w:t>
-      </w:r>
-      <w:proofErr w:type="spellEnd"/>
+        <w:t>Agnus dei</w:t>
+      </w:r>
+      <w:r>
+        <w:rPr>
+          <w:rFonts w:cs="Times New Roman"/>
+          <w:lang w:val="pl-PL"/>
+        </w:rPr>
+        <w:t xml:space="preserve">. Istotnym jest, że przyklękamy zawsze na </w:t>
+      </w:r>
+      <w:r>
+        <w:rPr>
+          <w:rFonts w:cs="Times New Roman"/>
+          <w:b/>
+          <w:highlight w:val="yellow"/>
+          <w:lang w:val="pl-PL"/>
+        </w:rPr>
+        <w:t>prawe kolano</w:t>
+      </w:r>
+      <w:r>
+        <w:rPr>
+          <w:rFonts w:cs="Times New Roman"/>
+          <w:lang w:val="pl-PL"/>
+        </w:rPr>
+        <w:t xml:space="preserve"> (por. 274 OWMR), czyli za każdym razem powinniśmy ugiąć najpierw prawą nogę.</w:t>
+      </w:r>
+    </w:p>
+    <w:p>
+      <w:pPr>
+        <w:spacing w:after="0" w:line="360" w:lineRule="auto"/>
+        <w:ind w:firstLine="720"/>
+        <w:jc w:val="both"/>
+        <w:rPr>
+          <w:rFonts w:cs="Times New Roman"/>
+          <w:lang w:val="pl-PL"/>
+        </w:rPr>
+      </w:pPr>
+      <w:r>
+        <w:rPr>
+          <w:rFonts w:cs="Times New Roman"/>
+          <w:lang w:val="pl-PL"/>
+        </w:rPr>
+        <w:t xml:space="preserve">Jak opisałem wyżej, liturgiczne postawy ciała mają nam służyć do lepszego przeżywania Mszy świętej. Ważne jest, aby wykonywać je dokładnie i świadomie. Przyjęcie pozycji stojącej w rozkroku i z założonymi rękami na piersiach, zarzucenie nogi na nogi na nogę siedząc na krześle i przykucnięcie na przeistoczeniu powoduje, że rozmywamy granicę między </w:t>
+      </w:r>
       <w:r>
         <w:rPr>
           <w:rFonts w:cs="Times New Roman"/>
@@ -1268,30 +1240,75 @@
           <w:highlight w:val="yellow"/>
           <w:lang w:val="pl-PL"/>
         </w:rPr>
-        <w:t xml:space="preserve"> dei</w:t>
-      </w:r>
-      <w:r>
-        <w:rPr>
-          <w:rFonts w:cs="Times New Roman"/>
-          <w:lang w:val="pl-PL"/>
-        </w:rPr>
-        <w:t xml:space="preserve">. Istotnym jest, że przyklękamy zawsze na </w:t>
-      </w:r>
-      <w:r>
-        <w:rPr>
-          <w:rFonts w:cs="Times New Roman"/>
-          <w:b/>
+        <w:t>sacrum</w:t>
+      </w:r>
+      <w:r>
+        <w:rPr>
+          <w:rFonts w:cs="Times New Roman"/>
+          <w:lang w:val="pl-PL"/>
+        </w:rPr>
+        <w:t xml:space="preserve"> a </w:t>
+      </w:r>
+      <w:r>
+        <w:rPr>
+          <w:rFonts w:cs="Times New Roman"/>
+          <w:i/>
           <w:highlight w:val="yellow"/>
           <w:lang w:val="pl-PL"/>
         </w:rPr>
-        <w:t>prawe kolano</w:t>
-      </w:r>
-      <w:r>
-        <w:rPr>
-          <w:rFonts w:cs="Times New Roman"/>
-          <w:lang w:val="pl-PL"/>
-        </w:rPr>
-        <w:t xml:space="preserve"> (por. 274 OWMR), czyli za każdym razem powinniśmy ugiąć najpierw prawą nogę.</w:t>
+        <w:t>profanum</w:t>
+      </w:r>
+      <w:r>
+        <w:rPr>
+          <w:rFonts w:cs="Times New Roman"/>
+          <w:lang w:val="pl-PL"/>
+        </w:rPr>
+        <w:t>. Nie chodzi o to, żeby odrywać Boga od naszego życia, ale okazać mu należyty szacunek. Warto zastanowić się, czy zachowania i postawy, które przyjmuję na Eucharystii są takimi, jakie stosuję w wyjątkowych sytuacjach, jak np. jubileusz rodzinny czy rozmowa rekrutacyjna. Dochodzimy do pytania: kim dla mnie jest Bóg? Jeśli na randce zachowujemy większą kulturę niż w kościele, to wymaga to od nas podjęcia refleksji. Przecież w obu przypadkach mamy do czynienia z osobą, która jest dla nas szczególnie ważna, a przynajmniej taką być powinna.</w:t>
+      </w:r>
+    </w:p>
+    <w:p>
+      <w:pPr>
+        <w:spacing w:after="0" w:line="360" w:lineRule="auto"/>
+        <w:jc w:val="both"/>
+        <w:rPr>
+          <w:rFonts w:cs="Times New Roman"/>
+          <w:lang w:val="pl-PL"/>
+        </w:rPr>
+      </w:pPr>
+      <w:r>
+        <w:rPr>
+          <w:rFonts w:cs="Times New Roman"/>
+          <w:lang w:val="pl-PL"/>
+        </w:rPr>
+        <w:t>Pragnę ten temat zamknąć cytatem, który wyraża tajemnicę budowania mistycznego Ciała Chrystusa przez wiernych. „</w:t>
+      </w:r>
+      <w:r>
+        <w:rPr>
+          <w:rFonts w:cs="Times New Roman"/>
+          <w:lang w:val="pl-PL"/>
+        </w:rPr>
+        <w:t>Zachowywanie przez wszystkich uczestników jednolitych post</w:t>
+      </w:r>
+      <w:r>
+        <w:rPr>
+          <w:rFonts w:cs="Times New Roman"/>
+          <w:lang w:val="pl-PL"/>
+        </w:rPr>
+        <w:t xml:space="preserve">aw ciała jest znakiem jedności członków chrześcijańskiej wspólnoty zgromadzonych na sprawowanie świętej </w:t>
+      </w:r>
+      <w:r>
+        <w:rPr>
+          <w:rFonts w:cs="Times New Roman"/>
+          <w:lang w:val="pl-PL"/>
+        </w:rPr>
+        <w:t>liturgii: wyrażają one bowiem i kształtują duchowe przeżycia uczestniczących</w:t>
+      </w:r>
+      <w:r>
+        <w:rPr>
+          <w:rFonts w:cs="Times New Roman"/>
+          <w:lang w:val="pl-PL"/>
+        </w:rPr>
+        <w:t>” (OWMR 42).</w:t>
       </w:r>
     </w:p>
     <w:p>
@@ -1309,7 +1326,24 @@
           <w:rFonts w:cs="Times New Roman"/>
           <w:lang w:val="pl-PL"/>
         </w:rPr>
-        <w:t xml:space="preserve">Jak opisałem wyżej, liturgiczne postawy ciała mają nam służyć do lepszego przeżywania Mszy świętej. Ważne jest, aby wykonywać je dokładnie i świadomie. Przyjęcie pozycji stojącej w rozkroku i z założonymi rękami na piersiach, zarzucenie nogi na nogi na nogę siedząc na krześle i przykucnięcie na przeistoczeniu powoduje, że rozmywamy granicę między </w:t>
+        <w:t>Drugą pomocą, którą daje nam Kościół, są gesty. W tym artykule chciałbym się skupić na skłonach, które zostały opisane w 275. punkcie OWMR. Dzielimy je na dwie grupy: pochylenie ciała i głowy.</w:t>
+      </w:r>
+    </w:p>
+    <w:p>
+      <w:pPr>
+        <w:spacing w:after="0" w:line="360" w:lineRule="auto"/>
+        <w:jc w:val="both"/>
+        <w:rPr>
+          <w:rFonts w:cs="Times New Roman"/>
+          <w:lang w:val="pl-PL"/>
+        </w:rPr>
+      </w:pPr>
+      <w:r>
+        <w:rPr>
+          <w:rFonts w:cs="Times New Roman"/>
+          <w:lang w:val="pl-PL"/>
+        </w:rPr>
+        <w:t xml:space="preserve">Pochylenie ciała oznacza, że poza głową poruszane są także nasze barki. Głęboki skłon dotyczy wiernych w dwóch sytuacjach – wspomnienie tajemnicy wcielenia w </w:t>
       </w:r>
       <w:r>
         <w:rPr>
@@ -1318,14 +1352,66 @@
           <w:highlight w:val="yellow"/>
           <w:lang w:val="pl-PL"/>
         </w:rPr>
-        <w:t>sacrum</w:t>
-      </w:r>
-      <w:r>
-        <w:rPr>
-          <w:rFonts w:cs="Times New Roman"/>
-          <w:lang w:val="pl-PL"/>
-        </w:rPr>
-        <w:t xml:space="preserve"> a </w:t>
+        <w:t>Credo</w:t>
+      </w:r>
+      <w:r>
+        <w:rPr>
+          <w:rFonts w:cs="Times New Roman"/>
+          <w:lang w:val="pl-PL"/>
+        </w:rPr>
+        <w:t xml:space="preserve"> i błogosławieństwo końcowe.</w:t>
+      </w:r>
+    </w:p>
+    <w:p>
+      <w:pPr>
+        <w:spacing w:after="0" w:line="360" w:lineRule="auto"/>
+        <w:rPr>
+          <w:iCs/>
+          <w:lang w:val="pl-PL"/>
+        </w:rPr>
+      </w:pPr>
+      <w:r>
+        <w:rPr>
+          <w:rFonts w:cs="Times New Roman"/>
+          <w:lang w:val="pl-PL"/>
+        </w:rPr>
+        <w:t>Pochylenie głowy natomiast „</w:t>
+      </w:r>
+      <w:r>
+        <w:rPr>
+          <w:rFonts w:cs="Times New Roman"/>
+          <w:lang w:val="pl-PL"/>
+        </w:rPr>
+        <w:t>czyni się, wymawiając razem imiona Trzech Osób Boskich, imię</w:t>
+      </w:r>
+      <w:r>
+        <w:rPr>
+          <w:rFonts w:cs="Times New Roman"/>
+          <w:lang w:val="pl-PL"/>
+        </w:rPr>
+        <w:t xml:space="preserve"> </w:t>
+      </w:r>
+      <w:r>
+        <w:rPr>
+          <w:rFonts w:cs="Times New Roman"/>
+          <w:lang w:val="pl-PL"/>
+        </w:rPr>
+        <w:t>Jezusa, Najświętszej Maryi Panny i Świętego, na cześć którego sprawuje się Mszę</w:t>
+      </w:r>
+      <w:r>
+        <w:rPr>
+          <w:rFonts w:cs="Times New Roman"/>
+          <w:lang w:val="pl-PL"/>
+        </w:rPr>
+        <w:t xml:space="preserve">”. Jest to aktualnie najdokładniejszy zapis odnośnie ukłonów na Eucharystii. Na jego kanwie przyjęło się, że skłaniamy się wtedy, kiedy wypowiadamy dane imiona, a nie kiedy je słyszymy. W ten </w:t>
+      </w:r>
+      <w:r>
+        <w:rPr>
+          <w:rFonts w:cs="Times New Roman"/>
+          <w:lang w:val="pl-PL"/>
+        </w:rPr>
+        <w:lastRenderedPageBreak/>
+        <w:t xml:space="preserve">sposób pochylamy się na: imię Maryi w </w:t>
       </w:r>
       <w:r>
         <w:rPr>
@@ -1334,14 +1420,46 @@
           <w:highlight w:val="yellow"/>
           <w:lang w:val="pl-PL"/>
         </w:rPr>
-        <w:t>profanum</w:t>
-      </w:r>
-      <w:r>
-        <w:rPr>
-          <w:rFonts w:cs="Times New Roman"/>
-          <w:lang w:val="pl-PL"/>
-        </w:rPr>
-        <w:t>. Nie chodzi o to, żeby odrywać Boga od naszego życia, ale okazać mu należyty szacunek. Warto zastanowić się, czy zachowania i postawy, które przyjmuję na Eucharystii są takimi, jakie stosuję w wyjątkowych sytuacjach, jak np. jubileusz rodzinny czy rozmowa rekrutacyjna. Dochodzimy do pytania: kim dla mnie jest Bóg? Jeśli na randce zachowujemy większą kulturę niż w kościele, to wymaga to od nas podjęcia refleksji. Przecież w obu przypadkach mamy do czynienia z osobą, która jest dla nas szczególnie ważna, a przynajmniej taką być powinna.</w:t>
+        <w:t>Confiteor</w:t>
+      </w:r>
+      <w:r>
+        <w:rPr>
+          <w:rFonts w:cs="Times New Roman"/>
+          <w:lang w:val="pl-PL"/>
+        </w:rPr>
+        <w:t xml:space="preserve">, imię Jezusa w </w:t>
+      </w:r>
+      <w:r>
+        <w:rPr>
+          <w:rFonts w:cs="Times New Roman"/>
+          <w:i/>
+          <w:highlight w:val="yellow"/>
+          <w:lang w:val="pl-PL"/>
+        </w:rPr>
+        <w:t>Gloria</w:t>
+      </w:r>
+      <w:r>
+        <w:rPr>
+          <w:rFonts w:cs="Times New Roman"/>
+          <w:lang w:val="pl-PL"/>
+        </w:rPr>
+        <w:t xml:space="preserve"> i </w:t>
+      </w:r>
+      <w:r>
+        <w:rPr>
+          <w:rFonts w:cs="Times New Roman"/>
+          <w:i/>
+          <w:highlight w:val="yellow"/>
+          <w:lang w:val="pl-PL"/>
+        </w:rPr>
+        <w:t>Credo</w:t>
+      </w:r>
+      <w:r>
+        <w:rPr>
+          <w:rFonts w:cs="Times New Roman"/>
+          <w:lang w:val="pl-PL"/>
+        </w:rPr>
+        <w:t>. Za takim rozwiązaniem przemawia przytoczony wyżej cytat o jedności postaw ciała na celebracji liturgicznej.</w:t>
       </w:r>
     </w:p>
     <w:p>
@@ -1353,41 +1471,44 @@
           <w:lang w:val="pl-PL"/>
         </w:rPr>
       </w:pPr>
-      <w:r>
-        <w:rPr>
-          <w:rFonts w:cs="Times New Roman"/>
-          <w:lang w:val="pl-PL"/>
-        </w:rPr>
-        <w:t>Pragnę ten temat zamknąć cytatem, który wyraża tajemnicę budowania mistycznego Ciała Chrystusa przez wiernych. „</w:t>
-      </w:r>
-      <w:r>
-        <w:rPr>
-          <w:rFonts w:cs="Times New Roman"/>
-          <w:lang w:val="pl-PL"/>
-        </w:rPr>
-        <w:t>Zachowywanie przez wszystkich uczestników jednolitych post</w:t>
-      </w:r>
-      <w:r>
-        <w:rPr>
-          <w:rFonts w:cs="Times New Roman"/>
-          <w:lang w:val="pl-PL"/>
-        </w:rPr>
-        <w:t xml:space="preserve">aw ciała jest znakiem jedności członków chrześcijańskiej wspólnoty zgromadzonych na sprawowanie świętej </w:t>
-      </w:r>
-      <w:r>
-        <w:rPr>
-          <w:rFonts w:cs="Times New Roman"/>
-          <w:lang w:val="pl-PL"/>
-        </w:rPr>
-        <w:t>liturgii: wyrażają one bowiem i kształtują duchowe przeżycia uczestniczących</w:t>
-      </w:r>
-      <w:r>
-        <w:rPr>
-          <w:rFonts w:cs="Times New Roman"/>
-          <w:lang w:val="pl-PL"/>
-        </w:rPr>
-        <w:t>” (OWMR 42).</w:t>
-      </w:r>
+    </w:p>
+    <w:p>
+      <w:pPr>
+        <w:spacing w:after="0" w:line="360" w:lineRule="auto"/>
+        <w:jc w:val="both"/>
+        <w:rPr>
+          <w:rFonts w:cs="Times New Roman"/>
+          <w:lang w:val="pl-PL"/>
+        </w:rPr>
+      </w:pPr>
+      <w:r>
+        <w:rPr>
+          <w:rFonts w:cs="Times New Roman"/>
+          <w:lang w:val="pl-PL"/>
+        </w:rPr>
+        <w:br w:type="page"/>
+      </w:r>
+    </w:p>
+    <w:p>
+      <w:pPr>
+        <w:pStyle w:val="Heading1"/>
+        <w:spacing w:before="0" w:after="0" w:line="360" w:lineRule="auto"/>
+        <w:jc w:val="both"/>
+        <w:rPr>
+          <w:rFonts w:ascii="Times New Roman" w:hAnsi="Times New Roman" w:cs="Times New Roman"/>
+          <w:lang w:val="pl-PL"/>
+        </w:rPr>
+      </w:pPr>
+      <w:bookmarkStart w:id="2" w:name="_Toc6428435"/>
+      <w:r>
+        <w:rPr>
+          <w:rFonts w:ascii="Times New Roman" w:hAnsi="Times New Roman" w:cs="Times New Roman"/>
+          <w:lang w:val="pl-PL"/>
+        </w:rPr>
+        <w:lastRenderedPageBreak/>
+        <w:t>Chcę ją dobrze pełnić</w:t>
+      </w:r>
+      <w:bookmarkEnd w:id="2"/>
     </w:p>
     <w:p>
       <w:pPr>
@@ -1404,24 +1525,70 @@
           <w:rFonts w:cs="Times New Roman"/>
           <w:lang w:val="pl-PL"/>
         </w:rPr>
-        <w:t>Drugą pomocą, którą daje nam Kościół, są gesty. W tym artykule chciałbym się skupić na skłonach, które zostały opisane w 275. punkcie OWMR. Dzielimy je na dwie grupy: pochylenie ciała i głowy.</w:t>
-      </w:r>
-    </w:p>
-    <w:p>
-      <w:pPr>
-        <w:spacing w:after="0" w:line="360" w:lineRule="auto"/>
-        <w:jc w:val="both"/>
-        <w:rPr>
-          <w:rFonts w:cs="Times New Roman"/>
-          <w:lang w:val="pl-PL"/>
-        </w:rPr>
-      </w:pPr>
-      <w:r>
-        <w:rPr>
-          <w:rFonts w:cs="Times New Roman"/>
-          <w:lang w:val="pl-PL"/>
-        </w:rPr>
-        <w:t xml:space="preserve">Pochylenie ciała oznacza, że poza głową poruszane są także nasze barki. Głęboki skłon dotyczy wiernych w dwóch sytuacjach – wspomnienie tajemnicy wcielenia w </w:t>
+        <w:t>Zaraz po rozpoczęciu Mszy świętej ma miejsce a</w:t>
+      </w:r>
+      <w:r>
+        <w:rPr>
+          <w:rFonts w:cs="Times New Roman"/>
+          <w:lang w:val="pl-PL"/>
+        </w:rPr>
+        <w:t>kt pokuty</w:t>
+      </w:r>
+      <w:r>
+        <w:rPr>
+          <w:rFonts w:cs="Times New Roman"/>
+          <w:lang w:val="pl-PL"/>
+        </w:rPr>
+        <w:t>, którego celem jest</w:t>
+      </w:r>
+      <w:r>
+        <w:rPr>
+          <w:rFonts w:cs="Times New Roman"/>
+          <w:lang w:val="pl-PL"/>
+        </w:rPr>
+        <w:t xml:space="preserve"> uznanie przed Bogiem, bliźnimi i</w:t>
+      </w:r>
+      <w:r>
+        <w:rPr>
+          <w:rFonts w:cs="Times New Roman"/>
+          <w:lang w:val="pl-PL"/>
+        </w:rPr>
+        <w:t xml:space="preserve"> sobą</w:t>
+      </w:r>
+      <w:r>
+        <w:rPr>
+          <w:rFonts w:cs="Times New Roman"/>
+          <w:lang w:val="pl-PL"/>
+        </w:rPr>
+        <w:t xml:space="preserve"> naszej ludzkiej słabości</w:t>
+      </w:r>
+      <w:r>
+        <w:rPr>
+          <w:rFonts w:cs="Times New Roman"/>
+          <w:lang w:val="pl-PL"/>
+        </w:rPr>
+        <w:t>.</w:t>
+      </w:r>
+      <w:r>
+        <w:rPr>
+          <w:rFonts w:cs="Times New Roman"/>
+          <w:lang w:val="pl-PL"/>
+        </w:rPr>
+        <w:t xml:space="preserve"> Z tego powodu</w:t>
+      </w:r>
+      <w:r>
+        <w:rPr>
+          <w:rFonts w:cs="Times New Roman"/>
+          <w:lang w:val="pl-PL"/>
+        </w:rPr>
+        <w:t xml:space="preserve"> w</w:t>
+      </w:r>
+      <w:r>
+        <w:rPr>
+          <w:rFonts w:cs="Times New Roman"/>
+          <w:lang w:val="pl-PL"/>
+        </w:rPr>
+        <w:t xml:space="preserve"> nadzwyczajnej formie rytu rzymskiego występuje podwójna spowiedź powszechna. Najpierw kapłan odmawia </w:t>
       </w:r>
       <w:r>
         <w:rPr>
@@ -1430,66 +1597,14 @@
           <w:highlight w:val="yellow"/>
           <w:lang w:val="pl-PL"/>
         </w:rPr>
-        <w:t>Credo</w:t>
-      </w:r>
-      <w:r>
-        <w:rPr>
-          <w:rFonts w:cs="Times New Roman"/>
-          <w:lang w:val="pl-PL"/>
-        </w:rPr>
-        <w:t xml:space="preserve"> i błogosławieństwo końcowe.</w:t>
-      </w:r>
-    </w:p>
-    <w:p>
-      <w:pPr>
-        <w:spacing w:after="0" w:line="360" w:lineRule="auto"/>
-        <w:rPr>
-          <w:iCs/>
-          <w:lang w:val="pl-PL"/>
-        </w:rPr>
-      </w:pPr>
-      <w:r>
-        <w:rPr>
-          <w:rFonts w:cs="Times New Roman"/>
-          <w:lang w:val="pl-PL"/>
-        </w:rPr>
-        <w:t>Pochylenie głowy natomiast „</w:t>
-      </w:r>
-      <w:r>
-        <w:rPr>
-          <w:rFonts w:cs="Times New Roman"/>
-          <w:lang w:val="pl-PL"/>
-        </w:rPr>
-        <w:t>czyni się, wymawiając razem imiona Trzech Osób Boskich, imię</w:t>
-      </w:r>
-      <w:r>
-        <w:rPr>
-          <w:rFonts w:cs="Times New Roman"/>
-          <w:lang w:val="pl-PL"/>
-        </w:rPr>
-        <w:t xml:space="preserve"> </w:t>
-      </w:r>
-      <w:r>
-        <w:rPr>
-          <w:rFonts w:cs="Times New Roman"/>
-          <w:lang w:val="pl-PL"/>
-        </w:rPr>
-        <w:t>Jezusa, Najświętszej Maryi Panny i Świętego, na cześć którego sprawuje się Mszę</w:t>
-      </w:r>
-      <w:r>
-        <w:rPr>
-          <w:rFonts w:cs="Times New Roman"/>
-          <w:lang w:val="pl-PL"/>
-        </w:rPr>
-        <w:t xml:space="preserve">”. Jest to aktualnie najdokładniejszy zapis odnośnie ukłonów na Eucharystii. Na jego kanwie przyjęło się, że skłaniamy się wtedy, kiedy wypowiadamy dane imiona, a nie kiedy je słyszymy. W ten </w:t>
-      </w:r>
-      <w:r>
-        <w:rPr>
-          <w:rFonts w:cs="Times New Roman"/>
-          <w:lang w:val="pl-PL"/>
-        </w:rPr>
-        <w:lastRenderedPageBreak/>
-        <w:t xml:space="preserve">sposób pochylamy się na: imię Maryi w </w:t>
+        <w:t>Confiteor</w:t>
+      </w:r>
+      <w:r>
+        <w:rPr>
+          <w:rFonts w:cs="Times New Roman"/>
+          <w:lang w:val="pl-PL"/>
+        </w:rPr>
+        <w:t xml:space="preserve"> (łac. Spowiadam się) przed służbą liturgiczną, a następnie ministranci spowiadają się celebransowi. W liturgii posoborowej, w pierwszej formie aktu pokuty, </w:t>
       </w:r>
       <w:r>
         <w:rPr>
@@ -1505,7 +1620,286 @@
           <w:rFonts w:cs="Times New Roman"/>
           <w:lang w:val="pl-PL"/>
         </w:rPr>
-        <w:t xml:space="preserve">, imię Jezusa w </w:t>
+        <w:t xml:space="preserve"> </w:t>
+      </w:r>
+      <w:r>
+        <w:rPr>
+          <w:rFonts w:cs="Times New Roman"/>
+          <w:lang w:val="pl-PL"/>
+        </w:rPr>
+        <w:t xml:space="preserve">odmawiają równocześnie wszyscy wierni i księża. </w:t>
+      </w:r>
+      <w:r>
+        <w:rPr>
+          <w:rFonts w:cs="Times New Roman"/>
+          <w:lang w:val="pl-PL"/>
+        </w:rPr>
+        <w:t>Czasem zdarza nam się zanadto skupić</w:t>
+      </w:r>
+      <w:r>
+        <w:rPr>
+          <w:rFonts w:cs="Times New Roman"/>
+          <w:lang w:val="pl-PL"/>
+        </w:rPr>
+        <w:t xml:space="preserve"> na </w:t>
+      </w:r>
+      <w:r>
+        <w:rPr>
+          <w:rFonts w:cs="Times New Roman"/>
+          <w:lang w:val="pl-PL"/>
+        </w:rPr>
+        <w:t>wypowiadanych słowach</w:t>
+      </w:r>
+      <w:r>
+        <w:rPr>
+          <w:rFonts w:cs="Times New Roman"/>
+          <w:lang w:val="pl-PL"/>
+        </w:rPr>
+        <w:t>,</w:t>
+      </w:r>
+      <w:r>
+        <w:rPr>
+          <w:rFonts w:cs="Times New Roman"/>
+          <w:lang w:val="pl-PL"/>
+        </w:rPr>
+        <w:t xml:space="preserve"> tak</w:t>
+      </w:r>
+      <w:r>
+        <w:rPr>
+          <w:rFonts w:cs="Times New Roman"/>
+          <w:lang w:val="pl-PL"/>
+        </w:rPr>
+        <w:t xml:space="preserve"> że przestajemy</w:t>
+      </w:r>
+      <w:r>
+        <w:rPr>
+          <w:rFonts w:cs="Times New Roman"/>
+          <w:lang w:val="pl-PL"/>
+        </w:rPr>
+        <w:t xml:space="preserve"> zwracać uwagę na to, żeby słuchać siebie nawzajem. </w:t>
+      </w:r>
+      <w:r>
+        <w:rPr>
+          <w:rFonts w:cs="Times New Roman"/>
+          <w:lang w:val="pl-PL"/>
+        </w:rPr>
+        <w:t xml:space="preserve">Akt pokuty to </w:t>
+      </w:r>
+      <w:r>
+        <w:rPr>
+          <w:rFonts w:cs="Times New Roman"/>
+          <w:lang w:val="pl-PL"/>
+        </w:rPr>
+        <w:t>moment naszego publicznego przyznania się do grzechów. Kolejnym wyrazem naszej skruchy jest wyznanie winy, połączone z trzykrotnym uderzeniem się w piersi. Gest ten jest interpretowany w kluczu dwóch fragmentów z Pisma świętego. Mówią one o przemianie serca kamiennego na serce z ciała (por. Ez 36, 26) oraz zaproszeniu Jezusa do swojego wnętrza (por. Ap 4, 20). Spowiedź powszechna kończy się prośbą o wstawiennictwo</w:t>
+      </w:r>
+      <w:r>
+        <w:rPr>
+          <w:rFonts w:cs="Times New Roman"/>
+          <w:lang w:val="pl-PL"/>
+        </w:rPr>
+        <w:t>, skierowaną do</w:t>
+      </w:r>
+      <w:r>
+        <w:rPr>
+          <w:rFonts w:cs="Times New Roman"/>
+          <w:lang w:val="pl-PL"/>
+        </w:rPr>
+        <w:t xml:space="preserve"> wszystkich zebranych w świątyni oraz mieszkańców nieba. Trzeba sobie uświadomić, że słowa, które wypowiadamy podczas aktu pokuty</w:t>
+      </w:r>
+      <w:r>
+        <w:rPr>
+          <w:rFonts w:cs="Times New Roman"/>
+          <w:lang w:val="pl-PL"/>
+        </w:rPr>
+        <w:t>,</w:t>
+      </w:r>
+      <w:r>
+        <w:rPr>
+          <w:rFonts w:cs="Times New Roman"/>
+          <w:lang w:val="pl-PL"/>
+        </w:rPr>
+        <w:t xml:space="preserve"> nie są naszym indywidualnym dialogiem z Panem Bogiem, ale jest to wystąpienie przed lokalnym Kościołem, pokorne przyznanie się do popełnionych przewinień i prośba o modlitwę. </w:t>
+      </w:r>
+    </w:p>
+    <w:p>
+      <w:pPr>
+        <w:spacing w:after="0" w:line="360" w:lineRule="auto"/>
+        <w:ind w:firstLine="720"/>
+        <w:jc w:val="both"/>
+        <w:rPr>
+          <w:rFonts w:cs="Times New Roman"/>
+          <w:lang w:val="pl-PL"/>
+        </w:rPr>
+      </w:pPr>
+      <w:r>
+        <w:rPr>
+          <w:rFonts w:cs="Times New Roman"/>
+          <w:lang w:val="pl-PL"/>
+        </w:rPr>
+        <w:t xml:space="preserve">Mszał Rzymski opisuje cztery formy aktu pokuty. Pierwsza </w:t>
+      </w:r>
+      <w:r>
+        <w:rPr>
+          <w:rFonts w:cs="Times New Roman"/>
+          <w:lang w:val="pl-PL"/>
+        </w:rPr>
+        <w:t>z nich</w:t>
+      </w:r>
+      <w:r>
+        <w:rPr>
+          <w:rFonts w:cs="Times New Roman"/>
+          <w:lang w:val="pl-PL"/>
+        </w:rPr>
+        <w:t xml:space="preserve"> została </w:t>
+      </w:r>
+      <w:r>
+        <w:rPr>
+          <w:rFonts w:cs="Times New Roman"/>
+          <w:lang w:val="pl-PL"/>
+        </w:rPr>
+        <w:t>przedstawiona</w:t>
+      </w:r>
+      <w:r>
+        <w:rPr>
+          <w:rFonts w:cs="Times New Roman"/>
+          <w:lang w:val="pl-PL"/>
+        </w:rPr>
+        <w:t xml:space="preserve"> powyżej. Druga jest krótsza i polega na dialogu kapłana z wiernymi, którzy na przemian przepraszają Boga za grzechy oraz proszą o zmiłowanie i miłosierdzie.</w:t>
+      </w:r>
+    </w:p>
+    <w:p>
+      <w:pPr>
+        <w:spacing w:after="0" w:line="360" w:lineRule="auto"/>
+        <w:jc w:val="both"/>
+        <w:rPr>
+          <w:rFonts w:cs="Times New Roman"/>
+          <w:lang w:val="pl-PL"/>
+        </w:rPr>
+      </w:pPr>
+      <w:r>
+        <w:rPr>
+          <w:rFonts w:cs="Times New Roman"/>
+          <w:lang w:val="pl-PL"/>
+        </w:rPr>
+        <w:t>Trzecia forma składa się z trzech rozwiniętych wezwań (tropów), skierowanych ku Jezusowi, które odnoszą się do Jego zasług i mają na celu wyproszenie zmiłowania.</w:t>
+      </w:r>
+    </w:p>
+    <w:p>
+      <w:pPr>
+        <w:spacing w:after="0" w:line="360" w:lineRule="auto"/>
+        <w:jc w:val="both"/>
+        <w:rPr>
+          <w:rFonts w:cs="Times New Roman"/>
+          <w:lang w:val="pl-PL"/>
+        </w:rPr>
+      </w:pPr>
+      <w:r>
+        <w:rPr>
+          <w:rFonts w:cs="Times New Roman"/>
+          <w:lang w:val="pl-PL"/>
+        </w:rPr>
+        <w:t>Czwartą formą aktu pokuty jest a</w:t>
+      </w:r>
+      <w:r>
+        <w:rPr>
+          <w:rFonts w:cs="Times New Roman"/>
+          <w:lang w:val="pl-PL"/>
+        </w:rPr>
+        <w:t>spersja, czyli pokropienie wiernych wodą święconą. Może</w:t>
+      </w:r>
+      <w:r>
+        <w:rPr>
+          <w:rFonts w:cs="Times New Roman"/>
+          <w:lang w:val="pl-PL"/>
+        </w:rPr>
+        <w:t xml:space="preserve"> mieć ona miejsce </w:t>
+      </w:r>
+      <w:r>
+        <w:rPr>
+          <w:rFonts w:cs="Times New Roman"/>
+          <w:lang w:val="pl-PL"/>
+        </w:rPr>
+        <w:t xml:space="preserve">w każdą niedzielę, a zwłaszcza w okresie Wielkanocnym, w którym symbolika chrztu jest szczególnie bliska (por. </w:t>
+      </w:r>
+      <w:r>
+        <w:rPr>
+          <w:rFonts w:cs="Times New Roman"/>
+          <w:lang w:val="pl-PL"/>
+        </w:rPr>
+        <w:t>Ogólne Wprowadzenie do Mszału Rzymskiego</w:t>
+      </w:r>
+      <w:r>
+        <w:rPr>
+          <w:rFonts w:cs="Times New Roman"/>
+          <w:lang w:val="pl-PL"/>
+        </w:rPr>
+        <w:t xml:space="preserve"> 51).</w:t>
+      </w:r>
+    </w:p>
+    <w:p>
+      <w:pPr>
+        <w:spacing w:after="0" w:line="360" w:lineRule="auto"/>
+        <w:jc w:val="both"/>
+        <w:rPr>
+          <w:rFonts w:cs="Times New Roman"/>
+          <w:lang w:val="pl-PL"/>
+        </w:rPr>
+      </w:pPr>
+      <w:r>
+        <w:rPr>
+          <w:rFonts w:cs="Times New Roman"/>
+          <w:lang w:val="pl-PL"/>
+        </w:rPr>
+        <w:t xml:space="preserve">Po akcie pokuty, w przypadku </w:t>
+      </w:r>
+      <w:r>
+        <w:rPr>
+          <w:rFonts w:cs="Times New Roman"/>
+          <w:lang w:val="pl-PL"/>
+        </w:rPr>
+        <w:t xml:space="preserve">pierwszej </w:t>
+      </w:r>
+      <w:r>
+        <w:rPr>
+          <w:rFonts w:cs="Times New Roman"/>
+          <w:lang w:val="pl-PL"/>
+        </w:rPr>
+        <w:t>i</w:t>
+      </w:r>
+      <w:r>
+        <w:rPr>
+          <w:rFonts w:cs="Times New Roman"/>
+          <w:lang w:val="pl-PL"/>
+        </w:rPr>
+        <w:t xml:space="preserve"> drugiej formy, </w:t>
+      </w:r>
+      <w:r>
+        <w:rPr>
+          <w:rFonts w:cs="Times New Roman"/>
+          <w:lang w:val="pl-PL"/>
+        </w:rPr>
+        <w:t>wypowiada się</w:t>
+      </w:r>
+      <w:r>
+        <w:rPr>
+          <w:rFonts w:cs="Times New Roman"/>
+          <w:lang w:val="pl-PL"/>
+        </w:rPr>
+        <w:t xml:space="preserve"> </w:t>
+      </w:r>
+      <w:r>
+        <w:rPr>
+          <w:rFonts w:cs="Times New Roman"/>
+          <w:lang w:val="pl-PL"/>
+        </w:rPr>
+        <w:t>aklamację</w:t>
+      </w:r>
+      <w:r>
+        <w:rPr>
+          <w:rFonts w:cs="Times New Roman"/>
+          <w:lang w:val="pl-PL"/>
+        </w:rPr>
+        <w:t xml:space="preserve"> </w:t>
       </w:r>
       <w:r>
         <w:rPr>
@@ -1514,14 +1908,78 @@
           <w:highlight w:val="yellow"/>
           <w:lang w:val="pl-PL"/>
         </w:rPr>
-        <w:t>Gloria</w:t>
-      </w:r>
-      <w:r>
-        <w:rPr>
-          <w:rFonts w:cs="Times New Roman"/>
-          <w:lang w:val="pl-PL"/>
-        </w:rPr>
-        <w:t xml:space="preserve"> i </w:t>
+        <w:t>Kyrie eleison</w:t>
+      </w:r>
+      <w:r>
+        <w:rPr>
+          <w:rFonts w:cs="Times New Roman"/>
+          <w:lang w:val="pl-PL"/>
+        </w:rPr>
+        <w:t xml:space="preserve">. Jest to jedyne zdanie na Mszy świętej </w:t>
+      </w:r>
+      <w:r>
+        <w:rPr>
+          <w:rFonts w:cs="Times New Roman"/>
+          <w:lang w:val="pl-PL"/>
+        </w:rPr>
+        <w:t>pochodzenia greckiego</w:t>
+      </w:r>
+      <w:r>
+        <w:rPr>
+          <w:rFonts w:cs="Times New Roman"/>
+          <w:lang w:val="pl-PL"/>
+        </w:rPr>
+        <w:t xml:space="preserve">. Nawiązuje do wołania mieszkańców podbitych krain, aby zwycięzcy oszczędzili ich życie. Jest to prośba pokonanego wodza, który prosi króla o łaskę. Kościół przyjął to wezwanie do liturgii, widząc podobieństwo w naszych </w:t>
+      </w:r>
+      <w:r>
+        <w:rPr>
+          <w:rFonts w:cs="Times New Roman"/>
+          <w:lang w:val="pl-PL"/>
+        </w:rPr>
+        <w:lastRenderedPageBreak/>
+        <w:t>wołaniach o zmiłowanie. Jest to błaganie, aby Bóg nas nie odrzucał, ale przyjął ofiarę naszego życia. Czy rzeczywiście chcemy i jest</w:t>
+      </w:r>
+      <w:r>
+        <w:rPr>
+          <w:rFonts w:cs="Times New Roman"/>
+          <w:lang w:val="pl-PL"/>
+        </w:rPr>
+        <w:t>eśmy gotowi zostać niewolnikami</w:t>
+      </w:r>
+      <w:r>
+        <w:rPr>
+          <w:rFonts w:cs="Times New Roman"/>
+          <w:lang w:val="pl-PL"/>
+        </w:rPr>
+        <w:t xml:space="preserve"> Zbawiciela?</w:t>
+      </w:r>
+    </w:p>
+    <w:p>
+      <w:pPr>
+        <w:spacing w:after="0" w:line="360" w:lineRule="auto"/>
+        <w:jc w:val="both"/>
+        <w:rPr>
+          <w:rFonts w:cs="Times New Roman"/>
+          <w:lang w:val="pl-PL"/>
+        </w:rPr>
+      </w:pPr>
+    </w:p>
+    <w:p>
+      <w:pPr>
+        <w:spacing w:after="0" w:line="360" w:lineRule="auto"/>
+        <w:jc w:val="both"/>
+        <w:rPr>
+          <w:rFonts w:cs="Times New Roman"/>
+          <w:lang w:val="pl-PL"/>
+        </w:rPr>
+      </w:pPr>
+      <w:r>
+        <w:rPr>
+          <w:rFonts w:cs="Times New Roman"/>
+          <w:lang w:val="pl-PL"/>
+        </w:rPr>
+        <w:tab/>
+        <w:t xml:space="preserve">W niedziele i święta po akcie pokuty następuje </w:t>
       </w:r>
       <w:r>
         <w:rPr>
@@ -1530,14 +1988,56 @@
           <w:highlight w:val="yellow"/>
           <w:lang w:val="pl-PL"/>
         </w:rPr>
-        <w:t>Credo</w:t>
-      </w:r>
-      <w:r>
-        <w:rPr>
-          <w:rFonts w:cs="Times New Roman"/>
-          <w:lang w:val="pl-PL"/>
-        </w:rPr>
-        <w:t>. Za takim rozwiązaniem przemawia przytoczony wyżej cytat o jedności postaw ciała na celebracji liturgicznej.</w:t>
+        <w:t>Gloria</w:t>
+      </w:r>
+      <w:r>
+        <w:rPr>
+          <w:rFonts w:cs="Times New Roman"/>
+          <w:lang w:val="pl-PL"/>
+        </w:rPr>
+        <w:t xml:space="preserve">. </w:t>
+      </w:r>
+      <w:r>
+        <w:rPr>
+          <w:rFonts w:cs="Times New Roman"/>
+          <w:lang w:val="pl-PL"/>
+        </w:rPr>
+        <w:t>Hymn ten początkowo był śpiewany przez ojca świętego tylko raz w roku – w u</w:t>
+      </w:r>
+      <w:r>
+        <w:rPr>
+          <w:rFonts w:cs="Times New Roman"/>
+          <w:lang w:val="pl-PL"/>
+        </w:rPr>
+        <w:t>roczystość Bożego Narodzenia</w:t>
+      </w:r>
+      <w:r>
+        <w:rPr>
+          <w:rFonts w:cs="Times New Roman"/>
+          <w:lang w:val="pl-PL"/>
+        </w:rPr>
+        <w:t xml:space="preserve">. Z czasem papieże zaczęli intonować go także podczas innych świąt i wspomnień męczenników. W następnej kolejności przywilej ten przypadł biskupom, </w:t>
+      </w:r>
+      <w:r>
+        <w:rPr>
+          <w:rFonts w:cs="Times New Roman"/>
+          <w:lang w:val="pl-PL"/>
+        </w:rPr>
+        <w:t>a obecnie każdy z nas może śpiewać „Chwała na wysokości Bogu”</w:t>
+      </w:r>
+      <w:r>
+        <w:rPr>
+          <w:rFonts w:cs="Times New Roman"/>
+          <w:lang w:val="pl-PL"/>
+        </w:rPr>
+        <w:t xml:space="preserve"> [1]</w:t>
+      </w:r>
+      <w:r>
+        <w:rPr>
+          <w:rFonts w:cs="Times New Roman"/>
+          <w:lang w:val="pl-PL"/>
+        </w:rPr>
+        <w:t>.</w:t>
       </w:r>
     </w:p>
     <w:p>
@@ -1549,643 +2049,6 @@
           <w:lang w:val="pl-PL"/>
         </w:rPr>
       </w:pPr>
-    </w:p>
-    <w:p>
-      <w:pPr>
-        <w:spacing w:after="0" w:line="360" w:lineRule="auto"/>
-        <w:jc w:val="both"/>
-        <w:rPr>
-          <w:rFonts w:cs="Times New Roman"/>
-          <w:lang w:val="pl-PL"/>
-        </w:rPr>
-      </w:pPr>
-      <w:r>
-        <w:rPr>
-          <w:rFonts w:cs="Times New Roman"/>
-          <w:lang w:val="pl-PL"/>
-        </w:rPr>
-        <w:br w:type="page"/>
-      </w:r>
-    </w:p>
-    <w:p>
-      <w:pPr>
-        <w:pStyle w:val="Nagwek1"/>
-        <w:spacing w:before="0" w:after="0" w:line="360" w:lineRule="auto"/>
-        <w:jc w:val="both"/>
-        <w:rPr>
-          <w:rFonts w:ascii="Times New Roman" w:hAnsi="Times New Roman" w:cs="Times New Roman"/>
-          <w:lang w:val="pl-PL"/>
-        </w:rPr>
-      </w:pPr>
-      <w:bookmarkStart w:id="2" w:name="_Toc6428435"/>
-      <w:r>
-        <w:rPr>
-          <w:rFonts w:ascii="Times New Roman" w:hAnsi="Times New Roman" w:cs="Times New Roman"/>
-          <w:lang w:val="pl-PL"/>
-        </w:rPr>
-        <w:lastRenderedPageBreak/>
-        <w:t>Chcę ją dobrze pełnić</w:t>
-      </w:r>
-      <w:bookmarkEnd w:id="2"/>
-    </w:p>
-    <w:p>
-      <w:pPr>
-        <w:spacing w:after="0" w:line="360" w:lineRule="auto"/>
-        <w:ind w:firstLine="720"/>
-        <w:jc w:val="both"/>
-        <w:rPr>
-          <w:rFonts w:cs="Times New Roman"/>
-          <w:lang w:val="pl-PL"/>
-        </w:rPr>
-      </w:pPr>
-      <w:r>
-        <w:rPr>
-          <w:rFonts w:cs="Times New Roman"/>
-          <w:lang w:val="pl-PL"/>
-        </w:rPr>
-        <w:t>Zaraz po rozpoczęciu Mszy świętej ma miejsce a</w:t>
-      </w:r>
-      <w:r>
-        <w:rPr>
-          <w:rFonts w:cs="Times New Roman"/>
-          <w:lang w:val="pl-PL"/>
-        </w:rPr>
-        <w:t>kt pokuty</w:t>
-      </w:r>
-      <w:r>
-        <w:rPr>
-          <w:rFonts w:cs="Times New Roman"/>
-          <w:lang w:val="pl-PL"/>
-        </w:rPr>
-        <w:t>, którego celem jest</w:t>
-      </w:r>
-      <w:r>
-        <w:rPr>
-          <w:rFonts w:cs="Times New Roman"/>
-          <w:lang w:val="pl-PL"/>
-        </w:rPr>
-        <w:t xml:space="preserve"> uznanie przed Bogiem, bliźnimi i</w:t>
-      </w:r>
-      <w:r>
-        <w:rPr>
-          <w:rFonts w:cs="Times New Roman"/>
-          <w:lang w:val="pl-PL"/>
-        </w:rPr>
-        <w:t xml:space="preserve"> sobą</w:t>
-      </w:r>
-      <w:r>
-        <w:rPr>
-          <w:rFonts w:cs="Times New Roman"/>
-          <w:lang w:val="pl-PL"/>
-        </w:rPr>
-        <w:t xml:space="preserve"> naszej ludzkiej słabości</w:t>
-      </w:r>
-      <w:r>
-        <w:rPr>
-          <w:rFonts w:cs="Times New Roman"/>
-          <w:lang w:val="pl-PL"/>
-        </w:rPr>
-        <w:t>.</w:t>
-      </w:r>
-      <w:r>
-        <w:rPr>
-          <w:rFonts w:cs="Times New Roman"/>
-          <w:lang w:val="pl-PL"/>
-        </w:rPr>
-        <w:t xml:space="preserve"> Z tego powodu</w:t>
-      </w:r>
-      <w:r>
-        <w:rPr>
-          <w:rFonts w:cs="Times New Roman"/>
-          <w:lang w:val="pl-PL"/>
-        </w:rPr>
-        <w:t xml:space="preserve"> w</w:t>
-      </w:r>
-      <w:r>
-        <w:rPr>
-          <w:rFonts w:cs="Times New Roman"/>
-          <w:lang w:val="pl-PL"/>
-        </w:rPr>
-        <w:t xml:space="preserve"> nadzwyczajnej formie rytu rzymskiego występuje podwójna spowiedź powszechna. Najpierw kapłan odmawia </w:t>
-      </w:r>
-      <w:r>
-        <w:rPr>
-          <w:rFonts w:cs="Times New Roman"/>
-          <w:i/>
-          <w:highlight w:val="yellow"/>
-          <w:lang w:val="pl-PL"/>
-        </w:rPr>
-        <w:t>Confiteor</w:t>
-      </w:r>
-      <w:r>
-        <w:rPr>
-          <w:rFonts w:cs="Times New Roman"/>
-          <w:lang w:val="pl-PL"/>
-        </w:rPr>
-        <w:t xml:space="preserve"> (łac. Spowiadam się) przed służbą liturgiczną, a następnie ministranci spowiadają się celebransowi. W liturgii posoborowej, w pierwszej formie aktu pokuty, </w:t>
-      </w:r>
-      <w:r>
-        <w:rPr>
-          <w:rFonts w:cs="Times New Roman"/>
-          <w:i/>
-          <w:highlight w:val="yellow"/>
-          <w:lang w:val="pl-PL"/>
-        </w:rPr>
-        <w:t>Confiteor</w:t>
-      </w:r>
-      <w:r>
-        <w:rPr>
-          <w:rFonts w:cs="Times New Roman"/>
-          <w:lang w:val="pl-PL"/>
-        </w:rPr>
-        <w:t xml:space="preserve"> </w:t>
-      </w:r>
-      <w:r>
-        <w:rPr>
-          <w:rFonts w:cs="Times New Roman"/>
-          <w:lang w:val="pl-PL"/>
-        </w:rPr>
-        <w:t xml:space="preserve">odmawiają równocześnie wszyscy wierni i księża. </w:t>
-      </w:r>
-      <w:r>
-        <w:rPr>
-          <w:rFonts w:cs="Times New Roman"/>
-          <w:lang w:val="pl-PL"/>
-        </w:rPr>
-        <w:t>Czasem zdarza nam się zanadto skupić</w:t>
-      </w:r>
-      <w:r>
-        <w:rPr>
-          <w:rFonts w:cs="Times New Roman"/>
-          <w:lang w:val="pl-PL"/>
-        </w:rPr>
-        <w:t xml:space="preserve"> na </w:t>
-      </w:r>
-      <w:r>
-        <w:rPr>
-          <w:rFonts w:cs="Times New Roman"/>
-          <w:lang w:val="pl-PL"/>
-        </w:rPr>
-        <w:t>wypowiadanych słowach</w:t>
-      </w:r>
-      <w:r>
-        <w:rPr>
-          <w:rFonts w:cs="Times New Roman"/>
-          <w:lang w:val="pl-PL"/>
-        </w:rPr>
-        <w:t>,</w:t>
-      </w:r>
-      <w:r>
-        <w:rPr>
-          <w:rFonts w:cs="Times New Roman"/>
-          <w:lang w:val="pl-PL"/>
-        </w:rPr>
-        <w:t xml:space="preserve"> tak</w:t>
-      </w:r>
-      <w:r>
-        <w:rPr>
-          <w:rFonts w:cs="Times New Roman"/>
-          <w:lang w:val="pl-PL"/>
-        </w:rPr>
-        <w:t xml:space="preserve"> że przestajemy</w:t>
-      </w:r>
-      <w:r>
-        <w:rPr>
-          <w:rFonts w:cs="Times New Roman"/>
-          <w:lang w:val="pl-PL"/>
-        </w:rPr>
-        <w:t xml:space="preserve"> zwracać uwagę na to, żeby słuchać siebie nawzajem. </w:t>
-      </w:r>
-      <w:r>
-        <w:rPr>
-          <w:rFonts w:cs="Times New Roman"/>
-          <w:lang w:val="pl-PL"/>
-        </w:rPr>
-        <w:t xml:space="preserve">Akt pokuty to </w:t>
-      </w:r>
-      <w:r>
-        <w:rPr>
-          <w:rFonts w:cs="Times New Roman"/>
-          <w:lang w:val="pl-PL"/>
-        </w:rPr>
-        <w:t xml:space="preserve">moment naszego publicznego przyznania się do grzechów. Kolejnym wyrazem naszej skruchy jest wyznanie winy, połączone z trzykrotnym uderzeniem się w piersi. Gest ten jest interpretowany w kluczu dwóch fragmentów z Pisma świętego. Mówią one o przemianie serca kamiennego na serce z ciała (por. </w:t>
-      </w:r>
-      <w:proofErr w:type="spellStart"/>
-      <w:r>
-        <w:rPr>
-          <w:rFonts w:cs="Times New Roman"/>
-          <w:lang w:val="pl-PL"/>
-        </w:rPr>
-        <w:t>Ez</w:t>
-      </w:r>
-      <w:proofErr w:type="spellEnd"/>
-      <w:r>
-        <w:rPr>
-          <w:rFonts w:cs="Times New Roman"/>
-          <w:lang w:val="pl-PL"/>
-        </w:rPr>
-        <w:t xml:space="preserve"> 36, 26) oraz zaproszeniu Jezusa do swojego wnętrza (por. </w:t>
-      </w:r>
-      <w:proofErr w:type="spellStart"/>
-      <w:r>
-        <w:rPr>
-          <w:rFonts w:cs="Times New Roman"/>
-          <w:lang w:val="pl-PL"/>
-        </w:rPr>
-        <w:t>Ap</w:t>
-      </w:r>
-      <w:proofErr w:type="spellEnd"/>
-      <w:r>
-        <w:rPr>
-          <w:rFonts w:cs="Times New Roman"/>
-          <w:lang w:val="pl-PL"/>
-        </w:rPr>
-        <w:t xml:space="preserve"> 4, 20). Spowiedź powszechna kończy się prośbą o wstawiennictwo</w:t>
-      </w:r>
-      <w:r>
-        <w:rPr>
-          <w:rFonts w:cs="Times New Roman"/>
-          <w:lang w:val="pl-PL"/>
-        </w:rPr>
-        <w:t>, skierowaną do</w:t>
-      </w:r>
-      <w:r>
-        <w:rPr>
-          <w:rFonts w:cs="Times New Roman"/>
-          <w:lang w:val="pl-PL"/>
-        </w:rPr>
-        <w:t xml:space="preserve"> wszystkich zebranych w świątyni oraz mieszkańców nieba. Trzeba sobie uświadomić, że słowa, które wypowiadamy podczas aktu pokuty</w:t>
-      </w:r>
-      <w:r>
-        <w:rPr>
-          <w:rFonts w:cs="Times New Roman"/>
-          <w:lang w:val="pl-PL"/>
-        </w:rPr>
-        <w:t>,</w:t>
-      </w:r>
-      <w:r>
-        <w:rPr>
-          <w:rFonts w:cs="Times New Roman"/>
-          <w:lang w:val="pl-PL"/>
-        </w:rPr>
-        <w:t xml:space="preserve"> nie są naszym indywidualnym dialogiem z Panem Bogiem, ale jest to wystąpienie przed lokalnym Kościołem, pokorne przyznanie się do popełnionych przewinień i prośba o modlitwę. </w:t>
-      </w:r>
-    </w:p>
-    <w:p>
-      <w:pPr>
-        <w:spacing w:after="0" w:line="360" w:lineRule="auto"/>
-        <w:ind w:firstLine="720"/>
-        <w:jc w:val="both"/>
-        <w:rPr>
-          <w:rFonts w:cs="Times New Roman"/>
-          <w:lang w:val="pl-PL"/>
-        </w:rPr>
-      </w:pPr>
-      <w:r>
-        <w:rPr>
-          <w:rFonts w:cs="Times New Roman"/>
-          <w:lang w:val="pl-PL"/>
-        </w:rPr>
-        <w:t xml:space="preserve">Mszał Rzymski opisuje cztery formy aktu pokuty. Pierwsza </w:t>
-      </w:r>
-      <w:r>
-        <w:rPr>
-          <w:rFonts w:cs="Times New Roman"/>
-          <w:lang w:val="pl-PL"/>
-        </w:rPr>
-        <w:t>z nich</w:t>
-      </w:r>
-      <w:r>
-        <w:rPr>
-          <w:rFonts w:cs="Times New Roman"/>
-          <w:lang w:val="pl-PL"/>
-        </w:rPr>
-        <w:t xml:space="preserve"> została </w:t>
-      </w:r>
-      <w:r>
-        <w:rPr>
-          <w:rFonts w:cs="Times New Roman"/>
-          <w:lang w:val="pl-PL"/>
-        </w:rPr>
-        <w:t>przedstawiona</w:t>
-      </w:r>
-      <w:r>
-        <w:rPr>
-          <w:rFonts w:cs="Times New Roman"/>
-          <w:lang w:val="pl-PL"/>
-        </w:rPr>
-        <w:t xml:space="preserve"> powyżej. Druga jest krótsza i polega na dialogu kapłana z wiernymi, którzy na przemian przepraszają Boga za grzechy oraz proszą o zmiłowanie i miłosierdzie.</w:t>
-      </w:r>
-    </w:p>
-    <w:p>
-      <w:pPr>
-        <w:spacing w:after="0" w:line="360" w:lineRule="auto"/>
-        <w:jc w:val="both"/>
-        <w:rPr>
-          <w:rFonts w:cs="Times New Roman"/>
-          <w:lang w:val="pl-PL"/>
-        </w:rPr>
-      </w:pPr>
-      <w:r>
-        <w:rPr>
-          <w:rFonts w:cs="Times New Roman"/>
-          <w:lang w:val="pl-PL"/>
-        </w:rPr>
-        <w:t>Trzecia forma składa się z trzech rozwiniętych wezwań (tropów), skierowanych ku Jezusowi, które odnoszą się do Jego zasług i mają na celu wyproszenie zmiłowania.</w:t>
-      </w:r>
-    </w:p>
-    <w:p>
-      <w:pPr>
-        <w:spacing w:after="0" w:line="360" w:lineRule="auto"/>
-        <w:jc w:val="both"/>
-        <w:rPr>
-          <w:rFonts w:cs="Times New Roman"/>
-          <w:lang w:val="pl-PL"/>
-        </w:rPr>
-      </w:pPr>
-      <w:r>
-        <w:rPr>
-          <w:rFonts w:cs="Times New Roman"/>
-          <w:lang w:val="pl-PL"/>
-        </w:rPr>
-        <w:t xml:space="preserve">Czwartą formą aktu pokuty jest </w:t>
-      </w:r>
-      <w:proofErr w:type="spellStart"/>
-      <w:r>
-        <w:rPr>
-          <w:rFonts w:cs="Times New Roman"/>
-          <w:lang w:val="pl-PL"/>
-        </w:rPr>
-        <w:t>a</w:t>
-      </w:r>
-      <w:r>
-        <w:rPr>
-          <w:rFonts w:cs="Times New Roman"/>
-          <w:lang w:val="pl-PL"/>
-        </w:rPr>
-        <w:t>spersja</w:t>
-      </w:r>
-      <w:proofErr w:type="spellEnd"/>
-      <w:r>
-        <w:rPr>
-          <w:rFonts w:cs="Times New Roman"/>
-          <w:lang w:val="pl-PL"/>
-        </w:rPr>
-        <w:t>, czyli pokropienie wiernych wodą święconą. Może</w:t>
-      </w:r>
-      <w:r>
-        <w:rPr>
-          <w:rFonts w:cs="Times New Roman"/>
-          <w:lang w:val="pl-PL"/>
-        </w:rPr>
-        <w:t xml:space="preserve"> mieć ona miejsce </w:t>
-      </w:r>
-      <w:r>
-        <w:rPr>
-          <w:rFonts w:cs="Times New Roman"/>
-          <w:lang w:val="pl-PL"/>
-        </w:rPr>
-        <w:t xml:space="preserve">w każdą niedzielę, a zwłaszcza w okresie Wielkanocnym, w którym symbolika chrztu jest szczególnie bliska (por. </w:t>
-      </w:r>
-      <w:r>
-        <w:rPr>
-          <w:rFonts w:cs="Times New Roman"/>
-          <w:lang w:val="pl-PL"/>
-        </w:rPr>
-        <w:t>Ogólne Wprowadzenie do Mszału Rzymskiego</w:t>
-      </w:r>
-      <w:r>
-        <w:rPr>
-          <w:rFonts w:cs="Times New Roman"/>
-          <w:lang w:val="pl-PL"/>
-        </w:rPr>
-        <w:t xml:space="preserve"> 51).</w:t>
-      </w:r>
-    </w:p>
-    <w:p>
-      <w:pPr>
-        <w:spacing w:after="0" w:line="360" w:lineRule="auto"/>
-        <w:jc w:val="both"/>
-        <w:rPr>
-          <w:rFonts w:cs="Times New Roman"/>
-          <w:lang w:val="pl-PL"/>
-        </w:rPr>
-      </w:pPr>
-      <w:r>
-        <w:rPr>
-          <w:rFonts w:cs="Times New Roman"/>
-          <w:lang w:val="pl-PL"/>
-        </w:rPr>
-        <w:t xml:space="preserve">Po akcie pokuty, w przypadku </w:t>
-      </w:r>
-      <w:r>
-        <w:rPr>
-          <w:rFonts w:cs="Times New Roman"/>
-          <w:lang w:val="pl-PL"/>
-        </w:rPr>
-        <w:t xml:space="preserve">pierwszej </w:t>
-      </w:r>
-      <w:r>
-        <w:rPr>
-          <w:rFonts w:cs="Times New Roman"/>
-          <w:lang w:val="pl-PL"/>
-        </w:rPr>
-        <w:t>i</w:t>
-      </w:r>
-      <w:r>
-        <w:rPr>
-          <w:rFonts w:cs="Times New Roman"/>
-          <w:lang w:val="pl-PL"/>
-        </w:rPr>
-        <w:t xml:space="preserve"> drugiej formy, </w:t>
-      </w:r>
-      <w:r>
-        <w:rPr>
-          <w:rFonts w:cs="Times New Roman"/>
-          <w:lang w:val="pl-PL"/>
-        </w:rPr>
-        <w:t>wypowiada się</w:t>
-      </w:r>
-      <w:r>
-        <w:rPr>
-          <w:rFonts w:cs="Times New Roman"/>
-          <w:lang w:val="pl-PL"/>
-        </w:rPr>
-        <w:t xml:space="preserve"> </w:t>
-      </w:r>
-      <w:r>
-        <w:rPr>
-          <w:rFonts w:cs="Times New Roman"/>
-          <w:lang w:val="pl-PL"/>
-        </w:rPr>
-        <w:t>aklamację</w:t>
-      </w:r>
-      <w:r>
-        <w:rPr>
-          <w:rFonts w:cs="Times New Roman"/>
-          <w:lang w:val="pl-PL"/>
-        </w:rPr>
-        <w:t xml:space="preserve"> </w:t>
-      </w:r>
-      <w:r>
-        <w:rPr>
-          <w:rFonts w:cs="Times New Roman"/>
-          <w:i/>
-          <w:highlight w:val="yellow"/>
-          <w:lang w:val="pl-PL"/>
-        </w:rPr>
-        <w:t xml:space="preserve">Kyrie </w:t>
-      </w:r>
-      <w:proofErr w:type="spellStart"/>
-      <w:r>
-        <w:rPr>
-          <w:rFonts w:cs="Times New Roman"/>
-          <w:i/>
-          <w:highlight w:val="yellow"/>
-          <w:lang w:val="pl-PL"/>
-        </w:rPr>
-        <w:t>eleison</w:t>
-      </w:r>
-      <w:proofErr w:type="spellEnd"/>
-      <w:r>
-        <w:rPr>
-          <w:rFonts w:cs="Times New Roman"/>
-          <w:lang w:val="pl-PL"/>
-        </w:rPr>
-        <w:t xml:space="preserve">. Jest to jedyne zdanie na Mszy świętej </w:t>
-      </w:r>
-      <w:r>
-        <w:rPr>
-          <w:rFonts w:cs="Times New Roman"/>
-          <w:lang w:val="pl-PL"/>
-        </w:rPr>
-        <w:t>pochodzenia greckiego</w:t>
-      </w:r>
-      <w:r>
-        <w:rPr>
-          <w:rFonts w:cs="Times New Roman"/>
-          <w:lang w:val="pl-PL"/>
-        </w:rPr>
-        <w:t xml:space="preserve">. Nawiązuje do wołania mieszkańców podbitych krain, aby zwycięzcy oszczędzili ich życie. Jest to prośba pokonanego wodza, który prosi króla o łaskę. Kościół przyjął to wezwanie do liturgii, widząc podobieństwo w naszych </w:t>
-      </w:r>
-      <w:r>
-        <w:rPr>
-          <w:rFonts w:cs="Times New Roman"/>
-          <w:lang w:val="pl-PL"/>
-        </w:rPr>
-        <w:lastRenderedPageBreak/>
-        <w:t>wołaniach o zmiłowanie. Jest to błaganie, aby Bóg nas nie odrzucał, ale przyjął ofiarę naszego życia. Czy rzeczywiście chcemy i jest</w:t>
-      </w:r>
-      <w:r>
-        <w:rPr>
-          <w:rFonts w:cs="Times New Roman"/>
-          <w:lang w:val="pl-PL"/>
-        </w:rPr>
-        <w:t>eśmy gotowi zostać niewolnikami</w:t>
-      </w:r>
-      <w:r>
-        <w:rPr>
-          <w:rFonts w:cs="Times New Roman"/>
-          <w:lang w:val="pl-PL"/>
-        </w:rPr>
-        <w:t xml:space="preserve"> Zbawiciela?</w:t>
-      </w:r>
-    </w:p>
-    <w:p>
-      <w:pPr>
-        <w:spacing w:after="0" w:line="360" w:lineRule="auto"/>
-        <w:jc w:val="both"/>
-        <w:rPr>
-          <w:rFonts w:cs="Times New Roman"/>
-          <w:lang w:val="pl-PL"/>
-        </w:rPr>
-      </w:pPr>
-    </w:p>
-    <w:p>
-      <w:pPr>
-        <w:spacing w:after="0" w:line="360" w:lineRule="auto"/>
-        <w:jc w:val="both"/>
-        <w:rPr>
-          <w:rFonts w:cs="Times New Roman"/>
-          <w:lang w:val="pl-PL"/>
-        </w:rPr>
-      </w:pPr>
-      <w:r>
-        <w:rPr>
-          <w:rFonts w:cs="Times New Roman"/>
-          <w:lang w:val="pl-PL"/>
-        </w:rPr>
-        <w:tab/>
-        <w:t xml:space="preserve">W niedziele i święta po akcie pokuty następuje </w:t>
-      </w:r>
-      <w:r>
-        <w:rPr>
-          <w:rFonts w:cs="Times New Roman"/>
-          <w:i/>
-          <w:highlight w:val="yellow"/>
-          <w:lang w:val="pl-PL"/>
-        </w:rPr>
-        <w:t>Gloria</w:t>
-      </w:r>
-      <w:r>
-        <w:rPr>
-          <w:rFonts w:cs="Times New Roman"/>
-          <w:lang w:val="pl-PL"/>
-        </w:rPr>
-        <w:t xml:space="preserve">. </w:t>
-      </w:r>
-      <w:r>
-        <w:rPr>
-          <w:rFonts w:cs="Times New Roman"/>
-          <w:lang w:val="pl-PL"/>
-        </w:rPr>
-        <w:t>Hymn ten początkowo był śpiewany przez ojca świętego tylko raz w roku – w u</w:t>
-      </w:r>
-      <w:r>
-        <w:rPr>
-          <w:rFonts w:cs="Times New Roman"/>
-          <w:lang w:val="pl-PL"/>
-        </w:rPr>
-        <w:t>roczystość Bożego Narodzenia</w:t>
-      </w:r>
-      <w:r>
-        <w:rPr>
-          <w:rFonts w:cs="Times New Roman"/>
-          <w:lang w:val="pl-PL"/>
-        </w:rPr>
-        <w:t xml:space="preserve">. Z czasem papieże zaczęli intonować go także podczas innych świąt i wspomnień męczenników. W następnej kolejności przywilej ten przypadł biskupom, </w:t>
-      </w:r>
-      <w:r>
-        <w:rPr>
-          <w:rFonts w:cs="Times New Roman"/>
-          <w:lang w:val="pl-PL"/>
-        </w:rPr>
-        <w:t>a obecnie każdy z nas może śpiewać „Chwała na wysokości Bogu”</w:t>
-      </w:r>
-      <w:r>
-        <w:rPr>
-          <w:rFonts w:cs="Times New Roman"/>
-          <w:lang w:val="pl-PL"/>
-        </w:rPr>
-        <w:t xml:space="preserve"> [1]</w:t>
-      </w:r>
-      <w:r>
-        <w:rPr>
-          <w:rFonts w:cs="Times New Roman"/>
-          <w:lang w:val="pl-PL"/>
-        </w:rPr>
-        <w:t>.</w:t>
-      </w:r>
-    </w:p>
-    <w:p>
-      <w:pPr>
-        <w:spacing w:after="0" w:line="360" w:lineRule="auto"/>
-        <w:jc w:val="both"/>
-        <w:rPr>
-          <w:rFonts w:cs="Times New Roman"/>
-          <w:lang w:val="pl-PL"/>
-        </w:rPr>
-      </w:pPr>
       <w:r>
         <w:rPr>
           <w:rFonts w:cs="Times New Roman"/>
@@ -2212,23 +2075,7 @@
           <w:rFonts w:cs="Times New Roman"/>
           <w:lang w:val="pl-PL"/>
         </w:rPr>
-        <w:t xml:space="preserve">, którzy obwieścili światu narodzenie w ciele Pana Jezusa (por. </w:t>
-      </w:r>
-      <w:proofErr w:type="spellStart"/>
-      <w:r>
-        <w:rPr>
-          <w:rFonts w:cs="Times New Roman"/>
-          <w:lang w:val="pl-PL"/>
-        </w:rPr>
-        <w:t>Łk</w:t>
-      </w:r>
-      <w:proofErr w:type="spellEnd"/>
-      <w:r>
-        <w:rPr>
-          <w:rFonts w:cs="Times New Roman"/>
-          <w:lang w:val="pl-PL"/>
-        </w:rPr>
-        <w:t xml:space="preserve"> 2, 14). To wezwanie, po uprzednim wyznaniu grzechów, zaprasza nas do radości Kościoła chwalebnego. Chrystus już jest wśród nas (por. OWMR 27), jest zawsze obecny w</w:t>
+        <w:t>, którzy obwieścili światu narodzenie w ciele Pana Jezusa (por. Łk 2, 14). To wezwanie, po uprzednim wyznaniu grzechów, zaprasza nas do radości Kościoła chwalebnego. Chrystus już jest wśród nas (por. OWMR 27), jest zawsze obecny w</w:t>
       </w:r>
       <w:r>
         <w:rPr>
@@ -2607,7 +2454,7 @@
       <w:hyperlink r:id="rId7" w:history="1">
         <w:r>
           <w:rPr>
-            <w:rStyle w:val="Hipercze"/>
+            <w:rStyle w:val="Hyperlink"/>
             <w:rFonts w:cs="Times New Roman"/>
             <w:lang w:val="pl-PL"/>
           </w:rPr>
@@ -2733,7 +2580,7 @@
       <w:hyperlink r:id="rId8" w:history="1">
         <w:r>
           <w:rPr>
-            <w:rStyle w:val="Hipercze"/>
+            <w:rStyle w:val="Hyperlink"/>
             <w:rFonts w:cs="Times New Roman"/>
             <w:lang w:val="pl-PL"/>
           </w:rPr>
@@ -2753,7 +2600,7 @@
       <w:hyperlink r:id="rId9" w:history="1">
         <w:r>
           <w:rPr>
-            <w:rStyle w:val="Hipercze"/>
+            <w:rStyle w:val="Hyperlink"/>
             <w:rFonts w:cs="Times New Roman"/>
             <w:lang w:val="pl-PL"/>
           </w:rPr>
@@ -2893,7 +2740,7 @@
     </w:p>
     <w:p>
       <w:pPr>
-        <w:pStyle w:val="Nagwek1"/>
+        <w:pStyle w:val="Heading1"/>
         <w:spacing w:before="0" w:after="0" w:line="360" w:lineRule="auto"/>
         <w:jc w:val="both"/>
         <w:rPr>
@@ -2959,21 +2806,7 @@
         <w:rPr>
           <w:lang w:val="pl-PL"/>
         </w:rPr>
-        <w:t xml:space="preserve">Posoborowa liturgia ma stały układ. Pierwsze czytanie opisuje historię zbawienia i pochodzi ze Starego Testamentu, a w okresie wielkanocnym z księgi Dziejów Apostolskich. Po nim następuje psalm </w:t>
-      </w:r>
-      <w:proofErr w:type="spellStart"/>
-      <w:r>
-        <w:rPr>
-          <w:lang w:val="pl-PL"/>
-        </w:rPr>
-        <w:t>responsoryjny</w:t>
-      </w:r>
-      <w:proofErr w:type="spellEnd"/>
-      <w:r>
-        <w:rPr>
-          <w:lang w:val="pl-PL"/>
-        </w:rPr>
-        <w:t xml:space="preserve">, </w:t>
+        <w:t xml:space="preserve">Posoborowa liturgia ma stały układ. Pierwsze czytanie opisuje historię zbawienia i pochodzi ze Starego Testamentu, a w okresie wielkanocnym z księgi Dziejów Apostolskich. Po nim następuje psalm responsoryjny, </w:t>
       </w:r>
       <w:r>
         <w:rPr>
@@ -3078,21 +2911,7 @@
         <w:rPr>
           <w:lang w:val="pl-PL"/>
         </w:rPr>
-        <w:t xml:space="preserve">t i uroczystości. Dni powszednie natomiast dzielą się na rok I </w:t>
-      </w:r>
-      <w:proofErr w:type="spellStart"/>
-      <w:r>
-        <w:rPr>
-          <w:lang w:val="pl-PL"/>
-        </w:rPr>
-        <w:t>i</w:t>
-      </w:r>
-      <w:proofErr w:type="spellEnd"/>
-      <w:r>
-        <w:rPr>
-          <w:lang w:val="pl-PL"/>
-        </w:rPr>
-        <w:t xml:space="preserve"> II. </w:t>
+        <w:t xml:space="preserve">t i uroczystości. Dni powszednie natomiast dzielą się na rok I i II. </w:t>
       </w:r>
       <w:r>
         <w:rPr>
@@ -3141,21 +2960,7 @@
         <w:rPr>
           <w:lang w:val="pl-PL"/>
         </w:rPr>
-        <w:t>Pierwsze czytanie (</w:t>
-      </w:r>
-      <w:proofErr w:type="spellStart"/>
-      <w:r>
-        <w:rPr>
-          <w:lang w:val="pl-PL"/>
-        </w:rPr>
-        <w:t>Pwt</w:t>
-      </w:r>
-      <w:proofErr w:type="spellEnd"/>
-      <w:r>
-        <w:rPr>
-          <w:lang w:val="pl-PL"/>
-        </w:rPr>
-        <w:t xml:space="preserve"> 26, 4-10) opisuje </w:t>
+        <w:t xml:space="preserve">Pierwsze czytanie (Pwt 26, 4-10) opisuje </w:t>
       </w:r>
       <w:r>
         <w:rPr>
@@ -3182,35 +2987,7 @@
         <w:rPr>
           <w:lang w:val="pl-PL"/>
         </w:rPr>
-        <w:t xml:space="preserve">Psalm </w:t>
-      </w:r>
-      <w:proofErr w:type="spellStart"/>
-      <w:r>
-        <w:rPr>
-          <w:lang w:val="pl-PL"/>
-        </w:rPr>
-        <w:t>responsoryjny</w:t>
-      </w:r>
-      <w:proofErr w:type="spellEnd"/>
-      <w:r>
-        <w:rPr>
-          <w:lang w:val="pl-PL"/>
-        </w:rPr>
-        <w:t xml:space="preserve"> (</w:t>
-      </w:r>
-      <w:proofErr w:type="spellStart"/>
-      <w:r>
-        <w:rPr>
-          <w:lang w:val="pl-PL"/>
-        </w:rPr>
-        <w:t>Ps</w:t>
-      </w:r>
-      <w:proofErr w:type="spellEnd"/>
-      <w:r>
-        <w:rPr>
-          <w:lang w:val="pl-PL"/>
-        </w:rPr>
-        <w:t xml:space="preserve"> 91) wychwala Boga za jego opiekę nad tymi, którzy się do Niego uciekają. Refren stanowi prośbę, którą można włożyć zarówno w usta kapłana z Księgi Powtórzonego Prawa</w:t>
+        <w:t>Psalm responsoryjny (Ps 91) wychwala Boga za jego opiekę nad tymi, którzy się do Niego uciekają. Refren stanowi prośbę, którą można włożyć zarówno w usta kapłana z Księgi Powtórzonego Prawa</w:t>
       </w:r>
       <w:r>
         <w:rPr>
@@ -3238,21 +3015,7 @@
           <w:lang w:val="pl-PL"/>
         </w:rPr>
         <w:lastRenderedPageBreak/>
-        <w:t>W drugim czytaniu (</w:t>
-      </w:r>
-      <w:proofErr w:type="spellStart"/>
-      <w:r>
-        <w:rPr>
-          <w:lang w:val="pl-PL"/>
-        </w:rPr>
-        <w:t>Rz</w:t>
-      </w:r>
-      <w:proofErr w:type="spellEnd"/>
-      <w:r>
-        <w:rPr>
-          <w:lang w:val="pl-PL"/>
-        </w:rPr>
-        <w:t xml:space="preserve"> 10, 8-13) święty Paweł pisze o obietnicach związanych z życiem według zasad Bożych. Jeśli będziemy</w:t>
+        <w:t>W drugim czytaniu (Rz 10, 8-13) święty Paweł pisze o obietnicach związanych z życiem według zasad Bożych. Jeśli będziemy</w:t>
       </w:r>
       <w:r>
         <w:rPr>
@@ -3321,21 +3084,7 @@
         <w:rPr>
           <w:lang w:val="pl-PL"/>
         </w:rPr>
-        <w:t>Ewangelia w pierwszą niedzielę Wielkiego Postu przedstawia scenę kuszenia Pana Jezusa na pustyni. W roku C odczytujemy słowa zapisane przez świętego Łukasza (</w:t>
-      </w:r>
-      <w:proofErr w:type="spellStart"/>
-      <w:r>
-        <w:rPr>
-          <w:lang w:val="pl-PL"/>
-        </w:rPr>
-        <w:t>Łk</w:t>
-      </w:r>
-      <w:proofErr w:type="spellEnd"/>
-      <w:r>
-        <w:rPr>
-          <w:lang w:val="pl-PL"/>
-        </w:rPr>
-        <w:t xml:space="preserve"> 4, 1-13). Dialog między Szatanem a Chrystusem nakazuje nam spojrzeć na poprzednie fragmenty z innej perspektywy. Pierwsza próba dotyczy pożywienia, o którym była mowa w pierwszym czytaniu. Zbawiciel zaznacza, że życie ludzkie nie kończy się na zaspokajaniu potrzeb ciała. </w:t>
+        <w:t xml:space="preserve">Ewangelia w pierwszą niedzielę Wielkiego Postu przedstawia scenę kuszenia Pana Jezusa na pustyni. W roku C odczytujemy słowa zapisane przez świętego Łukasza (Łk 4, 1-13). Dialog między Szatanem a Chrystusem nakazuje nam spojrzeć na poprzednie fragmenty z innej perspektywy. Pierwsza próba dotyczy pożywienia, o którym była mowa w pierwszym czytaniu. Zbawiciel zaznacza, że życie ludzkie nie kończy się na zaspokajaniu potrzeb ciała. </w:t>
       </w:r>
       <w:r>
         <w:rPr>
@@ -3386,21 +3135,7 @@
         <w:rPr>
           <w:lang w:val="pl-PL"/>
         </w:rPr>
-        <w:t>” (</w:t>
-      </w:r>
-      <w:proofErr w:type="spellStart"/>
-      <w:r>
-        <w:rPr>
-          <w:lang w:val="pl-PL"/>
-        </w:rPr>
-        <w:t>Łk</w:t>
-      </w:r>
-      <w:proofErr w:type="spellEnd"/>
-      <w:r>
-        <w:rPr>
-          <w:lang w:val="pl-PL"/>
-        </w:rPr>
-        <w:t xml:space="preserve"> 4, 6-7)</w:t>
+        <w:t>” (Łk 4, 6-7)</w:t>
       </w:r>
       <w:r>
         <w:rPr>
@@ -3604,7 +3339,7 @@
     </w:p>
     <w:p>
       <w:pPr>
-        <w:pStyle w:val="Nagwek1"/>
+        <w:pStyle w:val="Heading1"/>
         <w:spacing w:before="0" w:after="0" w:line="360" w:lineRule="auto"/>
         <w:jc w:val="both"/>
         <w:rPr>
@@ -4203,7 +3938,7 @@
     </w:p>
     <w:p>
       <w:pPr>
-        <w:pStyle w:val="Nagwek1"/>
+        <w:pStyle w:val="Heading1"/>
         <w:spacing w:before="0" w:after="0" w:line="360" w:lineRule="auto"/>
         <w:jc w:val="both"/>
         <w:rPr>
@@ -4318,21 +4053,7 @@
         <w:rPr>
           <w:lang w:val="pl-PL"/>
         </w:rPr>
-        <w:t xml:space="preserve">łac. </w:t>
-      </w:r>
-      <w:proofErr w:type="spellStart"/>
-      <w:r>
-        <w:rPr>
-          <w:lang w:val="pl-PL"/>
-        </w:rPr>
-        <w:t>praefatio</w:t>
-      </w:r>
-      <w:proofErr w:type="spellEnd"/>
-      <w:r>
-        <w:rPr>
-          <w:lang w:val="pl-PL"/>
-        </w:rPr>
-        <w:t xml:space="preserve"> </w:t>
+        <w:t xml:space="preserve">łac. praefatio </w:t>
       </w:r>
       <w:r>
         <w:rPr>
@@ -4353,19 +4074,33 @@
         <w:t xml:space="preserve">). </w:t>
       </w:r>
       <w:commentRangeStart w:id="6"/>
-      <w:r>
-        <w:rPr>
-          <w:lang w:val="pl-PL"/>
-        </w:rPr>
-        <w:t xml:space="preserve">Rozpoczyna </w:t>
+      <w:commentRangeStart w:id="7"/>
+      <w:r>
+        <w:rPr>
+          <w:lang w:val="pl-PL"/>
+        </w:rPr>
+        <w:t>Za</w:t>
+      </w:r>
+      <w:r>
+        <w:rPr>
+          <w:lang w:val="pl-PL"/>
+        </w:rPr>
+        <w:t xml:space="preserve">czyna </w:t>
       </w:r>
       <w:commentRangeEnd w:id="6"/>
       <w:r>
         <w:rPr>
-          <w:rStyle w:val="Odwoaniedokomentarza"/>
+          <w:rStyle w:val="CommentReference"/>
         </w:rPr>
         <w:commentReference w:id="6"/>
       </w:r>
+      <w:commentRangeEnd w:id="7"/>
+      <w:r>
+        <w:rPr>
+          <w:rStyle w:val="CommentReference"/>
+        </w:rPr>
+        <w:commentReference w:id="7"/>
+      </w:r>
       <w:r>
         <w:rPr>
           <w:lang w:val="pl-PL"/>
@@ -4432,19 +4167,33 @@
         </w:rPr>
         <w:t xml:space="preserve">. Piąta prefacja wielkanocna </w:t>
       </w:r>
-      <w:commentRangeStart w:id="7"/>
-      <w:r>
-        <w:rPr>
-          <w:lang w:val="pl-PL"/>
-        </w:rPr>
-        <w:t>okazuje</w:t>
-      </w:r>
-      <w:commentRangeEnd w:id="7"/>
-      <w:r>
-        <w:rPr>
-          <w:rStyle w:val="Odwoaniedokomentarza"/>
-        </w:rPr>
-        <w:commentReference w:id="7"/>
+      <w:r>
+        <w:rPr>
+          <w:lang w:val="pl-PL"/>
+        </w:rPr>
+        <w:t>u</w:t>
+      </w:r>
+      <w:commentRangeStart w:id="8"/>
+      <w:commentRangeStart w:id="9"/>
+      <w:r>
+        <w:rPr>
+          <w:lang w:val="pl-PL"/>
+        </w:rPr>
+        <w:t>kazuje</w:t>
+      </w:r>
+      <w:commentRangeEnd w:id="8"/>
+      <w:r>
+        <w:rPr>
+          <w:rStyle w:val="CommentReference"/>
+        </w:rPr>
+        <w:commentReference w:id="8"/>
+      </w:r>
+      <w:commentRangeEnd w:id="9"/>
+      <w:r>
+        <w:rPr>
+          <w:rStyle w:val="CommentReference"/>
+        </w:rPr>
+        <w:commentReference w:id="9"/>
       </w:r>
       <w:r>
         <w:rPr>
@@ -4510,29 +4259,8 @@
         <w:rPr>
           <w:lang w:val="pl-PL"/>
         </w:rPr>
-        <w:t xml:space="preserve"> (MR 59*). Trzecia część prefacji kieruje nasze myśli ku Kościołowi uwielbionemu i kończy się </w:t>
-      </w:r>
-      <w:commentRangeStart w:id="8"/>
-      <w:r>
-        <w:rPr>
-          <w:lang w:val="pl-PL"/>
-        </w:rPr>
-        <w:t>ona</w:t>
-      </w:r>
-      <w:commentRangeEnd w:id="8"/>
-      <w:r>
-        <w:rPr>
-          <w:rStyle w:val="Odwoaniedokomentarza"/>
-        </w:rPr>
-        <w:commentReference w:id="8"/>
-      </w:r>
-      <w:r>
-        <w:rPr>
-          <w:lang w:val="pl-PL"/>
-        </w:rPr>
-        <w:t xml:space="preserve"> śpiewem </w:t>
-      </w:r>
-      <w:proofErr w:type="spellStart"/>
+        <w:t xml:space="preserve"> (MR 59*). Trzecia część prefacji kieruje nasze myśli ku Kościołowi uwielbionemu i kończy się śpiewem </w:t>
+      </w:r>
       <w:r>
         <w:rPr>
           <w:i/>
@@ -4541,7 +4269,6 @@
         </w:rPr>
         <w:t>Sanctus</w:t>
       </w:r>
-      <w:proofErr w:type="spellEnd"/>
       <w:r>
         <w:rPr>
           <w:lang w:val="pl-PL"/>
@@ -4588,7 +4315,6 @@
         </w:rPr>
         <w:t xml:space="preserve">Aklamacja </w:t>
       </w:r>
-      <w:proofErr w:type="spellStart"/>
       <w:r>
         <w:rPr>
           <w:i/>
@@ -4597,7 +4323,6 @@
         </w:rPr>
         <w:t>Sanctus</w:t>
       </w:r>
-      <w:proofErr w:type="spellEnd"/>
       <w:r>
         <w:rPr>
           <w:lang w:val="pl-PL"/>
@@ -4665,7 +4390,6 @@
         </w:rPr>
         <w:t xml:space="preserve">obecność. </w:t>
       </w:r>
-      <w:proofErr w:type="spellStart"/>
       <w:r>
         <w:rPr>
           <w:i/>
@@ -4674,7 +4398,6 @@
         </w:rPr>
         <w:t>Sanctus</w:t>
       </w:r>
-      <w:proofErr w:type="spellEnd"/>
       <w:r>
         <w:rPr>
           <w:lang w:val="pl-PL"/>
@@ -4693,19 +4416,33 @@
         </w:rPr>
         <w:t xml:space="preserve">i </w:t>
       </w:r>
-      <w:commentRangeStart w:id="9"/>
-      <w:r>
-        <w:rPr>
-          <w:lang w:val="pl-PL"/>
-        </w:rPr>
-        <w:t>nowym</w:t>
-      </w:r>
-      <w:commentRangeEnd w:id="9"/>
-      <w:r>
-        <w:rPr>
-          <w:rStyle w:val="Odwoaniedokomentarza"/>
-        </w:rPr>
-        <w:commentReference w:id="9"/>
+      <w:r>
+        <w:rPr>
+          <w:lang w:val="pl-PL"/>
+        </w:rPr>
+        <w:t>N</w:t>
+      </w:r>
+      <w:commentRangeStart w:id="10"/>
+      <w:commentRangeStart w:id="11"/>
+      <w:r>
+        <w:rPr>
+          <w:lang w:val="pl-PL"/>
+        </w:rPr>
+        <w:t>owym</w:t>
+      </w:r>
+      <w:commentRangeEnd w:id="10"/>
+      <w:r>
+        <w:rPr>
+          <w:rStyle w:val="CommentReference"/>
+        </w:rPr>
+        <w:commentReference w:id="10"/>
+      </w:r>
+      <w:commentRangeEnd w:id="11"/>
+      <w:r>
+        <w:rPr>
+          <w:rStyle w:val="CommentReference"/>
+        </w:rPr>
+        <w:commentReference w:id="11"/>
       </w:r>
       <w:r>
         <w:rPr>
@@ -4713,19 +4450,33 @@
         </w:rPr>
         <w:t xml:space="preserve"> Przymierzem. Żydowskie nabożeństwa w synagogach dotyczyły analizy Pisma. Teraz wchodzi </w:t>
       </w:r>
-      <w:commentRangeStart w:id="10"/>
-      <w:r>
-        <w:rPr>
-          <w:lang w:val="pl-PL"/>
-        </w:rPr>
-        <w:t xml:space="preserve">w </w:t>
-      </w:r>
-      <w:commentRangeEnd w:id="10"/>
-      <w:r>
-        <w:rPr>
-          <w:rStyle w:val="Odwoaniedokomentarza"/>
-        </w:rPr>
-        <w:commentReference w:id="10"/>
+      <w:commentRangeStart w:id="12"/>
+      <w:commentRangeStart w:id="13"/>
+      <w:r>
+        <w:rPr>
+          <w:lang w:val="pl-PL"/>
+        </w:rPr>
+        <w:t>rozpoczyna się</w:t>
+      </w:r>
+      <w:r>
+        <w:rPr>
+          <w:lang w:val="pl-PL"/>
+        </w:rPr>
+        <w:t xml:space="preserve"> </w:t>
+      </w:r>
+      <w:commentRangeEnd w:id="12"/>
+      <w:r>
+        <w:rPr>
+          <w:rStyle w:val="CommentReference"/>
+        </w:rPr>
+        <w:commentReference w:id="12"/>
+      </w:r>
+      <w:commentRangeEnd w:id="13"/>
+      <w:r>
+        <w:rPr>
+          <w:rStyle w:val="CommentReference"/>
+        </w:rPr>
+        <w:commentReference w:id="13"/>
       </w:r>
       <w:r>
         <w:rPr>
@@ -4745,13 +4496,75 @@
         <w:rPr>
           <w:lang w:val="pl-PL"/>
         </w:rPr>
-        <w:t>Po aklamacji rozpoczyna się właściwa modlitwa eucharystyczna. Do soboru Watykańskiego II na Mszy świętej odmawiana była tylko jedna forma modlitwy eucharystycznej, zwana Kanonem rzymskim.</w:t>
-      </w:r>
-      <w:r>
-        <w:rPr>
-          <w:lang w:val="pl-PL"/>
-        </w:rPr>
-        <w:t xml:space="preserve"> Po soborze została ona lekko zmodyfikowana oraz zostały dodane inne formy, tak, że aktualnie istnieje ich w użyciu siedem. Istnieją konkretne wskazania, które z nich mogą być wykorzystywane w danym dniu.</w:t>
+        <w:t xml:space="preserve">Po aklamacji rozpoczyna się właściwa modlitwa eucharystyczna. </w:t>
+      </w:r>
+      <w:r>
+        <w:rPr>
+          <w:lang w:val="pl-PL"/>
+        </w:rPr>
+        <w:t xml:space="preserve">Przed </w:t>
+      </w:r>
+      <w:r>
+        <w:rPr>
+          <w:lang w:val="pl-PL"/>
+        </w:rPr>
+        <w:t>sobor</w:t>
+      </w:r>
+      <w:r>
+        <w:rPr>
+          <w:lang w:val="pl-PL"/>
+        </w:rPr>
+        <w:t>em</w:t>
+      </w:r>
+      <w:r>
+        <w:rPr>
+          <w:lang w:val="pl-PL"/>
+        </w:rPr>
+        <w:t xml:space="preserve"> Watykański</w:t>
+      </w:r>
+      <w:r>
+        <w:rPr>
+          <w:lang w:val="pl-PL"/>
+        </w:rPr>
+        <w:t>m</w:t>
+      </w:r>
+      <w:r>
+        <w:rPr>
+          <w:lang w:val="pl-PL"/>
+        </w:rPr>
+        <w:t xml:space="preserve"> II na Mszy świętej odmawiana była tylko jedna forma modlitwy eucharystycznej, zwana Kanonem rzymskim.</w:t>
+      </w:r>
+      <w:r>
+        <w:rPr>
+          <w:lang w:val="pl-PL"/>
+        </w:rPr>
+        <w:t xml:space="preserve"> Po </w:t>
+      </w:r>
+      <w:commentRangeStart w:id="14"/>
+      <w:r>
+        <w:rPr>
+          <w:lang w:val="pl-PL"/>
+        </w:rPr>
+        <w:t>nim</w:t>
+      </w:r>
+      <w:r>
+        <w:rPr>
+          <w:lang w:val="pl-PL"/>
+        </w:rPr>
+        <w:t xml:space="preserve"> </w:t>
+      </w:r>
+      <w:commentRangeEnd w:id="14"/>
+      <w:r>
+        <w:rPr>
+          <w:rStyle w:val="CommentReference"/>
+        </w:rPr>
+        <w:commentReference w:id="14"/>
+      </w:r>
+      <w:r>
+        <w:rPr>
+          <w:lang w:val="pl-PL"/>
+        </w:rPr>
+        <w:t>została ona lekko zmodyfikowana oraz zostały dodane inne formy, tak, że aktualnie istnieje ich w użyciu siedem. Istnieją konkretne wskazania, które z nich mogą być wykorzystywane w danym dniu.</w:t>
       </w:r>
     </w:p>
     <w:p>
@@ -4765,46 +4578,107 @@
         <w:rPr>
           <w:lang w:val="pl-PL"/>
         </w:rPr>
-        <w:t xml:space="preserve">Wszystkie modlitwy eucharystyczne </w:t>
-      </w:r>
-      <w:commentRangeStart w:id="11"/>
-      <w:r>
-        <w:rPr>
-          <w:lang w:val="pl-PL"/>
-        </w:rPr>
-        <w:t>ma</w:t>
-      </w:r>
-      <w:commentRangeEnd w:id="11"/>
-      <w:r>
-        <w:rPr>
-          <w:rStyle w:val="Odwoaniedokomentarza"/>
-        </w:rPr>
-        <w:commentReference w:id="11"/>
-      </w:r>
-      <w:r>
-        <w:rPr>
-          <w:lang w:val="pl-PL"/>
-        </w:rPr>
-        <w:t xml:space="preserve"> wspólny układ. W celu pogłębienia wiedzy zapraszam do przeczytania ich na stronie </w:t>
-      </w:r>
-      <w:hyperlink r:id="rId13" w:history="1">
-        <w:r>
-          <w:rPr>
-            <w:rStyle w:val="Hipercze"/>
-            <w:highlight w:val="yellow"/>
-            <w:lang w:val="pl-PL"/>
-          </w:rPr>
-          <w:t>www.ordo.pallotyni.pl</w:t>
-        </w:r>
-      </w:hyperlink>
+        <w:t xml:space="preserve">W liturgii chrześcijańskiej używamy dwóch </w:t>
+      </w:r>
+      <w:r>
+        <w:rPr>
+          <w:lang w:val="pl-PL"/>
+        </w:rPr>
+        <w:t xml:space="preserve">greckich </w:t>
+      </w:r>
+      <w:r>
+        <w:rPr>
+          <w:lang w:val="pl-PL"/>
+        </w:rPr>
+        <w:t xml:space="preserve">terminów określających czas. Są to </w:t>
+      </w:r>
+      <w:r>
+        <w:rPr>
+          <w:i/>
+          <w:highlight w:val="yellow"/>
+          <w:lang w:val="pl-PL"/>
+        </w:rPr>
+        <w:t>chronos</w:t>
+      </w:r>
+      <w:r>
+        <w:rPr>
+          <w:lang w:val="pl-PL"/>
+        </w:rPr>
+        <w:t xml:space="preserve"> i </w:t>
+      </w:r>
+      <w:r>
+        <w:rPr>
+          <w:i/>
+          <w:highlight w:val="yellow"/>
+          <w:lang w:val="pl-PL"/>
+        </w:rPr>
+        <w:t>kairos</w:t>
+      </w:r>
       <w:r>
         <w:rPr>
           <w:lang w:val="pl-PL"/>
         </w:rPr>
         <w:t>.</w:t>
       </w:r>
-      <w:bookmarkStart w:id="12" w:name="_GoBack"/>
-      <w:bookmarkEnd w:id="12"/>
+      <w:r>
+        <w:rPr>
+          <w:lang w:val="pl-PL"/>
+        </w:rPr>
+        <w:t xml:space="preserve"> Słowo </w:t>
+      </w:r>
+      <w:r>
+        <w:rPr>
+          <w:i/>
+          <w:highlight w:val="yellow"/>
+          <w:lang w:val="pl-PL"/>
+        </w:rPr>
+        <w:t>chronos</w:t>
+      </w:r>
+      <w:r>
+        <w:rPr>
+          <w:lang w:val="pl-PL"/>
+        </w:rPr>
+        <w:t xml:space="preserve"> oznacza czas codzienny, chronologiczny. Z tego znaczenia korzystamy opisując przeszłe wydarzenia i planując wakacje. Słowo </w:t>
+      </w:r>
+      <w:r>
+        <w:rPr>
+          <w:i/>
+          <w:highlight w:val="yellow"/>
+          <w:lang w:val="pl-PL"/>
+        </w:rPr>
+        <w:t>kairos</w:t>
+      </w:r>
+      <w:r>
+        <w:rPr>
+          <w:lang w:val="pl-PL"/>
+        </w:rPr>
+        <w:t xml:space="preserve"> natomiast dotyczy czasu szczególnego, właściwego, pewnej wyjątkowej chwili. Ten termin nierozerwalnie wiąże się z tym, że liturgia ma tę właściwość, że sprawia to, co oznacza. Wynika z tego, że przebywając na Mszy mamy udział w całej historii </w:t>
+      </w:r>
+      <w:r>
+        <w:rPr>
+          <w:lang w:val="pl-PL"/>
+        </w:rPr>
+        <w:t>odkupienia</w:t>
+      </w:r>
+      <w:r>
+        <w:rPr>
+          <w:lang w:val="pl-PL"/>
+        </w:rPr>
+        <w:t xml:space="preserve">. Na Mszy świętej Jezus nie umiera po raz kolejny. Autor listu do Hebrajczyków wyraźnie napisał, że Chrystus umarł raz na zawsze (Hbr 10, 12). Nasza obecność na Eucharystii pozwala nam czerpać z wydarzeń w Wieczerniku, na Golgocie oraz daje przedsmak przyszłego życia w Królestwie Niebieskim. To tak jakbyśmy równocześnie występowali w wielu przedstawieniach, lub oglądali w kinie dziesiątki filmów na tym samym ekranie. </w:t>
+      </w:r>
+      <w:r>
+        <w:rPr>
+          <w:lang w:val="pl-PL"/>
+        </w:rPr>
+        <w:t>Rzeczywistość sprawowanej liturgii wszczepia nas w liturgię całego świata i prowadzi na dalej w przeszłość i przyszłość bożej ekonomii zbawienia.</w:t>
+      </w:r>
+      <w:r>
+        <w:rPr>
+          <w:lang w:val="pl-PL"/>
+        </w:rPr>
+        <w:br/>
+        <w:t>W tym kluczu spójrzmy na to, co wyraża się centralnym momencie Mszy świętej.</w:t>
+      </w:r>
     </w:p>
     <w:p>
       <w:pPr>
@@ -4813,6 +4687,70 @@
           <w:lang w:val="pl-PL"/>
         </w:rPr>
       </w:pPr>
+      <w:r>
+        <w:rPr>
+          <w:lang w:val="pl-PL"/>
+        </w:rPr>
+        <w:t>Modlitwa eucharystyczna rozpoczyna się od krótkiego wstępu, który w niedzielę i uroczystości jest rozszerzony o wspomnienie tajemnicy dnia</w:t>
+      </w:r>
+      <w:r>
+        <w:rPr>
+          <w:lang w:val="pl-PL"/>
+        </w:rPr>
+        <w:t xml:space="preserve">. Po nim następuje </w:t>
+      </w:r>
+      <w:r>
+        <w:rPr>
+          <w:i/>
+          <w:highlight w:val="yellow"/>
+          <w:lang w:val="pl-PL"/>
+        </w:rPr>
+        <w:t>epikleza</w:t>
+      </w:r>
+      <w:r>
+        <w:rPr>
+          <w:lang w:val="pl-PL"/>
+        </w:rPr>
+        <w:t xml:space="preserve"> (</w:t>
+      </w:r>
+      <w:r>
+        <w:rPr>
+          <w:lang w:val="pl-PL"/>
+        </w:rPr>
+        <w:t>gr. epiklesis – wzy</w:t>
+      </w:r>
+      <w:r>
+        <w:rPr>
+          <w:lang w:val="pl-PL"/>
+        </w:rPr>
+        <w:t>wanie</w:t>
+      </w:r>
+      <w:r>
+        <w:rPr>
+          <w:lang w:val="pl-PL"/>
+        </w:rPr>
+        <w:t xml:space="preserve">). Jest to prośba skierowana do Boga Ojca, aby złożone dary mocą Ducha Świętego stały się Ciałem Jezusa Chrystusa. Na ten moment kapłan wyciąga dłonie nad chlebem i winem, rozlegają się dzwonki, a lub boży uklęka. W Kościele prawosławnym </w:t>
+      </w:r>
+      <w:r>
+        <w:rPr>
+          <w:i/>
+          <w:highlight w:val="yellow"/>
+          <w:lang w:val="pl-PL"/>
+        </w:rPr>
+        <w:t>epikleza</w:t>
+      </w:r>
+      <w:r>
+        <w:rPr>
+          <w:lang w:val="pl-PL"/>
+        </w:rPr>
+        <w:t xml:space="preserve"> jest uznawana za moment konsekracji. Dla katolików są to słowa przeistoczenia, które następują </w:t>
+      </w:r>
+      <w:r>
+        <w:rPr>
+          <w:lang w:val="pl-PL"/>
+        </w:rPr>
+        <w:t>zaraz później</w:t>
+      </w:r>
     </w:p>
     <w:p>
       <w:pPr>
@@ -4825,7 +4763,33 @@
         <w:rPr>
           <w:lang w:val="pl-PL"/>
         </w:rPr>
-        <w:t>Wspomnienie tajemnicy dnia</w:t>
+        <w:t xml:space="preserve">Kapłan bierze do rąk hostię, wypowiada słowa Pana Jezusa z Wieczernika i ukazuje ją wiernym. Podobnie czyni z kielichem, w którym po przeistoczeniu znajduje się Krew Zbawiciela. Dary, które podnosi ksiądz nie są już chlebem i winem. Ten moment Mszy nazywamy </w:t>
+      </w:r>
+      <w:r>
+        <w:rPr>
+          <w:lang w:val="pl-PL"/>
+        </w:rPr>
+        <w:lastRenderedPageBreak/>
+        <w:t>transsubstantacją (</w:t>
+      </w:r>
+      <w:r>
+        <w:rPr>
+          <w:rStyle w:val="ilfuvd"/>
+          <w:lang w:val="pl-PL"/>
+        </w:rPr>
+        <w:t>łac. transsubstantiatio</w:t>
+      </w:r>
+      <w:r>
+        <w:rPr>
+          <w:lang w:val="pl-PL"/>
+        </w:rPr>
+        <w:t>). Wierzymy, że mimo z</w:t>
+      </w:r>
+      <w:r>
+        <w:rPr>
+          <w:lang w:val="pl-PL"/>
+        </w:rPr>
+        <w:t xml:space="preserve">miany wyglądu, są to prawdziwie Chleb i Krew Chrystusa. To nie jest obraz, to jest rzeczywistość. </w:t>
       </w:r>
     </w:p>
     <w:p>
@@ -4839,7 +4803,73 @@
         <w:rPr>
           <w:lang w:val="pl-PL"/>
         </w:rPr>
-        <w:t>Wspomnienie ustanowienia Eucharystii</w:t>
+        <w:t>Główny celebrans przy</w:t>
+      </w:r>
+      <w:r>
+        <w:rPr>
+          <w:lang w:val="pl-PL"/>
+        </w:rPr>
+        <w:t xml:space="preserve">klęka, a pozostali </w:t>
+      </w:r>
+      <w:r>
+        <w:rPr>
+          <w:lang w:val="pl-PL"/>
+        </w:rPr>
+        <w:t xml:space="preserve">kapłani </w:t>
+      </w:r>
+      <w:r>
+        <w:rPr>
+          <w:lang w:val="pl-PL"/>
+        </w:rPr>
+        <w:t>wykonują skłon</w:t>
+      </w:r>
+      <w:r>
+        <w:rPr>
+          <w:lang w:val="pl-PL"/>
+        </w:rPr>
+        <w:t>. Czynią to dlatego, że stoją podczas tego wyjątkowego momentu. Dlaczego nie klęczą? Dlatego, że uosabiają osobę Chrystusa składającego Bogu Ojcu ofiarę z samego siebie. Nie ma potrzeby, żebyśmy się kłaniali, adorując Pana na kolanach</w:t>
+      </w:r>
+      <w:r>
+        <w:rPr>
+          <w:lang w:val="pl-PL"/>
+        </w:rPr>
+        <w:t>.</w:t>
+      </w:r>
+      <w:r>
+        <w:rPr>
+          <w:lang w:val="pl-PL"/>
+        </w:rPr>
+        <w:t xml:space="preserve"> Ogólne wprowadzenie do Mszału Rzymskiego tak pisze na ten temat: </w:t>
+      </w:r>
+      <w:r>
+        <w:rPr>
+          <w:lang w:val="pl-PL"/>
+        </w:rPr>
+        <w:t>„</w:t>
+      </w:r>
+      <w:r>
+        <w:rPr>
+          <w:lang w:val="pl-PL"/>
+        </w:rPr>
+        <w:t>Jeśli nie stoją na przeszkodzie względy zdrowotne, ciasnota lub obecność znacznej liczby uczestników albo inne uzasadnione  przyczyny, wierni klęczą podczas konsekracji. Ci zaś, którzy na konsekrację nie klękają, niech wykonają głęboki ukłon, gdy  kapłan po konsekracji przyklęka.</w:t>
+      </w:r>
+      <w:r>
+        <w:rPr>
+          <w:lang w:val="pl-PL"/>
+        </w:rPr>
+        <w:t>”</w:t>
+      </w:r>
+      <w:r>
+        <w:rPr>
+          <w:lang w:val="pl-PL"/>
+        </w:rPr>
+        <w:t xml:space="preserve"> (OWMR 43)</w:t>
+      </w:r>
+      <w:r>
+        <w:rPr>
+          <w:lang w:val="pl-PL"/>
+        </w:rPr>
+        <w:t>.</w:t>
       </w:r>
     </w:p>
     <w:p>
@@ -4849,19 +4879,11 @@
           <w:lang w:val="pl-PL"/>
         </w:rPr>
       </w:pPr>
-      <w:proofErr w:type="spellStart"/>
-      <w:r>
-        <w:rPr>
-          <w:lang w:val="pl-PL"/>
-        </w:rPr>
-        <w:t>Epikleza</w:t>
-      </w:r>
-      <w:proofErr w:type="spellEnd"/>
-      <w:r>
-        <w:rPr>
-          <w:lang w:val="pl-PL"/>
-        </w:rPr>
-        <w:t xml:space="preserve"> eucharystyczna</w:t>
+      <w:r>
+        <w:rPr>
+          <w:lang w:val="pl-PL"/>
+        </w:rPr>
+        <w:t>Zasady Mszy święte nie przewidują innych postaw niż klęcząca lub stojąca. Podczas przeistoczenia przeżywamy wielką tajemnicę wiary, jak powie celebrans w aklamacji po przemienieniu. Kucanie i wspieranie się na jednej nodze są wyrazem braku szacunku do Boga, który do nas przychodzi.</w:t>
       </w:r>
     </w:p>
     <w:p>
@@ -4875,7 +4897,19 @@
         <w:rPr>
           <w:lang w:val="pl-PL"/>
         </w:rPr>
-        <w:t>Słowa Ustanowienia</w:t>
+        <w:t xml:space="preserve">Celem wspomnianej wyżej aklamacji jest wyznanie wiary w Jezusa, </w:t>
+      </w:r>
+      <w:r>
+        <w:rPr>
+          <w:lang w:val="pl-PL"/>
+        </w:rPr>
+        <w:t>który zstąpił w swoim Ciele i Krwi. Istnieją cztery formy aklamacji i wszystkie dotyczą radości z łask, których dostępujemy przez śmierć i zmartwychwstanie Mesjasza.</w:t>
+      </w:r>
+      <w:r>
+        <w:rPr>
+          <w:lang w:val="pl-PL"/>
+        </w:rPr>
+        <w:t xml:space="preserve"> </w:t>
       </w:r>
     </w:p>
     <w:p>
@@ -4889,7 +4923,99 @@
         <w:rPr>
           <w:lang w:val="pl-PL"/>
         </w:rPr>
-        <w:t>Anamneza</w:t>
+        <w:t xml:space="preserve">Potem kapłan odmawia </w:t>
+      </w:r>
+      <w:r>
+        <w:rPr>
+          <w:i/>
+          <w:highlight w:val="yellow"/>
+          <w:lang w:val="pl-PL"/>
+        </w:rPr>
+        <w:t>anamnezę</w:t>
+      </w:r>
+      <w:r>
+        <w:rPr>
+          <w:lang w:val="pl-PL"/>
+        </w:rPr>
+        <w:t xml:space="preserve"> (</w:t>
+      </w:r>
+      <w:r>
+        <w:rPr>
+          <w:lang w:val="pl-PL"/>
+        </w:rPr>
+        <w:t>gr. anamnesis – przypominanie</w:t>
+      </w:r>
+      <w:r>
+        <w:rPr>
+          <w:lang w:val="pl-PL"/>
+        </w:rPr>
+        <w:t xml:space="preserve">, uobecnianie). Jej treść w </w:t>
+      </w:r>
+      <w:r>
+        <w:rPr>
+          <w:lang w:val="pl-PL"/>
+        </w:rPr>
+        <w:t>trzeciej</w:t>
+      </w:r>
+      <w:r>
+        <w:rPr>
+          <w:lang w:val="pl-PL"/>
+        </w:rPr>
+        <w:t xml:space="preserve"> Modlitwie eucharystycznej brzmi: „</w:t>
+      </w:r>
+      <w:r>
+        <w:rPr>
+          <w:lang w:val="pl-PL"/>
+        </w:rPr>
+        <w:t xml:space="preserve">Wspominając, Boże, zbawczą mękę Twojego Syna, </w:t>
+      </w:r>
+      <w:r>
+        <w:rPr>
+          <w:lang w:val="pl-PL"/>
+        </w:rPr>
+        <w:t>jak również cudowne Jego zmartwy</w:t>
+      </w:r>
+      <w:r>
+        <w:rPr>
+          <w:lang w:val="pl-PL"/>
+        </w:rPr>
+        <w:t xml:space="preserve">chwstanie i wniebowstąpienie, </w:t>
+      </w:r>
+      <w:r>
+        <w:rPr>
+          <w:lang w:val="pl-PL"/>
+        </w:rPr>
+        <w:t>oraz czekając na powtórne Jego przyjś</w:t>
+      </w:r>
+      <w:r>
+        <w:rPr>
+          <w:lang w:val="pl-PL"/>
+        </w:rPr>
+        <w:t>cie,</w:t>
+      </w:r>
+      <w:r>
+        <w:rPr>
+          <w:lang w:val="pl-PL"/>
+        </w:rPr>
+        <w:t xml:space="preserve"> składamy Ci wśród dziękczynnych m</w:t>
+      </w:r>
+      <w:r>
+        <w:rPr>
+          <w:lang w:val="pl-PL"/>
+        </w:rPr>
+        <w:t>odłów tę żywą i świętą Ofiarę</w:t>
+      </w:r>
+      <w:r>
+        <w:rPr>
+          <w:lang w:val="pl-PL"/>
+        </w:rPr>
+        <w:t>”. Rzeczywiście uczestniczymy w tych wydarzeniach. Obecność na liturgii pozwala nam czerpać z owoców tych zbawczych momentów</w:t>
+      </w:r>
+      <w:r>
+        <w:rPr>
+          <w:lang w:val="pl-PL"/>
+        </w:rPr>
+        <w:t>.</w:t>
       </w:r>
     </w:p>
     <w:p>
@@ -4899,19 +5025,81 @@
           <w:lang w:val="pl-PL"/>
         </w:rPr>
       </w:pPr>
-      <w:proofErr w:type="spellStart"/>
-      <w:r>
-        <w:rPr>
-          <w:lang w:val="pl-PL"/>
-        </w:rPr>
-        <w:t>Epikleza</w:t>
-      </w:r>
-      <w:proofErr w:type="spellEnd"/>
-      <w:r>
-        <w:rPr>
-          <w:lang w:val="pl-PL"/>
-        </w:rPr>
-        <w:t xml:space="preserve"> komunijna</w:t>
+      <w:r>
+        <w:rPr>
+          <w:lang w:val="pl-PL"/>
+        </w:rPr>
+        <w:t xml:space="preserve">Po tym zanurzeniu w bożej łasce ma miejsce kolejna </w:t>
+      </w:r>
+      <w:r>
+        <w:rPr>
+          <w:i/>
+          <w:highlight w:val="yellow"/>
+          <w:lang w:val="pl-PL"/>
+        </w:rPr>
+        <w:t>epikleza</w:t>
+      </w:r>
+      <w:r>
+        <w:rPr>
+          <w:lang w:val="pl-PL"/>
+        </w:rPr>
+        <w:t>, zwana komunijną. Teraz nie prosimy Boga Ojca, aby Duch święty przemienił dary w Ciało Jego Syna. Teraz pragniemy, abyśmy my, zebrani wokół ołtarza, stali się Ciałem Jezusa: „Wejrzyj, Boże, na Ofiarę,</w:t>
+      </w:r>
+      <w:r>
+        <w:rPr>
+          <w:lang w:val="pl-PL"/>
+        </w:rPr>
+        <w:t xml:space="preserve"> któr</w:t>
+      </w:r>
+      <w:r>
+        <w:rPr>
+          <w:lang w:val="pl-PL"/>
+        </w:rPr>
+        <w:t>ą sam dałeś swojemu Kościołowi</w:t>
+      </w:r>
+      <w:r>
+        <w:rPr>
+          <w:lang w:val="pl-PL"/>
+        </w:rPr>
+        <w:t xml:space="preserve"> i spraw, aby wszyscy, którzy</w:t>
+      </w:r>
+      <w:r>
+        <w:rPr>
+          <w:lang w:val="pl-PL"/>
+        </w:rPr>
+        <w:t xml:space="preserve"> będą spożywali te</w:t>
+      </w:r>
+      <w:bookmarkStart w:id="15" w:name="_GoBack"/>
+      <w:bookmarkEnd w:id="15"/>
+      <w:r>
+        <w:rPr>
+          <w:lang w:val="pl-PL"/>
+        </w:rPr>
+        <w:t xml:space="preserve">n sam Chleb, i pili z jednego Kielicha, </w:t>
+      </w:r>
+      <w:r>
+        <w:rPr>
+          <w:lang w:val="pl-PL"/>
+        </w:rPr>
+        <w:t xml:space="preserve">zostali przez Ducha Świętego </w:t>
+      </w:r>
+      <w:r>
+        <w:rPr>
+          <w:lang w:val="pl-PL"/>
+        </w:rPr>
+        <w:t>złączeni w jedno ciało</w:t>
+      </w:r>
+      <w:r>
+        <w:rPr>
+          <w:lang w:val="pl-PL"/>
+        </w:rPr>
+        <w:t xml:space="preserve"> i stali się w Chrystusie żywą ofiarą ku Twojej chwale.</w:t>
+      </w:r>
+      <w:r>
+        <w:rPr>
+          <w:lang w:val="pl-PL"/>
+        </w:rPr>
+        <w:t>” (IV ME).</w:t>
       </w:r>
     </w:p>
     <w:p>
@@ -4925,7 +5113,22 @@
         <w:rPr>
           <w:lang w:val="pl-PL"/>
         </w:rPr>
-        <w:t>Modlitwy wstawiennicze</w:t>
+        <w:lastRenderedPageBreak/>
+        <w:t xml:space="preserve">To jest cel Eucharystii. Nie chodzi o to, aby </w:t>
+      </w:r>
+      <w:r>
+        <w:rPr>
+          <w:i/>
+          <w:highlight w:val="yellow"/>
+          <w:lang w:val="pl-PL"/>
+        </w:rPr>
+        <w:t>„sprowadzić na ziemię”</w:t>
+      </w:r>
+      <w:r>
+        <w:rPr>
+          <w:lang w:val="pl-PL"/>
+        </w:rPr>
+        <w:t xml:space="preserve"> Pana Jezusa. Jego marzeniem jest, abyśmy stali się z Nim jednym ciałem. Pamiętajmy o tym na następnej Mszy świętej, popatrzmy na osoby, które znajdują się obok nas w kościele i wzbudźmy w sobie to pragnienie, marzenie naszego Zbawiciela.</w:t>
       </w:r>
     </w:p>
     <w:p>
@@ -4939,7 +5142,79 @@
         <w:rPr>
           <w:lang w:val="pl-PL"/>
         </w:rPr>
-        <w:t>Doksologia końcowa</w:t>
+        <w:t xml:space="preserve">Radość ze stołu Eucharystii prowadzi nas do modlitwy za innych. W </w:t>
+      </w:r>
+      <w:r>
+        <w:rPr>
+          <w:i/>
+          <w:highlight w:val="yellow"/>
+          <w:lang w:val="pl-PL"/>
+        </w:rPr>
+        <w:t>modlitwach wstawienniczych</w:t>
+      </w:r>
+      <w:r>
+        <w:rPr>
+          <w:lang w:val="pl-PL"/>
+        </w:rPr>
+        <w:t xml:space="preserve"> kapłan modli się za papieża, biskupów, cały Kościół powszechny i w zależności od charakteru Mszy świętej również za ochrzczonych, bierzmowanych i zmarłych. Wszystkie wezwania łączą się w wielkiej prośbie do Stwórcy, aby wraz ze świętymi pamiętał o swoich dzieciach i wspomagał je podczas ziemskiej pielgrzymki.</w:t>
+      </w:r>
+    </w:p>
+    <w:p>
+      <w:pPr>
+        <w:spacing w:line="360" w:lineRule="auto"/>
+        <w:rPr>
+          <w:lang w:val="pl-PL"/>
+        </w:rPr>
+      </w:pPr>
+      <w:r>
+        <w:rPr>
+          <w:lang w:val="pl-PL"/>
+        </w:rPr>
+        <w:t xml:space="preserve">Modlitwę eucharystyczną kończy </w:t>
+      </w:r>
+      <w:r>
+        <w:rPr>
+          <w:i/>
+          <w:highlight w:val="yellow"/>
+          <w:lang w:val="pl-PL"/>
+        </w:rPr>
+        <w:t>doksologia końcowa</w:t>
+      </w:r>
+      <w:r>
+        <w:rPr>
+          <w:lang w:val="pl-PL"/>
+        </w:rPr>
+        <w:t xml:space="preserve"> (</w:t>
+      </w:r>
+      <w:r>
+        <w:rPr>
+          <w:lang w:val="pl-PL"/>
+        </w:rPr>
+        <w:t xml:space="preserve">gr. </w:t>
+      </w:r>
+      <w:r>
+        <w:rPr>
+          <w:lang w:val="pl-PL"/>
+        </w:rPr>
+        <w:t xml:space="preserve">doxa – chwała, logos – słowo). Jest to kulminacyjny moment, w którym Bogu </w:t>
+      </w:r>
+      <w:r>
+        <w:rPr>
+          <w:lang w:val="pl-PL"/>
+        </w:rPr>
+        <w:t>ofiarowany jest Jezus Chrystus</w:t>
+      </w:r>
+      <w:r>
+        <w:rPr>
+          <w:lang w:val="pl-PL"/>
+        </w:rPr>
+        <w:t xml:space="preserve">. </w:t>
+      </w:r>
+      <w:r>
+        <w:rPr>
+          <w:lang w:val="pl-PL"/>
+        </w:rPr>
+        <w:t>Nie są to już chleb i Wino, ale On sam w osobie kapłana ofiaruje Ojcu samego siebie w Ciele i Krwi.</w:t>
       </w:r>
     </w:p>
     <w:p>
@@ -4989,7 +5264,7 @@
     </w:p>
     <w:p>
       <w:pPr>
-        <w:pStyle w:val="Nagwek1"/>
+        <w:pStyle w:val="Heading1"/>
         <w:spacing w:before="0" w:after="0" w:line="360" w:lineRule="auto"/>
         <w:jc w:val="both"/>
         <w:rPr>
@@ -4997,7 +5272,7 @@
           <w:lang w:val="pl-PL"/>
         </w:rPr>
       </w:pPr>
-      <w:bookmarkStart w:id="13" w:name="_Toc6428439"/>
+      <w:bookmarkStart w:id="16" w:name="_Toc6428439"/>
       <w:r>
         <w:rPr>
           <w:rFonts w:ascii="Times New Roman" w:hAnsi="Times New Roman" w:cs="Times New Roman"/>
@@ -5027,7 +5302,7 @@
         </w:rPr>
         <w:t>Obrzędy komunii (i zakończenia)</w:t>
       </w:r>
-      <w:bookmarkEnd w:id="13"/>
+      <w:bookmarkEnd w:id="16"/>
     </w:p>
     <w:sectPr>
       <w:pgSz w:w="12240" w:h="15840"/>
@@ -5040,189 +5315,225 @@
 </file>
 
 <file path=word/comments.xml><?xml version="1.0" encoding="utf-8"?>
-<w:comments xmlns:wpc="http://schemas.microsoft.com/office/word/2010/wordprocessingCanvas" xmlns:cx="http://schemas.microsoft.com/office/drawing/2014/chartex" xmlns:cx1="http://schemas.microsoft.com/office/drawing/2015/9/8/chartex" xmlns:cx2="http://schemas.microsoft.com/office/drawing/2015/10/21/chartex" xmlns:cx3="http://schemas.microsoft.com/office/drawing/2016/5/9/chartex" xmlns:cx4="http://schemas.microsoft.com/office/drawing/2016/5/10/chartex" xmlns:cx5="http://schemas.microsoft.com/office/drawing/2016/5/11/chartex" xmlns:cx6="http://schemas.microsoft.com/office/drawing/2016/5/12/chartex" xmlns:cx7="http://schemas.microsoft.com/office/drawing/2016/5/13/chartex" xmlns:cx8="http://schemas.microsoft.com/office/drawing/2016/5/14/chartex" xmlns:mc="http://schemas.openxmlformats.org/markup-compatibility/2006" xmlns:aink="http://schemas.microsoft.com/office/drawing/2016/ink" xmlns:am3d="http://schemas.microsoft.com/office/drawing/2017/model3d" xmlns:o="urn:schemas-microsoft-com:office:office" xmlns:r="http://schemas.openxmlformats.org/officeDocument/2006/relationships" xmlns:m="http://schemas.openxmlformats.org/officeDocument/2006/math" xmlns:v="urn:schemas-microsoft-com:vml" xmlns:wp14="http://schemas.microsoft.com/office/word/2010/wordprocessingDrawing" xmlns:wp="http://schemas.openxmlformats.org/drawingml/2006/wordprocessingDrawing" xmlns:w10="urn:schemas-microsoft-com:office:word" xmlns:w="http://schemas.openxmlformats.org/wordprocessingml/2006/main" xmlns:w14="http://schemas.microsoft.com/office/word/2010/wordml" xmlns:w15="http://schemas.microsoft.com/office/word/2012/wordml" xmlns:w16cid="http://schemas.microsoft.com/office/word/2016/wordml/cid" xmlns:w16se="http://schemas.microsoft.com/office/word/2015/wordml/symex" xmlns:wpg="http://schemas.microsoft.com/office/word/2010/wordprocessingGroup" xmlns:wpi="http://schemas.microsoft.com/office/word/2010/wordprocessingInk" xmlns:wne="http://schemas.microsoft.com/office/word/2006/wordml" xmlns:wps="http://schemas.microsoft.com/office/word/2010/wordprocessingShape" mc:Ignorable="w14 w15 w16se w16cid wp14">
+<w:comments xmlns:wpc="http://schemas.microsoft.com/office/word/2010/wordprocessingCanvas" xmlns:cx="http://schemas.microsoft.com/office/drawing/2014/chartex" xmlns:cx1="http://schemas.microsoft.com/office/drawing/2015/9/8/chartex" xmlns:mc="http://schemas.openxmlformats.org/markup-compatibility/2006" xmlns:o="urn:schemas-microsoft-com:office:office" xmlns:r="http://schemas.openxmlformats.org/officeDocument/2006/relationships" xmlns:m="http://schemas.openxmlformats.org/officeDocument/2006/math" xmlns:v="urn:schemas-microsoft-com:vml" xmlns:wp14="http://schemas.microsoft.com/office/word/2010/wordprocessingDrawing" xmlns:wp="http://schemas.openxmlformats.org/drawingml/2006/wordprocessingDrawing" xmlns:w10="urn:schemas-microsoft-com:office:word" xmlns:w="http://schemas.openxmlformats.org/wordprocessingml/2006/main" xmlns:w14="http://schemas.microsoft.com/office/word/2010/wordml" xmlns:w15="http://schemas.microsoft.com/office/word/2012/wordml" xmlns:w16se="http://schemas.microsoft.com/office/word/2015/wordml/symex" xmlns:wpg="http://schemas.microsoft.com/office/word/2010/wordprocessingGroup" xmlns:wpi="http://schemas.microsoft.com/office/word/2010/wordprocessingInk" xmlns:wne="http://schemas.microsoft.com/office/word/2006/wordml" xmlns:wps="http://schemas.microsoft.com/office/word/2010/wordprocessingShape" mc:Ignorable="w14 w15 w16se wp14">
   <w:comment w:id="6" w:author="Monika Bindas" w:date="2019-04-18T22:21:00Z" w:initials="MB">
     <w:p>
       <w:pPr>
-        <w:pStyle w:val="Tekstkomentarza"/>
-      </w:pPr>
-      <w:r>
-        <w:rPr>
-          <w:rStyle w:val="Odwoaniedokomentarza"/>
+        <w:pStyle w:val="CommentText"/>
+        <w:rPr>
+          <w:lang w:val="pl-PL"/>
+        </w:rPr>
+      </w:pPr>
+      <w:r>
+        <w:rPr>
+          <w:rStyle w:val="CommentReference"/>
         </w:rPr>
         <w:annotationRef/>
       </w:r>
-      <w:proofErr w:type="spellStart"/>
-      <w:r>
+      <w:r>
+        <w:rPr>
+          <w:lang w:val="pl-PL"/>
+        </w:rPr>
         <w:t>Powtórzenie</w:t>
       </w:r>
-      <w:proofErr w:type="spellEnd"/>
     </w:p>
   </w:comment>
-  <w:comment w:id="7" w:author="Monika Bindas" w:date="2019-04-18T22:22:00Z" w:initials="MB">
-    <w:p>
-      <w:pPr>
-        <w:pStyle w:val="Tekstkomentarza"/>
-      </w:pPr>
-      <w:r>
-        <w:rPr>
-          <w:rStyle w:val="Odwoaniedokomentarza"/>
+  <w:comment w:id="7" w:author="Sciga, Jakub" w:date="2019-04-19T14:31:00Z" w:initials="SJ">
+    <w:p>
+      <w:pPr>
+        <w:pStyle w:val="CommentText"/>
+        <w:rPr>
+          <w:lang w:val="pl-PL"/>
+        </w:rPr>
+      </w:pPr>
+      <w:r>
+        <w:rPr>
+          <w:rStyle w:val="CommentReference"/>
         </w:rPr>
         <w:annotationRef/>
       </w:r>
       <w:r>
+        <w:rPr>
+          <w:lang w:val="pl-PL"/>
+        </w:rPr>
+        <w:t>ok</w:t>
+      </w:r>
+    </w:p>
+  </w:comment>
+  <w:comment w:id="8" w:author="Monika Bindas" w:date="2019-04-18T22:22:00Z" w:initials="MB">
+    <w:p>
+      <w:pPr>
+        <w:pStyle w:val="CommentText"/>
+        <w:rPr>
+          <w:lang w:val="pl-PL"/>
+        </w:rPr>
+      </w:pPr>
+      <w:r>
+        <w:rPr>
+          <w:rStyle w:val="CommentReference"/>
+        </w:rPr>
+        <w:annotationRef/>
+      </w:r>
+      <w:r>
+        <w:rPr>
+          <w:lang w:val="pl-PL"/>
+        </w:rPr>
         <w:t>?</w:t>
       </w:r>
     </w:p>
   </w:comment>
-  <w:comment w:id="8" w:author="Monika Bindas" w:date="2019-04-18T22:24:00Z" w:initials="MB">
-    <w:p>
-      <w:pPr>
-        <w:pStyle w:val="Tekstkomentarza"/>
-      </w:pPr>
-      <w:r>
-        <w:rPr>
-          <w:rStyle w:val="Odwoaniedokomentarza"/>
+  <w:comment w:id="9" w:author="Sciga, Jakub" w:date="2019-04-19T14:31:00Z" w:initials="SJ">
+    <w:p>
+      <w:pPr>
+        <w:pStyle w:val="CommentText"/>
+        <w:rPr>
+          <w:lang w:val="pl-PL"/>
+        </w:rPr>
+      </w:pPr>
+      <w:r>
+        <w:rPr>
+          <w:rStyle w:val="CommentReference"/>
         </w:rPr>
         <w:annotationRef/>
       </w:r>
-      <w:proofErr w:type="spellStart"/>
-      <w:r>
-        <w:t>zbędne</w:t>
-      </w:r>
-      <w:proofErr w:type="spellEnd"/>
+      <w:r>
+        <w:rPr>
+          <w:lang w:val="pl-PL"/>
+        </w:rPr>
+        <w:t>ok</w:t>
+      </w:r>
     </w:p>
   </w:comment>
-  <w:comment w:id="9" w:author="Monika Bindas" w:date="2019-04-18T22:28:00Z" w:initials="MB">
-    <w:p>
-      <w:pPr>
-        <w:pStyle w:val="Tekstkomentarza"/>
-      </w:pPr>
-      <w:r>
-        <w:rPr>
-          <w:rStyle w:val="Odwoaniedokomentarza"/>
+  <w:comment w:id="10" w:author="Monika Bindas" w:date="2019-04-18T22:28:00Z" w:initials="MB">
+    <w:p>
+      <w:pPr>
+        <w:pStyle w:val="CommentText"/>
+        <w:rPr>
+          <w:lang w:val="pl-PL"/>
+        </w:rPr>
+      </w:pPr>
+      <w:r>
+        <w:rPr>
+          <w:rStyle w:val="CommentReference"/>
         </w:rPr>
         <w:annotationRef/>
       </w:r>
-      <w:proofErr w:type="spellStart"/>
-      <w:r>
-        <w:t>też</w:t>
-      </w:r>
-      <w:proofErr w:type="spellEnd"/>
-      <w:r>
-        <w:t xml:space="preserve"> </w:t>
-      </w:r>
-      <w:proofErr w:type="spellStart"/>
-      <w:r>
-        <w:t>nie</w:t>
-      </w:r>
-      <w:proofErr w:type="spellEnd"/>
-      <w:r>
-        <w:t xml:space="preserve"> </w:t>
-      </w:r>
-      <w:proofErr w:type="spellStart"/>
-      <w:r>
-        <w:t>powinno</w:t>
-      </w:r>
-      <w:proofErr w:type="spellEnd"/>
-      <w:r>
-        <w:t xml:space="preserve"> </w:t>
-      </w:r>
-      <w:proofErr w:type="spellStart"/>
-      <w:r>
-        <w:t>być</w:t>
-      </w:r>
-      <w:proofErr w:type="spellEnd"/>
-      <w:r>
-        <w:t xml:space="preserve"> </w:t>
-      </w:r>
-      <w:proofErr w:type="spellStart"/>
-      <w:r>
-        <w:t>wielką</w:t>
-      </w:r>
-      <w:proofErr w:type="spellEnd"/>
-      <w:r>
-        <w:t xml:space="preserve"> </w:t>
-      </w:r>
-      <w:proofErr w:type="spellStart"/>
-      <w:r>
-        <w:t>literą</w:t>
-      </w:r>
-      <w:proofErr w:type="spellEnd"/>
-      <w:r>
-        <w:t xml:space="preserve">, </w:t>
-      </w:r>
-      <w:proofErr w:type="spellStart"/>
-      <w:r>
-        <w:t>skoro</w:t>
-      </w:r>
-      <w:proofErr w:type="spellEnd"/>
-      <w:r>
-        <w:t xml:space="preserve"> “stare” </w:t>
-      </w:r>
-      <w:proofErr w:type="spellStart"/>
-      <w:r>
-        <w:t>tak</w:t>
-      </w:r>
-      <w:proofErr w:type="spellEnd"/>
-      <w:r>
-        <w:t xml:space="preserve"> </w:t>
-      </w:r>
-      <w:proofErr w:type="spellStart"/>
-      <w:r>
-        <w:t>dałeś</w:t>
-      </w:r>
-      <w:proofErr w:type="spellEnd"/>
-      <w:r>
+      <w:r>
+        <w:rPr>
+          <w:lang w:val="pl-PL"/>
+        </w:rPr>
+        <w:t>też nie powinno być wielką literą, skoro “stare” tak dałeś?</w:t>
+      </w:r>
+    </w:p>
+  </w:comment>
+  <w:comment w:id="11" w:author="Sciga, Jakub" w:date="2019-04-19T14:32:00Z" w:initials="SJ">
+    <w:p>
+      <w:pPr>
+        <w:pStyle w:val="CommentText"/>
+        <w:rPr>
+          <w:lang w:val="pl-PL"/>
+        </w:rPr>
+      </w:pPr>
+      <w:r>
+        <w:rPr>
+          <w:rStyle w:val="CommentReference"/>
+        </w:rPr>
+        <w:annotationRef/>
+      </w:r>
+      <w:r>
+        <w:rPr>
+          <w:lang w:val="pl-PL"/>
+        </w:rPr>
+        <w:t>ok</w:t>
+      </w:r>
+    </w:p>
+  </w:comment>
+  <w:comment w:id="12" w:author="Monika Bindas" w:date="2019-04-18T22:29:00Z" w:initials="MB">
+    <w:p>
+      <w:pPr>
+        <w:pStyle w:val="CommentText"/>
+        <w:rPr>
+          <w:lang w:val="pl-PL"/>
+        </w:rPr>
+      </w:pPr>
+      <w:r>
+        <w:rPr>
+          <w:rStyle w:val="CommentReference"/>
+        </w:rPr>
+        <w:annotationRef/>
+      </w:r>
+      <w:r>
+        <w:rPr>
+          <w:lang w:val="pl-PL"/>
+        </w:rPr>
         <w:t>?</w:t>
       </w:r>
     </w:p>
   </w:comment>
-  <w:comment w:id="10" w:author="Monika Bindas" w:date="2019-04-18T22:29:00Z" w:initials="MB">
-    <w:p>
-      <w:pPr>
-        <w:pStyle w:val="Tekstkomentarza"/>
-      </w:pPr>
-      <w:r>
-        <w:rPr>
-          <w:rStyle w:val="Odwoaniedokomentarza"/>
+  <w:comment w:id="13" w:author="Sciga, Jakub" w:date="2019-04-19T14:32:00Z" w:initials="SJ">
+    <w:p>
+      <w:pPr>
+        <w:pStyle w:val="CommentText"/>
+        <w:rPr>
+          <w:lang w:val="pl-PL"/>
+        </w:rPr>
+      </w:pPr>
+      <w:r>
+        <w:rPr>
+          <w:rStyle w:val="CommentReference"/>
         </w:rPr>
         <w:annotationRef/>
       </w:r>
       <w:r>
-        <w:t>?</w:t>
+        <w:rPr>
+          <w:lang w:val="pl-PL"/>
+        </w:rPr>
+        <w:t>ok</w:t>
       </w:r>
     </w:p>
   </w:comment>
-  <w:comment w:id="11" w:author="Monika Bindas" w:date="2019-04-18T22:29:00Z" w:initials="MB">
-    <w:p>
-      <w:pPr>
-        <w:pStyle w:val="Tekstkomentarza"/>
-      </w:pPr>
-      <w:r>
-        <w:rPr>
-          <w:rStyle w:val="Odwoaniedokomentarza"/>
+  <w:comment w:id="14" w:author="Sciga, Jakub" w:date="2019-04-19T14:33:00Z" w:initials="SJ">
+    <w:p>
+      <w:pPr>
+        <w:pStyle w:val="CommentText"/>
+        <w:rPr>
+          <w:lang w:val="pl-PL"/>
+        </w:rPr>
+      </w:pPr>
+      <w:r>
+        <w:rPr>
+          <w:rStyle w:val="CommentReference"/>
         </w:rPr>
         <w:annotationRef/>
       </w:r>
-      <w:proofErr w:type="spellStart"/>
-      <w:r>
-        <w:t>mają</w:t>
-      </w:r>
-      <w:proofErr w:type="spellEnd"/>
+      <w:r>
+        <w:rPr>
+          <w:lang w:val="pl-PL"/>
+        </w:rPr>
+        <w:t>po nim czy</w:t>
+      </w:r>
+      <w:r>
+        <w:rPr>
+          <w:lang w:val="pl-PL"/>
+        </w:rPr>
+        <w:t xml:space="preserve"> po soborze?</w:t>
+      </w:r>
     </w:p>
   </w:comment>
 </w:comments>
 </file>
 
 <file path=word/commentsExtended.xml><?xml version="1.0" encoding="utf-8"?>
-<w15:commentsEx xmlns:wpc="http://schemas.microsoft.com/office/word/2010/wordprocessingCanvas" xmlns:cx="http://schemas.microsoft.com/office/drawing/2014/chartex" xmlns:cx1="http://schemas.microsoft.com/office/drawing/2015/9/8/chartex" xmlns:cx2="http://schemas.microsoft.com/office/drawing/2015/10/21/chartex" xmlns:cx3="http://schemas.microsoft.com/office/drawing/2016/5/9/chartex" xmlns:cx4="http://schemas.microsoft.com/office/drawing/2016/5/10/chartex" xmlns:cx5="http://schemas.microsoft.com/office/drawing/2016/5/11/chartex" xmlns:cx6="http://schemas.microsoft.com/office/drawing/2016/5/12/chartex" xmlns:cx7="http://schemas.microsoft.com/office/drawing/2016/5/13/chartex" xmlns:cx8="http://schemas.microsoft.com/office/drawing/2016/5/14/chartex" xmlns:mc="http://schemas.openxmlformats.org/markup-compatibility/2006" xmlns:aink="http://schemas.microsoft.com/office/drawing/2016/ink" xmlns:am3d="http://schemas.microsoft.com/office/drawing/2017/model3d" xmlns:o="urn:schemas-microsoft-com:office:office" xmlns:r="http://schemas.openxmlformats.org/officeDocument/2006/relationships" xmlns:m="http://schemas.openxmlformats.org/officeDocument/2006/math" xmlns:v="urn:schemas-microsoft-com:vml" xmlns:wp14="http://schemas.microsoft.com/office/word/2010/wordprocessingDrawing" xmlns:wp="http://schemas.openxmlformats.org/drawingml/2006/wordprocessingDrawing" xmlns:w10="urn:schemas-microsoft-com:office:word" xmlns:w="http://schemas.openxmlformats.org/wordprocessingml/2006/main" xmlns:w14="http://schemas.microsoft.com/office/word/2010/wordml" xmlns:w15="http://schemas.microsoft.com/office/word/2012/wordml" xmlns:w16cid="http://schemas.microsoft.com/office/word/2016/wordml/cid" xmlns:w16se="http://schemas.microsoft.com/office/word/2015/wordml/symex" xmlns:wpg="http://schemas.microsoft.com/office/word/2010/wordprocessingGroup" xmlns:wpi="http://schemas.microsoft.com/office/word/2010/wordprocessingInk" xmlns:wne="http://schemas.microsoft.com/office/word/2006/wordml" xmlns:wps="http://schemas.microsoft.com/office/word/2010/wordprocessingShape" mc:Ignorable="w14 w15 w16se w16cid wp14">
+<w15:commentsEx xmlns:wpc="http://schemas.microsoft.com/office/word/2010/wordprocessingCanvas" xmlns:cx="http://schemas.microsoft.com/office/drawing/2014/chartex" xmlns:cx1="http://schemas.microsoft.com/office/drawing/2015/9/8/chartex" xmlns:mc="http://schemas.openxmlformats.org/markup-compatibility/2006" xmlns:o="urn:schemas-microsoft-com:office:office" xmlns:r="http://schemas.openxmlformats.org/officeDocument/2006/relationships" xmlns:m="http://schemas.openxmlformats.org/officeDocument/2006/math" xmlns:v="urn:schemas-microsoft-com:vml" xmlns:wp14="http://schemas.microsoft.com/office/word/2010/wordprocessingDrawing" xmlns:wp="http://schemas.openxmlformats.org/drawingml/2006/wordprocessingDrawing" xmlns:w10="urn:schemas-microsoft-com:office:word" xmlns:w="http://schemas.openxmlformats.org/wordprocessingml/2006/main" xmlns:w14="http://schemas.microsoft.com/office/word/2010/wordml" xmlns:w15="http://schemas.microsoft.com/office/word/2012/wordml" xmlns:w16se="http://schemas.microsoft.com/office/word/2015/wordml/symex" xmlns:wpg="http://schemas.microsoft.com/office/word/2010/wordprocessingGroup" xmlns:wpi="http://schemas.microsoft.com/office/word/2010/wordprocessingInk" xmlns:wne="http://schemas.microsoft.com/office/word/2006/wordml" xmlns:wps="http://schemas.microsoft.com/office/word/2010/wordprocessingShape" mc:Ignorable="w14 w15 w16se wp14">
   <w15:commentEx w15:paraId="37436DB8" w15:done="0"/>
+  <w15:commentEx w15:paraId="7B015696" w15:paraIdParent="37436DB8" w15:done="0"/>
   <w15:commentEx w15:paraId="7E2B5D9D" w15:done="0"/>
-  <w15:commentEx w15:paraId="1789D9AE" w15:done="0"/>
+  <w15:commentEx w15:paraId="78D42CD7" w15:paraIdParent="7E2B5D9D" w15:done="0"/>
   <w15:commentEx w15:paraId="1793F58D" w15:done="0"/>
+  <w15:commentEx w15:paraId="2B12C5D1" w15:paraIdParent="1793F58D" w15:done="0"/>
   <w15:commentEx w15:paraId="7ABF47E7" w15:done="0"/>
-  <w15:commentEx w15:paraId="3515B893" w15:done="0"/>
+  <w15:commentEx w15:paraId="6B69FE77" w15:paraIdParent="7ABF47E7" w15:done="0"/>
+  <w15:commentEx w15:paraId="666CCAE9" w15:done="0"/>
 </w15:commentsEx>
 </file>
 
@@ -5238,7 +5549,7 @@
 </file>
 
 <file path=word/endnotes.xml><?xml version="1.0" encoding="utf-8"?>
-<w:endnotes xmlns:wpc="http://schemas.microsoft.com/office/word/2010/wordprocessingCanvas" xmlns:cx="http://schemas.microsoft.com/office/drawing/2014/chartex" xmlns:cx1="http://schemas.microsoft.com/office/drawing/2015/9/8/chartex" xmlns:cx2="http://schemas.microsoft.com/office/drawing/2015/10/21/chartex" xmlns:cx3="http://schemas.microsoft.com/office/drawing/2016/5/9/chartex" xmlns:cx4="http://schemas.microsoft.com/office/drawing/2016/5/10/chartex" xmlns:cx5="http://schemas.microsoft.com/office/drawing/2016/5/11/chartex" xmlns:cx6="http://schemas.microsoft.com/office/drawing/2016/5/12/chartex" xmlns:cx7="http://schemas.microsoft.com/office/drawing/2016/5/13/chartex" xmlns:cx8="http://schemas.microsoft.com/office/drawing/2016/5/14/chartex" xmlns:mc="http://schemas.openxmlformats.org/markup-compatibility/2006" xmlns:aink="http://schemas.microsoft.com/office/drawing/2016/ink" xmlns:am3d="http://schemas.microsoft.com/office/drawing/2017/model3d" xmlns:o="urn:schemas-microsoft-com:office:office" xmlns:r="http://schemas.openxmlformats.org/officeDocument/2006/relationships" xmlns:m="http://schemas.openxmlformats.org/officeDocument/2006/math" xmlns:v="urn:schemas-microsoft-com:vml" xmlns:wp14="http://schemas.microsoft.com/office/word/2010/wordprocessingDrawing" xmlns:wp="http://schemas.openxmlformats.org/drawingml/2006/wordprocessingDrawing" xmlns:w10="urn:schemas-microsoft-com:office:word" xmlns:w="http://schemas.openxmlformats.org/wordprocessingml/2006/main" xmlns:w14="http://schemas.microsoft.com/office/word/2010/wordml" xmlns:w15="http://schemas.microsoft.com/office/word/2012/wordml" xmlns:w16cid="http://schemas.microsoft.com/office/word/2016/wordml/cid" xmlns:w16se="http://schemas.microsoft.com/office/word/2015/wordml/symex" xmlns:wpg="http://schemas.microsoft.com/office/word/2010/wordprocessingGroup" xmlns:wpi="http://schemas.microsoft.com/office/word/2010/wordprocessingInk" xmlns:wne="http://schemas.microsoft.com/office/word/2006/wordml" xmlns:wps="http://schemas.microsoft.com/office/word/2010/wordprocessingShape" mc:Ignorable="w14 w15 w16se w16cid wp14">
+<w:endnotes xmlns:wpc="http://schemas.microsoft.com/office/word/2010/wordprocessingCanvas" xmlns:cx="http://schemas.microsoft.com/office/drawing/2014/chartex" xmlns:cx1="http://schemas.microsoft.com/office/drawing/2015/9/8/chartex" xmlns:mc="http://schemas.openxmlformats.org/markup-compatibility/2006" xmlns:o="urn:schemas-microsoft-com:office:office" xmlns:r="http://schemas.openxmlformats.org/officeDocument/2006/relationships" xmlns:m="http://schemas.openxmlformats.org/officeDocument/2006/math" xmlns:v="urn:schemas-microsoft-com:vml" xmlns:wp14="http://schemas.microsoft.com/office/word/2010/wordprocessingDrawing" xmlns:wp="http://schemas.openxmlformats.org/drawingml/2006/wordprocessingDrawing" xmlns:w10="urn:schemas-microsoft-com:office:word" xmlns:w="http://schemas.openxmlformats.org/wordprocessingml/2006/main" xmlns:w14="http://schemas.microsoft.com/office/word/2010/wordml" xmlns:w15="http://schemas.microsoft.com/office/word/2012/wordml" xmlns:w16se="http://schemas.microsoft.com/office/word/2015/wordml/symex" xmlns:wpg="http://schemas.microsoft.com/office/word/2010/wordprocessingGroup" xmlns:wpi="http://schemas.microsoft.com/office/word/2010/wordprocessingInk" xmlns:wne="http://schemas.microsoft.com/office/word/2006/wordml" xmlns:wps="http://schemas.microsoft.com/office/word/2010/wordprocessingShape" mc:Ignorable="w14 w15 w16se wp14">
   <w:endnote w:type="separator" w:id="-1">
     <w:p>
       <w:pPr>
@@ -5263,7 +5574,7 @@
 </file>
 
 <file path=word/footnotes.xml><?xml version="1.0" encoding="utf-8"?>
-<w:footnotes xmlns:wpc="http://schemas.microsoft.com/office/word/2010/wordprocessingCanvas" xmlns:cx="http://schemas.microsoft.com/office/drawing/2014/chartex" xmlns:cx1="http://schemas.microsoft.com/office/drawing/2015/9/8/chartex" xmlns:cx2="http://schemas.microsoft.com/office/drawing/2015/10/21/chartex" xmlns:cx3="http://schemas.microsoft.com/office/drawing/2016/5/9/chartex" xmlns:cx4="http://schemas.microsoft.com/office/drawing/2016/5/10/chartex" xmlns:cx5="http://schemas.microsoft.com/office/drawing/2016/5/11/chartex" xmlns:cx6="http://schemas.microsoft.com/office/drawing/2016/5/12/chartex" xmlns:cx7="http://schemas.microsoft.com/office/drawing/2016/5/13/chartex" xmlns:cx8="http://schemas.microsoft.com/office/drawing/2016/5/14/chartex" xmlns:mc="http://schemas.openxmlformats.org/markup-compatibility/2006" xmlns:aink="http://schemas.microsoft.com/office/drawing/2016/ink" xmlns:am3d="http://schemas.microsoft.com/office/drawing/2017/model3d" xmlns:o="urn:schemas-microsoft-com:office:office" xmlns:r="http://schemas.openxmlformats.org/officeDocument/2006/relationships" xmlns:m="http://schemas.openxmlformats.org/officeDocument/2006/math" xmlns:v="urn:schemas-microsoft-com:vml" xmlns:wp14="http://schemas.microsoft.com/office/word/2010/wordprocessingDrawing" xmlns:wp="http://schemas.openxmlformats.org/drawingml/2006/wordprocessingDrawing" xmlns:w10="urn:schemas-microsoft-com:office:word" xmlns:w="http://schemas.openxmlformats.org/wordprocessingml/2006/main" xmlns:w14="http://schemas.microsoft.com/office/word/2010/wordml" xmlns:w15="http://schemas.microsoft.com/office/word/2012/wordml" xmlns:w16cid="http://schemas.microsoft.com/office/word/2016/wordml/cid" xmlns:w16se="http://schemas.microsoft.com/office/word/2015/wordml/symex" xmlns:wpg="http://schemas.microsoft.com/office/word/2010/wordprocessingGroup" xmlns:wpi="http://schemas.microsoft.com/office/word/2010/wordprocessingInk" xmlns:wne="http://schemas.microsoft.com/office/word/2006/wordml" xmlns:wps="http://schemas.microsoft.com/office/word/2010/wordprocessingShape" mc:Ignorable="w14 w15 w16se w16cid wp14">
+<w:footnotes xmlns:wpc="http://schemas.microsoft.com/office/word/2010/wordprocessingCanvas" xmlns:cx="http://schemas.microsoft.com/office/drawing/2014/chartex" xmlns:cx1="http://schemas.microsoft.com/office/drawing/2015/9/8/chartex" xmlns:mc="http://schemas.openxmlformats.org/markup-compatibility/2006" xmlns:o="urn:schemas-microsoft-com:office:office" xmlns:r="http://schemas.openxmlformats.org/officeDocument/2006/relationships" xmlns:m="http://schemas.openxmlformats.org/officeDocument/2006/math" xmlns:v="urn:schemas-microsoft-com:vml" xmlns:wp14="http://schemas.microsoft.com/office/word/2010/wordprocessingDrawing" xmlns:wp="http://schemas.openxmlformats.org/drawingml/2006/wordprocessingDrawing" xmlns:w10="urn:schemas-microsoft-com:office:word" xmlns:w="http://schemas.openxmlformats.org/wordprocessingml/2006/main" xmlns:w14="http://schemas.microsoft.com/office/word/2010/wordml" xmlns:w15="http://schemas.microsoft.com/office/word/2012/wordml" xmlns:w16se="http://schemas.microsoft.com/office/word/2015/wordml/symex" xmlns:wpg="http://schemas.microsoft.com/office/word/2010/wordprocessingGroup" xmlns:wpi="http://schemas.microsoft.com/office/word/2010/wordprocessingInk" xmlns:wne="http://schemas.microsoft.com/office/word/2006/wordml" xmlns:wps="http://schemas.microsoft.com/office/word/2010/wordprocessingShape" mc:Ignorable="w14 w15 w16se wp14">
   <w:footnote w:type="separator" w:id="-1">
     <w:p>
       <w:pPr>
@@ -5288,15 +5599,18 @@
 </file>
 
 <file path=word/people.xml><?xml version="1.0" encoding="utf-8"?>
-<w15:people xmlns:wpc="http://schemas.microsoft.com/office/word/2010/wordprocessingCanvas" xmlns:cx="http://schemas.microsoft.com/office/drawing/2014/chartex" xmlns:cx1="http://schemas.microsoft.com/office/drawing/2015/9/8/chartex" xmlns:cx2="http://schemas.microsoft.com/office/drawing/2015/10/21/chartex" xmlns:cx3="http://schemas.microsoft.com/office/drawing/2016/5/9/chartex" xmlns:cx4="http://schemas.microsoft.com/office/drawing/2016/5/10/chartex" xmlns:cx5="http://schemas.microsoft.com/office/drawing/2016/5/11/chartex" xmlns:cx6="http://schemas.microsoft.com/office/drawing/2016/5/12/chartex" xmlns:cx7="http://schemas.microsoft.com/office/drawing/2016/5/13/chartex" xmlns:cx8="http://schemas.microsoft.com/office/drawing/2016/5/14/chartex" xmlns:mc="http://schemas.openxmlformats.org/markup-compatibility/2006" xmlns:aink="http://schemas.microsoft.com/office/drawing/2016/ink" xmlns:am3d="http://schemas.microsoft.com/office/drawing/2017/model3d" xmlns:o="urn:schemas-microsoft-com:office:office" xmlns:r="http://schemas.openxmlformats.org/officeDocument/2006/relationships" xmlns:m="http://schemas.openxmlformats.org/officeDocument/2006/math" xmlns:v="urn:schemas-microsoft-com:vml" xmlns:wp14="http://schemas.microsoft.com/office/word/2010/wordprocessingDrawing" xmlns:wp="http://schemas.openxmlformats.org/drawingml/2006/wordprocessingDrawing" xmlns:w10="urn:schemas-microsoft-com:office:word" xmlns:w="http://schemas.openxmlformats.org/wordprocessingml/2006/main" xmlns:w14="http://schemas.microsoft.com/office/word/2010/wordml" xmlns:w15="http://schemas.microsoft.com/office/word/2012/wordml" xmlns:w16cid="http://schemas.microsoft.com/office/word/2016/wordml/cid" xmlns:w16se="http://schemas.microsoft.com/office/word/2015/wordml/symex" xmlns:wpg="http://schemas.microsoft.com/office/word/2010/wordprocessingGroup" xmlns:wpi="http://schemas.microsoft.com/office/word/2010/wordprocessingInk" xmlns:wne="http://schemas.microsoft.com/office/word/2006/wordml" xmlns:wps="http://schemas.microsoft.com/office/word/2010/wordprocessingShape" mc:Ignorable="w14 w15 w16se w16cid wp14">
+<w15:people xmlns:wpc="http://schemas.microsoft.com/office/word/2010/wordprocessingCanvas" xmlns:cx="http://schemas.microsoft.com/office/drawing/2014/chartex" xmlns:cx1="http://schemas.microsoft.com/office/drawing/2015/9/8/chartex" xmlns:mc="http://schemas.openxmlformats.org/markup-compatibility/2006" xmlns:o="urn:schemas-microsoft-com:office:office" xmlns:r="http://schemas.openxmlformats.org/officeDocument/2006/relationships" xmlns:m="http://schemas.openxmlformats.org/officeDocument/2006/math" xmlns:v="urn:schemas-microsoft-com:vml" xmlns:wp14="http://schemas.microsoft.com/office/word/2010/wordprocessingDrawing" xmlns:wp="http://schemas.openxmlformats.org/drawingml/2006/wordprocessingDrawing" xmlns:w10="urn:schemas-microsoft-com:office:word" xmlns:w="http://schemas.openxmlformats.org/wordprocessingml/2006/main" xmlns:w14="http://schemas.microsoft.com/office/word/2010/wordml" xmlns:w15="http://schemas.microsoft.com/office/word/2012/wordml" xmlns:w16se="http://schemas.microsoft.com/office/word/2015/wordml/symex" xmlns:wpg="http://schemas.microsoft.com/office/word/2010/wordprocessingGroup" xmlns:wpi="http://schemas.microsoft.com/office/word/2010/wordprocessingInk" xmlns:wne="http://schemas.microsoft.com/office/word/2006/wordml" xmlns:wps="http://schemas.microsoft.com/office/word/2010/wordprocessingShape" mc:Ignorable="w14 w15 w16se wp14">
   <w15:person w15:author="Monika Bindas">
     <w15:presenceInfo w15:providerId="None" w15:userId="Monika Bindas"/>
+  </w15:person>
+  <w15:person w15:author="Sciga, Jakub">
+    <w15:presenceInfo w15:providerId="AD" w15:userId="S-1-5-21-2754242312-2624097566-4060039165-528673"/>
   </w15:person>
 </w15:people>
 </file>
 
 <file path=word/styles.xml><?xml version="1.0" encoding="utf-8"?>
-<w:styles xmlns:mc="http://schemas.openxmlformats.org/markup-compatibility/2006" xmlns:r="http://schemas.openxmlformats.org/officeDocument/2006/relationships" xmlns:w="http://schemas.openxmlformats.org/wordprocessingml/2006/main" xmlns:w14="http://schemas.microsoft.com/office/word/2010/wordml" xmlns:w15="http://schemas.microsoft.com/office/word/2012/wordml" xmlns:w16cid="http://schemas.microsoft.com/office/word/2016/wordml/cid" xmlns:w16se="http://schemas.microsoft.com/office/word/2015/wordml/symex" mc:Ignorable="w14 w15 w16se w16cid">
+<w:styles xmlns:mc="http://schemas.openxmlformats.org/markup-compatibility/2006" xmlns:r="http://schemas.openxmlformats.org/officeDocument/2006/relationships" xmlns:w="http://schemas.openxmlformats.org/wordprocessingml/2006/main" xmlns:w14="http://schemas.microsoft.com/office/word/2010/wordml" xmlns:w15="http://schemas.microsoft.com/office/word/2012/wordml" xmlns:w16se="http://schemas.microsoft.com/office/word/2015/wordml/symex" mc:Ignorable="w14 w15 w16se">
   <w:docDefaults>
     <w:rPrDefault>
       <w:rPr>
@@ -5312,7 +5626,7 @@
       </w:pPr>
     </w:pPrDefault>
   </w:docDefaults>
-  <w:latentStyles w:defLockedState="0" w:defUIPriority="99" w:defSemiHidden="0" w:defUnhideWhenUsed="0" w:defQFormat="0" w:count="375">
+  <w:latentStyles w:defLockedState="0" w:defUIPriority="99" w:defSemiHidden="0" w:defUnhideWhenUsed="0" w:defQFormat="0" w:count="371">
     <w:lsdException w:name="Normal" w:uiPriority="0" w:qFormat="1"/>
     <w:lsdException w:name="heading 1" w:uiPriority="9" w:qFormat="1"/>
     <w:lsdException w:name="heading 2" w:semiHidden="1" w:uiPriority="9" w:unhideWhenUsed="1" w:qFormat="1"/>
@@ -5418,6 +5732,7 @@
     <w:lsdException w:name="HTML Sample" w:semiHidden="1" w:unhideWhenUsed="1"/>
     <w:lsdException w:name="HTML Typewriter" w:semiHidden="1" w:unhideWhenUsed="1"/>
     <w:lsdException w:name="HTML Variable" w:semiHidden="1" w:unhideWhenUsed="1"/>
+    <w:lsdException w:name="Normal Table" w:semiHidden="1" w:unhideWhenUsed="1"/>
     <w:lsdException w:name="annotation subject" w:semiHidden="1" w:unhideWhenUsed="1"/>
     <w:lsdException w:name="No List" w:semiHidden="1" w:unhideWhenUsed="1"/>
     <w:lsdException w:name="Outline List 1" w:semiHidden="1" w:unhideWhenUsed="1"/>
@@ -5461,8 +5776,10 @@
     <w:lsdException w:name="Table Elegant" w:semiHidden="1" w:unhideWhenUsed="1"/>
     <w:lsdException w:name="Table Professional" w:semiHidden="1" w:unhideWhenUsed="1"/>
     <w:lsdException w:name="Table Subtle 1" w:semiHidden="1" w:unhideWhenUsed="1"/>
+    <w:lsdException w:name="Table Subtle 2" w:semiHidden="1" w:unhideWhenUsed="1"/>
     <w:lsdException w:name="Table Web 1" w:semiHidden="1" w:unhideWhenUsed="1"/>
     <w:lsdException w:name="Table Web 2" w:semiHidden="1" w:unhideWhenUsed="1"/>
+    <w:lsdException w:name="Table Web 3" w:semiHidden="1" w:unhideWhenUsed="1"/>
     <w:lsdException w:name="Balloon Text" w:semiHidden="1" w:unhideWhenUsed="1"/>
     <w:lsdException w:name="Table Grid" w:uiPriority="39"/>
     <w:lsdException w:name="Table Theme" w:semiHidden="1" w:unhideWhenUsed="1"/>
@@ -5681,12 +5998,8 @@
     <w:lsdException w:name="List Table 5 Dark Accent 6" w:uiPriority="50"/>
     <w:lsdException w:name="List Table 6 Colorful Accent 6" w:uiPriority="51"/>
     <w:lsdException w:name="List Table 7 Colorful Accent 6" w:uiPriority="52"/>
-    <w:lsdException w:name="Mention" w:semiHidden="1" w:unhideWhenUsed="1"/>
-    <w:lsdException w:name="Smart Hyperlink" w:semiHidden="1" w:unhideWhenUsed="1"/>
-    <w:lsdException w:name="Hashtag" w:semiHidden="1" w:unhideWhenUsed="1"/>
-    <w:lsdException w:name="Unresolved Mention" w:semiHidden="1" w:unhideWhenUsed="1"/>
   </w:latentStyles>
-  <w:style w:type="paragraph" w:default="1" w:styleId="Normalny">
+  <w:style w:type="paragraph" w:default="1" w:styleId="Normal">
     <w:name w:val="Normal"/>
     <w:qFormat/>
     <w:rsid w:val="00A458DC"/>
@@ -5695,11 +6008,11 @@
       <w:sz w:val="24"/>
     </w:rPr>
   </w:style>
-  <w:style w:type="paragraph" w:styleId="Nagwek1">
+  <w:style w:type="paragraph" w:styleId="Heading1">
     <w:name w:val="heading 1"/>
-    <w:basedOn w:val="Normalny"/>
-    <w:next w:val="Normalny"/>
-    <w:link w:val="Nagwek1Znak"/>
+    <w:basedOn w:val="Normal"/>
+    <w:next w:val="Normal"/>
+    <w:link w:val="Heading1Char"/>
     <w:uiPriority w:val="9"/>
     <w:qFormat/>
     <w:rsid w:val="00954DF7"/>
@@ -5717,13 +6030,13 @@
       <w:szCs w:val="32"/>
     </w:rPr>
   </w:style>
-  <w:style w:type="character" w:default="1" w:styleId="Domylnaczcionkaakapitu">
+  <w:style w:type="character" w:default="1" w:styleId="DefaultParagraphFont">
     <w:name w:val="Default Paragraph Font"/>
     <w:uiPriority w:val="1"/>
     <w:semiHidden/>
     <w:unhideWhenUsed/>
   </w:style>
-  <w:style w:type="table" w:default="1" w:styleId="Standardowy">
+  <w:style w:type="table" w:default="1" w:styleId="TableNormal">
     <w:name w:val="Normal Table"/>
     <w:uiPriority w:val="99"/>
     <w:semiHidden/>
@@ -5738,16 +6051,16 @@
       </w:tblCellMar>
     </w:tblPr>
   </w:style>
-  <w:style w:type="numbering" w:default="1" w:styleId="Bezlisty">
+  <w:style w:type="numbering" w:default="1" w:styleId="NoList">
     <w:name w:val="No List"/>
     <w:uiPriority w:val="99"/>
     <w:semiHidden/>
     <w:unhideWhenUsed/>
   </w:style>
-  <w:style w:type="character" w:customStyle="1" w:styleId="Nagwek1Znak">
-    <w:name w:val="Nagłówek 1 Znak"/>
-    <w:basedOn w:val="Domylnaczcionkaakapitu"/>
-    <w:link w:val="Nagwek1"/>
+  <w:style w:type="character" w:customStyle="1" w:styleId="Heading1Char">
+    <w:name w:val="Heading 1 Char"/>
+    <w:basedOn w:val="DefaultParagraphFont"/>
+    <w:link w:val="Heading1"/>
     <w:uiPriority w:val="9"/>
     <w:rsid w:val="00954DF7"/>
     <w:rPr>
@@ -5758,9 +6071,9 @@
       <w:szCs w:val="32"/>
     </w:rPr>
   </w:style>
-  <w:style w:type="character" w:styleId="Odwoaniedokomentarza">
+  <w:style w:type="character" w:styleId="CommentReference">
     <w:name w:val="annotation reference"/>
-    <w:basedOn w:val="Domylnaczcionkaakapitu"/>
+    <w:basedOn w:val="DefaultParagraphFont"/>
     <w:uiPriority w:val="99"/>
     <w:semiHidden/>
     <w:unhideWhenUsed/>
@@ -5770,10 +6083,10 @@
       <w:szCs w:val="16"/>
     </w:rPr>
   </w:style>
-  <w:style w:type="paragraph" w:styleId="Tekstkomentarza">
+  <w:style w:type="paragraph" w:styleId="CommentText">
     <w:name w:val="annotation text"/>
-    <w:basedOn w:val="Normalny"/>
-    <w:link w:val="TekstkomentarzaZnak"/>
+    <w:basedOn w:val="Normal"/>
+    <w:link w:val="CommentTextChar"/>
     <w:uiPriority w:val="99"/>
     <w:semiHidden/>
     <w:unhideWhenUsed/>
@@ -5786,10 +6099,10 @@
       <w:szCs w:val="20"/>
     </w:rPr>
   </w:style>
-  <w:style w:type="character" w:customStyle="1" w:styleId="TekstkomentarzaZnak">
-    <w:name w:val="Tekst komentarza Znak"/>
-    <w:basedOn w:val="Domylnaczcionkaakapitu"/>
-    <w:link w:val="Tekstkomentarza"/>
+  <w:style w:type="character" w:customStyle="1" w:styleId="CommentTextChar">
+    <w:name w:val="Comment Text Char"/>
+    <w:basedOn w:val="DefaultParagraphFont"/>
+    <w:link w:val="CommentText"/>
     <w:uiPriority w:val="99"/>
     <w:semiHidden/>
     <w:rsid w:val="00774283"/>
@@ -5799,11 +6112,11 @@
       <w:szCs w:val="20"/>
     </w:rPr>
   </w:style>
-  <w:style w:type="paragraph" w:styleId="Tematkomentarza">
+  <w:style w:type="paragraph" w:styleId="CommentSubject">
     <w:name w:val="annotation subject"/>
-    <w:basedOn w:val="Tekstkomentarza"/>
-    <w:next w:val="Tekstkomentarza"/>
-    <w:link w:val="TematkomentarzaZnak"/>
+    <w:basedOn w:val="CommentText"/>
+    <w:next w:val="CommentText"/>
+    <w:link w:val="CommentSubjectChar"/>
     <w:uiPriority w:val="99"/>
     <w:semiHidden/>
     <w:unhideWhenUsed/>
@@ -5813,10 +6126,10 @@
       <w:bCs/>
     </w:rPr>
   </w:style>
-  <w:style w:type="character" w:customStyle="1" w:styleId="TematkomentarzaZnak">
-    <w:name w:val="Temat komentarza Znak"/>
-    <w:basedOn w:val="TekstkomentarzaZnak"/>
-    <w:link w:val="Tematkomentarza"/>
+  <w:style w:type="character" w:customStyle="1" w:styleId="CommentSubjectChar">
+    <w:name w:val="Comment Subject Char"/>
+    <w:basedOn w:val="CommentTextChar"/>
+    <w:link w:val="CommentSubject"/>
     <w:uiPriority w:val="99"/>
     <w:semiHidden/>
     <w:rsid w:val="00774283"/>
@@ -5828,10 +6141,10 @@
       <w:szCs w:val="20"/>
     </w:rPr>
   </w:style>
-  <w:style w:type="paragraph" w:styleId="Tekstdymka">
+  <w:style w:type="paragraph" w:styleId="BalloonText">
     <w:name w:val="Balloon Text"/>
-    <w:basedOn w:val="Normalny"/>
-    <w:link w:val="TekstdymkaZnak"/>
+    <w:basedOn w:val="Normal"/>
+    <w:link w:val="BalloonTextChar"/>
     <w:uiPriority w:val="99"/>
     <w:semiHidden/>
     <w:unhideWhenUsed/>
@@ -5845,10 +6158,10 @@
       <w:szCs w:val="18"/>
     </w:rPr>
   </w:style>
-  <w:style w:type="character" w:customStyle="1" w:styleId="TekstdymkaZnak">
-    <w:name w:val="Tekst dymka Znak"/>
-    <w:basedOn w:val="Domylnaczcionkaakapitu"/>
-    <w:link w:val="Tekstdymka"/>
+  <w:style w:type="character" w:customStyle="1" w:styleId="BalloonTextChar">
+    <w:name w:val="Balloon Text Char"/>
+    <w:basedOn w:val="DefaultParagraphFont"/>
+    <w:link w:val="BalloonText"/>
     <w:uiPriority w:val="99"/>
     <w:semiHidden/>
     <w:rsid w:val="00774283"/>
@@ -5858,10 +6171,10 @@
       <w:szCs w:val="18"/>
     </w:rPr>
   </w:style>
-  <w:style w:type="paragraph" w:styleId="Nagwekspisutreci">
+  <w:style w:type="paragraph" w:styleId="TOCHeading">
     <w:name w:val="TOC Heading"/>
-    <w:basedOn w:val="Nagwek1"/>
-    <w:next w:val="Normalny"/>
+    <w:basedOn w:val="Heading1"/>
+    <w:next w:val="Normal"/>
     <w:uiPriority w:val="39"/>
     <w:unhideWhenUsed/>
     <w:qFormat/>
@@ -5875,10 +6188,10 @@
       <w:sz w:val="32"/>
     </w:rPr>
   </w:style>
-  <w:style w:type="paragraph" w:styleId="Spistreci1">
+  <w:style w:type="paragraph" w:styleId="TOC1">
     <w:name w:val="toc 1"/>
-    <w:basedOn w:val="Normalny"/>
-    <w:next w:val="Normalny"/>
+    <w:basedOn w:val="Normal"/>
+    <w:next w:val="Normal"/>
     <w:autoRedefine/>
     <w:uiPriority w:val="39"/>
     <w:unhideWhenUsed/>
@@ -5887,9 +6200,9 @@
       <w:spacing w:after="100"/>
     </w:pPr>
   </w:style>
-  <w:style w:type="character" w:styleId="Hipercze">
+  <w:style w:type="character" w:styleId="Hyperlink">
     <w:name w:val="Hyperlink"/>
-    <w:basedOn w:val="Domylnaczcionkaakapitu"/>
+    <w:basedOn w:val="DefaultParagraphFont"/>
     <w:uiPriority w:val="99"/>
     <w:unhideWhenUsed/>
     <w:rsid w:val="00567A85"/>
@@ -5898,9 +6211,9 @@
       <w:u w:val="single"/>
     </w:rPr>
   </w:style>
-  <w:style w:type="character" w:styleId="UyteHipercze">
+  <w:style w:type="character" w:styleId="FollowedHyperlink">
     <w:name w:val="FollowedHyperlink"/>
-    <w:basedOn w:val="Domylnaczcionkaakapitu"/>
+    <w:basedOn w:val="DefaultParagraphFont"/>
     <w:uiPriority w:val="99"/>
     <w:semiHidden/>
     <w:unhideWhenUsed/>
@@ -5910,10 +6223,10 @@
       <w:u w:val="single"/>
     </w:rPr>
   </w:style>
-  <w:style w:type="paragraph" w:styleId="Nagwek">
+  <w:style w:type="paragraph" w:styleId="Header">
     <w:name w:val="header"/>
-    <w:basedOn w:val="Normalny"/>
-    <w:link w:val="NagwekZnak"/>
+    <w:basedOn w:val="Normal"/>
+    <w:link w:val="HeaderChar"/>
     <w:uiPriority w:val="99"/>
     <w:unhideWhenUsed/>
     <w:rsid w:val="006C3BCC"/>
@@ -5925,10 +6238,10 @@
       <w:spacing w:after="0" w:line="240" w:lineRule="auto"/>
     </w:pPr>
   </w:style>
-  <w:style w:type="character" w:customStyle="1" w:styleId="NagwekZnak">
-    <w:name w:val="Nagłówek Znak"/>
-    <w:basedOn w:val="Domylnaczcionkaakapitu"/>
-    <w:link w:val="Nagwek"/>
+  <w:style w:type="character" w:customStyle="1" w:styleId="HeaderChar">
+    <w:name w:val="Header Char"/>
+    <w:basedOn w:val="DefaultParagraphFont"/>
+    <w:link w:val="Header"/>
     <w:uiPriority w:val="99"/>
     <w:rsid w:val="006C3BCC"/>
     <w:rPr>
@@ -5936,10 +6249,10 @@
       <w:sz w:val="24"/>
     </w:rPr>
   </w:style>
-  <w:style w:type="paragraph" w:styleId="Stopka">
+  <w:style w:type="paragraph" w:styleId="Footer">
     <w:name w:val="footer"/>
-    <w:basedOn w:val="Normalny"/>
-    <w:link w:val="StopkaZnak"/>
+    <w:basedOn w:val="Normal"/>
+    <w:link w:val="FooterChar"/>
     <w:uiPriority w:val="99"/>
     <w:unhideWhenUsed/>
     <w:rsid w:val="006C3BCC"/>
@@ -5951,10 +6264,10 @@
       <w:spacing w:after="0" w:line="240" w:lineRule="auto"/>
     </w:pPr>
   </w:style>
-  <w:style w:type="character" w:customStyle="1" w:styleId="StopkaZnak">
-    <w:name w:val="Stopka Znak"/>
-    <w:basedOn w:val="Domylnaczcionkaakapitu"/>
-    <w:link w:val="Stopka"/>
+  <w:style w:type="character" w:customStyle="1" w:styleId="FooterChar">
+    <w:name w:val="Footer Char"/>
+    <w:basedOn w:val="DefaultParagraphFont"/>
+    <w:link w:val="Footer"/>
     <w:uiPriority w:val="99"/>
     <w:rsid w:val="006C3BCC"/>
     <w:rPr>
@@ -5962,10 +6275,10 @@
       <w:sz w:val="24"/>
     </w:rPr>
   </w:style>
-  <w:style w:type="paragraph" w:styleId="Tekstprzypisukocowego">
+  <w:style w:type="paragraph" w:styleId="EndnoteText">
     <w:name w:val="endnote text"/>
-    <w:basedOn w:val="Normalny"/>
-    <w:link w:val="TekstprzypisukocowegoZnak"/>
+    <w:basedOn w:val="Normal"/>
+    <w:link w:val="EndnoteTextChar"/>
     <w:uiPriority w:val="99"/>
     <w:semiHidden/>
     <w:unhideWhenUsed/>
@@ -5978,10 +6291,10 @@
       <w:szCs w:val="20"/>
     </w:rPr>
   </w:style>
-  <w:style w:type="character" w:customStyle="1" w:styleId="TekstprzypisukocowegoZnak">
-    <w:name w:val="Tekst przypisu końcowego Znak"/>
-    <w:basedOn w:val="Domylnaczcionkaakapitu"/>
-    <w:link w:val="Tekstprzypisukocowego"/>
+  <w:style w:type="character" w:customStyle="1" w:styleId="EndnoteTextChar">
+    <w:name w:val="Endnote Text Char"/>
+    <w:basedOn w:val="DefaultParagraphFont"/>
+    <w:link w:val="EndnoteText"/>
     <w:uiPriority w:val="99"/>
     <w:semiHidden/>
     <w:rsid w:val="00B05DB1"/>
@@ -5991,9 +6304,9 @@
       <w:szCs w:val="20"/>
     </w:rPr>
   </w:style>
-  <w:style w:type="character" w:styleId="Odwoanieprzypisukocowego">
+  <w:style w:type="character" w:styleId="EndnoteReference">
     <w:name w:val="endnote reference"/>
-    <w:basedOn w:val="Domylnaczcionkaakapitu"/>
+    <w:basedOn w:val="DefaultParagraphFont"/>
     <w:uiPriority w:val="99"/>
     <w:semiHidden/>
     <w:unhideWhenUsed/>
@@ -6001,6 +6314,11 @@
     <w:rPr>
       <w:vertAlign w:val="superscript"/>
     </w:rPr>
+  </w:style>
+  <w:style w:type="character" w:customStyle="1" w:styleId="ilfuvd">
+    <w:name w:val="ilfuvd"/>
+    <w:basedOn w:val="DefaultParagraphFont"/>
+    <w:rsid w:val="001A653A"/>
   </w:style>
 </w:styles>
 </file>
@@ -6271,7 +6589,7 @@
 </file>
 
 <file path=customXml/itemProps1.xml><?xml version="1.0" encoding="utf-8"?>
-<ds:datastoreItem xmlns:ds="http://schemas.openxmlformats.org/officeDocument/2006/customXml" ds:itemID="{CD69D0CE-F0DC-4DEA-ABDA-D9A8ABA31426}">
+<ds:datastoreItem xmlns:ds="http://schemas.openxmlformats.org/officeDocument/2006/customXml" ds:itemID="{7A3ACD07-E764-4670-97E8-503E9C0A98B2}">
   <ds:schemaRefs>
     <ds:schemaRef ds:uri="http://schemas.openxmlformats.org/officeDocument/2006/bibliography"/>
   </ds:schemaRefs>

</xml_diff>

<commit_message>
Modlitwa eucharystyczna - druga tura
</commit_message>
<xml_diff>
--- a/Artykuły o liturgii do Ignisa.docx
+++ b/Artykuły o liturgii do Ignisa.docx
@@ -1,6 +1,6 @@
 
 <file path=word/document.xml><?xml version="1.0" encoding="utf-8"?>
-<w:document xmlns:wpc="http://schemas.microsoft.com/office/word/2010/wordprocessingCanvas" xmlns:cx="http://schemas.microsoft.com/office/drawing/2014/chartex" xmlns:cx1="http://schemas.microsoft.com/office/drawing/2015/9/8/chartex" xmlns:cx2="http://schemas.microsoft.com/office/drawing/2015/10/21/chartex" xmlns:cx3="http://schemas.microsoft.com/office/drawing/2016/5/9/chartex" xmlns:cx4="http://schemas.microsoft.com/office/drawing/2016/5/10/chartex" xmlns:cx5="http://schemas.microsoft.com/office/drawing/2016/5/11/chartex" xmlns:cx6="http://schemas.microsoft.com/office/drawing/2016/5/12/chartex" xmlns:cx7="http://schemas.microsoft.com/office/drawing/2016/5/13/chartex" xmlns:cx8="http://schemas.microsoft.com/office/drawing/2016/5/14/chartex" xmlns:mc="http://schemas.openxmlformats.org/markup-compatibility/2006" xmlns:aink="http://schemas.microsoft.com/office/drawing/2016/ink" xmlns:am3d="http://schemas.microsoft.com/office/drawing/2017/model3d" xmlns:o="urn:schemas-microsoft-com:office:office" xmlns:r="http://schemas.openxmlformats.org/officeDocument/2006/relationships" xmlns:m="http://schemas.openxmlformats.org/officeDocument/2006/math" xmlns:v="urn:schemas-microsoft-com:vml" xmlns:wp14="http://schemas.microsoft.com/office/word/2010/wordprocessingDrawing" xmlns:wp="http://schemas.openxmlformats.org/drawingml/2006/wordprocessingDrawing" xmlns:w10="urn:schemas-microsoft-com:office:word" xmlns:w="http://schemas.openxmlformats.org/wordprocessingml/2006/main" xmlns:w14="http://schemas.microsoft.com/office/word/2010/wordml" xmlns:w15="http://schemas.microsoft.com/office/word/2012/wordml" xmlns:w16cid="http://schemas.microsoft.com/office/word/2016/wordml/cid" xmlns:w16se="http://schemas.microsoft.com/office/word/2015/wordml/symex" xmlns:wpg="http://schemas.microsoft.com/office/word/2010/wordprocessingGroup" xmlns:wpi="http://schemas.microsoft.com/office/word/2010/wordprocessingInk" xmlns:wne="http://schemas.microsoft.com/office/word/2006/wordml" xmlns:wps="http://schemas.microsoft.com/office/word/2010/wordprocessingShape" mc:Ignorable="w14 w15 w16se w16cid wp14">
+<w:document xmlns:wpc="http://schemas.microsoft.com/office/word/2010/wordprocessingCanvas" xmlns:cx="http://schemas.microsoft.com/office/drawing/2014/chartex" xmlns:cx1="http://schemas.microsoft.com/office/drawing/2015/9/8/chartex" xmlns:mc="http://schemas.openxmlformats.org/markup-compatibility/2006" xmlns:o="urn:schemas-microsoft-com:office:office" xmlns:r="http://schemas.openxmlformats.org/officeDocument/2006/relationships" xmlns:m="http://schemas.openxmlformats.org/officeDocument/2006/math" xmlns:v="urn:schemas-microsoft-com:vml" xmlns:wp14="http://schemas.microsoft.com/office/word/2010/wordprocessingDrawing" xmlns:wp="http://schemas.openxmlformats.org/drawingml/2006/wordprocessingDrawing" xmlns:w10="urn:schemas-microsoft-com:office:word" xmlns:w="http://schemas.openxmlformats.org/wordprocessingml/2006/main" xmlns:w14="http://schemas.microsoft.com/office/word/2010/wordml" xmlns:w15="http://schemas.microsoft.com/office/word/2012/wordml" xmlns:w16se="http://schemas.microsoft.com/office/word/2015/wordml/symex" xmlns:wpg="http://schemas.microsoft.com/office/word/2010/wordprocessingGroup" xmlns:wpi="http://schemas.microsoft.com/office/word/2010/wordprocessingInk" xmlns:wne="http://schemas.microsoft.com/office/word/2006/wordml" xmlns:wps="http://schemas.microsoft.com/office/word/2010/wordprocessingShape" mc:Ignorable="w14 w15 w16se wp14">
   <w:body>
     <w:sdt>
       <w:sdtPr>
@@ -39,7 +39,6 @@
               <w:szCs w:val="72"/>
             </w:rPr>
           </w:pPr>
-          <w:proofErr w:type="spellStart"/>
           <w:r>
             <w:rPr>
               <w:rFonts w:asciiTheme="minorHAnsi" w:hAnsiTheme="minorHAnsi"/>
@@ -48,31 +47,8 @@
               <w:sz w:val="72"/>
               <w:szCs w:val="72"/>
             </w:rPr>
-            <w:t>Artykuły</w:t>
+            <w:t>Artykuły do IGNISa</w:t>
           </w:r>
-          <w:proofErr w:type="spellEnd"/>
-          <w:r>
-            <w:rPr>
-              <w:rFonts w:asciiTheme="minorHAnsi" w:hAnsiTheme="minorHAnsi"/>
-              <w:b/>
-              <w:color w:val="7030A0"/>
-              <w:sz w:val="72"/>
-              <w:szCs w:val="72"/>
-            </w:rPr>
-            <w:t xml:space="preserve"> do </w:t>
-          </w:r>
-          <w:proofErr w:type="spellStart"/>
-          <w:r>
-            <w:rPr>
-              <w:rFonts w:asciiTheme="minorHAnsi" w:hAnsiTheme="minorHAnsi"/>
-              <w:b/>
-              <w:color w:val="7030A0"/>
-              <w:sz w:val="72"/>
-              <w:szCs w:val="72"/>
-            </w:rPr>
-            <w:t>IGNISa</w:t>
-          </w:r>
-          <w:proofErr w:type="spellEnd"/>
         </w:p>
         <w:p>
           <w:pPr>
@@ -88,7 +64,7 @@
         </w:p>
         <w:p>
           <w:pPr>
-            <w:pStyle w:val="Spistreci1"/>
+            <w:pStyle w:val="TOC1"/>
             <w:tabs>
               <w:tab w:val="right" w:leader="dot" w:pos="9350"/>
             </w:tabs>
@@ -122,7 +98,7 @@
           <w:hyperlink w:anchor="_Toc6428433" w:history="1">
             <w:r>
               <w:rPr>
-                <w:rStyle w:val="Hipercze"/>
+                <w:rStyle w:val="Hyperlink"/>
                 <w:rFonts w:cs="Times New Roman"/>
                 <w:noProof/>
                 <w:lang w:val="pl-PL"/>
@@ -181,7 +157,7 @@
         </w:p>
         <w:p>
           <w:pPr>
-            <w:pStyle w:val="Spistreci1"/>
+            <w:pStyle w:val="TOC1"/>
             <w:tabs>
               <w:tab w:val="right" w:leader="dot" w:pos="9350"/>
             </w:tabs>
@@ -194,7 +170,7 @@
           <w:hyperlink w:anchor="_Toc6428434" w:history="1">
             <w:r>
               <w:rPr>
-                <w:rStyle w:val="Hipercze"/>
+                <w:rStyle w:val="Hyperlink"/>
                 <w:rFonts w:cs="Times New Roman"/>
                 <w:noProof/>
                 <w:lang w:val="pl-PL"/>
@@ -253,7 +229,7 @@
         </w:p>
         <w:p>
           <w:pPr>
-            <w:pStyle w:val="Spistreci1"/>
+            <w:pStyle w:val="TOC1"/>
             <w:tabs>
               <w:tab w:val="right" w:leader="dot" w:pos="9350"/>
             </w:tabs>
@@ -266,7 +242,7 @@
           <w:hyperlink w:anchor="_Toc6428435" w:history="1">
             <w:r>
               <w:rPr>
-                <w:rStyle w:val="Hipercze"/>
+                <w:rStyle w:val="Hyperlink"/>
                 <w:rFonts w:cs="Times New Roman"/>
                 <w:noProof/>
                 <w:lang w:val="pl-PL"/>
@@ -325,7 +301,7 @@
         </w:p>
         <w:p>
           <w:pPr>
-            <w:pStyle w:val="Spistreci1"/>
+            <w:pStyle w:val="TOC1"/>
             <w:tabs>
               <w:tab w:val="right" w:leader="dot" w:pos="9350"/>
             </w:tabs>
@@ -338,7 +314,7 @@
           <w:hyperlink w:anchor="_Toc6428436" w:history="1">
             <w:r>
               <w:rPr>
-                <w:rStyle w:val="Hipercze"/>
+                <w:rStyle w:val="Hyperlink"/>
                 <w:rFonts w:cs="Times New Roman"/>
                 <w:noProof/>
                 <w:lang w:val="pl-PL"/>
@@ -397,7 +373,7 @@
         </w:p>
         <w:p>
           <w:pPr>
-            <w:pStyle w:val="Spistreci1"/>
+            <w:pStyle w:val="TOC1"/>
             <w:tabs>
               <w:tab w:val="right" w:leader="dot" w:pos="9350"/>
             </w:tabs>
@@ -410,7 +386,7 @@
           <w:hyperlink w:anchor="_Toc6428437" w:history="1">
             <w:r>
               <w:rPr>
-                <w:rStyle w:val="Hipercze"/>
+                <w:rStyle w:val="Hyperlink"/>
                 <w:rFonts w:cs="Times New Roman"/>
                 <w:noProof/>
                 <w:lang w:val="pl-PL"/>
@@ -469,7 +445,7 @@
         </w:p>
         <w:p>
           <w:pPr>
-            <w:pStyle w:val="Spistreci1"/>
+            <w:pStyle w:val="TOC1"/>
             <w:tabs>
               <w:tab w:val="right" w:leader="dot" w:pos="9350"/>
             </w:tabs>
@@ -482,7 +458,7 @@
           <w:hyperlink w:anchor="_Toc6428438" w:history="1">
             <w:r>
               <w:rPr>
-                <w:rStyle w:val="Hipercze"/>
+                <w:rStyle w:val="Hyperlink"/>
                 <w:rFonts w:cs="Times New Roman"/>
                 <w:noProof/>
                 <w:lang w:val="pl-PL"/>
@@ -541,7 +517,7 @@
         </w:p>
         <w:p>
           <w:pPr>
-            <w:pStyle w:val="Spistreci1"/>
+            <w:pStyle w:val="TOC1"/>
             <w:tabs>
               <w:tab w:val="right" w:leader="dot" w:pos="9350"/>
             </w:tabs>
@@ -554,7 +530,7 @@
           <w:hyperlink w:anchor="_Toc6428439" w:history="1">
             <w:r>
               <w:rPr>
-                <w:rStyle w:val="Hipercze"/>
+                <w:rStyle w:val="Hyperlink"/>
                 <w:rFonts w:cs="Times New Roman"/>
                 <w:noProof/>
                 <w:lang w:val="pl-PL"/>
@@ -686,7 +662,7 @@
     </w:p>
     <w:p>
       <w:pPr>
-        <w:pStyle w:val="Nagwek1"/>
+        <w:pStyle w:val="Heading1"/>
         <w:spacing w:before="0" w:after="0" w:line="360" w:lineRule="auto"/>
         <w:jc w:val="both"/>
         <w:rPr>
@@ -739,23 +715,7 @@
           <w:rFonts w:cs="Times New Roman"/>
           <w:lang w:val="pl-PL"/>
         </w:rPr>
-        <w:t xml:space="preserve">” (KL 33). Modlitwa liturgiczna daje nam pewność, że uczestniczymy w świętych misteriach i „chodzimy w obecności Bożej” (por. </w:t>
-      </w:r>
-      <w:proofErr w:type="spellStart"/>
-      <w:r>
-        <w:rPr>
-          <w:rFonts w:cs="Times New Roman"/>
-          <w:lang w:val="pl-PL"/>
-        </w:rPr>
-        <w:t>Ps</w:t>
-      </w:r>
-      <w:proofErr w:type="spellEnd"/>
-      <w:r>
-        <w:rPr>
-          <w:rFonts w:cs="Times New Roman"/>
-          <w:lang w:val="pl-PL"/>
-        </w:rPr>
-        <w:t xml:space="preserve"> 116). Jest to rzecz fundamentalna, która pozwoli nam pochylić się nad tajemnicą liturgii w tym cyklu artykułów.</w:t>
+        <w:t>” (KL 33). Modlitwa liturgiczna daje nam pewność, że uczestniczymy w świętych misteriach i „chodzimy w obecności Bożej” (por. Ps 116). Jest to rzecz fundamentalna, która pozwoli nam pochylić się nad tajemnicą liturgii w tym cyklu artykułów.</w:t>
       </w:r>
     </w:p>
     <w:p>
@@ -988,19 +948,8 @@
           <w:shd w:val="clear" w:color="auto" w:fill="FFFF00"/>
           <w:lang w:val="pl-PL"/>
         </w:rPr>
-        <w:t xml:space="preserve">Pater </w:t>
-      </w:r>
-      <w:proofErr w:type="spellStart"/>
-      <w:r>
-        <w:rPr>
-          <w:rFonts w:cs="Times New Roman"/>
-          <w:i/>
-          <w:shd w:val="clear" w:color="auto" w:fill="FFFF00"/>
-          <w:lang w:val="pl-PL"/>
-        </w:rPr>
-        <w:t>noster</w:t>
-      </w:r>
-      <w:proofErr w:type="spellEnd"/>
+        <w:t>Pater noster</w:t>
+      </w:r>
       <w:r>
         <w:rPr>
           <w:rFonts w:cs="Times New Roman"/>
@@ -1020,7 +969,7 @@
     </w:p>
     <w:p>
       <w:pPr>
-        <w:pStyle w:val="Nagwek1"/>
+        <w:pStyle w:val="Heading1"/>
         <w:spacing w:before="0" w:after="0" w:line="360" w:lineRule="auto"/>
         <w:jc w:val="both"/>
         <w:rPr>
@@ -1086,23 +1035,7 @@
           <w:rFonts w:cs="Times New Roman"/>
           <w:lang w:val="pl-PL"/>
         </w:rPr>
-        <w:t xml:space="preserve">Na ołtarzu albo obok powinny znajdować się dwa, cztery lub sześć, a podczas Mszy celebrowanej przez biskupa siedem świeczników (por. OWMR 117), których liczbę, w liturgii </w:t>
-      </w:r>
-      <w:proofErr w:type="spellStart"/>
-      <w:r>
-        <w:rPr>
-          <w:rFonts w:cs="Times New Roman"/>
-          <w:lang w:val="pl-PL"/>
-        </w:rPr>
-        <w:t>przedsoborowej</w:t>
-      </w:r>
-      <w:proofErr w:type="spellEnd"/>
-      <w:r>
-        <w:rPr>
-          <w:rFonts w:cs="Times New Roman"/>
-          <w:lang w:val="pl-PL"/>
-        </w:rPr>
-        <w:t xml:space="preserve">, zapalano zależnie od rangi święta. </w:t>
+        <w:t xml:space="preserve">Na ołtarzu albo obok powinny znajdować się dwa, cztery lub sześć, a podczas Mszy celebrowanej przez biskupa siedem świeczników (por. OWMR 117), których liczbę, w liturgii przedsoborowej, zapalano zależnie od rangi święta. </w:t>
       </w:r>
     </w:p>
     <w:p>
@@ -1250,7 +1183,6 @@
         </w:rPr>
         <w:t xml:space="preserve">Postawa klęcząca wyraża uniżenie, skruchę i pokorę. Przyjmujemy ją dwa razy, w momencie ukazania nam Ciała i Krwi Chrystusa, czyli na przeistoczeniu i po </w:t>
       </w:r>
-      <w:proofErr w:type="spellStart"/>
       <w:r>
         <w:rPr>
           <w:rFonts w:cs="Times New Roman"/>
@@ -1258,9 +1190,49 @@
           <w:highlight w:val="yellow"/>
           <w:lang w:val="pl-PL"/>
         </w:rPr>
-        <w:t>Agnus</w:t>
-      </w:r>
-      <w:proofErr w:type="spellEnd"/>
+        <w:t>Agnus dei</w:t>
+      </w:r>
+      <w:r>
+        <w:rPr>
+          <w:rFonts w:cs="Times New Roman"/>
+          <w:lang w:val="pl-PL"/>
+        </w:rPr>
+        <w:t xml:space="preserve">. Istotnym jest, że przyklękamy zawsze na </w:t>
+      </w:r>
+      <w:r>
+        <w:rPr>
+          <w:rFonts w:cs="Times New Roman"/>
+          <w:b/>
+          <w:highlight w:val="yellow"/>
+          <w:lang w:val="pl-PL"/>
+        </w:rPr>
+        <w:t>prawe kolano</w:t>
+      </w:r>
+      <w:r>
+        <w:rPr>
+          <w:rFonts w:cs="Times New Roman"/>
+          <w:lang w:val="pl-PL"/>
+        </w:rPr>
+        <w:t xml:space="preserve"> (por. 274 OWMR), czyli za każdym razem powinniśmy ugiąć najpierw prawą nogę.</w:t>
+      </w:r>
+    </w:p>
+    <w:p>
+      <w:pPr>
+        <w:spacing w:after="0" w:line="360" w:lineRule="auto"/>
+        <w:ind w:firstLine="720"/>
+        <w:jc w:val="both"/>
+        <w:rPr>
+          <w:rFonts w:cs="Times New Roman"/>
+          <w:lang w:val="pl-PL"/>
+        </w:rPr>
+      </w:pPr>
+      <w:r>
+        <w:rPr>
+          <w:rFonts w:cs="Times New Roman"/>
+          <w:lang w:val="pl-PL"/>
+        </w:rPr>
+        <w:t xml:space="preserve">Jak opisałem wyżej, liturgiczne postawy ciała mają nam służyć do lepszego przeżywania Mszy świętej. Ważne jest, aby wykonywać je dokładnie i świadomie. Przyjęcie pozycji stojącej w rozkroku i z założonymi rękami na piersiach, zarzucenie nogi na nogi na nogę siedząc na krześle i przykucnięcie na przeistoczeniu powoduje, że rozmywamy granicę między </w:t>
+      </w:r>
       <w:r>
         <w:rPr>
           <w:rFonts w:cs="Times New Roman"/>
@@ -1268,30 +1240,75 @@
           <w:highlight w:val="yellow"/>
           <w:lang w:val="pl-PL"/>
         </w:rPr>
-        <w:t xml:space="preserve"> dei</w:t>
-      </w:r>
-      <w:r>
-        <w:rPr>
-          <w:rFonts w:cs="Times New Roman"/>
-          <w:lang w:val="pl-PL"/>
-        </w:rPr>
-        <w:t xml:space="preserve">. Istotnym jest, że przyklękamy zawsze na </w:t>
-      </w:r>
-      <w:r>
-        <w:rPr>
-          <w:rFonts w:cs="Times New Roman"/>
-          <w:b/>
+        <w:t>sacrum</w:t>
+      </w:r>
+      <w:r>
+        <w:rPr>
+          <w:rFonts w:cs="Times New Roman"/>
+          <w:lang w:val="pl-PL"/>
+        </w:rPr>
+        <w:t xml:space="preserve"> a </w:t>
+      </w:r>
+      <w:r>
+        <w:rPr>
+          <w:rFonts w:cs="Times New Roman"/>
+          <w:i/>
           <w:highlight w:val="yellow"/>
           <w:lang w:val="pl-PL"/>
         </w:rPr>
-        <w:t>prawe kolano</w:t>
-      </w:r>
-      <w:r>
-        <w:rPr>
-          <w:rFonts w:cs="Times New Roman"/>
-          <w:lang w:val="pl-PL"/>
-        </w:rPr>
-        <w:t xml:space="preserve"> (por. 274 OWMR), czyli za każdym razem powinniśmy ugiąć najpierw prawą nogę.</w:t>
+        <w:t>profanum</w:t>
+      </w:r>
+      <w:r>
+        <w:rPr>
+          <w:rFonts w:cs="Times New Roman"/>
+          <w:lang w:val="pl-PL"/>
+        </w:rPr>
+        <w:t>. Nie chodzi o to, żeby odrywać Boga od naszego życia, ale okazać mu należyty szacunek. Warto zastanowić się, czy zachowania i postawy, które przyjmuję na Eucharystii są takimi, jakie stosuję w wyjątkowych sytuacjach, jak np. jubileusz rodzinny czy rozmowa rekrutacyjna. Dochodzimy do pytania: kim dla mnie jest Bóg? Jeśli na randce zachowujemy większą kulturę niż w kościele, to wymaga to od nas podjęcia refleksji. Przecież w obu przypadkach mamy do czynienia z osobą, która jest dla nas szczególnie ważna, a przynajmniej taką być powinna.</w:t>
+      </w:r>
+    </w:p>
+    <w:p>
+      <w:pPr>
+        <w:spacing w:after="0" w:line="360" w:lineRule="auto"/>
+        <w:jc w:val="both"/>
+        <w:rPr>
+          <w:rFonts w:cs="Times New Roman"/>
+          <w:lang w:val="pl-PL"/>
+        </w:rPr>
+      </w:pPr>
+      <w:r>
+        <w:rPr>
+          <w:rFonts w:cs="Times New Roman"/>
+          <w:lang w:val="pl-PL"/>
+        </w:rPr>
+        <w:t>Pragnę ten temat zamknąć cytatem, który wyraża tajemnicę budowania mistycznego Ciała Chrystusa przez wiernych. „</w:t>
+      </w:r>
+      <w:r>
+        <w:rPr>
+          <w:rFonts w:cs="Times New Roman"/>
+          <w:lang w:val="pl-PL"/>
+        </w:rPr>
+        <w:t>Zachowywanie przez wszystkich uczestników jednolitych post</w:t>
+      </w:r>
+      <w:r>
+        <w:rPr>
+          <w:rFonts w:cs="Times New Roman"/>
+          <w:lang w:val="pl-PL"/>
+        </w:rPr>
+        <w:t xml:space="preserve">aw ciała jest znakiem jedności członków chrześcijańskiej wspólnoty zgromadzonych na sprawowanie świętej </w:t>
+      </w:r>
+      <w:r>
+        <w:rPr>
+          <w:rFonts w:cs="Times New Roman"/>
+          <w:lang w:val="pl-PL"/>
+        </w:rPr>
+        <w:t>liturgii: wyrażają one bowiem i kształtują duchowe przeżycia uczestniczących</w:t>
+      </w:r>
+      <w:r>
+        <w:rPr>
+          <w:rFonts w:cs="Times New Roman"/>
+          <w:lang w:val="pl-PL"/>
+        </w:rPr>
+        <w:t>” (OWMR 42).</w:t>
       </w:r>
     </w:p>
     <w:p>
@@ -1309,7 +1326,24 @@
           <w:rFonts w:cs="Times New Roman"/>
           <w:lang w:val="pl-PL"/>
         </w:rPr>
-        <w:t xml:space="preserve">Jak opisałem wyżej, liturgiczne postawy ciała mają nam służyć do lepszego przeżywania Mszy świętej. Ważne jest, aby wykonywać je dokładnie i świadomie. Przyjęcie pozycji stojącej w rozkroku i z założonymi rękami na piersiach, zarzucenie nogi na nogi na nogę siedząc na krześle i przykucnięcie na przeistoczeniu powoduje, że rozmywamy granicę między </w:t>
+        <w:t>Drugą pomocą, którą daje nam Kościół, są gesty. W tym artykule chciałbym się skupić na skłonach, które zostały opisane w 275. punkcie OWMR. Dzielimy je na dwie grupy: pochylenie ciała i głowy.</w:t>
+      </w:r>
+    </w:p>
+    <w:p>
+      <w:pPr>
+        <w:spacing w:after="0" w:line="360" w:lineRule="auto"/>
+        <w:jc w:val="both"/>
+        <w:rPr>
+          <w:rFonts w:cs="Times New Roman"/>
+          <w:lang w:val="pl-PL"/>
+        </w:rPr>
+      </w:pPr>
+      <w:r>
+        <w:rPr>
+          <w:rFonts w:cs="Times New Roman"/>
+          <w:lang w:val="pl-PL"/>
+        </w:rPr>
+        <w:t xml:space="preserve">Pochylenie ciała oznacza, że poza głową poruszane są także nasze barki. Głęboki skłon dotyczy wiernych w dwóch sytuacjach – wspomnienie tajemnicy wcielenia w </w:t>
       </w:r>
       <w:r>
         <w:rPr>
@@ -1318,14 +1352,66 @@
           <w:highlight w:val="yellow"/>
           <w:lang w:val="pl-PL"/>
         </w:rPr>
-        <w:t>sacrum</w:t>
-      </w:r>
-      <w:r>
-        <w:rPr>
-          <w:rFonts w:cs="Times New Roman"/>
-          <w:lang w:val="pl-PL"/>
-        </w:rPr>
-        <w:t xml:space="preserve"> a </w:t>
+        <w:t>Credo</w:t>
+      </w:r>
+      <w:r>
+        <w:rPr>
+          <w:rFonts w:cs="Times New Roman"/>
+          <w:lang w:val="pl-PL"/>
+        </w:rPr>
+        <w:t xml:space="preserve"> i błogosławieństwo końcowe.</w:t>
+      </w:r>
+    </w:p>
+    <w:p>
+      <w:pPr>
+        <w:spacing w:after="0" w:line="360" w:lineRule="auto"/>
+        <w:rPr>
+          <w:iCs/>
+          <w:lang w:val="pl-PL"/>
+        </w:rPr>
+      </w:pPr>
+      <w:r>
+        <w:rPr>
+          <w:rFonts w:cs="Times New Roman"/>
+          <w:lang w:val="pl-PL"/>
+        </w:rPr>
+        <w:t>Pochylenie głowy natomiast „</w:t>
+      </w:r>
+      <w:r>
+        <w:rPr>
+          <w:rFonts w:cs="Times New Roman"/>
+          <w:lang w:val="pl-PL"/>
+        </w:rPr>
+        <w:t>czyni się, wymawiając razem imiona Trzech Osób Boskich, imię</w:t>
+      </w:r>
+      <w:r>
+        <w:rPr>
+          <w:rFonts w:cs="Times New Roman"/>
+          <w:lang w:val="pl-PL"/>
+        </w:rPr>
+        <w:t xml:space="preserve"> </w:t>
+      </w:r>
+      <w:r>
+        <w:rPr>
+          <w:rFonts w:cs="Times New Roman"/>
+          <w:lang w:val="pl-PL"/>
+        </w:rPr>
+        <w:t>Jezusa, Najświętszej Maryi Panny i Świętego, na cześć którego sprawuje się Mszę</w:t>
+      </w:r>
+      <w:r>
+        <w:rPr>
+          <w:rFonts w:cs="Times New Roman"/>
+          <w:lang w:val="pl-PL"/>
+        </w:rPr>
+        <w:t xml:space="preserve">”. Jest to aktualnie najdokładniejszy zapis odnośnie ukłonów na Eucharystii. Na jego kanwie przyjęło się, że skłaniamy się wtedy, kiedy wypowiadamy dane imiona, a nie kiedy je słyszymy. W ten </w:t>
+      </w:r>
+      <w:r>
+        <w:rPr>
+          <w:rFonts w:cs="Times New Roman"/>
+          <w:lang w:val="pl-PL"/>
+        </w:rPr>
+        <w:lastRenderedPageBreak/>
+        <w:t xml:space="preserve">sposób pochylamy się na: imię Maryi w </w:t>
       </w:r>
       <w:r>
         <w:rPr>
@@ -1334,14 +1420,46 @@
           <w:highlight w:val="yellow"/>
           <w:lang w:val="pl-PL"/>
         </w:rPr>
-        <w:t>profanum</w:t>
-      </w:r>
-      <w:r>
-        <w:rPr>
-          <w:rFonts w:cs="Times New Roman"/>
-          <w:lang w:val="pl-PL"/>
-        </w:rPr>
-        <w:t>. Nie chodzi o to, żeby odrywać Boga od naszego życia, ale okazać mu należyty szacunek. Warto zastanowić się, czy zachowania i postawy, które przyjmuję na Eucharystii są takimi, jakie stosuję w wyjątkowych sytuacjach, jak np. jubileusz rodzinny czy rozmowa rekrutacyjna. Dochodzimy do pytania: kim dla mnie jest Bóg? Jeśli na randce zachowujemy większą kulturę niż w kościele, to wymaga to od nas podjęcia refleksji. Przecież w obu przypadkach mamy do czynienia z osobą, która jest dla nas szczególnie ważna, a przynajmniej taką być powinna.</w:t>
+        <w:t>Confiteor</w:t>
+      </w:r>
+      <w:r>
+        <w:rPr>
+          <w:rFonts w:cs="Times New Roman"/>
+          <w:lang w:val="pl-PL"/>
+        </w:rPr>
+        <w:t xml:space="preserve">, imię Jezusa w </w:t>
+      </w:r>
+      <w:r>
+        <w:rPr>
+          <w:rFonts w:cs="Times New Roman"/>
+          <w:i/>
+          <w:highlight w:val="yellow"/>
+          <w:lang w:val="pl-PL"/>
+        </w:rPr>
+        <w:t>Gloria</w:t>
+      </w:r>
+      <w:r>
+        <w:rPr>
+          <w:rFonts w:cs="Times New Roman"/>
+          <w:lang w:val="pl-PL"/>
+        </w:rPr>
+        <w:t xml:space="preserve"> i </w:t>
+      </w:r>
+      <w:r>
+        <w:rPr>
+          <w:rFonts w:cs="Times New Roman"/>
+          <w:i/>
+          <w:highlight w:val="yellow"/>
+          <w:lang w:val="pl-PL"/>
+        </w:rPr>
+        <w:t>Credo</w:t>
+      </w:r>
+      <w:r>
+        <w:rPr>
+          <w:rFonts w:cs="Times New Roman"/>
+          <w:lang w:val="pl-PL"/>
+        </w:rPr>
+        <w:t>. Za takim rozwiązaniem przemawia przytoczony wyżej cytat o jedności postaw ciała na celebracji liturgicznej.</w:t>
       </w:r>
     </w:p>
     <w:p>
@@ -1353,41 +1471,44 @@
           <w:lang w:val="pl-PL"/>
         </w:rPr>
       </w:pPr>
-      <w:r>
-        <w:rPr>
-          <w:rFonts w:cs="Times New Roman"/>
-          <w:lang w:val="pl-PL"/>
-        </w:rPr>
-        <w:t>Pragnę ten temat zamknąć cytatem, który wyraża tajemnicę budowania mistycznego Ciała Chrystusa przez wiernych. „</w:t>
-      </w:r>
-      <w:r>
-        <w:rPr>
-          <w:rFonts w:cs="Times New Roman"/>
-          <w:lang w:val="pl-PL"/>
-        </w:rPr>
-        <w:t>Zachowywanie przez wszystkich uczestników jednolitych post</w:t>
-      </w:r>
-      <w:r>
-        <w:rPr>
-          <w:rFonts w:cs="Times New Roman"/>
-          <w:lang w:val="pl-PL"/>
-        </w:rPr>
-        <w:t xml:space="preserve">aw ciała jest znakiem jedności członków chrześcijańskiej wspólnoty zgromadzonych na sprawowanie świętej </w:t>
-      </w:r>
-      <w:r>
-        <w:rPr>
-          <w:rFonts w:cs="Times New Roman"/>
-          <w:lang w:val="pl-PL"/>
-        </w:rPr>
-        <w:t>liturgii: wyrażają one bowiem i kształtują duchowe przeżycia uczestniczących</w:t>
-      </w:r>
-      <w:r>
-        <w:rPr>
-          <w:rFonts w:cs="Times New Roman"/>
-          <w:lang w:val="pl-PL"/>
-        </w:rPr>
-        <w:t>” (OWMR 42).</w:t>
-      </w:r>
+    </w:p>
+    <w:p>
+      <w:pPr>
+        <w:spacing w:after="0" w:line="360" w:lineRule="auto"/>
+        <w:jc w:val="both"/>
+        <w:rPr>
+          <w:rFonts w:cs="Times New Roman"/>
+          <w:lang w:val="pl-PL"/>
+        </w:rPr>
+      </w:pPr>
+      <w:r>
+        <w:rPr>
+          <w:rFonts w:cs="Times New Roman"/>
+          <w:lang w:val="pl-PL"/>
+        </w:rPr>
+        <w:br w:type="page"/>
+      </w:r>
+    </w:p>
+    <w:p>
+      <w:pPr>
+        <w:pStyle w:val="Heading1"/>
+        <w:spacing w:before="0" w:after="0" w:line="360" w:lineRule="auto"/>
+        <w:jc w:val="both"/>
+        <w:rPr>
+          <w:rFonts w:ascii="Times New Roman" w:hAnsi="Times New Roman" w:cs="Times New Roman"/>
+          <w:lang w:val="pl-PL"/>
+        </w:rPr>
+      </w:pPr>
+      <w:bookmarkStart w:id="2" w:name="_Toc6428435"/>
+      <w:r>
+        <w:rPr>
+          <w:rFonts w:ascii="Times New Roman" w:hAnsi="Times New Roman" w:cs="Times New Roman"/>
+          <w:lang w:val="pl-PL"/>
+        </w:rPr>
+        <w:lastRenderedPageBreak/>
+        <w:t>Chcę ją dobrze pełnić</w:t>
+      </w:r>
+      <w:bookmarkEnd w:id="2"/>
     </w:p>
     <w:p>
       <w:pPr>
@@ -1404,24 +1525,70 @@
           <w:rFonts w:cs="Times New Roman"/>
           <w:lang w:val="pl-PL"/>
         </w:rPr>
-        <w:t>Drugą pomocą, którą daje nam Kościół, są gesty. W tym artykule chciałbym się skupić na skłonach, które zostały opisane w 275. punkcie OWMR. Dzielimy je na dwie grupy: pochylenie ciała i głowy.</w:t>
-      </w:r>
-    </w:p>
-    <w:p>
-      <w:pPr>
-        <w:spacing w:after="0" w:line="360" w:lineRule="auto"/>
-        <w:jc w:val="both"/>
-        <w:rPr>
-          <w:rFonts w:cs="Times New Roman"/>
-          <w:lang w:val="pl-PL"/>
-        </w:rPr>
-      </w:pPr>
-      <w:r>
-        <w:rPr>
-          <w:rFonts w:cs="Times New Roman"/>
-          <w:lang w:val="pl-PL"/>
-        </w:rPr>
-        <w:t xml:space="preserve">Pochylenie ciała oznacza, że poza głową poruszane są także nasze barki. Głęboki skłon dotyczy wiernych w dwóch sytuacjach – wspomnienie tajemnicy wcielenia w </w:t>
+        <w:t>Zaraz po rozpoczęciu Mszy świętej ma miejsce a</w:t>
+      </w:r>
+      <w:r>
+        <w:rPr>
+          <w:rFonts w:cs="Times New Roman"/>
+          <w:lang w:val="pl-PL"/>
+        </w:rPr>
+        <w:t>kt pokuty</w:t>
+      </w:r>
+      <w:r>
+        <w:rPr>
+          <w:rFonts w:cs="Times New Roman"/>
+          <w:lang w:val="pl-PL"/>
+        </w:rPr>
+        <w:t>, którego celem jest</w:t>
+      </w:r>
+      <w:r>
+        <w:rPr>
+          <w:rFonts w:cs="Times New Roman"/>
+          <w:lang w:val="pl-PL"/>
+        </w:rPr>
+        <w:t xml:space="preserve"> uznanie przed Bogiem, bliźnimi i</w:t>
+      </w:r>
+      <w:r>
+        <w:rPr>
+          <w:rFonts w:cs="Times New Roman"/>
+          <w:lang w:val="pl-PL"/>
+        </w:rPr>
+        <w:t xml:space="preserve"> sobą</w:t>
+      </w:r>
+      <w:r>
+        <w:rPr>
+          <w:rFonts w:cs="Times New Roman"/>
+          <w:lang w:val="pl-PL"/>
+        </w:rPr>
+        <w:t xml:space="preserve"> naszej ludzkiej słabości</w:t>
+      </w:r>
+      <w:r>
+        <w:rPr>
+          <w:rFonts w:cs="Times New Roman"/>
+          <w:lang w:val="pl-PL"/>
+        </w:rPr>
+        <w:t>.</w:t>
+      </w:r>
+      <w:r>
+        <w:rPr>
+          <w:rFonts w:cs="Times New Roman"/>
+          <w:lang w:val="pl-PL"/>
+        </w:rPr>
+        <w:t xml:space="preserve"> Z tego powodu</w:t>
+      </w:r>
+      <w:r>
+        <w:rPr>
+          <w:rFonts w:cs="Times New Roman"/>
+          <w:lang w:val="pl-PL"/>
+        </w:rPr>
+        <w:t xml:space="preserve"> w</w:t>
+      </w:r>
+      <w:r>
+        <w:rPr>
+          <w:rFonts w:cs="Times New Roman"/>
+          <w:lang w:val="pl-PL"/>
+        </w:rPr>
+        <w:t xml:space="preserve"> nadzwyczajnej formie rytu rzymskiego występuje podwójna spowiedź powszechna. Najpierw kapłan odmawia </w:t>
       </w:r>
       <w:r>
         <w:rPr>
@@ -1430,66 +1597,14 @@
           <w:highlight w:val="yellow"/>
           <w:lang w:val="pl-PL"/>
         </w:rPr>
-        <w:t>Credo</w:t>
-      </w:r>
-      <w:r>
-        <w:rPr>
-          <w:rFonts w:cs="Times New Roman"/>
-          <w:lang w:val="pl-PL"/>
-        </w:rPr>
-        <w:t xml:space="preserve"> i błogosławieństwo końcowe.</w:t>
-      </w:r>
-    </w:p>
-    <w:p>
-      <w:pPr>
-        <w:spacing w:after="0" w:line="360" w:lineRule="auto"/>
-        <w:rPr>
-          <w:iCs/>
-          <w:lang w:val="pl-PL"/>
-        </w:rPr>
-      </w:pPr>
-      <w:r>
-        <w:rPr>
-          <w:rFonts w:cs="Times New Roman"/>
-          <w:lang w:val="pl-PL"/>
-        </w:rPr>
-        <w:t>Pochylenie głowy natomiast „</w:t>
-      </w:r>
-      <w:r>
-        <w:rPr>
-          <w:rFonts w:cs="Times New Roman"/>
-          <w:lang w:val="pl-PL"/>
-        </w:rPr>
-        <w:t>czyni się, wymawiając razem imiona Trzech Osób Boskich, imię</w:t>
-      </w:r>
-      <w:r>
-        <w:rPr>
-          <w:rFonts w:cs="Times New Roman"/>
-          <w:lang w:val="pl-PL"/>
-        </w:rPr>
-        <w:t xml:space="preserve"> </w:t>
-      </w:r>
-      <w:r>
-        <w:rPr>
-          <w:rFonts w:cs="Times New Roman"/>
-          <w:lang w:val="pl-PL"/>
-        </w:rPr>
-        <w:t>Jezusa, Najświętszej Maryi Panny i Świętego, na cześć którego sprawuje się Mszę</w:t>
-      </w:r>
-      <w:r>
-        <w:rPr>
-          <w:rFonts w:cs="Times New Roman"/>
-          <w:lang w:val="pl-PL"/>
-        </w:rPr>
-        <w:t xml:space="preserve">”. Jest to aktualnie najdokładniejszy zapis odnośnie ukłonów na Eucharystii. Na jego kanwie przyjęło się, że skłaniamy się wtedy, kiedy wypowiadamy dane imiona, a nie kiedy je słyszymy. W ten </w:t>
-      </w:r>
-      <w:r>
-        <w:rPr>
-          <w:rFonts w:cs="Times New Roman"/>
-          <w:lang w:val="pl-PL"/>
-        </w:rPr>
-        <w:lastRenderedPageBreak/>
-        <w:t xml:space="preserve">sposób pochylamy się na: imię Maryi w </w:t>
+        <w:t>Confiteor</w:t>
+      </w:r>
+      <w:r>
+        <w:rPr>
+          <w:rFonts w:cs="Times New Roman"/>
+          <w:lang w:val="pl-PL"/>
+        </w:rPr>
+        <w:t xml:space="preserve"> (łac. Spowiadam się) przed służbą liturgiczną, a następnie ministranci spowiadają się celebransowi. W liturgii posoborowej, w pierwszej formie aktu pokuty, </w:t>
       </w:r>
       <w:r>
         <w:rPr>
@@ -1505,7 +1620,286 @@
           <w:rFonts w:cs="Times New Roman"/>
           <w:lang w:val="pl-PL"/>
         </w:rPr>
-        <w:t xml:space="preserve">, imię Jezusa w </w:t>
+        <w:t xml:space="preserve"> </w:t>
+      </w:r>
+      <w:r>
+        <w:rPr>
+          <w:rFonts w:cs="Times New Roman"/>
+          <w:lang w:val="pl-PL"/>
+        </w:rPr>
+        <w:t xml:space="preserve">odmawiają równocześnie wszyscy wierni i księża. </w:t>
+      </w:r>
+      <w:r>
+        <w:rPr>
+          <w:rFonts w:cs="Times New Roman"/>
+          <w:lang w:val="pl-PL"/>
+        </w:rPr>
+        <w:t>Czasem zdarza nam się zanadto skupić</w:t>
+      </w:r>
+      <w:r>
+        <w:rPr>
+          <w:rFonts w:cs="Times New Roman"/>
+          <w:lang w:val="pl-PL"/>
+        </w:rPr>
+        <w:t xml:space="preserve"> na </w:t>
+      </w:r>
+      <w:r>
+        <w:rPr>
+          <w:rFonts w:cs="Times New Roman"/>
+          <w:lang w:val="pl-PL"/>
+        </w:rPr>
+        <w:t>wypowiadanych słowach</w:t>
+      </w:r>
+      <w:r>
+        <w:rPr>
+          <w:rFonts w:cs="Times New Roman"/>
+          <w:lang w:val="pl-PL"/>
+        </w:rPr>
+        <w:t>,</w:t>
+      </w:r>
+      <w:r>
+        <w:rPr>
+          <w:rFonts w:cs="Times New Roman"/>
+          <w:lang w:val="pl-PL"/>
+        </w:rPr>
+        <w:t xml:space="preserve"> tak</w:t>
+      </w:r>
+      <w:r>
+        <w:rPr>
+          <w:rFonts w:cs="Times New Roman"/>
+          <w:lang w:val="pl-PL"/>
+        </w:rPr>
+        <w:t xml:space="preserve"> że przestajemy</w:t>
+      </w:r>
+      <w:r>
+        <w:rPr>
+          <w:rFonts w:cs="Times New Roman"/>
+          <w:lang w:val="pl-PL"/>
+        </w:rPr>
+        <w:t xml:space="preserve"> zwracać uwagę na to, żeby słuchać siebie nawzajem. </w:t>
+      </w:r>
+      <w:r>
+        <w:rPr>
+          <w:rFonts w:cs="Times New Roman"/>
+          <w:lang w:val="pl-PL"/>
+        </w:rPr>
+        <w:t xml:space="preserve">Akt pokuty to </w:t>
+      </w:r>
+      <w:r>
+        <w:rPr>
+          <w:rFonts w:cs="Times New Roman"/>
+          <w:lang w:val="pl-PL"/>
+        </w:rPr>
+        <w:t>moment naszego publicznego przyznania się do grzechów. Kolejnym wyrazem naszej skruchy jest wyznanie winy, połączone z trzykrotnym uderzeniem się w piersi. Gest ten jest interpretowany w kluczu dwóch fragmentów z Pisma świętego. Mówią one o przemianie serca kamiennego na serce z ciała (por. Ez 36, 26) oraz zaproszeniu Jezusa do swojego wnętrza (por. Ap 4, 20). Spowiedź powszechna kończy się prośbą o wstawiennictwo</w:t>
+      </w:r>
+      <w:r>
+        <w:rPr>
+          <w:rFonts w:cs="Times New Roman"/>
+          <w:lang w:val="pl-PL"/>
+        </w:rPr>
+        <w:t>, skierowaną do</w:t>
+      </w:r>
+      <w:r>
+        <w:rPr>
+          <w:rFonts w:cs="Times New Roman"/>
+          <w:lang w:val="pl-PL"/>
+        </w:rPr>
+        <w:t xml:space="preserve"> wszystkich zebranych w świątyni oraz mieszkańców nieba. Trzeba sobie uświadomić, że słowa, które wypowiadamy podczas aktu pokuty</w:t>
+      </w:r>
+      <w:r>
+        <w:rPr>
+          <w:rFonts w:cs="Times New Roman"/>
+          <w:lang w:val="pl-PL"/>
+        </w:rPr>
+        <w:t>,</w:t>
+      </w:r>
+      <w:r>
+        <w:rPr>
+          <w:rFonts w:cs="Times New Roman"/>
+          <w:lang w:val="pl-PL"/>
+        </w:rPr>
+        <w:t xml:space="preserve"> nie są naszym indywidualnym dialogiem z Panem Bogiem, ale jest to wystąpienie przed lokalnym Kościołem, pokorne przyznanie się do popełnionych przewinień i prośba o modlitwę. </w:t>
+      </w:r>
+    </w:p>
+    <w:p>
+      <w:pPr>
+        <w:spacing w:after="0" w:line="360" w:lineRule="auto"/>
+        <w:ind w:firstLine="720"/>
+        <w:jc w:val="both"/>
+        <w:rPr>
+          <w:rFonts w:cs="Times New Roman"/>
+          <w:lang w:val="pl-PL"/>
+        </w:rPr>
+      </w:pPr>
+      <w:r>
+        <w:rPr>
+          <w:rFonts w:cs="Times New Roman"/>
+          <w:lang w:val="pl-PL"/>
+        </w:rPr>
+        <w:t xml:space="preserve">Mszał Rzymski opisuje cztery formy aktu pokuty. Pierwsza </w:t>
+      </w:r>
+      <w:r>
+        <w:rPr>
+          <w:rFonts w:cs="Times New Roman"/>
+          <w:lang w:val="pl-PL"/>
+        </w:rPr>
+        <w:t>z nich</w:t>
+      </w:r>
+      <w:r>
+        <w:rPr>
+          <w:rFonts w:cs="Times New Roman"/>
+          <w:lang w:val="pl-PL"/>
+        </w:rPr>
+        <w:t xml:space="preserve"> została </w:t>
+      </w:r>
+      <w:r>
+        <w:rPr>
+          <w:rFonts w:cs="Times New Roman"/>
+          <w:lang w:val="pl-PL"/>
+        </w:rPr>
+        <w:t>przedstawiona</w:t>
+      </w:r>
+      <w:r>
+        <w:rPr>
+          <w:rFonts w:cs="Times New Roman"/>
+          <w:lang w:val="pl-PL"/>
+        </w:rPr>
+        <w:t xml:space="preserve"> powyżej. Druga jest krótsza i polega na dialogu kapłana z wiernymi, którzy na przemian przepraszają Boga za grzechy oraz proszą o zmiłowanie i miłosierdzie.</w:t>
+      </w:r>
+    </w:p>
+    <w:p>
+      <w:pPr>
+        <w:spacing w:after="0" w:line="360" w:lineRule="auto"/>
+        <w:jc w:val="both"/>
+        <w:rPr>
+          <w:rFonts w:cs="Times New Roman"/>
+          <w:lang w:val="pl-PL"/>
+        </w:rPr>
+      </w:pPr>
+      <w:r>
+        <w:rPr>
+          <w:rFonts w:cs="Times New Roman"/>
+          <w:lang w:val="pl-PL"/>
+        </w:rPr>
+        <w:t>Trzecia forma składa się z trzech rozwiniętych wezwań (tropów), skierowanych ku Jezusowi, które odnoszą się do Jego zasług i mają na celu wyproszenie zmiłowania.</w:t>
+      </w:r>
+    </w:p>
+    <w:p>
+      <w:pPr>
+        <w:spacing w:after="0" w:line="360" w:lineRule="auto"/>
+        <w:jc w:val="both"/>
+        <w:rPr>
+          <w:rFonts w:cs="Times New Roman"/>
+          <w:lang w:val="pl-PL"/>
+        </w:rPr>
+      </w:pPr>
+      <w:r>
+        <w:rPr>
+          <w:rFonts w:cs="Times New Roman"/>
+          <w:lang w:val="pl-PL"/>
+        </w:rPr>
+        <w:t>Czwartą formą aktu pokuty jest a</w:t>
+      </w:r>
+      <w:r>
+        <w:rPr>
+          <w:rFonts w:cs="Times New Roman"/>
+          <w:lang w:val="pl-PL"/>
+        </w:rPr>
+        <w:t>spersja, czyli pokropienie wiernych wodą święconą. Może</w:t>
+      </w:r>
+      <w:r>
+        <w:rPr>
+          <w:rFonts w:cs="Times New Roman"/>
+          <w:lang w:val="pl-PL"/>
+        </w:rPr>
+        <w:t xml:space="preserve"> mieć ona miejsce </w:t>
+      </w:r>
+      <w:r>
+        <w:rPr>
+          <w:rFonts w:cs="Times New Roman"/>
+          <w:lang w:val="pl-PL"/>
+        </w:rPr>
+        <w:t xml:space="preserve">w każdą niedzielę, a zwłaszcza w okresie Wielkanocnym, w którym symbolika chrztu jest szczególnie bliska (por. </w:t>
+      </w:r>
+      <w:r>
+        <w:rPr>
+          <w:rFonts w:cs="Times New Roman"/>
+          <w:lang w:val="pl-PL"/>
+        </w:rPr>
+        <w:t>Ogólne Wprowadzenie do Mszału Rzymskiego</w:t>
+      </w:r>
+      <w:r>
+        <w:rPr>
+          <w:rFonts w:cs="Times New Roman"/>
+          <w:lang w:val="pl-PL"/>
+        </w:rPr>
+        <w:t xml:space="preserve"> 51).</w:t>
+      </w:r>
+    </w:p>
+    <w:p>
+      <w:pPr>
+        <w:spacing w:after="0" w:line="360" w:lineRule="auto"/>
+        <w:jc w:val="both"/>
+        <w:rPr>
+          <w:rFonts w:cs="Times New Roman"/>
+          <w:lang w:val="pl-PL"/>
+        </w:rPr>
+      </w:pPr>
+      <w:r>
+        <w:rPr>
+          <w:rFonts w:cs="Times New Roman"/>
+          <w:lang w:val="pl-PL"/>
+        </w:rPr>
+        <w:t xml:space="preserve">Po akcie pokuty, w przypadku </w:t>
+      </w:r>
+      <w:r>
+        <w:rPr>
+          <w:rFonts w:cs="Times New Roman"/>
+          <w:lang w:val="pl-PL"/>
+        </w:rPr>
+        <w:t xml:space="preserve">pierwszej </w:t>
+      </w:r>
+      <w:r>
+        <w:rPr>
+          <w:rFonts w:cs="Times New Roman"/>
+          <w:lang w:val="pl-PL"/>
+        </w:rPr>
+        <w:t>i</w:t>
+      </w:r>
+      <w:r>
+        <w:rPr>
+          <w:rFonts w:cs="Times New Roman"/>
+          <w:lang w:val="pl-PL"/>
+        </w:rPr>
+        <w:t xml:space="preserve"> drugiej formy, </w:t>
+      </w:r>
+      <w:r>
+        <w:rPr>
+          <w:rFonts w:cs="Times New Roman"/>
+          <w:lang w:val="pl-PL"/>
+        </w:rPr>
+        <w:t>wypowiada się</w:t>
+      </w:r>
+      <w:r>
+        <w:rPr>
+          <w:rFonts w:cs="Times New Roman"/>
+          <w:lang w:val="pl-PL"/>
+        </w:rPr>
+        <w:t xml:space="preserve"> </w:t>
+      </w:r>
+      <w:r>
+        <w:rPr>
+          <w:rFonts w:cs="Times New Roman"/>
+          <w:lang w:val="pl-PL"/>
+        </w:rPr>
+        <w:t>aklamację</w:t>
+      </w:r>
+      <w:r>
+        <w:rPr>
+          <w:rFonts w:cs="Times New Roman"/>
+          <w:lang w:val="pl-PL"/>
+        </w:rPr>
+        <w:t xml:space="preserve"> </w:t>
       </w:r>
       <w:r>
         <w:rPr>
@@ -1514,14 +1908,78 @@
           <w:highlight w:val="yellow"/>
           <w:lang w:val="pl-PL"/>
         </w:rPr>
-        <w:t>Gloria</w:t>
-      </w:r>
-      <w:r>
-        <w:rPr>
-          <w:rFonts w:cs="Times New Roman"/>
-          <w:lang w:val="pl-PL"/>
-        </w:rPr>
-        <w:t xml:space="preserve"> i </w:t>
+        <w:t>Kyrie eleison</w:t>
+      </w:r>
+      <w:r>
+        <w:rPr>
+          <w:rFonts w:cs="Times New Roman"/>
+          <w:lang w:val="pl-PL"/>
+        </w:rPr>
+        <w:t xml:space="preserve">. Jest to jedyne zdanie na Mszy świętej </w:t>
+      </w:r>
+      <w:r>
+        <w:rPr>
+          <w:rFonts w:cs="Times New Roman"/>
+          <w:lang w:val="pl-PL"/>
+        </w:rPr>
+        <w:t>pochodzenia greckiego</w:t>
+      </w:r>
+      <w:r>
+        <w:rPr>
+          <w:rFonts w:cs="Times New Roman"/>
+          <w:lang w:val="pl-PL"/>
+        </w:rPr>
+        <w:t xml:space="preserve">. Nawiązuje do wołania mieszkańców podbitych krain, aby zwycięzcy oszczędzili ich życie. Jest to prośba pokonanego wodza, który prosi króla o łaskę. Kościół przyjął to wezwanie do liturgii, widząc podobieństwo w naszych </w:t>
+      </w:r>
+      <w:r>
+        <w:rPr>
+          <w:rFonts w:cs="Times New Roman"/>
+          <w:lang w:val="pl-PL"/>
+        </w:rPr>
+        <w:lastRenderedPageBreak/>
+        <w:t>wołaniach o zmiłowanie. Jest to błaganie, aby Bóg nas nie odrzucał, ale przyjął ofiarę naszego życia. Czy rzeczywiście chcemy i jest</w:t>
+      </w:r>
+      <w:r>
+        <w:rPr>
+          <w:rFonts w:cs="Times New Roman"/>
+          <w:lang w:val="pl-PL"/>
+        </w:rPr>
+        <w:t>eśmy gotowi zostać niewolnikami</w:t>
+      </w:r>
+      <w:r>
+        <w:rPr>
+          <w:rFonts w:cs="Times New Roman"/>
+          <w:lang w:val="pl-PL"/>
+        </w:rPr>
+        <w:t xml:space="preserve"> Zbawiciela?</w:t>
+      </w:r>
+    </w:p>
+    <w:p>
+      <w:pPr>
+        <w:spacing w:after="0" w:line="360" w:lineRule="auto"/>
+        <w:jc w:val="both"/>
+        <w:rPr>
+          <w:rFonts w:cs="Times New Roman"/>
+          <w:lang w:val="pl-PL"/>
+        </w:rPr>
+      </w:pPr>
+    </w:p>
+    <w:p>
+      <w:pPr>
+        <w:spacing w:after="0" w:line="360" w:lineRule="auto"/>
+        <w:jc w:val="both"/>
+        <w:rPr>
+          <w:rFonts w:cs="Times New Roman"/>
+          <w:lang w:val="pl-PL"/>
+        </w:rPr>
+      </w:pPr>
+      <w:r>
+        <w:rPr>
+          <w:rFonts w:cs="Times New Roman"/>
+          <w:lang w:val="pl-PL"/>
+        </w:rPr>
+        <w:tab/>
+        <w:t xml:space="preserve">W niedziele i święta po akcie pokuty następuje </w:t>
       </w:r>
       <w:r>
         <w:rPr>
@@ -1530,14 +1988,56 @@
           <w:highlight w:val="yellow"/>
           <w:lang w:val="pl-PL"/>
         </w:rPr>
-        <w:t>Credo</w:t>
-      </w:r>
-      <w:r>
-        <w:rPr>
-          <w:rFonts w:cs="Times New Roman"/>
-          <w:lang w:val="pl-PL"/>
-        </w:rPr>
-        <w:t>. Za takim rozwiązaniem przemawia przytoczony wyżej cytat o jedności postaw ciała na celebracji liturgicznej.</w:t>
+        <w:t>Gloria</w:t>
+      </w:r>
+      <w:r>
+        <w:rPr>
+          <w:rFonts w:cs="Times New Roman"/>
+          <w:lang w:val="pl-PL"/>
+        </w:rPr>
+        <w:t xml:space="preserve">. </w:t>
+      </w:r>
+      <w:r>
+        <w:rPr>
+          <w:rFonts w:cs="Times New Roman"/>
+          <w:lang w:val="pl-PL"/>
+        </w:rPr>
+        <w:t>Hymn ten początkowo był śpiewany przez ojca świętego tylko raz w roku – w u</w:t>
+      </w:r>
+      <w:r>
+        <w:rPr>
+          <w:rFonts w:cs="Times New Roman"/>
+          <w:lang w:val="pl-PL"/>
+        </w:rPr>
+        <w:t>roczystość Bożego Narodzenia</w:t>
+      </w:r>
+      <w:r>
+        <w:rPr>
+          <w:rFonts w:cs="Times New Roman"/>
+          <w:lang w:val="pl-PL"/>
+        </w:rPr>
+        <w:t xml:space="preserve">. Z czasem papieże zaczęli intonować go także podczas innych świąt i wspomnień męczenników. W następnej kolejności przywilej ten przypadł biskupom, </w:t>
+      </w:r>
+      <w:r>
+        <w:rPr>
+          <w:rFonts w:cs="Times New Roman"/>
+          <w:lang w:val="pl-PL"/>
+        </w:rPr>
+        <w:t>a obecnie każdy z nas może śpiewać „Chwała na wysokości Bogu”</w:t>
+      </w:r>
+      <w:r>
+        <w:rPr>
+          <w:rFonts w:cs="Times New Roman"/>
+          <w:lang w:val="pl-PL"/>
+        </w:rPr>
+        <w:t xml:space="preserve"> [1]</w:t>
+      </w:r>
+      <w:r>
+        <w:rPr>
+          <w:rFonts w:cs="Times New Roman"/>
+          <w:lang w:val="pl-PL"/>
+        </w:rPr>
+        <w:t>.</w:t>
       </w:r>
     </w:p>
     <w:p>
@@ -1549,643 +2049,6 @@
           <w:lang w:val="pl-PL"/>
         </w:rPr>
       </w:pPr>
-    </w:p>
-    <w:p>
-      <w:pPr>
-        <w:spacing w:after="0" w:line="360" w:lineRule="auto"/>
-        <w:jc w:val="both"/>
-        <w:rPr>
-          <w:rFonts w:cs="Times New Roman"/>
-          <w:lang w:val="pl-PL"/>
-        </w:rPr>
-      </w:pPr>
-      <w:r>
-        <w:rPr>
-          <w:rFonts w:cs="Times New Roman"/>
-          <w:lang w:val="pl-PL"/>
-        </w:rPr>
-        <w:br w:type="page"/>
-      </w:r>
-    </w:p>
-    <w:p>
-      <w:pPr>
-        <w:pStyle w:val="Nagwek1"/>
-        <w:spacing w:before="0" w:after="0" w:line="360" w:lineRule="auto"/>
-        <w:jc w:val="both"/>
-        <w:rPr>
-          <w:rFonts w:ascii="Times New Roman" w:hAnsi="Times New Roman" w:cs="Times New Roman"/>
-          <w:lang w:val="pl-PL"/>
-        </w:rPr>
-      </w:pPr>
-      <w:bookmarkStart w:id="2" w:name="_Toc6428435"/>
-      <w:r>
-        <w:rPr>
-          <w:rFonts w:ascii="Times New Roman" w:hAnsi="Times New Roman" w:cs="Times New Roman"/>
-          <w:lang w:val="pl-PL"/>
-        </w:rPr>
-        <w:lastRenderedPageBreak/>
-        <w:t>Chcę ją dobrze pełnić</w:t>
-      </w:r>
-      <w:bookmarkEnd w:id="2"/>
-    </w:p>
-    <w:p>
-      <w:pPr>
-        <w:spacing w:after="0" w:line="360" w:lineRule="auto"/>
-        <w:ind w:firstLine="720"/>
-        <w:jc w:val="both"/>
-        <w:rPr>
-          <w:rFonts w:cs="Times New Roman"/>
-          <w:lang w:val="pl-PL"/>
-        </w:rPr>
-      </w:pPr>
-      <w:r>
-        <w:rPr>
-          <w:rFonts w:cs="Times New Roman"/>
-          <w:lang w:val="pl-PL"/>
-        </w:rPr>
-        <w:t>Zaraz po rozpoczęciu Mszy świętej ma miejsce a</w:t>
-      </w:r>
-      <w:r>
-        <w:rPr>
-          <w:rFonts w:cs="Times New Roman"/>
-          <w:lang w:val="pl-PL"/>
-        </w:rPr>
-        <w:t>kt pokuty</w:t>
-      </w:r>
-      <w:r>
-        <w:rPr>
-          <w:rFonts w:cs="Times New Roman"/>
-          <w:lang w:val="pl-PL"/>
-        </w:rPr>
-        <w:t>, którego celem jest</w:t>
-      </w:r>
-      <w:r>
-        <w:rPr>
-          <w:rFonts w:cs="Times New Roman"/>
-          <w:lang w:val="pl-PL"/>
-        </w:rPr>
-        <w:t xml:space="preserve"> uznanie przed Bogiem, bliźnimi i</w:t>
-      </w:r>
-      <w:r>
-        <w:rPr>
-          <w:rFonts w:cs="Times New Roman"/>
-          <w:lang w:val="pl-PL"/>
-        </w:rPr>
-        <w:t xml:space="preserve"> sobą</w:t>
-      </w:r>
-      <w:r>
-        <w:rPr>
-          <w:rFonts w:cs="Times New Roman"/>
-          <w:lang w:val="pl-PL"/>
-        </w:rPr>
-        <w:t xml:space="preserve"> naszej ludzkiej słabości</w:t>
-      </w:r>
-      <w:r>
-        <w:rPr>
-          <w:rFonts w:cs="Times New Roman"/>
-          <w:lang w:val="pl-PL"/>
-        </w:rPr>
-        <w:t>.</w:t>
-      </w:r>
-      <w:r>
-        <w:rPr>
-          <w:rFonts w:cs="Times New Roman"/>
-          <w:lang w:val="pl-PL"/>
-        </w:rPr>
-        <w:t xml:space="preserve"> Z tego powodu</w:t>
-      </w:r>
-      <w:r>
-        <w:rPr>
-          <w:rFonts w:cs="Times New Roman"/>
-          <w:lang w:val="pl-PL"/>
-        </w:rPr>
-        <w:t xml:space="preserve"> w</w:t>
-      </w:r>
-      <w:r>
-        <w:rPr>
-          <w:rFonts w:cs="Times New Roman"/>
-          <w:lang w:val="pl-PL"/>
-        </w:rPr>
-        <w:t xml:space="preserve"> nadzwyczajnej formie rytu rzymskiego występuje podwójna spowiedź powszechna. Najpierw kapłan odmawia </w:t>
-      </w:r>
-      <w:r>
-        <w:rPr>
-          <w:rFonts w:cs="Times New Roman"/>
-          <w:i/>
-          <w:highlight w:val="yellow"/>
-          <w:lang w:val="pl-PL"/>
-        </w:rPr>
-        <w:t>Confiteor</w:t>
-      </w:r>
-      <w:r>
-        <w:rPr>
-          <w:rFonts w:cs="Times New Roman"/>
-          <w:lang w:val="pl-PL"/>
-        </w:rPr>
-        <w:t xml:space="preserve"> (łac. Spowiadam się) przed służbą liturgiczną, a następnie ministranci spowiadają się celebransowi. W liturgii posoborowej, w pierwszej formie aktu pokuty, </w:t>
-      </w:r>
-      <w:r>
-        <w:rPr>
-          <w:rFonts w:cs="Times New Roman"/>
-          <w:i/>
-          <w:highlight w:val="yellow"/>
-          <w:lang w:val="pl-PL"/>
-        </w:rPr>
-        <w:t>Confiteor</w:t>
-      </w:r>
-      <w:r>
-        <w:rPr>
-          <w:rFonts w:cs="Times New Roman"/>
-          <w:lang w:val="pl-PL"/>
-        </w:rPr>
-        <w:t xml:space="preserve"> </w:t>
-      </w:r>
-      <w:r>
-        <w:rPr>
-          <w:rFonts w:cs="Times New Roman"/>
-          <w:lang w:val="pl-PL"/>
-        </w:rPr>
-        <w:t xml:space="preserve">odmawiają równocześnie wszyscy wierni i księża. </w:t>
-      </w:r>
-      <w:r>
-        <w:rPr>
-          <w:rFonts w:cs="Times New Roman"/>
-          <w:lang w:val="pl-PL"/>
-        </w:rPr>
-        <w:t>Czasem zdarza nam się zanadto skupić</w:t>
-      </w:r>
-      <w:r>
-        <w:rPr>
-          <w:rFonts w:cs="Times New Roman"/>
-          <w:lang w:val="pl-PL"/>
-        </w:rPr>
-        <w:t xml:space="preserve"> na </w:t>
-      </w:r>
-      <w:r>
-        <w:rPr>
-          <w:rFonts w:cs="Times New Roman"/>
-          <w:lang w:val="pl-PL"/>
-        </w:rPr>
-        <w:t>wypowiadanych słowach</w:t>
-      </w:r>
-      <w:r>
-        <w:rPr>
-          <w:rFonts w:cs="Times New Roman"/>
-          <w:lang w:val="pl-PL"/>
-        </w:rPr>
-        <w:t>,</w:t>
-      </w:r>
-      <w:r>
-        <w:rPr>
-          <w:rFonts w:cs="Times New Roman"/>
-          <w:lang w:val="pl-PL"/>
-        </w:rPr>
-        <w:t xml:space="preserve"> tak</w:t>
-      </w:r>
-      <w:r>
-        <w:rPr>
-          <w:rFonts w:cs="Times New Roman"/>
-          <w:lang w:val="pl-PL"/>
-        </w:rPr>
-        <w:t xml:space="preserve"> że przestajemy</w:t>
-      </w:r>
-      <w:r>
-        <w:rPr>
-          <w:rFonts w:cs="Times New Roman"/>
-          <w:lang w:val="pl-PL"/>
-        </w:rPr>
-        <w:t xml:space="preserve"> zwracać uwagę na to, żeby słuchać siebie nawzajem. </w:t>
-      </w:r>
-      <w:r>
-        <w:rPr>
-          <w:rFonts w:cs="Times New Roman"/>
-          <w:lang w:val="pl-PL"/>
-        </w:rPr>
-        <w:t xml:space="preserve">Akt pokuty to </w:t>
-      </w:r>
-      <w:r>
-        <w:rPr>
-          <w:rFonts w:cs="Times New Roman"/>
-          <w:lang w:val="pl-PL"/>
-        </w:rPr>
-        <w:t xml:space="preserve">moment naszego publicznego przyznania się do grzechów. Kolejnym wyrazem naszej skruchy jest wyznanie winy, połączone z trzykrotnym uderzeniem się w piersi. Gest ten jest interpretowany w kluczu dwóch fragmentów z Pisma świętego. Mówią one o przemianie serca kamiennego na serce z ciała (por. </w:t>
-      </w:r>
-      <w:proofErr w:type="spellStart"/>
-      <w:r>
-        <w:rPr>
-          <w:rFonts w:cs="Times New Roman"/>
-          <w:lang w:val="pl-PL"/>
-        </w:rPr>
-        <w:t>Ez</w:t>
-      </w:r>
-      <w:proofErr w:type="spellEnd"/>
-      <w:r>
-        <w:rPr>
-          <w:rFonts w:cs="Times New Roman"/>
-          <w:lang w:val="pl-PL"/>
-        </w:rPr>
-        <w:t xml:space="preserve"> 36, 26) oraz zaproszeniu Jezusa do swojego wnętrza (por. </w:t>
-      </w:r>
-      <w:proofErr w:type="spellStart"/>
-      <w:r>
-        <w:rPr>
-          <w:rFonts w:cs="Times New Roman"/>
-          <w:lang w:val="pl-PL"/>
-        </w:rPr>
-        <w:t>Ap</w:t>
-      </w:r>
-      <w:proofErr w:type="spellEnd"/>
-      <w:r>
-        <w:rPr>
-          <w:rFonts w:cs="Times New Roman"/>
-          <w:lang w:val="pl-PL"/>
-        </w:rPr>
-        <w:t xml:space="preserve"> 4, 20). Spowiedź powszechna kończy się prośbą o wstawiennictwo</w:t>
-      </w:r>
-      <w:r>
-        <w:rPr>
-          <w:rFonts w:cs="Times New Roman"/>
-          <w:lang w:val="pl-PL"/>
-        </w:rPr>
-        <w:t>, skierowaną do</w:t>
-      </w:r>
-      <w:r>
-        <w:rPr>
-          <w:rFonts w:cs="Times New Roman"/>
-          <w:lang w:val="pl-PL"/>
-        </w:rPr>
-        <w:t xml:space="preserve"> wszystkich zebranych w świątyni oraz mieszkańców nieba. Trzeba sobie uświadomić, że słowa, które wypowiadamy podczas aktu pokuty</w:t>
-      </w:r>
-      <w:r>
-        <w:rPr>
-          <w:rFonts w:cs="Times New Roman"/>
-          <w:lang w:val="pl-PL"/>
-        </w:rPr>
-        <w:t>,</w:t>
-      </w:r>
-      <w:r>
-        <w:rPr>
-          <w:rFonts w:cs="Times New Roman"/>
-          <w:lang w:val="pl-PL"/>
-        </w:rPr>
-        <w:t xml:space="preserve"> nie są naszym indywidualnym dialogiem z Panem Bogiem, ale jest to wystąpienie przed lokalnym Kościołem, pokorne przyznanie się do popełnionych przewinień i prośba o modlitwę. </w:t>
-      </w:r>
-    </w:p>
-    <w:p>
-      <w:pPr>
-        <w:spacing w:after="0" w:line="360" w:lineRule="auto"/>
-        <w:ind w:firstLine="720"/>
-        <w:jc w:val="both"/>
-        <w:rPr>
-          <w:rFonts w:cs="Times New Roman"/>
-          <w:lang w:val="pl-PL"/>
-        </w:rPr>
-      </w:pPr>
-      <w:r>
-        <w:rPr>
-          <w:rFonts w:cs="Times New Roman"/>
-          <w:lang w:val="pl-PL"/>
-        </w:rPr>
-        <w:t xml:space="preserve">Mszał Rzymski opisuje cztery formy aktu pokuty. Pierwsza </w:t>
-      </w:r>
-      <w:r>
-        <w:rPr>
-          <w:rFonts w:cs="Times New Roman"/>
-          <w:lang w:val="pl-PL"/>
-        </w:rPr>
-        <w:t>z nich</w:t>
-      </w:r>
-      <w:r>
-        <w:rPr>
-          <w:rFonts w:cs="Times New Roman"/>
-          <w:lang w:val="pl-PL"/>
-        </w:rPr>
-        <w:t xml:space="preserve"> została </w:t>
-      </w:r>
-      <w:r>
-        <w:rPr>
-          <w:rFonts w:cs="Times New Roman"/>
-          <w:lang w:val="pl-PL"/>
-        </w:rPr>
-        <w:t>przedstawiona</w:t>
-      </w:r>
-      <w:r>
-        <w:rPr>
-          <w:rFonts w:cs="Times New Roman"/>
-          <w:lang w:val="pl-PL"/>
-        </w:rPr>
-        <w:t xml:space="preserve"> powyżej. Druga jest krótsza i polega na dialogu kapłana z wiernymi, którzy na przemian przepraszają Boga za grzechy oraz proszą o zmiłowanie i miłosierdzie.</w:t>
-      </w:r>
-    </w:p>
-    <w:p>
-      <w:pPr>
-        <w:spacing w:after="0" w:line="360" w:lineRule="auto"/>
-        <w:jc w:val="both"/>
-        <w:rPr>
-          <w:rFonts w:cs="Times New Roman"/>
-          <w:lang w:val="pl-PL"/>
-        </w:rPr>
-      </w:pPr>
-      <w:r>
-        <w:rPr>
-          <w:rFonts w:cs="Times New Roman"/>
-          <w:lang w:val="pl-PL"/>
-        </w:rPr>
-        <w:t>Trzecia forma składa się z trzech rozwiniętych wezwań (tropów), skierowanych ku Jezusowi, które odnoszą się do Jego zasług i mają na celu wyproszenie zmiłowania.</w:t>
-      </w:r>
-    </w:p>
-    <w:p>
-      <w:pPr>
-        <w:spacing w:after="0" w:line="360" w:lineRule="auto"/>
-        <w:jc w:val="both"/>
-        <w:rPr>
-          <w:rFonts w:cs="Times New Roman"/>
-          <w:lang w:val="pl-PL"/>
-        </w:rPr>
-      </w:pPr>
-      <w:r>
-        <w:rPr>
-          <w:rFonts w:cs="Times New Roman"/>
-          <w:lang w:val="pl-PL"/>
-        </w:rPr>
-        <w:t xml:space="preserve">Czwartą formą aktu pokuty jest </w:t>
-      </w:r>
-      <w:proofErr w:type="spellStart"/>
-      <w:r>
-        <w:rPr>
-          <w:rFonts w:cs="Times New Roman"/>
-          <w:lang w:val="pl-PL"/>
-        </w:rPr>
-        <w:t>a</w:t>
-      </w:r>
-      <w:r>
-        <w:rPr>
-          <w:rFonts w:cs="Times New Roman"/>
-          <w:lang w:val="pl-PL"/>
-        </w:rPr>
-        <w:t>spersja</w:t>
-      </w:r>
-      <w:proofErr w:type="spellEnd"/>
-      <w:r>
-        <w:rPr>
-          <w:rFonts w:cs="Times New Roman"/>
-          <w:lang w:val="pl-PL"/>
-        </w:rPr>
-        <w:t>, czyli pokropienie wiernych wodą święconą. Może</w:t>
-      </w:r>
-      <w:r>
-        <w:rPr>
-          <w:rFonts w:cs="Times New Roman"/>
-          <w:lang w:val="pl-PL"/>
-        </w:rPr>
-        <w:t xml:space="preserve"> mieć ona miejsce </w:t>
-      </w:r>
-      <w:r>
-        <w:rPr>
-          <w:rFonts w:cs="Times New Roman"/>
-          <w:lang w:val="pl-PL"/>
-        </w:rPr>
-        <w:t xml:space="preserve">w każdą niedzielę, a zwłaszcza w okresie Wielkanocnym, w którym symbolika chrztu jest szczególnie bliska (por. </w:t>
-      </w:r>
-      <w:r>
-        <w:rPr>
-          <w:rFonts w:cs="Times New Roman"/>
-          <w:lang w:val="pl-PL"/>
-        </w:rPr>
-        <w:t>Ogólne Wprowadzenie do Mszału Rzymskiego</w:t>
-      </w:r>
-      <w:r>
-        <w:rPr>
-          <w:rFonts w:cs="Times New Roman"/>
-          <w:lang w:val="pl-PL"/>
-        </w:rPr>
-        <w:t xml:space="preserve"> 51).</w:t>
-      </w:r>
-    </w:p>
-    <w:p>
-      <w:pPr>
-        <w:spacing w:after="0" w:line="360" w:lineRule="auto"/>
-        <w:jc w:val="both"/>
-        <w:rPr>
-          <w:rFonts w:cs="Times New Roman"/>
-          <w:lang w:val="pl-PL"/>
-        </w:rPr>
-      </w:pPr>
-      <w:r>
-        <w:rPr>
-          <w:rFonts w:cs="Times New Roman"/>
-          <w:lang w:val="pl-PL"/>
-        </w:rPr>
-        <w:t xml:space="preserve">Po akcie pokuty, w przypadku </w:t>
-      </w:r>
-      <w:r>
-        <w:rPr>
-          <w:rFonts w:cs="Times New Roman"/>
-          <w:lang w:val="pl-PL"/>
-        </w:rPr>
-        <w:t xml:space="preserve">pierwszej </w:t>
-      </w:r>
-      <w:r>
-        <w:rPr>
-          <w:rFonts w:cs="Times New Roman"/>
-          <w:lang w:val="pl-PL"/>
-        </w:rPr>
-        <w:t>i</w:t>
-      </w:r>
-      <w:r>
-        <w:rPr>
-          <w:rFonts w:cs="Times New Roman"/>
-          <w:lang w:val="pl-PL"/>
-        </w:rPr>
-        <w:t xml:space="preserve"> drugiej formy, </w:t>
-      </w:r>
-      <w:r>
-        <w:rPr>
-          <w:rFonts w:cs="Times New Roman"/>
-          <w:lang w:val="pl-PL"/>
-        </w:rPr>
-        <w:t>wypowiada się</w:t>
-      </w:r>
-      <w:r>
-        <w:rPr>
-          <w:rFonts w:cs="Times New Roman"/>
-          <w:lang w:val="pl-PL"/>
-        </w:rPr>
-        <w:t xml:space="preserve"> </w:t>
-      </w:r>
-      <w:r>
-        <w:rPr>
-          <w:rFonts w:cs="Times New Roman"/>
-          <w:lang w:val="pl-PL"/>
-        </w:rPr>
-        <w:t>aklamację</w:t>
-      </w:r>
-      <w:r>
-        <w:rPr>
-          <w:rFonts w:cs="Times New Roman"/>
-          <w:lang w:val="pl-PL"/>
-        </w:rPr>
-        <w:t xml:space="preserve"> </w:t>
-      </w:r>
-      <w:r>
-        <w:rPr>
-          <w:rFonts w:cs="Times New Roman"/>
-          <w:i/>
-          <w:highlight w:val="yellow"/>
-          <w:lang w:val="pl-PL"/>
-        </w:rPr>
-        <w:t xml:space="preserve">Kyrie </w:t>
-      </w:r>
-      <w:proofErr w:type="spellStart"/>
-      <w:r>
-        <w:rPr>
-          <w:rFonts w:cs="Times New Roman"/>
-          <w:i/>
-          <w:highlight w:val="yellow"/>
-          <w:lang w:val="pl-PL"/>
-        </w:rPr>
-        <w:t>eleison</w:t>
-      </w:r>
-      <w:proofErr w:type="spellEnd"/>
-      <w:r>
-        <w:rPr>
-          <w:rFonts w:cs="Times New Roman"/>
-          <w:lang w:val="pl-PL"/>
-        </w:rPr>
-        <w:t xml:space="preserve">. Jest to jedyne zdanie na Mszy świętej </w:t>
-      </w:r>
-      <w:r>
-        <w:rPr>
-          <w:rFonts w:cs="Times New Roman"/>
-          <w:lang w:val="pl-PL"/>
-        </w:rPr>
-        <w:t>pochodzenia greckiego</w:t>
-      </w:r>
-      <w:r>
-        <w:rPr>
-          <w:rFonts w:cs="Times New Roman"/>
-          <w:lang w:val="pl-PL"/>
-        </w:rPr>
-        <w:t xml:space="preserve">. Nawiązuje do wołania mieszkańców podbitych krain, aby zwycięzcy oszczędzili ich życie. Jest to prośba pokonanego wodza, który prosi króla o łaskę. Kościół przyjął to wezwanie do liturgii, widząc podobieństwo w naszych </w:t>
-      </w:r>
-      <w:r>
-        <w:rPr>
-          <w:rFonts w:cs="Times New Roman"/>
-          <w:lang w:val="pl-PL"/>
-        </w:rPr>
-        <w:lastRenderedPageBreak/>
-        <w:t>wołaniach o zmiłowanie. Jest to błaganie, aby Bóg nas nie odrzucał, ale przyjął ofiarę naszego życia. Czy rzeczywiście chcemy i jest</w:t>
-      </w:r>
-      <w:r>
-        <w:rPr>
-          <w:rFonts w:cs="Times New Roman"/>
-          <w:lang w:val="pl-PL"/>
-        </w:rPr>
-        <w:t>eśmy gotowi zostać niewolnikami</w:t>
-      </w:r>
-      <w:r>
-        <w:rPr>
-          <w:rFonts w:cs="Times New Roman"/>
-          <w:lang w:val="pl-PL"/>
-        </w:rPr>
-        <w:t xml:space="preserve"> Zbawiciela?</w:t>
-      </w:r>
-    </w:p>
-    <w:p>
-      <w:pPr>
-        <w:spacing w:after="0" w:line="360" w:lineRule="auto"/>
-        <w:jc w:val="both"/>
-        <w:rPr>
-          <w:rFonts w:cs="Times New Roman"/>
-          <w:lang w:val="pl-PL"/>
-        </w:rPr>
-      </w:pPr>
-    </w:p>
-    <w:p>
-      <w:pPr>
-        <w:spacing w:after="0" w:line="360" w:lineRule="auto"/>
-        <w:jc w:val="both"/>
-        <w:rPr>
-          <w:rFonts w:cs="Times New Roman"/>
-          <w:lang w:val="pl-PL"/>
-        </w:rPr>
-      </w:pPr>
-      <w:r>
-        <w:rPr>
-          <w:rFonts w:cs="Times New Roman"/>
-          <w:lang w:val="pl-PL"/>
-        </w:rPr>
-        <w:tab/>
-        <w:t xml:space="preserve">W niedziele i święta po akcie pokuty następuje </w:t>
-      </w:r>
-      <w:r>
-        <w:rPr>
-          <w:rFonts w:cs="Times New Roman"/>
-          <w:i/>
-          <w:highlight w:val="yellow"/>
-          <w:lang w:val="pl-PL"/>
-        </w:rPr>
-        <w:t>Gloria</w:t>
-      </w:r>
-      <w:r>
-        <w:rPr>
-          <w:rFonts w:cs="Times New Roman"/>
-          <w:lang w:val="pl-PL"/>
-        </w:rPr>
-        <w:t xml:space="preserve">. </w:t>
-      </w:r>
-      <w:r>
-        <w:rPr>
-          <w:rFonts w:cs="Times New Roman"/>
-          <w:lang w:val="pl-PL"/>
-        </w:rPr>
-        <w:t>Hymn ten początkowo był śpiewany przez ojca świętego tylko raz w roku – w u</w:t>
-      </w:r>
-      <w:r>
-        <w:rPr>
-          <w:rFonts w:cs="Times New Roman"/>
-          <w:lang w:val="pl-PL"/>
-        </w:rPr>
-        <w:t>roczystość Bożego Narodzenia</w:t>
-      </w:r>
-      <w:r>
-        <w:rPr>
-          <w:rFonts w:cs="Times New Roman"/>
-          <w:lang w:val="pl-PL"/>
-        </w:rPr>
-        <w:t xml:space="preserve">. Z czasem papieże zaczęli intonować go także podczas innych świąt i wspomnień męczenników. W następnej kolejności przywilej ten przypadł biskupom, </w:t>
-      </w:r>
-      <w:r>
-        <w:rPr>
-          <w:rFonts w:cs="Times New Roman"/>
-          <w:lang w:val="pl-PL"/>
-        </w:rPr>
-        <w:t>a obecnie każdy z nas może śpiewać „Chwała na wysokości Bogu”</w:t>
-      </w:r>
-      <w:r>
-        <w:rPr>
-          <w:rFonts w:cs="Times New Roman"/>
-          <w:lang w:val="pl-PL"/>
-        </w:rPr>
-        <w:t xml:space="preserve"> [1]</w:t>
-      </w:r>
-      <w:r>
-        <w:rPr>
-          <w:rFonts w:cs="Times New Roman"/>
-          <w:lang w:val="pl-PL"/>
-        </w:rPr>
-        <w:t>.</w:t>
-      </w:r>
-    </w:p>
-    <w:p>
-      <w:pPr>
-        <w:spacing w:after="0" w:line="360" w:lineRule="auto"/>
-        <w:jc w:val="both"/>
-        <w:rPr>
-          <w:rFonts w:cs="Times New Roman"/>
-          <w:lang w:val="pl-PL"/>
-        </w:rPr>
-      </w:pPr>
       <w:r>
         <w:rPr>
           <w:rFonts w:cs="Times New Roman"/>
@@ -2212,23 +2075,7 @@
           <w:rFonts w:cs="Times New Roman"/>
           <w:lang w:val="pl-PL"/>
         </w:rPr>
-        <w:t xml:space="preserve">, którzy obwieścili światu narodzenie w ciele Pana Jezusa (por. </w:t>
-      </w:r>
-      <w:proofErr w:type="spellStart"/>
-      <w:r>
-        <w:rPr>
-          <w:rFonts w:cs="Times New Roman"/>
-          <w:lang w:val="pl-PL"/>
-        </w:rPr>
-        <w:t>Łk</w:t>
-      </w:r>
-      <w:proofErr w:type="spellEnd"/>
-      <w:r>
-        <w:rPr>
-          <w:rFonts w:cs="Times New Roman"/>
-          <w:lang w:val="pl-PL"/>
-        </w:rPr>
-        <w:t xml:space="preserve"> 2, 14). To wezwanie, po uprzednim wyznaniu grzechów, zaprasza nas do radości Kościoła chwalebnego. Chrystus już jest wśród nas (por. OWMR 27), jest zawsze obecny w</w:t>
+        <w:t>, którzy obwieścili światu narodzenie w ciele Pana Jezusa (por. Łk 2, 14). To wezwanie, po uprzednim wyznaniu grzechów, zaprasza nas do radości Kościoła chwalebnego. Chrystus już jest wśród nas (por. OWMR 27), jest zawsze obecny w</w:t>
       </w:r>
       <w:r>
         <w:rPr>
@@ -2607,7 +2454,7 @@
       <w:hyperlink r:id="rId7" w:history="1">
         <w:r>
           <w:rPr>
-            <w:rStyle w:val="Hipercze"/>
+            <w:rStyle w:val="Hyperlink"/>
             <w:rFonts w:cs="Times New Roman"/>
             <w:lang w:val="pl-PL"/>
           </w:rPr>
@@ -2733,7 +2580,7 @@
       <w:hyperlink r:id="rId8" w:history="1">
         <w:r>
           <w:rPr>
-            <w:rStyle w:val="Hipercze"/>
+            <w:rStyle w:val="Hyperlink"/>
             <w:rFonts w:cs="Times New Roman"/>
             <w:lang w:val="pl-PL"/>
           </w:rPr>
@@ -2753,7 +2600,7 @@
       <w:hyperlink r:id="rId9" w:history="1">
         <w:r>
           <w:rPr>
-            <w:rStyle w:val="Hipercze"/>
+            <w:rStyle w:val="Hyperlink"/>
             <w:rFonts w:cs="Times New Roman"/>
             <w:lang w:val="pl-PL"/>
           </w:rPr>
@@ -2893,7 +2740,7 @@
     </w:p>
     <w:p>
       <w:pPr>
-        <w:pStyle w:val="Nagwek1"/>
+        <w:pStyle w:val="Heading1"/>
         <w:spacing w:before="0" w:after="0" w:line="360" w:lineRule="auto"/>
         <w:jc w:val="both"/>
         <w:rPr>
@@ -2959,21 +2806,7 @@
         <w:rPr>
           <w:lang w:val="pl-PL"/>
         </w:rPr>
-        <w:t xml:space="preserve">Posoborowa liturgia ma stały układ. Pierwsze czytanie opisuje historię zbawienia i pochodzi ze Starego Testamentu, a w okresie wielkanocnym z księgi Dziejów Apostolskich. Po nim następuje psalm </w:t>
-      </w:r>
-      <w:proofErr w:type="spellStart"/>
-      <w:r>
-        <w:rPr>
-          <w:lang w:val="pl-PL"/>
-        </w:rPr>
-        <w:t>responsoryjny</w:t>
-      </w:r>
-      <w:proofErr w:type="spellEnd"/>
-      <w:r>
-        <w:rPr>
-          <w:lang w:val="pl-PL"/>
-        </w:rPr>
-        <w:t xml:space="preserve">, </w:t>
+        <w:t xml:space="preserve">Posoborowa liturgia ma stały układ. Pierwsze czytanie opisuje historię zbawienia i pochodzi ze Starego Testamentu, a w okresie wielkanocnym z księgi Dziejów Apostolskich. Po nim następuje psalm responsoryjny, </w:t>
       </w:r>
       <w:r>
         <w:rPr>
@@ -3078,21 +2911,7 @@
         <w:rPr>
           <w:lang w:val="pl-PL"/>
         </w:rPr>
-        <w:t xml:space="preserve">t i uroczystości. Dni powszednie natomiast dzielą się na rok I </w:t>
-      </w:r>
-      <w:proofErr w:type="spellStart"/>
-      <w:r>
-        <w:rPr>
-          <w:lang w:val="pl-PL"/>
-        </w:rPr>
-        <w:t>i</w:t>
-      </w:r>
-      <w:proofErr w:type="spellEnd"/>
-      <w:r>
-        <w:rPr>
-          <w:lang w:val="pl-PL"/>
-        </w:rPr>
-        <w:t xml:space="preserve"> II. </w:t>
+        <w:t xml:space="preserve">t i uroczystości. Dni powszednie natomiast dzielą się na rok I i II. </w:t>
       </w:r>
       <w:r>
         <w:rPr>
@@ -3141,21 +2960,7 @@
         <w:rPr>
           <w:lang w:val="pl-PL"/>
         </w:rPr>
-        <w:t>Pierwsze czytanie (</w:t>
-      </w:r>
-      <w:proofErr w:type="spellStart"/>
-      <w:r>
-        <w:rPr>
-          <w:lang w:val="pl-PL"/>
-        </w:rPr>
-        <w:t>Pwt</w:t>
-      </w:r>
-      <w:proofErr w:type="spellEnd"/>
-      <w:r>
-        <w:rPr>
-          <w:lang w:val="pl-PL"/>
-        </w:rPr>
-        <w:t xml:space="preserve"> 26, 4-10) opisuje </w:t>
+        <w:t xml:space="preserve">Pierwsze czytanie (Pwt 26, 4-10) opisuje </w:t>
       </w:r>
       <w:r>
         <w:rPr>
@@ -3182,35 +2987,7 @@
         <w:rPr>
           <w:lang w:val="pl-PL"/>
         </w:rPr>
-        <w:t xml:space="preserve">Psalm </w:t>
-      </w:r>
-      <w:proofErr w:type="spellStart"/>
-      <w:r>
-        <w:rPr>
-          <w:lang w:val="pl-PL"/>
-        </w:rPr>
-        <w:t>responsoryjny</w:t>
-      </w:r>
-      <w:proofErr w:type="spellEnd"/>
-      <w:r>
-        <w:rPr>
-          <w:lang w:val="pl-PL"/>
-        </w:rPr>
-        <w:t xml:space="preserve"> (</w:t>
-      </w:r>
-      <w:proofErr w:type="spellStart"/>
-      <w:r>
-        <w:rPr>
-          <w:lang w:val="pl-PL"/>
-        </w:rPr>
-        <w:t>Ps</w:t>
-      </w:r>
-      <w:proofErr w:type="spellEnd"/>
-      <w:r>
-        <w:rPr>
-          <w:lang w:val="pl-PL"/>
-        </w:rPr>
-        <w:t xml:space="preserve"> 91) wychwala Boga za jego opiekę nad tymi, którzy się do Niego uciekają. Refren stanowi prośbę, którą można włożyć zarówno w usta kapłana z Księgi Powtórzonego Prawa</w:t>
+        <w:t>Psalm responsoryjny (Ps 91) wychwala Boga za jego opiekę nad tymi, którzy się do Niego uciekają. Refren stanowi prośbę, którą można włożyć zarówno w usta kapłana z Księgi Powtórzonego Prawa</w:t>
       </w:r>
       <w:r>
         <w:rPr>
@@ -3238,21 +3015,7 @@
           <w:lang w:val="pl-PL"/>
         </w:rPr>
         <w:lastRenderedPageBreak/>
-        <w:t>W drugim czytaniu (</w:t>
-      </w:r>
-      <w:proofErr w:type="spellStart"/>
-      <w:r>
-        <w:rPr>
-          <w:lang w:val="pl-PL"/>
-        </w:rPr>
-        <w:t>Rz</w:t>
-      </w:r>
-      <w:proofErr w:type="spellEnd"/>
-      <w:r>
-        <w:rPr>
-          <w:lang w:val="pl-PL"/>
-        </w:rPr>
-        <w:t xml:space="preserve"> 10, 8-13) święty Paweł pisze o obietnicach związanych z życiem według zasad Bożych. Jeśli będziemy</w:t>
+        <w:t>W drugim czytaniu (Rz 10, 8-13) święty Paweł pisze o obietnicach związanych z życiem według zasad Bożych. Jeśli będziemy</w:t>
       </w:r>
       <w:r>
         <w:rPr>
@@ -3321,21 +3084,7 @@
         <w:rPr>
           <w:lang w:val="pl-PL"/>
         </w:rPr>
-        <w:t>Ewangelia w pierwszą niedzielę Wielkiego Postu przedstawia scenę kuszenia Pana Jezusa na pustyni. W roku C odczytujemy słowa zapisane przez świętego Łukasza (</w:t>
-      </w:r>
-      <w:proofErr w:type="spellStart"/>
-      <w:r>
-        <w:rPr>
-          <w:lang w:val="pl-PL"/>
-        </w:rPr>
-        <w:t>Łk</w:t>
-      </w:r>
-      <w:proofErr w:type="spellEnd"/>
-      <w:r>
-        <w:rPr>
-          <w:lang w:val="pl-PL"/>
-        </w:rPr>
-        <w:t xml:space="preserve"> 4, 1-13). Dialog między Szatanem a Chrystusem nakazuje nam spojrzeć na poprzednie fragmenty z innej perspektywy. Pierwsza próba dotyczy pożywienia, o którym była mowa w pierwszym czytaniu. Zbawiciel zaznacza, że życie ludzkie nie kończy się na zaspokajaniu potrzeb ciała. </w:t>
+        <w:t xml:space="preserve">Ewangelia w pierwszą niedzielę Wielkiego Postu przedstawia scenę kuszenia Pana Jezusa na pustyni. W roku C odczytujemy słowa zapisane przez świętego Łukasza (Łk 4, 1-13). Dialog między Szatanem a Chrystusem nakazuje nam spojrzeć na poprzednie fragmenty z innej perspektywy. Pierwsza próba dotyczy pożywienia, o którym była mowa w pierwszym czytaniu. Zbawiciel zaznacza, że życie ludzkie nie kończy się na zaspokajaniu potrzeb ciała. </w:t>
       </w:r>
       <w:r>
         <w:rPr>
@@ -3386,21 +3135,7 @@
         <w:rPr>
           <w:lang w:val="pl-PL"/>
         </w:rPr>
-        <w:t>” (</w:t>
-      </w:r>
-      <w:proofErr w:type="spellStart"/>
-      <w:r>
-        <w:rPr>
-          <w:lang w:val="pl-PL"/>
-        </w:rPr>
-        <w:t>Łk</w:t>
-      </w:r>
-      <w:proofErr w:type="spellEnd"/>
-      <w:r>
-        <w:rPr>
-          <w:lang w:val="pl-PL"/>
-        </w:rPr>
-        <w:t xml:space="preserve"> 4, 6-7)</w:t>
+        <w:t>” (Łk 4, 6-7)</w:t>
       </w:r>
       <w:r>
         <w:rPr>
@@ -3604,7 +3339,7 @@
     </w:p>
     <w:p>
       <w:pPr>
-        <w:pStyle w:val="Nagwek1"/>
+        <w:pStyle w:val="Heading1"/>
         <w:spacing w:before="0" w:after="0" w:line="360" w:lineRule="auto"/>
         <w:jc w:val="both"/>
         <w:rPr>
@@ -4203,7 +3938,7 @@
     </w:p>
     <w:p>
       <w:pPr>
-        <w:pStyle w:val="Nagwek1"/>
+        <w:pStyle w:val="Heading1"/>
         <w:spacing w:before="0" w:after="0" w:line="360" w:lineRule="auto"/>
         <w:jc w:val="both"/>
         <w:rPr>
@@ -4318,21 +4053,7 @@
         <w:rPr>
           <w:lang w:val="pl-PL"/>
         </w:rPr>
-        <w:t xml:space="preserve">łac. </w:t>
-      </w:r>
-      <w:proofErr w:type="spellStart"/>
-      <w:r>
-        <w:rPr>
-          <w:lang w:val="pl-PL"/>
-        </w:rPr>
-        <w:t>praefatio</w:t>
-      </w:r>
-      <w:proofErr w:type="spellEnd"/>
-      <w:r>
-        <w:rPr>
-          <w:lang w:val="pl-PL"/>
-        </w:rPr>
-        <w:t xml:space="preserve"> </w:t>
+        <w:t xml:space="preserve">łac. praefatio </w:t>
       </w:r>
       <w:r>
         <w:rPr>
@@ -4496,7 +4217,6 @@
         </w:rPr>
         <w:t xml:space="preserve"> (MR 59*). Trzecia część prefacji kieruje nasze myśli ku Kościołowi uwielbionemu i kończy się śpiewem </w:t>
       </w:r>
-      <w:proofErr w:type="spellStart"/>
       <w:r>
         <w:rPr>
           <w:i/>
@@ -4505,7 +4225,6 @@
         </w:rPr>
         <w:t>Sanctus</w:t>
       </w:r>
-      <w:proofErr w:type="spellEnd"/>
       <w:r>
         <w:rPr>
           <w:lang w:val="pl-PL"/>
@@ -4552,7 +4271,6 @@
         </w:rPr>
         <w:t xml:space="preserve">Aklamacja </w:t>
       </w:r>
-      <w:proofErr w:type="spellStart"/>
       <w:r>
         <w:rPr>
           <w:i/>
@@ -4561,7 +4279,6 @@
         </w:rPr>
         <w:t>Sanctus</w:t>
       </w:r>
-      <w:proofErr w:type="spellEnd"/>
       <w:r>
         <w:rPr>
           <w:lang w:val="pl-PL"/>
@@ -4629,7 +4346,6 @@
         </w:rPr>
         <w:t xml:space="preserve">obecność. </w:t>
       </w:r>
-      <w:proofErr w:type="spellStart"/>
       <w:r>
         <w:rPr>
           <w:i/>
@@ -4638,7 +4354,6 @@
         </w:rPr>
         <w:t>Sanctus</w:t>
       </w:r>
-      <w:proofErr w:type="spellEnd"/>
       <w:r>
         <w:rPr>
           <w:lang w:val="pl-PL"/>
@@ -4754,14 +4469,14 @@
       <w:commentRangeEnd w:id="6"/>
       <w:r>
         <w:rPr>
-          <w:rStyle w:val="Odwoaniedokomentarza"/>
+          <w:rStyle w:val="CommentReference"/>
         </w:rPr>
         <w:commentReference w:id="6"/>
       </w:r>
       <w:commentRangeEnd w:id="7"/>
       <w:r>
         <w:rPr>
-          <w:rStyle w:val="Odwoaniedokomentarza"/>
+          <w:rStyle w:val="CommentReference"/>
         </w:rPr>
         <w:commentReference w:id="7"/>
       </w:r>
@@ -4797,7 +4512,6 @@
         </w:rPr>
         <w:t xml:space="preserve">terminów określających czas. Są to </w:t>
       </w:r>
-      <w:proofErr w:type="spellStart"/>
       <w:r>
         <w:rPr>
           <w:i/>
@@ -4806,14 +4520,12 @@
         </w:rPr>
         <w:t>chronos</w:t>
       </w:r>
-      <w:proofErr w:type="spellEnd"/>
       <w:r>
         <w:rPr>
           <w:lang w:val="pl-PL"/>
         </w:rPr>
         <w:t xml:space="preserve"> i </w:t>
       </w:r>
-      <w:proofErr w:type="spellStart"/>
       <w:r>
         <w:rPr>
           <w:i/>
@@ -4822,7 +4534,6 @@
         </w:rPr>
         <w:t>kairos</w:t>
       </w:r>
-      <w:proofErr w:type="spellEnd"/>
       <w:r>
         <w:rPr>
           <w:lang w:val="pl-PL"/>
@@ -4835,7 +4546,6 @@
         </w:rPr>
         <w:t xml:space="preserve"> Słowo </w:t>
       </w:r>
-      <w:proofErr w:type="spellStart"/>
       <w:r>
         <w:rPr>
           <w:i/>
@@ -4844,14 +4554,12 @@
         </w:rPr>
         <w:t>chronos</w:t>
       </w:r>
-      <w:proofErr w:type="spellEnd"/>
       <w:r>
         <w:rPr>
           <w:lang w:val="pl-PL"/>
         </w:rPr>
         <w:t xml:space="preserve"> oznacza czas codzienny, chronologiczny. Z tego znaczenia korzystamy opisując przeszłe wydarzenia i planując wakacje. Słowo </w:t>
       </w:r>
-      <w:proofErr w:type="spellStart"/>
       <w:r>
         <w:rPr>
           <w:i/>
@@ -4860,7 +4568,6 @@
         </w:rPr>
         <w:t>kairos</w:t>
       </w:r>
-      <w:proofErr w:type="spellEnd"/>
       <w:r>
         <w:rPr>
           <w:lang w:val="pl-PL"/>
@@ -4880,33 +4587,39 @@
         <w:t xml:space="preserve">. Na Mszy świętej Jezus nie umiera po raz kolejny. Autor listu do Hebrajczyków wyraźnie napisał, że Chrystus umarł raz na zawsze </w:t>
       </w:r>
       <w:commentRangeStart w:id="8"/>
+      <w:commentRangeStart w:id="9"/>
       <w:r>
         <w:rPr>
           <w:lang w:val="pl-PL"/>
         </w:rPr>
         <w:t>(</w:t>
       </w:r>
-      <w:proofErr w:type="spellStart"/>
-      <w:r>
-        <w:rPr>
-          <w:lang w:val="pl-PL"/>
-        </w:rPr>
-        <w:t>Hbr</w:t>
-      </w:r>
-      <w:proofErr w:type="spellEnd"/>
-      <w:r>
-        <w:rPr>
-          <w:lang w:val="pl-PL"/>
-        </w:rPr>
-        <w:t xml:space="preserve"> 10, 12). </w:t>
+      <w:r>
+        <w:rPr>
+          <w:lang w:val="pl-PL"/>
+        </w:rPr>
+        <w:t xml:space="preserve">por. </w:t>
+      </w:r>
+      <w:r>
+        <w:rPr>
+          <w:lang w:val="pl-PL"/>
+        </w:rPr>
+        <w:t xml:space="preserve">Hbr 10, 12). </w:t>
       </w:r>
       <w:commentRangeEnd w:id="8"/>
       <w:r>
         <w:rPr>
-          <w:rStyle w:val="Odwoaniedokomentarza"/>
+          <w:rStyle w:val="CommentReference"/>
         </w:rPr>
         <w:commentReference w:id="8"/>
       </w:r>
+      <w:commentRangeEnd w:id="9"/>
+      <w:r>
+        <w:rPr>
+          <w:rStyle w:val="CommentReference"/>
+        </w:rPr>
+        <w:commentReference w:id="9"/>
+      </w:r>
       <w:r>
         <w:rPr>
           <w:lang w:val="pl-PL"/>
@@ -4931,19 +4644,33 @@
         </w:rPr>
         <w:t xml:space="preserve">Rzeczywistość sprawowanej liturgii wszczepia nas w liturgię całego świata i prowadzi </w:t>
       </w:r>
-      <w:commentRangeStart w:id="9"/>
+      <w:commentRangeStart w:id="10"/>
+      <w:commentRangeStart w:id="11"/>
       <w:r>
         <w:rPr>
           <w:lang w:val="pl-PL"/>
         </w:rPr>
         <w:t>na</w:t>
       </w:r>
-      <w:commentRangeEnd w:id="9"/>
-      <w:r>
-        <w:rPr>
-          <w:rStyle w:val="Odwoaniedokomentarza"/>
-        </w:rPr>
-        <w:commentReference w:id="9"/>
+      <w:commentRangeEnd w:id="10"/>
+      <w:r>
+        <w:rPr>
+          <w:rStyle w:val="CommentReference"/>
+        </w:rPr>
+        <w:commentReference w:id="10"/>
+      </w:r>
+      <w:commentRangeEnd w:id="11"/>
+      <w:r>
+        <w:rPr>
+          <w:rStyle w:val="CommentReference"/>
+        </w:rPr>
+        <w:commentReference w:id="11"/>
+      </w:r>
+      <w:r>
+        <w:rPr>
+          <w:lang w:val="pl-PL"/>
+        </w:rPr>
+        <w:t>s</w:t>
       </w:r>
       <w:r>
         <w:rPr>
@@ -4951,19 +4678,33 @@
         </w:rPr>
         <w:t xml:space="preserve"> dalej w przeszłość i przyszłość </w:t>
       </w:r>
-      <w:commentRangeStart w:id="10"/>
-      <w:r>
-        <w:rPr>
-          <w:lang w:val="pl-PL"/>
-        </w:rPr>
-        <w:t>bożej</w:t>
-      </w:r>
-      <w:commentRangeEnd w:id="10"/>
-      <w:r>
-        <w:rPr>
-          <w:rStyle w:val="Odwoaniedokomentarza"/>
-        </w:rPr>
-        <w:commentReference w:id="10"/>
+      <w:r>
+        <w:rPr>
+          <w:lang w:val="pl-PL"/>
+        </w:rPr>
+        <w:t>B</w:t>
+      </w:r>
+      <w:commentRangeStart w:id="12"/>
+      <w:commentRangeStart w:id="13"/>
+      <w:r>
+        <w:rPr>
+          <w:lang w:val="pl-PL"/>
+        </w:rPr>
+        <w:t>ożej</w:t>
+      </w:r>
+      <w:commentRangeEnd w:id="12"/>
+      <w:r>
+        <w:rPr>
+          <w:rStyle w:val="CommentReference"/>
+        </w:rPr>
+        <w:commentReference w:id="12"/>
+      </w:r>
+      <w:commentRangeEnd w:id="13"/>
+      <w:r>
+        <w:rPr>
+          <w:rStyle w:val="CommentReference"/>
+        </w:rPr>
+        <w:commentReference w:id="13"/>
       </w:r>
       <w:r>
         <w:rPr>
@@ -4998,7 +4739,6 @@
         </w:rPr>
         <w:t xml:space="preserve">. Po nim następuje </w:t>
       </w:r>
-      <w:proofErr w:type="spellStart"/>
       <w:r>
         <w:rPr>
           <w:i/>
@@ -5007,7 +4747,6 @@
         </w:rPr>
         <w:t>epikleza</w:t>
       </w:r>
-      <w:proofErr w:type="spellEnd"/>
       <w:r>
         <w:rPr>
           <w:lang w:val="pl-PL"/>
@@ -5018,21 +4757,7 @@
         <w:rPr>
           <w:lang w:val="pl-PL"/>
         </w:rPr>
-        <w:t xml:space="preserve">gr. </w:t>
-      </w:r>
-      <w:proofErr w:type="spellStart"/>
-      <w:r>
-        <w:rPr>
-          <w:lang w:val="pl-PL"/>
-        </w:rPr>
-        <w:t>epiklesis</w:t>
-      </w:r>
-      <w:proofErr w:type="spellEnd"/>
-      <w:r>
-        <w:rPr>
-          <w:lang w:val="pl-PL"/>
-        </w:rPr>
-        <w:t xml:space="preserve"> – wzywanie</w:t>
+        <w:t>gr. epiklesis – wzywanie</w:t>
       </w:r>
       <w:r>
         <w:rPr>
@@ -5040,19 +4765,27 @@
         </w:rPr>
         <w:t xml:space="preserve">). Jest to prośba skierowana do Boga Ojca, aby złożone dary mocą Ducha Świętego stały się Ciałem Jezusa Chrystusa. Na ten moment kapłan wyciąga dłonie nad chlebem i winem, rozlegają się dzwonki, a lub boży </w:t>
       </w:r>
-      <w:commentRangeStart w:id="11"/>
-      <w:r>
-        <w:rPr>
-          <w:lang w:val="pl-PL"/>
-        </w:rPr>
-        <w:t>uklęka</w:t>
-      </w:r>
-      <w:commentRangeEnd w:id="11"/>
-      <w:r>
-        <w:rPr>
-          <w:rStyle w:val="Odwoaniedokomentarza"/>
-        </w:rPr>
-        <w:commentReference w:id="11"/>
+      <w:commentRangeStart w:id="14"/>
+      <w:commentRangeStart w:id="15"/>
+      <w:r>
+        <w:rPr>
+          <w:lang w:val="pl-PL"/>
+        </w:rPr>
+        <w:t>klęka</w:t>
+      </w:r>
+      <w:commentRangeEnd w:id="14"/>
+      <w:r>
+        <w:rPr>
+          <w:rStyle w:val="CommentReference"/>
+        </w:rPr>
+        <w:commentReference w:id="14"/>
+      </w:r>
+      <w:commentRangeEnd w:id="15"/>
+      <w:r>
+        <w:rPr>
+          <w:rStyle w:val="CommentReference"/>
+        </w:rPr>
+        <w:commentReference w:id="15"/>
       </w:r>
       <w:r>
         <w:rPr>
@@ -5060,7 +4793,6 @@
         </w:rPr>
         <w:t xml:space="preserve">. W Kościele prawosławnym </w:t>
       </w:r>
-      <w:proofErr w:type="spellStart"/>
       <w:r>
         <w:rPr>
           <w:i/>
@@ -5069,26 +4801,45 @@
         </w:rPr>
         <w:t>epikleza</w:t>
       </w:r>
-      <w:proofErr w:type="spellEnd"/>
       <w:r>
         <w:rPr>
           <w:lang w:val="pl-PL"/>
         </w:rPr>
         <w:t xml:space="preserve"> jest uznawana za moment konsekracji. Dla katolików </w:t>
       </w:r>
-      <w:commentRangeStart w:id="12"/>
-      <w:r>
-        <w:rPr>
-          <w:lang w:val="pl-PL"/>
-        </w:rPr>
-        <w:t xml:space="preserve">są to </w:t>
-      </w:r>
-      <w:commentRangeEnd w:id="12"/>
-      <w:r>
-        <w:rPr>
-          <w:rStyle w:val="Odwoaniedokomentarza"/>
-        </w:rPr>
-        <w:commentReference w:id="12"/>
+      <w:commentRangeStart w:id="16"/>
+      <w:commentRangeStart w:id="17"/>
+      <w:r>
+        <w:rPr>
+          <w:lang w:val="pl-PL"/>
+        </w:rPr>
+        <w:t xml:space="preserve">są </w:t>
+      </w:r>
+      <w:r>
+        <w:rPr>
+          <w:lang w:val="pl-PL"/>
+        </w:rPr>
+        <w:t>nim</w:t>
+      </w:r>
+      <w:r>
+        <w:rPr>
+          <w:lang w:val="pl-PL"/>
+        </w:rPr>
+        <w:t xml:space="preserve"> </w:t>
+      </w:r>
+      <w:commentRangeEnd w:id="16"/>
+      <w:r>
+        <w:rPr>
+          <w:rStyle w:val="CommentReference"/>
+        </w:rPr>
+        <w:commentReference w:id="16"/>
+      </w:r>
+      <w:commentRangeEnd w:id="17"/>
+      <w:r>
+        <w:rPr>
+          <w:rStyle w:val="CommentReference"/>
+        </w:rPr>
+        <w:commentReference w:id="17"/>
       </w:r>
       <w:r>
         <w:rPr>
@@ -5128,37 +4879,20 @@
         </w:rPr>
         <w:t xml:space="preserve"> nie są już chlebem i winem. Ten moment Mszy nazywamy </w:t>
       </w:r>
-      <w:proofErr w:type="spellStart"/>
       <w:r>
         <w:rPr>
           <w:lang w:val="pl-PL"/>
         </w:rPr>
         <w:lastRenderedPageBreak/>
-        <w:t>transsubstantacją</w:t>
-      </w:r>
-      <w:proofErr w:type="spellEnd"/>
-      <w:r>
-        <w:rPr>
-          <w:lang w:val="pl-PL"/>
-        </w:rPr>
-        <w:t xml:space="preserve"> (</w:t>
+        <w:t>transsubstantacją (</w:t>
       </w:r>
       <w:r>
         <w:rPr>
           <w:rStyle w:val="ilfuvd"/>
           <w:lang w:val="pl-PL"/>
         </w:rPr>
-        <w:t xml:space="preserve">łac. </w:t>
-      </w:r>
-      <w:proofErr w:type="spellStart"/>
-      <w:r>
-        <w:rPr>
-          <w:rStyle w:val="ilfuvd"/>
-          <w:lang w:val="pl-PL"/>
-        </w:rPr>
-        <w:t>transsubstantiatio</w:t>
-      </w:r>
-      <w:proofErr w:type="spellEnd"/>
+        <w:t>łac. transsubstantiatio</w:t>
+      </w:r>
       <w:r>
         <w:rPr>
           <w:lang w:val="pl-PL"/>
@@ -5171,19 +4905,33 @@
         </w:rPr>
         <w:t xml:space="preserve">miany wyglądu, są to prawdziwie </w:t>
       </w:r>
-      <w:commentRangeStart w:id="13"/>
-      <w:r>
-        <w:rPr>
-          <w:lang w:val="pl-PL"/>
-        </w:rPr>
-        <w:t>Chleb</w:t>
-      </w:r>
-      <w:commentRangeEnd w:id="13"/>
-      <w:r>
-        <w:rPr>
-          <w:rStyle w:val="Odwoaniedokomentarza"/>
-        </w:rPr>
-        <w:commentReference w:id="13"/>
+      <w:commentRangeStart w:id="18"/>
+      <w:commentRangeStart w:id="19"/>
+      <w:r>
+        <w:rPr>
+          <w:lang w:val="pl-PL"/>
+        </w:rPr>
+        <w:t>C</w:t>
+      </w:r>
+      <w:r>
+        <w:rPr>
+          <w:lang w:val="pl-PL"/>
+        </w:rPr>
+        <w:t>iało</w:t>
+      </w:r>
+      <w:commentRangeEnd w:id="18"/>
+      <w:r>
+        <w:rPr>
+          <w:rStyle w:val="CommentReference"/>
+        </w:rPr>
+        <w:commentReference w:id="18"/>
+      </w:r>
+      <w:commentRangeEnd w:id="19"/>
+      <w:r>
+        <w:rPr>
+          <w:rStyle w:val="CommentReference"/>
+        </w:rPr>
+        <w:commentReference w:id="19"/>
       </w:r>
       <w:r>
         <w:rPr>
@@ -5319,67 +5067,7 @@
         <w:rPr>
           <w:lang w:val="pl-PL"/>
         </w:rPr>
-        <w:t xml:space="preserve"> nie przewidują innych postaw niż klęcząca lub stojąca. Podczas przeistoczenia przeżywamy wielką tajemnicę wiary, jak powie celebrans w aklamacji po przemienieniu. Kucanie i wspieranie się na jednej nodze są wyrazem braku szacunku do Boga, który do nas przychodzi.</w:t>
-      </w:r>
-    </w:p>
-    <w:p>
-      <w:pPr>
-        <w:spacing w:line="360" w:lineRule="auto"/>
-        <w:rPr>
-          <w:lang w:val="pl-PL"/>
-        </w:rPr>
-      </w:pPr>
-      <w:r>
-        <w:rPr>
-          <w:lang w:val="pl-PL"/>
-        </w:rPr>
-        <w:t xml:space="preserve">Celem </w:t>
-      </w:r>
-      <w:commentRangeStart w:id="14"/>
-      <w:r>
-        <w:rPr>
-          <w:lang w:val="pl-PL"/>
-        </w:rPr>
-        <w:t xml:space="preserve">wspomnianej wyżej aklamacji </w:t>
-      </w:r>
-      <w:commentRangeEnd w:id="14"/>
-      <w:r>
-        <w:rPr>
-          <w:rStyle w:val="Odwoaniedokomentarza"/>
-        </w:rPr>
-        <w:commentReference w:id="14"/>
-      </w:r>
-      <w:r>
-        <w:rPr>
-          <w:lang w:val="pl-PL"/>
-        </w:rPr>
-        <w:t xml:space="preserve">jest wyznanie wiary w Jezusa, </w:t>
-      </w:r>
-      <w:r>
-        <w:rPr>
-          <w:lang w:val="pl-PL"/>
-        </w:rPr>
-        <w:t>który zstąpił w swoim Ciele i Krwi. Istnieją cztery formy aklamacji i wszystkie dotyczą radości z łask, których dostępujemy przez śmierć i zmartwychwstanie Mesjasza.</w:t>
-      </w:r>
-      <w:r>
-        <w:rPr>
-          <w:lang w:val="pl-PL"/>
-        </w:rPr>
-        <w:t xml:space="preserve"> </w:t>
-      </w:r>
-    </w:p>
-    <w:p>
-      <w:pPr>
-        <w:spacing w:line="360" w:lineRule="auto"/>
-        <w:rPr>
-          <w:lang w:val="pl-PL"/>
-        </w:rPr>
-      </w:pPr>
-      <w:r>
-        <w:rPr>
-          <w:lang w:val="pl-PL"/>
-        </w:rPr>
-        <w:t xml:space="preserve">Potem kapłan odmawia </w:t>
+        <w:t xml:space="preserve"> nie przewidują innych postaw niż klęcząca lub stojąca. Podczas przeistoczenia przeżywamy wielką tajemnicę wiary, jak powie celebrans w </w:t>
       </w:r>
       <w:r>
         <w:rPr>
@@ -5387,105 +5075,13 @@
           <w:highlight w:val="yellow"/>
           <w:lang w:val="pl-PL"/>
         </w:rPr>
-        <w:t>anamnezę</w:t>
-      </w:r>
-      <w:r>
-        <w:rPr>
-          <w:lang w:val="pl-PL"/>
-        </w:rPr>
-        <w:t xml:space="preserve"> (</w:t>
-      </w:r>
-      <w:r>
-        <w:rPr>
-          <w:lang w:val="pl-PL"/>
-        </w:rPr>
-        <w:t xml:space="preserve">gr. </w:t>
-      </w:r>
-      <w:proofErr w:type="spellStart"/>
-      <w:r>
-        <w:rPr>
-          <w:lang w:val="pl-PL"/>
-        </w:rPr>
-        <w:t>anamnesis</w:t>
-      </w:r>
-      <w:proofErr w:type="spellEnd"/>
-      <w:r>
-        <w:rPr>
-          <w:lang w:val="pl-PL"/>
-        </w:rPr>
-        <w:t xml:space="preserve"> – przypominanie</w:t>
-      </w:r>
-      <w:r>
-        <w:rPr>
-          <w:lang w:val="pl-PL"/>
-        </w:rPr>
-        <w:t xml:space="preserve">, uobecnianie). Jej treść w </w:t>
-      </w:r>
-      <w:r>
-        <w:rPr>
-          <w:lang w:val="pl-PL"/>
-        </w:rPr>
-        <w:t>trzeciej</w:t>
-      </w:r>
-      <w:r>
-        <w:rPr>
-          <w:lang w:val="pl-PL"/>
-        </w:rPr>
-        <w:t xml:space="preserve"> Modlitwie eucharystycznej brzmi: „</w:t>
-      </w:r>
-      <w:r>
-        <w:rPr>
-          <w:lang w:val="pl-PL"/>
-        </w:rPr>
-        <w:t xml:space="preserve">Wspominając, Boże, zbawczą mękę Twojego Syna, </w:t>
-      </w:r>
-      <w:r>
-        <w:rPr>
-          <w:lang w:val="pl-PL"/>
-        </w:rPr>
-        <w:t>jak również cudowne Jego zmartwy</w:t>
-      </w:r>
-      <w:r>
-        <w:rPr>
-          <w:lang w:val="pl-PL"/>
-        </w:rPr>
-        <w:t xml:space="preserve">chwstanie i wniebowstąpienie, </w:t>
-      </w:r>
-      <w:r>
-        <w:rPr>
-          <w:lang w:val="pl-PL"/>
-        </w:rPr>
-        <w:t>oraz czekając na powtórne Jego przyjś</w:t>
-      </w:r>
-      <w:r>
-        <w:rPr>
-          <w:lang w:val="pl-PL"/>
-        </w:rPr>
-        <w:t>cie,</w:t>
-      </w:r>
-      <w:r>
-        <w:rPr>
-          <w:lang w:val="pl-PL"/>
-        </w:rPr>
-        <w:t xml:space="preserve"> składamy Ci wśród dziękczynnych m</w:t>
-      </w:r>
-      <w:r>
-        <w:rPr>
-          <w:lang w:val="pl-PL"/>
-        </w:rPr>
-        <w:t>odłów tę żywą i świętą Ofiarę</w:t>
-      </w:r>
-      <w:r>
-        <w:rPr>
-          <w:lang w:val="pl-PL"/>
-        </w:rPr>
-        <w:t>”. Rzeczywiście uczestniczymy w tych wydarzeniach. Obecność na liturgii pozwala nam czerpać z owoców tych zbawczych momentów</w:t>
-      </w:r>
-      <w:r>
-        <w:rPr>
-          <w:lang w:val="pl-PL"/>
-        </w:rPr>
-        <w:t>.</w:t>
+        <w:t>aklamacji po przemienieniu</w:t>
+      </w:r>
+      <w:r>
+        <w:rPr>
+          <w:lang w:val="pl-PL"/>
+        </w:rPr>
+        <w:t>. Kucanie i wspieranie się na jednej nodze są wyrazem braku szacunku do Boga, który do nas przychodzi.</w:t>
       </w:r>
     </w:p>
     <w:p>
@@ -5499,38 +5095,210 @@
         <w:rPr>
           <w:lang w:val="pl-PL"/>
         </w:rPr>
-        <w:t xml:space="preserve">Po tym zanurzeniu w </w:t>
-      </w:r>
-      <w:commentRangeStart w:id="15"/>
-      <w:r>
-        <w:rPr>
-          <w:lang w:val="pl-PL"/>
-        </w:rPr>
-        <w:t>bożej</w:t>
-      </w:r>
-      <w:commentRangeEnd w:id="15"/>
-      <w:r>
-        <w:rPr>
-          <w:rStyle w:val="Odwoaniedokomentarza"/>
-        </w:rPr>
-        <w:commentReference w:id="15"/>
-      </w:r>
-      <w:r>
-        <w:rPr>
-          <w:lang w:val="pl-PL"/>
-        </w:rPr>
-        <w:t xml:space="preserve"> łasce ma miejsce kolejna </w:t>
-      </w:r>
-      <w:proofErr w:type="spellStart"/>
+        <w:t xml:space="preserve">Celem </w:t>
+      </w:r>
+      <w:commentRangeStart w:id="20"/>
+      <w:commentRangeStart w:id="21"/>
+      <w:r>
+        <w:rPr>
+          <w:lang w:val="pl-PL"/>
+        </w:rPr>
+        <w:t xml:space="preserve">wspomnianej wyżej aklamacji </w:t>
+      </w:r>
+      <w:commentRangeEnd w:id="20"/>
+      <w:r>
+        <w:rPr>
+          <w:rStyle w:val="CommentReference"/>
+        </w:rPr>
+        <w:commentReference w:id="20"/>
+      </w:r>
+      <w:commentRangeEnd w:id="21"/>
+      <w:r>
+        <w:rPr>
+          <w:rStyle w:val="CommentReference"/>
+        </w:rPr>
+        <w:commentReference w:id="21"/>
+      </w:r>
+      <w:r>
+        <w:rPr>
+          <w:lang w:val="pl-PL"/>
+        </w:rPr>
+        <w:t xml:space="preserve">jest wyznanie wiary w Jezusa, </w:t>
+      </w:r>
+      <w:r>
+        <w:rPr>
+          <w:lang w:val="pl-PL"/>
+        </w:rPr>
+        <w:t>który zstąpił w swoim Ciele i Krwi. Istnieją cztery formy aklamacji i wszystkie dotyczą radości z łask, których dostępujemy przez śmierć i zmartwychwstanie Mesjasza.</w:t>
+      </w:r>
+      <w:r>
+        <w:rPr>
+          <w:lang w:val="pl-PL"/>
+        </w:rPr>
+        <w:t xml:space="preserve"> </w:t>
+      </w:r>
+    </w:p>
+    <w:p>
+      <w:pPr>
+        <w:spacing w:line="360" w:lineRule="auto"/>
+        <w:rPr>
+          <w:lang w:val="pl-PL"/>
+        </w:rPr>
+      </w:pPr>
+      <w:r>
+        <w:rPr>
+          <w:lang w:val="pl-PL"/>
+        </w:rPr>
+        <w:t xml:space="preserve">Potem kapłan odmawia </w:t>
+      </w:r>
       <w:r>
         <w:rPr>
           <w:i/>
           <w:highlight w:val="yellow"/>
           <w:lang w:val="pl-PL"/>
         </w:rPr>
+        <w:t>anamnezę</w:t>
+      </w:r>
+      <w:r>
+        <w:rPr>
+          <w:lang w:val="pl-PL"/>
+        </w:rPr>
+        <w:t xml:space="preserve"> (</w:t>
+      </w:r>
+      <w:r>
+        <w:rPr>
+          <w:lang w:val="pl-PL"/>
+        </w:rPr>
+        <w:t>gr. anamnesis – przypominanie</w:t>
+      </w:r>
+      <w:r>
+        <w:rPr>
+          <w:lang w:val="pl-PL"/>
+        </w:rPr>
+        <w:t xml:space="preserve">, uobecnianie). Jej treść w </w:t>
+      </w:r>
+      <w:r>
+        <w:rPr>
+          <w:lang w:val="pl-PL"/>
+        </w:rPr>
+        <w:t>trzeciej</w:t>
+      </w:r>
+      <w:r>
+        <w:rPr>
+          <w:lang w:val="pl-PL"/>
+        </w:rPr>
+        <w:t xml:space="preserve"> Modlitwie eucharystycznej brzmi: „</w:t>
+      </w:r>
+      <w:r>
+        <w:rPr>
+          <w:lang w:val="pl-PL"/>
+        </w:rPr>
+        <w:t xml:space="preserve">Wspominając, Boże, zbawczą mękę Twojego Syna, </w:t>
+      </w:r>
+      <w:r>
+        <w:rPr>
+          <w:lang w:val="pl-PL"/>
+        </w:rPr>
+        <w:t>jak również cudowne Jego zmartwy</w:t>
+      </w:r>
+      <w:r>
+        <w:rPr>
+          <w:lang w:val="pl-PL"/>
+        </w:rPr>
+        <w:t xml:space="preserve">chwstanie i wniebowstąpienie, </w:t>
+      </w:r>
+      <w:r>
+        <w:rPr>
+          <w:lang w:val="pl-PL"/>
+        </w:rPr>
+        <w:t>oraz czekając na powtórne Jego przyjś</w:t>
+      </w:r>
+      <w:r>
+        <w:rPr>
+          <w:lang w:val="pl-PL"/>
+        </w:rPr>
+        <w:t>cie,</w:t>
+      </w:r>
+      <w:r>
+        <w:rPr>
+          <w:lang w:val="pl-PL"/>
+        </w:rPr>
+        <w:t xml:space="preserve"> składamy Ci wśród dziękczynnych m</w:t>
+      </w:r>
+      <w:r>
+        <w:rPr>
+          <w:lang w:val="pl-PL"/>
+        </w:rPr>
+        <w:t>odłów tę żywą i świętą Ofiarę</w:t>
+      </w:r>
+      <w:r>
+        <w:rPr>
+          <w:lang w:val="pl-PL"/>
+        </w:rPr>
+        <w:t>”. Rzeczywiście uczestniczymy w tych wydarzeniach. Obecność na liturgii pozwala nam czerpać z owoców tych zbawczych momentów</w:t>
+      </w:r>
+      <w:r>
+        <w:rPr>
+          <w:lang w:val="pl-PL"/>
+        </w:rPr>
+        <w:t>.</w:t>
+      </w:r>
+    </w:p>
+    <w:p>
+      <w:pPr>
+        <w:spacing w:line="360" w:lineRule="auto"/>
+        <w:rPr>
+          <w:lang w:val="pl-PL"/>
+        </w:rPr>
+      </w:pPr>
+      <w:r>
+        <w:rPr>
+          <w:lang w:val="pl-PL"/>
+        </w:rPr>
+        <w:t xml:space="preserve">Po tym zanurzeniu w </w:t>
+      </w:r>
+      <w:r>
+        <w:rPr>
+          <w:lang w:val="pl-PL"/>
+        </w:rPr>
+        <w:t>B</w:t>
+      </w:r>
+      <w:commentRangeStart w:id="22"/>
+      <w:commentRangeStart w:id="23"/>
+      <w:r>
+        <w:rPr>
+          <w:lang w:val="pl-PL"/>
+        </w:rPr>
+        <w:t>ożej</w:t>
+      </w:r>
+      <w:commentRangeEnd w:id="22"/>
+      <w:r>
+        <w:rPr>
+          <w:rStyle w:val="CommentReference"/>
+        </w:rPr>
+        <w:commentReference w:id="22"/>
+      </w:r>
+      <w:commentRangeEnd w:id="23"/>
+      <w:r>
+        <w:rPr>
+          <w:rStyle w:val="CommentReference"/>
+        </w:rPr>
+        <w:commentReference w:id="23"/>
+      </w:r>
+      <w:r>
+        <w:rPr>
+          <w:lang w:val="pl-PL"/>
+        </w:rPr>
+        <w:t xml:space="preserve"> łasce ma miejsce kolejna </w:t>
+      </w:r>
+      <w:r>
+        <w:rPr>
+          <w:i/>
+          <w:highlight w:val="yellow"/>
+          <w:lang w:val="pl-PL"/>
+        </w:rPr>
         <w:t>epikleza</w:t>
       </w:r>
-      <w:proofErr w:type="spellEnd"/>
       <w:r>
         <w:rPr>
           <w:lang w:val="pl-PL"/>
@@ -5676,19 +5444,11 @@
         </w:rPr>
         <w:t xml:space="preserve">gr. </w:t>
       </w:r>
-      <w:proofErr w:type="spellStart"/>
-      <w:r>
-        <w:rPr>
-          <w:lang w:val="pl-PL"/>
-        </w:rPr>
-        <w:t>doxa</w:t>
-      </w:r>
-      <w:proofErr w:type="spellEnd"/>
-      <w:r>
-        <w:rPr>
-          <w:lang w:val="pl-PL"/>
-        </w:rPr>
-        <w:t xml:space="preserve"> – chwała, logos – słowo). Jest to kulminacyjny moment, w którym Bogu </w:t>
+      <w:r>
+        <w:rPr>
+          <w:lang w:val="pl-PL"/>
+        </w:rPr>
+        <w:t xml:space="preserve">doxa – chwała, logos – słowo). Jest to kulminacyjny moment, w którym Bogu </w:t>
       </w:r>
       <w:r>
         <w:rPr>
@@ -5708,19 +5468,39 @@
         </w:rPr>
         <w:t xml:space="preserve">Nie są to już </w:t>
       </w:r>
-      <w:commentRangeStart w:id="16"/>
-      <w:r>
-        <w:rPr>
-          <w:lang w:val="pl-PL"/>
-        </w:rPr>
-        <w:t>chleb i Wino</w:t>
-      </w:r>
-      <w:commentRangeEnd w:id="16"/>
-      <w:r>
-        <w:rPr>
-          <w:rStyle w:val="Odwoaniedokomentarza"/>
-        </w:rPr>
-        <w:commentReference w:id="16"/>
+      <w:commentRangeStart w:id="24"/>
+      <w:commentRangeStart w:id="25"/>
+      <w:r>
+        <w:rPr>
+          <w:lang w:val="pl-PL"/>
+        </w:rPr>
+        <w:t>c</w:t>
+      </w:r>
+      <w:r>
+        <w:rPr>
+          <w:lang w:val="pl-PL"/>
+        </w:rPr>
+        <w:t>hleb i w</w:t>
+      </w:r>
+      <w:r>
+        <w:rPr>
+          <w:lang w:val="pl-PL"/>
+        </w:rPr>
+        <w:t>ino</w:t>
+      </w:r>
+      <w:commentRangeEnd w:id="24"/>
+      <w:r>
+        <w:rPr>
+          <w:rStyle w:val="CommentReference"/>
+        </w:rPr>
+        <w:commentReference w:id="24"/>
+      </w:r>
+      <w:commentRangeEnd w:id="25"/>
+      <w:r>
+        <w:rPr>
+          <w:rStyle w:val="CommentReference"/>
+        </w:rPr>
+        <w:commentReference w:id="25"/>
       </w:r>
       <w:r>
         <w:rPr>
@@ -5728,8 +5508,6 @@
         </w:rPr>
         <w:t>, ale On sam w osobie kapłana ofiaruje Ojcu samego siebie w Ciele i Krwi.</w:t>
       </w:r>
-      <w:bookmarkStart w:id="17" w:name="_GoBack"/>
-      <w:bookmarkEnd w:id="17"/>
     </w:p>
     <w:p>
       <w:pPr>
@@ -5778,7 +5556,7 @@
     </w:p>
     <w:p>
       <w:pPr>
-        <w:pStyle w:val="Nagwek1"/>
+        <w:pStyle w:val="Heading1"/>
         <w:spacing w:before="0" w:after="0" w:line="360" w:lineRule="auto"/>
         <w:jc w:val="both"/>
         <w:rPr>
@@ -5786,7 +5564,7 @@
           <w:lang w:val="pl-PL"/>
         </w:rPr>
       </w:pPr>
-      <w:bookmarkStart w:id="18" w:name="_Toc6428439"/>
+      <w:bookmarkStart w:id="27" w:name="_Toc6428439"/>
       <w:r>
         <w:rPr>
           <w:rFonts w:ascii="Times New Roman" w:hAnsi="Times New Roman" w:cs="Times New Roman"/>
@@ -5816,7 +5594,7 @@
         </w:rPr>
         <w:t>Obrzędy komunii (i zakończenia)</w:t>
       </w:r>
-      <w:bookmarkEnd w:id="18"/>
+      <w:bookmarkEnd w:id="27"/>
     </w:p>
     <w:sectPr>
       <w:pgSz w:w="12240" w:h="15840"/>
@@ -5829,18 +5607,18 @@
 </file>
 
 <file path=word/comments.xml><?xml version="1.0" encoding="utf-8"?>
-<w:comments xmlns:wpc="http://schemas.microsoft.com/office/word/2010/wordprocessingCanvas" xmlns:cx="http://schemas.microsoft.com/office/drawing/2014/chartex" xmlns:cx1="http://schemas.microsoft.com/office/drawing/2015/9/8/chartex" xmlns:cx2="http://schemas.microsoft.com/office/drawing/2015/10/21/chartex" xmlns:cx3="http://schemas.microsoft.com/office/drawing/2016/5/9/chartex" xmlns:cx4="http://schemas.microsoft.com/office/drawing/2016/5/10/chartex" xmlns:cx5="http://schemas.microsoft.com/office/drawing/2016/5/11/chartex" xmlns:cx6="http://schemas.microsoft.com/office/drawing/2016/5/12/chartex" xmlns:cx7="http://schemas.microsoft.com/office/drawing/2016/5/13/chartex" xmlns:cx8="http://schemas.microsoft.com/office/drawing/2016/5/14/chartex" xmlns:mc="http://schemas.openxmlformats.org/markup-compatibility/2006" xmlns:aink="http://schemas.microsoft.com/office/drawing/2016/ink" xmlns:am3d="http://schemas.microsoft.com/office/drawing/2017/model3d" xmlns:o="urn:schemas-microsoft-com:office:office" xmlns:r="http://schemas.openxmlformats.org/officeDocument/2006/relationships" xmlns:m="http://schemas.openxmlformats.org/officeDocument/2006/math" xmlns:v="urn:schemas-microsoft-com:vml" xmlns:wp14="http://schemas.microsoft.com/office/word/2010/wordprocessingDrawing" xmlns:wp="http://schemas.openxmlformats.org/drawingml/2006/wordprocessingDrawing" xmlns:w10="urn:schemas-microsoft-com:office:word" xmlns:w="http://schemas.openxmlformats.org/wordprocessingml/2006/main" xmlns:w14="http://schemas.microsoft.com/office/word/2010/wordml" xmlns:w15="http://schemas.microsoft.com/office/word/2012/wordml" xmlns:w16cid="http://schemas.microsoft.com/office/word/2016/wordml/cid" xmlns:w16se="http://schemas.microsoft.com/office/word/2015/wordml/symex" xmlns:wpg="http://schemas.microsoft.com/office/word/2010/wordprocessingGroup" xmlns:wpi="http://schemas.microsoft.com/office/word/2010/wordprocessingInk" xmlns:wne="http://schemas.microsoft.com/office/word/2006/wordml" xmlns:wps="http://schemas.microsoft.com/office/word/2010/wordprocessingShape" mc:Ignorable="w14 w15 w16se w16cid wp14">
+<w:comments xmlns:wpc="http://schemas.microsoft.com/office/word/2010/wordprocessingCanvas" xmlns:cx="http://schemas.microsoft.com/office/drawing/2014/chartex" xmlns:cx1="http://schemas.microsoft.com/office/drawing/2015/9/8/chartex" xmlns:mc="http://schemas.openxmlformats.org/markup-compatibility/2006" xmlns:o="urn:schemas-microsoft-com:office:office" xmlns:r="http://schemas.openxmlformats.org/officeDocument/2006/relationships" xmlns:m="http://schemas.openxmlformats.org/officeDocument/2006/math" xmlns:v="urn:schemas-microsoft-com:vml" xmlns:wp14="http://schemas.microsoft.com/office/word/2010/wordprocessingDrawing" xmlns:wp="http://schemas.openxmlformats.org/drawingml/2006/wordprocessingDrawing" xmlns:w10="urn:schemas-microsoft-com:office:word" xmlns:w="http://schemas.openxmlformats.org/wordprocessingml/2006/main" xmlns:w14="http://schemas.microsoft.com/office/word/2010/wordml" xmlns:w15="http://schemas.microsoft.com/office/word/2012/wordml" xmlns:w16se="http://schemas.microsoft.com/office/word/2015/wordml/symex" xmlns:wpg="http://schemas.microsoft.com/office/word/2010/wordprocessingGroup" xmlns:wpi="http://schemas.microsoft.com/office/word/2010/wordprocessingInk" xmlns:wne="http://schemas.microsoft.com/office/word/2006/wordml" xmlns:wps="http://schemas.microsoft.com/office/word/2010/wordprocessingShape" mc:Ignorable="w14 w15 w16se wp14">
   <w:comment w:id="6" w:author="Sciga, Jakub" w:date="2019-04-19T14:33:00Z" w:initials="SJ">
     <w:p>
       <w:pPr>
-        <w:pStyle w:val="Tekstkomentarza"/>
-        <w:rPr>
-          <w:lang w:val="pl-PL"/>
-        </w:rPr>
-      </w:pPr>
-      <w:r>
-        <w:rPr>
-          <w:rStyle w:val="Odwoaniedokomentarza"/>
+        <w:pStyle w:val="CommentText"/>
+        <w:rPr>
+          <w:lang w:val="pl-PL"/>
+        </w:rPr>
+      </w:pPr>
+      <w:r>
+        <w:rPr>
+          <w:rStyle w:val="CommentReference"/>
         </w:rPr>
         <w:annotationRef/>
       </w:r>
@@ -5861,248 +5639,320 @@
   <w:comment w:id="7" w:author="Monika Bindas" w:date="2019-04-19T22:34:00Z" w:initials="MB">
     <w:p>
       <w:pPr>
-        <w:pStyle w:val="Tekstkomentarza"/>
-      </w:pPr>
-      <w:r>
-        <w:rPr>
-          <w:rStyle w:val="Odwoaniedokomentarza"/>
+        <w:pStyle w:val="CommentText"/>
+        <w:rPr>
+          <w:lang w:val="pl-PL"/>
+        </w:rPr>
+      </w:pPr>
+      <w:r>
+        <w:rPr>
+          <w:rStyle w:val="CommentReference"/>
         </w:rPr>
         <w:annotationRef/>
       </w:r>
       <w:r>
-        <w:t xml:space="preserve">Po </w:t>
-      </w:r>
-      <w:proofErr w:type="spellStart"/>
-      <w:r>
-        <w:t>soborze</w:t>
-      </w:r>
-      <w:proofErr w:type="spellEnd"/>
+        <w:rPr>
+          <w:lang w:val="pl-PL"/>
+        </w:rPr>
+        <w:t>Po soborze</w:t>
+      </w:r>
     </w:p>
   </w:comment>
   <w:comment w:id="8" w:author="Monika Bindas" w:date="2019-04-19T22:36:00Z" w:initials="MB">
     <w:p>
       <w:pPr>
-        <w:pStyle w:val="Tekstkomentarza"/>
-      </w:pPr>
-      <w:r>
-        <w:rPr>
-          <w:rStyle w:val="Odwoaniedokomentarza"/>
+        <w:pStyle w:val="CommentText"/>
+        <w:rPr>
+          <w:lang w:val="pl-PL"/>
+        </w:rPr>
+      </w:pPr>
+      <w:r>
+        <w:rPr>
+          <w:rStyle w:val="CommentReference"/>
         </w:rPr>
         <w:annotationRef/>
       </w:r>
       <w:r>
-        <w:t xml:space="preserve">(por. </w:t>
-      </w:r>
-      <w:proofErr w:type="spellStart"/>
-      <w:r>
-        <w:t>Hbr</w:t>
-      </w:r>
-      <w:proofErr w:type="spellEnd"/>
-      <w:r>
-        <w:t xml:space="preserve"> 10,12)</w:t>
+        <w:rPr>
+          <w:lang w:val="pl-PL"/>
+        </w:rPr>
+        <w:t>(por. Hbr 10,12)</w:t>
       </w:r>
     </w:p>
   </w:comment>
-  <w:comment w:id="9" w:author="Monika Bindas" w:date="2019-04-19T22:37:00Z" w:initials="MB">
-    <w:p>
-      <w:pPr>
-        <w:pStyle w:val="Tekstkomentarza"/>
-      </w:pPr>
-      <w:r>
-        <w:rPr>
-          <w:rStyle w:val="Odwoaniedokomentarza"/>
+  <w:comment w:id="9" w:author="Sciga, Jakub" w:date="2019-04-19T22:55:00Z" w:initials="SJ">
+    <w:p>
+      <w:pPr>
+        <w:pStyle w:val="CommentText"/>
+        <w:rPr>
+          <w:lang w:val="pl-PL"/>
+        </w:rPr>
+      </w:pPr>
+      <w:r>
+        <w:rPr>
+          <w:rStyle w:val="CommentReference"/>
         </w:rPr>
         <w:annotationRef/>
       </w:r>
-      <w:proofErr w:type="spellStart"/>
-      <w:r>
-        <w:t>zbędne</w:t>
-      </w:r>
-      <w:proofErr w:type="spellEnd"/>
+      <w:r>
+        <w:rPr>
+          <w:lang w:val="pl-PL"/>
+        </w:rPr>
+        <w:t>ok</w:t>
+      </w:r>
     </w:p>
   </w:comment>
   <w:comment w:id="10" w:author="Monika Bindas" w:date="2019-04-19T22:37:00Z" w:initials="MB">
     <w:p>
       <w:pPr>
-        <w:pStyle w:val="Tekstkomentarza"/>
-      </w:pPr>
-      <w:r>
-        <w:rPr>
-          <w:rStyle w:val="Odwoaniedokomentarza"/>
+        <w:pStyle w:val="CommentText"/>
+        <w:rPr>
+          <w:lang w:val="pl-PL"/>
+        </w:rPr>
+      </w:pPr>
+      <w:r>
+        <w:rPr>
+          <w:rStyle w:val="CommentReference"/>
         </w:rPr>
         <w:annotationRef/>
       </w:r>
-      <w:proofErr w:type="spellStart"/>
-      <w:r>
-        <w:t>nie</w:t>
-      </w:r>
-      <w:proofErr w:type="spellEnd"/>
-      <w:r>
-        <w:t xml:space="preserve"> </w:t>
-      </w:r>
-      <w:proofErr w:type="spellStart"/>
-      <w:r>
-        <w:t>powinno</w:t>
-      </w:r>
-      <w:proofErr w:type="spellEnd"/>
-      <w:r>
-        <w:t xml:space="preserve"> </w:t>
-      </w:r>
-      <w:proofErr w:type="spellStart"/>
-      <w:r>
-        <w:t>być</w:t>
-      </w:r>
-      <w:proofErr w:type="spellEnd"/>
-      <w:r>
-        <w:t xml:space="preserve"> </w:t>
-      </w:r>
-      <w:proofErr w:type="spellStart"/>
-      <w:r>
-        <w:t>wielką</w:t>
-      </w:r>
-      <w:proofErr w:type="spellEnd"/>
-      <w:r>
-        <w:t xml:space="preserve"> </w:t>
-      </w:r>
-      <w:proofErr w:type="spellStart"/>
-      <w:r>
-        <w:t>literą</w:t>
-      </w:r>
-      <w:proofErr w:type="spellEnd"/>
-      <w:r>
-        <w:t>?</w:t>
+      <w:r>
+        <w:rPr>
+          <w:lang w:val="pl-PL"/>
+        </w:rPr>
+        <w:t>zbędne</w:t>
       </w:r>
     </w:p>
   </w:comment>
-  <w:comment w:id="11" w:author="Monika Bindas" w:date="2019-04-19T22:40:00Z" w:initials="MB">
-    <w:p>
-      <w:pPr>
-        <w:pStyle w:val="Nagwek3"/>
+  <w:comment w:id="11" w:author="Sciga, Jakub" w:date="2019-04-19T22:55:00Z" w:initials="SJ">
+    <w:p>
+      <w:pPr>
+        <w:pStyle w:val="CommentText"/>
+        <w:rPr>
+          <w:lang w:val="pl-PL"/>
+        </w:rPr>
+      </w:pPr>
+      <w:r>
+        <w:rPr>
+          <w:rStyle w:val="CommentReference"/>
+        </w:rPr>
+        <w:annotationRef/>
+      </w:r>
+      <w:r>
+        <w:rPr>
+          <w:lang w:val="pl-PL"/>
+        </w:rPr>
+        <w:t xml:space="preserve">NAS, nie było s </w:t>
+      </w:r>
+      <w:r>
+        <w:sym w:font="Wingdings" w:char="F04A"/>
+      </w:r>
+    </w:p>
+  </w:comment>
+  <w:comment w:id="12" w:author="Monika Bindas" w:date="2019-04-19T22:37:00Z" w:initials="MB">
+    <w:p>
+      <w:pPr>
+        <w:pStyle w:val="CommentText"/>
+        <w:rPr>
+          <w:lang w:val="pl-PL"/>
+        </w:rPr>
+      </w:pPr>
+      <w:r>
+        <w:rPr>
+          <w:rStyle w:val="CommentReference"/>
+        </w:rPr>
+        <w:annotationRef/>
+      </w:r>
+      <w:r>
+        <w:rPr>
+          <w:lang w:val="pl-PL"/>
+        </w:rPr>
+        <w:t>nie powinno być wielką literą?</w:t>
+      </w:r>
+    </w:p>
+  </w:comment>
+  <w:comment w:id="13" w:author="Sciga, Jakub" w:date="2019-04-19T22:56:00Z" w:initials="SJ">
+    <w:p>
+      <w:pPr>
+        <w:pStyle w:val="CommentText"/>
+        <w:rPr>
+          <w:lang w:val="pl-PL"/>
+        </w:rPr>
+      </w:pPr>
+      <w:r>
+        <w:rPr>
+          <w:rStyle w:val="CommentReference"/>
+        </w:rPr>
+        <w:annotationRef/>
+      </w:r>
+      <w:r>
+        <w:rPr>
+          <w:lang w:val="pl-PL"/>
+        </w:rPr>
+        <w:t>Nie w</w:t>
+      </w:r>
+      <w:r>
+        <w:rPr>
+          <w:lang w:val="pl-PL"/>
+        </w:rPr>
+        <w:t>i</w:t>
+      </w:r>
+      <w:r>
+        <w:rPr>
+          <w:lang w:val="pl-PL"/>
+        </w:rPr>
+        <w:t xml:space="preserve">edziałem, wylosowałem sobie małą </w:t>
+      </w:r>
+      <w:r>
+        <w:sym w:font="Wingdings" w:char="F04A"/>
+      </w:r>
+    </w:p>
+    <w:p>
+      <w:pPr>
+        <w:pStyle w:val="CommentText"/>
+        <w:rPr>
+          <w:lang w:val="pl-PL"/>
+        </w:rPr>
+      </w:pPr>
+      <w:r>
+        <w:rPr>
+          <w:lang w:val="pl-PL"/>
+        </w:rPr>
+        <w:t>Poprawione</w:t>
+      </w:r>
+    </w:p>
+  </w:comment>
+  <w:comment w:id="14" w:author="Monika Bindas" w:date="2019-04-19T22:40:00Z" w:initials="MB">
+    <w:p>
+      <w:pPr>
+        <w:pStyle w:val="Heading3"/>
         <w:rPr>
           <w:rFonts w:ascii="Times New Roman" w:hAnsi="Times New Roman" w:cs="Times New Roman"/>
           <w:color w:val="auto"/>
-        </w:rPr>
-      </w:pPr>
-      <w:r>
-        <w:rPr>
-          <w:rStyle w:val="Odwoaniedokomentarza"/>
+          <w:lang w:val="pl-PL"/>
+        </w:rPr>
+      </w:pPr>
+      <w:r>
+        <w:rPr>
+          <w:rStyle w:val="CommentReference"/>
         </w:rPr>
         <w:annotationRef/>
       </w:r>
-      <w:proofErr w:type="spellStart"/>
       <w:r>
         <w:rPr>
           <w:rFonts w:ascii="Times New Roman" w:hAnsi="Times New Roman" w:cs="Times New Roman"/>
           <w:color w:val="auto"/>
+          <w:lang w:val="pl-PL"/>
         </w:rPr>
         <w:t>klęka</w:t>
       </w:r>
-      <w:proofErr w:type="spellEnd"/>
     </w:p>
   </w:comment>
-  <w:comment w:id="12" w:author="Monika Bindas" w:date="2019-04-19T22:41:00Z" w:initials="MB">
-    <w:p>
-      <w:pPr>
-        <w:pStyle w:val="Tekstkomentarza"/>
-      </w:pPr>
-      <w:r>
-        <w:rPr>
-          <w:rStyle w:val="Odwoaniedokomentarza"/>
+  <w:comment w:id="15" w:author="Sciga, Jakub" w:date="2019-04-19T22:56:00Z" w:initials="SJ">
+    <w:p>
+      <w:pPr>
+        <w:pStyle w:val="CommentText"/>
+        <w:rPr>
+          <w:lang w:val="pl-PL"/>
+        </w:rPr>
+      </w:pPr>
+      <w:r>
+        <w:rPr>
+          <w:rStyle w:val="CommentReference"/>
         </w:rPr>
         <w:annotationRef/>
       </w:r>
       <w:r>
-        <w:t>“</w:t>
-      </w:r>
-      <w:proofErr w:type="spellStart"/>
-      <w:r>
-        <w:t>są</w:t>
-      </w:r>
-      <w:proofErr w:type="spellEnd"/>
-      <w:r>
-        <w:t xml:space="preserve"> </w:t>
-      </w:r>
-      <w:proofErr w:type="spellStart"/>
-      <w:r>
-        <w:t>nim</w:t>
-      </w:r>
-      <w:proofErr w:type="spellEnd"/>
-      <w:r>
-        <w:t xml:space="preserve">”, </w:t>
-      </w:r>
-      <w:proofErr w:type="spellStart"/>
-      <w:r>
-        <w:t>żeby</w:t>
-      </w:r>
-      <w:proofErr w:type="spellEnd"/>
-      <w:r>
-        <w:t xml:space="preserve"> </w:t>
-      </w:r>
-      <w:proofErr w:type="spellStart"/>
-      <w:r>
-        <w:t>było</w:t>
-      </w:r>
-      <w:proofErr w:type="spellEnd"/>
-      <w:r>
-        <w:t xml:space="preserve"> </w:t>
-      </w:r>
-      <w:proofErr w:type="spellStart"/>
-      <w:r>
-        <w:t>wiadomo</w:t>
-      </w:r>
-      <w:proofErr w:type="spellEnd"/>
-      <w:r>
-        <w:t xml:space="preserve">, </w:t>
-      </w:r>
-      <w:proofErr w:type="spellStart"/>
-      <w:r>
-        <w:t>że</w:t>
-      </w:r>
-      <w:proofErr w:type="spellEnd"/>
-      <w:r>
-        <w:t xml:space="preserve"> </w:t>
-      </w:r>
-      <w:proofErr w:type="spellStart"/>
-      <w:r>
-        <w:t>chodzi</w:t>
-      </w:r>
-      <w:proofErr w:type="spellEnd"/>
-      <w:r>
-        <w:t xml:space="preserve"> o moment </w:t>
-      </w:r>
-      <w:proofErr w:type="spellStart"/>
-      <w:r>
-        <w:t>konsekracji</w:t>
-      </w:r>
-      <w:proofErr w:type="spellEnd"/>
+        <w:rPr>
+          <w:lang w:val="pl-PL"/>
+        </w:rPr>
+        <w:t>poprawione.</w:t>
+      </w:r>
+    </w:p>
+    <w:p>
+      <w:pPr>
+        <w:pStyle w:val="CommentText"/>
+        <w:rPr>
+          <w:lang w:val="pl-PL"/>
+        </w:rPr>
+      </w:pPr>
+      <w:r>
+        <w:rPr>
+          <w:lang w:val="pl-PL"/>
+        </w:rPr>
+        <w:t xml:space="preserve">Tutaj lub boży małą? </w:t>
+      </w:r>
+      <w:r>
+        <w:rPr>
+          <w:lang w:val="pl-PL"/>
+        </w:rPr>
+        <w:t>Jak nie to popraw.</w:t>
+      </w:r>
     </w:p>
   </w:comment>
-  <w:comment w:id="13" w:author="Monika Bindas" w:date="2019-04-19T22:42:00Z" w:initials="MB">
-    <w:p>
-      <w:pPr>
-        <w:pStyle w:val="Tekstkomentarza"/>
-      </w:pPr>
-      <w:r>
-        <w:rPr>
-          <w:rStyle w:val="Odwoaniedokomentarza"/>
+  <w:comment w:id="16" w:author="Monika Bindas" w:date="2019-04-19T22:41:00Z" w:initials="MB">
+    <w:p>
+      <w:pPr>
+        <w:pStyle w:val="CommentText"/>
+        <w:rPr>
+          <w:lang w:val="pl-PL"/>
+        </w:rPr>
+      </w:pPr>
+      <w:r>
+        <w:rPr>
+          <w:rStyle w:val="CommentReference"/>
         </w:rPr>
         <w:annotationRef/>
       </w:r>
-      <w:proofErr w:type="spellStart"/>
-      <w:r>
-        <w:t>Chyba</w:t>
-      </w:r>
-      <w:proofErr w:type="spellEnd"/>
-      <w:r>
-        <w:t xml:space="preserve"> </w:t>
-      </w:r>
-      <w:proofErr w:type="spellStart"/>
-      <w:r>
-        <w:t>Ciało</w:t>
-      </w:r>
-      <w:proofErr w:type="spellEnd"/>
-      <w:r>
-        <w:t xml:space="preserve"> </w:t>
+      <w:r>
+        <w:rPr>
+          <w:lang w:val="pl-PL"/>
+        </w:rPr>
+        <w:t>“są nim”, żeby było wiadomo, że chodzi o moment konsekracji</w:t>
+      </w:r>
+    </w:p>
+  </w:comment>
+  <w:comment w:id="17" w:author="Sciga, Jakub" w:date="2019-04-19T22:57:00Z" w:initials="SJ">
+    <w:p>
+      <w:pPr>
+        <w:pStyle w:val="CommentText"/>
+        <w:rPr>
+          <w:lang w:val="pl-PL"/>
+        </w:rPr>
+      </w:pPr>
+      <w:r>
+        <w:rPr>
+          <w:rStyle w:val="CommentReference"/>
+        </w:rPr>
+        <w:annotationRef/>
+      </w:r>
+      <w:r>
+        <w:rPr>
+          <w:lang w:val="pl-PL"/>
+        </w:rPr>
+        <w:t>ok</w:t>
+      </w:r>
+    </w:p>
+  </w:comment>
+  <w:comment w:id="18" w:author="Monika Bindas" w:date="2019-04-19T22:42:00Z" w:initials="MB">
+    <w:p>
+      <w:pPr>
+        <w:pStyle w:val="CommentText"/>
+        <w:rPr>
+          <w:lang w:val="pl-PL"/>
+        </w:rPr>
+      </w:pPr>
+      <w:r>
+        <w:rPr>
+          <w:rStyle w:val="CommentReference"/>
+        </w:rPr>
+        <w:annotationRef/>
+      </w:r>
+      <w:r>
+        <w:rPr>
+          <w:lang w:val="pl-PL"/>
+        </w:rPr>
+        <w:t xml:space="preserve">Chyba Ciało </w:t>
       </w:r>
       <w:r>
         <w:rPr>
@@ -6124,173 +5974,198 @@
       </w:r>
     </w:p>
   </w:comment>
-  <w:comment w:id="14" w:author="Monika Bindas" w:date="2019-04-19T22:45:00Z" w:initials="MB">
-    <w:p>
-      <w:pPr>
-        <w:pStyle w:val="Tekstkomentarza"/>
-      </w:pPr>
-      <w:r>
-        <w:rPr>
-          <w:rStyle w:val="Odwoaniedokomentarza"/>
+  <w:comment w:id="19" w:author="Sciga, Jakub" w:date="2019-04-19T22:57:00Z" w:initials="SJ">
+    <w:p>
+      <w:pPr>
+        <w:pStyle w:val="CommentText"/>
+        <w:rPr>
+          <w:lang w:val="pl-PL"/>
+        </w:rPr>
+      </w:pPr>
+      <w:r>
+        <w:rPr>
+          <w:rStyle w:val="CommentReference"/>
         </w:rPr>
         <w:annotationRef/>
       </w:r>
-      <w:proofErr w:type="spellStart"/>
-      <w:r>
-        <w:t>Może</w:t>
-      </w:r>
-      <w:proofErr w:type="spellEnd"/>
-      <w:r>
-        <w:t xml:space="preserve"> </w:t>
-      </w:r>
-      <w:proofErr w:type="spellStart"/>
-      <w:r>
-        <w:t>przypomnienie</w:t>
-      </w:r>
-      <w:proofErr w:type="spellEnd"/>
-      <w:r>
-        <w:t xml:space="preserve"> o </w:t>
-      </w:r>
-      <w:proofErr w:type="spellStart"/>
-      <w:r>
-        <w:t>którą</w:t>
-      </w:r>
-      <w:proofErr w:type="spellEnd"/>
-      <w:r>
-        <w:t xml:space="preserve"> </w:t>
-      </w:r>
-      <w:proofErr w:type="spellStart"/>
-      <w:r>
-        <w:t>chodzi</w:t>
-      </w:r>
-      <w:proofErr w:type="spellEnd"/>
-      <w:r>
-        <w:t>?</w:t>
+      <w:r>
+        <w:rPr>
+          <w:lang w:val="pl-PL"/>
+        </w:rPr>
+        <w:t>Też na C :P</w:t>
+      </w:r>
+    </w:p>
+    <w:p>
+      <w:pPr>
+        <w:pStyle w:val="CommentText"/>
+        <w:rPr>
+          <w:lang w:val="pl-PL"/>
+        </w:rPr>
+      </w:pPr>
+      <w:r>
+        <w:rPr>
+          <w:lang w:val="pl-PL"/>
+        </w:rPr>
+        <w:t>poprawione</w:t>
       </w:r>
     </w:p>
   </w:comment>
-  <w:comment w:id="15" w:author="Monika Bindas" w:date="2019-04-19T22:46:00Z" w:initials="MB">
-    <w:p>
-      <w:pPr>
-        <w:pStyle w:val="Tekstkomentarza"/>
-      </w:pPr>
-      <w:r>
-        <w:rPr>
-          <w:rStyle w:val="Odwoaniedokomentarza"/>
+  <w:comment w:id="20" w:author="Monika Bindas" w:date="2019-04-19T22:45:00Z" w:initials="MB">
+    <w:p>
+      <w:pPr>
+        <w:pStyle w:val="CommentText"/>
+        <w:rPr>
+          <w:lang w:val="pl-PL"/>
+        </w:rPr>
+      </w:pPr>
+      <w:r>
+        <w:rPr>
+          <w:rStyle w:val="CommentReference"/>
         </w:rPr>
         <w:annotationRef/>
       </w:r>
-      <w:proofErr w:type="spellStart"/>
-      <w:r>
-        <w:t>Wielka</w:t>
-      </w:r>
-      <w:proofErr w:type="spellEnd"/>
-      <w:r>
-        <w:t xml:space="preserve"> </w:t>
-      </w:r>
-      <w:proofErr w:type="spellStart"/>
-      <w:r>
-        <w:t>litera</w:t>
-      </w:r>
-      <w:proofErr w:type="spellEnd"/>
-      <w:r>
-        <w:t>?</w:t>
+      <w:r>
+        <w:rPr>
+          <w:lang w:val="pl-PL"/>
+        </w:rPr>
+        <w:t>Może przypomnienie o którą chodzi?</w:t>
       </w:r>
     </w:p>
   </w:comment>
-  <w:comment w:id="16" w:author="Monika Bindas" w:date="2019-04-19T22:47:00Z" w:initials="MB">
-    <w:p>
-      <w:pPr>
-        <w:pStyle w:val="Tekstkomentarza"/>
-      </w:pPr>
-      <w:r>
-        <w:rPr>
-          <w:rStyle w:val="Odwoaniedokomentarza"/>
+  <w:comment w:id="21" w:author="Sciga, Jakub" w:date="2019-04-19T22:58:00Z" w:initials="SJ">
+    <w:p>
+      <w:pPr>
+        <w:pStyle w:val="CommentText"/>
+        <w:rPr>
+          <w:lang w:val="pl-PL"/>
+        </w:rPr>
+      </w:pPr>
+      <w:r>
+        <w:rPr>
+          <w:rStyle w:val="CommentReference"/>
         </w:rPr>
         <w:annotationRef/>
       </w:r>
-      <w:proofErr w:type="spellStart"/>
-      <w:r>
-        <w:t>Zdecyduj</w:t>
-      </w:r>
-      <w:proofErr w:type="spellEnd"/>
-      <w:r>
-        <w:t xml:space="preserve"> </w:t>
-      </w:r>
-      <w:proofErr w:type="spellStart"/>
-      <w:r>
-        <w:t>się</w:t>
-      </w:r>
-      <w:proofErr w:type="spellEnd"/>
-      <w:r>
-        <w:t xml:space="preserve">, </w:t>
-      </w:r>
-      <w:proofErr w:type="spellStart"/>
-      <w:r>
-        <w:t>czy</w:t>
-      </w:r>
-      <w:proofErr w:type="spellEnd"/>
-      <w:r>
-        <w:t xml:space="preserve"> </w:t>
-      </w:r>
-      <w:proofErr w:type="spellStart"/>
-      <w:r>
-        <w:t>oba</w:t>
-      </w:r>
-      <w:proofErr w:type="spellEnd"/>
-      <w:r>
-        <w:t xml:space="preserve"> </w:t>
-      </w:r>
-      <w:proofErr w:type="spellStart"/>
-      <w:r>
-        <w:t>małą</w:t>
-      </w:r>
-      <w:proofErr w:type="spellEnd"/>
-      <w:r>
-        <w:t xml:space="preserve"> </w:t>
-      </w:r>
-      <w:proofErr w:type="spellStart"/>
-      <w:r>
-        <w:t>czy</w:t>
-      </w:r>
-      <w:proofErr w:type="spellEnd"/>
-      <w:r>
-        <w:t xml:space="preserve"> </w:t>
-      </w:r>
-      <w:proofErr w:type="spellStart"/>
-      <w:r>
-        <w:t>wielką</w:t>
-      </w:r>
-      <w:proofErr w:type="spellEnd"/>
-      <w:r>
-        <w:t xml:space="preserve"> </w:t>
-      </w:r>
-      <w:proofErr w:type="spellStart"/>
-      <w:r>
-        <w:t>literą</w:t>
-      </w:r>
-      <w:proofErr w:type="spellEnd"/>
-      <w:r>
-        <w:t>.</w:t>
-      </w:r>
+      <w:r>
+        <w:rPr>
+          <w:lang w:val="pl-PL"/>
+        </w:rPr>
+        <w:t>Nie rozumiem. Chodzi o tą co na żółto</w:t>
+      </w:r>
+    </w:p>
+  </w:comment>
+  <w:comment w:id="22" w:author="Monika Bindas" w:date="2019-04-19T22:46:00Z" w:initials="MB">
+    <w:p>
+      <w:pPr>
+        <w:pStyle w:val="CommentText"/>
+        <w:rPr>
+          <w:lang w:val="pl-PL"/>
+        </w:rPr>
+      </w:pPr>
+      <w:r>
+        <w:rPr>
+          <w:rStyle w:val="CommentReference"/>
+        </w:rPr>
+        <w:annotationRef/>
+      </w:r>
+      <w:r>
+        <w:rPr>
+          <w:lang w:val="pl-PL"/>
+        </w:rPr>
+        <w:t>Wielka litera?</w:t>
+      </w:r>
+    </w:p>
+  </w:comment>
+  <w:comment w:id="23" w:author="Sciga, Jakub" w:date="2019-04-19T22:58:00Z" w:initials="SJ">
+    <w:p>
+      <w:pPr>
+        <w:pStyle w:val="CommentText"/>
+      </w:pPr>
+      <w:r>
+        <w:rPr>
+          <w:rStyle w:val="CommentReference"/>
+        </w:rPr>
+        <w:annotationRef/>
+      </w:r>
+      <w:r>
+        <w:t>ok</w:t>
+      </w:r>
+    </w:p>
+  </w:comment>
+  <w:comment w:id="24" w:author="Monika Bindas" w:date="2019-04-19T22:47:00Z" w:initials="MB">
+    <w:p>
+      <w:pPr>
+        <w:pStyle w:val="CommentText"/>
+        <w:rPr>
+          <w:lang w:val="pl-PL"/>
+        </w:rPr>
+      </w:pPr>
+      <w:r>
+        <w:rPr>
+          <w:rStyle w:val="CommentReference"/>
+        </w:rPr>
+        <w:annotationRef/>
+      </w:r>
+      <w:r>
+        <w:rPr>
+          <w:lang w:val="pl-PL"/>
+        </w:rPr>
+        <w:t>Zdecyduj się, czy oba małą czy wielką literą.</w:t>
+      </w:r>
+    </w:p>
+  </w:comment>
+  <w:comment w:id="25" w:author="Sciga, Jakub" w:date="2019-04-19T22:58:00Z" w:initials="SJ">
+    <w:p>
+      <w:pPr>
+        <w:pStyle w:val="CommentText"/>
+        <w:rPr>
+          <w:lang w:val="pl-PL"/>
+        </w:rPr>
+      </w:pPr>
+      <w:r>
+        <w:rPr>
+          <w:rStyle w:val="CommentReference"/>
+        </w:rPr>
+        <w:annotationRef/>
+      </w:r>
+      <w:r>
+        <w:rPr>
+          <w:lang w:val="pl-PL"/>
+        </w:rPr>
+        <w:t xml:space="preserve">małą. Rzeczy małymi, Pan Jezus wielkimi </w:t>
+      </w:r>
+      <w:r>
+        <w:sym w:font="Wingdings" w:char="F04A"/>
+      </w:r>
+      <w:bookmarkStart w:id="26" w:name="_GoBack"/>
+      <w:bookmarkEnd w:id="26"/>
     </w:p>
   </w:comment>
 </w:comments>
 </file>
 
 <file path=word/commentsExtended.xml><?xml version="1.0" encoding="utf-8"?>
-<w15:commentsEx xmlns:wpc="http://schemas.microsoft.com/office/word/2010/wordprocessingCanvas" xmlns:cx="http://schemas.microsoft.com/office/drawing/2014/chartex" xmlns:cx1="http://schemas.microsoft.com/office/drawing/2015/9/8/chartex" xmlns:cx2="http://schemas.microsoft.com/office/drawing/2015/10/21/chartex" xmlns:cx3="http://schemas.microsoft.com/office/drawing/2016/5/9/chartex" xmlns:cx4="http://schemas.microsoft.com/office/drawing/2016/5/10/chartex" xmlns:cx5="http://schemas.microsoft.com/office/drawing/2016/5/11/chartex" xmlns:cx6="http://schemas.microsoft.com/office/drawing/2016/5/12/chartex" xmlns:cx7="http://schemas.microsoft.com/office/drawing/2016/5/13/chartex" xmlns:cx8="http://schemas.microsoft.com/office/drawing/2016/5/14/chartex" xmlns:mc="http://schemas.openxmlformats.org/markup-compatibility/2006" xmlns:aink="http://schemas.microsoft.com/office/drawing/2016/ink" xmlns:am3d="http://schemas.microsoft.com/office/drawing/2017/model3d" xmlns:o="urn:schemas-microsoft-com:office:office" xmlns:r="http://schemas.openxmlformats.org/officeDocument/2006/relationships" xmlns:m="http://schemas.openxmlformats.org/officeDocument/2006/math" xmlns:v="urn:schemas-microsoft-com:vml" xmlns:wp14="http://schemas.microsoft.com/office/word/2010/wordprocessingDrawing" xmlns:wp="http://schemas.openxmlformats.org/drawingml/2006/wordprocessingDrawing" xmlns:w10="urn:schemas-microsoft-com:office:word" xmlns:w="http://schemas.openxmlformats.org/wordprocessingml/2006/main" xmlns:w14="http://schemas.microsoft.com/office/word/2010/wordml" xmlns:w15="http://schemas.microsoft.com/office/word/2012/wordml" xmlns:w16cid="http://schemas.microsoft.com/office/word/2016/wordml/cid" xmlns:w16se="http://schemas.microsoft.com/office/word/2015/wordml/symex" xmlns:wpg="http://schemas.microsoft.com/office/word/2010/wordprocessingGroup" xmlns:wpi="http://schemas.microsoft.com/office/word/2010/wordprocessingInk" xmlns:wne="http://schemas.microsoft.com/office/word/2006/wordml" xmlns:wps="http://schemas.microsoft.com/office/word/2010/wordprocessingShape" mc:Ignorable="w14 w15 w16se w16cid wp14">
+<w15:commentsEx xmlns:wpc="http://schemas.microsoft.com/office/word/2010/wordprocessingCanvas" xmlns:cx="http://schemas.microsoft.com/office/drawing/2014/chartex" xmlns:cx1="http://schemas.microsoft.com/office/drawing/2015/9/8/chartex" xmlns:mc="http://schemas.openxmlformats.org/markup-compatibility/2006" xmlns:o="urn:schemas-microsoft-com:office:office" xmlns:r="http://schemas.openxmlformats.org/officeDocument/2006/relationships" xmlns:m="http://schemas.openxmlformats.org/officeDocument/2006/math" xmlns:v="urn:schemas-microsoft-com:vml" xmlns:wp14="http://schemas.microsoft.com/office/word/2010/wordprocessingDrawing" xmlns:wp="http://schemas.openxmlformats.org/drawingml/2006/wordprocessingDrawing" xmlns:w10="urn:schemas-microsoft-com:office:word" xmlns:w="http://schemas.openxmlformats.org/wordprocessingml/2006/main" xmlns:w14="http://schemas.microsoft.com/office/word/2010/wordml" xmlns:w15="http://schemas.microsoft.com/office/word/2012/wordml" xmlns:w16se="http://schemas.microsoft.com/office/word/2015/wordml/symex" xmlns:wpg="http://schemas.microsoft.com/office/word/2010/wordprocessingGroup" xmlns:wpi="http://schemas.microsoft.com/office/word/2010/wordprocessingInk" xmlns:wne="http://schemas.microsoft.com/office/word/2006/wordml" xmlns:wps="http://schemas.microsoft.com/office/word/2010/wordprocessingShape" mc:Ignorable="w14 w15 w16se wp14">
   <w15:commentEx w15:paraId="666CCAE9" w15:done="0"/>
   <w15:commentEx w15:paraId="7526EA5B" w15:paraIdParent="666CCAE9" w15:done="0"/>
   <w15:commentEx w15:paraId="6FFB0D6E" w15:done="0"/>
+  <w15:commentEx w15:paraId="4B8B5824" w15:paraIdParent="6FFB0D6E" w15:done="0"/>
   <w15:commentEx w15:paraId="01879636" w15:done="0"/>
+  <w15:commentEx w15:paraId="002BFAB3" w15:paraIdParent="01879636" w15:done="0"/>
   <w15:commentEx w15:paraId="4F2569AD" w15:done="0"/>
+  <w15:commentEx w15:paraId="41B27AC8" w15:paraIdParent="4F2569AD" w15:done="0"/>
   <w15:commentEx w15:paraId="49BAD957" w15:done="0"/>
+  <w15:commentEx w15:paraId="12D77AA8" w15:paraIdParent="49BAD957" w15:done="0"/>
   <w15:commentEx w15:paraId="19CE13D7" w15:done="0"/>
+  <w15:commentEx w15:paraId="7D9182F4" w15:paraIdParent="19CE13D7" w15:done="0"/>
   <w15:commentEx w15:paraId="4FF80EBE" w15:done="0"/>
+  <w15:commentEx w15:paraId="3EDDF3C3" w15:paraIdParent="4FF80EBE" w15:done="0"/>
   <w15:commentEx w15:paraId="04A13ACD" w15:done="0"/>
+  <w15:commentEx w15:paraId="3D43CD74" w15:paraIdParent="04A13ACD" w15:done="0"/>
   <w15:commentEx w15:paraId="21772971" w15:done="0"/>
+  <w15:commentEx w15:paraId="19913D02" w15:paraIdParent="21772971" w15:done="0"/>
   <w15:commentEx w15:paraId="7020379B" w15:done="0"/>
+  <w15:commentEx w15:paraId="32D51AB8" w15:paraIdParent="7020379B" w15:done="0"/>
 </w15:commentsEx>
 </file>
 
@@ -6311,7 +6186,7 @@
 </file>
 
 <file path=word/endnotes.xml><?xml version="1.0" encoding="utf-8"?>
-<w:endnotes xmlns:wpc="http://schemas.microsoft.com/office/word/2010/wordprocessingCanvas" xmlns:cx="http://schemas.microsoft.com/office/drawing/2014/chartex" xmlns:cx1="http://schemas.microsoft.com/office/drawing/2015/9/8/chartex" xmlns:cx2="http://schemas.microsoft.com/office/drawing/2015/10/21/chartex" xmlns:cx3="http://schemas.microsoft.com/office/drawing/2016/5/9/chartex" xmlns:cx4="http://schemas.microsoft.com/office/drawing/2016/5/10/chartex" xmlns:cx5="http://schemas.microsoft.com/office/drawing/2016/5/11/chartex" xmlns:cx6="http://schemas.microsoft.com/office/drawing/2016/5/12/chartex" xmlns:cx7="http://schemas.microsoft.com/office/drawing/2016/5/13/chartex" xmlns:cx8="http://schemas.microsoft.com/office/drawing/2016/5/14/chartex" xmlns:mc="http://schemas.openxmlformats.org/markup-compatibility/2006" xmlns:aink="http://schemas.microsoft.com/office/drawing/2016/ink" xmlns:am3d="http://schemas.microsoft.com/office/drawing/2017/model3d" xmlns:o="urn:schemas-microsoft-com:office:office" xmlns:r="http://schemas.openxmlformats.org/officeDocument/2006/relationships" xmlns:m="http://schemas.openxmlformats.org/officeDocument/2006/math" xmlns:v="urn:schemas-microsoft-com:vml" xmlns:wp14="http://schemas.microsoft.com/office/word/2010/wordprocessingDrawing" xmlns:wp="http://schemas.openxmlformats.org/drawingml/2006/wordprocessingDrawing" xmlns:w10="urn:schemas-microsoft-com:office:word" xmlns:w="http://schemas.openxmlformats.org/wordprocessingml/2006/main" xmlns:w14="http://schemas.microsoft.com/office/word/2010/wordml" xmlns:w15="http://schemas.microsoft.com/office/word/2012/wordml" xmlns:w16cid="http://schemas.microsoft.com/office/word/2016/wordml/cid" xmlns:w16se="http://schemas.microsoft.com/office/word/2015/wordml/symex" xmlns:wpg="http://schemas.microsoft.com/office/word/2010/wordprocessingGroup" xmlns:wpi="http://schemas.microsoft.com/office/word/2010/wordprocessingInk" xmlns:wne="http://schemas.microsoft.com/office/word/2006/wordml" xmlns:wps="http://schemas.microsoft.com/office/word/2010/wordprocessingShape" mc:Ignorable="w14 w15 w16se w16cid wp14">
+<w:endnotes xmlns:wpc="http://schemas.microsoft.com/office/word/2010/wordprocessingCanvas" xmlns:cx="http://schemas.microsoft.com/office/drawing/2014/chartex" xmlns:cx1="http://schemas.microsoft.com/office/drawing/2015/9/8/chartex" xmlns:mc="http://schemas.openxmlformats.org/markup-compatibility/2006" xmlns:o="urn:schemas-microsoft-com:office:office" xmlns:r="http://schemas.openxmlformats.org/officeDocument/2006/relationships" xmlns:m="http://schemas.openxmlformats.org/officeDocument/2006/math" xmlns:v="urn:schemas-microsoft-com:vml" xmlns:wp14="http://schemas.microsoft.com/office/word/2010/wordprocessingDrawing" xmlns:wp="http://schemas.openxmlformats.org/drawingml/2006/wordprocessingDrawing" xmlns:w10="urn:schemas-microsoft-com:office:word" xmlns:w="http://schemas.openxmlformats.org/wordprocessingml/2006/main" xmlns:w14="http://schemas.microsoft.com/office/word/2010/wordml" xmlns:w15="http://schemas.microsoft.com/office/word/2012/wordml" xmlns:w16se="http://schemas.microsoft.com/office/word/2015/wordml/symex" xmlns:wpg="http://schemas.microsoft.com/office/word/2010/wordprocessingGroup" xmlns:wpi="http://schemas.microsoft.com/office/word/2010/wordprocessingInk" xmlns:wne="http://schemas.microsoft.com/office/word/2006/wordml" xmlns:wps="http://schemas.microsoft.com/office/word/2010/wordprocessingShape" mc:Ignorable="w14 w15 w16se wp14">
   <w:endnote w:type="separator" w:id="-1">
     <w:p>
       <w:pPr>
@@ -6336,7 +6211,7 @@
 </file>
 
 <file path=word/footnotes.xml><?xml version="1.0" encoding="utf-8"?>
-<w:footnotes xmlns:wpc="http://schemas.microsoft.com/office/word/2010/wordprocessingCanvas" xmlns:cx="http://schemas.microsoft.com/office/drawing/2014/chartex" xmlns:cx1="http://schemas.microsoft.com/office/drawing/2015/9/8/chartex" xmlns:cx2="http://schemas.microsoft.com/office/drawing/2015/10/21/chartex" xmlns:cx3="http://schemas.microsoft.com/office/drawing/2016/5/9/chartex" xmlns:cx4="http://schemas.microsoft.com/office/drawing/2016/5/10/chartex" xmlns:cx5="http://schemas.microsoft.com/office/drawing/2016/5/11/chartex" xmlns:cx6="http://schemas.microsoft.com/office/drawing/2016/5/12/chartex" xmlns:cx7="http://schemas.microsoft.com/office/drawing/2016/5/13/chartex" xmlns:cx8="http://schemas.microsoft.com/office/drawing/2016/5/14/chartex" xmlns:mc="http://schemas.openxmlformats.org/markup-compatibility/2006" xmlns:aink="http://schemas.microsoft.com/office/drawing/2016/ink" xmlns:am3d="http://schemas.microsoft.com/office/drawing/2017/model3d" xmlns:o="urn:schemas-microsoft-com:office:office" xmlns:r="http://schemas.openxmlformats.org/officeDocument/2006/relationships" xmlns:m="http://schemas.openxmlformats.org/officeDocument/2006/math" xmlns:v="urn:schemas-microsoft-com:vml" xmlns:wp14="http://schemas.microsoft.com/office/word/2010/wordprocessingDrawing" xmlns:wp="http://schemas.openxmlformats.org/drawingml/2006/wordprocessingDrawing" xmlns:w10="urn:schemas-microsoft-com:office:word" xmlns:w="http://schemas.openxmlformats.org/wordprocessingml/2006/main" xmlns:w14="http://schemas.microsoft.com/office/word/2010/wordml" xmlns:w15="http://schemas.microsoft.com/office/word/2012/wordml" xmlns:w16cid="http://schemas.microsoft.com/office/word/2016/wordml/cid" xmlns:w16se="http://schemas.microsoft.com/office/word/2015/wordml/symex" xmlns:wpg="http://schemas.microsoft.com/office/word/2010/wordprocessingGroup" xmlns:wpi="http://schemas.microsoft.com/office/word/2010/wordprocessingInk" xmlns:wne="http://schemas.microsoft.com/office/word/2006/wordml" xmlns:wps="http://schemas.microsoft.com/office/word/2010/wordprocessingShape" mc:Ignorable="w14 w15 w16se w16cid wp14">
+<w:footnotes xmlns:wpc="http://schemas.microsoft.com/office/word/2010/wordprocessingCanvas" xmlns:cx="http://schemas.microsoft.com/office/drawing/2014/chartex" xmlns:cx1="http://schemas.microsoft.com/office/drawing/2015/9/8/chartex" xmlns:mc="http://schemas.openxmlformats.org/markup-compatibility/2006" xmlns:o="urn:schemas-microsoft-com:office:office" xmlns:r="http://schemas.openxmlformats.org/officeDocument/2006/relationships" xmlns:m="http://schemas.openxmlformats.org/officeDocument/2006/math" xmlns:v="urn:schemas-microsoft-com:vml" xmlns:wp14="http://schemas.microsoft.com/office/word/2010/wordprocessingDrawing" xmlns:wp="http://schemas.openxmlformats.org/drawingml/2006/wordprocessingDrawing" xmlns:w10="urn:schemas-microsoft-com:office:word" xmlns:w="http://schemas.openxmlformats.org/wordprocessingml/2006/main" xmlns:w14="http://schemas.microsoft.com/office/word/2010/wordml" xmlns:w15="http://schemas.microsoft.com/office/word/2012/wordml" xmlns:w16se="http://schemas.microsoft.com/office/word/2015/wordml/symex" xmlns:wpg="http://schemas.microsoft.com/office/word/2010/wordprocessingGroup" xmlns:wpi="http://schemas.microsoft.com/office/word/2010/wordprocessingInk" xmlns:wne="http://schemas.microsoft.com/office/word/2006/wordml" xmlns:wps="http://schemas.microsoft.com/office/word/2010/wordprocessingShape" mc:Ignorable="w14 w15 w16se wp14">
   <w:footnote w:type="separator" w:id="-1">
     <w:p>
       <w:pPr>
@@ -6361,7 +6236,7 @@
 </file>
 
 <file path=word/people.xml><?xml version="1.0" encoding="utf-8"?>
-<w15:people xmlns:wpc="http://schemas.microsoft.com/office/word/2010/wordprocessingCanvas" xmlns:cx="http://schemas.microsoft.com/office/drawing/2014/chartex" xmlns:cx1="http://schemas.microsoft.com/office/drawing/2015/9/8/chartex" xmlns:cx2="http://schemas.microsoft.com/office/drawing/2015/10/21/chartex" xmlns:cx3="http://schemas.microsoft.com/office/drawing/2016/5/9/chartex" xmlns:cx4="http://schemas.microsoft.com/office/drawing/2016/5/10/chartex" xmlns:cx5="http://schemas.microsoft.com/office/drawing/2016/5/11/chartex" xmlns:cx6="http://schemas.microsoft.com/office/drawing/2016/5/12/chartex" xmlns:cx7="http://schemas.microsoft.com/office/drawing/2016/5/13/chartex" xmlns:cx8="http://schemas.microsoft.com/office/drawing/2016/5/14/chartex" xmlns:mc="http://schemas.openxmlformats.org/markup-compatibility/2006" xmlns:aink="http://schemas.microsoft.com/office/drawing/2016/ink" xmlns:am3d="http://schemas.microsoft.com/office/drawing/2017/model3d" xmlns:o="urn:schemas-microsoft-com:office:office" xmlns:r="http://schemas.openxmlformats.org/officeDocument/2006/relationships" xmlns:m="http://schemas.openxmlformats.org/officeDocument/2006/math" xmlns:v="urn:schemas-microsoft-com:vml" xmlns:wp14="http://schemas.microsoft.com/office/word/2010/wordprocessingDrawing" xmlns:wp="http://schemas.openxmlformats.org/drawingml/2006/wordprocessingDrawing" xmlns:w10="urn:schemas-microsoft-com:office:word" xmlns:w="http://schemas.openxmlformats.org/wordprocessingml/2006/main" xmlns:w14="http://schemas.microsoft.com/office/word/2010/wordml" xmlns:w15="http://schemas.microsoft.com/office/word/2012/wordml" xmlns:w16cid="http://schemas.microsoft.com/office/word/2016/wordml/cid" xmlns:w16se="http://schemas.microsoft.com/office/word/2015/wordml/symex" xmlns:wpg="http://schemas.microsoft.com/office/word/2010/wordprocessingGroup" xmlns:wpi="http://schemas.microsoft.com/office/word/2010/wordprocessingInk" xmlns:wne="http://schemas.microsoft.com/office/word/2006/wordml" xmlns:wps="http://schemas.microsoft.com/office/word/2010/wordprocessingShape" mc:Ignorable="w14 w15 w16se w16cid wp14">
+<w15:people xmlns:wpc="http://schemas.microsoft.com/office/word/2010/wordprocessingCanvas" xmlns:cx="http://schemas.microsoft.com/office/drawing/2014/chartex" xmlns:cx1="http://schemas.microsoft.com/office/drawing/2015/9/8/chartex" xmlns:mc="http://schemas.openxmlformats.org/markup-compatibility/2006" xmlns:o="urn:schemas-microsoft-com:office:office" xmlns:r="http://schemas.openxmlformats.org/officeDocument/2006/relationships" xmlns:m="http://schemas.openxmlformats.org/officeDocument/2006/math" xmlns:v="urn:schemas-microsoft-com:vml" xmlns:wp14="http://schemas.microsoft.com/office/word/2010/wordprocessingDrawing" xmlns:wp="http://schemas.openxmlformats.org/drawingml/2006/wordprocessingDrawing" xmlns:w10="urn:schemas-microsoft-com:office:word" xmlns:w="http://schemas.openxmlformats.org/wordprocessingml/2006/main" xmlns:w14="http://schemas.microsoft.com/office/word/2010/wordml" xmlns:w15="http://schemas.microsoft.com/office/word/2012/wordml" xmlns:w16se="http://schemas.microsoft.com/office/word/2015/wordml/symex" xmlns:wpg="http://schemas.microsoft.com/office/word/2010/wordprocessingGroup" xmlns:wpi="http://schemas.microsoft.com/office/word/2010/wordprocessingInk" xmlns:wne="http://schemas.microsoft.com/office/word/2006/wordml" xmlns:wps="http://schemas.microsoft.com/office/word/2010/wordprocessingShape" mc:Ignorable="w14 w15 w16se wp14">
   <w15:person w15:author="Sciga, Jakub">
     <w15:presenceInfo w15:providerId="AD" w15:userId="S-1-5-21-2754242312-2624097566-4060039165-528673"/>
   </w15:person>
@@ -6372,7 +6247,7 @@
 </file>
 
 <file path=word/styles.xml><?xml version="1.0" encoding="utf-8"?>
-<w:styles xmlns:mc="http://schemas.openxmlformats.org/markup-compatibility/2006" xmlns:r="http://schemas.openxmlformats.org/officeDocument/2006/relationships" xmlns:w="http://schemas.openxmlformats.org/wordprocessingml/2006/main" xmlns:w14="http://schemas.microsoft.com/office/word/2010/wordml" xmlns:w15="http://schemas.microsoft.com/office/word/2012/wordml" xmlns:w16cid="http://schemas.microsoft.com/office/word/2016/wordml/cid" xmlns:w16se="http://schemas.microsoft.com/office/word/2015/wordml/symex" mc:Ignorable="w14 w15 w16se w16cid">
+<w:styles xmlns:mc="http://schemas.openxmlformats.org/markup-compatibility/2006" xmlns:r="http://schemas.openxmlformats.org/officeDocument/2006/relationships" xmlns:w="http://schemas.openxmlformats.org/wordprocessingml/2006/main" xmlns:w14="http://schemas.microsoft.com/office/word/2010/wordml" xmlns:w15="http://schemas.microsoft.com/office/word/2012/wordml" xmlns:w16se="http://schemas.microsoft.com/office/word/2015/wordml/symex" mc:Ignorable="w14 w15 w16se">
   <w:docDefaults>
     <w:rPrDefault>
       <w:rPr>
@@ -6388,7 +6263,7 @@
       </w:pPr>
     </w:pPrDefault>
   </w:docDefaults>
-  <w:latentStyles w:defLockedState="0" w:defUIPriority="99" w:defSemiHidden="0" w:defUnhideWhenUsed="0" w:defQFormat="0" w:count="375">
+  <w:latentStyles w:defLockedState="0" w:defUIPriority="99" w:defSemiHidden="0" w:defUnhideWhenUsed="0" w:defQFormat="0" w:count="371">
     <w:lsdException w:name="Normal" w:uiPriority="0" w:qFormat="1"/>
     <w:lsdException w:name="heading 1" w:uiPriority="9" w:qFormat="1"/>
     <w:lsdException w:name="heading 2" w:semiHidden="1" w:uiPriority="9" w:unhideWhenUsed="1" w:qFormat="1"/>
@@ -6494,6 +6369,7 @@
     <w:lsdException w:name="HTML Sample" w:semiHidden="1" w:unhideWhenUsed="1"/>
     <w:lsdException w:name="HTML Typewriter" w:semiHidden="1" w:unhideWhenUsed="1"/>
     <w:lsdException w:name="HTML Variable" w:semiHidden="1" w:unhideWhenUsed="1"/>
+    <w:lsdException w:name="Normal Table" w:semiHidden="1" w:unhideWhenUsed="1"/>
     <w:lsdException w:name="annotation subject" w:semiHidden="1" w:unhideWhenUsed="1"/>
     <w:lsdException w:name="No List" w:semiHidden="1" w:unhideWhenUsed="1"/>
     <w:lsdException w:name="Outline List 1" w:semiHidden="1" w:unhideWhenUsed="1"/>
@@ -6537,8 +6413,10 @@
     <w:lsdException w:name="Table Elegant" w:semiHidden="1" w:unhideWhenUsed="1"/>
     <w:lsdException w:name="Table Professional" w:semiHidden="1" w:unhideWhenUsed="1"/>
     <w:lsdException w:name="Table Subtle 1" w:semiHidden="1" w:unhideWhenUsed="1"/>
+    <w:lsdException w:name="Table Subtle 2" w:semiHidden="1" w:unhideWhenUsed="1"/>
     <w:lsdException w:name="Table Web 1" w:semiHidden="1" w:unhideWhenUsed="1"/>
     <w:lsdException w:name="Table Web 2" w:semiHidden="1" w:unhideWhenUsed="1"/>
+    <w:lsdException w:name="Table Web 3" w:semiHidden="1" w:unhideWhenUsed="1"/>
     <w:lsdException w:name="Balloon Text" w:semiHidden="1" w:unhideWhenUsed="1"/>
     <w:lsdException w:name="Table Grid" w:uiPriority="39"/>
     <w:lsdException w:name="Table Theme" w:semiHidden="1" w:unhideWhenUsed="1"/>
@@ -6757,12 +6635,8 @@
     <w:lsdException w:name="List Table 5 Dark Accent 6" w:uiPriority="50"/>
     <w:lsdException w:name="List Table 6 Colorful Accent 6" w:uiPriority="51"/>
     <w:lsdException w:name="List Table 7 Colorful Accent 6" w:uiPriority="52"/>
-    <w:lsdException w:name="Mention" w:semiHidden="1" w:unhideWhenUsed="1"/>
-    <w:lsdException w:name="Smart Hyperlink" w:semiHidden="1" w:unhideWhenUsed="1"/>
-    <w:lsdException w:name="Hashtag" w:semiHidden="1" w:unhideWhenUsed="1"/>
-    <w:lsdException w:name="Unresolved Mention" w:semiHidden="1" w:unhideWhenUsed="1"/>
   </w:latentStyles>
-  <w:style w:type="paragraph" w:default="1" w:styleId="Normalny">
+  <w:style w:type="paragraph" w:default="1" w:styleId="Normal">
     <w:name w:val="Normal"/>
     <w:qFormat/>
     <w:rsid w:val="00A458DC"/>
@@ -6771,11 +6645,11 @@
       <w:sz w:val="24"/>
     </w:rPr>
   </w:style>
-  <w:style w:type="paragraph" w:styleId="Nagwek1">
+  <w:style w:type="paragraph" w:styleId="Heading1">
     <w:name w:val="heading 1"/>
-    <w:basedOn w:val="Normalny"/>
-    <w:next w:val="Normalny"/>
-    <w:link w:val="Nagwek1Znak"/>
+    <w:basedOn w:val="Normal"/>
+    <w:next w:val="Normal"/>
+    <w:link w:val="Heading1Char"/>
     <w:uiPriority w:val="9"/>
     <w:qFormat/>
     <w:rsid w:val="00954DF7"/>
@@ -6793,11 +6667,11 @@
       <w:szCs w:val="32"/>
     </w:rPr>
   </w:style>
-  <w:style w:type="paragraph" w:styleId="Nagwek3">
+  <w:style w:type="paragraph" w:styleId="Heading3">
     <w:name w:val="heading 3"/>
-    <w:basedOn w:val="Normalny"/>
-    <w:next w:val="Normalny"/>
-    <w:link w:val="Nagwek3Znak"/>
+    <w:basedOn w:val="Normal"/>
+    <w:next w:val="Normal"/>
+    <w:link w:val="Heading3Char"/>
     <w:uiPriority w:val="9"/>
     <w:unhideWhenUsed/>
     <w:qFormat/>
@@ -6814,13 +6688,13 @@
       <w:szCs w:val="24"/>
     </w:rPr>
   </w:style>
-  <w:style w:type="character" w:default="1" w:styleId="Domylnaczcionkaakapitu">
+  <w:style w:type="character" w:default="1" w:styleId="DefaultParagraphFont">
     <w:name w:val="Default Paragraph Font"/>
     <w:uiPriority w:val="1"/>
     <w:semiHidden/>
     <w:unhideWhenUsed/>
   </w:style>
-  <w:style w:type="table" w:default="1" w:styleId="Standardowy">
+  <w:style w:type="table" w:default="1" w:styleId="TableNormal">
     <w:name w:val="Normal Table"/>
     <w:uiPriority w:val="99"/>
     <w:semiHidden/>
@@ -6835,16 +6709,16 @@
       </w:tblCellMar>
     </w:tblPr>
   </w:style>
-  <w:style w:type="numbering" w:default="1" w:styleId="Bezlisty">
+  <w:style w:type="numbering" w:default="1" w:styleId="NoList">
     <w:name w:val="No List"/>
     <w:uiPriority w:val="99"/>
     <w:semiHidden/>
     <w:unhideWhenUsed/>
   </w:style>
-  <w:style w:type="character" w:customStyle="1" w:styleId="Nagwek1Znak">
-    <w:name w:val="Nagłówek 1 Znak"/>
-    <w:basedOn w:val="Domylnaczcionkaakapitu"/>
-    <w:link w:val="Nagwek1"/>
+  <w:style w:type="character" w:customStyle="1" w:styleId="Heading1Char">
+    <w:name w:val="Heading 1 Char"/>
+    <w:basedOn w:val="DefaultParagraphFont"/>
+    <w:link w:val="Heading1"/>
     <w:uiPriority w:val="9"/>
     <w:rsid w:val="00954DF7"/>
     <w:rPr>
@@ -6855,9 +6729,9 @@
       <w:szCs w:val="32"/>
     </w:rPr>
   </w:style>
-  <w:style w:type="character" w:styleId="Odwoaniedokomentarza">
+  <w:style w:type="character" w:styleId="CommentReference">
     <w:name w:val="annotation reference"/>
-    <w:basedOn w:val="Domylnaczcionkaakapitu"/>
+    <w:basedOn w:val="DefaultParagraphFont"/>
     <w:uiPriority w:val="99"/>
     <w:semiHidden/>
     <w:unhideWhenUsed/>
@@ -6867,10 +6741,10 @@
       <w:szCs w:val="16"/>
     </w:rPr>
   </w:style>
-  <w:style w:type="paragraph" w:styleId="Tekstkomentarza">
+  <w:style w:type="paragraph" w:styleId="CommentText">
     <w:name w:val="annotation text"/>
-    <w:basedOn w:val="Normalny"/>
-    <w:link w:val="TekstkomentarzaZnak"/>
+    <w:basedOn w:val="Normal"/>
+    <w:link w:val="CommentTextChar"/>
     <w:uiPriority w:val="99"/>
     <w:semiHidden/>
     <w:unhideWhenUsed/>
@@ -6883,10 +6757,10 @@
       <w:szCs w:val="20"/>
     </w:rPr>
   </w:style>
-  <w:style w:type="character" w:customStyle="1" w:styleId="TekstkomentarzaZnak">
-    <w:name w:val="Tekst komentarza Znak"/>
-    <w:basedOn w:val="Domylnaczcionkaakapitu"/>
-    <w:link w:val="Tekstkomentarza"/>
+  <w:style w:type="character" w:customStyle="1" w:styleId="CommentTextChar">
+    <w:name w:val="Comment Text Char"/>
+    <w:basedOn w:val="DefaultParagraphFont"/>
+    <w:link w:val="CommentText"/>
     <w:uiPriority w:val="99"/>
     <w:semiHidden/>
     <w:rsid w:val="00774283"/>
@@ -6896,11 +6770,11 @@
       <w:szCs w:val="20"/>
     </w:rPr>
   </w:style>
-  <w:style w:type="paragraph" w:styleId="Tematkomentarza">
+  <w:style w:type="paragraph" w:styleId="CommentSubject">
     <w:name w:val="annotation subject"/>
-    <w:basedOn w:val="Tekstkomentarza"/>
-    <w:next w:val="Tekstkomentarza"/>
-    <w:link w:val="TematkomentarzaZnak"/>
+    <w:basedOn w:val="CommentText"/>
+    <w:next w:val="CommentText"/>
+    <w:link w:val="CommentSubjectChar"/>
     <w:uiPriority w:val="99"/>
     <w:semiHidden/>
     <w:unhideWhenUsed/>
@@ -6910,10 +6784,10 @@
       <w:bCs/>
     </w:rPr>
   </w:style>
-  <w:style w:type="character" w:customStyle="1" w:styleId="TematkomentarzaZnak">
-    <w:name w:val="Temat komentarza Znak"/>
-    <w:basedOn w:val="TekstkomentarzaZnak"/>
-    <w:link w:val="Tematkomentarza"/>
+  <w:style w:type="character" w:customStyle="1" w:styleId="CommentSubjectChar">
+    <w:name w:val="Comment Subject Char"/>
+    <w:basedOn w:val="CommentTextChar"/>
+    <w:link w:val="CommentSubject"/>
     <w:uiPriority w:val="99"/>
     <w:semiHidden/>
     <w:rsid w:val="00774283"/>
@@ -6925,10 +6799,10 @@
       <w:szCs w:val="20"/>
     </w:rPr>
   </w:style>
-  <w:style w:type="paragraph" w:styleId="Tekstdymka">
+  <w:style w:type="paragraph" w:styleId="BalloonText">
     <w:name w:val="Balloon Text"/>
-    <w:basedOn w:val="Normalny"/>
-    <w:link w:val="TekstdymkaZnak"/>
+    <w:basedOn w:val="Normal"/>
+    <w:link w:val="BalloonTextChar"/>
     <w:uiPriority w:val="99"/>
     <w:semiHidden/>
     <w:unhideWhenUsed/>
@@ -6942,10 +6816,10 @@
       <w:szCs w:val="18"/>
     </w:rPr>
   </w:style>
-  <w:style w:type="character" w:customStyle="1" w:styleId="TekstdymkaZnak">
-    <w:name w:val="Tekst dymka Znak"/>
-    <w:basedOn w:val="Domylnaczcionkaakapitu"/>
-    <w:link w:val="Tekstdymka"/>
+  <w:style w:type="character" w:customStyle="1" w:styleId="BalloonTextChar">
+    <w:name w:val="Balloon Text Char"/>
+    <w:basedOn w:val="DefaultParagraphFont"/>
+    <w:link w:val="BalloonText"/>
     <w:uiPriority w:val="99"/>
     <w:semiHidden/>
     <w:rsid w:val="00774283"/>
@@ -6955,10 +6829,10 @@
       <w:szCs w:val="18"/>
     </w:rPr>
   </w:style>
-  <w:style w:type="paragraph" w:styleId="Nagwekspisutreci">
+  <w:style w:type="paragraph" w:styleId="TOCHeading">
     <w:name w:val="TOC Heading"/>
-    <w:basedOn w:val="Nagwek1"/>
-    <w:next w:val="Normalny"/>
+    <w:basedOn w:val="Heading1"/>
+    <w:next w:val="Normal"/>
     <w:uiPriority w:val="39"/>
     <w:unhideWhenUsed/>
     <w:qFormat/>
@@ -6972,10 +6846,10 @@
       <w:sz w:val="32"/>
     </w:rPr>
   </w:style>
-  <w:style w:type="paragraph" w:styleId="Spistreci1">
+  <w:style w:type="paragraph" w:styleId="TOC1">
     <w:name w:val="toc 1"/>
-    <w:basedOn w:val="Normalny"/>
-    <w:next w:val="Normalny"/>
+    <w:basedOn w:val="Normal"/>
+    <w:next w:val="Normal"/>
     <w:autoRedefine/>
     <w:uiPriority w:val="39"/>
     <w:unhideWhenUsed/>
@@ -6984,9 +6858,9 @@
       <w:spacing w:after="100"/>
     </w:pPr>
   </w:style>
-  <w:style w:type="character" w:styleId="Hipercze">
+  <w:style w:type="character" w:styleId="Hyperlink">
     <w:name w:val="Hyperlink"/>
-    <w:basedOn w:val="Domylnaczcionkaakapitu"/>
+    <w:basedOn w:val="DefaultParagraphFont"/>
     <w:uiPriority w:val="99"/>
     <w:unhideWhenUsed/>
     <w:rsid w:val="00567A85"/>
@@ -6995,9 +6869,9 @@
       <w:u w:val="single"/>
     </w:rPr>
   </w:style>
-  <w:style w:type="character" w:styleId="UyteHipercze">
+  <w:style w:type="character" w:styleId="FollowedHyperlink">
     <w:name w:val="FollowedHyperlink"/>
-    <w:basedOn w:val="Domylnaczcionkaakapitu"/>
+    <w:basedOn w:val="DefaultParagraphFont"/>
     <w:uiPriority w:val="99"/>
     <w:semiHidden/>
     <w:unhideWhenUsed/>
@@ -7007,10 +6881,10 @@
       <w:u w:val="single"/>
     </w:rPr>
   </w:style>
-  <w:style w:type="paragraph" w:styleId="Nagwek">
+  <w:style w:type="paragraph" w:styleId="Header">
     <w:name w:val="header"/>
-    <w:basedOn w:val="Normalny"/>
-    <w:link w:val="NagwekZnak"/>
+    <w:basedOn w:val="Normal"/>
+    <w:link w:val="HeaderChar"/>
     <w:uiPriority w:val="99"/>
     <w:unhideWhenUsed/>
     <w:rsid w:val="006C3BCC"/>
@@ -7022,10 +6896,10 @@
       <w:spacing w:after="0" w:line="240" w:lineRule="auto"/>
     </w:pPr>
   </w:style>
-  <w:style w:type="character" w:customStyle="1" w:styleId="NagwekZnak">
-    <w:name w:val="Nagłówek Znak"/>
-    <w:basedOn w:val="Domylnaczcionkaakapitu"/>
-    <w:link w:val="Nagwek"/>
+  <w:style w:type="character" w:customStyle="1" w:styleId="HeaderChar">
+    <w:name w:val="Header Char"/>
+    <w:basedOn w:val="DefaultParagraphFont"/>
+    <w:link w:val="Header"/>
     <w:uiPriority w:val="99"/>
     <w:rsid w:val="006C3BCC"/>
     <w:rPr>
@@ -7033,10 +6907,10 @@
       <w:sz w:val="24"/>
     </w:rPr>
   </w:style>
-  <w:style w:type="paragraph" w:styleId="Stopka">
+  <w:style w:type="paragraph" w:styleId="Footer">
     <w:name w:val="footer"/>
-    <w:basedOn w:val="Normalny"/>
-    <w:link w:val="StopkaZnak"/>
+    <w:basedOn w:val="Normal"/>
+    <w:link w:val="FooterChar"/>
     <w:uiPriority w:val="99"/>
     <w:unhideWhenUsed/>
     <w:rsid w:val="006C3BCC"/>
@@ -7048,10 +6922,10 @@
       <w:spacing w:after="0" w:line="240" w:lineRule="auto"/>
     </w:pPr>
   </w:style>
-  <w:style w:type="character" w:customStyle="1" w:styleId="StopkaZnak">
-    <w:name w:val="Stopka Znak"/>
-    <w:basedOn w:val="Domylnaczcionkaakapitu"/>
-    <w:link w:val="Stopka"/>
+  <w:style w:type="character" w:customStyle="1" w:styleId="FooterChar">
+    <w:name w:val="Footer Char"/>
+    <w:basedOn w:val="DefaultParagraphFont"/>
+    <w:link w:val="Footer"/>
     <w:uiPriority w:val="99"/>
     <w:rsid w:val="006C3BCC"/>
     <w:rPr>
@@ -7059,10 +6933,10 @@
       <w:sz w:val="24"/>
     </w:rPr>
   </w:style>
-  <w:style w:type="paragraph" w:styleId="Tekstprzypisukocowego">
+  <w:style w:type="paragraph" w:styleId="EndnoteText">
     <w:name w:val="endnote text"/>
-    <w:basedOn w:val="Normalny"/>
-    <w:link w:val="TekstprzypisukocowegoZnak"/>
+    <w:basedOn w:val="Normal"/>
+    <w:link w:val="EndnoteTextChar"/>
     <w:uiPriority w:val="99"/>
     <w:semiHidden/>
     <w:unhideWhenUsed/>
@@ -7075,10 +6949,10 @@
       <w:szCs w:val="20"/>
     </w:rPr>
   </w:style>
-  <w:style w:type="character" w:customStyle="1" w:styleId="TekstprzypisukocowegoZnak">
-    <w:name w:val="Tekst przypisu końcowego Znak"/>
-    <w:basedOn w:val="Domylnaczcionkaakapitu"/>
-    <w:link w:val="Tekstprzypisukocowego"/>
+  <w:style w:type="character" w:customStyle="1" w:styleId="EndnoteTextChar">
+    <w:name w:val="Endnote Text Char"/>
+    <w:basedOn w:val="DefaultParagraphFont"/>
+    <w:link w:val="EndnoteText"/>
     <w:uiPriority w:val="99"/>
     <w:semiHidden/>
     <w:rsid w:val="00B05DB1"/>
@@ -7088,9 +6962,9 @@
       <w:szCs w:val="20"/>
     </w:rPr>
   </w:style>
-  <w:style w:type="character" w:styleId="Odwoanieprzypisukocowego">
+  <w:style w:type="character" w:styleId="EndnoteReference">
     <w:name w:val="endnote reference"/>
-    <w:basedOn w:val="Domylnaczcionkaakapitu"/>
+    <w:basedOn w:val="DefaultParagraphFont"/>
     <w:uiPriority w:val="99"/>
     <w:semiHidden/>
     <w:unhideWhenUsed/>
@@ -7101,13 +6975,13 @@
   </w:style>
   <w:style w:type="character" w:customStyle="1" w:styleId="ilfuvd">
     <w:name w:val="ilfuvd"/>
-    <w:basedOn w:val="Domylnaczcionkaakapitu"/>
+    <w:basedOn w:val="DefaultParagraphFont"/>
     <w:rsid w:val="001A653A"/>
   </w:style>
-  <w:style w:type="character" w:customStyle="1" w:styleId="Nagwek3Znak">
-    <w:name w:val="Nagłówek 3 Znak"/>
-    <w:basedOn w:val="Domylnaczcionkaakapitu"/>
-    <w:link w:val="Nagwek3"/>
+  <w:style w:type="character" w:customStyle="1" w:styleId="Heading3Char">
+    <w:name w:val="Heading 3 Char"/>
+    <w:basedOn w:val="DefaultParagraphFont"/>
+    <w:link w:val="Heading3"/>
     <w:uiPriority w:val="9"/>
     <w:rsid w:val="008F6CF8"/>
     <w:rPr>
@@ -7386,7 +7260,7 @@
 </file>
 
 <file path=customXml/itemProps1.xml><?xml version="1.0" encoding="utf-8"?>
-<ds:datastoreItem xmlns:ds="http://schemas.openxmlformats.org/officeDocument/2006/customXml" ds:itemID="{0CFE154F-301C-4CEC-984B-B1289BDC709D}">
+<ds:datastoreItem xmlns:ds="http://schemas.openxmlformats.org/officeDocument/2006/customXml" ds:itemID="{FBBA9FE2-CFBE-4603-9D1F-DD935BDD35F6}">
   <ds:schemaRefs>
     <ds:schemaRef ds:uri="http://schemas.openxmlformats.org/officeDocument/2006/bibliography"/>
   </ds:schemaRefs>

</xml_diff>

<commit_message>
Modlitwa eucharystyczna trzecia tura
</commit_message>
<xml_diff>
--- a/Artykuły o liturgii do Ignisa.docx
+++ b/Artykuły o liturgii do Ignisa.docx
@@ -1,6 +1,6 @@
 
 <file path=word/document.xml><?xml version="1.0" encoding="utf-8"?>
-<w:document xmlns:wpc="http://schemas.microsoft.com/office/word/2010/wordprocessingCanvas" xmlns:cx="http://schemas.microsoft.com/office/drawing/2014/chartex" xmlns:cx1="http://schemas.microsoft.com/office/drawing/2015/9/8/chartex" xmlns:mc="http://schemas.openxmlformats.org/markup-compatibility/2006" xmlns:o="urn:schemas-microsoft-com:office:office" xmlns:r="http://schemas.openxmlformats.org/officeDocument/2006/relationships" xmlns:m="http://schemas.openxmlformats.org/officeDocument/2006/math" xmlns:v="urn:schemas-microsoft-com:vml" xmlns:wp14="http://schemas.microsoft.com/office/word/2010/wordprocessingDrawing" xmlns:wp="http://schemas.openxmlformats.org/drawingml/2006/wordprocessingDrawing" xmlns:w10="urn:schemas-microsoft-com:office:word" xmlns:w="http://schemas.openxmlformats.org/wordprocessingml/2006/main" xmlns:w14="http://schemas.microsoft.com/office/word/2010/wordml" xmlns:w15="http://schemas.microsoft.com/office/word/2012/wordml" xmlns:w16se="http://schemas.microsoft.com/office/word/2015/wordml/symex" xmlns:wpg="http://schemas.microsoft.com/office/word/2010/wordprocessingGroup" xmlns:wpi="http://schemas.microsoft.com/office/word/2010/wordprocessingInk" xmlns:wne="http://schemas.microsoft.com/office/word/2006/wordml" xmlns:wps="http://schemas.microsoft.com/office/word/2010/wordprocessingShape" mc:Ignorable="w14 w15 w16se wp14">
+<w:document xmlns:wpc="http://schemas.microsoft.com/office/word/2010/wordprocessingCanvas" xmlns:cx="http://schemas.microsoft.com/office/drawing/2014/chartex" xmlns:cx1="http://schemas.microsoft.com/office/drawing/2015/9/8/chartex" xmlns:cx2="http://schemas.microsoft.com/office/drawing/2015/10/21/chartex" xmlns:cx3="http://schemas.microsoft.com/office/drawing/2016/5/9/chartex" xmlns:cx4="http://schemas.microsoft.com/office/drawing/2016/5/10/chartex" xmlns:cx5="http://schemas.microsoft.com/office/drawing/2016/5/11/chartex" xmlns:cx6="http://schemas.microsoft.com/office/drawing/2016/5/12/chartex" xmlns:cx7="http://schemas.microsoft.com/office/drawing/2016/5/13/chartex" xmlns:cx8="http://schemas.microsoft.com/office/drawing/2016/5/14/chartex" xmlns:mc="http://schemas.openxmlformats.org/markup-compatibility/2006" xmlns:aink="http://schemas.microsoft.com/office/drawing/2016/ink" xmlns:am3d="http://schemas.microsoft.com/office/drawing/2017/model3d" xmlns:o="urn:schemas-microsoft-com:office:office" xmlns:r="http://schemas.openxmlformats.org/officeDocument/2006/relationships" xmlns:m="http://schemas.openxmlformats.org/officeDocument/2006/math" xmlns:v="urn:schemas-microsoft-com:vml" xmlns:wp14="http://schemas.microsoft.com/office/word/2010/wordprocessingDrawing" xmlns:wp="http://schemas.openxmlformats.org/drawingml/2006/wordprocessingDrawing" xmlns:w10="urn:schemas-microsoft-com:office:word" xmlns:w="http://schemas.openxmlformats.org/wordprocessingml/2006/main" xmlns:w14="http://schemas.microsoft.com/office/word/2010/wordml" xmlns:w15="http://schemas.microsoft.com/office/word/2012/wordml" xmlns:w16cid="http://schemas.microsoft.com/office/word/2016/wordml/cid" xmlns:w16se="http://schemas.microsoft.com/office/word/2015/wordml/symex" xmlns:wpg="http://schemas.microsoft.com/office/word/2010/wordprocessingGroup" xmlns:wpi="http://schemas.microsoft.com/office/word/2010/wordprocessingInk" xmlns:wne="http://schemas.microsoft.com/office/word/2006/wordml" xmlns:wps="http://schemas.microsoft.com/office/word/2010/wordprocessingShape" mc:Ignorable="w14 w15 w16se w16cid wp14">
   <w:body>
     <w:sdt>
       <w:sdtPr>
@@ -39,6 +39,7 @@
               <w:szCs w:val="72"/>
             </w:rPr>
           </w:pPr>
+          <w:proofErr w:type="spellStart"/>
           <w:r>
             <w:rPr>
               <w:rFonts w:asciiTheme="minorHAnsi" w:hAnsiTheme="minorHAnsi"/>
@@ -47,8 +48,31 @@
               <w:sz w:val="72"/>
               <w:szCs w:val="72"/>
             </w:rPr>
-            <w:t>Artykuły do IGNISa</w:t>
+            <w:t>Artykuły</w:t>
           </w:r>
+          <w:proofErr w:type="spellEnd"/>
+          <w:r>
+            <w:rPr>
+              <w:rFonts w:asciiTheme="minorHAnsi" w:hAnsiTheme="minorHAnsi"/>
+              <w:b/>
+              <w:color w:val="7030A0"/>
+              <w:sz w:val="72"/>
+              <w:szCs w:val="72"/>
+            </w:rPr>
+            <w:t xml:space="preserve"> do </w:t>
+          </w:r>
+          <w:proofErr w:type="spellStart"/>
+          <w:r>
+            <w:rPr>
+              <w:rFonts w:asciiTheme="minorHAnsi" w:hAnsiTheme="minorHAnsi"/>
+              <w:b/>
+              <w:color w:val="7030A0"/>
+              <w:sz w:val="72"/>
+              <w:szCs w:val="72"/>
+            </w:rPr>
+            <w:t>IGNISa</w:t>
+          </w:r>
+          <w:proofErr w:type="spellEnd"/>
         </w:p>
         <w:p>
           <w:pPr>
@@ -64,7 +88,7 @@
         </w:p>
         <w:p>
           <w:pPr>
-            <w:pStyle w:val="TOC1"/>
+            <w:pStyle w:val="Spistreci1"/>
             <w:tabs>
               <w:tab w:val="right" w:leader="dot" w:pos="9350"/>
             </w:tabs>
@@ -98,7 +122,7 @@
           <w:hyperlink w:anchor="_Toc6428433" w:history="1">
             <w:r>
               <w:rPr>
-                <w:rStyle w:val="Hyperlink"/>
+                <w:rStyle w:val="Hipercze"/>
                 <w:rFonts w:cs="Times New Roman"/>
                 <w:noProof/>
                 <w:lang w:val="pl-PL"/>
@@ -157,7 +181,7 @@
         </w:p>
         <w:p>
           <w:pPr>
-            <w:pStyle w:val="TOC1"/>
+            <w:pStyle w:val="Spistreci1"/>
             <w:tabs>
               <w:tab w:val="right" w:leader="dot" w:pos="9350"/>
             </w:tabs>
@@ -170,7 +194,7 @@
           <w:hyperlink w:anchor="_Toc6428434" w:history="1">
             <w:r>
               <w:rPr>
-                <w:rStyle w:val="Hyperlink"/>
+                <w:rStyle w:val="Hipercze"/>
                 <w:rFonts w:cs="Times New Roman"/>
                 <w:noProof/>
                 <w:lang w:val="pl-PL"/>
@@ -229,7 +253,7 @@
         </w:p>
         <w:p>
           <w:pPr>
-            <w:pStyle w:val="TOC1"/>
+            <w:pStyle w:val="Spistreci1"/>
             <w:tabs>
               <w:tab w:val="right" w:leader="dot" w:pos="9350"/>
             </w:tabs>
@@ -242,7 +266,7 @@
           <w:hyperlink w:anchor="_Toc6428435" w:history="1">
             <w:r>
               <w:rPr>
-                <w:rStyle w:val="Hyperlink"/>
+                <w:rStyle w:val="Hipercze"/>
                 <w:rFonts w:cs="Times New Roman"/>
                 <w:noProof/>
                 <w:lang w:val="pl-PL"/>
@@ -301,7 +325,7 @@
         </w:p>
         <w:p>
           <w:pPr>
-            <w:pStyle w:val="TOC1"/>
+            <w:pStyle w:val="Spistreci1"/>
             <w:tabs>
               <w:tab w:val="right" w:leader="dot" w:pos="9350"/>
             </w:tabs>
@@ -314,7 +338,7 @@
           <w:hyperlink w:anchor="_Toc6428436" w:history="1">
             <w:r>
               <w:rPr>
-                <w:rStyle w:val="Hyperlink"/>
+                <w:rStyle w:val="Hipercze"/>
                 <w:rFonts w:cs="Times New Roman"/>
                 <w:noProof/>
                 <w:lang w:val="pl-PL"/>
@@ -373,7 +397,7 @@
         </w:p>
         <w:p>
           <w:pPr>
-            <w:pStyle w:val="TOC1"/>
+            <w:pStyle w:val="Spistreci1"/>
             <w:tabs>
               <w:tab w:val="right" w:leader="dot" w:pos="9350"/>
             </w:tabs>
@@ -386,7 +410,7 @@
           <w:hyperlink w:anchor="_Toc6428437" w:history="1">
             <w:r>
               <w:rPr>
-                <w:rStyle w:val="Hyperlink"/>
+                <w:rStyle w:val="Hipercze"/>
                 <w:rFonts w:cs="Times New Roman"/>
                 <w:noProof/>
                 <w:lang w:val="pl-PL"/>
@@ -445,7 +469,7 @@
         </w:p>
         <w:p>
           <w:pPr>
-            <w:pStyle w:val="TOC1"/>
+            <w:pStyle w:val="Spistreci1"/>
             <w:tabs>
               <w:tab w:val="right" w:leader="dot" w:pos="9350"/>
             </w:tabs>
@@ -458,7 +482,7 @@
           <w:hyperlink w:anchor="_Toc6428438" w:history="1">
             <w:r>
               <w:rPr>
-                <w:rStyle w:val="Hyperlink"/>
+                <w:rStyle w:val="Hipercze"/>
                 <w:rFonts w:cs="Times New Roman"/>
                 <w:noProof/>
                 <w:lang w:val="pl-PL"/>
@@ -517,7 +541,7 @@
         </w:p>
         <w:p>
           <w:pPr>
-            <w:pStyle w:val="TOC1"/>
+            <w:pStyle w:val="Spistreci1"/>
             <w:tabs>
               <w:tab w:val="right" w:leader="dot" w:pos="9350"/>
             </w:tabs>
@@ -530,7 +554,7 @@
           <w:hyperlink w:anchor="_Toc6428439" w:history="1">
             <w:r>
               <w:rPr>
-                <w:rStyle w:val="Hyperlink"/>
+                <w:rStyle w:val="Hipercze"/>
                 <w:rFonts w:cs="Times New Roman"/>
                 <w:noProof/>
                 <w:lang w:val="pl-PL"/>
@@ -662,7 +686,7 @@
     </w:p>
     <w:p>
       <w:pPr>
-        <w:pStyle w:val="Heading1"/>
+        <w:pStyle w:val="Nagwek1"/>
         <w:spacing w:before="0" w:after="0" w:line="360" w:lineRule="auto"/>
         <w:jc w:val="both"/>
         <w:rPr>
@@ -715,7 +739,23 @@
           <w:rFonts w:cs="Times New Roman"/>
           <w:lang w:val="pl-PL"/>
         </w:rPr>
-        <w:t>” (KL 33). Modlitwa liturgiczna daje nam pewność, że uczestniczymy w świętych misteriach i „chodzimy w obecności Bożej” (por. Ps 116). Jest to rzecz fundamentalna, która pozwoli nam pochylić się nad tajemnicą liturgii w tym cyklu artykułów.</w:t>
+        <w:t xml:space="preserve">” (KL 33). Modlitwa liturgiczna daje nam pewność, że uczestniczymy w świętych misteriach i „chodzimy w obecności Bożej” (por. </w:t>
+      </w:r>
+      <w:proofErr w:type="spellStart"/>
+      <w:r>
+        <w:rPr>
+          <w:rFonts w:cs="Times New Roman"/>
+          <w:lang w:val="pl-PL"/>
+        </w:rPr>
+        <w:t>Ps</w:t>
+      </w:r>
+      <w:proofErr w:type="spellEnd"/>
+      <w:r>
+        <w:rPr>
+          <w:rFonts w:cs="Times New Roman"/>
+          <w:lang w:val="pl-PL"/>
+        </w:rPr>
+        <w:t xml:space="preserve"> 116). Jest to rzecz fundamentalna, która pozwoli nam pochylić się nad tajemnicą liturgii w tym cyklu artykułów.</w:t>
       </w:r>
     </w:p>
     <w:p>
@@ -948,8 +988,19 @@
           <w:shd w:val="clear" w:color="auto" w:fill="FFFF00"/>
           <w:lang w:val="pl-PL"/>
         </w:rPr>
-        <w:t>Pater noster</w:t>
-      </w:r>
+        <w:t xml:space="preserve">Pater </w:t>
+      </w:r>
+      <w:proofErr w:type="spellStart"/>
+      <w:r>
+        <w:rPr>
+          <w:rFonts w:cs="Times New Roman"/>
+          <w:i/>
+          <w:shd w:val="clear" w:color="auto" w:fill="FFFF00"/>
+          <w:lang w:val="pl-PL"/>
+        </w:rPr>
+        <w:t>noster</w:t>
+      </w:r>
+      <w:proofErr w:type="spellEnd"/>
       <w:r>
         <w:rPr>
           <w:rFonts w:cs="Times New Roman"/>
@@ -969,7 +1020,7 @@
     </w:p>
     <w:p>
       <w:pPr>
-        <w:pStyle w:val="Heading1"/>
+        <w:pStyle w:val="Nagwek1"/>
         <w:spacing w:before="0" w:after="0" w:line="360" w:lineRule="auto"/>
         <w:jc w:val="both"/>
         <w:rPr>
@@ -1035,7 +1086,23 @@
           <w:rFonts w:cs="Times New Roman"/>
           <w:lang w:val="pl-PL"/>
         </w:rPr>
-        <w:t xml:space="preserve">Na ołtarzu albo obok powinny znajdować się dwa, cztery lub sześć, a podczas Mszy celebrowanej przez biskupa siedem świeczników (por. OWMR 117), których liczbę, w liturgii przedsoborowej, zapalano zależnie od rangi święta. </w:t>
+        <w:t xml:space="preserve">Na ołtarzu albo obok powinny znajdować się dwa, cztery lub sześć, a podczas Mszy celebrowanej przez biskupa siedem świeczników (por. OWMR 117), których liczbę, w liturgii </w:t>
+      </w:r>
+      <w:proofErr w:type="spellStart"/>
+      <w:r>
+        <w:rPr>
+          <w:rFonts w:cs="Times New Roman"/>
+          <w:lang w:val="pl-PL"/>
+        </w:rPr>
+        <w:t>przedsoborowej</w:t>
+      </w:r>
+      <w:proofErr w:type="spellEnd"/>
+      <w:r>
+        <w:rPr>
+          <w:rFonts w:cs="Times New Roman"/>
+          <w:lang w:val="pl-PL"/>
+        </w:rPr>
+        <w:t xml:space="preserve">, zapalano zależnie od rangi święta. </w:t>
       </w:r>
     </w:p>
     <w:p>
@@ -1183,6 +1250,7 @@
         </w:rPr>
         <w:t xml:space="preserve">Postawa klęcząca wyraża uniżenie, skruchę i pokorę. Przyjmujemy ją dwa razy, w momencie ukazania nam Ciała i Krwi Chrystusa, czyli na przeistoczeniu i po </w:t>
       </w:r>
+      <w:proofErr w:type="spellStart"/>
       <w:r>
         <w:rPr>
           <w:rFonts w:cs="Times New Roman"/>
@@ -1190,7 +1258,17 @@
           <w:highlight w:val="yellow"/>
           <w:lang w:val="pl-PL"/>
         </w:rPr>
-        <w:t>Agnus dei</w:t>
+        <w:t>Agnus</w:t>
+      </w:r>
+      <w:proofErr w:type="spellEnd"/>
+      <w:r>
+        <w:rPr>
+          <w:rFonts w:cs="Times New Roman"/>
+          <w:i/>
+          <w:highlight w:val="yellow"/>
+          <w:lang w:val="pl-PL"/>
+        </w:rPr>
+        <w:t xml:space="preserve"> dei</w:t>
       </w:r>
       <w:r>
         <w:rPr>
@@ -1491,7 +1569,7 @@
     </w:p>
     <w:p>
       <w:pPr>
-        <w:pStyle w:val="Heading1"/>
+        <w:pStyle w:val="Nagwek1"/>
         <w:spacing w:before="0" w:after="0" w:line="360" w:lineRule="auto"/>
         <w:jc w:val="both"/>
         <w:rPr>
@@ -1690,7 +1768,39 @@
           <w:rFonts w:cs="Times New Roman"/>
           <w:lang w:val="pl-PL"/>
         </w:rPr>
-        <w:t>moment naszego publicznego przyznania się do grzechów. Kolejnym wyrazem naszej skruchy jest wyznanie winy, połączone z trzykrotnym uderzeniem się w piersi. Gest ten jest interpretowany w kluczu dwóch fragmentów z Pisma świętego. Mówią one o przemianie serca kamiennego na serce z ciała (por. Ez 36, 26) oraz zaproszeniu Jezusa do swojego wnętrza (por. Ap 4, 20). Spowiedź powszechna kończy się prośbą o wstawiennictwo</w:t>
+        <w:t xml:space="preserve">moment naszego publicznego przyznania się do grzechów. Kolejnym wyrazem naszej skruchy jest wyznanie winy, połączone z trzykrotnym uderzeniem się w piersi. Gest ten jest interpretowany w kluczu dwóch fragmentów z Pisma świętego. Mówią one o przemianie serca kamiennego na serce z ciała (por. </w:t>
+      </w:r>
+      <w:proofErr w:type="spellStart"/>
+      <w:r>
+        <w:rPr>
+          <w:rFonts w:cs="Times New Roman"/>
+          <w:lang w:val="pl-PL"/>
+        </w:rPr>
+        <w:t>Ez</w:t>
+      </w:r>
+      <w:proofErr w:type="spellEnd"/>
+      <w:r>
+        <w:rPr>
+          <w:rFonts w:cs="Times New Roman"/>
+          <w:lang w:val="pl-PL"/>
+        </w:rPr>
+        <w:t xml:space="preserve"> 36, 26) oraz zaproszeniu Jezusa do swojego wnętrza (por. </w:t>
+      </w:r>
+      <w:proofErr w:type="spellStart"/>
+      <w:r>
+        <w:rPr>
+          <w:rFonts w:cs="Times New Roman"/>
+          <w:lang w:val="pl-PL"/>
+        </w:rPr>
+        <w:t>Ap</w:t>
+      </w:r>
+      <w:proofErr w:type="spellEnd"/>
+      <w:r>
+        <w:rPr>
+          <w:rFonts w:cs="Times New Roman"/>
+          <w:lang w:val="pl-PL"/>
+        </w:rPr>
+        <w:t xml:space="preserve"> 4, 20). Spowiedź powszechna kończy się prośbą o wstawiennictwo</w:t>
       </w:r>
       <w:r>
         <w:rPr>
@@ -1798,14 +1908,30 @@
           <w:rFonts w:cs="Times New Roman"/>
           <w:lang w:val="pl-PL"/>
         </w:rPr>
-        <w:t>Czwartą formą aktu pokuty jest a</w:t>
-      </w:r>
-      <w:r>
-        <w:rPr>
-          <w:rFonts w:cs="Times New Roman"/>
-          <w:lang w:val="pl-PL"/>
-        </w:rPr>
-        <w:t>spersja, czyli pokropienie wiernych wodą święconą. Może</w:t>
+        <w:t xml:space="preserve">Czwartą formą aktu pokuty jest </w:t>
+      </w:r>
+      <w:proofErr w:type="spellStart"/>
+      <w:r>
+        <w:rPr>
+          <w:rFonts w:cs="Times New Roman"/>
+          <w:lang w:val="pl-PL"/>
+        </w:rPr>
+        <w:t>a</w:t>
+      </w:r>
+      <w:r>
+        <w:rPr>
+          <w:rFonts w:cs="Times New Roman"/>
+          <w:lang w:val="pl-PL"/>
+        </w:rPr>
+        <w:t>spersja</w:t>
+      </w:r>
+      <w:proofErr w:type="spellEnd"/>
+      <w:r>
+        <w:rPr>
+          <w:rFonts w:cs="Times New Roman"/>
+          <w:lang w:val="pl-PL"/>
+        </w:rPr>
+        <w:t>, czyli pokropienie wiernych wodą święconą. Może</w:t>
       </w:r>
       <w:r>
         <w:rPr>
@@ -1908,8 +2034,19 @@
           <w:highlight w:val="yellow"/>
           <w:lang w:val="pl-PL"/>
         </w:rPr>
-        <w:t>Kyrie eleison</w:t>
-      </w:r>
+        <w:t xml:space="preserve">Kyrie </w:t>
+      </w:r>
+      <w:proofErr w:type="spellStart"/>
+      <w:r>
+        <w:rPr>
+          <w:rFonts w:cs="Times New Roman"/>
+          <w:i/>
+          <w:highlight w:val="yellow"/>
+          <w:lang w:val="pl-PL"/>
+        </w:rPr>
+        <w:t>eleison</w:t>
+      </w:r>
+      <w:proofErr w:type="spellEnd"/>
       <w:r>
         <w:rPr>
           <w:rFonts w:cs="Times New Roman"/>
@@ -2075,7 +2212,23 @@
           <w:rFonts w:cs="Times New Roman"/>
           <w:lang w:val="pl-PL"/>
         </w:rPr>
-        <w:t>, którzy obwieścili światu narodzenie w ciele Pana Jezusa (por. Łk 2, 14). To wezwanie, po uprzednim wyznaniu grzechów, zaprasza nas do radości Kościoła chwalebnego. Chrystus już jest wśród nas (por. OWMR 27), jest zawsze obecny w</w:t>
+        <w:t xml:space="preserve">, którzy obwieścili światu narodzenie w ciele Pana Jezusa (por. </w:t>
+      </w:r>
+      <w:proofErr w:type="spellStart"/>
+      <w:r>
+        <w:rPr>
+          <w:rFonts w:cs="Times New Roman"/>
+          <w:lang w:val="pl-PL"/>
+        </w:rPr>
+        <w:t>Łk</w:t>
+      </w:r>
+      <w:proofErr w:type="spellEnd"/>
+      <w:r>
+        <w:rPr>
+          <w:rFonts w:cs="Times New Roman"/>
+          <w:lang w:val="pl-PL"/>
+        </w:rPr>
+        <w:t xml:space="preserve"> 2, 14). To wezwanie, po uprzednim wyznaniu grzechów, zaprasza nas do radości Kościoła chwalebnego. Chrystus już jest wśród nas (por. OWMR 27), jest zawsze obecny w</w:t>
       </w:r>
       <w:r>
         <w:rPr>
@@ -2454,7 +2607,7 @@
       <w:hyperlink r:id="rId7" w:history="1">
         <w:r>
           <w:rPr>
-            <w:rStyle w:val="Hyperlink"/>
+            <w:rStyle w:val="Hipercze"/>
             <w:rFonts w:cs="Times New Roman"/>
             <w:lang w:val="pl-PL"/>
           </w:rPr>
@@ -2580,7 +2733,7 @@
       <w:hyperlink r:id="rId8" w:history="1">
         <w:r>
           <w:rPr>
-            <w:rStyle w:val="Hyperlink"/>
+            <w:rStyle w:val="Hipercze"/>
             <w:rFonts w:cs="Times New Roman"/>
             <w:lang w:val="pl-PL"/>
           </w:rPr>
@@ -2600,7 +2753,7 @@
       <w:hyperlink r:id="rId9" w:history="1">
         <w:r>
           <w:rPr>
-            <w:rStyle w:val="Hyperlink"/>
+            <w:rStyle w:val="Hipercze"/>
             <w:rFonts w:cs="Times New Roman"/>
             <w:lang w:val="pl-PL"/>
           </w:rPr>
@@ -2740,7 +2893,7 @@
     </w:p>
     <w:p>
       <w:pPr>
-        <w:pStyle w:val="Heading1"/>
+        <w:pStyle w:val="Nagwek1"/>
         <w:spacing w:before="0" w:after="0" w:line="360" w:lineRule="auto"/>
         <w:jc w:val="both"/>
         <w:rPr>
@@ -2806,7 +2959,21 @@
         <w:rPr>
           <w:lang w:val="pl-PL"/>
         </w:rPr>
-        <w:t xml:space="preserve">Posoborowa liturgia ma stały układ. Pierwsze czytanie opisuje historię zbawienia i pochodzi ze Starego Testamentu, a w okresie wielkanocnym z księgi Dziejów Apostolskich. Po nim następuje psalm responsoryjny, </w:t>
+        <w:t xml:space="preserve">Posoborowa liturgia ma stały układ. Pierwsze czytanie opisuje historię zbawienia i pochodzi ze Starego Testamentu, a w okresie wielkanocnym z księgi Dziejów Apostolskich. Po nim następuje psalm </w:t>
+      </w:r>
+      <w:proofErr w:type="spellStart"/>
+      <w:r>
+        <w:rPr>
+          <w:lang w:val="pl-PL"/>
+        </w:rPr>
+        <w:t>responsoryjny</w:t>
+      </w:r>
+      <w:proofErr w:type="spellEnd"/>
+      <w:r>
+        <w:rPr>
+          <w:lang w:val="pl-PL"/>
+        </w:rPr>
+        <w:t xml:space="preserve">, </w:t>
       </w:r>
       <w:r>
         <w:rPr>
@@ -2911,7 +3078,21 @@
         <w:rPr>
           <w:lang w:val="pl-PL"/>
         </w:rPr>
-        <w:t xml:space="preserve">t i uroczystości. Dni powszednie natomiast dzielą się na rok I i II. </w:t>
+        <w:t xml:space="preserve">t i uroczystości. Dni powszednie natomiast dzielą się na rok I </w:t>
+      </w:r>
+      <w:proofErr w:type="spellStart"/>
+      <w:r>
+        <w:rPr>
+          <w:lang w:val="pl-PL"/>
+        </w:rPr>
+        <w:t>i</w:t>
+      </w:r>
+      <w:proofErr w:type="spellEnd"/>
+      <w:r>
+        <w:rPr>
+          <w:lang w:val="pl-PL"/>
+        </w:rPr>
+        <w:t xml:space="preserve"> II. </w:t>
       </w:r>
       <w:r>
         <w:rPr>
@@ -2960,7 +3141,21 @@
         <w:rPr>
           <w:lang w:val="pl-PL"/>
         </w:rPr>
-        <w:t xml:space="preserve">Pierwsze czytanie (Pwt 26, 4-10) opisuje </w:t>
+        <w:t>Pierwsze czytanie (</w:t>
+      </w:r>
+      <w:proofErr w:type="spellStart"/>
+      <w:r>
+        <w:rPr>
+          <w:lang w:val="pl-PL"/>
+        </w:rPr>
+        <w:t>Pwt</w:t>
+      </w:r>
+      <w:proofErr w:type="spellEnd"/>
+      <w:r>
+        <w:rPr>
+          <w:lang w:val="pl-PL"/>
+        </w:rPr>
+        <w:t xml:space="preserve"> 26, 4-10) opisuje </w:t>
       </w:r>
       <w:r>
         <w:rPr>
@@ -2987,7 +3182,35 @@
         <w:rPr>
           <w:lang w:val="pl-PL"/>
         </w:rPr>
-        <w:t>Psalm responsoryjny (Ps 91) wychwala Boga za jego opiekę nad tymi, którzy się do Niego uciekają. Refren stanowi prośbę, którą można włożyć zarówno w usta kapłana z Księgi Powtórzonego Prawa</w:t>
+        <w:t xml:space="preserve">Psalm </w:t>
+      </w:r>
+      <w:proofErr w:type="spellStart"/>
+      <w:r>
+        <w:rPr>
+          <w:lang w:val="pl-PL"/>
+        </w:rPr>
+        <w:t>responsoryjny</w:t>
+      </w:r>
+      <w:proofErr w:type="spellEnd"/>
+      <w:r>
+        <w:rPr>
+          <w:lang w:val="pl-PL"/>
+        </w:rPr>
+        <w:t xml:space="preserve"> (</w:t>
+      </w:r>
+      <w:proofErr w:type="spellStart"/>
+      <w:r>
+        <w:rPr>
+          <w:lang w:val="pl-PL"/>
+        </w:rPr>
+        <w:t>Ps</w:t>
+      </w:r>
+      <w:proofErr w:type="spellEnd"/>
+      <w:r>
+        <w:rPr>
+          <w:lang w:val="pl-PL"/>
+        </w:rPr>
+        <w:t xml:space="preserve"> 91) wychwala Boga za jego opiekę nad tymi, którzy się do Niego uciekają. Refren stanowi prośbę, którą można włożyć zarówno w usta kapłana z Księgi Powtórzonego Prawa</w:t>
       </w:r>
       <w:r>
         <w:rPr>
@@ -3015,7 +3238,21 @@
           <w:lang w:val="pl-PL"/>
         </w:rPr>
         <w:lastRenderedPageBreak/>
-        <w:t>W drugim czytaniu (Rz 10, 8-13) święty Paweł pisze o obietnicach związanych z życiem według zasad Bożych. Jeśli będziemy</w:t>
+        <w:t>W drugim czytaniu (</w:t>
+      </w:r>
+      <w:proofErr w:type="spellStart"/>
+      <w:r>
+        <w:rPr>
+          <w:lang w:val="pl-PL"/>
+        </w:rPr>
+        <w:t>Rz</w:t>
+      </w:r>
+      <w:proofErr w:type="spellEnd"/>
+      <w:r>
+        <w:rPr>
+          <w:lang w:val="pl-PL"/>
+        </w:rPr>
+        <w:t xml:space="preserve"> 10, 8-13) święty Paweł pisze o obietnicach związanych z życiem według zasad Bożych. Jeśli będziemy</w:t>
       </w:r>
       <w:r>
         <w:rPr>
@@ -3084,7 +3321,21 @@
         <w:rPr>
           <w:lang w:val="pl-PL"/>
         </w:rPr>
-        <w:t xml:space="preserve">Ewangelia w pierwszą niedzielę Wielkiego Postu przedstawia scenę kuszenia Pana Jezusa na pustyni. W roku C odczytujemy słowa zapisane przez świętego Łukasza (Łk 4, 1-13). Dialog między Szatanem a Chrystusem nakazuje nam spojrzeć na poprzednie fragmenty z innej perspektywy. Pierwsza próba dotyczy pożywienia, o którym była mowa w pierwszym czytaniu. Zbawiciel zaznacza, że życie ludzkie nie kończy się na zaspokajaniu potrzeb ciała. </w:t>
+        <w:t>Ewangelia w pierwszą niedzielę Wielkiego Postu przedstawia scenę kuszenia Pana Jezusa na pustyni. W roku C odczytujemy słowa zapisane przez świętego Łukasza (</w:t>
+      </w:r>
+      <w:proofErr w:type="spellStart"/>
+      <w:r>
+        <w:rPr>
+          <w:lang w:val="pl-PL"/>
+        </w:rPr>
+        <w:t>Łk</w:t>
+      </w:r>
+      <w:proofErr w:type="spellEnd"/>
+      <w:r>
+        <w:rPr>
+          <w:lang w:val="pl-PL"/>
+        </w:rPr>
+        <w:t xml:space="preserve"> 4, 1-13). Dialog między Szatanem a Chrystusem nakazuje nam spojrzeć na poprzednie fragmenty z innej perspektywy. Pierwsza próba dotyczy pożywienia, o którym była mowa w pierwszym czytaniu. Zbawiciel zaznacza, że życie ludzkie nie kończy się na zaspokajaniu potrzeb ciała. </w:t>
       </w:r>
       <w:r>
         <w:rPr>
@@ -3135,7 +3386,21 @@
         <w:rPr>
           <w:lang w:val="pl-PL"/>
         </w:rPr>
-        <w:t>” (Łk 4, 6-7)</w:t>
+        <w:t>” (</w:t>
+      </w:r>
+      <w:proofErr w:type="spellStart"/>
+      <w:r>
+        <w:rPr>
+          <w:lang w:val="pl-PL"/>
+        </w:rPr>
+        <w:t>Łk</w:t>
+      </w:r>
+      <w:proofErr w:type="spellEnd"/>
+      <w:r>
+        <w:rPr>
+          <w:lang w:val="pl-PL"/>
+        </w:rPr>
+        <w:t xml:space="preserve"> 4, 6-7)</w:t>
       </w:r>
       <w:r>
         <w:rPr>
@@ -3339,7 +3604,7 @@
     </w:p>
     <w:p>
       <w:pPr>
-        <w:pStyle w:val="Heading1"/>
+        <w:pStyle w:val="Nagwek1"/>
         <w:spacing w:before="0" w:after="0" w:line="360" w:lineRule="auto"/>
         <w:jc w:val="both"/>
         <w:rPr>
@@ -3938,7 +4203,7 @@
     </w:p>
     <w:p>
       <w:pPr>
-        <w:pStyle w:val="Heading1"/>
+        <w:pStyle w:val="Nagwek1"/>
         <w:spacing w:before="0" w:after="0" w:line="360" w:lineRule="auto"/>
         <w:jc w:val="both"/>
         <w:rPr>
@@ -4053,7 +4318,21 @@
         <w:rPr>
           <w:lang w:val="pl-PL"/>
         </w:rPr>
-        <w:t xml:space="preserve">łac. praefatio </w:t>
+        <w:t xml:space="preserve">łac. </w:t>
+      </w:r>
+      <w:proofErr w:type="spellStart"/>
+      <w:r>
+        <w:rPr>
+          <w:lang w:val="pl-PL"/>
+        </w:rPr>
+        <w:t>praefatio</w:t>
+      </w:r>
+      <w:proofErr w:type="spellEnd"/>
+      <w:r>
+        <w:rPr>
+          <w:lang w:val="pl-PL"/>
+        </w:rPr>
+        <w:t xml:space="preserve"> </w:t>
       </w:r>
       <w:r>
         <w:rPr>
@@ -4217,6 +4496,7 @@
         </w:rPr>
         <w:t xml:space="preserve"> (MR 59*). Trzecia część prefacji kieruje nasze myśli ku Kościołowi uwielbionemu i kończy się śpiewem </w:t>
       </w:r>
+      <w:proofErr w:type="spellStart"/>
       <w:r>
         <w:rPr>
           <w:i/>
@@ -4225,6 +4505,7 @@
         </w:rPr>
         <w:t>Sanctus</w:t>
       </w:r>
+      <w:proofErr w:type="spellEnd"/>
       <w:r>
         <w:rPr>
           <w:lang w:val="pl-PL"/>
@@ -4271,6 +4552,7 @@
         </w:rPr>
         <w:t xml:space="preserve">Aklamacja </w:t>
       </w:r>
+      <w:proofErr w:type="spellStart"/>
       <w:r>
         <w:rPr>
           <w:i/>
@@ -4279,6 +4561,7 @@
         </w:rPr>
         <w:t>Sanctus</w:t>
       </w:r>
+      <w:proofErr w:type="spellEnd"/>
       <w:r>
         <w:rPr>
           <w:lang w:val="pl-PL"/>
@@ -4346,6 +4629,7 @@
         </w:rPr>
         <w:t xml:space="preserve">obecność. </w:t>
       </w:r>
+      <w:proofErr w:type="spellStart"/>
       <w:r>
         <w:rPr>
           <w:i/>
@@ -4354,6 +4638,7 @@
         </w:rPr>
         <w:t>Sanctus</w:t>
       </w:r>
+      <w:proofErr w:type="spellEnd"/>
       <w:r>
         <w:rPr>
           <w:lang w:val="pl-PL"/>
@@ -4454,6 +4739,7 @@
       </w:r>
       <w:commentRangeStart w:id="6"/>
       <w:commentRangeStart w:id="7"/>
+      <w:commentRangeStart w:id="8"/>
       <w:r>
         <w:rPr>
           <w:lang w:val="pl-PL"/>
@@ -4469,17 +4755,24 @@
       <w:commentRangeEnd w:id="6"/>
       <w:r>
         <w:rPr>
-          <w:rStyle w:val="CommentReference"/>
+          <w:rStyle w:val="Odwoaniedokomentarza"/>
         </w:rPr>
         <w:commentReference w:id="6"/>
       </w:r>
       <w:commentRangeEnd w:id="7"/>
       <w:r>
         <w:rPr>
-          <w:rStyle w:val="CommentReference"/>
+          <w:rStyle w:val="Odwoaniedokomentarza"/>
         </w:rPr>
         <w:commentReference w:id="7"/>
       </w:r>
+      <w:commentRangeEnd w:id="8"/>
+      <w:r>
+        <w:rPr>
+          <w:rStyle w:val="Odwoaniedokomentarza"/>
+        </w:rPr>
+        <w:commentReference w:id="8"/>
+      </w:r>
       <w:r>
         <w:rPr>
           <w:lang w:val="pl-PL"/>
@@ -4512,6 +4805,7 @@
         </w:rPr>
         <w:t xml:space="preserve">terminów określających czas. Są to </w:t>
       </w:r>
+      <w:proofErr w:type="spellStart"/>
       <w:r>
         <w:rPr>
           <w:i/>
@@ -4520,12 +4814,14 @@
         </w:rPr>
         <w:t>chronos</w:t>
       </w:r>
+      <w:proofErr w:type="spellEnd"/>
       <w:r>
         <w:rPr>
           <w:lang w:val="pl-PL"/>
         </w:rPr>
         <w:t xml:space="preserve"> i </w:t>
       </w:r>
+      <w:proofErr w:type="spellStart"/>
       <w:r>
         <w:rPr>
           <w:i/>
@@ -4534,6 +4830,7 @@
         </w:rPr>
         <w:t>kairos</w:t>
       </w:r>
+      <w:proofErr w:type="spellEnd"/>
       <w:r>
         <w:rPr>
           <w:lang w:val="pl-PL"/>
@@ -4546,6 +4843,7 @@
         </w:rPr>
         <w:t xml:space="preserve"> Słowo </w:t>
       </w:r>
+      <w:proofErr w:type="spellStart"/>
       <w:r>
         <w:rPr>
           <w:i/>
@@ -4554,12 +4852,14 @@
         </w:rPr>
         <w:t>chronos</w:t>
       </w:r>
+      <w:proofErr w:type="spellEnd"/>
       <w:r>
         <w:rPr>
           <w:lang w:val="pl-PL"/>
         </w:rPr>
         <w:t xml:space="preserve"> oznacza czas codzienny, chronologiczny. Z tego znaczenia korzystamy opisując przeszłe wydarzenia i planując wakacje. Słowo </w:t>
       </w:r>
+      <w:proofErr w:type="spellStart"/>
       <w:r>
         <w:rPr>
           <w:i/>
@@ -4568,6 +4868,7 @@
         </w:rPr>
         <w:t>kairos</w:t>
       </w:r>
+      <w:proofErr w:type="spellEnd"/>
       <w:r>
         <w:rPr>
           <w:lang w:val="pl-PL"/>
@@ -4584,66 +4885,47 @@
         <w:rPr>
           <w:lang w:val="pl-PL"/>
         </w:rPr>
-        <w:t xml:space="preserve">. Na Mszy świętej Jezus nie umiera po raz kolejny. Autor listu do Hebrajczyków wyraźnie napisał, że Chrystus umarł raz na zawsze </w:t>
-      </w:r>
-      <w:commentRangeStart w:id="8"/>
+        <w:t>. Na Mszy świętej Jezus nie umiera po raz kolejny. Autor listu do Hebrajczyków wyraźnie napisał, że Chrystus umarł raz na zawsze (</w:t>
+      </w:r>
+      <w:r>
+        <w:rPr>
+          <w:lang w:val="pl-PL"/>
+        </w:rPr>
+        <w:t xml:space="preserve">por. </w:t>
+      </w:r>
+      <w:proofErr w:type="spellStart"/>
+      <w:r>
+        <w:rPr>
+          <w:lang w:val="pl-PL"/>
+        </w:rPr>
+        <w:t>Hbr</w:t>
+      </w:r>
+      <w:proofErr w:type="spellEnd"/>
+      <w:r>
+        <w:rPr>
+          <w:lang w:val="pl-PL"/>
+        </w:rPr>
+        <w:t xml:space="preserve"> 10, 12). Nasza obecność na Eucharystii pozwala nam czerpać z wydarzeń w Wieczerniku, na Golgocie oraz daje przedsmak przyszłego życia w Królestwie Niebieskim. To tak</w:t>
+      </w:r>
+      <w:r>
+        <w:rPr>
+          <w:lang w:val="pl-PL"/>
+        </w:rPr>
+        <w:t>,</w:t>
+      </w:r>
+      <w:r>
+        <w:rPr>
+          <w:lang w:val="pl-PL"/>
+        </w:rPr>
+        <w:t xml:space="preserve"> jakbyśmy równocześnie występowali w wielu przedstawieniach lub oglądali w kinie dziesiątki filmów na tym samym ekranie. </w:t>
+      </w:r>
+      <w:r>
+        <w:rPr>
+          <w:lang w:val="pl-PL"/>
+        </w:rPr>
+        <w:t xml:space="preserve">Rzeczywistość sprawowanej liturgii wszczepia nas w liturgię całego świata i prowadzi </w:t>
+      </w:r>
       <w:commentRangeStart w:id="9"/>
-      <w:r>
-        <w:rPr>
-          <w:lang w:val="pl-PL"/>
-        </w:rPr>
-        <w:t>(</w:t>
-      </w:r>
-      <w:r>
-        <w:rPr>
-          <w:lang w:val="pl-PL"/>
-        </w:rPr>
-        <w:t xml:space="preserve">por. </w:t>
-      </w:r>
-      <w:r>
-        <w:rPr>
-          <w:lang w:val="pl-PL"/>
-        </w:rPr>
-        <w:t xml:space="preserve">Hbr 10, 12). </w:t>
-      </w:r>
-      <w:commentRangeEnd w:id="8"/>
-      <w:r>
-        <w:rPr>
-          <w:rStyle w:val="CommentReference"/>
-        </w:rPr>
-        <w:commentReference w:id="8"/>
-      </w:r>
-      <w:commentRangeEnd w:id="9"/>
-      <w:r>
-        <w:rPr>
-          <w:rStyle w:val="CommentReference"/>
-        </w:rPr>
-        <w:commentReference w:id="9"/>
-      </w:r>
-      <w:r>
-        <w:rPr>
-          <w:lang w:val="pl-PL"/>
-        </w:rPr>
-        <w:t>Nasza obecność na Eucharystii pozwala nam czerpać z wydarzeń w Wieczerniku, na Golgocie oraz daje przedsmak przyszłego życia w Królestwie Niebieskim. To tak</w:t>
-      </w:r>
-      <w:r>
-        <w:rPr>
-          <w:lang w:val="pl-PL"/>
-        </w:rPr>
-        <w:t>,</w:t>
-      </w:r>
-      <w:r>
-        <w:rPr>
-          <w:lang w:val="pl-PL"/>
-        </w:rPr>
-        <w:t xml:space="preserve"> jakbyśmy równocześnie występowali w wielu przedstawieniach lub oglądali w kinie dziesiątki filmów na tym samym ekranie. </w:t>
-      </w:r>
-      <w:r>
-        <w:rPr>
-          <w:lang w:val="pl-PL"/>
-        </w:rPr>
-        <w:t xml:space="preserve">Rzeczywistość sprawowanej liturgii wszczepia nas w liturgię całego świata i prowadzi </w:t>
-      </w:r>
       <w:commentRangeStart w:id="10"/>
       <w:commentRangeStart w:id="11"/>
       <w:r>
@@ -4652,17 +4934,24 @@
         </w:rPr>
         <w:t>na</w:t>
       </w:r>
+      <w:commentRangeEnd w:id="9"/>
+      <w:r>
+        <w:rPr>
+          <w:rStyle w:val="Odwoaniedokomentarza"/>
+        </w:rPr>
+        <w:commentReference w:id="9"/>
+      </w:r>
       <w:commentRangeEnd w:id="10"/>
       <w:r>
         <w:rPr>
-          <w:rStyle w:val="CommentReference"/>
+          <w:rStyle w:val="Odwoaniedokomentarza"/>
         </w:rPr>
         <w:commentReference w:id="10"/>
       </w:r>
       <w:commentRangeEnd w:id="11"/>
       <w:r>
         <w:rPr>
-          <w:rStyle w:val="CommentReference"/>
+          <w:rStyle w:val="Odwoaniedokomentarza"/>
         </w:rPr>
         <w:commentReference w:id="11"/>
       </w:r>
@@ -4683,41 +4972,414 @@
           <w:lang w:val="pl-PL"/>
         </w:rPr>
         <w:t>B</w:t>
+      </w:r>
+      <w:r>
+        <w:rPr>
+          <w:lang w:val="pl-PL"/>
+        </w:rPr>
+        <w:t>ożej ekonomii zbawienia.</w:t>
+      </w:r>
+      <w:r>
+        <w:rPr>
+          <w:lang w:val="pl-PL"/>
+        </w:rPr>
+        <w:br/>
+        <w:t>W tym kluczu spójrzmy na to, co wyraża się centralnym momencie Mszy świętej.</w:t>
+      </w:r>
+    </w:p>
+    <w:p>
+      <w:pPr>
+        <w:spacing w:line="360" w:lineRule="auto"/>
+        <w:rPr>
+          <w:lang w:val="pl-PL"/>
+        </w:rPr>
+      </w:pPr>
+      <w:r>
+        <w:rPr>
+          <w:lang w:val="pl-PL"/>
+        </w:rPr>
+        <w:t>Modlitwa eucharystyczna rozpoczyna się od krótkiego wstępu, który w niedzielę i uroczystości jest rozszerzony o wspomnienie tajemnicy dnia</w:t>
+      </w:r>
+      <w:r>
+        <w:rPr>
+          <w:lang w:val="pl-PL"/>
+        </w:rPr>
+        <w:t xml:space="preserve">. Po nim następuje </w:t>
+      </w:r>
+      <w:proofErr w:type="spellStart"/>
+      <w:r>
+        <w:rPr>
+          <w:i/>
+          <w:highlight w:val="yellow"/>
+          <w:lang w:val="pl-PL"/>
+        </w:rPr>
+        <w:t>epikleza</w:t>
+      </w:r>
+      <w:proofErr w:type="spellEnd"/>
+      <w:r>
+        <w:rPr>
+          <w:lang w:val="pl-PL"/>
+        </w:rPr>
+        <w:t xml:space="preserve"> (</w:t>
+      </w:r>
+      <w:r>
+        <w:rPr>
+          <w:lang w:val="pl-PL"/>
+        </w:rPr>
+        <w:t xml:space="preserve">gr. </w:t>
+      </w:r>
+      <w:proofErr w:type="spellStart"/>
+      <w:r>
+        <w:rPr>
+          <w:lang w:val="pl-PL"/>
+        </w:rPr>
+        <w:t>epiklesis</w:t>
+      </w:r>
+      <w:proofErr w:type="spellEnd"/>
+      <w:r>
+        <w:rPr>
+          <w:lang w:val="pl-PL"/>
+        </w:rPr>
+        <w:t xml:space="preserve"> – wzywanie</w:t>
+      </w:r>
+      <w:r>
+        <w:rPr>
+          <w:lang w:val="pl-PL"/>
+        </w:rPr>
+        <w:t xml:space="preserve">). Jest to prośba skierowana do Boga Ojca, aby złożone dary mocą Ducha Świętego stały się Ciałem Jezusa Chrystusa. Na ten moment kapłan wyciąga dłonie nad chlebem i winem, rozlegają się dzwonki, a lub </w:t>
+      </w:r>
+      <w:r>
+        <w:rPr>
+          <w:lang w:val="pl-PL"/>
+        </w:rPr>
+        <w:t>B</w:t>
+      </w:r>
+      <w:r>
+        <w:rPr>
+          <w:lang w:val="pl-PL"/>
+        </w:rPr>
+        <w:t xml:space="preserve">oży klęka. W Kościele prawosławnym </w:t>
+      </w:r>
+      <w:proofErr w:type="spellStart"/>
+      <w:r>
+        <w:rPr>
+          <w:i/>
+          <w:highlight w:val="yellow"/>
+          <w:lang w:val="pl-PL"/>
+        </w:rPr>
+        <w:t>epikleza</w:t>
+      </w:r>
+      <w:proofErr w:type="spellEnd"/>
+      <w:r>
+        <w:rPr>
+          <w:lang w:val="pl-PL"/>
+        </w:rPr>
+        <w:t xml:space="preserve"> jest uznawana za moment konsekracji. Dla katolików są </w:t>
+      </w:r>
+      <w:r>
+        <w:rPr>
+          <w:lang w:val="pl-PL"/>
+        </w:rPr>
+        <w:t>nim</w:t>
+      </w:r>
+      <w:r>
+        <w:rPr>
+          <w:lang w:val="pl-PL"/>
+        </w:rPr>
+        <w:t xml:space="preserve"> słowa przeistoczenia, które następują </w:t>
+      </w:r>
+      <w:r>
+        <w:rPr>
+          <w:lang w:val="pl-PL"/>
+        </w:rPr>
+        <w:t>zaraz później</w:t>
+      </w:r>
+    </w:p>
+    <w:p>
+      <w:pPr>
+        <w:spacing w:line="360" w:lineRule="auto"/>
+        <w:rPr>
+          <w:lang w:val="pl-PL"/>
+        </w:rPr>
+      </w:pPr>
+      <w:r>
+        <w:rPr>
+          <w:lang w:val="pl-PL"/>
+        </w:rPr>
+        <w:t>Kapłan bierze do rąk hostię, wypowiada słowa Pana Jezusa z Wieczernika i ukazuje ją wiernym. Podobnie czyni z kielichem, w którym po przeistoczeniu znajduje się Krew Zbawiciela. Dary, które podnosi ksiądz</w:t>
+      </w:r>
+      <w:r>
+        <w:rPr>
+          <w:lang w:val="pl-PL"/>
+        </w:rPr>
+        <w:t>,</w:t>
+      </w:r>
+      <w:r>
+        <w:rPr>
+          <w:lang w:val="pl-PL"/>
+        </w:rPr>
+        <w:t xml:space="preserve"> nie są już chlebem i winem. Ten moment Mszy nazywamy </w:t>
+      </w:r>
+      <w:proofErr w:type="spellStart"/>
+      <w:r>
+        <w:rPr>
+          <w:lang w:val="pl-PL"/>
+        </w:rPr>
+        <w:lastRenderedPageBreak/>
+        <w:t>transsubstantacją</w:t>
+      </w:r>
+      <w:proofErr w:type="spellEnd"/>
+      <w:r>
+        <w:rPr>
+          <w:lang w:val="pl-PL"/>
+        </w:rPr>
+        <w:t xml:space="preserve"> (</w:t>
+      </w:r>
+      <w:r>
+        <w:rPr>
+          <w:rStyle w:val="ilfuvd"/>
+          <w:lang w:val="pl-PL"/>
+        </w:rPr>
+        <w:t xml:space="preserve">łac. </w:t>
+      </w:r>
+      <w:proofErr w:type="spellStart"/>
+      <w:r>
+        <w:rPr>
+          <w:rStyle w:val="ilfuvd"/>
+          <w:lang w:val="pl-PL"/>
+        </w:rPr>
+        <w:t>transsubstantiatio</w:t>
+      </w:r>
+      <w:proofErr w:type="spellEnd"/>
+      <w:r>
+        <w:rPr>
+          <w:lang w:val="pl-PL"/>
+        </w:rPr>
+        <w:t>). Wierzymy, że mimo z</w:t>
+      </w:r>
+      <w:r>
+        <w:rPr>
+          <w:lang w:val="pl-PL"/>
+        </w:rPr>
+        <w:t>miany wyglądu, są to prawdziwie C</w:t>
+      </w:r>
+      <w:r>
+        <w:rPr>
+          <w:lang w:val="pl-PL"/>
+        </w:rPr>
+        <w:t>iało</w:t>
+      </w:r>
+      <w:r>
+        <w:rPr>
+          <w:lang w:val="pl-PL"/>
+        </w:rPr>
+        <w:t xml:space="preserve"> i Krew Chrystusa. To nie jest obraz, to jest rzeczywistość. </w:t>
+      </w:r>
+    </w:p>
+    <w:p>
+      <w:pPr>
+        <w:spacing w:line="360" w:lineRule="auto"/>
+        <w:rPr>
+          <w:lang w:val="pl-PL"/>
+        </w:rPr>
+      </w:pPr>
+      <w:r>
+        <w:rPr>
+          <w:lang w:val="pl-PL"/>
+        </w:rPr>
+        <w:t>Główny celebrans przy</w:t>
+      </w:r>
+      <w:r>
+        <w:rPr>
+          <w:lang w:val="pl-PL"/>
+        </w:rPr>
+        <w:t xml:space="preserve">klęka, a pozostali </w:t>
+      </w:r>
+      <w:r>
+        <w:rPr>
+          <w:lang w:val="pl-PL"/>
+        </w:rPr>
+        <w:t xml:space="preserve">kapłani </w:t>
+      </w:r>
+      <w:r>
+        <w:rPr>
+          <w:lang w:val="pl-PL"/>
+        </w:rPr>
+        <w:t>wykonują skłon</w:t>
+      </w:r>
+      <w:r>
+        <w:rPr>
+          <w:lang w:val="pl-PL"/>
+        </w:rPr>
+        <w:t>. Czynią to dlatego, że stoją podczas tego wyjątkowego momentu. Dlaczego nie klęczą? Dlatego, że uosabiają osobę Chrystusa składającego Bogu Ojcu ofiarę z samego siebie. Nie ma potrzeby, żebyśmy się kłaniali, adorując Pana na kolanach</w:t>
+      </w:r>
+      <w:r>
+        <w:rPr>
+          <w:lang w:val="pl-PL"/>
+        </w:rPr>
+        <w:t>.</w:t>
+      </w:r>
+      <w:r>
+        <w:rPr>
+          <w:lang w:val="pl-PL"/>
+        </w:rPr>
+        <w:t xml:space="preserve"> Ogólne wprowadzenie do Mszału Rzymskiego tak pisze na ten temat: </w:t>
+      </w:r>
+      <w:r>
+        <w:rPr>
+          <w:lang w:val="pl-PL"/>
+        </w:rPr>
+        <w:t>„</w:t>
+      </w:r>
+      <w:r>
+        <w:rPr>
+          <w:lang w:val="pl-PL"/>
+        </w:rPr>
+        <w:t xml:space="preserve">Jeśli nie stoją na przeszkodzie względy zdrowotne, ciasnota lub obecność znacznej liczby uczestników albo inne </w:t>
+      </w:r>
+      <w:r>
+        <w:rPr>
+          <w:lang w:val="pl-PL"/>
+        </w:rPr>
+        <w:t>uzasadnione przyczyny</w:t>
+      </w:r>
+      <w:r>
+        <w:rPr>
+          <w:lang w:val="pl-PL"/>
+        </w:rPr>
+        <w:t xml:space="preserve">, wierni klęczą podczas konsekracji. Ci zaś, którzy na konsekrację nie klękają, niech wykonają głęboki ukłon, </w:t>
+      </w:r>
+      <w:r>
+        <w:rPr>
+          <w:lang w:val="pl-PL"/>
+        </w:rPr>
+        <w:t>gdy kapłan</w:t>
+      </w:r>
+      <w:r>
+        <w:rPr>
+          <w:lang w:val="pl-PL"/>
+        </w:rPr>
+        <w:t xml:space="preserve"> po konsekracji przyklęka.</w:t>
+      </w:r>
+      <w:r>
+        <w:rPr>
+          <w:lang w:val="pl-PL"/>
+        </w:rPr>
+        <w:t>”</w:t>
+      </w:r>
+      <w:r>
+        <w:rPr>
+          <w:lang w:val="pl-PL"/>
+        </w:rPr>
+        <w:t xml:space="preserve"> (OWMR 43)</w:t>
+      </w:r>
+      <w:r>
+        <w:rPr>
+          <w:lang w:val="pl-PL"/>
+        </w:rPr>
+        <w:t>.</w:t>
+      </w:r>
+    </w:p>
+    <w:p>
+      <w:pPr>
+        <w:spacing w:line="360" w:lineRule="auto"/>
+        <w:rPr>
+          <w:lang w:val="pl-PL"/>
+        </w:rPr>
+      </w:pPr>
+      <w:r>
+        <w:rPr>
+          <w:lang w:val="pl-PL"/>
+        </w:rPr>
+        <w:t>Zasady Mszy święte</w:t>
+      </w:r>
+      <w:r>
+        <w:rPr>
+          <w:lang w:val="pl-PL"/>
+        </w:rPr>
+        <w:t>j</w:t>
+      </w:r>
+      <w:r>
+        <w:rPr>
+          <w:lang w:val="pl-PL"/>
+        </w:rPr>
+        <w:t xml:space="preserve"> nie przewidują innych postaw niż klęcząca lub stojąca. Podczas przeistoczenia przeżywamy wielką tajemnicę wiary, jak powie celebrans w </w:t>
+      </w:r>
+      <w:r>
+        <w:rPr>
+          <w:i/>
+          <w:highlight w:val="yellow"/>
+          <w:lang w:val="pl-PL"/>
+        </w:rPr>
+        <w:t>aklamacji po przemienieniu</w:t>
+      </w:r>
+      <w:r>
+        <w:rPr>
+          <w:lang w:val="pl-PL"/>
+        </w:rPr>
+        <w:t>. Kucanie i wspieranie się na jednej nodze są wyrazem braku szacunku do Boga, który do nas przychodzi.</w:t>
+      </w:r>
+    </w:p>
+    <w:p>
+      <w:pPr>
+        <w:spacing w:line="360" w:lineRule="auto"/>
+        <w:rPr>
+          <w:lang w:val="pl-PL"/>
+        </w:rPr>
+      </w:pPr>
+      <w:r>
+        <w:rPr>
+          <w:lang w:val="pl-PL"/>
+        </w:rPr>
+        <w:t xml:space="preserve">Celem </w:t>
       </w:r>
       <w:commentRangeStart w:id="12"/>
       <w:commentRangeStart w:id="13"/>
-      <w:r>
-        <w:rPr>
-          <w:lang w:val="pl-PL"/>
-        </w:rPr>
-        <w:t>ożej</w:t>
+      <w:commentRangeStart w:id="14"/>
+      <w:r>
+        <w:rPr>
+          <w:lang w:val="pl-PL"/>
+        </w:rPr>
+        <w:t xml:space="preserve">wspomnianej wyżej aklamacji </w:t>
       </w:r>
       <w:commentRangeEnd w:id="12"/>
       <w:r>
         <w:rPr>
-          <w:rStyle w:val="CommentReference"/>
+          <w:rStyle w:val="Odwoaniedokomentarza"/>
         </w:rPr>
         <w:commentReference w:id="12"/>
       </w:r>
       <w:commentRangeEnd w:id="13"/>
       <w:r>
         <w:rPr>
-          <w:rStyle w:val="CommentReference"/>
+          <w:rStyle w:val="Odwoaniedokomentarza"/>
         </w:rPr>
         <w:commentReference w:id="13"/>
       </w:r>
-      <w:r>
-        <w:rPr>
-          <w:lang w:val="pl-PL"/>
-        </w:rPr>
-        <w:t xml:space="preserve"> ekonomii zbawienia.</w:t>
-      </w:r>
-      <w:r>
-        <w:rPr>
-          <w:lang w:val="pl-PL"/>
-        </w:rPr>
-        <w:br/>
-        <w:t>W tym kluczu spójrzmy na to, co wyraża się centralnym momencie Mszy świętej.</w:t>
+      <w:commentRangeEnd w:id="14"/>
+      <w:r>
+        <w:rPr>
+          <w:rStyle w:val="Odwoaniedokomentarza"/>
+        </w:rPr>
+        <w:commentReference w:id="14"/>
+      </w:r>
+      <w:r>
+        <w:rPr>
+          <w:lang w:val="pl-PL"/>
+        </w:rPr>
+        <w:t xml:space="preserve">jest wyznanie wiary w Jezusa, </w:t>
+      </w:r>
+      <w:r>
+        <w:rPr>
+          <w:lang w:val="pl-PL"/>
+        </w:rPr>
+        <w:t>który zstąpił w swoim Ciele i Krwi. Istnieją cztery formy aklamacji i wszystkie dotyczą radości z łask, których dostępujemy przez śmierć i zmartwychwstanie Mesjasza.</w:t>
+      </w:r>
+      <w:r>
+        <w:rPr>
+          <w:lang w:val="pl-PL"/>
+        </w:rPr>
+        <w:t xml:space="preserve"> </w:t>
       </w:r>
     </w:p>
     <w:p>
@@ -4731,13 +5393,7 @@
         <w:rPr>
           <w:lang w:val="pl-PL"/>
         </w:rPr>
-        <w:t>Modlitwa eucharystyczna rozpoczyna się od krótkiego wstępu, który w niedzielę i uroczystości jest rozszerzony o wspomnienie tajemnicy dnia</w:t>
-      </w:r>
-      <w:r>
-        <w:rPr>
-          <w:lang w:val="pl-PL"/>
-        </w:rPr>
-        <w:t xml:space="preserve">. Po nim następuje </w:t>
+        <w:t xml:space="preserve">Potem kapłan odmawia </w:t>
       </w:r>
       <w:r>
         <w:rPr>
@@ -4745,7 +5401,7 @@
           <w:highlight w:val="yellow"/>
           <w:lang w:val="pl-PL"/>
         </w:rPr>
-        <w:t>epikleza</w:t>
+        <w:t>anamnezę</w:t>
       </w:r>
       <w:r>
         <w:rPr>
@@ -4757,42 +5413,121 @@
         <w:rPr>
           <w:lang w:val="pl-PL"/>
         </w:rPr>
-        <w:t>gr. epiklesis – wzywanie</w:t>
-      </w:r>
-      <w:r>
-        <w:rPr>
-          <w:lang w:val="pl-PL"/>
-        </w:rPr>
-        <w:t xml:space="preserve">). Jest to prośba skierowana do Boga Ojca, aby złożone dary mocą Ducha Świętego stały się Ciałem Jezusa Chrystusa. Na ten moment kapłan wyciąga dłonie nad chlebem i winem, rozlegają się dzwonki, a lub boży </w:t>
-      </w:r>
-      <w:commentRangeStart w:id="14"/>
-      <w:commentRangeStart w:id="15"/>
-      <w:r>
-        <w:rPr>
-          <w:lang w:val="pl-PL"/>
-        </w:rPr>
-        <w:t>klęka</w:t>
-      </w:r>
-      <w:commentRangeEnd w:id="14"/>
-      <w:r>
-        <w:rPr>
-          <w:rStyle w:val="CommentReference"/>
-        </w:rPr>
-        <w:commentReference w:id="14"/>
-      </w:r>
-      <w:commentRangeEnd w:id="15"/>
-      <w:r>
-        <w:rPr>
-          <w:rStyle w:val="CommentReference"/>
-        </w:rPr>
-        <w:commentReference w:id="15"/>
-      </w:r>
-      <w:r>
-        <w:rPr>
-          <w:lang w:val="pl-PL"/>
-        </w:rPr>
-        <w:t xml:space="preserve">. W Kościele prawosławnym </w:t>
-      </w:r>
+        <w:t xml:space="preserve">gr. </w:t>
+      </w:r>
+      <w:proofErr w:type="spellStart"/>
+      <w:r>
+        <w:rPr>
+          <w:lang w:val="pl-PL"/>
+        </w:rPr>
+        <w:t>anamnesis</w:t>
+      </w:r>
+      <w:proofErr w:type="spellEnd"/>
+      <w:r>
+        <w:rPr>
+          <w:lang w:val="pl-PL"/>
+        </w:rPr>
+        <w:t xml:space="preserve"> – przypominanie</w:t>
+      </w:r>
+      <w:r>
+        <w:rPr>
+          <w:lang w:val="pl-PL"/>
+        </w:rPr>
+        <w:t xml:space="preserve">, uobecnianie). Jej treść w </w:t>
+      </w:r>
+      <w:r>
+        <w:rPr>
+          <w:lang w:val="pl-PL"/>
+        </w:rPr>
+        <w:t>trzeciej</w:t>
+      </w:r>
+      <w:r>
+        <w:rPr>
+          <w:lang w:val="pl-PL"/>
+        </w:rPr>
+        <w:t xml:space="preserve"> Modlitwie eucharystycznej brzmi: „</w:t>
+      </w:r>
+      <w:r>
+        <w:rPr>
+          <w:lang w:val="pl-PL"/>
+        </w:rPr>
+        <w:t xml:space="preserve">Wspominając, Boże, zbawczą mękę Twojego Syna, </w:t>
+      </w:r>
+      <w:r>
+        <w:rPr>
+          <w:lang w:val="pl-PL"/>
+        </w:rPr>
+        <w:t>jak również cudowne Jego zmartwy</w:t>
+      </w:r>
+      <w:r>
+        <w:rPr>
+          <w:lang w:val="pl-PL"/>
+        </w:rPr>
+        <w:t xml:space="preserve">chwstanie i wniebowstąpienie, </w:t>
+      </w:r>
+      <w:r>
+        <w:rPr>
+          <w:lang w:val="pl-PL"/>
+        </w:rPr>
+        <w:t>oraz czekając na powtórne Jego przyjś</w:t>
+      </w:r>
+      <w:r>
+        <w:rPr>
+          <w:lang w:val="pl-PL"/>
+        </w:rPr>
+        <w:t>cie,</w:t>
+      </w:r>
+      <w:r>
+        <w:rPr>
+          <w:lang w:val="pl-PL"/>
+        </w:rPr>
+        <w:t xml:space="preserve"> składamy Ci wśród dziękczynnych m</w:t>
+      </w:r>
+      <w:r>
+        <w:rPr>
+          <w:lang w:val="pl-PL"/>
+        </w:rPr>
+        <w:t>odłów tę żywą i świętą Ofiarę</w:t>
+      </w:r>
+      <w:r>
+        <w:rPr>
+          <w:lang w:val="pl-PL"/>
+        </w:rPr>
+        <w:t>”. Rzeczywiście uczestniczymy w tych wydarzeniach. Obecność na liturgii pozwala nam czerpać z owoców tych zbawczych momentów</w:t>
+      </w:r>
+      <w:r>
+        <w:rPr>
+          <w:lang w:val="pl-PL"/>
+        </w:rPr>
+        <w:t>.</w:t>
+      </w:r>
+    </w:p>
+    <w:p>
+      <w:pPr>
+        <w:spacing w:line="360" w:lineRule="auto"/>
+        <w:rPr>
+          <w:lang w:val="pl-PL"/>
+        </w:rPr>
+      </w:pPr>
+      <w:r>
+        <w:rPr>
+          <w:lang w:val="pl-PL"/>
+        </w:rPr>
+        <w:t xml:space="preserve">Po tym zanurzeniu w </w:t>
+      </w:r>
+      <w:r>
+        <w:rPr>
+          <w:lang w:val="pl-PL"/>
+        </w:rPr>
+        <w:t>B</w:t>
+      </w:r>
+      <w:r>
+        <w:rPr>
+          <w:lang w:val="pl-PL"/>
+        </w:rPr>
+        <w:t xml:space="preserve">ożej łasce ma miejsce kolejna </w:t>
+      </w:r>
+      <w:proofErr w:type="spellStart"/>
       <w:r>
         <w:rPr>
           <w:i/>
@@ -4801,57 +5536,60 @@
         </w:rPr>
         <w:t>epikleza</w:t>
       </w:r>
-      <w:r>
-        <w:rPr>
-          <w:lang w:val="pl-PL"/>
-        </w:rPr>
-        <w:t xml:space="preserve"> jest uznawana za moment konsekracji. Dla katolików </w:t>
-      </w:r>
-      <w:commentRangeStart w:id="16"/>
-      <w:commentRangeStart w:id="17"/>
-      <w:r>
-        <w:rPr>
-          <w:lang w:val="pl-PL"/>
-        </w:rPr>
-        <w:t xml:space="preserve">są </w:t>
-      </w:r>
-      <w:r>
-        <w:rPr>
-          <w:lang w:val="pl-PL"/>
-        </w:rPr>
-        <w:t>nim</w:t>
-      </w:r>
-      <w:r>
-        <w:rPr>
-          <w:lang w:val="pl-PL"/>
-        </w:rPr>
-        <w:t xml:space="preserve"> </w:t>
-      </w:r>
-      <w:commentRangeEnd w:id="16"/>
-      <w:r>
-        <w:rPr>
-          <w:rStyle w:val="CommentReference"/>
-        </w:rPr>
-        <w:commentReference w:id="16"/>
-      </w:r>
-      <w:commentRangeEnd w:id="17"/>
-      <w:r>
-        <w:rPr>
-          <w:rStyle w:val="CommentReference"/>
-        </w:rPr>
-        <w:commentReference w:id="17"/>
-      </w:r>
-      <w:r>
-        <w:rPr>
-          <w:lang w:val="pl-PL"/>
-        </w:rPr>
-        <w:t xml:space="preserve">słowa przeistoczenia, które następują </w:t>
-      </w:r>
-      <w:r>
-        <w:rPr>
-          <w:lang w:val="pl-PL"/>
-        </w:rPr>
-        <w:t>zaraz później</w:t>
+      <w:proofErr w:type="spellEnd"/>
+      <w:r>
+        <w:rPr>
+          <w:lang w:val="pl-PL"/>
+        </w:rPr>
+        <w:t>, zwana komunijną. Teraz nie prosimy Boga Ojca, aby Duch święty przemienił dary w Ciało Jego Syna. Teraz pragniemy, abyśmy my, zebrani wokół ołtarza, stali się Ciałem Jezusa: „Wejrzyj, Boże, na Ofiarę,</w:t>
+      </w:r>
+      <w:r>
+        <w:rPr>
+          <w:lang w:val="pl-PL"/>
+        </w:rPr>
+        <w:t xml:space="preserve"> któr</w:t>
+      </w:r>
+      <w:r>
+        <w:rPr>
+          <w:lang w:val="pl-PL"/>
+        </w:rPr>
+        <w:t>ą sam dałeś swojemu Kościołowi</w:t>
+      </w:r>
+      <w:r>
+        <w:rPr>
+          <w:lang w:val="pl-PL"/>
+        </w:rPr>
+        <w:t xml:space="preserve"> i spraw, aby wszyscy, którzy</w:t>
+      </w:r>
+      <w:r>
+        <w:rPr>
+          <w:lang w:val="pl-PL"/>
+        </w:rPr>
+        <w:t xml:space="preserve"> będą spożywali ten sam Chleb, i pili z jednego Kielicha, </w:t>
+      </w:r>
+      <w:r>
+        <w:rPr>
+          <w:lang w:val="pl-PL"/>
+        </w:rPr>
+        <w:t xml:space="preserve">zostali przez Ducha Świętego </w:t>
+      </w:r>
+      <w:r>
+        <w:rPr>
+          <w:lang w:val="pl-PL"/>
+        </w:rPr>
+        <w:t>złączeni w jedno ciało</w:t>
+      </w:r>
+      <w:r>
+        <w:rPr>
+          <w:lang w:val="pl-PL"/>
+        </w:rPr>
+        <w:t xml:space="preserve"> i stali się w Chrystusie żywą ofiarą ku Twojej chwale.</w:t>
+      </w:r>
+      <w:r>
+        <w:rPr>
+          <w:lang w:val="pl-PL"/>
+        </w:rPr>
+        <w:t>” (IV ME).</w:t>
       </w:r>
     </w:p>
     <w:p>
@@ -4865,209 +5603,8 @@
         <w:rPr>
           <w:lang w:val="pl-PL"/>
         </w:rPr>
-        <w:t>Kapłan bierze do rąk hostię, wypowiada słowa Pana Jezusa z Wieczernika i ukazuje ją wiernym. Podobnie czyni z kielichem, w którym po przeistoczeniu znajduje się Krew Zbawiciela. Dary, które podnosi ksiądz</w:t>
-      </w:r>
-      <w:r>
-        <w:rPr>
-          <w:lang w:val="pl-PL"/>
-        </w:rPr>
-        <w:t>,</w:t>
-      </w:r>
-      <w:r>
-        <w:rPr>
-          <w:lang w:val="pl-PL"/>
-        </w:rPr>
-        <w:t xml:space="preserve"> nie są już chlebem i winem. Ten moment Mszy nazywamy </w:t>
-      </w:r>
-      <w:r>
-        <w:rPr>
-          <w:lang w:val="pl-PL"/>
-        </w:rPr>
         <w:lastRenderedPageBreak/>
-        <w:t>transsubstantacją (</w:t>
-      </w:r>
-      <w:r>
-        <w:rPr>
-          <w:rStyle w:val="ilfuvd"/>
-          <w:lang w:val="pl-PL"/>
-        </w:rPr>
-        <w:t>łac. transsubstantiatio</w:t>
-      </w:r>
-      <w:r>
-        <w:rPr>
-          <w:lang w:val="pl-PL"/>
-        </w:rPr>
-        <w:t>). Wierzymy, że mimo z</w:t>
-      </w:r>
-      <w:r>
-        <w:rPr>
-          <w:lang w:val="pl-PL"/>
-        </w:rPr>
-        <w:t xml:space="preserve">miany wyglądu, są to prawdziwie </w:t>
-      </w:r>
-      <w:commentRangeStart w:id="18"/>
-      <w:commentRangeStart w:id="19"/>
-      <w:r>
-        <w:rPr>
-          <w:lang w:val="pl-PL"/>
-        </w:rPr>
-        <w:t>C</w:t>
-      </w:r>
-      <w:r>
-        <w:rPr>
-          <w:lang w:val="pl-PL"/>
-        </w:rPr>
-        <w:t>iało</w:t>
-      </w:r>
-      <w:commentRangeEnd w:id="18"/>
-      <w:r>
-        <w:rPr>
-          <w:rStyle w:val="CommentReference"/>
-        </w:rPr>
-        <w:commentReference w:id="18"/>
-      </w:r>
-      <w:commentRangeEnd w:id="19"/>
-      <w:r>
-        <w:rPr>
-          <w:rStyle w:val="CommentReference"/>
-        </w:rPr>
-        <w:commentReference w:id="19"/>
-      </w:r>
-      <w:r>
-        <w:rPr>
-          <w:lang w:val="pl-PL"/>
-        </w:rPr>
-        <w:t xml:space="preserve"> i Krew Chrystusa. To nie jest obraz, to jest rzeczywistość. </w:t>
-      </w:r>
-    </w:p>
-    <w:p>
-      <w:pPr>
-        <w:spacing w:line="360" w:lineRule="auto"/>
-        <w:rPr>
-          <w:lang w:val="pl-PL"/>
-        </w:rPr>
-      </w:pPr>
-      <w:r>
-        <w:rPr>
-          <w:lang w:val="pl-PL"/>
-        </w:rPr>
-        <w:t>Główny celebrans przy</w:t>
-      </w:r>
-      <w:r>
-        <w:rPr>
-          <w:lang w:val="pl-PL"/>
-        </w:rPr>
-        <w:t xml:space="preserve">klęka, a pozostali </w:t>
-      </w:r>
-      <w:r>
-        <w:rPr>
-          <w:lang w:val="pl-PL"/>
-        </w:rPr>
-        <w:t xml:space="preserve">kapłani </w:t>
-      </w:r>
-      <w:r>
-        <w:rPr>
-          <w:lang w:val="pl-PL"/>
-        </w:rPr>
-        <w:t>wykonują skłon</w:t>
-      </w:r>
-      <w:r>
-        <w:rPr>
-          <w:lang w:val="pl-PL"/>
-        </w:rPr>
-        <w:t>. Czynią to dlatego, że stoją podczas tego wyjątkowego momentu. Dlaczego nie klęczą? Dlatego, że uosabiają osobę Chrystusa składającego Bogu Ojcu ofiarę z samego siebie. Nie ma potrzeby, żebyśmy się kłaniali, adorując Pana na kolanach</w:t>
-      </w:r>
-      <w:r>
-        <w:rPr>
-          <w:lang w:val="pl-PL"/>
-        </w:rPr>
-        <w:t>.</w:t>
-      </w:r>
-      <w:r>
-        <w:rPr>
-          <w:lang w:val="pl-PL"/>
-        </w:rPr>
-        <w:t xml:space="preserve"> Ogólne wprowadzenie do Mszału Rzymskiego tak pisze na ten temat: </w:t>
-      </w:r>
-      <w:r>
-        <w:rPr>
-          <w:lang w:val="pl-PL"/>
-        </w:rPr>
-        <w:t>„</w:t>
-      </w:r>
-      <w:r>
-        <w:rPr>
-          <w:lang w:val="pl-PL"/>
-        </w:rPr>
-        <w:t xml:space="preserve">Jeśli nie stoją na przeszkodzie względy zdrowotne, ciasnota lub obecność znacznej liczby uczestników albo inne </w:t>
-      </w:r>
-      <w:r>
-        <w:rPr>
-          <w:lang w:val="pl-PL"/>
-        </w:rPr>
-        <w:t>uzasadnione przyczyny</w:t>
-      </w:r>
-      <w:r>
-        <w:rPr>
-          <w:lang w:val="pl-PL"/>
-        </w:rPr>
-        <w:t xml:space="preserve">, wierni klęczą podczas konsekracji. Ci zaś, którzy na konsekrację nie klękają, niech wykonają głęboki ukłon, </w:t>
-      </w:r>
-      <w:r>
-        <w:rPr>
-          <w:lang w:val="pl-PL"/>
-        </w:rPr>
-        <w:t>gdy kapłan</w:t>
-      </w:r>
-      <w:r>
-        <w:rPr>
-          <w:lang w:val="pl-PL"/>
-        </w:rPr>
-        <w:t xml:space="preserve"> po konsekracji przyklęka.</w:t>
-      </w:r>
-      <w:r>
-        <w:rPr>
-          <w:lang w:val="pl-PL"/>
-        </w:rPr>
-        <w:t>”</w:t>
-      </w:r>
-      <w:r>
-        <w:rPr>
-          <w:lang w:val="pl-PL"/>
-        </w:rPr>
-        <w:t xml:space="preserve"> (OWMR 43)</w:t>
-      </w:r>
-      <w:r>
-        <w:rPr>
-          <w:lang w:val="pl-PL"/>
-        </w:rPr>
-        <w:t>.</w:t>
-      </w:r>
-    </w:p>
-    <w:p>
-      <w:pPr>
-        <w:spacing w:line="360" w:lineRule="auto"/>
-        <w:rPr>
-          <w:lang w:val="pl-PL"/>
-        </w:rPr>
-      </w:pPr>
-      <w:r>
-        <w:rPr>
-          <w:lang w:val="pl-PL"/>
-        </w:rPr>
-        <w:t>Zasady Mszy święte</w:t>
-      </w:r>
-      <w:r>
-        <w:rPr>
-          <w:lang w:val="pl-PL"/>
-        </w:rPr>
-        <w:t>j</w:t>
-      </w:r>
-      <w:r>
-        <w:rPr>
-          <w:lang w:val="pl-PL"/>
-        </w:rPr>
-        <w:t xml:space="preserve"> nie przewidują innych postaw niż klęcząca lub stojąca. Podczas przeistoczenia przeżywamy wielką tajemnicę wiary, jak powie celebrans w </w:t>
+        <w:t xml:space="preserve">To jest cel Eucharystii. Nie chodzi o to, aby </w:t>
       </w:r>
       <w:r>
         <w:rPr>
@@ -5075,13 +5612,13 @@
           <w:highlight w:val="yellow"/>
           <w:lang w:val="pl-PL"/>
         </w:rPr>
-        <w:t>aklamacji po przemienieniu</w:t>
-      </w:r>
-      <w:r>
-        <w:rPr>
-          <w:lang w:val="pl-PL"/>
-        </w:rPr>
-        <w:t>. Kucanie i wspieranie się na jednej nodze są wyrazem braku szacunku do Boga, który do nas przychodzi.</w:t>
+        <w:t>„sprowadzić na ziemię”</w:t>
+      </w:r>
+      <w:r>
+        <w:rPr>
+          <w:lang w:val="pl-PL"/>
+        </w:rPr>
+        <w:t xml:space="preserve"> Pana Jezusa. Jego marzeniem jest, abyśmy stali się z Nim jednym ciałem. Pamiętajmy o tym na następnej Mszy świętej, popatrzmy na osoby, które znajdują się obok nas w kościele i wzbudźmy w sobie to pragnienie, marzenie naszego Zbawiciela.</w:t>
       </w:r>
     </w:p>
     <w:p>
@@ -5095,61 +5632,7 @@
         <w:rPr>
           <w:lang w:val="pl-PL"/>
         </w:rPr>
-        <w:t xml:space="preserve">Celem </w:t>
-      </w:r>
-      <w:commentRangeStart w:id="20"/>
-      <w:commentRangeStart w:id="21"/>
-      <w:r>
-        <w:rPr>
-          <w:lang w:val="pl-PL"/>
-        </w:rPr>
-        <w:t xml:space="preserve">wspomnianej wyżej aklamacji </w:t>
-      </w:r>
-      <w:commentRangeEnd w:id="20"/>
-      <w:r>
-        <w:rPr>
-          <w:rStyle w:val="CommentReference"/>
-        </w:rPr>
-        <w:commentReference w:id="20"/>
-      </w:r>
-      <w:commentRangeEnd w:id="21"/>
-      <w:r>
-        <w:rPr>
-          <w:rStyle w:val="CommentReference"/>
-        </w:rPr>
-        <w:commentReference w:id="21"/>
-      </w:r>
-      <w:r>
-        <w:rPr>
-          <w:lang w:val="pl-PL"/>
-        </w:rPr>
-        <w:t xml:space="preserve">jest wyznanie wiary w Jezusa, </w:t>
-      </w:r>
-      <w:r>
-        <w:rPr>
-          <w:lang w:val="pl-PL"/>
-        </w:rPr>
-        <w:t>który zstąpił w swoim Ciele i Krwi. Istnieją cztery formy aklamacji i wszystkie dotyczą radości z łask, których dostępujemy przez śmierć i zmartwychwstanie Mesjasza.</w:t>
-      </w:r>
-      <w:r>
-        <w:rPr>
-          <w:lang w:val="pl-PL"/>
-        </w:rPr>
-        <w:t xml:space="preserve"> </w:t>
-      </w:r>
-    </w:p>
-    <w:p>
-      <w:pPr>
-        <w:spacing w:line="360" w:lineRule="auto"/>
-        <w:rPr>
-          <w:lang w:val="pl-PL"/>
-        </w:rPr>
-      </w:pPr>
-      <w:r>
-        <w:rPr>
-          <w:lang w:val="pl-PL"/>
-        </w:rPr>
-        <w:t xml:space="preserve">Potem kapłan odmawia </w:t>
+        <w:t xml:space="preserve">Radość ze stołu Eucharystii prowadzi nas do modlitwy za innych. W </w:t>
       </w:r>
       <w:r>
         <w:rPr>
@@ -5157,91 +5640,13 @@
           <w:highlight w:val="yellow"/>
           <w:lang w:val="pl-PL"/>
         </w:rPr>
-        <w:t>anamnezę</w:t>
-      </w:r>
-      <w:r>
-        <w:rPr>
-          <w:lang w:val="pl-PL"/>
-        </w:rPr>
-        <w:t xml:space="preserve"> (</w:t>
-      </w:r>
-      <w:r>
-        <w:rPr>
-          <w:lang w:val="pl-PL"/>
-        </w:rPr>
-        <w:t>gr. anamnesis – przypominanie</w:t>
-      </w:r>
-      <w:r>
-        <w:rPr>
-          <w:lang w:val="pl-PL"/>
-        </w:rPr>
-        <w:t xml:space="preserve">, uobecnianie). Jej treść w </w:t>
-      </w:r>
-      <w:r>
-        <w:rPr>
-          <w:lang w:val="pl-PL"/>
-        </w:rPr>
-        <w:t>trzeciej</w:t>
-      </w:r>
-      <w:r>
-        <w:rPr>
-          <w:lang w:val="pl-PL"/>
-        </w:rPr>
-        <w:t xml:space="preserve"> Modlitwie eucharystycznej brzmi: „</w:t>
-      </w:r>
-      <w:r>
-        <w:rPr>
-          <w:lang w:val="pl-PL"/>
-        </w:rPr>
-        <w:t xml:space="preserve">Wspominając, Boże, zbawczą mękę Twojego Syna, </w:t>
-      </w:r>
-      <w:r>
-        <w:rPr>
-          <w:lang w:val="pl-PL"/>
-        </w:rPr>
-        <w:t>jak również cudowne Jego zmartwy</w:t>
-      </w:r>
-      <w:r>
-        <w:rPr>
-          <w:lang w:val="pl-PL"/>
-        </w:rPr>
-        <w:t xml:space="preserve">chwstanie i wniebowstąpienie, </w:t>
-      </w:r>
-      <w:r>
-        <w:rPr>
-          <w:lang w:val="pl-PL"/>
-        </w:rPr>
-        <w:t>oraz czekając na powtórne Jego przyjś</w:t>
-      </w:r>
-      <w:r>
-        <w:rPr>
-          <w:lang w:val="pl-PL"/>
-        </w:rPr>
-        <w:t>cie,</w:t>
-      </w:r>
-      <w:r>
-        <w:rPr>
-          <w:lang w:val="pl-PL"/>
-        </w:rPr>
-        <w:t xml:space="preserve"> składamy Ci wśród dziękczynnych m</w:t>
-      </w:r>
-      <w:r>
-        <w:rPr>
-          <w:lang w:val="pl-PL"/>
-        </w:rPr>
-        <w:t>odłów tę żywą i świętą Ofiarę</w:t>
-      </w:r>
-      <w:r>
-        <w:rPr>
-          <w:lang w:val="pl-PL"/>
-        </w:rPr>
-        <w:t>”. Rzeczywiście uczestniczymy w tych wydarzeniach. Obecność na liturgii pozwala nam czerpać z owoców tych zbawczych momentów</w:t>
-      </w:r>
-      <w:r>
-        <w:rPr>
-          <w:lang w:val="pl-PL"/>
-        </w:rPr>
-        <w:t>.</w:t>
+        <w:t>modlitwach wstawienniczych</w:t>
+      </w:r>
+      <w:r>
+        <w:rPr>
+          <w:lang w:val="pl-PL"/>
+        </w:rPr>
+        <w:t xml:space="preserve"> kapłan modli się za papieża, biskupów, cały Kościół powszechny i w zależności od charakteru Mszy świętej również za ochrzczonych, bierzmowanych i zmarłych. Wszystkie wezwania łączą się w wielkiej prośbie do Stwórcy, aby wraz ze świętymi pamiętał o swoich dzieciach i wspomagał je podczas ziemskiej pielgrzymki.</w:t>
       </w:r>
     </w:p>
     <w:p>
@@ -5255,41 +5660,7 @@
         <w:rPr>
           <w:lang w:val="pl-PL"/>
         </w:rPr>
-        <w:t xml:space="preserve">Po tym zanurzeniu w </w:t>
-      </w:r>
-      <w:r>
-        <w:rPr>
-          <w:lang w:val="pl-PL"/>
-        </w:rPr>
-        <w:t>B</w:t>
-      </w:r>
-      <w:commentRangeStart w:id="22"/>
-      <w:commentRangeStart w:id="23"/>
-      <w:r>
-        <w:rPr>
-          <w:lang w:val="pl-PL"/>
-        </w:rPr>
-        <w:t>ożej</w:t>
-      </w:r>
-      <w:commentRangeEnd w:id="22"/>
-      <w:r>
-        <w:rPr>
-          <w:rStyle w:val="CommentReference"/>
-        </w:rPr>
-        <w:commentReference w:id="22"/>
-      </w:r>
-      <w:commentRangeEnd w:id="23"/>
-      <w:r>
-        <w:rPr>
-          <w:rStyle w:val="CommentReference"/>
-        </w:rPr>
-        <w:commentReference w:id="23"/>
-      </w:r>
-      <w:r>
-        <w:rPr>
-          <w:lang w:val="pl-PL"/>
-        </w:rPr>
-        <w:t xml:space="preserve"> łasce ma miejsce kolejna </w:t>
+        <w:t xml:space="preserve">Modlitwę eucharystyczną kończy </w:t>
       </w:r>
       <w:r>
         <w:rPr>
@@ -5297,139 +5668,6 @@
           <w:highlight w:val="yellow"/>
           <w:lang w:val="pl-PL"/>
         </w:rPr>
-        <w:t>epikleza</w:t>
-      </w:r>
-      <w:r>
-        <w:rPr>
-          <w:lang w:val="pl-PL"/>
-        </w:rPr>
-        <w:t>, zwana komunijną. Teraz nie prosimy Boga Ojca, aby Duch święty przemienił dary w Ciało Jego Syna. Teraz pragniemy, abyśmy my, zebrani wokół ołtarza, stali się Ciałem Jezusa: „Wejrzyj, Boże, na Ofiarę,</w:t>
-      </w:r>
-      <w:r>
-        <w:rPr>
-          <w:lang w:val="pl-PL"/>
-        </w:rPr>
-        <w:t xml:space="preserve"> któr</w:t>
-      </w:r>
-      <w:r>
-        <w:rPr>
-          <w:lang w:val="pl-PL"/>
-        </w:rPr>
-        <w:t>ą sam dałeś swojemu Kościołowi</w:t>
-      </w:r>
-      <w:r>
-        <w:rPr>
-          <w:lang w:val="pl-PL"/>
-        </w:rPr>
-        <w:t xml:space="preserve"> i spraw, aby wszyscy, którzy</w:t>
-      </w:r>
-      <w:r>
-        <w:rPr>
-          <w:lang w:val="pl-PL"/>
-        </w:rPr>
-        <w:t xml:space="preserve"> będą spożywali ten sam Chleb, i pili z jednego Kielicha, </w:t>
-      </w:r>
-      <w:r>
-        <w:rPr>
-          <w:lang w:val="pl-PL"/>
-        </w:rPr>
-        <w:t xml:space="preserve">zostali przez Ducha Świętego </w:t>
-      </w:r>
-      <w:r>
-        <w:rPr>
-          <w:lang w:val="pl-PL"/>
-        </w:rPr>
-        <w:t>złączeni w jedno ciało</w:t>
-      </w:r>
-      <w:r>
-        <w:rPr>
-          <w:lang w:val="pl-PL"/>
-        </w:rPr>
-        <w:t xml:space="preserve"> i stali się w Chrystusie żywą ofiarą ku Twojej chwale.</w:t>
-      </w:r>
-      <w:r>
-        <w:rPr>
-          <w:lang w:val="pl-PL"/>
-        </w:rPr>
-        <w:t>” (IV ME).</w:t>
-      </w:r>
-    </w:p>
-    <w:p>
-      <w:pPr>
-        <w:spacing w:line="360" w:lineRule="auto"/>
-        <w:rPr>
-          <w:lang w:val="pl-PL"/>
-        </w:rPr>
-      </w:pPr>
-      <w:r>
-        <w:rPr>
-          <w:lang w:val="pl-PL"/>
-        </w:rPr>
-        <w:lastRenderedPageBreak/>
-        <w:t xml:space="preserve">To jest cel Eucharystii. Nie chodzi o to, aby </w:t>
-      </w:r>
-      <w:r>
-        <w:rPr>
-          <w:i/>
-          <w:highlight w:val="yellow"/>
-          <w:lang w:val="pl-PL"/>
-        </w:rPr>
-        <w:t>„sprowadzić na ziemię”</w:t>
-      </w:r>
-      <w:r>
-        <w:rPr>
-          <w:lang w:val="pl-PL"/>
-        </w:rPr>
-        <w:t xml:space="preserve"> Pana Jezusa. Jego marzeniem jest, abyśmy stali się z Nim jednym ciałem. Pamiętajmy o tym na następnej Mszy świętej, popatrzmy na osoby, które znajdują się obok nas w kościele i wzbudźmy w sobie to pragnienie, marzenie naszego Zbawiciela.</w:t>
-      </w:r>
-    </w:p>
-    <w:p>
-      <w:pPr>
-        <w:spacing w:line="360" w:lineRule="auto"/>
-        <w:rPr>
-          <w:lang w:val="pl-PL"/>
-        </w:rPr>
-      </w:pPr>
-      <w:r>
-        <w:rPr>
-          <w:lang w:val="pl-PL"/>
-        </w:rPr>
-        <w:t xml:space="preserve">Radość ze stołu Eucharystii prowadzi nas do modlitwy za innych. W </w:t>
-      </w:r>
-      <w:r>
-        <w:rPr>
-          <w:i/>
-          <w:highlight w:val="yellow"/>
-          <w:lang w:val="pl-PL"/>
-        </w:rPr>
-        <w:t>modlitwach wstawienniczych</w:t>
-      </w:r>
-      <w:r>
-        <w:rPr>
-          <w:lang w:val="pl-PL"/>
-        </w:rPr>
-        <w:t xml:space="preserve"> kapłan modli się za papieża, biskupów, cały Kościół powszechny i w zależności od charakteru Mszy świętej również za ochrzczonych, bierzmowanych i zmarłych. Wszystkie wezwania łączą się w wielkiej prośbie do Stwórcy, aby wraz ze świętymi pamiętał o swoich dzieciach i wspomagał je podczas ziemskiej pielgrzymki.</w:t>
-      </w:r>
-    </w:p>
-    <w:p>
-      <w:pPr>
-        <w:spacing w:line="360" w:lineRule="auto"/>
-        <w:rPr>
-          <w:lang w:val="pl-PL"/>
-        </w:rPr>
-      </w:pPr>
-      <w:r>
-        <w:rPr>
-          <w:lang w:val="pl-PL"/>
-        </w:rPr>
-        <w:t xml:space="preserve">Modlitwę eucharystyczną kończy </w:t>
-      </w:r>
-      <w:r>
-        <w:rPr>
-          <w:i/>
-          <w:highlight w:val="yellow"/>
-          <w:lang w:val="pl-PL"/>
-        </w:rPr>
         <w:t>doksologia końcowa</w:t>
       </w:r>
       <w:r>
@@ -5444,11 +5682,19 @@
         </w:rPr>
         <w:t xml:space="preserve">gr. </w:t>
       </w:r>
-      <w:r>
-        <w:rPr>
-          <w:lang w:val="pl-PL"/>
-        </w:rPr>
-        <w:t xml:space="preserve">doxa – chwała, logos – słowo). Jest to kulminacyjny moment, w którym Bogu </w:t>
+      <w:proofErr w:type="spellStart"/>
+      <w:r>
+        <w:rPr>
+          <w:lang w:val="pl-PL"/>
+        </w:rPr>
+        <w:t>doxa</w:t>
+      </w:r>
+      <w:proofErr w:type="spellEnd"/>
+      <w:r>
+        <w:rPr>
+          <w:lang w:val="pl-PL"/>
+        </w:rPr>
+        <w:t xml:space="preserve"> – chwała, logos – słowo). Jest to kulminacyjny moment, w którym Bogu </w:t>
       </w:r>
       <w:r>
         <w:rPr>
@@ -5468,8 +5714,7 @@
         </w:rPr>
         <w:t xml:space="preserve">Nie są to już </w:t>
       </w:r>
-      <w:commentRangeStart w:id="24"/>
-      <w:commentRangeStart w:id="25"/>
+      <w:bookmarkStart w:id="15" w:name="_GoBack"/>
       <w:r>
         <w:rPr>
           <w:lang w:val="pl-PL"/>
@@ -5488,20 +5733,7 @@
         </w:rPr>
         <w:t>ino</w:t>
       </w:r>
-      <w:commentRangeEnd w:id="24"/>
-      <w:r>
-        <w:rPr>
-          <w:rStyle w:val="CommentReference"/>
-        </w:rPr>
-        <w:commentReference w:id="24"/>
-      </w:r>
-      <w:commentRangeEnd w:id="25"/>
-      <w:r>
-        <w:rPr>
-          <w:rStyle w:val="CommentReference"/>
-        </w:rPr>
-        <w:commentReference w:id="25"/>
-      </w:r>
+      <w:bookmarkEnd w:id="15"/>
       <w:r>
         <w:rPr>
           <w:lang w:val="pl-PL"/>
@@ -5556,7 +5788,7 @@
     </w:p>
     <w:p>
       <w:pPr>
-        <w:pStyle w:val="Heading1"/>
+        <w:pStyle w:val="Nagwek1"/>
         <w:spacing w:before="0" w:after="0" w:line="360" w:lineRule="auto"/>
         <w:jc w:val="both"/>
         <w:rPr>
@@ -5564,7 +5796,7 @@
           <w:lang w:val="pl-PL"/>
         </w:rPr>
       </w:pPr>
-      <w:bookmarkStart w:id="27" w:name="_Toc6428439"/>
+      <w:bookmarkStart w:id="16" w:name="_Toc6428439"/>
       <w:r>
         <w:rPr>
           <w:rFonts w:ascii="Times New Roman" w:hAnsi="Times New Roman" w:cs="Times New Roman"/>
@@ -5594,7 +5826,7 @@
         </w:rPr>
         <w:t>Obrzędy komunii (i zakończenia)</w:t>
       </w:r>
-      <w:bookmarkEnd w:id="27"/>
+      <w:bookmarkEnd w:id="16"/>
     </w:p>
     <w:sectPr>
       <w:pgSz w:w="12240" w:h="15840"/>
@@ -5607,18 +5839,18 @@
 </file>
 
 <file path=word/comments.xml><?xml version="1.0" encoding="utf-8"?>
-<w:comments xmlns:wpc="http://schemas.microsoft.com/office/word/2010/wordprocessingCanvas" xmlns:cx="http://schemas.microsoft.com/office/drawing/2014/chartex" xmlns:cx1="http://schemas.microsoft.com/office/drawing/2015/9/8/chartex" xmlns:mc="http://schemas.openxmlformats.org/markup-compatibility/2006" xmlns:o="urn:schemas-microsoft-com:office:office" xmlns:r="http://schemas.openxmlformats.org/officeDocument/2006/relationships" xmlns:m="http://schemas.openxmlformats.org/officeDocument/2006/math" xmlns:v="urn:schemas-microsoft-com:vml" xmlns:wp14="http://schemas.microsoft.com/office/word/2010/wordprocessingDrawing" xmlns:wp="http://schemas.openxmlformats.org/drawingml/2006/wordprocessingDrawing" xmlns:w10="urn:schemas-microsoft-com:office:word" xmlns:w="http://schemas.openxmlformats.org/wordprocessingml/2006/main" xmlns:w14="http://schemas.microsoft.com/office/word/2010/wordml" xmlns:w15="http://schemas.microsoft.com/office/word/2012/wordml" xmlns:w16se="http://schemas.microsoft.com/office/word/2015/wordml/symex" xmlns:wpg="http://schemas.microsoft.com/office/word/2010/wordprocessingGroup" xmlns:wpi="http://schemas.microsoft.com/office/word/2010/wordprocessingInk" xmlns:wne="http://schemas.microsoft.com/office/word/2006/wordml" xmlns:wps="http://schemas.microsoft.com/office/word/2010/wordprocessingShape" mc:Ignorable="w14 w15 w16se wp14">
+<w:comments xmlns:wpc="http://schemas.microsoft.com/office/word/2010/wordprocessingCanvas" xmlns:cx="http://schemas.microsoft.com/office/drawing/2014/chartex" xmlns:cx1="http://schemas.microsoft.com/office/drawing/2015/9/8/chartex" xmlns:cx2="http://schemas.microsoft.com/office/drawing/2015/10/21/chartex" xmlns:cx3="http://schemas.microsoft.com/office/drawing/2016/5/9/chartex" xmlns:cx4="http://schemas.microsoft.com/office/drawing/2016/5/10/chartex" xmlns:cx5="http://schemas.microsoft.com/office/drawing/2016/5/11/chartex" xmlns:cx6="http://schemas.microsoft.com/office/drawing/2016/5/12/chartex" xmlns:cx7="http://schemas.microsoft.com/office/drawing/2016/5/13/chartex" xmlns:cx8="http://schemas.microsoft.com/office/drawing/2016/5/14/chartex" xmlns:mc="http://schemas.openxmlformats.org/markup-compatibility/2006" xmlns:aink="http://schemas.microsoft.com/office/drawing/2016/ink" xmlns:am3d="http://schemas.microsoft.com/office/drawing/2017/model3d" xmlns:o="urn:schemas-microsoft-com:office:office" xmlns:r="http://schemas.openxmlformats.org/officeDocument/2006/relationships" xmlns:m="http://schemas.openxmlformats.org/officeDocument/2006/math" xmlns:v="urn:schemas-microsoft-com:vml" xmlns:wp14="http://schemas.microsoft.com/office/word/2010/wordprocessingDrawing" xmlns:wp="http://schemas.openxmlformats.org/drawingml/2006/wordprocessingDrawing" xmlns:w10="urn:schemas-microsoft-com:office:word" xmlns:w="http://schemas.openxmlformats.org/wordprocessingml/2006/main" xmlns:w14="http://schemas.microsoft.com/office/word/2010/wordml" xmlns:w15="http://schemas.microsoft.com/office/word/2012/wordml" xmlns:w16cid="http://schemas.microsoft.com/office/word/2016/wordml/cid" xmlns:w16se="http://schemas.microsoft.com/office/word/2015/wordml/symex" xmlns:wpg="http://schemas.microsoft.com/office/word/2010/wordprocessingGroup" xmlns:wpi="http://schemas.microsoft.com/office/word/2010/wordprocessingInk" xmlns:wne="http://schemas.microsoft.com/office/word/2006/wordml" xmlns:wps="http://schemas.microsoft.com/office/word/2010/wordprocessingShape" mc:Ignorable="w14 w15 w16se w16cid wp14">
   <w:comment w:id="6" w:author="Sciga, Jakub" w:date="2019-04-19T14:33:00Z" w:initials="SJ">
     <w:p>
       <w:pPr>
-        <w:pStyle w:val="CommentText"/>
-        <w:rPr>
-          <w:lang w:val="pl-PL"/>
-        </w:rPr>
-      </w:pPr>
-      <w:r>
-        <w:rPr>
-          <w:rStyle w:val="CommentReference"/>
+        <w:pStyle w:val="Tekstkomentarza"/>
+        <w:rPr>
+          <w:lang w:val="pl-PL"/>
+        </w:rPr>
+      </w:pPr>
+      <w:r>
+        <w:rPr>
+          <w:rStyle w:val="Odwoaniedokomentarza"/>
         </w:rPr>
         <w:annotationRef/>
       </w:r>
@@ -5639,14 +5871,14 @@
   <w:comment w:id="7" w:author="Monika Bindas" w:date="2019-04-19T22:34:00Z" w:initials="MB">
     <w:p>
       <w:pPr>
-        <w:pStyle w:val="CommentText"/>
-        <w:rPr>
-          <w:lang w:val="pl-PL"/>
-        </w:rPr>
-      </w:pPr>
-      <w:r>
-        <w:rPr>
-          <w:rStyle w:val="CommentReference"/>
+        <w:pStyle w:val="Tekstkomentarza"/>
+        <w:rPr>
+          <w:lang w:val="pl-PL"/>
+        </w:rPr>
+      </w:pPr>
+      <w:r>
+        <w:rPr>
+          <w:rStyle w:val="Odwoaniedokomentarza"/>
         </w:rPr>
         <w:annotationRef/>
       </w:r>
@@ -5658,39 +5890,83 @@
       </w:r>
     </w:p>
   </w:comment>
-  <w:comment w:id="8" w:author="Monika Bindas" w:date="2019-04-19T22:36:00Z" w:initials="MB">
-    <w:p>
-      <w:pPr>
-        <w:pStyle w:val="CommentText"/>
-        <w:rPr>
-          <w:lang w:val="pl-PL"/>
-        </w:rPr>
-      </w:pPr>
-      <w:r>
-        <w:rPr>
-          <w:rStyle w:val="CommentReference"/>
+  <w:comment w:id="8" w:author="Monika Bindas" w:date="2019-04-19T23:22:00Z" w:initials="MB">
+    <w:p>
+      <w:pPr>
+        <w:pStyle w:val="Tekstkomentarza"/>
+      </w:pPr>
+      <w:r>
+        <w:rPr>
+          <w:rStyle w:val="Odwoaniedokomentarza"/>
         </w:rPr>
         <w:annotationRef/>
       </w:r>
       <w:r>
-        <w:rPr>
-          <w:lang w:val="pl-PL"/>
-        </w:rPr>
-        <w:t>(por. Hbr 10,12)</w:t>
+        <w:t xml:space="preserve">Error: </w:t>
+      </w:r>
+      <w:proofErr w:type="spellStart"/>
+      <w:r>
+        <w:t>Brak</w:t>
+      </w:r>
+      <w:proofErr w:type="spellEnd"/>
+      <w:r>
+        <w:t xml:space="preserve"> </w:t>
+      </w:r>
+      <w:proofErr w:type="spellStart"/>
+      <w:r>
+        <w:t>ustosunkowania</w:t>
+      </w:r>
+      <w:proofErr w:type="spellEnd"/>
+      <w:r>
+        <w:t xml:space="preserve"> </w:t>
+      </w:r>
+      <w:proofErr w:type="spellStart"/>
+      <w:r>
+        <w:t>się</w:t>
+      </w:r>
+      <w:proofErr w:type="spellEnd"/>
+      <w:r>
+        <w:t xml:space="preserve"> do </w:t>
+      </w:r>
+      <w:proofErr w:type="spellStart"/>
+      <w:r>
+        <w:t>sugestii</w:t>
+      </w:r>
+      <w:proofErr w:type="spellEnd"/>
+      <w:r>
+        <w:t xml:space="preserve"> </w:t>
+      </w:r>
+      <w:r>
+        <w:rPr>
+          <mc:AlternateContent>
+            <mc:Choice Requires="w16se"/>
+            <mc:Fallback>
+              <w:rFonts w:ascii="Segoe UI Emoji" w:eastAsia="Segoe UI Emoji" w:hAnsi="Segoe UI Emoji" w:cs="Segoe UI Emoji"/>
+            </mc:Fallback>
+          </mc:AlternateContent>
+        </w:rPr>
+        <mc:AlternateContent>
+          <mc:Choice Requires="w16se">
+            <w16se:symEx w16se:font="Segoe UI Emoji" w16se:char="1F609"/>
+          </mc:Choice>
+          <mc:Fallback>
+            <w:t>😉</w:t>
+          </mc:Fallback>
+        </mc:AlternateContent>
       </w:r>
     </w:p>
   </w:comment>
-  <w:comment w:id="9" w:author="Sciga, Jakub" w:date="2019-04-19T22:55:00Z" w:initials="SJ">
-    <w:p>
-      <w:pPr>
-        <w:pStyle w:val="CommentText"/>
-        <w:rPr>
-          <w:lang w:val="pl-PL"/>
-        </w:rPr>
-      </w:pPr>
-      <w:r>
-        <w:rPr>
-          <w:rStyle w:val="CommentReference"/>
+  <w:comment w:id="9" w:author="Monika Bindas" w:date="2019-04-19T22:37:00Z" w:initials="MB">
+    <w:p>
+      <w:pPr>
+        <w:pStyle w:val="Tekstkomentarza"/>
+        <w:rPr>
+          <w:lang w:val="pl-PL"/>
+        </w:rPr>
+      </w:pPr>
+      <w:r>
+        <w:rPr>
+          <w:rStyle w:val="Odwoaniedokomentarza"/>
         </w:rPr>
         <w:annotationRef/>
       </w:r>
@@ -5698,21 +5974,21 @@
         <w:rPr>
           <w:lang w:val="pl-PL"/>
         </w:rPr>
-        <w:t>ok</w:t>
+        <w:t>zbędne</w:t>
       </w:r>
     </w:p>
   </w:comment>
-  <w:comment w:id="10" w:author="Monika Bindas" w:date="2019-04-19T22:37:00Z" w:initials="MB">
-    <w:p>
-      <w:pPr>
-        <w:pStyle w:val="CommentText"/>
-        <w:rPr>
-          <w:lang w:val="pl-PL"/>
-        </w:rPr>
-      </w:pPr>
-      <w:r>
-        <w:rPr>
-          <w:rStyle w:val="CommentReference"/>
+  <w:comment w:id="10" w:author="Sciga, Jakub" w:date="2019-04-19T22:55:00Z" w:initials="SJ">
+    <w:p>
+      <w:pPr>
+        <w:pStyle w:val="Tekstkomentarza"/>
+        <w:rPr>
+          <w:lang w:val="pl-PL"/>
+        </w:rPr>
+      </w:pPr>
+      <w:r>
+        <w:rPr>
+          <w:rStyle w:val="Odwoaniedokomentarza"/>
         </w:rPr>
         <w:annotationRef/>
       </w:r>
@@ -5720,239 +5996,63 @@
         <w:rPr>
           <w:lang w:val="pl-PL"/>
         </w:rPr>
-        <w:t>zbędne</w:t>
+        <w:t xml:space="preserve">NAS, nie było s </w:t>
+      </w:r>
+      <w:r>
+        <w:sym w:font="Wingdings" w:char="F04A"/>
       </w:r>
     </w:p>
   </w:comment>
-  <w:comment w:id="11" w:author="Sciga, Jakub" w:date="2019-04-19T22:55:00Z" w:initials="SJ">
-    <w:p>
-      <w:pPr>
-        <w:pStyle w:val="CommentText"/>
-        <w:rPr>
-          <w:lang w:val="pl-PL"/>
-        </w:rPr>
-      </w:pPr>
-      <w:r>
-        <w:rPr>
-          <w:rStyle w:val="CommentReference"/>
+  <w:comment w:id="11" w:author="Monika Bindas" w:date="2019-04-19T23:23:00Z" w:initials="MB">
+    <w:p>
+      <w:pPr>
+        <w:pStyle w:val="Tekstkomentarza"/>
+      </w:pPr>
+      <w:r>
+        <w:rPr>
+          <w:rStyle w:val="Odwoaniedokomentarza"/>
         </w:rPr>
         <w:annotationRef/>
       </w:r>
-      <w:r>
-        <w:rPr>
-          <w:lang w:val="pl-PL"/>
-        </w:rPr>
-        <w:t xml:space="preserve">NAS, nie było s </w:t>
-      </w:r>
-      <w:r>
-        <w:sym w:font="Wingdings" w:char="F04A"/>
-      </w:r>
-    </w:p>
-  </w:comment>
-  <w:comment w:id="12" w:author="Monika Bindas" w:date="2019-04-19T22:37:00Z" w:initials="MB">
-    <w:p>
-      <w:pPr>
-        <w:pStyle w:val="CommentText"/>
-        <w:rPr>
-          <w:lang w:val="pl-PL"/>
-        </w:rPr>
-      </w:pPr>
-      <w:r>
-        <w:rPr>
-          <w:rStyle w:val="CommentReference"/>
-        </w:rPr>
-        <w:annotationRef/>
-      </w:r>
-      <w:r>
-        <w:rPr>
-          <w:lang w:val="pl-PL"/>
-        </w:rPr>
-        <w:t>nie powinno być wielką literą?</w:t>
-      </w:r>
-    </w:p>
-  </w:comment>
-  <w:comment w:id="13" w:author="Sciga, Jakub" w:date="2019-04-19T22:56:00Z" w:initials="SJ">
-    <w:p>
-      <w:pPr>
-        <w:pStyle w:val="CommentText"/>
-        <w:rPr>
-          <w:lang w:val="pl-PL"/>
-        </w:rPr>
-      </w:pPr>
-      <w:r>
-        <w:rPr>
-          <w:rStyle w:val="CommentReference"/>
-        </w:rPr>
-        <w:annotationRef/>
-      </w:r>
-      <w:r>
-        <w:rPr>
-          <w:lang w:val="pl-PL"/>
-        </w:rPr>
-        <w:t>Nie w</w:t>
-      </w:r>
-      <w:r>
-        <w:rPr>
-          <w:lang w:val="pl-PL"/>
-        </w:rPr>
-        <w:t>i</w:t>
-      </w:r>
-      <w:r>
-        <w:rPr>
-          <w:lang w:val="pl-PL"/>
-        </w:rPr>
-        <w:t xml:space="preserve">edziałem, wylosowałem sobie małą </w:t>
-      </w:r>
-      <w:r>
-        <w:sym w:font="Wingdings" w:char="F04A"/>
-      </w:r>
-    </w:p>
-    <w:p>
-      <w:pPr>
-        <w:pStyle w:val="CommentText"/>
-        <w:rPr>
-          <w:lang w:val="pl-PL"/>
-        </w:rPr>
-      </w:pPr>
-      <w:r>
-        <w:rPr>
-          <w:lang w:val="pl-PL"/>
-        </w:rPr>
-        <w:t>Poprawione</w:t>
-      </w:r>
-    </w:p>
-  </w:comment>
-  <w:comment w:id="14" w:author="Monika Bindas" w:date="2019-04-19T22:40:00Z" w:initials="MB">
-    <w:p>
-      <w:pPr>
-        <w:pStyle w:val="Heading3"/>
-        <w:rPr>
-          <w:rFonts w:ascii="Times New Roman" w:hAnsi="Times New Roman" w:cs="Times New Roman"/>
-          <w:color w:val="auto"/>
-          <w:lang w:val="pl-PL"/>
-        </w:rPr>
-      </w:pPr>
-      <w:r>
-        <w:rPr>
-          <w:rStyle w:val="CommentReference"/>
-        </w:rPr>
-        <w:annotationRef/>
-      </w:r>
-      <w:r>
-        <w:rPr>
-          <w:rFonts w:ascii="Times New Roman" w:hAnsi="Times New Roman" w:cs="Times New Roman"/>
-          <w:color w:val="auto"/>
-          <w:lang w:val="pl-PL"/>
-        </w:rPr>
-        <w:t>klęka</w:t>
-      </w:r>
-    </w:p>
-  </w:comment>
-  <w:comment w:id="15" w:author="Sciga, Jakub" w:date="2019-04-19T22:56:00Z" w:initials="SJ">
-    <w:p>
-      <w:pPr>
-        <w:pStyle w:val="CommentText"/>
-        <w:rPr>
-          <w:lang w:val="pl-PL"/>
-        </w:rPr>
-      </w:pPr>
-      <w:r>
-        <w:rPr>
-          <w:rStyle w:val="CommentReference"/>
-        </w:rPr>
-        <w:annotationRef/>
-      </w:r>
-      <w:r>
-        <w:rPr>
-          <w:lang w:val="pl-PL"/>
-        </w:rPr>
-        <w:t>poprawione.</w:t>
-      </w:r>
-    </w:p>
-    <w:p>
-      <w:pPr>
-        <w:pStyle w:val="CommentText"/>
-        <w:rPr>
-          <w:lang w:val="pl-PL"/>
-        </w:rPr>
-      </w:pPr>
-      <w:r>
-        <w:rPr>
-          <w:lang w:val="pl-PL"/>
-        </w:rPr>
-        <w:t xml:space="preserve">Tutaj lub boży małą? </w:t>
-      </w:r>
-      <w:r>
-        <w:rPr>
-          <w:lang w:val="pl-PL"/>
-        </w:rPr>
-        <w:t>Jak nie to popraw.</w:t>
-      </w:r>
-    </w:p>
-  </w:comment>
-  <w:comment w:id="16" w:author="Monika Bindas" w:date="2019-04-19T22:41:00Z" w:initials="MB">
-    <w:p>
-      <w:pPr>
-        <w:pStyle w:val="CommentText"/>
-        <w:rPr>
-          <w:lang w:val="pl-PL"/>
-        </w:rPr>
-      </w:pPr>
-      <w:r>
-        <w:rPr>
-          <w:rStyle w:val="CommentReference"/>
-        </w:rPr>
-        <w:annotationRef/>
-      </w:r>
-      <w:r>
-        <w:rPr>
-          <w:lang w:val="pl-PL"/>
-        </w:rPr>
-        <w:t>“są nim”, żeby było wiadomo, że chodzi o moment konsekracji</w:t>
-      </w:r>
-    </w:p>
-  </w:comment>
-  <w:comment w:id="17" w:author="Sciga, Jakub" w:date="2019-04-19T22:57:00Z" w:initials="SJ">
-    <w:p>
-      <w:pPr>
-        <w:pStyle w:val="CommentText"/>
-        <w:rPr>
-          <w:lang w:val="pl-PL"/>
-        </w:rPr>
-      </w:pPr>
-      <w:r>
-        <w:rPr>
-          <w:rStyle w:val="CommentReference"/>
-        </w:rPr>
-        <w:annotationRef/>
-      </w:r>
-      <w:r>
-        <w:rPr>
-          <w:lang w:val="pl-PL"/>
-        </w:rPr>
-        <w:t>ok</w:t>
-      </w:r>
-    </w:p>
-  </w:comment>
-  <w:comment w:id="18" w:author="Monika Bindas" w:date="2019-04-19T22:42:00Z" w:initials="MB">
-    <w:p>
-      <w:pPr>
-        <w:pStyle w:val="CommentText"/>
-        <w:rPr>
-          <w:lang w:val="pl-PL"/>
-        </w:rPr>
-      </w:pPr>
-      <w:r>
-        <w:rPr>
-          <w:rStyle w:val="CommentReference"/>
-        </w:rPr>
-        <w:annotationRef/>
-      </w:r>
-      <w:r>
-        <w:rPr>
-          <w:lang w:val="pl-PL"/>
-        </w:rPr>
-        <w:t xml:space="preserve">Chyba Ciało </w:t>
+      <w:proofErr w:type="spellStart"/>
+      <w:r>
+        <w:t>Domyśliłam</w:t>
+      </w:r>
+      <w:proofErr w:type="spellEnd"/>
+      <w:r>
+        <w:t xml:space="preserve"> </w:t>
+      </w:r>
+      <w:proofErr w:type="spellStart"/>
+      <w:r>
+        <w:t>się</w:t>
+      </w:r>
+      <w:proofErr w:type="spellEnd"/>
+      <w:r>
+        <w:t xml:space="preserve">, </w:t>
+      </w:r>
+      <w:proofErr w:type="spellStart"/>
+      <w:r>
+        <w:t>podtrzymuję</w:t>
+      </w:r>
+      <w:proofErr w:type="spellEnd"/>
+      <w:r>
+        <w:t xml:space="preserve"> </w:t>
+      </w:r>
+      <w:proofErr w:type="spellStart"/>
+      <w:r>
+        <w:t>komentarz</w:t>
+      </w:r>
+      <w:proofErr w:type="spellEnd"/>
+      <w:r>
+        <w:t xml:space="preserve"> o </w:t>
+      </w:r>
+      <w:proofErr w:type="spellStart"/>
+      <w:r>
+        <w:t>zbędności</w:t>
+      </w:r>
+      <w:proofErr w:type="spellEnd"/>
+      <w:r>
+        <w:t xml:space="preserve"> </w:t>
       </w:r>
       <w:r>
         <w:rPr>
@@ -5974,17 +6074,17 @@
       </w:r>
     </w:p>
   </w:comment>
-  <w:comment w:id="19" w:author="Sciga, Jakub" w:date="2019-04-19T22:57:00Z" w:initials="SJ">
-    <w:p>
-      <w:pPr>
-        <w:pStyle w:val="CommentText"/>
-        <w:rPr>
-          <w:lang w:val="pl-PL"/>
-        </w:rPr>
-      </w:pPr>
-      <w:r>
-        <w:rPr>
-          <w:rStyle w:val="CommentReference"/>
+  <w:comment w:id="12" w:author="Monika Bindas" w:date="2019-04-19T22:45:00Z" w:initials="MB">
+    <w:p>
+      <w:pPr>
+        <w:pStyle w:val="Tekstkomentarza"/>
+        <w:rPr>
+          <w:lang w:val="pl-PL"/>
+        </w:rPr>
+      </w:pPr>
+      <w:r>
+        <w:rPr>
+          <w:rStyle w:val="Odwoaniedokomentarza"/>
         </w:rPr>
         <w:annotationRef/>
       </w:r>
@@ -5992,35 +6092,21 @@
         <w:rPr>
           <w:lang w:val="pl-PL"/>
         </w:rPr>
-        <w:t>Też na C :P</w:t>
-      </w:r>
-    </w:p>
-    <w:p>
-      <w:pPr>
-        <w:pStyle w:val="CommentText"/>
-        <w:rPr>
-          <w:lang w:val="pl-PL"/>
-        </w:rPr>
-      </w:pPr>
-      <w:r>
-        <w:rPr>
-          <w:lang w:val="pl-PL"/>
-        </w:rPr>
-        <w:t>poprawione</w:t>
+        <w:t>Może przypomnienie o którą chodzi?</w:t>
       </w:r>
     </w:p>
   </w:comment>
-  <w:comment w:id="20" w:author="Monika Bindas" w:date="2019-04-19T22:45:00Z" w:initials="MB">
-    <w:p>
-      <w:pPr>
-        <w:pStyle w:val="CommentText"/>
-        <w:rPr>
-          <w:lang w:val="pl-PL"/>
-        </w:rPr>
-      </w:pPr>
-      <w:r>
-        <w:rPr>
-          <w:rStyle w:val="CommentReference"/>
+  <w:comment w:id="13" w:author="Sciga, Jakub" w:date="2019-04-19T22:58:00Z" w:initials="SJ">
+    <w:p>
+      <w:pPr>
+        <w:pStyle w:val="Tekstkomentarza"/>
+        <w:rPr>
+          <w:lang w:val="pl-PL"/>
+        </w:rPr>
+      </w:pPr>
+      <w:r>
+        <w:rPr>
+          <w:rStyle w:val="Odwoaniedokomentarza"/>
         </w:rPr>
         <w:annotationRef/>
       </w:r>
@@ -6028,144 +6114,144 @@
         <w:rPr>
           <w:lang w:val="pl-PL"/>
         </w:rPr>
-        <w:t>Może przypomnienie o którą chodzi?</w:t>
+        <w:t>Nie rozumiem. Chodzi o tą co na żółto</w:t>
       </w:r>
     </w:p>
   </w:comment>
-  <w:comment w:id="21" w:author="Sciga, Jakub" w:date="2019-04-19T22:58:00Z" w:initials="SJ">
-    <w:p>
-      <w:pPr>
-        <w:pStyle w:val="CommentText"/>
-        <w:rPr>
-          <w:lang w:val="pl-PL"/>
-        </w:rPr>
-      </w:pPr>
-      <w:r>
-        <w:rPr>
-          <w:rStyle w:val="CommentReference"/>
+  <w:comment w:id="14" w:author="Monika Bindas" w:date="2019-04-19T23:26:00Z" w:initials="MB">
+    <w:p>
+      <w:pPr>
+        <w:pStyle w:val="Tekstkomentarza"/>
+      </w:pPr>
+      <w:r>
+        <w:rPr>
+          <w:rStyle w:val="Odwoaniedokomentarza"/>
         </w:rPr>
         <w:annotationRef/>
       </w:r>
       <w:r>
-        <w:rPr>
-          <w:lang w:val="pl-PL"/>
-        </w:rPr>
-        <w:t>Nie rozumiem. Chodzi o tą co na żółto</w:t>
-      </w:r>
-    </w:p>
-  </w:comment>
-  <w:comment w:id="22" w:author="Monika Bindas" w:date="2019-04-19T22:46:00Z" w:initials="MB">
-    <w:p>
-      <w:pPr>
-        <w:pStyle w:val="CommentText"/>
-        <w:rPr>
-          <w:lang w:val="pl-PL"/>
-        </w:rPr>
-      </w:pPr>
-      <w:r>
-        <w:rPr>
-          <w:rStyle w:val="CommentReference"/>
-        </w:rPr>
-        <w:annotationRef/>
-      </w:r>
-      <w:r>
-        <w:rPr>
-          <w:lang w:val="pl-PL"/>
-        </w:rPr>
-        <w:t>Wielka litera?</w:t>
-      </w:r>
-    </w:p>
-  </w:comment>
-  <w:comment w:id="23" w:author="Sciga, Jakub" w:date="2019-04-19T22:58:00Z" w:initials="SJ">
-    <w:p>
-      <w:pPr>
-        <w:pStyle w:val="CommentText"/>
-      </w:pPr>
-      <w:r>
-        <w:rPr>
-          <w:rStyle w:val="CommentReference"/>
-        </w:rPr>
-        <w:annotationRef/>
-      </w:r>
-      <w:r>
-        <w:t>ok</w:t>
-      </w:r>
-    </w:p>
-  </w:comment>
-  <w:comment w:id="24" w:author="Monika Bindas" w:date="2019-04-19T22:47:00Z" w:initials="MB">
-    <w:p>
-      <w:pPr>
-        <w:pStyle w:val="CommentText"/>
-        <w:rPr>
-          <w:lang w:val="pl-PL"/>
-        </w:rPr>
-      </w:pPr>
-      <w:r>
-        <w:rPr>
-          <w:rStyle w:val="CommentReference"/>
-        </w:rPr>
-        <w:annotationRef/>
-      </w:r>
-      <w:r>
-        <w:rPr>
-          <w:lang w:val="pl-PL"/>
-        </w:rPr>
-        <w:t>Zdecyduj się, czy oba małą czy wielką literą.</w:t>
-      </w:r>
-    </w:p>
-  </w:comment>
-  <w:comment w:id="25" w:author="Sciga, Jakub" w:date="2019-04-19T22:58:00Z" w:initials="SJ">
-    <w:p>
-      <w:pPr>
-        <w:pStyle w:val="CommentText"/>
-        <w:rPr>
-          <w:lang w:val="pl-PL"/>
-        </w:rPr>
-      </w:pPr>
-      <w:r>
-        <w:rPr>
-          <w:rStyle w:val="CommentReference"/>
-        </w:rPr>
-        <w:annotationRef/>
-      </w:r>
-      <w:r>
-        <w:rPr>
-          <w:lang w:val="pl-PL"/>
-        </w:rPr>
-        <w:t xml:space="preserve">małą. Rzeczy małymi, Pan Jezus wielkimi </w:t>
-      </w:r>
-      <w:r>
-        <w:sym w:font="Wingdings" w:char="F04A"/>
-      </w:r>
-      <w:bookmarkStart w:id="26" w:name="_GoBack"/>
-      <w:bookmarkEnd w:id="26"/>
+        <w:t xml:space="preserve">No w </w:t>
+      </w:r>
+      <w:proofErr w:type="spellStart"/>
+      <w:r>
+        <w:t>sensie</w:t>
+      </w:r>
+      <w:proofErr w:type="spellEnd"/>
+      <w:r>
+        <w:t xml:space="preserve"> </w:t>
+      </w:r>
+      <w:proofErr w:type="spellStart"/>
+      <w:r>
+        <w:t>że</w:t>
+      </w:r>
+      <w:proofErr w:type="spellEnd"/>
+      <w:r>
+        <w:t xml:space="preserve"> </w:t>
+      </w:r>
+      <w:proofErr w:type="spellStart"/>
+      <w:r>
+        <w:t>chodzi</w:t>
+      </w:r>
+      <w:proofErr w:type="spellEnd"/>
+      <w:r>
+        <w:t xml:space="preserve"> o Sanctus, </w:t>
+      </w:r>
+      <w:proofErr w:type="spellStart"/>
+      <w:r>
+        <w:t>bo</w:t>
+      </w:r>
+      <w:proofErr w:type="spellEnd"/>
+      <w:r>
+        <w:t xml:space="preserve"> </w:t>
+      </w:r>
+      <w:proofErr w:type="spellStart"/>
+      <w:r>
+        <w:t>dawno</w:t>
+      </w:r>
+      <w:proofErr w:type="spellEnd"/>
+      <w:r>
+        <w:t xml:space="preserve"> o </w:t>
+      </w:r>
+      <w:proofErr w:type="spellStart"/>
+      <w:r>
+        <w:t>niej</w:t>
+      </w:r>
+      <w:proofErr w:type="spellEnd"/>
+      <w:r>
+        <w:t xml:space="preserve"> </w:t>
+      </w:r>
+      <w:proofErr w:type="spellStart"/>
+      <w:r>
+        <w:t>było</w:t>
+      </w:r>
+      <w:proofErr w:type="spellEnd"/>
+      <w:r>
+        <w:t xml:space="preserve">, </w:t>
+      </w:r>
+      <w:proofErr w:type="spellStart"/>
+      <w:r>
+        <w:t>później</w:t>
+      </w:r>
+      <w:proofErr w:type="spellEnd"/>
+      <w:r>
+        <w:t xml:space="preserve"> </w:t>
+      </w:r>
+      <w:proofErr w:type="spellStart"/>
+      <w:r>
+        <w:t>były</w:t>
+      </w:r>
+      <w:proofErr w:type="spellEnd"/>
+      <w:r>
+        <w:t xml:space="preserve"> </w:t>
+      </w:r>
+      <w:proofErr w:type="spellStart"/>
+      <w:r>
+        <w:t>inne</w:t>
+      </w:r>
+      <w:proofErr w:type="spellEnd"/>
+      <w:r>
+        <w:t xml:space="preserve"> </w:t>
+      </w:r>
+      <w:proofErr w:type="spellStart"/>
+      <w:r>
+        <w:t>wątki</w:t>
+      </w:r>
+      <w:proofErr w:type="spellEnd"/>
+      <w:r>
+        <w:t xml:space="preserve">… </w:t>
+      </w:r>
+      <w:proofErr w:type="spellStart"/>
+      <w:r>
+        <w:t>Jak</w:t>
+      </w:r>
+      <w:proofErr w:type="spellEnd"/>
+      <w:r>
+        <w:t xml:space="preserve"> </w:t>
+      </w:r>
+      <w:proofErr w:type="spellStart"/>
+      <w:r>
+        <w:t>uważasz</w:t>
+      </w:r>
+      <w:proofErr w:type="spellEnd"/>
+      <w:r>
+        <w:t>.</w:t>
+      </w:r>
     </w:p>
   </w:comment>
 </w:comments>
 </file>
 
 <file path=word/commentsExtended.xml><?xml version="1.0" encoding="utf-8"?>
-<w15:commentsEx xmlns:wpc="http://schemas.microsoft.com/office/word/2010/wordprocessingCanvas" xmlns:cx="http://schemas.microsoft.com/office/drawing/2014/chartex" xmlns:cx1="http://schemas.microsoft.com/office/drawing/2015/9/8/chartex" xmlns:mc="http://schemas.openxmlformats.org/markup-compatibility/2006" xmlns:o="urn:schemas-microsoft-com:office:office" xmlns:r="http://schemas.openxmlformats.org/officeDocument/2006/relationships" xmlns:m="http://schemas.openxmlformats.org/officeDocument/2006/math" xmlns:v="urn:schemas-microsoft-com:vml" xmlns:wp14="http://schemas.microsoft.com/office/word/2010/wordprocessingDrawing" xmlns:wp="http://schemas.openxmlformats.org/drawingml/2006/wordprocessingDrawing" xmlns:w10="urn:schemas-microsoft-com:office:word" xmlns:w="http://schemas.openxmlformats.org/wordprocessingml/2006/main" xmlns:w14="http://schemas.microsoft.com/office/word/2010/wordml" xmlns:w15="http://schemas.microsoft.com/office/word/2012/wordml" xmlns:w16se="http://schemas.microsoft.com/office/word/2015/wordml/symex" xmlns:wpg="http://schemas.microsoft.com/office/word/2010/wordprocessingGroup" xmlns:wpi="http://schemas.microsoft.com/office/word/2010/wordprocessingInk" xmlns:wne="http://schemas.microsoft.com/office/word/2006/wordml" xmlns:wps="http://schemas.microsoft.com/office/word/2010/wordprocessingShape" mc:Ignorable="w14 w15 w16se wp14">
+<w15:commentsEx xmlns:wpc="http://schemas.microsoft.com/office/word/2010/wordprocessingCanvas" xmlns:cx="http://schemas.microsoft.com/office/drawing/2014/chartex" xmlns:cx1="http://schemas.microsoft.com/office/drawing/2015/9/8/chartex" xmlns:cx2="http://schemas.microsoft.com/office/drawing/2015/10/21/chartex" xmlns:cx3="http://schemas.microsoft.com/office/drawing/2016/5/9/chartex" xmlns:cx4="http://schemas.microsoft.com/office/drawing/2016/5/10/chartex" xmlns:cx5="http://schemas.microsoft.com/office/drawing/2016/5/11/chartex" xmlns:cx6="http://schemas.microsoft.com/office/drawing/2016/5/12/chartex" xmlns:cx7="http://schemas.microsoft.com/office/drawing/2016/5/13/chartex" xmlns:cx8="http://schemas.microsoft.com/office/drawing/2016/5/14/chartex" xmlns:mc="http://schemas.openxmlformats.org/markup-compatibility/2006" xmlns:aink="http://schemas.microsoft.com/office/drawing/2016/ink" xmlns:am3d="http://schemas.microsoft.com/office/drawing/2017/model3d" xmlns:o="urn:schemas-microsoft-com:office:office" xmlns:r="http://schemas.openxmlformats.org/officeDocument/2006/relationships" xmlns:m="http://schemas.openxmlformats.org/officeDocument/2006/math" xmlns:v="urn:schemas-microsoft-com:vml" xmlns:wp14="http://schemas.microsoft.com/office/word/2010/wordprocessingDrawing" xmlns:wp="http://schemas.openxmlformats.org/drawingml/2006/wordprocessingDrawing" xmlns:w10="urn:schemas-microsoft-com:office:word" xmlns:w="http://schemas.openxmlformats.org/wordprocessingml/2006/main" xmlns:w14="http://schemas.microsoft.com/office/word/2010/wordml" xmlns:w15="http://schemas.microsoft.com/office/word/2012/wordml" xmlns:w16cid="http://schemas.microsoft.com/office/word/2016/wordml/cid" xmlns:w16se="http://schemas.microsoft.com/office/word/2015/wordml/symex" xmlns:wpg="http://schemas.microsoft.com/office/word/2010/wordprocessingGroup" xmlns:wpi="http://schemas.microsoft.com/office/word/2010/wordprocessingInk" xmlns:wne="http://schemas.microsoft.com/office/word/2006/wordml" xmlns:wps="http://schemas.microsoft.com/office/word/2010/wordprocessingShape" mc:Ignorable="w14 w15 w16se w16cid wp14">
   <w15:commentEx w15:paraId="666CCAE9" w15:done="0"/>
   <w15:commentEx w15:paraId="7526EA5B" w15:paraIdParent="666CCAE9" w15:done="0"/>
-  <w15:commentEx w15:paraId="6FFB0D6E" w15:done="0"/>
-  <w15:commentEx w15:paraId="4B8B5824" w15:paraIdParent="6FFB0D6E" w15:done="0"/>
+  <w15:commentEx w15:paraId="5427333D" w15:paraIdParent="666CCAE9" w15:done="0"/>
   <w15:commentEx w15:paraId="01879636" w15:done="0"/>
   <w15:commentEx w15:paraId="002BFAB3" w15:paraIdParent="01879636" w15:done="0"/>
-  <w15:commentEx w15:paraId="4F2569AD" w15:done="0"/>
-  <w15:commentEx w15:paraId="41B27AC8" w15:paraIdParent="4F2569AD" w15:done="0"/>
-  <w15:commentEx w15:paraId="49BAD957" w15:done="0"/>
-  <w15:commentEx w15:paraId="12D77AA8" w15:paraIdParent="49BAD957" w15:done="0"/>
-  <w15:commentEx w15:paraId="19CE13D7" w15:done="0"/>
-  <w15:commentEx w15:paraId="7D9182F4" w15:paraIdParent="19CE13D7" w15:done="0"/>
-  <w15:commentEx w15:paraId="4FF80EBE" w15:done="0"/>
-  <w15:commentEx w15:paraId="3EDDF3C3" w15:paraIdParent="4FF80EBE" w15:done="0"/>
+  <w15:commentEx w15:paraId="57E8DFB1" w15:paraIdParent="01879636" w15:done="0"/>
   <w15:commentEx w15:paraId="04A13ACD" w15:done="0"/>
   <w15:commentEx w15:paraId="3D43CD74" w15:paraIdParent="04A13ACD" w15:done="0"/>
-  <w15:commentEx w15:paraId="21772971" w15:done="0"/>
-  <w15:commentEx w15:paraId="19913D02" w15:paraIdParent="21772971" w15:done="0"/>
-  <w15:commentEx w15:paraId="7020379B" w15:done="0"/>
-  <w15:commentEx w15:paraId="32D51AB8" w15:paraIdParent="7020379B" w15:done="0"/>
+  <w15:commentEx w15:paraId="01F82E9A" w15:paraIdParent="04A13ACD" w15:done="0"/>
 </w15:commentsEx>
 </file>
 
@@ -6173,20 +6259,18 @@
 <w16cid:commentsIds xmlns:wpc="http://schemas.microsoft.com/office/word/2010/wordprocessingCanvas" xmlns:cx="http://schemas.microsoft.com/office/drawing/2014/chartex" xmlns:cx1="http://schemas.microsoft.com/office/drawing/2015/9/8/chartex" xmlns:cx2="http://schemas.microsoft.com/office/drawing/2015/10/21/chartex" xmlns:cx3="http://schemas.microsoft.com/office/drawing/2016/5/9/chartex" xmlns:cx4="http://schemas.microsoft.com/office/drawing/2016/5/10/chartex" xmlns:cx5="http://schemas.microsoft.com/office/drawing/2016/5/11/chartex" xmlns:cx6="http://schemas.microsoft.com/office/drawing/2016/5/12/chartex" xmlns:cx7="http://schemas.microsoft.com/office/drawing/2016/5/13/chartex" xmlns:cx8="http://schemas.microsoft.com/office/drawing/2016/5/14/chartex" xmlns:mc="http://schemas.openxmlformats.org/markup-compatibility/2006" xmlns:aink="http://schemas.microsoft.com/office/drawing/2016/ink" xmlns:am3d="http://schemas.microsoft.com/office/drawing/2017/model3d" xmlns:o="urn:schemas-microsoft-com:office:office" xmlns:r="http://schemas.openxmlformats.org/officeDocument/2006/relationships" xmlns:m="http://schemas.openxmlformats.org/officeDocument/2006/math" xmlns:v="urn:schemas-microsoft-com:vml" xmlns:wp14="http://schemas.microsoft.com/office/word/2010/wordprocessingDrawing" xmlns:wp="http://schemas.openxmlformats.org/drawingml/2006/wordprocessingDrawing" xmlns:w10="urn:schemas-microsoft-com:office:word" xmlns:w="http://schemas.openxmlformats.org/wordprocessingml/2006/main" xmlns:w14="http://schemas.microsoft.com/office/word/2010/wordml" xmlns:w15="http://schemas.microsoft.com/office/word/2012/wordml" xmlns:w16cid="http://schemas.microsoft.com/office/word/2016/wordml/cid" xmlns:w16se="http://schemas.microsoft.com/office/word/2015/wordml/symex" xmlns:wpg="http://schemas.microsoft.com/office/word/2010/wordprocessingGroup" xmlns:wpi="http://schemas.microsoft.com/office/word/2010/wordprocessingInk" xmlns:wne="http://schemas.microsoft.com/office/word/2006/wordml" xmlns:wps="http://schemas.microsoft.com/office/word/2010/wordprocessingShape" mc:Ignorable="w14 w15 w16se w16cid wp14">
   <w16cid:commentId w16cid:paraId="666CCAE9" w16cid:durableId="2064CAFA"/>
   <w16cid:commentId w16cid:paraId="7526EA5B" w16cid:durableId="2064CB76"/>
-  <w16cid:commentId w16cid:paraId="6FFB0D6E" w16cid:durableId="2064CBED"/>
+  <w16cid:commentId w16cid:paraId="5427333D" w16cid:durableId="2064D6D1"/>
   <w16cid:commentId w16cid:paraId="01879636" w16cid:durableId="2064CC1F"/>
-  <w16cid:commentId w16cid:paraId="4F2569AD" w16cid:durableId="2064CC2C"/>
-  <w16cid:commentId w16cid:paraId="49BAD957" w16cid:durableId="2064CCED"/>
-  <w16cid:commentId w16cid:paraId="19CE13D7" w16cid:durableId="2064CD1B"/>
-  <w16cid:commentId w16cid:paraId="4FF80EBE" w16cid:durableId="2064CD6E"/>
+  <w16cid:commentId w16cid:paraId="002BFAB3" w16cid:durableId="2064D6B4"/>
+  <w16cid:commentId w16cid:paraId="57E8DFB1" w16cid:durableId="2064D703"/>
   <w16cid:commentId w16cid:paraId="04A13ACD" w16cid:durableId="2064CE07"/>
-  <w16cid:commentId w16cid:paraId="21772971" w16cid:durableId="2064CE31"/>
-  <w16cid:commentId w16cid:paraId="7020379B" w16cid:durableId="2064CE9F"/>
+  <w16cid:commentId w16cid:paraId="3D43CD74" w16cid:durableId="2064D6BE"/>
+  <w16cid:commentId w16cid:paraId="01F82E9A" w16cid:durableId="2064D799"/>
 </w16cid:commentsIds>
 </file>
 
 <file path=word/endnotes.xml><?xml version="1.0" encoding="utf-8"?>
-<w:endnotes xmlns:wpc="http://schemas.microsoft.com/office/word/2010/wordprocessingCanvas" xmlns:cx="http://schemas.microsoft.com/office/drawing/2014/chartex" xmlns:cx1="http://schemas.microsoft.com/office/drawing/2015/9/8/chartex" xmlns:mc="http://schemas.openxmlformats.org/markup-compatibility/2006" xmlns:o="urn:schemas-microsoft-com:office:office" xmlns:r="http://schemas.openxmlformats.org/officeDocument/2006/relationships" xmlns:m="http://schemas.openxmlformats.org/officeDocument/2006/math" xmlns:v="urn:schemas-microsoft-com:vml" xmlns:wp14="http://schemas.microsoft.com/office/word/2010/wordprocessingDrawing" xmlns:wp="http://schemas.openxmlformats.org/drawingml/2006/wordprocessingDrawing" xmlns:w10="urn:schemas-microsoft-com:office:word" xmlns:w="http://schemas.openxmlformats.org/wordprocessingml/2006/main" xmlns:w14="http://schemas.microsoft.com/office/word/2010/wordml" xmlns:w15="http://schemas.microsoft.com/office/word/2012/wordml" xmlns:w16se="http://schemas.microsoft.com/office/word/2015/wordml/symex" xmlns:wpg="http://schemas.microsoft.com/office/word/2010/wordprocessingGroup" xmlns:wpi="http://schemas.microsoft.com/office/word/2010/wordprocessingInk" xmlns:wne="http://schemas.microsoft.com/office/word/2006/wordml" xmlns:wps="http://schemas.microsoft.com/office/word/2010/wordprocessingShape" mc:Ignorable="w14 w15 w16se wp14">
+<w:endnotes xmlns:wpc="http://schemas.microsoft.com/office/word/2010/wordprocessingCanvas" xmlns:cx="http://schemas.microsoft.com/office/drawing/2014/chartex" xmlns:cx1="http://schemas.microsoft.com/office/drawing/2015/9/8/chartex" xmlns:cx2="http://schemas.microsoft.com/office/drawing/2015/10/21/chartex" xmlns:cx3="http://schemas.microsoft.com/office/drawing/2016/5/9/chartex" xmlns:cx4="http://schemas.microsoft.com/office/drawing/2016/5/10/chartex" xmlns:cx5="http://schemas.microsoft.com/office/drawing/2016/5/11/chartex" xmlns:cx6="http://schemas.microsoft.com/office/drawing/2016/5/12/chartex" xmlns:cx7="http://schemas.microsoft.com/office/drawing/2016/5/13/chartex" xmlns:cx8="http://schemas.microsoft.com/office/drawing/2016/5/14/chartex" xmlns:mc="http://schemas.openxmlformats.org/markup-compatibility/2006" xmlns:aink="http://schemas.microsoft.com/office/drawing/2016/ink" xmlns:am3d="http://schemas.microsoft.com/office/drawing/2017/model3d" xmlns:o="urn:schemas-microsoft-com:office:office" xmlns:r="http://schemas.openxmlformats.org/officeDocument/2006/relationships" xmlns:m="http://schemas.openxmlformats.org/officeDocument/2006/math" xmlns:v="urn:schemas-microsoft-com:vml" xmlns:wp14="http://schemas.microsoft.com/office/word/2010/wordprocessingDrawing" xmlns:wp="http://schemas.openxmlformats.org/drawingml/2006/wordprocessingDrawing" xmlns:w10="urn:schemas-microsoft-com:office:word" xmlns:w="http://schemas.openxmlformats.org/wordprocessingml/2006/main" xmlns:w14="http://schemas.microsoft.com/office/word/2010/wordml" xmlns:w15="http://schemas.microsoft.com/office/word/2012/wordml" xmlns:w16cid="http://schemas.microsoft.com/office/word/2016/wordml/cid" xmlns:w16se="http://schemas.microsoft.com/office/word/2015/wordml/symex" xmlns:wpg="http://schemas.microsoft.com/office/word/2010/wordprocessingGroup" xmlns:wpi="http://schemas.microsoft.com/office/word/2010/wordprocessingInk" xmlns:wne="http://schemas.microsoft.com/office/word/2006/wordml" xmlns:wps="http://schemas.microsoft.com/office/word/2010/wordprocessingShape" mc:Ignorable="w14 w15 w16se w16cid wp14">
   <w:endnote w:type="separator" w:id="-1">
     <w:p>
       <w:pPr>
@@ -6211,7 +6295,7 @@
 </file>
 
 <file path=word/footnotes.xml><?xml version="1.0" encoding="utf-8"?>
-<w:footnotes xmlns:wpc="http://schemas.microsoft.com/office/word/2010/wordprocessingCanvas" xmlns:cx="http://schemas.microsoft.com/office/drawing/2014/chartex" xmlns:cx1="http://schemas.microsoft.com/office/drawing/2015/9/8/chartex" xmlns:mc="http://schemas.openxmlformats.org/markup-compatibility/2006" xmlns:o="urn:schemas-microsoft-com:office:office" xmlns:r="http://schemas.openxmlformats.org/officeDocument/2006/relationships" xmlns:m="http://schemas.openxmlformats.org/officeDocument/2006/math" xmlns:v="urn:schemas-microsoft-com:vml" xmlns:wp14="http://schemas.microsoft.com/office/word/2010/wordprocessingDrawing" xmlns:wp="http://schemas.openxmlformats.org/drawingml/2006/wordprocessingDrawing" xmlns:w10="urn:schemas-microsoft-com:office:word" xmlns:w="http://schemas.openxmlformats.org/wordprocessingml/2006/main" xmlns:w14="http://schemas.microsoft.com/office/word/2010/wordml" xmlns:w15="http://schemas.microsoft.com/office/word/2012/wordml" xmlns:w16se="http://schemas.microsoft.com/office/word/2015/wordml/symex" xmlns:wpg="http://schemas.microsoft.com/office/word/2010/wordprocessingGroup" xmlns:wpi="http://schemas.microsoft.com/office/word/2010/wordprocessingInk" xmlns:wne="http://schemas.microsoft.com/office/word/2006/wordml" xmlns:wps="http://schemas.microsoft.com/office/word/2010/wordprocessingShape" mc:Ignorable="w14 w15 w16se wp14">
+<w:footnotes xmlns:wpc="http://schemas.microsoft.com/office/word/2010/wordprocessingCanvas" xmlns:cx="http://schemas.microsoft.com/office/drawing/2014/chartex" xmlns:cx1="http://schemas.microsoft.com/office/drawing/2015/9/8/chartex" xmlns:cx2="http://schemas.microsoft.com/office/drawing/2015/10/21/chartex" xmlns:cx3="http://schemas.microsoft.com/office/drawing/2016/5/9/chartex" xmlns:cx4="http://schemas.microsoft.com/office/drawing/2016/5/10/chartex" xmlns:cx5="http://schemas.microsoft.com/office/drawing/2016/5/11/chartex" xmlns:cx6="http://schemas.microsoft.com/office/drawing/2016/5/12/chartex" xmlns:cx7="http://schemas.microsoft.com/office/drawing/2016/5/13/chartex" xmlns:cx8="http://schemas.microsoft.com/office/drawing/2016/5/14/chartex" xmlns:mc="http://schemas.openxmlformats.org/markup-compatibility/2006" xmlns:aink="http://schemas.microsoft.com/office/drawing/2016/ink" xmlns:am3d="http://schemas.microsoft.com/office/drawing/2017/model3d" xmlns:o="urn:schemas-microsoft-com:office:office" xmlns:r="http://schemas.openxmlformats.org/officeDocument/2006/relationships" xmlns:m="http://schemas.openxmlformats.org/officeDocument/2006/math" xmlns:v="urn:schemas-microsoft-com:vml" xmlns:wp14="http://schemas.microsoft.com/office/word/2010/wordprocessingDrawing" xmlns:wp="http://schemas.openxmlformats.org/drawingml/2006/wordprocessingDrawing" xmlns:w10="urn:schemas-microsoft-com:office:word" xmlns:w="http://schemas.openxmlformats.org/wordprocessingml/2006/main" xmlns:w14="http://schemas.microsoft.com/office/word/2010/wordml" xmlns:w15="http://schemas.microsoft.com/office/word/2012/wordml" xmlns:w16cid="http://schemas.microsoft.com/office/word/2016/wordml/cid" xmlns:w16se="http://schemas.microsoft.com/office/word/2015/wordml/symex" xmlns:wpg="http://schemas.microsoft.com/office/word/2010/wordprocessingGroup" xmlns:wpi="http://schemas.microsoft.com/office/word/2010/wordprocessingInk" xmlns:wne="http://schemas.microsoft.com/office/word/2006/wordml" xmlns:wps="http://schemas.microsoft.com/office/word/2010/wordprocessingShape" mc:Ignorable="w14 w15 w16se w16cid wp14">
   <w:footnote w:type="separator" w:id="-1">
     <w:p>
       <w:pPr>
@@ -6236,7 +6320,7 @@
 </file>
 
 <file path=word/people.xml><?xml version="1.0" encoding="utf-8"?>
-<w15:people xmlns:wpc="http://schemas.microsoft.com/office/word/2010/wordprocessingCanvas" xmlns:cx="http://schemas.microsoft.com/office/drawing/2014/chartex" xmlns:cx1="http://schemas.microsoft.com/office/drawing/2015/9/8/chartex" xmlns:mc="http://schemas.openxmlformats.org/markup-compatibility/2006" xmlns:o="urn:schemas-microsoft-com:office:office" xmlns:r="http://schemas.openxmlformats.org/officeDocument/2006/relationships" xmlns:m="http://schemas.openxmlformats.org/officeDocument/2006/math" xmlns:v="urn:schemas-microsoft-com:vml" xmlns:wp14="http://schemas.microsoft.com/office/word/2010/wordprocessingDrawing" xmlns:wp="http://schemas.openxmlformats.org/drawingml/2006/wordprocessingDrawing" xmlns:w10="urn:schemas-microsoft-com:office:word" xmlns:w="http://schemas.openxmlformats.org/wordprocessingml/2006/main" xmlns:w14="http://schemas.microsoft.com/office/word/2010/wordml" xmlns:w15="http://schemas.microsoft.com/office/word/2012/wordml" xmlns:w16se="http://schemas.microsoft.com/office/word/2015/wordml/symex" xmlns:wpg="http://schemas.microsoft.com/office/word/2010/wordprocessingGroup" xmlns:wpi="http://schemas.microsoft.com/office/word/2010/wordprocessingInk" xmlns:wne="http://schemas.microsoft.com/office/word/2006/wordml" xmlns:wps="http://schemas.microsoft.com/office/word/2010/wordprocessingShape" mc:Ignorable="w14 w15 w16se wp14">
+<w15:people xmlns:wpc="http://schemas.microsoft.com/office/word/2010/wordprocessingCanvas" xmlns:cx="http://schemas.microsoft.com/office/drawing/2014/chartex" xmlns:cx1="http://schemas.microsoft.com/office/drawing/2015/9/8/chartex" xmlns:cx2="http://schemas.microsoft.com/office/drawing/2015/10/21/chartex" xmlns:cx3="http://schemas.microsoft.com/office/drawing/2016/5/9/chartex" xmlns:cx4="http://schemas.microsoft.com/office/drawing/2016/5/10/chartex" xmlns:cx5="http://schemas.microsoft.com/office/drawing/2016/5/11/chartex" xmlns:cx6="http://schemas.microsoft.com/office/drawing/2016/5/12/chartex" xmlns:cx7="http://schemas.microsoft.com/office/drawing/2016/5/13/chartex" xmlns:cx8="http://schemas.microsoft.com/office/drawing/2016/5/14/chartex" xmlns:mc="http://schemas.openxmlformats.org/markup-compatibility/2006" xmlns:aink="http://schemas.microsoft.com/office/drawing/2016/ink" xmlns:am3d="http://schemas.microsoft.com/office/drawing/2017/model3d" xmlns:o="urn:schemas-microsoft-com:office:office" xmlns:r="http://schemas.openxmlformats.org/officeDocument/2006/relationships" xmlns:m="http://schemas.openxmlformats.org/officeDocument/2006/math" xmlns:v="urn:schemas-microsoft-com:vml" xmlns:wp14="http://schemas.microsoft.com/office/word/2010/wordprocessingDrawing" xmlns:wp="http://schemas.openxmlformats.org/drawingml/2006/wordprocessingDrawing" xmlns:w10="urn:schemas-microsoft-com:office:word" xmlns:w="http://schemas.openxmlformats.org/wordprocessingml/2006/main" xmlns:w14="http://schemas.microsoft.com/office/word/2010/wordml" xmlns:w15="http://schemas.microsoft.com/office/word/2012/wordml" xmlns:w16cid="http://schemas.microsoft.com/office/word/2016/wordml/cid" xmlns:w16se="http://schemas.microsoft.com/office/word/2015/wordml/symex" xmlns:wpg="http://schemas.microsoft.com/office/word/2010/wordprocessingGroup" xmlns:wpi="http://schemas.microsoft.com/office/word/2010/wordprocessingInk" xmlns:wne="http://schemas.microsoft.com/office/word/2006/wordml" xmlns:wps="http://schemas.microsoft.com/office/word/2010/wordprocessingShape" mc:Ignorable="w14 w15 w16se w16cid wp14">
   <w15:person w15:author="Sciga, Jakub">
     <w15:presenceInfo w15:providerId="AD" w15:userId="S-1-5-21-2754242312-2624097566-4060039165-528673"/>
   </w15:person>
@@ -6247,7 +6331,7 @@
 </file>
 
 <file path=word/styles.xml><?xml version="1.0" encoding="utf-8"?>
-<w:styles xmlns:mc="http://schemas.openxmlformats.org/markup-compatibility/2006" xmlns:r="http://schemas.openxmlformats.org/officeDocument/2006/relationships" xmlns:w="http://schemas.openxmlformats.org/wordprocessingml/2006/main" xmlns:w14="http://schemas.microsoft.com/office/word/2010/wordml" xmlns:w15="http://schemas.microsoft.com/office/word/2012/wordml" xmlns:w16se="http://schemas.microsoft.com/office/word/2015/wordml/symex" mc:Ignorable="w14 w15 w16se">
+<w:styles xmlns:mc="http://schemas.openxmlformats.org/markup-compatibility/2006" xmlns:r="http://schemas.openxmlformats.org/officeDocument/2006/relationships" xmlns:w="http://schemas.openxmlformats.org/wordprocessingml/2006/main" xmlns:w14="http://schemas.microsoft.com/office/word/2010/wordml" xmlns:w15="http://schemas.microsoft.com/office/word/2012/wordml" xmlns:w16cid="http://schemas.microsoft.com/office/word/2016/wordml/cid" xmlns:w16se="http://schemas.microsoft.com/office/word/2015/wordml/symex" mc:Ignorable="w14 w15 w16se w16cid">
   <w:docDefaults>
     <w:rPrDefault>
       <w:rPr>
@@ -6263,7 +6347,7 @@
       </w:pPr>
     </w:pPrDefault>
   </w:docDefaults>
-  <w:latentStyles w:defLockedState="0" w:defUIPriority="99" w:defSemiHidden="0" w:defUnhideWhenUsed="0" w:defQFormat="0" w:count="371">
+  <w:latentStyles w:defLockedState="0" w:defUIPriority="99" w:defSemiHidden="0" w:defUnhideWhenUsed="0" w:defQFormat="0" w:count="375">
     <w:lsdException w:name="Normal" w:uiPriority="0" w:qFormat="1"/>
     <w:lsdException w:name="heading 1" w:uiPriority="9" w:qFormat="1"/>
     <w:lsdException w:name="heading 2" w:semiHidden="1" w:uiPriority="9" w:unhideWhenUsed="1" w:qFormat="1"/>
@@ -6369,7 +6453,6 @@
     <w:lsdException w:name="HTML Sample" w:semiHidden="1" w:unhideWhenUsed="1"/>
     <w:lsdException w:name="HTML Typewriter" w:semiHidden="1" w:unhideWhenUsed="1"/>
     <w:lsdException w:name="HTML Variable" w:semiHidden="1" w:unhideWhenUsed="1"/>
-    <w:lsdException w:name="Normal Table" w:semiHidden="1" w:unhideWhenUsed="1"/>
     <w:lsdException w:name="annotation subject" w:semiHidden="1" w:unhideWhenUsed="1"/>
     <w:lsdException w:name="No List" w:semiHidden="1" w:unhideWhenUsed="1"/>
     <w:lsdException w:name="Outline List 1" w:semiHidden="1" w:unhideWhenUsed="1"/>
@@ -6413,10 +6496,8 @@
     <w:lsdException w:name="Table Elegant" w:semiHidden="1" w:unhideWhenUsed="1"/>
     <w:lsdException w:name="Table Professional" w:semiHidden="1" w:unhideWhenUsed="1"/>
     <w:lsdException w:name="Table Subtle 1" w:semiHidden="1" w:unhideWhenUsed="1"/>
-    <w:lsdException w:name="Table Subtle 2" w:semiHidden="1" w:unhideWhenUsed="1"/>
     <w:lsdException w:name="Table Web 1" w:semiHidden="1" w:unhideWhenUsed="1"/>
     <w:lsdException w:name="Table Web 2" w:semiHidden="1" w:unhideWhenUsed="1"/>
-    <w:lsdException w:name="Table Web 3" w:semiHidden="1" w:unhideWhenUsed="1"/>
     <w:lsdException w:name="Balloon Text" w:semiHidden="1" w:unhideWhenUsed="1"/>
     <w:lsdException w:name="Table Grid" w:uiPriority="39"/>
     <w:lsdException w:name="Table Theme" w:semiHidden="1" w:unhideWhenUsed="1"/>
@@ -6635,8 +6716,12 @@
     <w:lsdException w:name="List Table 5 Dark Accent 6" w:uiPriority="50"/>
     <w:lsdException w:name="List Table 6 Colorful Accent 6" w:uiPriority="51"/>
     <w:lsdException w:name="List Table 7 Colorful Accent 6" w:uiPriority="52"/>
+    <w:lsdException w:name="Mention" w:semiHidden="1" w:unhideWhenUsed="1"/>
+    <w:lsdException w:name="Smart Hyperlink" w:semiHidden="1" w:unhideWhenUsed="1"/>
+    <w:lsdException w:name="Hashtag" w:semiHidden="1" w:unhideWhenUsed="1"/>
+    <w:lsdException w:name="Unresolved Mention" w:semiHidden="1" w:unhideWhenUsed="1"/>
   </w:latentStyles>
-  <w:style w:type="paragraph" w:default="1" w:styleId="Normal">
+  <w:style w:type="paragraph" w:default="1" w:styleId="Normalny">
     <w:name w:val="Normal"/>
     <w:qFormat/>
     <w:rsid w:val="00A458DC"/>
@@ -6645,11 +6730,11 @@
       <w:sz w:val="24"/>
     </w:rPr>
   </w:style>
-  <w:style w:type="paragraph" w:styleId="Heading1">
+  <w:style w:type="paragraph" w:styleId="Nagwek1">
     <w:name w:val="heading 1"/>
-    <w:basedOn w:val="Normal"/>
-    <w:next w:val="Normal"/>
-    <w:link w:val="Heading1Char"/>
+    <w:basedOn w:val="Normalny"/>
+    <w:next w:val="Normalny"/>
+    <w:link w:val="Nagwek1Znak"/>
     <w:uiPriority w:val="9"/>
     <w:qFormat/>
     <w:rsid w:val="00954DF7"/>
@@ -6667,11 +6752,11 @@
       <w:szCs w:val="32"/>
     </w:rPr>
   </w:style>
-  <w:style w:type="paragraph" w:styleId="Heading3">
+  <w:style w:type="paragraph" w:styleId="Nagwek3">
     <w:name w:val="heading 3"/>
-    <w:basedOn w:val="Normal"/>
-    <w:next w:val="Normal"/>
-    <w:link w:val="Heading3Char"/>
+    <w:basedOn w:val="Normalny"/>
+    <w:next w:val="Normalny"/>
+    <w:link w:val="Nagwek3Znak"/>
     <w:uiPriority w:val="9"/>
     <w:unhideWhenUsed/>
     <w:qFormat/>
@@ -6688,13 +6773,13 @@
       <w:szCs w:val="24"/>
     </w:rPr>
   </w:style>
-  <w:style w:type="character" w:default="1" w:styleId="DefaultParagraphFont">
+  <w:style w:type="character" w:default="1" w:styleId="Domylnaczcionkaakapitu">
     <w:name w:val="Default Paragraph Font"/>
     <w:uiPriority w:val="1"/>
     <w:semiHidden/>
     <w:unhideWhenUsed/>
   </w:style>
-  <w:style w:type="table" w:default="1" w:styleId="TableNormal">
+  <w:style w:type="table" w:default="1" w:styleId="Standardowy">
     <w:name w:val="Normal Table"/>
     <w:uiPriority w:val="99"/>
     <w:semiHidden/>
@@ -6709,16 +6794,16 @@
       </w:tblCellMar>
     </w:tblPr>
   </w:style>
-  <w:style w:type="numbering" w:default="1" w:styleId="NoList">
+  <w:style w:type="numbering" w:default="1" w:styleId="Bezlisty">
     <w:name w:val="No List"/>
     <w:uiPriority w:val="99"/>
     <w:semiHidden/>
     <w:unhideWhenUsed/>
   </w:style>
-  <w:style w:type="character" w:customStyle="1" w:styleId="Heading1Char">
-    <w:name w:val="Heading 1 Char"/>
-    <w:basedOn w:val="DefaultParagraphFont"/>
-    <w:link w:val="Heading1"/>
+  <w:style w:type="character" w:customStyle="1" w:styleId="Nagwek1Znak">
+    <w:name w:val="Nagłówek 1 Znak"/>
+    <w:basedOn w:val="Domylnaczcionkaakapitu"/>
+    <w:link w:val="Nagwek1"/>
     <w:uiPriority w:val="9"/>
     <w:rsid w:val="00954DF7"/>
     <w:rPr>
@@ -6729,9 +6814,9 @@
       <w:szCs w:val="32"/>
     </w:rPr>
   </w:style>
-  <w:style w:type="character" w:styleId="CommentReference">
+  <w:style w:type="character" w:styleId="Odwoaniedokomentarza">
     <w:name w:val="annotation reference"/>
-    <w:basedOn w:val="DefaultParagraphFont"/>
+    <w:basedOn w:val="Domylnaczcionkaakapitu"/>
     <w:uiPriority w:val="99"/>
     <w:semiHidden/>
     <w:unhideWhenUsed/>
@@ -6741,10 +6826,10 @@
       <w:szCs w:val="16"/>
     </w:rPr>
   </w:style>
-  <w:style w:type="paragraph" w:styleId="CommentText">
+  <w:style w:type="paragraph" w:styleId="Tekstkomentarza">
     <w:name w:val="annotation text"/>
-    <w:basedOn w:val="Normal"/>
-    <w:link w:val="CommentTextChar"/>
+    <w:basedOn w:val="Normalny"/>
+    <w:link w:val="TekstkomentarzaZnak"/>
     <w:uiPriority w:val="99"/>
     <w:semiHidden/>
     <w:unhideWhenUsed/>
@@ -6757,10 +6842,10 @@
       <w:szCs w:val="20"/>
     </w:rPr>
   </w:style>
-  <w:style w:type="character" w:customStyle="1" w:styleId="CommentTextChar">
-    <w:name w:val="Comment Text Char"/>
-    <w:basedOn w:val="DefaultParagraphFont"/>
-    <w:link w:val="CommentText"/>
+  <w:style w:type="character" w:customStyle="1" w:styleId="TekstkomentarzaZnak">
+    <w:name w:val="Tekst komentarza Znak"/>
+    <w:basedOn w:val="Domylnaczcionkaakapitu"/>
+    <w:link w:val="Tekstkomentarza"/>
     <w:uiPriority w:val="99"/>
     <w:semiHidden/>
     <w:rsid w:val="00774283"/>
@@ -6770,11 +6855,11 @@
       <w:szCs w:val="20"/>
     </w:rPr>
   </w:style>
-  <w:style w:type="paragraph" w:styleId="CommentSubject">
+  <w:style w:type="paragraph" w:styleId="Tematkomentarza">
     <w:name w:val="annotation subject"/>
-    <w:basedOn w:val="CommentText"/>
-    <w:next w:val="CommentText"/>
-    <w:link w:val="CommentSubjectChar"/>
+    <w:basedOn w:val="Tekstkomentarza"/>
+    <w:next w:val="Tekstkomentarza"/>
+    <w:link w:val="TematkomentarzaZnak"/>
     <w:uiPriority w:val="99"/>
     <w:semiHidden/>
     <w:unhideWhenUsed/>
@@ -6784,10 +6869,10 @@
       <w:bCs/>
     </w:rPr>
   </w:style>
-  <w:style w:type="character" w:customStyle="1" w:styleId="CommentSubjectChar">
-    <w:name w:val="Comment Subject Char"/>
-    <w:basedOn w:val="CommentTextChar"/>
-    <w:link w:val="CommentSubject"/>
+  <w:style w:type="character" w:customStyle="1" w:styleId="TematkomentarzaZnak">
+    <w:name w:val="Temat komentarza Znak"/>
+    <w:basedOn w:val="TekstkomentarzaZnak"/>
+    <w:link w:val="Tematkomentarza"/>
     <w:uiPriority w:val="99"/>
     <w:semiHidden/>
     <w:rsid w:val="00774283"/>
@@ -6799,10 +6884,10 @@
       <w:szCs w:val="20"/>
     </w:rPr>
   </w:style>
-  <w:style w:type="paragraph" w:styleId="BalloonText">
+  <w:style w:type="paragraph" w:styleId="Tekstdymka">
     <w:name w:val="Balloon Text"/>
-    <w:basedOn w:val="Normal"/>
-    <w:link w:val="BalloonTextChar"/>
+    <w:basedOn w:val="Normalny"/>
+    <w:link w:val="TekstdymkaZnak"/>
     <w:uiPriority w:val="99"/>
     <w:semiHidden/>
     <w:unhideWhenUsed/>
@@ -6816,10 +6901,10 @@
       <w:szCs w:val="18"/>
     </w:rPr>
   </w:style>
-  <w:style w:type="character" w:customStyle="1" w:styleId="BalloonTextChar">
-    <w:name w:val="Balloon Text Char"/>
-    <w:basedOn w:val="DefaultParagraphFont"/>
-    <w:link w:val="BalloonText"/>
+  <w:style w:type="character" w:customStyle="1" w:styleId="TekstdymkaZnak">
+    <w:name w:val="Tekst dymka Znak"/>
+    <w:basedOn w:val="Domylnaczcionkaakapitu"/>
+    <w:link w:val="Tekstdymka"/>
     <w:uiPriority w:val="99"/>
     <w:semiHidden/>
     <w:rsid w:val="00774283"/>
@@ -6829,10 +6914,10 @@
       <w:szCs w:val="18"/>
     </w:rPr>
   </w:style>
-  <w:style w:type="paragraph" w:styleId="TOCHeading">
+  <w:style w:type="paragraph" w:styleId="Nagwekspisutreci">
     <w:name w:val="TOC Heading"/>
-    <w:basedOn w:val="Heading1"/>
-    <w:next w:val="Normal"/>
+    <w:basedOn w:val="Nagwek1"/>
+    <w:next w:val="Normalny"/>
     <w:uiPriority w:val="39"/>
     <w:unhideWhenUsed/>
     <w:qFormat/>
@@ -6846,10 +6931,10 @@
       <w:sz w:val="32"/>
     </w:rPr>
   </w:style>
-  <w:style w:type="paragraph" w:styleId="TOC1">
+  <w:style w:type="paragraph" w:styleId="Spistreci1">
     <w:name w:val="toc 1"/>
-    <w:basedOn w:val="Normal"/>
-    <w:next w:val="Normal"/>
+    <w:basedOn w:val="Normalny"/>
+    <w:next w:val="Normalny"/>
     <w:autoRedefine/>
     <w:uiPriority w:val="39"/>
     <w:unhideWhenUsed/>
@@ -6858,9 +6943,9 @@
       <w:spacing w:after="100"/>
     </w:pPr>
   </w:style>
-  <w:style w:type="character" w:styleId="Hyperlink">
+  <w:style w:type="character" w:styleId="Hipercze">
     <w:name w:val="Hyperlink"/>
-    <w:basedOn w:val="DefaultParagraphFont"/>
+    <w:basedOn w:val="Domylnaczcionkaakapitu"/>
     <w:uiPriority w:val="99"/>
     <w:unhideWhenUsed/>
     <w:rsid w:val="00567A85"/>
@@ -6869,9 +6954,9 @@
       <w:u w:val="single"/>
     </w:rPr>
   </w:style>
-  <w:style w:type="character" w:styleId="FollowedHyperlink">
+  <w:style w:type="character" w:styleId="UyteHipercze">
     <w:name w:val="FollowedHyperlink"/>
-    <w:basedOn w:val="DefaultParagraphFont"/>
+    <w:basedOn w:val="Domylnaczcionkaakapitu"/>
     <w:uiPriority w:val="99"/>
     <w:semiHidden/>
     <w:unhideWhenUsed/>
@@ -6881,10 +6966,10 @@
       <w:u w:val="single"/>
     </w:rPr>
   </w:style>
-  <w:style w:type="paragraph" w:styleId="Header">
+  <w:style w:type="paragraph" w:styleId="Nagwek">
     <w:name w:val="header"/>
-    <w:basedOn w:val="Normal"/>
-    <w:link w:val="HeaderChar"/>
+    <w:basedOn w:val="Normalny"/>
+    <w:link w:val="NagwekZnak"/>
     <w:uiPriority w:val="99"/>
     <w:unhideWhenUsed/>
     <w:rsid w:val="006C3BCC"/>
@@ -6896,10 +6981,10 @@
       <w:spacing w:after="0" w:line="240" w:lineRule="auto"/>
     </w:pPr>
   </w:style>
-  <w:style w:type="character" w:customStyle="1" w:styleId="HeaderChar">
-    <w:name w:val="Header Char"/>
-    <w:basedOn w:val="DefaultParagraphFont"/>
-    <w:link w:val="Header"/>
+  <w:style w:type="character" w:customStyle="1" w:styleId="NagwekZnak">
+    <w:name w:val="Nagłówek Znak"/>
+    <w:basedOn w:val="Domylnaczcionkaakapitu"/>
+    <w:link w:val="Nagwek"/>
     <w:uiPriority w:val="99"/>
     <w:rsid w:val="006C3BCC"/>
     <w:rPr>
@@ -6907,10 +6992,10 @@
       <w:sz w:val="24"/>
     </w:rPr>
   </w:style>
-  <w:style w:type="paragraph" w:styleId="Footer">
+  <w:style w:type="paragraph" w:styleId="Stopka">
     <w:name w:val="footer"/>
-    <w:basedOn w:val="Normal"/>
-    <w:link w:val="FooterChar"/>
+    <w:basedOn w:val="Normalny"/>
+    <w:link w:val="StopkaZnak"/>
     <w:uiPriority w:val="99"/>
     <w:unhideWhenUsed/>
     <w:rsid w:val="006C3BCC"/>
@@ -6922,10 +7007,10 @@
       <w:spacing w:after="0" w:line="240" w:lineRule="auto"/>
     </w:pPr>
   </w:style>
-  <w:style w:type="character" w:customStyle="1" w:styleId="FooterChar">
-    <w:name w:val="Footer Char"/>
-    <w:basedOn w:val="DefaultParagraphFont"/>
-    <w:link w:val="Footer"/>
+  <w:style w:type="character" w:customStyle="1" w:styleId="StopkaZnak">
+    <w:name w:val="Stopka Znak"/>
+    <w:basedOn w:val="Domylnaczcionkaakapitu"/>
+    <w:link w:val="Stopka"/>
     <w:uiPriority w:val="99"/>
     <w:rsid w:val="006C3BCC"/>
     <w:rPr>
@@ -6933,10 +7018,10 @@
       <w:sz w:val="24"/>
     </w:rPr>
   </w:style>
-  <w:style w:type="paragraph" w:styleId="EndnoteText">
+  <w:style w:type="paragraph" w:styleId="Tekstprzypisukocowego">
     <w:name w:val="endnote text"/>
-    <w:basedOn w:val="Normal"/>
-    <w:link w:val="EndnoteTextChar"/>
+    <w:basedOn w:val="Normalny"/>
+    <w:link w:val="TekstprzypisukocowegoZnak"/>
     <w:uiPriority w:val="99"/>
     <w:semiHidden/>
     <w:unhideWhenUsed/>
@@ -6949,10 +7034,10 @@
       <w:szCs w:val="20"/>
     </w:rPr>
   </w:style>
-  <w:style w:type="character" w:customStyle="1" w:styleId="EndnoteTextChar">
-    <w:name w:val="Endnote Text Char"/>
-    <w:basedOn w:val="DefaultParagraphFont"/>
-    <w:link w:val="EndnoteText"/>
+  <w:style w:type="character" w:customStyle="1" w:styleId="TekstprzypisukocowegoZnak">
+    <w:name w:val="Tekst przypisu końcowego Znak"/>
+    <w:basedOn w:val="Domylnaczcionkaakapitu"/>
+    <w:link w:val="Tekstprzypisukocowego"/>
     <w:uiPriority w:val="99"/>
     <w:semiHidden/>
     <w:rsid w:val="00B05DB1"/>
@@ -6962,9 +7047,9 @@
       <w:szCs w:val="20"/>
     </w:rPr>
   </w:style>
-  <w:style w:type="character" w:styleId="EndnoteReference">
+  <w:style w:type="character" w:styleId="Odwoanieprzypisukocowego">
     <w:name w:val="endnote reference"/>
-    <w:basedOn w:val="DefaultParagraphFont"/>
+    <w:basedOn w:val="Domylnaczcionkaakapitu"/>
     <w:uiPriority w:val="99"/>
     <w:semiHidden/>
     <w:unhideWhenUsed/>
@@ -6975,13 +7060,13 @@
   </w:style>
   <w:style w:type="character" w:customStyle="1" w:styleId="ilfuvd">
     <w:name w:val="ilfuvd"/>
-    <w:basedOn w:val="DefaultParagraphFont"/>
+    <w:basedOn w:val="Domylnaczcionkaakapitu"/>
     <w:rsid w:val="001A653A"/>
   </w:style>
-  <w:style w:type="character" w:customStyle="1" w:styleId="Heading3Char">
-    <w:name w:val="Heading 3 Char"/>
-    <w:basedOn w:val="DefaultParagraphFont"/>
-    <w:link w:val="Heading3"/>
+  <w:style w:type="character" w:customStyle="1" w:styleId="Nagwek3Znak">
+    <w:name w:val="Nagłówek 3 Znak"/>
+    <w:basedOn w:val="Domylnaczcionkaakapitu"/>
+    <w:link w:val="Nagwek3"/>
     <w:uiPriority w:val="9"/>
     <w:rsid w:val="008F6CF8"/>
     <w:rPr>
@@ -7260,7 +7345,7 @@
 </file>
 
 <file path=customXml/itemProps1.xml><?xml version="1.0" encoding="utf-8"?>
-<ds:datastoreItem xmlns:ds="http://schemas.openxmlformats.org/officeDocument/2006/customXml" ds:itemID="{FBBA9FE2-CFBE-4603-9D1F-DD935BDD35F6}">
+<ds:datastoreItem xmlns:ds="http://schemas.openxmlformats.org/officeDocument/2006/customXml" ds:itemID="{18B62726-A761-48EE-9278-E92CAB5F39D6}">
   <ds:schemaRefs>
     <ds:schemaRef ds:uri="http://schemas.openxmlformats.org/officeDocument/2006/bibliography"/>
   </ds:schemaRefs>

</xml_diff>

<commit_message>
ME - ostatnie dwa komentarze
</commit_message>
<xml_diff>
--- a/Artykuły o liturgii do Ignisa.docx
+++ b/Artykuły o liturgii do Ignisa.docx
@@ -1,6 +1,6 @@
 
 <file path=word/document.xml><?xml version="1.0" encoding="utf-8"?>
-<w:document xmlns:wpc="http://schemas.microsoft.com/office/word/2010/wordprocessingCanvas" xmlns:cx="http://schemas.microsoft.com/office/drawing/2014/chartex" xmlns:cx1="http://schemas.microsoft.com/office/drawing/2015/9/8/chartex" xmlns:cx2="http://schemas.microsoft.com/office/drawing/2015/10/21/chartex" xmlns:cx3="http://schemas.microsoft.com/office/drawing/2016/5/9/chartex" xmlns:cx4="http://schemas.microsoft.com/office/drawing/2016/5/10/chartex" xmlns:cx5="http://schemas.microsoft.com/office/drawing/2016/5/11/chartex" xmlns:cx6="http://schemas.microsoft.com/office/drawing/2016/5/12/chartex" xmlns:cx7="http://schemas.microsoft.com/office/drawing/2016/5/13/chartex" xmlns:cx8="http://schemas.microsoft.com/office/drawing/2016/5/14/chartex" xmlns:mc="http://schemas.openxmlformats.org/markup-compatibility/2006" xmlns:aink="http://schemas.microsoft.com/office/drawing/2016/ink" xmlns:am3d="http://schemas.microsoft.com/office/drawing/2017/model3d" xmlns:o="urn:schemas-microsoft-com:office:office" xmlns:r="http://schemas.openxmlformats.org/officeDocument/2006/relationships" xmlns:m="http://schemas.openxmlformats.org/officeDocument/2006/math" xmlns:v="urn:schemas-microsoft-com:vml" xmlns:wp14="http://schemas.microsoft.com/office/word/2010/wordprocessingDrawing" xmlns:wp="http://schemas.openxmlformats.org/drawingml/2006/wordprocessingDrawing" xmlns:w10="urn:schemas-microsoft-com:office:word" xmlns:w="http://schemas.openxmlformats.org/wordprocessingml/2006/main" xmlns:w14="http://schemas.microsoft.com/office/word/2010/wordml" xmlns:w15="http://schemas.microsoft.com/office/word/2012/wordml" xmlns:w16cid="http://schemas.microsoft.com/office/word/2016/wordml/cid" xmlns:w16se="http://schemas.microsoft.com/office/word/2015/wordml/symex" xmlns:wpg="http://schemas.microsoft.com/office/word/2010/wordprocessingGroup" xmlns:wpi="http://schemas.microsoft.com/office/word/2010/wordprocessingInk" xmlns:wne="http://schemas.microsoft.com/office/word/2006/wordml" xmlns:wps="http://schemas.microsoft.com/office/word/2010/wordprocessingShape" mc:Ignorable="w14 w15 w16se w16cid wp14">
+<w:document xmlns:wpc="http://schemas.microsoft.com/office/word/2010/wordprocessingCanvas" xmlns:cx="http://schemas.microsoft.com/office/drawing/2014/chartex" xmlns:cx1="http://schemas.microsoft.com/office/drawing/2015/9/8/chartex" xmlns:mc="http://schemas.openxmlformats.org/markup-compatibility/2006" xmlns:o="urn:schemas-microsoft-com:office:office" xmlns:r="http://schemas.openxmlformats.org/officeDocument/2006/relationships" xmlns:m="http://schemas.openxmlformats.org/officeDocument/2006/math" xmlns:v="urn:schemas-microsoft-com:vml" xmlns:wp14="http://schemas.microsoft.com/office/word/2010/wordprocessingDrawing" xmlns:wp="http://schemas.openxmlformats.org/drawingml/2006/wordprocessingDrawing" xmlns:w10="urn:schemas-microsoft-com:office:word" xmlns:w="http://schemas.openxmlformats.org/wordprocessingml/2006/main" xmlns:w14="http://schemas.microsoft.com/office/word/2010/wordml" xmlns:w15="http://schemas.microsoft.com/office/word/2012/wordml" xmlns:w16se="http://schemas.microsoft.com/office/word/2015/wordml/symex" xmlns:wpg="http://schemas.microsoft.com/office/word/2010/wordprocessingGroup" xmlns:wpi="http://schemas.microsoft.com/office/word/2010/wordprocessingInk" xmlns:wne="http://schemas.microsoft.com/office/word/2006/wordml" xmlns:wps="http://schemas.microsoft.com/office/word/2010/wordprocessingShape" mc:Ignorable="w14 w15 w16se wp14">
   <w:body>
     <w:sdt>
       <w:sdtPr>
@@ -39,7 +39,6 @@
               <w:szCs w:val="72"/>
             </w:rPr>
           </w:pPr>
-          <w:proofErr w:type="spellStart"/>
           <w:r>
             <w:rPr>
               <w:rFonts w:asciiTheme="minorHAnsi" w:hAnsiTheme="minorHAnsi"/>
@@ -48,31 +47,8 @@
               <w:sz w:val="72"/>
               <w:szCs w:val="72"/>
             </w:rPr>
-            <w:t>Artykuły</w:t>
+            <w:t>Artykuły do IGNISa</w:t>
           </w:r>
-          <w:proofErr w:type="spellEnd"/>
-          <w:r>
-            <w:rPr>
-              <w:rFonts w:asciiTheme="minorHAnsi" w:hAnsiTheme="minorHAnsi"/>
-              <w:b/>
-              <w:color w:val="7030A0"/>
-              <w:sz w:val="72"/>
-              <w:szCs w:val="72"/>
-            </w:rPr>
-            <w:t xml:space="preserve"> do </w:t>
-          </w:r>
-          <w:proofErr w:type="spellStart"/>
-          <w:r>
-            <w:rPr>
-              <w:rFonts w:asciiTheme="minorHAnsi" w:hAnsiTheme="minorHAnsi"/>
-              <w:b/>
-              <w:color w:val="7030A0"/>
-              <w:sz w:val="72"/>
-              <w:szCs w:val="72"/>
-            </w:rPr>
-            <w:t>IGNISa</w:t>
-          </w:r>
-          <w:proofErr w:type="spellEnd"/>
         </w:p>
         <w:p>
           <w:pPr>
@@ -88,7 +64,7 @@
         </w:p>
         <w:p>
           <w:pPr>
-            <w:pStyle w:val="Spistreci1"/>
+            <w:pStyle w:val="TOC1"/>
             <w:tabs>
               <w:tab w:val="right" w:leader="dot" w:pos="9350"/>
             </w:tabs>
@@ -122,7 +98,7 @@
           <w:hyperlink w:anchor="_Toc6428433" w:history="1">
             <w:r>
               <w:rPr>
-                <w:rStyle w:val="Hipercze"/>
+                <w:rStyle w:val="Hyperlink"/>
                 <w:rFonts w:cs="Times New Roman"/>
                 <w:noProof/>
                 <w:lang w:val="pl-PL"/>
@@ -181,7 +157,7 @@
         </w:p>
         <w:p>
           <w:pPr>
-            <w:pStyle w:val="Spistreci1"/>
+            <w:pStyle w:val="TOC1"/>
             <w:tabs>
               <w:tab w:val="right" w:leader="dot" w:pos="9350"/>
             </w:tabs>
@@ -194,7 +170,7 @@
           <w:hyperlink w:anchor="_Toc6428434" w:history="1">
             <w:r>
               <w:rPr>
-                <w:rStyle w:val="Hipercze"/>
+                <w:rStyle w:val="Hyperlink"/>
                 <w:rFonts w:cs="Times New Roman"/>
                 <w:noProof/>
                 <w:lang w:val="pl-PL"/>
@@ -253,7 +229,7 @@
         </w:p>
         <w:p>
           <w:pPr>
-            <w:pStyle w:val="Spistreci1"/>
+            <w:pStyle w:val="TOC1"/>
             <w:tabs>
               <w:tab w:val="right" w:leader="dot" w:pos="9350"/>
             </w:tabs>
@@ -266,7 +242,7 @@
           <w:hyperlink w:anchor="_Toc6428435" w:history="1">
             <w:r>
               <w:rPr>
-                <w:rStyle w:val="Hipercze"/>
+                <w:rStyle w:val="Hyperlink"/>
                 <w:rFonts w:cs="Times New Roman"/>
                 <w:noProof/>
                 <w:lang w:val="pl-PL"/>
@@ -325,7 +301,7 @@
         </w:p>
         <w:p>
           <w:pPr>
-            <w:pStyle w:val="Spistreci1"/>
+            <w:pStyle w:val="TOC1"/>
             <w:tabs>
               <w:tab w:val="right" w:leader="dot" w:pos="9350"/>
             </w:tabs>
@@ -338,7 +314,7 @@
           <w:hyperlink w:anchor="_Toc6428436" w:history="1">
             <w:r>
               <w:rPr>
-                <w:rStyle w:val="Hipercze"/>
+                <w:rStyle w:val="Hyperlink"/>
                 <w:rFonts w:cs="Times New Roman"/>
                 <w:noProof/>
                 <w:lang w:val="pl-PL"/>
@@ -397,7 +373,7 @@
         </w:p>
         <w:p>
           <w:pPr>
-            <w:pStyle w:val="Spistreci1"/>
+            <w:pStyle w:val="TOC1"/>
             <w:tabs>
               <w:tab w:val="right" w:leader="dot" w:pos="9350"/>
             </w:tabs>
@@ -410,7 +386,7 @@
           <w:hyperlink w:anchor="_Toc6428437" w:history="1">
             <w:r>
               <w:rPr>
-                <w:rStyle w:val="Hipercze"/>
+                <w:rStyle w:val="Hyperlink"/>
                 <w:rFonts w:cs="Times New Roman"/>
                 <w:noProof/>
                 <w:lang w:val="pl-PL"/>
@@ -469,7 +445,7 @@
         </w:p>
         <w:p>
           <w:pPr>
-            <w:pStyle w:val="Spistreci1"/>
+            <w:pStyle w:val="TOC1"/>
             <w:tabs>
               <w:tab w:val="right" w:leader="dot" w:pos="9350"/>
             </w:tabs>
@@ -482,7 +458,7 @@
           <w:hyperlink w:anchor="_Toc6428438" w:history="1">
             <w:r>
               <w:rPr>
-                <w:rStyle w:val="Hipercze"/>
+                <w:rStyle w:val="Hyperlink"/>
                 <w:rFonts w:cs="Times New Roman"/>
                 <w:noProof/>
                 <w:lang w:val="pl-PL"/>
@@ -541,7 +517,7 @@
         </w:p>
         <w:p>
           <w:pPr>
-            <w:pStyle w:val="Spistreci1"/>
+            <w:pStyle w:val="TOC1"/>
             <w:tabs>
               <w:tab w:val="right" w:leader="dot" w:pos="9350"/>
             </w:tabs>
@@ -554,7 +530,7 @@
           <w:hyperlink w:anchor="_Toc6428439" w:history="1">
             <w:r>
               <w:rPr>
-                <w:rStyle w:val="Hipercze"/>
+                <w:rStyle w:val="Hyperlink"/>
                 <w:rFonts w:cs="Times New Roman"/>
                 <w:noProof/>
                 <w:lang w:val="pl-PL"/>
@@ -686,7 +662,7 @@
     </w:p>
     <w:p>
       <w:pPr>
-        <w:pStyle w:val="Nagwek1"/>
+        <w:pStyle w:val="Heading1"/>
         <w:spacing w:before="0" w:after="0" w:line="360" w:lineRule="auto"/>
         <w:jc w:val="both"/>
         <w:rPr>
@@ -739,23 +715,7 @@
           <w:rFonts w:cs="Times New Roman"/>
           <w:lang w:val="pl-PL"/>
         </w:rPr>
-        <w:t xml:space="preserve">” (KL 33). Modlitwa liturgiczna daje nam pewność, że uczestniczymy w świętych misteriach i „chodzimy w obecności Bożej” (por. </w:t>
-      </w:r>
-      <w:proofErr w:type="spellStart"/>
-      <w:r>
-        <w:rPr>
-          <w:rFonts w:cs="Times New Roman"/>
-          <w:lang w:val="pl-PL"/>
-        </w:rPr>
-        <w:t>Ps</w:t>
-      </w:r>
-      <w:proofErr w:type="spellEnd"/>
-      <w:r>
-        <w:rPr>
-          <w:rFonts w:cs="Times New Roman"/>
-          <w:lang w:val="pl-PL"/>
-        </w:rPr>
-        <w:t xml:space="preserve"> 116). Jest to rzecz fundamentalna, która pozwoli nam pochylić się nad tajemnicą liturgii w tym cyklu artykułów.</w:t>
+        <w:t>” (KL 33). Modlitwa liturgiczna daje nam pewność, że uczestniczymy w świętych misteriach i „chodzimy w obecności Bożej” (por. Ps 116). Jest to rzecz fundamentalna, która pozwoli nam pochylić się nad tajemnicą liturgii w tym cyklu artykułów.</w:t>
       </w:r>
     </w:p>
     <w:p>
@@ -988,19 +948,8 @@
           <w:shd w:val="clear" w:color="auto" w:fill="FFFF00"/>
           <w:lang w:val="pl-PL"/>
         </w:rPr>
-        <w:t xml:space="preserve">Pater </w:t>
-      </w:r>
-      <w:proofErr w:type="spellStart"/>
-      <w:r>
-        <w:rPr>
-          <w:rFonts w:cs="Times New Roman"/>
-          <w:i/>
-          <w:shd w:val="clear" w:color="auto" w:fill="FFFF00"/>
-          <w:lang w:val="pl-PL"/>
-        </w:rPr>
-        <w:t>noster</w:t>
-      </w:r>
-      <w:proofErr w:type="spellEnd"/>
+        <w:t>Pater noster</w:t>
+      </w:r>
       <w:r>
         <w:rPr>
           <w:rFonts w:cs="Times New Roman"/>
@@ -1020,7 +969,7 @@
     </w:p>
     <w:p>
       <w:pPr>
-        <w:pStyle w:val="Nagwek1"/>
+        <w:pStyle w:val="Heading1"/>
         <w:spacing w:before="0" w:after="0" w:line="360" w:lineRule="auto"/>
         <w:jc w:val="both"/>
         <w:rPr>
@@ -1086,23 +1035,7 @@
           <w:rFonts w:cs="Times New Roman"/>
           <w:lang w:val="pl-PL"/>
         </w:rPr>
-        <w:t xml:space="preserve">Na ołtarzu albo obok powinny znajdować się dwa, cztery lub sześć, a podczas Mszy celebrowanej przez biskupa siedem świeczników (por. OWMR 117), których liczbę, w liturgii </w:t>
-      </w:r>
-      <w:proofErr w:type="spellStart"/>
-      <w:r>
-        <w:rPr>
-          <w:rFonts w:cs="Times New Roman"/>
-          <w:lang w:val="pl-PL"/>
-        </w:rPr>
-        <w:t>przedsoborowej</w:t>
-      </w:r>
-      <w:proofErr w:type="spellEnd"/>
-      <w:r>
-        <w:rPr>
-          <w:rFonts w:cs="Times New Roman"/>
-          <w:lang w:val="pl-PL"/>
-        </w:rPr>
-        <w:t xml:space="preserve">, zapalano zależnie od rangi święta. </w:t>
+        <w:t xml:space="preserve">Na ołtarzu albo obok powinny znajdować się dwa, cztery lub sześć, a podczas Mszy celebrowanej przez biskupa siedem świeczników (por. OWMR 117), których liczbę, w liturgii przedsoborowej, zapalano zależnie od rangi święta. </w:t>
       </w:r>
     </w:p>
     <w:p>
@@ -1250,7 +1183,6 @@
         </w:rPr>
         <w:t xml:space="preserve">Postawa klęcząca wyraża uniżenie, skruchę i pokorę. Przyjmujemy ją dwa razy, w momencie ukazania nam Ciała i Krwi Chrystusa, czyli na przeistoczeniu i po </w:t>
       </w:r>
-      <w:proofErr w:type="spellStart"/>
       <w:r>
         <w:rPr>
           <w:rFonts w:cs="Times New Roman"/>
@@ -1258,9 +1190,49 @@
           <w:highlight w:val="yellow"/>
           <w:lang w:val="pl-PL"/>
         </w:rPr>
-        <w:t>Agnus</w:t>
-      </w:r>
-      <w:proofErr w:type="spellEnd"/>
+        <w:t>Agnus dei</w:t>
+      </w:r>
+      <w:r>
+        <w:rPr>
+          <w:rFonts w:cs="Times New Roman"/>
+          <w:lang w:val="pl-PL"/>
+        </w:rPr>
+        <w:t xml:space="preserve">. Istotnym jest, że przyklękamy zawsze na </w:t>
+      </w:r>
+      <w:r>
+        <w:rPr>
+          <w:rFonts w:cs="Times New Roman"/>
+          <w:b/>
+          <w:highlight w:val="yellow"/>
+          <w:lang w:val="pl-PL"/>
+        </w:rPr>
+        <w:t>prawe kolano</w:t>
+      </w:r>
+      <w:r>
+        <w:rPr>
+          <w:rFonts w:cs="Times New Roman"/>
+          <w:lang w:val="pl-PL"/>
+        </w:rPr>
+        <w:t xml:space="preserve"> (por. 274 OWMR), czyli za każdym razem powinniśmy ugiąć najpierw prawą nogę.</w:t>
+      </w:r>
+    </w:p>
+    <w:p>
+      <w:pPr>
+        <w:spacing w:after="0" w:line="360" w:lineRule="auto"/>
+        <w:ind w:firstLine="720"/>
+        <w:jc w:val="both"/>
+        <w:rPr>
+          <w:rFonts w:cs="Times New Roman"/>
+          <w:lang w:val="pl-PL"/>
+        </w:rPr>
+      </w:pPr>
+      <w:r>
+        <w:rPr>
+          <w:rFonts w:cs="Times New Roman"/>
+          <w:lang w:val="pl-PL"/>
+        </w:rPr>
+        <w:t xml:space="preserve">Jak opisałem wyżej, liturgiczne postawy ciała mają nam służyć do lepszego przeżywania Mszy świętej. Ważne jest, aby wykonywać je dokładnie i świadomie. Przyjęcie pozycji stojącej w rozkroku i z założonymi rękami na piersiach, zarzucenie nogi na nogi na nogę siedząc na krześle i przykucnięcie na przeistoczeniu powoduje, że rozmywamy granicę między </w:t>
+      </w:r>
       <w:r>
         <w:rPr>
           <w:rFonts w:cs="Times New Roman"/>
@@ -1268,30 +1240,75 @@
           <w:highlight w:val="yellow"/>
           <w:lang w:val="pl-PL"/>
         </w:rPr>
-        <w:t xml:space="preserve"> dei</w:t>
-      </w:r>
-      <w:r>
-        <w:rPr>
-          <w:rFonts w:cs="Times New Roman"/>
-          <w:lang w:val="pl-PL"/>
-        </w:rPr>
-        <w:t xml:space="preserve">. Istotnym jest, że przyklękamy zawsze na </w:t>
-      </w:r>
-      <w:r>
-        <w:rPr>
-          <w:rFonts w:cs="Times New Roman"/>
-          <w:b/>
+        <w:t>sacrum</w:t>
+      </w:r>
+      <w:r>
+        <w:rPr>
+          <w:rFonts w:cs="Times New Roman"/>
+          <w:lang w:val="pl-PL"/>
+        </w:rPr>
+        <w:t xml:space="preserve"> a </w:t>
+      </w:r>
+      <w:r>
+        <w:rPr>
+          <w:rFonts w:cs="Times New Roman"/>
+          <w:i/>
           <w:highlight w:val="yellow"/>
           <w:lang w:val="pl-PL"/>
         </w:rPr>
-        <w:t>prawe kolano</w:t>
-      </w:r>
-      <w:r>
-        <w:rPr>
-          <w:rFonts w:cs="Times New Roman"/>
-          <w:lang w:val="pl-PL"/>
-        </w:rPr>
-        <w:t xml:space="preserve"> (por. 274 OWMR), czyli za każdym razem powinniśmy ugiąć najpierw prawą nogę.</w:t>
+        <w:t>profanum</w:t>
+      </w:r>
+      <w:r>
+        <w:rPr>
+          <w:rFonts w:cs="Times New Roman"/>
+          <w:lang w:val="pl-PL"/>
+        </w:rPr>
+        <w:t>. Nie chodzi o to, żeby odrywać Boga od naszego życia, ale okazać mu należyty szacunek. Warto zastanowić się, czy zachowania i postawy, które przyjmuję na Eucharystii są takimi, jakie stosuję w wyjątkowych sytuacjach, jak np. jubileusz rodzinny czy rozmowa rekrutacyjna. Dochodzimy do pytania: kim dla mnie jest Bóg? Jeśli na randce zachowujemy większą kulturę niż w kościele, to wymaga to od nas podjęcia refleksji. Przecież w obu przypadkach mamy do czynienia z osobą, która jest dla nas szczególnie ważna, a przynajmniej taką być powinna.</w:t>
+      </w:r>
+    </w:p>
+    <w:p>
+      <w:pPr>
+        <w:spacing w:after="0" w:line="360" w:lineRule="auto"/>
+        <w:jc w:val="both"/>
+        <w:rPr>
+          <w:rFonts w:cs="Times New Roman"/>
+          <w:lang w:val="pl-PL"/>
+        </w:rPr>
+      </w:pPr>
+      <w:r>
+        <w:rPr>
+          <w:rFonts w:cs="Times New Roman"/>
+          <w:lang w:val="pl-PL"/>
+        </w:rPr>
+        <w:t>Pragnę ten temat zamknąć cytatem, który wyraża tajemnicę budowania mistycznego Ciała Chrystusa przez wiernych. „</w:t>
+      </w:r>
+      <w:r>
+        <w:rPr>
+          <w:rFonts w:cs="Times New Roman"/>
+          <w:lang w:val="pl-PL"/>
+        </w:rPr>
+        <w:t>Zachowywanie przez wszystkich uczestników jednolitych post</w:t>
+      </w:r>
+      <w:r>
+        <w:rPr>
+          <w:rFonts w:cs="Times New Roman"/>
+          <w:lang w:val="pl-PL"/>
+        </w:rPr>
+        <w:t xml:space="preserve">aw ciała jest znakiem jedności członków chrześcijańskiej wspólnoty zgromadzonych na sprawowanie świętej </w:t>
+      </w:r>
+      <w:r>
+        <w:rPr>
+          <w:rFonts w:cs="Times New Roman"/>
+          <w:lang w:val="pl-PL"/>
+        </w:rPr>
+        <w:t>liturgii: wyrażają one bowiem i kształtują duchowe przeżycia uczestniczących</w:t>
+      </w:r>
+      <w:r>
+        <w:rPr>
+          <w:rFonts w:cs="Times New Roman"/>
+          <w:lang w:val="pl-PL"/>
+        </w:rPr>
+        <w:t>” (OWMR 42).</w:t>
       </w:r>
     </w:p>
     <w:p>
@@ -1309,7 +1326,24 @@
           <w:rFonts w:cs="Times New Roman"/>
           <w:lang w:val="pl-PL"/>
         </w:rPr>
-        <w:t xml:space="preserve">Jak opisałem wyżej, liturgiczne postawy ciała mają nam służyć do lepszego przeżywania Mszy świętej. Ważne jest, aby wykonywać je dokładnie i świadomie. Przyjęcie pozycji stojącej w rozkroku i z założonymi rękami na piersiach, zarzucenie nogi na nogi na nogę siedząc na krześle i przykucnięcie na przeistoczeniu powoduje, że rozmywamy granicę między </w:t>
+        <w:t>Drugą pomocą, którą daje nam Kościół, są gesty. W tym artykule chciałbym się skupić na skłonach, które zostały opisane w 275. punkcie OWMR. Dzielimy je na dwie grupy: pochylenie ciała i głowy.</w:t>
+      </w:r>
+    </w:p>
+    <w:p>
+      <w:pPr>
+        <w:spacing w:after="0" w:line="360" w:lineRule="auto"/>
+        <w:jc w:val="both"/>
+        <w:rPr>
+          <w:rFonts w:cs="Times New Roman"/>
+          <w:lang w:val="pl-PL"/>
+        </w:rPr>
+      </w:pPr>
+      <w:r>
+        <w:rPr>
+          <w:rFonts w:cs="Times New Roman"/>
+          <w:lang w:val="pl-PL"/>
+        </w:rPr>
+        <w:t xml:space="preserve">Pochylenie ciała oznacza, że poza głową poruszane są także nasze barki. Głęboki skłon dotyczy wiernych w dwóch sytuacjach – wspomnienie tajemnicy wcielenia w </w:t>
       </w:r>
       <w:r>
         <w:rPr>
@@ -1318,14 +1352,66 @@
           <w:highlight w:val="yellow"/>
           <w:lang w:val="pl-PL"/>
         </w:rPr>
-        <w:t>sacrum</w:t>
-      </w:r>
-      <w:r>
-        <w:rPr>
-          <w:rFonts w:cs="Times New Roman"/>
-          <w:lang w:val="pl-PL"/>
-        </w:rPr>
-        <w:t xml:space="preserve"> a </w:t>
+        <w:t>Credo</w:t>
+      </w:r>
+      <w:r>
+        <w:rPr>
+          <w:rFonts w:cs="Times New Roman"/>
+          <w:lang w:val="pl-PL"/>
+        </w:rPr>
+        <w:t xml:space="preserve"> i błogosławieństwo końcowe.</w:t>
+      </w:r>
+    </w:p>
+    <w:p>
+      <w:pPr>
+        <w:spacing w:after="0" w:line="360" w:lineRule="auto"/>
+        <w:rPr>
+          <w:iCs/>
+          <w:lang w:val="pl-PL"/>
+        </w:rPr>
+      </w:pPr>
+      <w:r>
+        <w:rPr>
+          <w:rFonts w:cs="Times New Roman"/>
+          <w:lang w:val="pl-PL"/>
+        </w:rPr>
+        <w:t>Pochylenie głowy natomiast „</w:t>
+      </w:r>
+      <w:r>
+        <w:rPr>
+          <w:rFonts w:cs="Times New Roman"/>
+          <w:lang w:val="pl-PL"/>
+        </w:rPr>
+        <w:t>czyni się, wymawiając razem imiona Trzech Osób Boskich, imię</w:t>
+      </w:r>
+      <w:r>
+        <w:rPr>
+          <w:rFonts w:cs="Times New Roman"/>
+          <w:lang w:val="pl-PL"/>
+        </w:rPr>
+        <w:t xml:space="preserve"> </w:t>
+      </w:r>
+      <w:r>
+        <w:rPr>
+          <w:rFonts w:cs="Times New Roman"/>
+          <w:lang w:val="pl-PL"/>
+        </w:rPr>
+        <w:t>Jezusa, Najświętszej Maryi Panny i Świętego, na cześć którego sprawuje się Mszę</w:t>
+      </w:r>
+      <w:r>
+        <w:rPr>
+          <w:rFonts w:cs="Times New Roman"/>
+          <w:lang w:val="pl-PL"/>
+        </w:rPr>
+        <w:t xml:space="preserve">”. Jest to aktualnie najdokładniejszy zapis odnośnie ukłonów na Eucharystii. Na jego kanwie przyjęło się, że skłaniamy się wtedy, kiedy wypowiadamy dane imiona, a nie kiedy je słyszymy. W ten </w:t>
+      </w:r>
+      <w:r>
+        <w:rPr>
+          <w:rFonts w:cs="Times New Roman"/>
+          <w:lang w:val="pl-PL"/>
+        </w:rPr>
+        <w:lastRenderedPageBreak/>
+        <w:t xml:space="preserve">sposób pochylamy się na: imię Maryi w </w:t>
       </w:r>
       <w:r>
         <w:rPr>
@@ -1334,14 +1420,46 @@
           <w:highlight w:val="yellow"/>
           <w:lang w:val="pl-PL"/>
         </w:rPr>
-        <w:t>profanum</w:t>
-      </w:r>
-      <w:r>
-        <w:rPr>
-          <w:rFonts w:cs="Times New Roman"/>
-          <w:lang w:val="pl-PL"/>
-        </w:rPr>
-        <w:t>. Nie chodzi o to, żeby odrywać Boga od naszego życia, ale okazać mu należyty szacunek. Warto zastanowić się, czy zachowania i postawy, które przyjmuję na Eucharystii są takimi, jakie stosuję w wyjątkowych sytuacjach, jak np. jubileusz rodzinny czy rozmowa rekrutacyjna. Dochodzimy do pytania: kim dla mnie jest Bóg? Jeśli na randce zachowujemy większą kulturę niż w kościele, to wymaga to od nas podjęcia refleksji. Przecież w obu przypadkach mamy do czynienia z osobą, która jest dla nas szczególnie ważna, a przynajmniej taką być powinna.</w:t>
+        <w:t>Confiteor</w:t>
+      </w:r>
+      <w:r>
+        <w:rPr>
+          <w:rFonts w:cs="Times New Roman"/>
+          <w:lang w:val="pl-PL"/>
+        </w:rPr>
+        <w:t xml:space="preserve">, imię Jezusa w </w:t>
+      </w:r>
+      <w:r>
+        <w:rPr>
+          <w:rFonts w:cs="Times New Roman"/>
+          <w:i/>
+          <w:highlight w:val="yellow"/>
+          <w:lang w:val="pl-PL"/>
+        </w:rPr>
+        <w:t>Gloria</w:t>
+      </w:r>
+      <w:r>
+        <w:rPr>
+          <w:rFonts w:cs="Times New Roman"/>
+          <w:lang w:val="pl-PL"/>
+        </w:rPr>
+        <w:t xml:space="preserve"> i </w:t>
+      </w:r>
+      <w:r>
+        <w:rPr>
+          <w:rFonts w:cs="Times New Roman"/>
+          <w:i/>
+          <w:highlight w:val="yellow"/>
+          <w:lang w:val="pl-PL"/>
+        </w:rPr>
+        <w:t>Credo</w:t>
+      </w:r>
+      <w:r>
+        <w:rPr>
+          <w:rFonts w:cs="Times New Roman"/>
+          <w:lang w:val="pl-PL"/>
+        </w:rPr>
+        <w:t>. Za takim rozwiązaniem przemawia przytoczony wyżej cytat o jedności postaw ciała na celebracji liturgicznej.</w:t>
       </w:r>
     </w:p>
     <w:p>
@@ -1353,41 +1471,44 @@
           <w:lang w:val="pl-PL"/>
         </w:rPr>
       </w:pPr>
-      <w:r>
-        <w:rPr>
-          <w:rFonts w:cs="Times New Roman"/>
-          <w:lang w:val="pl-PL"/>
-        </w:rPr>
-        <w:t>Pragnę ten temat zamknąć cytatem, który wyraża tajemnicę budowania mistycznego Ciała Chrystusa przez wiernych. „</w:t>
-      </w:r>
-      <w:r>
-        <w:rPr>
-          <w:rFonts w:cs="Times New Roman"/>
-          <w:lang w:val="pl-PL"/>
-        </w:rPr>
-        <w:t>Zachowywanie przez wszystkich uczestników jednolitych post</w:t>
-      </w:r>
-      <w:r>
-        <w:rPr>
-          <w:rFonts w:cs="Times New Roman"/>
-          <w:lang w:val="pl-PL"/>
-        </w:rPr>
-        <w:t xml:space="preserve">aw ciała jest znakiem jedności członków chrześcijańskiej wspólnoty zgromadzonych na sprawowanie świętej </w:t>
-      </w:r>
-      <w:r>
-        <w:rPr>
-          <w:rFonts w:cs="Times New Roman"/>
-          <w:lang w:val="pl-PL"/>
-        </w:rPr>
-        <w:t>liturgii: wyrażają one bowiem i kształtują duchowe przeżycia uczestniczących</w:t>
-      </w:r>
-      <w:r>
-        <w:rPr>
-          <w:rFonts w:cs="Times New Roman"/>
-          <w:lang w:val="pl-PL"/>
-        </w:rPr>
-        <w:t>” (OWMR 42).</w:t>
-      </w:r>
+    </w:p>
+    <w:p>
+      <w:pPr>
+        <w:spacing w:after="0" w:line="360" w:lineRule="auto"/>
+        <w:jc w:val="both"/>
+        <w:rPr>
+          <w:rFonts w:cs="Times New Roman"/>
+          <w:lang w:val="pl-PL"/>
+        </w:rPr>
+      </w:pPr>
+      <w:r>
+        <w:rPr>
+          <w:rFonts w:cs="Times New Roman"/>
+          <w:lang w:val="pl-PL"/>
+        </w:rPr>
+        <w:br w:type="page"/>
+      </w:r>
+    </w:p>
+    <w:p>
+      <w:pPr>
+        <w:pStyle w:val="Heading1"/>
+        <w:spacing w:before="0" w:after="0" w:line="360" w:lineRule="auto"/>
+        <w:jc w:val="both"/>
+        <w:rPr>
+          <w:rFonts w:ascii="Times New Roman" w:hAnsi="Times New Roman" w:cs="Times New Roman"/>
+          <w:lang w:val="pl-PL"/>
+        </w:rPr>
+      </w:pPr>
+      <w:bookmarkStart w:id="2" w:name="_Toc6428435"/>
+      <w:r>
+        <w:rPr>
+          <w:rFonts w:ascii="Times New Roman" w:hAnsi="Times New Roman" w:cs="Times New Roman"/>
+          <w:lang w:val="pl-PL"/>
+        </w:rPr>
+        <w:lastRenderedPageBreak/>
+        <w:t>Chcę ją dobrze pełnić</w:t>
+      </w:r>
+      <w:bookmarkEnd w:id="2"/>
     </w:p>
     <w:p>
       <w:pPr>
@@ -1404,24 +1525,70 @@
           <w:rFonts w:cs="Times New Roman"/>
           <w:lang w:val="pl-PL"/>
         </w:rPr>
-        <w:t>Drugą pomocą, którą daje nam Kościół, są gesty. W tym artykule chciałbym się skupić na skłonach, które zostały opisane w 275. punkcie OWMR. Dzielimy je na dwie grupy: pochylenie ciała i głowy.</w:t>
-      </w:r>
-    </w:p>
-    <w:p>
-      <w:pPr>
-        <w:spacing w:after="0" w:line="360" w:lineRule="auto"/>
-        <w:jc w:val="both"/>
-        <w:rPr>
-          <w:rFonts w:cs="Times New Roman"/>
-          <w:lang w:val="pl-PL"/>
-        </w:rPr>
-      </w:pPr>
-      <w:r>
-        <w:rPr>
-          <w:rFonts w:cs="Times New Roman"/>
-          <w:lang w:val="pl-PL"/>
-        </w:rPr>
-        <w:t xml:space="preserve">Pochylenie ciała oznacza, że poza głową poruszane są także nasze barki. Głęboki skłon dotyczy wiernych w dwóch sytuacjach – wspomnienie tajemnicy wcielenia w </w:t>
+        <w:t>Zaraz po rozpoczęciu Mszy świętej ma miejsce a</w:t>
+      </w:r>
+      <w:r>
+        <w:rPr>
+          <w:rFonts w:cs="Times New Roman"/>
+          <w:lang w:val="pl-PL"/>
+        </w:rPr>
+        <w:t>kt pokuty</w:t>
+      </w:r>
+      <w:r>
+        <w:rPr>
+          <w:rFonts w:cs="Times New Roman"/>
+          <w:lang w:val="pl-PL"/>
+        </w:rPr>
+        <w:t>, którego celem jest</w:t>
+      </w:r>
+      <w:r>
+        <w:rPr>
+          <w:rFonts w:cs="Times New Roman"/>
+          <w:lang w:val="pl-PL"/>
+        </w:rPr>
+        <w:t xml:space="preserve"> uznanie przed Bogiem, bliźnimi i</w:t>
+      </w:r>
+      <w:r>
+        <w:rPr>
+          <w:rFonts w:cs="Times New Roman"/>
+          <w:lang w:val="pl-PL"/>
+        </w:rPr>
+        <w:t xml:space="preserve"> sobą</w:t>
+      </w:r>
+      <w:r>
+        <w:rPr>
+          <w:rFonts w:cs="Times New Roman"/>
+          <w:lang w:val="pl-PL"/>
+        </w:rPr>
+        <w:t xml:space="preserve"> naszej ludzkiej słabości</w:t>
+      </w:r>
+      <w:r>
+        <w:rPr>
+          <w:rFonts w:cs="Times New Roman"/>
+          <w:lang w:val="pl-PL"/>
+        </w:rPr>
+        <w:t>.</w:t>
+      </w:r>
+      <w:r>
+        <w:rPr>
+          <w:rFonts w:cs="Times New Roman"/>
+          <w:lang w:val="pl-PL"/>
+        </w:rPr>
+        <w:t xml:space="preserve"> Z tego powodu</w:t>
+      </w:r>
+      <w:r>
+        <w:rPr>
+          <w:rFonts w:cs="Times New Roman"/>
+          <w:lang w:val="pl-PL"/>
+        </w:rPr>
+        <w:t xml:space="preserve"> w</w:t>
+      </w:r>
+      <w:r>
+        <w:rPr>
+          <w:rFonts w:cs="Times New Roman"/>
+          <w:lang w:val="pl-PL"/>
+        </w:rPr>
+        <w:t xml:space="preserve"> nadzwyczajnej formie rytu rzymskiego występuje podwójna spowiedź powszechna. Najpierw kapłan odmawia </w:t>
       </w:r>
       <w:r>
         <w:rPr>
@@ -1430,66 +1597,14 @@
           <w:highlight w:val="yellow"/>
           <w:lang w:val="pl-PL"/>
         </w:rPr>
-        <w:t>Credo</w:t>
-      </w:r>
-      <w:r>
-        <w:rPr>
-          <w:rFonts w:cs="Times New Roman"/>
-          <w:lang w:val="pl-PL"/>
-        </w:rPr>
-        <w:t xml:space="preserve"> i błogosławieństwo końcowe.</w:t>
-      </w:r>
-    </w:p>
-    <w:p>
-      <w:pPr>
-        <w:spacing w:after="0" w:line="360" w:lineRule="auto"/>
-        <w:rPr>
-          <w:iCs/>
-          <w:lang w:val="pl-PL"/>
-        </w:rPr>
-      </w:pPr>
-      <w:r>
-        <w:rPr>
-          <w:rFonts w:cs="Times New Roman"/>
-          <w:lang w:val="pl-PL"/>
-        </w:rPr>
-        <w:t>Pochylenie głowy natomiast „</w:t>
-      </w:r>
-      <w:r>
-        <w:rPr>
-          <w:rFonts w:cs="Times New Roman"/>
-          <w:lang w:val="pl-PL"/>
-        </w:rPr>
-        <w:t>czyni się, wymawiając razem imiona Trzech Osób Boskich, imię</w:t>
-      </w:r>
-      <w:r>
-        <w:rPr>
-          <w:rFonts w:cs="Times New Roman"/>
-          <w:lang w:val="pl-PL"/>
-        </w:rPr>
-        <w:t xml:space="preserve"> </w:t>
-      </w:r>
-      <w:r>
-        <w:rPr>
-          <w:rFonts w:cs="Times New Roman"/>
-          <w:lang w:val="pl-PL"/>
-        </w:rPr>
-        <w:t>Jezusa, Najświętszej Maryi Panny i Świętego, na cześć którego sprawuje się Mszę</w:t>
-      </w:r>
-      <w:r>
-        <w:rPr>
-          <w:rFonts w:cs="Times New Roman"/>
-          <w:lang w:val="pl-PL"/>
-        </w:rPr>
-        <w:t xml:space="preserve">”. Jest to aktualnie najdokładniejszy zapis odnośnie ukłonów na Eucharystii. Na jego kanwie przyjęło się, że skłaniamy się wtedy, kiedy wypowiadamy dane imiona, a nie kiedy je słyszymy. W ten </w:t>
-      </w:r>
-      <w:r>
-        <w:rPr>
-          <w:rFonts w:cs="Times New Roman"/>
-          <w:lang w:val="pl-PL"/>
-        </w:rPr>
-        <w:lastRenderedPageBreak/>
-        <w:t xml:space="preserve">sposób pochylamy się na: imię Maryi w </w:t>
+        <w:t>Confiteor</w:t>
+      </w:r>
+      <w:r>
+        <w:rPr>
+          <w:rFonts w:cs="Times New Roman"/>
+          <w:lang w:val="pl-PL"/>
+        </w:rPr>
+        <w:t xml:space="preserve"> (łac. Spowiadam się) przed służbą liturgiczną, a następnie ministranci spowiadają się celebransowi. W liturgii posoborowej, w pierwszej formie aktu pokuty, </w:t>
       </w:r>
       <w:r>
         <w:rPr>
@@ -1505,7 +1620,286 @@
           <w:rFonts w:cs="Times New Roman"/>
           <w:lang w:val="pl-PL"/>
         </w:rPr>
-        <w:t xml:space="preserve">, imię Jezusa w </w:t>
+        <w:t xml:space="preserve"> </w:t>
+      </w:r>
+      <w:r>
+        <w:rPr>
+          <w:rFonts w:cs="Times New Roman"/>
+          <w:lang w:val="pl-PL"/>
+        </w:rPr>
+        <w:t xml:space="preserve">odmawiają równocześnie wszyscy wierni i księża. </w:t>
+      </w:r>
+      <w:r>
+        <w:rPr>
+          <w:rFonts w:cs="Times New Roman"/>
+          <w:lang w:val="pl-PL"/>
+        </w:rPr>
+        <w:t>Czasem zdarza nam się zanadto skupić</w:t>
+      </w:r>
+      <w:r>
+        <w:rPr>
+          <w:rFonts w:cs="Times New Roman"/>
+          <w:lang w:val="pl-PL"/>
+        </w:rPr>
+        <w:t xml:space="preserve"> na </w:t>
+      </w:r>
+      <w:r>
+        <w:rPr>
+          <w:rFonts w:cs="Times New Roman"/>
+          <w:lang w:val="pl-PL"/>
+        </w:rPr>
+        <w:t>wypowiadanych słowach</w:t>
+      </w:r>
+      <w:r>
+        <w:rPr>
+          <w:rFonts w:cs="Times New Roman"/>
+          <w:lang w:val="pl-PL"/>
+        </w:rPr>
+        <w:t>,</w:t>
+      </w:r>
+      <w:r>
+        <w:rPr>
+          <w:rFonts w:cs="Times New Roman"/>
+          <w:lang w:val="pl-PL"/>
+        </w:rPr>
+        <w:t xml:space="preserve"> tak</w:t>
+      </w:r>
+      <w:r>
+        <w:rPr>
+          <w:rFonts w:cs="Times New Roman"/>
+          <w:lang w:val="pl-PL"/>
+        </w:rPr>
+        <w:t xml:space="preserve"> że przestajemy</w:t>
+      </w:r>
+      <w:r>
+        <w:rPr>
+          <w:rFonts w:cs="Times New Roman"/>
+          <w:lang w:val="pl-PL"/>
+        </w:rPr>
+        <w:t xml:space="preserve"> zwracać uwagę na to, żeby słuchać siebie nawzajem. </w:t>
+      </w:r>
+      <w:r>
+        <w:rPr>
+          <w:rFonts w:cs="Times New Roman"/>
+          <w:lang w:val="pl-PL"/>
+        </w:rPr>
+        <w:t xml:space="preserve">Akt pokuty to </w:t>
+      </w:r>
+      <w:r>
+        <w:rPr>
+          <w:rFonts w:cs="Times New Roman"/>
+          <w:lang w:val="pl-PL"/>
+        </w:rPr>
+        <w:t>moment naszego publicznego przyznania się do grzechów. Kolejnym wyrazem naszej skruchy jest wyznanie winy, połączone z trzykrotnym uderzeniem się w piersi. Gest ten jest interpretowany w kluczu dwóch fragmentów z Pisma świętego. Mówią one o przemianie serca kamiennego na serce z ciała (por. Ez 36, 26) oraz zaproszeniu Jezusa do swojego wnętrza (por. Ap 4, 20). Spowiedź powszechna kończy się prośbą o wstawiennictwo</w:t>
+      </w:r>
+      <w:r>
+        <w:rPr>
+          <w:rFonts w:cs="Times New Roman"/>
+          <w:lang w:val="pl-PL"/>
+        </w:rPr>
+        <w:t>, skierowaną do</w:t>
+      </w:r>
+      <w:r>
+        <w:rPr>
+          <w:rFonts w:cs="Times New Roman"/>
+          <w:lang w:val="pl-PL"/>
+        </w:rPr>
+        <w:t xml:space="preserve"> wszystkich zebranych w świątyni oraz mieszkańców nieba. Trzeba sobie uświadomić, że słowa, które wypowiadamy podczas aktu pokuty</w:t>
+      </w:r>
+      <w:r>
+        <w:rPr>
+          <w:rFonts w:cs="Times New Roman"/>
+          <w:lang w:val="pl-PL"/>
+        </w:rPr>
+        <w:t>,</w:t>
+      </w:r>
+      <w:r>
+        <w:rPr>
+          <w:rFonts w:cs="Times New Roman"/>
+          <w:lang w:val="pl-PL"/>
+        </w:rPr>
+        <w:t xml:space="preserve"> nie są naszym indywidualnym dialogiem z Panem Bogiem, ale jest to wystąpienie przed lokalnym Kościołem, pokorne przyznanie się do popełnionych przewinień i prośba o modlitwę. </w:t>
+      </w:r>
+    </w:p>
+    <w:p>
+      <w:pPr>
+        <w:spacing w:after="0" w:line="360" w:lineRule="auto"/>
+        <w:ind w:firstLine="720"/>
+        <w:jc w:val="both"/>
+        <w:rPr>
+          <w:rFonts w:cs="Times New Roman"/>
+          <w:lang w:val="pl-PL"/>
+        </w:rPr>
+      </w:pPr>
+      <w:r>
+        <w:rPr>
+          <w:rFonts w:cs="Times New Roman"/>
+          <w:lang w:val="pl-PL"/>
+        </w:rPr>
+        <w:t xml:space="preserve">Mszał Rzymski opisuje cztery formy aktu pokuty. Pierwsza </w:t>
+      </w:r>
+      <w:r>
+        <w:rPr>
+          <w:rFonts w:cs="Times New Roman"/>
+          <w:lang w:val="pl-PL"/>
+        </w:rPr>
+        <w:t>z nich</w:t>
+      </w:r>
+      <w:r>
+        <w:rPr>
+          <w:rFonts w:cs="Times New Roman"/>
+          <w:lang w:val="pl-PL"/>
+        </w:rPr>
+        <w:t xml:space="preserve"> została </w:t>
+      </w:r>
+      <w:r>
+        <w:rPr>
+          <w:rFonts w:cs="Times New Roman"/>
+          <w:lang w:val="pl-PL"/>
+        </w:rPr>
+        <w:t>przedstawiona</w:t>
+      </w:r>
+      <w:r>
+        <w:rPr>
+          <w:rFonts w:cs="Times New Roman"/>
+          <w:lang w:val="pl-PL"/>
+        </w:rPr>
+        <w:t xml:space="preserve"> powyżej. Druga jest krótsza i polega na dialogu kapłana z wiernymi, którzy na przemian przepraszają Boga za grzechy oraz proszą o zmiłowanie i miłosierdzie.</w:t>
+      </w:r>
+    </w:p>
+    <w:p>
+      <w:pPr>
+        <w:spacing w:after="0" w:line="360" w:lineRule="auto"/>
+        <w:jc w:val="both"/>
+        <w:rPr>
+          <w:rFonts w:cs="Times New Roman"/>
+          <w:lang w:val="pl-PL"/>
+        </w:rPr>
+      </w:pPr>
+      <w:r>
+        <w:rPr>
+          <w:rFonts w:cs="Times New Roman"/>
+          <w:lang w:val="pl-PL"/>
+        </w:rPr>
+        <w:t>Trzecia forma składa się z trzech rozwiniętych wezwań (tropów), skierowanych ku Jezusowi, które odnoszą się do Jego zasług i mają na celu wyproszenie zmiłowania.</w:t>
+      </w:r>
+    </w:p>
+    <w:p>
+      <w:pPr>
+        <w:spacing w:after="0" w:line="360" w:lineRule="auto"/>
+        <w:jc w:val="both"/>
+        <w:rPr>
+          <w:rFonts w:cs="Times New Roman"/>
+          <w:lang w:val="pl-PL"/>
+        </w:rPr>
+      </w:pPr>
+      <w:r>
+        <w:rPr>
+          <w:rFonts w:cs="Times New Roman"/>
+          <w:lang w:val="pl-PL"/>
+        </w:rPr>
+        <w:t>Czwartą formą aktu pokuty jest a</w:t>
+      </w:r>
+      <w:r>
+        <w:rPr>
+          <w:rFonts w:cs="Times New Roman"/>
+          <w:lang w:val="pl-PL"/>
+        </w:rPr>
+        <w:t>spersja, czyli pokropienie wiernych wodą święconą. Może</w:t>
+      </w:r>
+      <w:r>
+        <w:rPr>
+          <w:rFonts w:cs="Times New Roman"/>
+          <w:lang w:val="pl-PL"/>
+        </w:rPr>
+        <w:t xml:space="preserve"> mieć ona miejsce </w:t>
+      </w:r>
+      <w:r>
+        <w:rPr>
+          <w:rFonts w:cs="Times New Roman"/>
+          <w:lang w:val="pl-PL"/>
+        </w:rPr>
+        <w:t xml:space="preserve">w każdą niedzielę, a zwłaszcza w okresie Wielkanocnym, w którym symbolika chrztu jest szczególnie bliska (por. </w:t>
+      </w:r>
+      <w:r>
+        <w:rPr>
+          <w:rFonts w:cs="Times New Roman"/>
+          <w:lang w:val="pl-PL"/>
+        </w:rPr>
+        <w:t>Ogólne Wprowadzenie do Mszału Rzymskiego</w:t>
+      </w:r>
+      <w:r>
+        <w:rPr>
+          <w:rFonts w:cs="Times New Roman"/>
+          <w:lang w:val="pl-PL"/>
+        </w:rPr>
+        <w:t xml:space="preserve"> 51).</w:t>
+      </w:r>
+    </w:p>
+    <w:p>
+      <w:pPr>
+        <w:spacing w:after="0" w:line="360" w:lineRule="auto"/>
+        <w:jc w:val="both"/>
+        <w:rPr>
+          <w:rFonts w:cs="Times New Roman"/>
+          <w:lang w:val="pl-PL"/>
+        </w:rPr>
+      </w:pPr>
+      <w:r>
+        <w:rPr>
+          <w:rFonts w:cs="Times New Roman"/>
+          <w:lang w:val="pl-PL"/>
+        </w:rPr>
+        <w:t xml:space="preserve">Po akcie pokuty, w przypadku </w:t>
+      </w:r>
+      <w:r>
+        <w:rPr>
+          <w:rFonts w:cs="Times New Roman"/>
+          <w:lang w:val="pl-PL"/>
+        </w:rPr>
+        <w:t xml:space="preserve">pierwszej </w:t>
+      </w:r>
+      <w:r>
+        <w:rPr>
+          <w:rFonts w:cs="Times New Roman"/>
+          <w:lang w:val="pl-PL"/>
+        </w:rPr>
+        <w:t>i</w:t>
+      </w:r>
+      <w:r>
+        <w:rPr>
+          <w:rFonts w:cs="Times New Roman"/>
+          <w:lang w:val="pl-PL"/>
+        </w:rPr>
+        <w:t xml:space="preserve"> drugiej formy, </w:t>
+      </w:r>
+      <w:r>
+        <w:rPr>
+          <w:rFonts w:cs="Times New Roman"/>
+          <w:lang w:val="pl-PL"/>
+        </w:rPr>
+        <w:t>wypowiada się</w:t>
+      </w:r>
+      <w:r>
+        <w:rPr>
+          <w:rFonts w:cs="Times New Roman"/>
+          <w:lang w:val="pl-PL"/>
+        </w:rPr>
+        <w:t xml:space="preserve"> </w:t>
+      </w:r>
+      <w:r>
+        <w:rPr>
+          <w:rFonts w:cs="Times New Roman"/>
+          <w:lang w:val="pl-PL"/>
+        </w:rPr>
+        <w:t>aklamację</w:t>
+      </w:r>
+      <w:r>
+        <w:rPr>
+          <w:rFonts w:cs="Times New Roman"/>
+          <w:lang w:val="pl-PL"/>
+        </w:rPr>
+        <w:t xml:space="preserve"> </w:t>
       </w:r>
       <w:r>
         <w:rPr>
@@ -1514,14 +1908,78 @@
           <w:highlight w:val="yellow"/>
           <w:lang w:val="pl-PL"/>
         </w:rPr>
-        <w:t>Gloria</w:t>
-      </w:r>
-      <w:r>
-        <w:rPr>
-          <w:rFonts w:cs="Times New Roman"/>
-          <w:lang w:val="pl-PL"/>
-        </w:rPr>
-        <w:t xml:space="preserve"> i </w:t>
+        <w:t>Kyrie eleison</w:t>
+      </w:r>
+      <w:r>
+        <w:rPr>
+          <w:rFonts w:cs="Times New Roman"/>
+          <w:lang w:val="pl-PL"/>
+        </w:rPr>
+        <w:t xml:space="preserve">. Jest to jedyne zdanie na Mszy świętej </w:t>
+      </w:r>
+      <w:r>
+        <w:rPr>
+          <w:rFonts w:cs="Times New Roman"/>
+          <w:lang w:val="pl-PL"/>
+        </w:rPr>
+        <w:t>pochodzenia greckiego</w:t>
+      </w:r>
+      <w:r>
+        <w:rPr>
+          <w:rFonts w:cs="Times New Roman"/>
+          <w:lang w:val="pl-PL"/>
+        </w:rPr>
+        <w:t xml:space="preserve">. Nawiązuje do wołania mieszkańców podbitych krain, aby zwycięzcy oszczędzili ich życie. Jest to prośba pokonanego wodza, który prosi króla o łaskę. Kościół przyjął to wezwanie do liturgii, widząc podobieństwo w naszych </w:t>
+      </w:r>
+      <w:r>
+        <w:rPr>
+          <w:rFonts w:cs="Times New Roman"/>
+          <w:lang w:val="pl-PL"/>
+        </w:rPr>
+        <w:lastRenderedPageBreak/>
+        <w:t>wołaniach o zmiłowanie. Jest to błaganie, aby Bóg nas nie odrzucał, ale przyjął ofiarę naszego życia. Czy rzeczywiście chcemy i jest</w:t>
+      </w:r>
+      <w:r>
+        <w:rPr>
+          <w:rFonts w:cs="Times New Roman"/>
+          <w:lang w:val="pl-PL"/>
+        </w:rPr>
+        <w:t>eśmy gotowi zostać niewolnikami</w:t>
+      </w:r>
+      <w:r>
+        <w:rPr>
+          <w:rFonts w:cs="Times New Roman"/>
+          <w:lang w:val="pl-PL"/>
+        </w:rPr>
+        <w:t xml:space="preserve"> Zbawiciela?</w:t>
+      </w:r>
+    </w:p>
+    <w:p>
+      <w:pPr>
+        <w:spacing w:after="0" w:line="360" w:lineRule="auto"/>
+        <w:jc w:val="both"/>
+        <w:rPr>
+          <w:rFonts w:cs="Times New Roman"/>
+          <w:lang w:val="pl-PL"/>
+        </w:rPr>
+      </w:pPr>
+    </w:p>
+    <w:p>
+      <w:pPr>
+        <w:spacing w:after="0" w:line="360" w:lineRule="auto"/>
+        <w:jc w:val="both"/>
+        <w:rPr>
+          <w:rFonts w:cs="Times New Roman"/>
+          <w:lang w:val="pl-PL"/>
+        </w:rPr>
+      </w:pPr>
+      <w:r>
+        <w:rPr>
+          <w:rFonts w:cs="Times New Roman"/>
+          <w:lang w:val="pl-PL"/>
+        </w:rPr>
+        <w:tab/>
+        <w:t xml:space="preserve">W niedziele i święta po akcie pokuty następuje </w:t>
       </w:r>
       <w:r>
         <w:rPr>
@@ -1530,14 +1988,56 @@
           <w:highlight w:val="yellow"/>
           <w:lang w:val="pl-PL"/>
         </w:rPr>
-        <w:t>Credo</w:t>
-      </w:r>
-      <w:r>
-        <w:rPr>
-          <w:rFonts w:cs="Times New Roman"/>
-          <w:lang w:val="pl-PL"/>
-        </w:rPr>
-        <w:t>. Za takim rozwiązaniem przemawia przytoczony wyżej cytat o jedności postaw ciała na celebracji liturgicznej.</w:t>
+        <w:t>Gloria</w:t>
+      </w:r>
+      <w:r>
+        <w:rPr>
+          <w:rFonts w:cs="Times New Roman"/>
+          <w:lang w:val="pl-PL"/>
+        </w:rPr>
+        <w:t xml:space="preserve">. </w:t>
+      </w:r>
+      <w:r>
+        <w:rPr>
+          <w:rFonts w:cs="Times New Roman"/>
+          <w:lang w:val="pl-PL"/>
+        </w:rPr>
+        <w:t>Hymn ten początkowo był śpiewany przez ojca świętego tylko raz w roku – w u</w:t>
+      </w:r>
+      <w:r>
+        <w:rPr>
+          <w:rFonts w:cs="Times New Roman"/>
+          <w:lang w:val="pl-PL"/>
+        </w:rPr>
+        <w:t>roczystość Bożego Narodzenia</w:t>
+      </w:r>
+      <w:r>
+        <w:rPr>
+          <w:rFonts w:cs="Times New Roman"/>
+          <w:lang w:val="pl-PL"/>
+        </w:rPr>
+        <w:t xml:space="preserve">. Z czasem papieże zaczęli intonować go także podczas innych świąt i wspomnień męczenników. W następnej kolejności przywilej ten przypadł biskupom, </w:t>
+      </w:r>
+      <w:r>
+        <w:rPr>
+          <w:rFonts w:cs="Times New Roman"/>
+          <w:lang w:val="pl-PL"/>
+        </w:rPr>
+        <w:t>a obecnie każdy z nas może śpiewać „Chwała na wysokości Bogu”</w:t>
+      </w:r>
+      <w:r>
+        <w:rPr>
+          <w:rFonts w:cs="Times New Roman"/>
+          <w:lang w:val="pl-PL"/>
+        </w:rPr>
+        <w:t xml:space="preserve"> [1]</w:t>
+      </w:r>
+      <w:r>
+        <w:rPr>
+          <w:rFonts w:cs="Times New Roman"/>
+          <w:lang w:val="pl-PL"/>
+        </w:rPr>
+        <w:t>.</w:t>
       </w:r>
     </w:p>
     <w:p>
@@ -1549,643 +2049,6 @@
           <w:lang w:val="pl-PL"/>
         </w:rPr>
       </w:pPr>
-    </w:p>
-    <w:p>
-      <w:pPr>
-        <w:spacing w:after="0" w:line="360" w:lineRule="auto"/>
-        <w:jc w:val="both"/>
-        <w:rPr>
-          <w:rFonts w:cs="Times New Roman"/>
-          <w:lang w:val="pl-PL"/>
-        </w:rPr>
-      </w:pPr>
-      <w:r>
-        <w:rPr>
-          <w:rFonts w:cs="Times New Roman"/>
-          <w:lang w:val="pl-PL"/>
-        </w:rPr>
-        <w:br w:type="page"/>
-      </w:r>
-    </w:p>
-    <w:p>
-      <w:pPr>
-        <w:pStyle w:val="Nagwek1"/>
-        <w:spacing w:before="0" w:after="0" w:line="360" w:lineRule="auto"/>
-        <w:jc w:val="both"/>
-        <w:rPr>
-          <w:rFonts w:ascii="Times New Roman" w:hAnsi="Times New Roman" w:cs="Times New Roman"/>
-          <w:lang w:val="pl-PL"/>
-        </w:rPr>
-      </w:pPr>
-      <w:bookmarkStart w:id="2" w:name="_Toc6428435"/>
-      <w:r>
-        <w:rPr>
-          <w:rFonts w:ascii="Times New Roman" w:hAnsi="Times New Roman" w:cs="Times New Roman"/>
-          <w:lang w:val="pl-PL"/>
-        </w:rPr>
-        <w:lastRenderedPageBreak/>
-        <w:t>Chcę ją dobrze pełnić</w:t>
-      </w:r>
-      <w:bookmarkEnd w:id="2"/>
-    </w:p>
-    <w:p>
-      <w:pPr>
-        <w:spacing w:after="0" w:line="360" w:lineRule="auto"/>
-        <w:ind w:firstLine="720"/>
-        <w:jc w:val="both"/>
-        <w:rPr>
-          <w:rFonts w:cs="Times New Roman"/>
-          <w:lang w:val="pl-PL"/>
-        </w:rPr>
-      </w:pPr>
-      <w:r>
-        <w:rPr>
-          <w:rFonts w:cs="Times New Roman"/>
-          <w:lang w:val="pl-PL"/>
-        </w:rPr>
-        <w:t>Zaraz po rozpoczęciu Mszy świętej ma miejsce a</w:t>
-      </w:r>
-      <w:r>
-        <w:rPr>
-          <w:rFonts w:cs="Times New Roman"/>
-          <w:lang w:val="pl-PL"/>
-        </w:rPr>
-        <w:t>kt pokuty</w:t>
-      </w:r>
-      <w:r>
-        <w:rPr>
-          <w:rFonts w:cs="Times New Roman"/>
-          <w:lang w:val="pl-PL"/>
-        </w:rPr>
-        <w:t>, którego celem jest</w:t>
-      </w:r>
-      <w:r>
-        <w:rPr>
-          <w:rFonts w:cs="Times New Roman"/>
-          <w:lang w:val="pl-PL"/>
-        </w:rPr>
-        <w:t xml:space="preserve"> uznanie przed Bogiem, bliźnimi i</w:t>
-      </w:r>
-      <w:r>
-        <w:rPr>
-          <w:rFonts w:cs="Times New Roman"/>
-          <w:lang w:val="pl-PL"/>
-        </w:rPr>
-        <w:t xml:space="preserve"> sobą</w:t>
-      </w:r>
-      <w:r>
-        <w:rPr>
-          <w:rFonts w:cs="Times New Roman"/>
-          <w:lang w:val="pl-PL"/>
-        </w:rPr>
-        <w:t xml:space="preserve"> naszej ludzkiej słabości</w:t>
-      </w:r>
-      <w:r>
-        <w:rPr>
-          <w:rFonts w:cs="Times New Roman"/>
-          <w:lang w:val="pl-PL"/>
-        </w:rPr>
-        <w:t>.</w:t>
-      </w:r>
-      <w:r>
-        <w:rPr>
-          <w:rFonts w:cs="Times New Roman"/>
-          <w:lang w:val="pl-PL"/>
-        </w:rPr>
-        <w:t xml:space="preserve"> Z tego powodu</w:t>
-      </w:r>
-      <w:r>
-        <w:rPr>
-          <w:rFonts w:cs="Times New Roman"/>
-          <w:lang w:val="pl-PL"/>
-        </w:rPr>
-        <w:t xml:space="preserve"> w</w:t>
-      </w:r>
-      <w:r>
-        <w:rPr>
-          <w:rFonts w:cs="Times New Roman"/>
-          <w:lang w:val="pl-PL"/>
-        </w:rPr>
-        <w:t xml:space="preserve"> nadzwyczajnej formie rytu rzymskiego występuje podwójna spowiedź powszechna. Najpierw kapłan odmawia </w:t>
-      </w:r>
-      <w:r>
-        <w:rPr>
-          <w:rFonts w:cs="Times New Roman"/>
-          <w:i/>
-          <w:highlight w:val="yellow"/>
-          <w:lang w:val="pl-PL"/>
-        </w:rPr>
-        <w:t>Confiteor</w:t>
-      </w:r>
-      <w:r>
-        <w:rPr>
-          <w:rFonts w:cs="Times New Roman"/>
-          <w:lang w:val="pl-PL"/>
-        </w:rPr>
-        <w:t xml:space="preserve"> (łac. Spowiadam się) przed służbą liturgiczną, a następnie ministranci spowiadają się celebransowi. W liturgii posoborowej, w pierwszej formie aktu pokuty, </w:t>
-      </w:r>
-      <w:r>
-        <w:rPr>
-          <w:rFonts w:cs="Times New Roman"/>
-          <w:i/>
-          <w:highlight w:val="yellow"/>
-          <w:lang w:val="pl-PL"/>
-        </w:rPr>
-        <w:t>Confiteor</w:t>
-      </w:r>
-      <w:r>
-        <w:rPr>
-          <w:rFonts w:cs="Times New Roman"/>
-          <w:lang w:val="pl-PL"/>
-        </w:rPr>
-        <w:t xml:space="preserve"> </w:t>
-      </w:r>
-      <w:r>
-        <w:rPr>
-          <w:rFonts w:cs="Times New Roman"/>
-          <w:lang w:val="pl-PL"/>
-        </w:rPr>
-        <w:t xml:space="preserve">odmawiają równocześnie wszyscy wierni i księża. </w:t>
-      </w:r>
-      <w:r>
-        <w:rPr>
-          <w:rFonts w:cs="Times New Roman"/>
-          <w:lang w:val="pl-PL"/>
-        </w:rPr>
-        <w:t>Czasem zdarza nam się zanadto skupić</w:t>
-      </w:r>
-      <w:r>
-        <w:rPr>
-          <w:rFonts w:cs="Times New Roman"/>
-          <w:lang w:val="pl-PL"/>
-        </w:rPr>
-        <w:t xml:space="preserve"> na </w:t>
-      </w:r>
-      <w:r>
-        <w:rPr>
-          <w:rFonts w:cs="Times New Roman"/>
-          <w:lang w:val="pl-PL"/>
-        </w:rPr>
-        <w:t>wypowiadanych słowach</w:t>
-      </w:r>
-      <w:r>
-        <w:rPr>
-          <w:rFonts w:cs="Times New Roman"/>
-          <w:lang w:val="pl-PL"/>
-        </w:rPr>
-        <w:t>,</w:t>
-      </w:r>
-      <w:r>
-        <w:rPr>
-          <w:rFonts w:cs="Times New Roman"/>
-          <w:lang w:val="pl-PL"/>
-        </w:rPr>
-        <w:t xml:space="preserve"> tak</w:t>
-      </w:r>
-      <w:r>
-        <w:rPr>
-          <w:rFonts w:cs="Times New Roman"/>
-          <w:lang w:val="pl-PL"/>
-        </w:rPr>
-        <w:t xml:space="preserve"> że przestajemy</w:t>
-      </w:r>
-      <w:r>
-        <w:rPr>
-          <w:rFonts w:cs="Times New Roman"/>
-          <w:lang w:val="pl-PL"/>
-        </w:rPr>
-        <w:t xml:space="preserve"> zwracać uwagę na to, żeby słuchać siebie nawzajem. </w:t>
-      </w:r>
-      <w:r>
-        <w:rPr>
-          <w:rFonts w:cs="Times New Roman"/>
-          <w:lang w:val="pl-PL"/>
-        </w:rPr>
-        <w:t xml:space="preserve">Akt pokuty to </w:t>
-      </w:r>
-      <w:r>
-        <w:rPr>
-          <w:rFonts w:cs="Times New Roman"/>
-          <w:lang w:val="pl-PL"/>
-        </w:rPr>
-        <w:t xml:space="preserve">moment naszego publicznego przyznania się do grzechów. Kolejnym wyrazem naszej skruchy jest wyznanie winy, połączone z trzykrotnym uderzeniem się w piersi. Gest ten jest interpretowany w kluczu dwóch fragmentów z Pisma świętego. Mówią one o przemianie serca kamiennego na serce z ciała (por. </w:t>
-      </w:r>
-      <w:proofErr w:type="spellStart"/>
-      <w:r>
-        <w:rPr>
-          <w:rFonts w:cs="Times New Roman"/>
-          <w:lang w:val="pl-PL"/>
-        </w:rPr>
-        <w:t>Ez</w:t>
-      </w:r>
-      <w:proofErr w:type="spellEnd"/>
-      <w:r>
-        <w:rPr>
-          <w:rFonts w:cs="Times New Roman"/>
-          <w:lang w:val="pl-PL"/>
-        </w:rPr>
-        <w:t xml:space="preserve"> 36, 26) oraz zaproszeniu Jezusa do swojego wnętrza (por. </w:t>
-      </w:r>
-      <w:proofErr w:type="spellStart"/>
-      <w:r>
-        <w:rPr>
-          <w:rFonts w:cs="Times New Roman"/>
-          <w:lang w:val="pl-PL"/>
-        </w:rPr>
-        <w:t>Ap</w:t>
-      </w:r>
-      <w:proofErr w:type="spellEnd"/>
-      <w:r>
-        <w:rPr>
-          <w:rFonts w:cs="Times New Roman"/>
-          <w:lang w:val="pl-PL"/>
-        </w:rPr>
-        <w:t xml:space="preserve"> 4, 20). Spowiedź powszechna kończy się prośbą o wstawiennictwo</w:t>
-      </w:r>
-      <w:r>
-        <w:rPr>
-          <w:rFonts w:cs="Times New Roman"/>
-          <w:lang w:val="pl-PL"/>
-        </w:rPr>
-        <w:t>, skierowaną do</w:t>
-      </w:r>
-      <w:r>
-        <w:rPr>
-          <w:rFonts w:cs="Times New Roman"/>
-          <w:lang w:val="pl-PL"/>
-        </w:rPr>
-        <w:t xml:space="preserve"> wszystkich zebranych w świątyni oraz mieszkańców nieba. Trzeba sobie uświadomić, że słowa, które wypowiadamy podczas aktu pokuty</w:t>
-      </w:r>
-      <w:r>
-        <w:rPr>
-          <w:rFonts w:cs="Times New Roman"/>
-          <w:lang w:val="pl-PL"/>
-        </w:rPr>
-        <w:t>,</w:t>
-      </w:r>
-      <w:r>
-        <w:rPr>
-          <w:rFonts w:cs="Times New Roman"/>
-          <w:lang w:val="pl-PL"/>
-        </w:rPr>
-        <w:t xml:space="preserve"> nie są naszym indywidualnym dialogiem z Panem Bogiem, ale jest to wystąpienie przed lokalnym Kościołem, pokorne przyznanie się do popełnionych przewinień i prośba o modlitwę. </w:t>
-      </w:r>
-    </w:p>
-    <w:p>
-      <w:pPr>
-        <w:spacing w:after="0" w:line="360" w:lineRule="auto"/>
-        <w:ind w:firstLine="720"/>
-        <w:jc w:val="both"/>
-        <w:rPr>
-          <w:rFonts w:cs="Times New Roman"/>
-          <w:lang w:val="pl-PL"/>
-        </w:rPr>
-      </w:pPr>
-      <w:r>
-        <w:rPr>
-          <w:rFonts w:cs="Times New Roman"/>
-          <w:lang w:val="pl-PL"/>
-        </w:rPr>
-        <w:t xml:space="preserve">Mszał Rzymski opisuje cztery formy aktu pokuty. Pierwsza </w:t>
-      </w:r>
-      <w:r>
-        <w:rPr>
-          <w:rFonts w:cs="Times New Roman"/>
-          <w:lang w:val="pl-PL"/>
-        </w:rPr>
-        <w:t>z nich</w:t>
-      </w:r>
-      <w:r>
-        <w:rPr>
-          <w:rFonts w:cs="Times New Roman"/>
-          <w:lang w:val="pl-PL"/>
-        </w:rPr>
-        <w:t xml:space="preserve"> została </w:t>
-      </w:r>
-      <w:r>
-        <w:rPr>
-          <w:rFonts w:cs="Times New Roman"/>
-          <w:lang w:val="pl-PL"/>
-        </w:rPr>
-        <w:t>przedstawiona</w:t>
-      </w:r>
-      <w:r>
-        <w:rPr>
-          <w:rFonts w:cs="Times New Roman"/>
-          <w:lang w:val="pl-PL"/>
-        </w:rPr>
-        <w:t xml:space="preserve"> powyżej. Druga jest krótsza i polega na dialogu kapłana z wiernymi, którzy na przemian przepraszają Boga za grzechy oraz proszą o zmiłowanie i miłosierdzie.</w:t>
-      </w:r>
-    </w:p>
-    <w:p>
-      <w:pPr>
-        <w:spacing w:after="0" w:line="360" w:lineRule="auto"/>
-        <w:jc w:val="both"/>
-        <w:rPr>
-          <w:rFonts w:cs="Times New Roman"/>
-          <w:lang w:val="pl-PL"/>
-        </w:rPr>
-      </w:pPr>
-      <w:r>
-        <w:rPr>
-          <w:rFonts w:cs="Times New Roman"/>
-          <w:lang w:val="pl-PL"/>
-        </w:rPr>
-        <w:t>Trzecia forma składa się z trzech rozwiniętych wezwań (tropów), skierowanych ku Jezusowi, które odnoszą się do Jego zasług i mają na celu wyproszenie zmiłowania.</w:t>
-      </w:r>
-    </w:p>
-    <w:p>
-      <w:pPr>
-        <w:spacing w:after="0" w:line="360" w:lineRule="auto"/>
-        <w:jc w:val="both"/>
-        <w:rPr>
-          <w:rFonts w:cs="Times New Roman"/>
-          <w:lang w:val="pl-PL"/>
-        </w:rPr>
-      </w:pPr>
-      <w:r>
-        <w:rPr>
-          <w:rFonts w:cs="Times New Roman"/>
-          <w:lang w:val="pl-PL"/>
-        </w:rPr>
-        <w:t xml:space="preserve">Czwartą formą aktu pokuty jest </w:t>
-      </w:r>
-      <w:proofErr w:type="spellStart"/>
-      <w:r>
-        <w:rPr>
-          <w:rFonts w:cs="Times New Roman"/>
-          <w:lang w:val="pl-PL"/>
-        </w:rPr>
-        <w:t>a</w:t>
-      </w:r>
-      <w:r>
-        <w:rPr>
-          <w:rFonts w:cs="Times New Roman"/>
-          <w:lang w:val="pl-PL"/>
-        </w:rPr>
-        <w:t>spersja</w:t>
-      </w:r>
-      <w:proofErr w:type="spellEnd"/>
-      <w:r>
-        <w:rPr>
-          <w:rFonts w:cs="Times New Roman"/>
-          <w:lang w:val="pl-PL"/>
-        </w:rPr>
-        <w:t>, czyli pokropienie wiernych wodą święconą. Może</w:t>
-      </w:r>
-      <w:r>
-        <w:rPr>
-          <w:rFonts w:cs="Times New Roman"/>
-          <w:lang w:val="pl-PL"/>
-        </w:rPr>
-        <w:t xml:space="preserve"> mieć ona miejsce </w:t>
-      </w:r>
-      <w:r>
-        <w:rPr>
-          <w:rFonts w:cs="Times New Roman"/>
-          <w:lang w:val="pl-PL"/>
-        </w:rPr>
-        <w:t xml:space="preserve">w każdą niedzielę, a zwłaszcza w okresie Wielkanocnym, w którym symbolika chrztu jest szczególnie bliska (por. </w:t>
-      </w:r>
-      <w:r>
-        <w:rPr>
-          <w:rFonts w:cs="Times New Roman"/>
-          <w:lang w:val="pl-PL"/>
-        </w:rPr>
-        <w:t>Ogólne Wprowadzenie do Mszału Rzymskiego</w:t>
-      </w:r>
-      <w:r>
-        <w:rPr>
-          <w:rFonts w:cs="Times New Roman"/>
-          <w:lang w:val="pl-PL"/>
-        </w:rPr>
-        <w:t xml:space="preserve"> 51).</w:t>
-      </w:r>
-    </w:p>
-    <w:p>
-      <w:pPr>
-        <w:spacing w:after="0" w:line="360" w:lineRule="auto"/>
-        <w:jc w:val="both"/>
-        <w:rPr>
-          <w:rFonts w:cs="Times New Roman"/>
-          <w:lang w:val="pl-PL"/>
-        </w:rPr>
-      </w:pPr>
-      <w:r>
-        <w:rPr>
-          <w:rFonts w:cs="Times New Roman"/>
-          <w:lang w:val="pl-PL"/>
-        </w:rPr>
-        <w:t xml:space="preserve">Po akcie pokuty, w przypadku </w:t>
-      </w:r>
-      <w:r>
-        <w:rPr>
-          <w:rFonts w:cs="Times New Roman"/>
-          <w:lang w:val="pl-PL"/>
-        </w:rPr>
-        <w:t xml:space="preserve">pierwszej </w:t>
-      </w:r>
-      <w:r>
-        <w:rPr>
-          <w:rFonts w:cs="Times New Roman"/>
-          <w:lang w:val="pl-PL"/>
-        </w:rPr>
-        <w:t>i</w:t>
-      </w:r>
-      <w:r>
-        <w:rPr>
-          <w:rFonts w:cs="Times New Roman"/>
-          <w:lang w:val="pl-PL"/>
-        </w:rPr>
-        <w:t xml:space="preserve"> drugiej formy, </w:t>
-      </w:r>
-      <w:r>
-        <w:rPr>
-          <w:rFonts w:cs="Times New Roman"/>
-          <w:lang w:val="pl-PL"/>
-        </w:rPr>
-        <w:t>wypowiada się</w:t>
-      </w:r>
-      <w:r>
-        <w:rPr>
-          <w:rFonts w:cs="Times New Roman"/>
-          <w:lang w:val="pl-PL"/>
-        </w:rPr>
-        <w:t xml:space="preserve"> </w:t>
-      </w:r>
-      <w:r>
-        <w:rPr>
-          <w:rFonts w:cs="Times New Roman"/>
-          <w:lang w:val="pl-PL"/>
-        </w:rPr>
-        <w:t>aklamację</w:t>
-      </w:r>
-      <w:r>
-        <w:rPr>
-          <w:rFonts w:cs="Times New Roman"/>
-          <w:lang w:val="pl-PL"/>
-        </w:rPr>
-        <w:t xml:space="preserve"> </w:t>
-      </w:r>
-      <w:r>
-        <w:rPr>
-          <w:rFonts w:cs="Times New Roman"/>
-          <w:i/>
-          <w:highlight w:val="yellow"/>
-          <w:lang w:val="pl-PL"/>
-        </w:rPr>
-        <w:t xml:space="preserve">Kyrie </w:t>
-      </w:r>
-      <w:proofErr w:type="spellStart"/>
-      <w:r>
-        <w:rPr>
-          <w:rFonts w:cs="Times New Roman"/>
-          <w:i/>
-          <w:highlight w:val="yellow"/>
-          <w:lang w:val="pl-PL"/>
-        </w:rPr>
-        <w:t>eleison</w:t>
-      </w:r>
-      <w:proofErr w:type="spellEnd"/>
-      <w:r>
-        <w:rPr>
-          <w:rFonts w:cs="Times New Roman"/>
-          <w:lang w:val="pl-PL"/>
-        </w:rPr>
-        <w:t xml:space="preserve">. Jest to jedyne zdanie na Mszy świętej </w:t>
-      </w:r>
-      <w:r>
-        <w:rPr>
-          <w:rFonts w:cs="Times New Roman"/>
-          <w:lang w:val="pl-PL"/>
-        </w:rPr>
-        <w:t>pochodzenia greckiego</w:t>
-      </w:r>
-      <w:r>
-        <w:rPr>
-          <w:rFonts w:cs="Times New Roman"/>
-          <w:lang w:val="pl-PL"/>
-        </w:rPr>
-        <w:t xml:space="preserve">. Nawiązuje do wołania mieszkańców podbitych krain, aby zwycięzcy oszczędzili ich życie. Jest to prośba pokonanego wodza, który prosi króla o łaskę. Kościół przyjął to wezwanie do liturgii, widząc podobieństwo w naszych </w:t>
-      </w:r>
-      <w:r>
-        <w:rPr>
-          <w:rFonts w:cs="Times New Roman"/>
-          <w:lang w:val="pl-PL"/>
-        </w:rPr>
-        <w:lastRenderedPageBreak/>
-        <w:t>wołaniach o zmiłowanie. Jest to błaganie, aby Bóg nas nie odrzucał, ale przyjął ofiarę naszego życia. Czy rzeczywiście chcemy i jest</w:t>
-      </w:r>
-      <w:r>
-        <w:rPr>
-          <w:rFonts w:cs="Times New Roman"/>
-          <w:lang w:val="pl-PL"/>
-        </w:rPr>
-        <w:t>eśmy gotowi zostać niewolnikami</w:t>
-      </w:r>
-      <w:r>
-        <w:rPr>
-          <w:rFonts w:cs="Times New Roman"/>
-          <w:lang w:val="pl-PL"/>
-        </w:rPr>
-        <w:t xml:space="preserve"> Zbawiciela?</w:t>
-      </w:r>
-    </w:p>
-    <w:p>
-      <w:pPr>
-        <w:spacing w:after="0" w:line="360" w:lineRule="auto"/>
-        <w:jc w:val="both"/>
-        <w:rPr>
-          <w:rFonts w:cs="Times New Roman"/>
-          <w:lang w:val="pl-PL"/>
-        </w:rPr>
-      </w:pPr>
-    </w:p>
-    <w:p>
-      <w:pPr>
-        <w:spacing w:after="0" w:line="360" w:lineRule="auto"/>
-        <w:jc w:val="both"/>
-        <w:rPr>
-          <w:rFonts w:cs="Times New Roman"/>
-          <w:lang w:val="pl-PL"/>
-        </w:rPr>
-      </w:pPr>
-      <w:r>
-        <w:rPr>
-          <w:rFonts w:cs="Times New Roman"/>
-          <w:lang w:val="pl-PL"/>
-        </w:rPr>
-        <w:tab/>
-        <w:t xml:space="preserve">W niedziele i święta po akcie pokuty następuje </w:t>
-      </w:r>
-      <w:r>
-        <w:rPr>
-          <w:rFonts w:cs="Times New Roman"/>
-          <w:i/>
-          <w:highlight w:val="yellow"/>
-          <w:lang w:val="pl-PL"/>
-        </w:rPr>
-        <w:t>Gloria</w:t>
-      </w:r>
-      <w:r>
-        <w:rPr>
-          <w:rFonts w:cs="Times New Roman"/>
-          <w:lang w:val="pl-PL"/>
-        </w:rPr>
-        <w:t xml:space="preserve">. </w:t>
-      </w:r>
-      <w:r>
-        <w:rPr>
-          <w:rFonts w:cs="Times New Roman"/>
-          <w:lang w:val="pl-PL"/>
-        </w:rPr>
-        <w:t>Hymn ten początkowo był śpiewany przez ojca świętego tylko raz w roku – w u</w:t>
-      </w:r>
-      <w:r>
-        <w:rPr>
-          <w:rFonts w:cs="Times New Roman"/>
-          <w:lang w:val="pl-PL"/>
-        </w:rPr>
-        <w:t>roczystość Bożego Narodzenia</w:t>
-      </w:r>
-      <w:r>
-        <w:rPr>
-          <w:rFonts w:cs="Times New Roman"/>
-          <w:lang w:val="pl-PL"/>
-        </w:rPr>
-        <w:t xml:space="preserve">. Z czasem papieże zaczęli intonować go także podczas innych świąt i wspomnień męczenników. W następnej kolejności przywilej ten przypadł biskupom, </w:t>
-      </w:r>
-      <w:r>
-        <w:rPr>
-          <w:rFonts w:cs="Times New Roman"/>
-          <w:lang w:val="pl-PL"/>
-        </w:rPr>
-        <w:t>a obecnie każdy z nas może śpiewać „Chwała na wysokości Bogu”</w:t>
-      </w:r>
-      <w:r>
-        <w:rPr>
-          <w:rFonts w:cs="Times New Roman"/>
-          <w:lang w:val="pl-PL"/>
-        </w:rPr>
-        <w:t xml:space="preserve"> [1]</w:t>
-      </w:r>
-      <w:r>
-        <w:rPr>
-          <w:rFonts w:cs="Times New Roman"/>
-          <w:lang w:val="pl-PL"/>
-        </w:rPr>
-        <w:t>.</w:t>
-      </w:r>
-    </w:p>
-    <w:p>
-      <w:pPr>
-        <w:spacing w:after="0" w:line="360" w:lineRule="auto"/>
-        <w:jc w:val="both"/>
-        <w:rPr>
-          <w:rFonts w:cs="Times New Roman"/>
-          <w:lang w:val="pl-PL"/>
-        </w:rPr>
-      </w:pPr>
       <w:r>
         <w:rPr>
           <w:rFonts w:cs="Times New Roman"/>
@@ -2212,23 +2075,7 @@
           <w:rFonts w:cs="Times New Roman"/>
           <w:lang w:val="pl-PL"/>
         </w:rPr>
-        <w:t xml:space="preserve">, którzy obwieścili światu narodzenie w ciele Pana Jezusa (por. </w:t>
-      </w:r>
-      <w:proofErr w:type="spellStart"/>
-      <w:r>
-        <w:rPr>
-          <w:rFonts w:cs="Times New Roman"/>
-          <w:lang w:val="pl-PL"/>
-        </w:rPr>
-        <w:t>Łk</w:t>
-      </w:r>
-      <w:proofErr w:type="spellEnd"/>
-      <w:r>
-        <w:rPr>
-          <w:rFonts w:cs="Times New Roman"/>
-          <w:lang w:val="pl-PL"/>
-        </w:rPr>
-        <w:t xml:space="preserve"> 2, 14). To wezwanie, po uprzednim wyznaniu grzechów, zaprasza nas do radości Kościoła chwalebnego. Chrystus już jest wśród nas (por. OWMR 27), jest zawsze obecny w</w:t>
+        <w:t>, którzy obwieścili światu narodzenie w ciele Pana Jezusa (por. Łk 2, 14). To wezwanie, po uprzednim wyznaniu grzechów, zaprasza nas do radości Kościoła chwalebnego. Chrystus już jest wśród nas (por. OWMR 27), jest zawsze obecny w</w:t>
       </w:r>
       <w:r>
         <w:rPr>
@@ -2607,7 +2454,7 @@
       <w:hyperlink r:id="rId7" w:history="1">
         <w:r>
           <w:rPr>
-            <w:rStyle w:val="Hipercze"/>
+            <w:rStyle w:val="Hyperlink"/>
             <w:rFonts w:cs="Times New Roman"/>
             <w:lang w:val="pl-PL"/>
           </w:rPr>
@@ -2733,7 +2580,7 @@
       <w:hyperlink r:id="rId8" w:history="1">
         <w:r>
           <w:rPr>
-            <w:rStyle w:val="Hipercze"/>
+            <w:rStyle w:val="Hyperlink"/>
             <w:rFonts w:cs="Times New Roman"/>
             <w:lang w:val="pl-PL"/>
           </w:rPr>
@@ -2753,7 +2600,7 @@
       <w:hyperlink r:id="rId9" w:history="1">
         <w:r>
           <w:rPr>
-            <w:rStyle w:val="Hipercze"/>
+            <w:rStyle w:val="Hyperlink"/>
             <w:rFonts w:cs="Times New Roman"/>
             <w:lang w:val="pl-PL"/>
           </w:rPr>
@@ -2893,7 +2740,7 @@
     </w:p>
     <w:p>
       <w:pPr>
-        <w:pStyle w:val="Nagwek1"/>
+        <w:pStyle w:val="Heading1"/>
         <w:spacing w:before="0" w:after="0" w:line="360" w:lineRule="auto"/>
         <w:jc w:val="both"/>
         <w:rPr>
@@ -2959,21 +2806,7 @@
         <w:rPr>
           <w:lang w:val="pl-PL"/>
         </w:rPr>
-        <w:t xml:space="preserve">Posoborowa liturgia ma stały układ. Pierwsze czytanie opisuje historię zbawienia i pochodzi ze Starego Testamentu, a w okresie wielkanocnym z księgi Dziejów Apostolskich. Po nim następuje psalm </w:t>
-      </w:r>
-      <w:proofErr w:type="spellStart"/>
-      <w:r>
-        <w:rPr>
-          <w:lang w:val="pl-PL"/>
-        </w:rPr>
-        <w:t>responsoryjny</w:t>
-      </w:r>
-      <w:proofErr w:type="spellEnd"/>
-      <w:r>
-        <w:rPr>
-          <w:lang w:val="pl-PL"/>
-        </w:rPr>
-        <w:t xml:space="preserve">, </w:t>
+        <w:t xml:space="preserve">Posoborowa liturgia ma stały układ. Pierwsze czytanie opisuje historię zbawienia i pochodzi ze Starego Testamentu, a w okresie wielkanocnym z księgi Dziejów Apostolskich. Po nim następuje psalm responsoryjny, </w:t>
       </w:r>
       <w:r>
         <w:rPr>
@@ -3078,21 +2911,7 @@
         <w:rPr>
           <w:lang w:val="pl-PL"/>
         </w:rPr>
-        <w:t xml:space="preserve">t i uroczystości. Dni powszednie natomiast dzielą się na rok I </w:t>
-      </w:r>
-      <w:proofErr w:type="spellStart"/>
-      <w:r>
-        <w:rPr>
-          <w:lang w:val="pl-PL"/>
-        </w:rPr>
-        <w:t>i</w:t>
-      </w:r>
-      <w:proofErr w:type="spellEnd"/>
-      <w:r>
-        <w:rPr>
-          <w:lang w:val="pl-PL"/>
-        </w:rPr>
-        <w:t xml:space="preserve"> II. </w:t>
+        <w:t xml:space="preserve">t i uroczystości. Dni powszednie natomiast dzielą się na rok I i II. </w:t>
       </w:r>
       <w:r>
         <w:rPr>
@@ -3141,21 +2960,7 @@
         <w:rPr>
           <w:lang w:val="pl-PL"/>
         </w:rPr>
-        <w:t>Pierwsze czytanie (</w:t>
-      </w:r>
-      <w:proofErr w:type="spellStart"/>
-      <w:r>
-        <w:rPr>
-          <w:lang w:val="pl-PL"/>
-        </w:rPr>
-        <w:t>Pwt</w:t>
-      </w:r>
-      <w:proofErr w:type="spellEnd"/>
-      <w:r>
-        <w:rPr>
-          <w:lang w:val="pl-PL"/>
-        </w:rPr>
-        <w:t xml:space="preserve"> 26, 4-10) opisuje </w:t>
+        <w:t xml:space="preserve">Pierwsze czytanie (Pwt 26, 4-10) opisuje </w:t>
       </w:r>
       <w:r>
         <w:rPr>
@@ -3182,35 +2987,7 @@
         <w:rPr>
           <w:lang w:val="pl-PL"/>
         </w:rPr>
-        <w:t xml:space="preserve">Psalm </w:t>
-      </w:r>
-      <w:proofErr w:type="spellStart"/>
-      <w:r>
-        <w:rPr>
-          <w:lang w:val="pl-PL"/>
-        </w:rPr>
-        <w:t>responsoryjny</w:t>
-      </w:r>
-      <w:proofErr w:type="spellEnd"/>
-      <w:r>
-        <w:rPr>
-          <w:lang w:val="pl-PL"/>
-        </w:rPr>
-        <w:t xml:space="preserve"> (</w:t>
-      </w:r>
-      <w:proofErr w:type="spellStart"/>
-      <w:r>
-        <w:rPr>
-          <w:lang w:val="pl-PL"/>
-        </w:rPr>
-        <w:t>Ps</w:t>
-      </w:r>
-      <w:proofErr w:type="spellEnd"/>
-      <w:r>
-        <w:rPr>
-          <w:lang w:val="pl-PL"/>
-        </w:rPr>
-        <w:t xml:space="preserve"> 91) wychwala Boga za jego opiekę nad tymi, którzy się do Niego uciekają. Refren stanowi prośbę, którą można włożyć zarówno w usta kapłana z Księgi Powtórzonego Prawa</w:t>
+        <w:t>Psalm responsoryjny (Ps 91) wychwala Boga za jego opiekę nad tymi, którzy się do Niego uciekają. Refren stanowi prośbę, którą można włożyć zarówno w usta kapłana z Księgi Powtórzonego Prawa</w:t>
       </w:r>
       <w:r>
         <w:rPr>
@@ -3238,21 +3015,7 @@
           <w:lang w:val="pl-PL"/>
         </w:rPr>
         <w:lastRenderedPageBreak/>
-        <w:t>W drugim czytaniu (</w:t>
-      </w:r>
-      <w:proofErr w:type="spellStart"/>
-      <w:r>
-        <w:rPr>
-          <w:lang w:val="pl-PL"/>
-        </w:rPr>
-        <w:t>Rz</w:t>
-      </w:r>
-      <w:proofErr w:type="spellEnd"/>
-      <w:r>
-        <w:rPr>
-          <w:lang w:val="pl-PL"/>
-        </w:rPr>
-        <w:t xml:space="preserve"> 10, 8-13) święty Paweł pisze o obietnicach związanych z życiem według zasad Bożych. Jeśli będziemy</w:t>
+        <w:t>W drugim czytaniu (Rz 10, 8-13) święty Paweł pisze o obietnicach związanych z życiem według zasad Bożych. Jeśli będziemy</w:t>
       </w:r>
       <w:r>
         <w:rPr>
@@ -3321,21 +3084,7 @@
         <w:rPr>
           <w:lang w:val="pl-PL"/>
         </w:rPr>
-        <w:t>Ewangelia w pierwszą niedzielę Wielkiego Postu przedstawia scenę kuszenia Pana Jezusa na pustyni. W roku C odczytujemy słowa zapisane przez świętego Łukasza (</w:t>
-      </w:r>
-      <w:proofErr w:type="spellStart"/>
-      <w:r>
-        <w:rPr>
-          <w:lang w:val="pl-PL"/>
-        </w:rPr>
-        <w:t>Łk</w:t>
-      </w:r>
-      <w:proofErr w:type="spellEnd"/>
-      <w:r>
-        <w:rPr>
-          <w:lang w:val="pl-PL"/>
-        </w:rPr>
-        <w:t xml:space="preserve"> 4, 1-13). Dialog między Szatanem a Chrystusem nakazuje nam spojrzeć na poprzednie fragmenty z innej perspektywy. Pierwsza próba dotyczy pożywienia, o którym była mowa w pierwszym czytaniu. Zbawiciel zaznacza, że życie ludzkie nie kończy się na zaspokajaniu potrzeb ciała. </w:t>
+        <w:t xml:space="preserve">Ewangelia w pierwszą niedzielę Wielkiego Postu przedstawia scenę kuszenia Pana Jezusa na pustyni. W roku C odczytujemy słowa zapisane przez świętego Łukasza (Łk 4, 1-13). Dialog między Szatanem a Chrystusem nakazuje nam spojrzeć na poprzednie fragmenty z innej perspektywy. Pierwsza próba dotyczy pożywienia, o którym była mowa w pierwszym czytaniu. Zbawiciel zaznacza, że życie ludzkie nie kończy się na zaspokajaniu potrzeb ciała. </w:t>
       </w:r>
       <w:r>
         <w:rPr>
@@ -3386,21 +3135,7 @@
         <w:rPr>
           <w:lang w:val="pl-PL"/>
         </w:rPr>
-        <w:t>” (</w:t>
-      </w:r>
-      <w:proofErr w:type="spellStart"/>
-      <w:r>
-        <w:rPr>
-          <w:lang w:val="pl-PL"/>
-        </w:rPr>
-        <w:t>Łk</w:t>
-      </w:r>
-      <w:proofErr w:type="spellEnd"/>
-      <w:r>
-        <w:rPr>
-          <w:lang w:val="pl-PL"/>
-        </w:rPr>
-        <w:t xml:space="preserve"> 4, 6-7)</w:t>
+        <w:t>” (Łk 4, 6-7)</w:t>
       </w:r>
       <w:r>
         <w:rPr>
@@ -3604,7 +3339,7 @@
     </w:p>
     <w:p>
       <w:pPr>
-        <w:pStyle w:val="Nagwek1"/>
+        <w:pStyle w:val="Heading1"/>
         <w:spacing w:before="0" w:after="0" w:line="360" w:lineRule="auto"/>
         <w:jc w:val="both"/>
         <w:rPr>
@@ -4203,7 +3938,7 @@
     </w:p>
     <w:p>
       <w:pPr>
-        <w:pStyle w:val="Nagwek1"/>
+        <w:pStyle w:val="Heading1"/>
         <w:spacing w:before="0" w:after="0" w:line="360" w:lineRule="auto"/>
         <w:jc w:val="both"/>
         <w:rPr>
@@ -4318,21 +4053,7 @@
         <w:rPr>
           <w:lang w:val="pl-PL"/>
         </w:rPr>
-        <w:t xml:space="preserve">łac. </w:t>
-      </w:r>
-      <w:proofErr w:type="spellStart"/>
-      <w:r>
-        <w:rPr>
-          <w:lang w:val="pl-PL"/>
-        </w:rPr>
-        <w:t>praefatio</w:t>
-      </w:r>
-      <w:proofErr w:type="spellEnd"/>
-      <w:r>
-        <w:rPr>
-          <w:lang w:val="pl-PL"/>
-        </w:rPr>
-        <w:t xml:space="preserve"> </w:t>
+        <w:t xml:space="preserve">łac. praefatio </w:t>
       </w:r>
       <w:r>
         <w:rPr>
@@ -4496,7 +4217,6 @@
         </w:rPr>
         <w:t xml:space="preserve"> (MR 59*). Trzecia część prefacji kieruje nasze myśli ku Kościołowi uwielbionemu i kończy się śpiewem </w:t>
       </w:r>
-      <w:proofErr w:type="spellStart"/>
       <w:r>
         <w:rPr>
           <w:i/>
@@ -4505,7 +4225,6 @@
         </w:rPr>
         <w:t>Sanctus</w:t>
       </w:r>
-      <w:proofErr w:type="spellEnd"/>
       <w:r>
         <w:rPr>
           <w:lang w:val="pl-PL"/>
@@ -4552,7 +4271,6 @@
         </w:rPr>
         <w:t xml:space="preserve">Aklamacja </w:t>
       </w:r>
-      <w:proofErr w:type="spellStart"/>
       <w:r>
         <w:rPr>
           <w:i/>
@@ -4561,7 +4279,6 @@
         </w:rPr>
         <w:t>Sanctus</w:t>
       </w:r>
-      <w:proofErr w:type="spellEnd"/>
       <w:r>
         <w:rPr>
           <w:lang w:val="pl-PL"/>
@@ -4629,7 +4346,6 @@
         </w:rPr>
         <w:t xml:space="preserve">obecność. </w:t>
       </w:r>
-      <w:proofErr w:type="spellStart"/>
       <w:r>
         <w:rPr>
           <w:i/>
@@ -4638,7 +4354,6 @@
         </w:rPr>
         <w:t>Sanctus</w:t>
       </w:r>
-      <w:proofErr w:type="spellEnd"/>
       <w:r>
         <w:rPr>
           <w:lang w:val="pl-PL"/>
@@ -4736,40 +4451,40 @@
           <w:lang w:val="pl-PL"/>
         </w:rPr>
         <w:t xml:space="preserve"> Po </w:t>
+      </w:r>
+      <w:r>
+        <w:rPr>
+          <w:lang w:val="pl-PL"/>
+        </w:rPr>
+        <w:t xml:space="preserve">soborze </w:t>
       </w:r>
       <w:commentRangeStart w:id="6"/>
       <w:commentRangeStart w:id="7"/>
       <w:commentRangeStart w:id="8"/>
       <w:r>
         <w:rPr>
-          <w:lang w:val="pl-PL"/>
-        </w:rPr>
-        <w:t>nim</w:t>
-      </w:r>
-      <w:r>
-        <w:rPr>
-          <w:lang w:val="pl-PL"/>
-        </w:rPr>
-        <w:t xml:space="preserve"> </w:t>
+          <w:rStyle w:val="CommentReference"/>
+        </w:rPr>
+        <w:commentReference w:id="9"/>
       </w:r>
       <w:commentRangeEnd w:id="6"/>
       <w:r>
         <w:rPr>
-          <w:rStyle w:val="Odwoaniedokomentarza"/>
+          <w:rStyle w:val="CommentReference"/>
         </w:rPr>
         <w:commentReference w:id="6"/>
       </w:r>
       <w:commentRangeEnd w:id="7"/>
       <w:r>
         <w:rPr>
-          <w:rStyle w:val="Odwoaniedokomentarza"/>
+          <w:rStyle w:val="CommentReference"/>
         </w:rPr>
         <w:commentReference w:id="7"/>
       </w:r>
       <w:commentRangeEnd w:id="8"/>
       <w:r>
         <w:rPr>
-          <w:rStyle w:val="Odwoaniedokomentarza"/>
+          <w:rStyle w:val="CommentReference"/>
         </w:rPr>
         <w:commentReference w:id="8"/>
       </w:r>
@@ -4805,7 +4520,6 @@
         </w:rPr>
         <w:t xml:space="preserve">terminów określających czas. Są to </w:t>
       </w:r>
-      <w:proofErr w:type="spellStart"/>
       <w:r>
         <w:rPr>
           <w:i/>
@@ -4814,14 +4528,12 @@
         </w:rPr>
         <w:t>chronos</w:t>
       </w:r>
-      <w:proofErr w:type="spellEnd"/>
       <w:r>
         <w:rPr>
           <w:lang w:val="pl-PL"/>
         </w:rPr>
         <w:t xml:space="preserve"> i </w:t>
       </w:r>
-      <w:proofErr w:type="spellStart"/>
       <w:r>
         <w:rPr>
           <w:i/>
@@ -4830,7 +4542,6 @@
         </w:rPr>
         <w:t>kairos</w:t>
       </w:r>
-      <w:proofErr w:type="spellEnd"/>
       <w:r>
         <w:rPr>
           <w:lang w:val="pl-PL"/>
@@ -4843,7 +4554,6 @@
         </w:rPr>
         <w:t xml:space="preserve"> Słowo </w:t>
       </w:r>
-      <w:proofErr w:type="spellStart"/>
       <w:r>
         <w:rPr>
           <w:i/>
@@ -4852,14 +4562,12 @@
         </w:rPr>
         <w:t>chronos</w:t>
       </w:r>
-      <w:proofErr w:type="spellEnd"/>
       <w:r>
         <w:rPr>
           <w:lang w:val="pl-PL"/>
         </w:rPr>
         <w:t xml:space="preserve"> oznacza czas codzienny, chronologiczny. Z tego znaczenia korzystamy opisując przeszłe wydarzenia i planując wakacje. Słowo </w:t>
       </w:r>
-      <w:proofErr w:type="spellStart"/>
       <w:r>
         <w:rPr>
           <w:i/>
@@ -4868,7 +4576,6 @@
         </w:rPr>
         <w:t>kairos</w:t>
       </w:r>
-      <w:proofErr w:type="spellEnd"/>
       <w:r>
         <w:rPr>
           <w:lang w:val="pl-PL"/>
@@ -4893,19 +4600,11 @@
         </w:rPr>
         <w:t xml:space="preserve">por. </w:t>
       </w:r>
-      <w:proofErr w:type="spellStart"/>
-      <w:r>
-        <w:rPr>
-          <w:lang w:val="pl-PL"/>
-        </w:rPr>
-        <w:t>Hbr</w:t>
-      </w:r>
-      <w:proofErr w:type="spellEnd"/>
-      <w:r>
-        <w:rPr>
-          <w:lang w:val="pl-PL"/>
-        </w:rPr>
-        <w:t xml:space="preserve"> 10, 12). Nasza obecność na Eucharystii pozwala nam czerpać z wydarzeń w Wieczerniku, na Golgocie oraz daje przedsmak przyszłego życia w Królestwie Niebieskim. To tak</w:t>
+      <w:r>
+        <w:rPr>
+          <w:lang w:val="pl-PL"/>
+        </w:rPr>
+        <w:t>Hbr 10, 12). Nasza obecność na Eucharystii pozwala nam czerpać z wydarzeń w Wieczerniku, na Golgocie oraz daje przedsmak przyszłego życia w Królestwie Niebieskim. To tak</w:t>
       </w:r>
       <w:r>
         <w:rPr>
@@ -4923,68 +4622,394 @@
         <w:rPr>
           <w:lang w:val="pl-PL"/>
         </w:rPr>
-        <w:t xml:space="preserve">Rzeczywistość sprawowanej liturgii wszczepia nas w liturgię całego świata i prowadzi </w:t>
-      </w:r>
-      <w:commentRangeStart w:id="9"/>
+        <w:t xml:space="preserve">Rzeczywistość sprawowanej liturgii wszczepia nas w liturgię całego świata i prowadzi dalej w przeszłość i przyszłość </w:t>
+      </w:r>
+      <w:r>
+        <w:rPr>
+          <w:lang w:val="pl-PL"/>
+        </w:rPr>
+        <w:t>B</w:t>
+      </w:r>
+      <w:r>
+        <w:rPr>
+          <w:lang w:val="pl-PL"/>
+        </w:rPr>
+        <w:t>ożej ekonomii zbawienia.</w:t>
+      </w:r>
+      <w:r>
+        <w:rPr>
+          <w:lang w:val="pl-PL"/>
+        </w:rPr>
+        <w:br/>
+        <w:t>W tym kluczu spójrzmy na to, co wyraża się centralnym momencie Mszy świętej.</w:t>
+      </w:r>
+    </w:p>
+    <w:p>
+      <w:pPr>
+        <w:spacing w:line="360" w:lineRule="auto"/>
+        <w:rPr>
+          <w:lang w:val="pl-PL"/>
+        </w:rPr>
+      </w:pPr>
+      <w:r>
+        <w:rPr>
+          <w:lang w:val="pl-PL"/>
+        </w:rPr>
+        <w:t>Modlitwa eucharystyczna rozpoczyna się od krótkiego wstępu, który w niedzielę i uroczystości jest rozszerzony o wspomnienie tajemnicy dnia</w:t>
+      </w:r>
+      <w:r>
+        <w:rPr>
+          <w:lang w:val="pl-PL"/>
+        </w:rPr>
+        <w:t xml:space="preserve">. Po nim następuje </w:t>
+      </w:r>
+      <w:r>
+        <w:rPr>
+          <w:i/>
+          <w:highlight w:val="yellow"/>
+          <w:lang w:val="pl-PL"/>
+        </w:rPr>
+        <w:t>epikleza</w:t>
+      </w:r>
+      <w:r>
+        <w:rPr>
+          <w:lang w:val="pl-PL"/>
+        </w:rPr>
+        <w:t xml:space="preserve"> (</w:t>
+      </w:r>
+      <w:r>
+        <w:rPr>
+          <w:lang w:val="pl-PL"/>
+        </w:rPr>
+        <w:t>gr. epiklesis – wzywanie</w:t>
+      </w:r>
+      <w:r>
+        <w:rPr>
+          <w:lang w:val="pl-PL"/>
+        </w:rPr>
+        <w:t xml:space="preserve">). Jest to prośba skierowana do Boga Ojca, aby złożone dary mocą Ducha Świętego stały się Ciałem Jezusa Chrystusa. Na ten moment kapłan wyciąga dłonie nad chlebem i winem, rozlegają się dzwonki, a lub </w:t>
+      </w:r>
+      <w:r>
+        <w:rPr>
+          <w:lang w:val="pl-PL"/>
+        </w:rPr>
+        <w:t>B</w:t>
+      </w:r>
+      <w:r>
+        <w:rPr>
+          <w:lang w:val="pl-PL"/>
+        </w:rPr>
+        <w:t xml:space="preserve">oży klęka. W Kościele prawosławnym </w:t>
+      </w:r>
+      <w:r>
+        <w:rPr>
+          <w:i/>
+          <w:highlight w:val="yellow"/>
+          <w:lang w:val="pl-PL"/>
+        </w:rPr>
+        <w:t>epikleza</w:t>
+      </w:r>
+      <w:r>
+        <w:rPr>
+          <w:lang w:val="pl-PL"/>
+        </w:rPr>
+        <w:t xml:space="preserve"> jest uznawana za moment konsekracji. Dla katolików są </w:t>
+      </w:r>
+      <w:r>
+        <w:rPr>
+          <w:lang w:val="pl-PL"/>
+        </w:rPr>
+        <w:t>nim</w:t>
+      </w:r>
+      <w:r>
+        <w:rPr>
+          <w:lang w:val="pl-PL"/>
+        </w:rPr>
+        <w:t xml:space="preserve"> słowa przeistoczenia, które następują </w:t>
+      </w:r>
+      <w:r>
+        <w:rPr>
+          <w:lang w:val="pl-PL"/>
+        </w:rPr>
+        <w:t>zaraz później</w:t>
+      </w:r>
+    </w:p>
+    <w:p>
+      <w:pPr>
+        <w:spacing w:line="360" w:lineRule="auto"/>
+        <w:rPr>
+          <w:lang w:val="pl-PL"/>
+        </w:rPr>
+      </w:pPr>
+      <w:r>
+        <w:rPr>
+          <w:lang w:val="pl-PL"/>
+        </w:rPr>
+        <w:t>Kapłan bierze do rąk hostię, wypowiada słowa Pana Jezusa z Wieczernika i ukazuje ją wiernym. Podobnie czyni z kielichem, w którym po przeistoczeniu znajduje się Krew Zbawiciela. Dary, które podnosi ksiądz</w:t>
+      </w:r>
+      <w:r>
+        <w:rPr>
+          <w:lang w:val="pl-PL"/>
+        </w:rPr>
+        <w:t>,</w:t>
+      </w:r>
+      <w:r>
+        <w:rPr>
+          <w:lang w:val="pl-PL"/>
+        </w:rPr>
+        <w:t xml:space="preserve"> nie są już chlebem i winem. Ten moment Mszy nazywamy </w:t>
+      </w:r>
+      <w:r>
+        <w:rPr>
+          <w:lang w:val="pl-PL"/>
+        </w:rPr>
+        <w:lastRenderedPageBreak/>
+        <w:t>transsubstantacją (</w:t>
+      </w:r>
+      <w:r>
+        <w:rPr>
+          <w:rStyle w:val="ilfuvd"/>
+          <w:lang w:val="pl-PL"/>
+        </w:rPr>
+        <w:t>łac. transsubstantiatio</w:t>
+      </w:r>
+      <w:r>
+        <w:rPr>
+          <w:lang w:val="pl-PL"/>
+        </w:rPr>
+        <w:t>). Wierzymy, że mimo z</w:t>
+      </w:r>
+      <w:r>
+        <w:rPr>
+          <w:lang w:val="pl-PL"/>
+        </w:rPr>
+        <w:t>miany wyglądu, są to prawdziwie C</w:t>
+      </w:r>
+      <w:r>
+        <w:rPr>
+          <w:lang w:val="pl-PL"/>
+        </w:rPr>
+        <w:t>iało</w:t>
+      </w:r>
+      <w:r>
+        <w:rPr>
+          <w:lang w:val="pl-PL"/>
+        </w:rPr>
+        <w:t xml:space="preserve"> i Krew Chrystusa. To nie jest obraz, to jest rzeczywistość. </w:t>
+      </w:r>
+    </w:p>
+    <w:p>
+      <w:pPr>
+        <w:spacing w:line="360" w:lineRule="auto"/>
+        <w:rPr>
+          <w:lang w:val="pl-PL"/>
+        </w:rPr>
+      </w:pPr>
+      <w:r>
+        <w:rPr>
+          <w:lang w:val="pl-PL"/>
+        </w:rPr>
+        <w:t>Główny celebrans przy</w:t>
+      </w:r>
+      <w:r>
+        <w:rPr>
+          <w:lang w:val="pl-PL"/>
+        </w:rPr>
+        <w:t xml:space="preserve">klęka, a pozostali </w:t>
+      </w:r>
+      <w:r>
+        <w:rPr>
+          <w:lang w:val="pl-PL"/>
+        </w:rPr>
+        <w:t xml:space="preserve">kapłani </w:t>
+      </w:r>
+      <w:r>
+        <w:rPr>
+          <w:lang w:val="pl-PL"/>
+        </w:rPr>
+        <w:t>wykonują skłon</w:t>
+      </w:r>
+      <w:r>
+        <w:rPr>
+          <w:lang w:val="pl-PL"/>
+        </w:rPr>
+        <w:t>. Czynią to dlatego, że stoją podczas tego wyjątkowego momentu. Dlaczego nie klęczą? Dlatego, że uosabiają osobę Chrystusa składającego Bogu Ojcu ofiarę z samego siebie. Nie ma potrzeby, żebyśmy się kłaniali, adorując Pana na kolanach</w:t>
+      </w:r>
+      <w:r>
+        <w:rPr>
+          <w:lang w:val="pl-PL"/>
+        </w:rPr>
+        <w:t>.</w:t>
+      </w:r>
+      <w:r>
+        <w:rPr>
+          <w:lang w:val="pl-PL"/>
+        </w:rPr>
+        <w:t xml:space="preserve"> Ogólne wprowadzenie do Mszału Rzymskiego tak pisze na ten temat: </w:t>
+      </w:r>
+      <w:r>
+        <w:rPr>
+          <w:lang w:val="pl-PL"/>
+        </w:rPr>
+        <w:t>„</w:t>
+      </w:r>
+      <w:r>
+        <w:rPr>
+          <w:lang w:val="pl-PL"/>
+        </w:rPr>
+        <w:t xml:space="preserve">Jeśli nie stoją na przeszkodzie względy zdrowotne, ciasnota lub obecność znacznej liczby uczestników albo inne </w:t>
+      </w:r>
+      <w:r>
+        <w:rPr>
+          <w:lang w:val="pl-PL"/>
+        </w:rPr>
+        <w:t>uzasadnione przyczyny</w:t>
+      </w:r>
+      <w:r>
+        <w:rPr>
+          <w:lang w:val="pl-PL"/>
+        </w:rPr>
+        <w:t xml:space="preserve">, wierni klęczą podczas konsekracji. Ci zaś, którzy na konsekrację nie klękają, niech wykonają głęboki ukłon, </w:t>
+      </w:r>
+      <w:r>
+        <w:rPr>
+          <w:lang w:val="pl-PL"/>
+        </w:rPr>
+        <w:t>gdy kapłan</w:t>
+      </w:r>
+      <w:r>
+        <w:rPr>
+          <w:lang w:val="pl-PL"/>
+        </w:rPr>
+        <w:t xml:space="preserve"> po konsekracji przyklęka.</w:t>
+      </w:r>
+      <w:r>
+        <w:rPr>
+          <w:lang w:val="pl-PL"/>
+        </w:rPr>
+        <w:t>”</w:t>
+      </w:r>
+      <w:r>
+        <w:rPr>
+          <w:lang w:val="pl-PL"/>
+        </w:rPr>
+        <w:t xml:space="preserve"> (OWMR 43)</w:t>
+      </w:r>
+      <w:r>
+        <w:rPr>
+          <w:lang w:val="pl-PL"/>
+        </w:rPr>
+        <w:t>.</w:t>
+      </w:r>
+    </w:p>
+    <w:p>
+      <w:pPr>
+        <w:spacing w:line="360" w:lineRule="auto"/>
+        <w:rPr>
+          <w:lang w:val="pl-PL"/>
+        </w:rPr>
+      </w:pPr>
+      <w:r>
+        <w:rPr>
+          <w:lang w:val="pl-PL"/>
+        </w:rPr>
+        <w:t>Zasady Mszy święte</w:t>
+      </w:r>
+      <w:r>
+        <w:rPr>
+          <w:lang w:val="pl-PL"/>
+        </w:rPr>
+        <w:t>j</w:t>
+      </w:r>
+      <w:r>
+        <w:rPr>
+          <w:lang w:val="pl-PL"/>
+        </w:rPr>
+        <w:t xml:space="preserve"> nie przewidują innych postaw niż klęcząca lub stojąca. Podczas przeistoczenia przeżywamy wielką tajemnicę wiary, jak powie celebrans w </w:t>
+      </w:r>
+      <w:r>
+        <w:rPr>
+          <w:i/>
+          <w:highlight w:val="yellow"/>
+          <w:lang w:val="pl-PL"/>
+        </w:rPr>
+        <w:t>aklamacji po przemienieniu</w:t>
+      </w:r>
+      <w:r>
+        <w:rPr>
+          <w:lang w:val="pl-PL"/>
+        </w:rPr>
+        <w:t>. Kucanie i wspieranie się na jednej nodze są wyrazem braku szacunku do Boga, który do nas przychodzi.</w:t>
+      </w:r>
+    </w:p>
+    <w:p>
+      <w:pPr>
+        <w:spacing w:line="360" w:lineRule="auto"/>
+        <w:rPr>
+          <w:lang w:val="pl-PL"/>
+        </w:rPr>
+      </w:pPr>
+      <w:r>
+        <w:rPr>
+          <w:lang w:val="pl-PL"/>
+        </w:rPr>
+        <w:t xml:space="preserve">Celem </w:t>
+      </w:r>
       <w:commentRangeStart w:id="10"/>
       <w:commentRangeStart w:id="11"/>
-      <w:r>
-        <w:rPr>
-          <w:lang w:val="pl-PL"/>
-        </w:rPr>
-        <w:t>na</w:t>
-      </w:r>
-      <w:commentRangeEnd w:id="9"/>
-      <w:r>
-        <w:rPr>
-          <w:rStyle w:val="Odwoaniedokomentarza"/>
-        </w:rPr>
-        <w:commentReference w:id="9"/>
+      <w:commentRangeStart w:id="12"/>
+      <w:commentRangeStart w:id="13"/>
+      <w:r>
+        <w:rPr>
+          <w:lang w:val="pl-PL"/>
+        </w:rPr>
+        <w:t xml:space="preserve">wspomnianej wyżej aklamacji </w:t>
       </w:r>
       <w:commentRangeEnd w:id="10"/>
       <w:r>
         <w:rPr>
-          <w:rStyle w:val="Odwoaniedokomentarza"/>
+          <w:rStyle w:val="CommentReference"/>
         </w:rPr>
         <w:commentReference w:id="10"/>
       </w:r>
       <w:commentRangeEnd w:id="11"/>
       <w:r>
         <w:rPr>
-          <w:rStyle w:val="Odwoaniedokomentarza"/>
+          <w:rStyle w:val="CommentReference"/>
         </w:rPr>
         <w:commentReference w:id="11"/>
       </w:r>
-      <w:r>
-        <w:rPr>
-          <w:lang w:val="pl-PL"/>
-        </w:rPr>
-        <w:t>s</w:t>
-      </w:r>
-      <w:r>
-        <w:rPr>
-          <w:lang w:val="pl-PL"/>
-        </w:rPr>
-        <w:t xml:space="preserve"> dalej w przeszłość i przyszłość </w:t>
-      </w:r>
-      <w:r>
-        <w:rPr>
-          <w:lang w:val="pl-PL"/>
-        </w:rPr>
-        <w:t>B</w:t>
-      </w:r>
-      <w:r>
-        <w:rPr>
-          <w:lang w:val="pl-PL"/>
-        </w:rPr>
-        <w:t>ożej ekonomii zbawienia.</w:t>
-      </w:r>
-      <w:r>
-        <w:rPr>
-          <w:lang w:val="pl-PL"/>
-        </w:rPr>
-        <w:br/>
-        <w:t>W tym kluczu spójrzmy na to, co wyraża się centralnym momencie Mszy świętej.</w:t>
+      <w:commentRangeEnd w:id="12"/>
+      <w:r>
+        <w:rPr>
+          <w:rStyle w:val="CommentReference"/>
+        </w:rPr>
+        <w:commentReference w:id="12"/>
+      </w:r>
+      <w:commentRangeEnd w:id="13"/>
+      <w:r>
+        <w:rPr>
+          <w:rStyle w:val="CommentReference"/>
+        </w:rPr>
+        <w:commentReference w:id="13"/>
+      </w:r>
+      <w:r>
+        <w:rPr>
+          <w:lang w:val="pl-PL"/>
+        </w:rPr>
+        <w:t xml:space="preserve">jest wyznanie wiary w Jezusa, </w:t>
+      </w:r>
+      <w:r>
+        <w:rPr>
+          <w:lang w:val="pl-PL"/>
+        </w:rPr>
+        <w:t>który zstąpił w swoim Ciele i Krwi. Istnieją cztery formy aklamacji i wszystkie dotyczą radości z łask, których dostępujemy przez śmierć i zmartwychwstanie Mesjasza.</w:t>
+      </w:r>
+      <w:r>
+        <w:rPr>
+          <w:lang w:val="pl-PL"/>
+        </w:rPr>
+        <w:t xml:space="preserve"> </w:t>
       </w:r>
     </w:p>
     <w:p>
@@ -4998,24 +5023,16 @@
         <w:rPr>
           <w:lang w:val="pl-PL"/>
         </w:rPr>
-        <w:t>Modlitwa eucharystyczna rozpoczyna się od krótkiego wstępu, który w niedzielę i uroczystości jest rozszerzony o wspomnienie tajemnicy dnia</w:t>
-      </w:r>
-      <w:r>
-        <w:rPr>
-          <w:lang w:val="pl-PL"/>
-        </w:rPr>
-        <w:t xml:space="preserve">. Po nim następuje </w:t>
-      </w:r>
-      <w:proofErr w:type="spellStart"/>
+        <w:t xml:space="preserve">Potem kapłan odmawia </w:t>
+      </w:r>
       <w:r>
         <w:rPr>
           <w:i/>
           <w:highlight w:val="yellow"/>
           <w:lang w:val="pl-PL"/>
         </w:rPr>
-        <w:t>epikleza</w:t>
-      </w:r>
-      <w:proofErr w:type="spellEnd"/>
+        <w:t>anamnezę</w:t>
+      </w:r>
       <w:r>
         <w:rPr>
           <w:lang w:val="pl-PL"/>
@@ -5026,27 +5043,93 @@
         <w:rPr>
           <w:lang w:val="pl-PL"/>
         </w:rPr>
-        <w:t xml:space="preserve">gr. </w:t>
-      </w:r>
-      <w:proofErr w:type="spellStart"/>
-      <w:r>
-        <w:rPr>
-          <w:lang w:val="pl-PL"/>
-        </w:rPr>
-        <w:t>epiklesis</w:t>
-      </w:r>
-      <w:proofErr w:type="spellEnd"/>
-      <w:r>
-        <w:rPr>
-          <w:lang w:val="pl-PL"/>
-        </w:rPr>
-        <w:t xml:space="preserve"> – wzywanie</w:t>
-      </w:r>
-      <w:r>
-        <w:rPr>
-          <w:lang w:val="pl-PL"/>
-        </w:rPr>
-        <w:t xml:space="preserve">). Jest to prośba skierowana do Boga Ojca, aby złożone dary mocą Ducha Świętego stały się Ciałem Jezusa Chrystusa. Na ten moment kapłan wyciąga dłonie nad chlebem i winem, rozlegają się dzwonki, a lub </w:t>
+        <w:t>gr. anamnesis – przypominanie</w:t>
+      </w:r>
+      <w:r>
+        <w:rPr>
+          <w:lang w:val="pl-PL"/>
+        </w:rPr>
+        <w:t xml:space="preserve">, uobecnianie). Jej treść w </w:t>
+      </w:r>
+      <w:r>
+        <w:rPr>
+          <w:lang w:val="pl-PL"/>
+        </w:rPr>
+        <w:t>trzeciej</w:t>
+      </w:r>
+      <w:r>
+        <w:rPr>
+          <w:lang w:val="pl-PL"/>
+        </w:rPr>
+        <w:t xml:space="preserve"> Modlitwie eucharystycznej brzmi: „</w:t>
+      </w:r>
+      <w:r>
+        <w:rPr>
+          <w:lang w:val="pl-PL"/>
+        </w:rPr>
+        <w:t xml:space="preserve">Wspominając, Boże, zbawczą mękę Twojego Syna, </w:t>
+      </w:r>
+      <w:r>
+        <w:rPr>
+          <w:lang w:val="pl-PL"/>
+        </w:rPr>
+        <w:t>jak również cudowne Jego zmartwy</w:t>
+      </w:r>
+      <w:r>
+        <w:rPr>
+          <w:lang w:val="pl-PL"/>
+        </w:rPr>
+        <w:t xml:space="preserve">chwstanie i wniebowstąpienie, </w:t>
+      </w:r>
+      <w:r>
+        <w:rPr>
+          <w:lang w:val="pl-PL"/>
+        </w:rPr>
+        <w:t>oraz czekając na powtórne Jego przyjś</w:t>
+      </w:r>
+      <w:r>
+        <w:rPr>
+          <w:lang w:val="pl-PL"/>
+        </w:rPr>
+        <w:t>cie,</w:t>
+      </w:r>
+      <w:r>
+        <w:rPr>
+          <w:lang w:val="pl-PL"/>
+        </w:rPr>
+        <w:t xml:space="preserve"> składamy Ci wśród dziękczynnych m</w:t>
+      </w:r>
+      <w:r>
+        <w:rPr>
+          <w:lang w:val="pl-PL"/>
+        </w:rPr>
+        <w:t>odłów tę żywą i świętą Ofiarę</w:t>
+      </w:r>
+      <w:r>
+        <w:rPr>
+          <w:lang w:val="pl-PL"/>
+        </w:rPr>
+        <w:t>”. Rzeczywiście uczestniczymy w tych wydarzeniach. Obecność na liturgii pozwala nam czerpać z owoców tych zbawczych momentów</w:t>
+      </w:r>
+      <w:r>
+        <w:rPr>
+          <w:lang w:val="pl-PL"/>
+        </w:rPr>
+        <w:t>.</w:t>
+      </w:r>
+    </w:p>
+    <w:p>
+      <w:pPr>
+        <w:spacing w:line="360" w:lineRule="auto"/>
+        <w:rPr>
+          <w:lang w:val="pl-PL"/>
+        </w:rPr>
+      </w:pPr>
+      <w:r>
+        <w:rPr>
+          <w:lang w:val="pl-PL"/>
+        </w:rPr>
+        <w:t xml:space="preserve">Po tym zanurzeniu w </w:t>
       </w:r>
       <w:r>
         <w:rPr>
@@ -5058,9 +5141,8 @@
         <w:rPr>
           <w:lang w:val="pl-PL"/>
         </w:rPr>
-        <w:t xml:space="preserve">oży klęka. W Kościele prawosławnym </w:t>
-      </w:r>
-      <w:proofErr w:type="spellStart"/>
+        <w:t xml:space="preserve">ożej łasce ma miejsce kolejna </w:t>
+      </w:r>
       <w:r>
         <w:rPr>
           <w:i/>
@@ -5069,30 +5151,59 @@
         </w:rPr>
         <w:t>epikleza</w:t>
       </w:r>
-      <w:proofErr w:type="spellEnd"/>
-      <w:r>
-        <w:rPr>
-          <w:lang w:val="pl-PL"/>
-        </w:rPr>
-        <w:t xml:space="preserve"> jest uznawana za moment konsekracji. Dla katolików są </w:t>
-      </w:r>
-      <w:r>
-        <w:rPr>
-          <w:lang w:val="pl-PL"/>
-        </w:rPr>
-        <w:t>nim</w:t>
-      </w:r>
-      <w:r>
-        <w:rPr>
-          <w:lang w:val="pl-PL"/>
-        </w:rPr>
-        <w:t xml:space="preserve"> słowa przeistoczenia, które następują </w:t>
-      </w:r>
-      <w:r>
-        <w:rPr>
-          <w:lang w:val="pl-PL"/>
-        </w:rPr>
-        <w:t>zaraz później</w:t>
+      <w:r>
+        <w:rPr>
+          <w:lang w:val="pl-PL"/>
+        </w:rPr>
+        <w:t>, zwana komunijną. Teraz nie prosimy Boga Ojca, aby Duch święty przemienił dary w Ciało Jego Syna. Teraz pragniemy, abyśmy my, zebrani wokół ołtarza, stali się Ciałem Jezusa: „Wejrzyj, Boże, na Ofiarę,</w:t>
+      </w:r>
+      <w:r>
+        <w:rPr>
+          <w:lang w:val="pl-PL"/>
+        </w:rPr>
+        <w:t xml:space="preserve"> któr</w:t>
+      </w:r>
+      <w:r>
+        <w:rPr>
+          <w:lang w:val="pl-PL"/>
+        </w:rPr>
+        <w:t>ą sam dałeś swojemu Kościołowi</w:t>
+      </w:r>
+      <w:r>
+        <w:rPr>
+          <w:lang w:val="pl-PL"/>
+        </w:rPr>
+        <w:t xml:space="preserve"> i spraw, aby wszyscy, którzy</w:t>
+      </w:r>
+      <w:r>
+        <w:rPr>
+          <w:lang w:val="pl-PL"/>
+        </w:rPr>
+        <w:t xml:space="preserve"> będą spożywali ten sam Chleb, i pili z jednego Kielicha, </w:t>
+      </w:r>
+      <w:r>
+        <w:rPr>
+          <w:lang w:val="pl-PL"/>
+        </w:rPr>
+        <w:t xml:space="preserve">zostali przez Ducha Świętego </w:t>
+      </w:r>
+      <w:r>
+        <w:rPr>
+          <w:lang w:val="pl-PL"/>
+        </w:rPr>
+        <w:t>złączeni w jedno ciało</w:t>
+      </w:r>
+      <w:r>
+        <w:rPr>
+          <w:lang w:val="pl-PL"/>
+        </w:rPr>
+        <w:t xml:space="preserve"> i stali się w Chrystusie żywą ofiarą ku Twojej chwale.</w:t>
+      </w:r>
+      <w:r>
+        <w:rPr>
+          <w:lang w:val="pl-PL"/>
+        </w:rPr>
+        <w:t>” (IV ME).</w:t>
       </w:r>
     </w:p>
     <w:p>
@@ -5106,204 +5217,8 @@
         <w:rPr>
           <w:lang w:val="pl-PL"/>
         </w:rPr>
-        <w:t>Kapłan bierze do rąk hostię, wypowiada słowa Pana Jezusa z Wieczernika i ukazuje ją wiernym. Podobnie czyni z kielichem, w którym po przeistoczeniu znajduje się Krew Zbawiciela. Dary, które podnosi ksiądz</w:t>
-      </w:r>
-      <w:r>
-        <w:rPr>
-          <w:lang w:val="pl-PL"/>
-        </w:rPr>
-        <w:t>,</w:t>
-      </w:r>
-      <w:r>
-        <w:rPr>
-          <w:lang w:val="pl-PL"/>
-        </w:rPr>
-        <w:t xml:space="preserve"> nie są już chlebem i winem. Ten moment Mszy nazywamy </w:t>
-      </w:r>
-      <w:proofErr w:type="spellStart"/>
-      <w:r>
-        <w:rPr>
-          <w:lang w:val="pl-PL"/>
-        </w:rPr>
         <w:lastRenderedPageBreak/>
-        <w:t>transsubstantacją</w:t>
-      </w:r>
-      <w:proofErr w:type="spellEnd"/>
-      <w:r>
-        <w:rPr>
-          <w:lang w:val="pl-PL"/>
-        </w:rPr>
-        <w:t xml:space="preserve"> (</w:t>
-      </w:r>
-      <w:r>
-        <w:rPr>
-          <w:rStyle w:val="ilfuvd"/>
-          <w:lang w:val="pl-PL"/>
-        </w:rPr>
-        <w:t xml:space="preserve">łac. </w:t>
-      </w:r>
-      <w:proofErr w:type="spellStart"/>
-      <w:r>
-        <w:rPr>
-          <w:rStyle w:val="ilfuvd"/>
-          <w:lang w:val="pl-PL"/>
-        </w:rPr>
-        <w:t>transsubstantiatio</w:t>
-      </w:r>
-      <w:proofErr w:type="spellEnd"/>
-      <w:r>
-        <w:rPr>
-          <w:lang w:val="pl-PL"/>
-        </w:rPr>
-        <w:t>). Wierzymy, że mimo z</w:t>
-      </w:r>
-      <w:r>
-        <w:rPr>
-          <w:lang w:val="pl-PL"/>
-        </w:rPr>
-        <w:t>miany wyglądu, są to prawdziwie C</w:t>
-      </w:r>
-      <w:r>
-        <w:rPr>
-          <w:lang w:val="pl-PL"/>
-        </w:rPr>
-        <w:t>iało</w:t>
-      </w:r>
-      <w:r>
-        <w:rPr>
-          <w:lang w:val="pl-PL"/>
-        </w:rPr>
-        <w:t xml:space="preserve"> i Krew Chrystusa. To nie jest obraz, to jest rzeczywistość. </w:t>
-      </w:r>
-    </w:p>
-    <w:p>
-      <w:pPr>
-        <w:spacing w:line="360" w:lineRule="auto"/>
-        <w:rPr>
-          <w:lang w:val="pl-PL"/>
-        </w:rPr>
-      </w:pPr>
-      <w:r>
-        <w:rPr>
-          <w:lang w:val="pl-PL"/>
-        </w:rPr>
-        <w:t>Główny celebrans przy</w:t>
-      </w:r>
-      <w:r>
-        <w:rPr>
-          <w:lang w:val="pl-PL"/>
-        </w:rPr>
-        <w:t xml:space="preserve">klęka, a pozostali </w:t>
-      </w:r>
-      <w:r>
-        <w:rPr>
-          <w:lang w:val="pl-PL"/>
-        </w:rPr>
-        <w:t xml:space="preserve">kapłani </w:t>
-      </w:r>
-      <w:r>
-        <w:rPr>
-          <w:lang w:val="pl-PL"/>
-        </w:rPr>
-        <w:t>wykonują skłon</w:t>
-      </w:r>
-      <w:r>
-        <w:rPr>
-          <w:lang w:val="pl-PL"/>
-        </w:rPr>
-        <w:t>. Czynią to dlatego, że stoją podczas tego wyjątkowego momentu. Dlaczego nie klęczą? Dlatego, że uosabiają osobę Chrystusa składającego Bogu Ojcu ofiarę z samego siebie. Nie ma potrzeby, żebyśmy się kłaniali, adorując Pana na kolanach</w:t>
-      </w:r>
-      <w:r>
-        <w:rPr>
-          <w:lang w:val="pl-PL"/>
-        </w:rPr>
-        <w:t>.</w:t>
-      </w:r>
-      <w:r>
-        <w:rPr>
-          <w:lang w:val="pl-PL"/>
-        </w:rPr>
-        <w:t xml:space="preserve"> Ogólne wprowadzenie do Mszału Rzymskiego tak pisze na ten temat: </w:t>
-      </w:r>
-      <w:r>
-        <w:rPr>
-          <w:lang w:val="pl-PL"/>
-        </w:rPr>
-        <w:t>„</w:t>
-      </w:r>
-      <w:r>
-        <w:rPr>
-          <w:lang w:val="pl-PL"/>
-        </w:rPr>
-        <w:t xml:space="preserve">Jeśli nie stoją na przeszkodzie względy zdrowotne, ciasnota lub obecność znacznej liczby uczestników albo inne </w:t>
-      </w:r>
-      <w:r>
-        <w:rPr>
-          <w:lang w:val="pl-PL"/>
-        </w:rPr>
-        <w:t>uzasadnione przyczyny</w:t>
-      </w:r>
-      <w:r>
-        <w:rPr>
-          <w:lang w:val="pl-PL"/>
-        </w:rPr>
-        <w:t xml:space="preserve">, wierni klęczą podczas konsekracji. Ci zaś, którzy na konsekrację nie klękają, niech wykonają głęboki ukłon, </w:t>
-      </w:r>
-      <w:r>
-        <w:rPr>
-          <w:lang w:val="pl-PL"/>
-        </w:rPr>
-        <w:t>gdy kapłan</w:t>
-      </w:r>
-      <w:r>
-        <w:rPr>
-          <w:lang w:val="pl-PL"/>
-        </w:rPr>
-        <w:t xml:space="preserve"> po konsekracji przyklęka.</w:t>
-      </w:r>
-      <w:r>
-        <w:rPr>
-          <w:lang w:val="pl-PL"/>
-        </w:rPr>
-        <w:t>”</w:t>
-      </w:r>
-      <w:r>
-        <w:rPr>
-          <w:lang w:val="pl-PL"/>
-        </w:rPr>
-        <w:t xml:space="preserve"> (OWMR 43)</w:t>
-      </w:r>
-      <w:r>
-        <w:rPr>
-          <w:lang w:val="pl-PL"/>
-        </w:rPr>
-        <w:t>.</w:t>
-      </w:r>
-    </w:p>
-    <w:p>
-      <w:pPr>
-        <w:spacing w:line="360" w:lineRule="auto"/>
-        <w:rPr>
-          <w:lang w:val="pl-PL"/>
-        </w:rPr>
-      </w:pPr>
-      <w:r>
-        <w:rPr>
-          <w:lang w:val="pl-PL"/>
-        </w:rPr>
-        <w:t>Zasady Mszy święte</w:t>
-      </w:r>
-      <w:r>
-        <w:rPr>
-          <w:lang w:val="pl-PL"/>
-        </w:rPr>
-        <w:t>j</w:t>
-      </w:r>
-      <w:r>
-        <w:rPr>
-          <w:lang w:val="pl-PL"/>
-        </w:rPr>
-        <w:t xml:space="preserve"> nie przewidują innych postaw niż klęcząca lub stojąca. Podczas przeistoczenia przeżywamy wielką tajemnicę wiary, jak powie celebrans w </w:t>
+        <w:t xml:space="preserve">To jest cel Eucharystii. Nie chodzi o to, aby </w:t>
       </w:r>
       <w:r>
         <w:rPr>
@@ -5311,13 +5226,13 @@
           <w:highlight w:val="yellow"/>
           <w:lang w:val="pl-PL"/>
         </w:rPr>
-        <w:t>aklamacji po przemienieniu</w:t>
-      </w:r>
-      <w:r>
-        <w:rPr>
-          <w:lang w:val="pl-PL"/>
-        </w:rPr>
-        <w:t>. Kucanie i wspieranie się na jednej nodze są wyrazem braku szacunku do Boga, który do nas przychodzi.</w:t>
+        <w:t>„sprowadzić na ziemię”</w:t>
+      </w:r>
+      <w:r>
+        <w:rPr>
+          <w:lang w:val="pl-PL"/>
+        </w:rPr>
+        <w:t xml:space="preserve"> Pana Jezusa. Jego marzeniem jest, abyśmy stali się z Nim jednym ciałem. Pamiętajmy o tym na następnej Mszy świętej, popatrzmy na osoby, które znajdują się obok nas w kościele i wzbudźmy w sobie to pragnienie, marzenie naszego Zbawiciela.</w:t>
       </w:r>
     </w:p>
     <w:p>
@@ -5331,69 +5246,7 @@
         <w:rPr>
           <w:lang w:val="pl-PL"/>
         </w:rPr>
-        <w:t xml:space="preserve">Celem </w:t>
-      </w:r>
-      <w:commentRangeStart w:id="12"/>
-      <w:commentRangeStart w:id="13"/>
-      <w:commentRangeStart w:id="14"/>
-      <w:r>
-        <w:rPr>
-          <w:lang w:val="pl-PL"/>
-        </w:rPr>
-        <w:t xml:space="preserve">wspomnianej wyżej aklamacji </w:t>
-      </w:r>
-      <w:commentRangeEnd w:id="12"/>
-      <w:r>
-        <w:rPr>
-          <w:rStyle w:val="Odwoaniedokomentarza"/>
-        </w:rPr>
-        <w:commentReference w:id="12"/>
-      </w:r>
-      <w:commentRangeEnd w:id="13"/>
-      <w:r>
-        <w:rPr>
-          <w:rStyle w:val="Odwoaniedokomentarza"/>
-        </w:rPr>
-        <w:commentReference w:id="13"/>
-      </w:r>
-      <w:commentRangeEnd w:id="14"/>
-      <w:r>
-        <w:rPr>
-          <w:rStyle w:val="Odwoaniedokomentarza"/>
-        </w:rPr>
-        <w:commentReference w:id="14"/>
-      </w:r>
-      <w:r>
-        <w:rPr>
-          <w:lang w:val="pl-PL"/>
-        </w:rPr>
-        <w:t xml:space="preserve">jest wyznanie wiary w Jezusa, </w:t>
-      </w:r>
-      <w:r>
-        <w:rPr>
-          <w:lang w:val="pl-PL"/>
-        </w:rPr>
-        <w:t>który zstąpił w swoim Ciele i Krwi. Istnieją cztery formy aklamacji i wszystkie dotyczą radości z łask, których dostępujemy przez śmierć i zmartwychwstanie Mesjasza.</w:t>
-      </w:r>
-      <w:r>
-        <w:rPr>
-          <w:lang w:val="pl-PL"/>
-        </w:rPr>
-        <w:t xml:space="preserve"> </w:t>
-      </w:r>
-    </w:p>
-    <w:p>
-      <w:pPr>
-        <w:spacing w:line="360" w:lineRule="auto"/>
-        <w:rPr>
-          <w:lang w:val="pl-PL"/>
-        </w:rPr>
-      </w:pPr>
-      <w:r>
-        <w:rPr>
-          <w:lang w:val="pl-PL"/>
-        </w:rPr>
-        <w:t xml:space="preserve">Potem kapłan odmawia </w:t>
+        <w:t xml:space="preserve">Radość ze stołu Eucharystii prowadzi nas do modlitwy za innych. W </w:t>
       </w:r>
       <w:r>
         <w:rPr>
@@ -5401,105 +5254,13 @@
           <w:highlight w:val="yellow"/>
           <w:lang w:val="pl-PL"/>
         </w:rPr>
-        <w:t>anamnezę</w:t>
-      </w:r>
-      <w:r>
-        <w:rPr>
-          <w:lang w:val="pl-PL"/>
-        </w:rPr>
-        <w:t xml:space="preserve"> (</w:t>
-      </w:r>
-      <w:r>
-        <w:rPr>
-          <w:lang w:val="pl-PL"/>
-        </w:rPr>
-        <w:t xml:space="preserve">gr. </w:t>
-      </w:r>
-      <w:proofErr w:type="spellStart"/>
-      <w:r>
-        <w:rPr>
-          <w:lang w:val="pl-PL"/>
-        </w:rPr>
-        <w:t>anamnesis</w:t>
-      </w:r>
-      <w:proofErr w:type="spellEnd"/>
-      <w:r>
-        <w:rPr>
-          <w:lang w:val="pl-PL"/>
-        </w:rPr>
-        <w:t xml:space="preserve"> – przypominanie</w:t>
-      </w:r>
-      <w:r>
-        <w:rPr>
-          <w:lang w:val="pl-PL"/>
-        </w:rPr>
-        <w:t xml:space="preserve">, uobecnianie). Jej treść w </w:t>
-      </w:r>
-      <w:r>
-        <w:rPr>
-          <w:lang w:val="pl-PL"/>
-        </w:rPr>
-        <w:t>trzeciej</w:t>
-      </w:r>
-      <w:r>
-        <w:rPr>
-          <w:lang w:val="pl-PL"/>
-        </w:rPr>
-        <w:t xml:space="preserve"> Modlitwie eucharystycznej brzmi: „</w:t>
-      </w:r>
-      <w:r>
-        <w:rPr>
-          <w:lang w:val="pl-PL"/>
-        </w:rPr>
-        <w:t xml:space="preserve">Wspominając, Boże, zbawczą mękę Twojego Syna, </w:t>
-      </w:r>
-      <w:r>
-        <w:rPr>
-          <w:lang w:val="pl-PL"/>
-        </w:rPr>
-        <w:t>jak również cudowne Jego zmartwy</w:t>
-      </w:r>
-      <w:r>
-        <w:rPr>
-          <w:lang w:val="pl-PL"/>
-        </w:rPr>
-        <w:t xml:space="preserve">chwstanie i wniebowstąpienie, </w:t>
-      </w:r>
-      <w:r>
-        <w:rPr>
-          <w:lang w:val="pl-PL"/>
-        </w:rPr>
-        <w:t>oraz czekając na powtórne Jego przyjś</w:t>
-      </w:r>
-      <w:r>
-        <w:rPr>
-          <w:lang w:val="pl-PL"/>
-        </w:rPr>
-        <w:t>cie,</w:t>
-      </w:r>
-      <w:r>
-        <w:rPr>
-          <w:lang w:val="pl-PL"/>
-        </w:rPr>
-        <w:t xml:space="preserve"> składamy Ci wśród dziękczynnych m</w:t>
-      </w:r>
-      <w:r>
-        <w:rPr>
-          <w:lang w:val="pl-PL"/>
-        </w:rPr>
-        <w:t>odłów tę żywą i świętą Ofiarę</w:t>
-      </w:r>
-      <w:r>
-        <w:rPr>
-          <w:lang w:val="pl-PL"/>
-        </w:rPr>
-        <w:t>”. Rzeczywiście uczestniczymy w tych wydarzeniach. Obecność na liturgii pozwala nam czerpać z owoców tych zbawczych momentów</w:t>
-      </w:r>
-      <w:r>
-        <w:rPr>
-          <w:lang w:val="pl-PL"/>
-        </w:rPr>
-        <w:t>.</w:t>
+        <w:t>modlitwach wstawienniczych</w:t>
+      </w:r>
+      <w:r>
+        <w:rPr>
+          <w:lang w:val="pl-PL"/>
+        </w:rPr>
+        <w:t xml:space="preserve"> kapłan modli się za papieża, biskupów, cały Kościół powszechny i w zależności od charakteru Mszy świętej również za ochrzczonych, bierzmowanych i zmarłych. Wszystkie wezwania łączą się w wielkiej prośbie do Stwórcy, aby wraz ze świętymi pamiętał o swoich dzieciach i wspomagał je podczas ziemskiej pielgrzymki.</w:t>
       </w:r>
     </w:p>
     <w:p>
@@ -5513,161 +5274,14 @@
         <w:rPr>
           <w:lang w:val="pl-PL"/>
         </w:rPr>
-        <w:t xml:space="preserve">Po tym zanurzeniu w </w:t>
-      </w:r>
-      <w:r>
-        <w:rPr>
-          <w:lang w:val="pl-PL"/>
-        </w:rPr>
-        <w:t>B</w:t>
-      </w:r>
-      <w:r>
-        <w:rPr>
-          <w:lang w:val="pl-PL"/>
-        </w:rPr>
-        <w:t xml:space="preserve">ożej łasce ma miejsce kolejna </w:t>
-      </w:r>
-      <w:proofErr w:type="spellStart"/>
+        <w:t xml:space="preserve">Modlitwę eucharystyczną kończy </w:t>
+      </w:r>
       <w:r>
         <w:rPr>
           <w:i/>
           <w:highlight w:val="yellow"/>
           <w:lang w:val="pl-PL"/>
         </w:rPr>
-        <w:t>epikleza</w:t>
-      </w:r>
-      <w:proofErr w:type="spellEnd"/>
-      <w:r>
-        <w:rPr>
-          <w:lang w:val="pl-PL"/>
-        </w:rPr>
-        <w:t>, zwana komunijną. Teraz nie prosimy Boga Ojca, aby Duch święty przemienił dary w Ciało Jego Syna. Teraz pragniemy, abyśmy my, zebrani wokół ołtarza, stali się Ciałem Jezusa: „Wejrzyj, Boże, na Ofiarę,</w:t>
-      </w:r>
-      <w:r>
-        <w:rPr>
-          <w:lang w:val="pl-PL"/>
-        </w:rPr>
-        <w:t xml:space="preserve"> któr</w:t>
-      </w:r>
-      <w:r>
-        <w:rPr>
-          <w:lang w:val="pl-PL"/>
-        </w:rPr>
-        <w:t>ą sam dałeś swojemu Kościołowi</w:t>
-      </w:r>
-      <w:r>
-        <w:rPr>
-          <w:lang w:val="pl-PL"/>
-        </w:rPr>
-        <w:t xml:space="preserve"> i spraw, aby wszyscy, którzy</w:t>
-      </w:r>
-      <w:r>
-        <w:rPr>
-          <w:lang w:val="pl-PL"/>
-        </w:rPr>
-        <w:t xml:space="preserve"> będą spożywali ten sam Chleb, i pili z jednego Kielicha, </w:t>
-      </w:r>
-      <w:r>
-        <w:rPr>
-          <w:lang w:val="pl-PL"/>
-        </w:rPr>
-        <w:t xml:space="preserve">zostali przez Ducha Świętego </w:t>
-      </w:r>
-      <w:r>
-        <w:rPr>
-          <w:lang w:val="pl-PL"/>
-        </w:rPr>
-        <w:t>złączeni w jedno ciało</w:t>
-      </w:r>
-      <w:r>
-        <w:rPr>
-          <w:lang w:val="pl-PL"/>
-        </w:rPr>
-        <w:t xml:space="preserve"> i stali się w Chrystusie żywą ofiarą ku Twojej chwale.</w:t>
-      </w:r>
-      <w:r>
-        <w:rPr>
-          <w:lang w:val="pl-PL"/>
-        </w:rPr>
-        <w:t>” (IV ME).</w:t>
-      </w:r>
-    </w:p>
-    <w:p>
-      <w:pPr>
-        <w:spacing w:line="360" w:lineRule="auto"/>
-        <w:rPr>
-          <w:lang w:val="pl-PL"/>
-        </w:rPr>
-      </w:pPr>
-      <w:r>
-        <w:rPr>
-          <w:lang w:val="pl-PL"/>
-        </w:rPr>
-        <w:lastRenderedPageBreak/>
-        <w:t xml:space="preserve">To jest cel Eucharystii. Nie chodzi o to, aby </w:t>
-      </w:r>
-      <w:r>
-        <w:rPr>
-          <w:i/>
-          <w:highlight w:val="yellow"/>
-          <w:lang w:val="pl-PL"/>
-        </w:rPr>
-        <w:t>„sprowadzić na ziemię”</w:t>
-      </w:r>
-      <w:r>
-        <w:rPr>
-          <w:lang w:val="pl-PL"/>
-        </w:rPr>
-        <w:t xml:space="preserve"> Pana Jezusa. Jego marzeniem jest, abyśmy stali się z Nim jednym ciałem. Pamiętajmy o tym na następnej Mszy świętej, popatrzmy na osoby, które znajdują się obok nas w kościele i wzbudźmy w sobie to pragnienie, marzenie naszego Zbawiciela.</w:t>
-      </w:r>
-    </w:p>
-    <w:p>
-      <w:pPr>
-        <w:spacing w:line="360" w:lineRule="auto"/>
-        <w:rPr>
-          <w:lang w:val="pl-PL"/>
-        </w:rPr>
-      </w:pPr>
-      <w:r>
-        <w:rPr>
-          <w:lang w:val="pl-PL"/>
-        </w:rPr>
-        <w:t xml:space="preserve">Radość ze stołu Eucharystii prowadzi nas do modlitwy za innych. W </w:t>
-      </w:r>
-      <w:r>
-        <w:rPr>
-          <w:i/>
-          <w:highlight w:val="yellow"/>
-          <w:lang w:val="pl-PL"/>
-        </w:rPr>
-        <w:t>modlitwach wstawienniczych</w:t>
-      </w:r>
-      <w:r>
-        <w:rPr>
-          <w:lang w:val="pl-PL"/>
-        </w:rPr>
-        <w:t xml:space="preserve"> kapłan modli się za papieża, biskupów, cały Kościół powszechny i w zależności od charakteru Mszy świętej również za ochrzczonych, bierzmowanych i zmarłych. Wszystkie wezwania łączą się w wielkiej prośbie do Stwórcy, aby wraz ze świętymi pamiętał o swoich dzieciach i wspomagał je podczas ziemskiej pielgrzymki.</w:t>
-      </w:r>
-    </w:p>
-    <w:p>
-      <w:pPr>
-        <w:spacing w:line="360" w:lineRule="auto"/>
-        <w:rPr>
-          <w:lang w:val="pl-PL"/>
-        </w:rPr>
-      </w:pPr>
-      <w:r>
-        <w:rPr>
-          <w:lang w:val="pl-PL"/>
-        </w:rPr>
-        <w:t xml:space="preserve">Modlitwę eucharystyczną kończy </w:t>
-      </w:r>
-      <w:r>
-        <w:rPr>
-          <w:i/>
-          <w:highlight w:val="yellow"/>
-          <w:lang w:val="pl-PL"/>
-        </w:rPr>
         <w:t>doksologia końcowa</w:t>
       </w:r>
       <w:r>
@@ -5682,19 +5296,11 @@
         </w:rPr>
         <w:t xml:space="preserve">gr. </w:t>
       </w:r>
-      <w:proofErr w:type="spellStart"/>
-      <w:r>
-        <w:rPr>
-          <w:lang w:val="pl-PL"/>
-        </w:rPr>
-        <w:t>doxa</w:t>
-      </w:r>
-      <w:proofErr w:type="spellEnd"/>
-      <w:r>
-        <w:rPr>
-          <w:lang w:val="pl-PL"/>
-        </w:rPr>
-        <w:t xml:space="preserve"> – chwała, logos – słowo). Jest to kulminacyjny moment, w którym Bogu </w:t>
+      <w:r>
+        <w:rPr>
+          <w:lang w:val="pl-PL"/>
+        </w:rPr>
+        <w:t xml:space="preserve">doxa – chwała, logos – słowo). Jest to kulminacyjny moment, w którym Bogu </w:t>
       </w:r>
       <w:r>
         <w:rPr>
@@ -5712,14 +5318,7 @@
         <w:rPr>
           <w:lang w:val="pl-PL"/>
         </w:rPr>
-        <w:t xml:space="preserve">Nie są to już </w:t>
-      </w:r>
-      <w:bookmarkStart w:id="15" w:name="_GoBack"/>
-      <w:r>
-        <w:rPr>
-          <w:lang w:val="pl-PL"/>
-        </w:rPr>
-        <w:t>c</w:t>
+        <w:t>Nie są to już c</w:t>
       </w:r>
       <w:r>
         <w:rPr>
@@ -5731,15 +5330,10 @@
         <w:rPr>
           <w:lang w:val="pl-PL"/>
         </w:rPr>
-        <w:t>ino</w:t>
-      </w:r>
-      <w:bookmarkEnd w:id="15"/>
-      <w:r>
-        <w:rPr>
-          <w:lang w:val="pl-PL"/>
-        </w:rPr>
-        <w:t>, ale On sam w osobie kapłana ofiaruje Ojcu samego siebie w Ciele i Krwi.</w:t>
-      </w:r>
+        <w:t>ino, ale On sam w osobie kapłana ofiaruje Ojcu samego siebie w Ciele i Krwi.</w:t>
+      </w:r>
+      <w:bookmarkStart w:id="14" w:name="_GoBack"/>
+      <w:bookmarkEnd w:id="14"/>
     </w:p>
     <w:p>
       <w:pPr>
@@ -5788,7 +5382,7 @@
     </w:p>
     <w:p>
       <w:pPr>
-        <w:pStyle w:val="Nagwek1"/>
+        <w:pStyle w:val="Heading1"/>
         <w:spacing w:before="0" w:after="0" w:line="360" w:lineRule="auto"/>
         <w:jc w:val="both"/>
         <w:rPr>
@@ -5796,7 +5390,7 @@
           <w:lang w:val="pl-PL"/>
         </w:rPr>
       </w:pPr>
-      <w:bookmarkStart w:id="16" w:name="_Toc6428439"/>
+      <w:bookmarkStart w:id="15" w:name="_Toc6428439"/>
       <w:r>
         <w:rPr>
           <w:rFonts w:ascii="Times New Roman" w:hAnsi="Times New Roman" w:cs="Times New Roman"/>
@@ -5826,7 +5420,7 @@
         </w:rPr>
         <w:t>Obrzędy komunii (i zakończenia)</w:t>
       </w:r>
-      <w:bookmarkEnd w:id="16"/>
+      <w:bookmarkEnd w:id="15"/>
     </w:p>
     <w:sectPr>
       <w:pgSz w:w="12240" w:h="15840"/>
@@ -5839,18 +5433,18 @@
 </file>
 
 <file path=word/comments.xml><?xml version="1.0" encoding="utf-8"?>
-<w:comments xmlns:wpc="http://schemas.microsoft.com/office/word/2010/wordprocessingCanvas" xmlns:cx="http://schemas.microsoft.com/office/drawing/2014/chartex" xmlns:cx1="http://schemas.microsoft.com/office/drawing/2015/9/8/chartex" xmlns:cx2="http://schemas.microsoft.com/office/drawing/2015/10/21/chartex" xmlns:cx3="http://schemas.microsoft.com/office/drawing/2016/5/9/chartex" xmlns:cx4="http://schemas.microsoft.com/office/drawing/2016/5/10/chartex" xmlns:cx5="http://schemas.microsoft.com/office/drawing/2016/5/11/chartex" xmlns:cx6="http://schemas.microsoft.com/office/drawing/2016/5/12/chartex" xmlns:cx7="http://schemas.microsoft.com/office/drawing/2016/5/13/chartex" xmlns:cx8="http://schemas.microsoft.com/office/drawing/2016/5/14/chartex" xmlns:mc="http://schemas.openxmlformats.org/markup-compatibility/2006" xmlns:aink="http://schemas.microsoft.com/office/drawing/2016/ink" xmlns:am3d="http://schemas.microsoft.com/office/drawing/2017/model3d" xmlns:o="urn:schemas-microsoft-com:office:office" xmlns:r="http://schemas.openxmlformats.org/officeDocument/2006/relationships" xmlns:m="http://schemas.openxmlformats.org/officeDocument/2006/math" xmlns:v="urn:schemas-microsoft-com:vml" xmlns:wp14="http://schemas.microsoft.com/office/word/2010/wordprocessingDrawing" xmlns:wp="http://schemas.openxmlformats.org/drawingml/2006/wordprocessingDrawing" xmlns:w10="urn:schemas-microsoft-com:office:word" xmlns:w="http://schemas.openxmlformats.org/wordprocessingml/2006/main" xmlns:w14="http://schemas.microsoft.com/office/word/2010/wordml" xmlns:w15="http://schemas.microsoft.com/office/word/2012/wordml" xmlns:w16cid="http://schemas.microsoft.com/office/word/2016/wordml/cid" xmlns:w16se="http://schemas.microsoft.com/office/word/2015/wordml/symex" xmlns:wpg="http://schemas.microsoft.com/office/word/2010/wordprocessingGroup" xmlns:wpi="http://schemas.microsoft.com/office/word/2010/wordprocessingInk" xmlns:wne="http://schemas.microsoft.com/office/word/2006/wordml" xmlns:wps="http://schemas.microsoft.com/office/word/2010/wordprocessingShape" mc:Ignorable="w14 w15 w16se w16cid wp14">
-  <w:comment w:id="6" w:author="Sciga, Jakub" w:date="2019-04-19T14:33:00Z" w:initials="SJ">
-    <w:p>
-      <w:pPr>
-        <w:pStyle w:val="Tekstkomentarza"/>
-        <w:rPr>
-          <w:lang w:val="pl-PL"/>
-        </w:rPr>
-      </w:pPr>
-      <w:r>
-        <w:rPr>
-          <w:rStyle w:val="Odwoaniedokomentarza"/>
+<w:comments xmlns:wpc="http://schemas.microsoft.com/office/word/2010/wordprocessingCanvas" xmlns:cx="http://schemas.microsoft.com/office/drawing/2014/chartex" xmlns:cx1="http://schemas.microsoft.com/office/drawing/2015/9/8/chartex" xmlns:mc="http://schemas.openxmlformats.org/markup-compatibility/2006" xmlns:o="urn:schemas-microsoft-com:office:office" xmlns:r="http://schemas.openxmlformats.org/officeDocument/2006/relationships" xmlns:m="http://schemas.openxmlformats.org/officeDocument/2006/math" xmlns:v="urn:schemas-microsoft-com:vml" xmlns:wp14="http://schemas.microsoft.com/office/word/2010/wordprocessingDrawing" xmlns:wp="http://schemas.openxmlformats.org/drawingml/2006/wordprocessingDrawing" xmlns:w10="urn:schemas-microsoft-com:office:word" xmlns:w="http://schemas.openxmlformats.org/wordprocessingml/2006/main" xmlns:w14="http://schemas.microsoft.com/office/word/2010/wordml" xmlns:w15="http://schemas.microsoft.com/office/word/2012/wordml" xmlns:w16se="http://schemas.microsoft.com/office/word/2015/wordml/symex" xmlns:wpg="http://schemas.microsoft.com/office/word/2010/wordprocessingGroup" xmlns:wpi="http://schemas.microsoft.com/office/word/2010/wordprocessingInk" xmlns:wne="http://schemas.microsoft.com/office/word/2006/wordml" xmlns:wps="http://schemas.microsoft.com/office/word/2010/wordprocessingShape" mc:Ignorable="w14 w15 w16se wp14">
+  <w:comment w:id="9" w:author="Sciga, Jakub" w:date="2019-04-19T14:33:00Z" w:initials="SJ">
+    <w:p>
+      <w:pPr>
+        <w:pStyle w:val="CommentText"/>
+        <w:rPr>
+          <w:lang w:val="pl-PL"/>
+        </w:rPr>
+      </w:pPr>
+      <w:r>
+        <w:rPr>
+          <w:rStyle w:val="CommentReference"/>
         </w:rPr>
         <w:annotationRef/>
       </w:r>
@@ -5868,17 +5462,17 @@
       </w:r>
     </w:p>
   </w:comment>
-  <w:comment w:id="7" w:author="Monika Bindas" w:date="2019-04-19T22:34:00Z" w:initials="MB">
-    <w:p>
-      <w:pPr>
-        <w:pStyle w:val="Tekstkomentarza"/>
-        <w:rPr>
-          <w:lang w:val="pl-PL"/>
-        </w:rPr>
-      </w:pPr>
-      <w:r>
-        <w:rPr>
-          <w:rStyle w:val="Odwoaniedokomentarza"/>
+  <w:comment w:id="6" w:author="Monika Bindas" w:date="2019-04-19T22:34:00Z" w:initials="MB">
+    <w:p>
+      <w:pPr>
+        <w:pStyle w:val="CommentText"/>
+        <w:rPr>
+          <w:lang w:val="pl-PL"/>
+        </w:rPr>
+      </w:pPr>
+      <w:r>
+        <w:rPr>
+          <w:rStyle w:val="CommentReference"/>
         </w:rPr>
         <w:annotationRef/>
       </w:r>
@@ -5890,51 +5484,25 @@
       </w:r>
     </w:p>
   </w:comment>
-  <w:comment w:id="8" w:author="Monika Bindas" w:date="2019-04-19T23:22:00Z" w:initials="MB">
-    <w:p>
-      <w:pPr>
-        <w:pStyle w:val="Tekstkomentarza"/>
-      </w:pPr>
-      <w:r>
-        <w:rPr>
-          <w:rStyle w:val="Odwoaniedokomentarza"/>
+  <w:comment w:id="7" w:author="Monika Bindas" w:date="2019-04-19T23:22:00Z" w:initials="MB">
+    <w:p>
+      <w:pPr>
+        <w:pStyle w:val="CommentText"/>
+        <w:rPr>
+          <w:lang w:val="pl-PL"/>
+        </w:rPr>
+      </w:pPr>
+      <w:r>
+        <w:rPr>
+          <w:rStyle w:val="CommentReference"/>
         </w:rPr>
         <w:annotationRef/>
       </w:r>
       <w:r>
-        <w:t xml:space="preserve">Error: </w:t>
-      </w:r>
-      <w:proofErr w:type="spellStart"/>
-      <w:r>
-        <w:t>Brak</w:t>
-      </w:r>
-      <w:proofErr w:type="spellEnd"/>
-      <w:r>
-        <w:t xml:space="preserve"> </w:t>
-      </w:r>
-      <w:proofErr w:type="spellStart"/>
-      <w:r>
-        <w:t>ustosunkowania</w:t>
-      </w:r>
-      <w:proofErr w:type="spellEnd"/>
-      <w:r>
-        <w:t xml:space="preserve"> </w:t>
-      </w:r>
-      <w:proofErr w:type="spellStart"/>
-      <w:r>
-        <w:t>się</w:t>
-      </w:r>
-      <w:proofErr w:type="spellEnd"/>
-      <w:r>
-        <w:t xml:space="preserve"> do </w:t>
-      </w:r>
-      <w:proofErr w:type="spellStart"/>
-      <w:r>
-        <w:t>sugestii</w:t>
-      </w:r>
-      <w:proofErr w:type="spellEnd"/>
-      <w:r>
-        <w:t xml:space="preserve"> </w:t>
+        <w:rPr>
+          <w:lang w:val="pl-PL"/>
+        </w:rPr>
+        <w:t xml:space="preserve">Error: Brak ustosunkowania się do sugestii </w:t>
       </w:r>
       <w:r>
         <w:rPr>
@@ -5956,17 +5524,17 @@
       </w:r>
     </w:p>
   </w:comment>
-  <w:comment w:id="9" w:author="Monika Bindas" w:date="2019-04-19T22:37:00Z" w:initials="MB">
-    <w:p>
-      <w:pPr>
-        <w:pStyle w:val="Tekstkomentarza"/>
-        <w:rPr>
-          <w:lang w:val="pl-PL"/>
-        </w:rPr>
-      </w:pPr>
-      <w:r>
-        <w:rPr>
-          <w:rStyle w:val="Odwoaniedokomentarza"/>
+  <w:comment w:id="8" w:author="Sciga, Jakub" w:date="2019-04-20T08:53:00Z" w:initials="SJ">
+    <w:p>
+      <w:pPr>
+        <w:pStyle w:val="CommentText"/>
+        <w:rPr>
+          <w:lang w:val="pl-PL"/>
+        </w:rPr>
+      </w:pPr>
+      <w:r>
+        <w:rPr>
+          <w:rStyle w:val="CommentReference"/>
         </w:rPr>
         <w:annotationRef/>
       </w:r>
@@ -5974,21 +5542,21 @@
         <w:rPr>
           <w:lang w:val="pl-PL"/>
         </w:rPr>
-        <w:t>zbędne</w:t>
+        <w:t>ok</w:t>
       </w:r>
     </w:p>
   </w:comment>
-  <w:comment w:id="10" w:author="Sciga, Jakub" w:date="2019-04-19T22:55:00Z" w:initials="SJ">
-    <w:p>
-      <w:pPr>
-        <w:pStyle w:val="Tekstkomentarza"/>
-        <w:rPr>
-          <w:lang w:val="pl-PL"/>
-        </w:rPr>
-      </w:pPr>
-      <w:r>
-        <w:rPr>
-          <w:rStyle w:val="Odwoaniedokomentarza"/>
+  <w:comment w:id="10" w:author="Monika Bindas" w:date="2019-04-19T22:45:00Z" w:initials="MB">
+    <w:p>
+      <w:pPr>
+        <w:pStyle w:val="CommentText"/>
+        <w:rPr>
+          <w:lang w:val="pl-PL"/>
+        </w:rPr>
+      </w:pPr>
+      <w:r>
+        <w:rPr>
+          <w:rStyle w:val="CommentReference"/>
         </w:rPr>
         <w:annotationRef/>
       </w:r>
@@ -5996,245 +5564,91 @@
         <w:rPr>
           <w:lang w:val="pl-PL"/>
         </w:rPr>
-        <w:t xml:space="preserve">NAS, nie było s </w:t>
-      </w:r>
-      <w:r>
+        <w:t>Może przypomnienie o którą chodzi?</w:t>
+      </w:r>
+    </w:p>
+  </w:comment>
+  <w:comment w:id="11" w:author="Sciga, Jakub" w:date="2019-04-19T22:58:00Z" w:initials="SJ">
+    <w:p>
+      <w:pPr>
+        <w:pStyle w:val="CommentText"/>
+        <w:rPr>
+          <w:lang w:val="pl-PL"/>
+        </w:rPr>
+      </w:pPr>
+      <w:r>
+        <w:rPr>
+          <w:rStyle w:val="CommentReference"/>
+        </w:rPr>
+        <w:annotationRef/>
+      </w:r>
+      <w:r>
+        <w:rPr>
+          <w:lang w:val="pl-PL"/>
+        </w:rPr>
+        <w:t>Nie rozumiem. Chodzi o tą co na żółto</w:t>
+      </w:r>
+    </w:p>
+  </w:comment>
+  <w:comment w:id="12" w:author="Monika Bindas" w:date="2019-04-19T23:26:00Z" w:initials="MB">
+    <w:p>
+      <w:pPr>
+        <w:pStyle w:val="CommentText"/>
+      </w:pPr>
+      <w:r>
+        <w:rPr>
+          <w:rStyle w:val="CommentReference"/>
+        </w:rPr>
+        <w:annotationRef/>
+      </w:r>
+      <w:r>
+        <w:rPr>
+          <w:lang w:val="pl-PL"/>
+        </w:rPr>
+        <w:t xml:space="preserve">No w sensie że chodzi o Sanctus, bo dawno o niej było, później były inne wątki… </w:t>
+      </w:r>
+      <w:r>
+        <w:t>Jak uważasz.</w:t>
+      </w:r>
+    </w:p>
+  </w:comment>
+  <w:comment w:id="13" w:author="Sciga, Jakub" w:date="2019-04-20T08:53:00Z" w:initials="SJ">
+    <w:p>
+      <w:pPr>
+        <w:pStyle w:val="CommentText"/>
+        <w:rPr>
+          <w:lang w:val="pl-PL"/>
+        </w:rPr>
+      </w:pPr>
+      <w:r>
+        <w:rPr>
+          <w:rStyle w:val="CommentReference"/>
+        </w:rPr>
+        <w:annotationRef/>
+      </w:r>
+      <w:r>
+        <w:rPr>
+          <w:lang w:val="pl-PL"/>
+        </w:rPr>
+        <w:t>Ale chodzi o aklmację po przeistoczeniu, nie o Sanctus</w:t>
+      </w:r>
+      <w:r>
+        <w:rPr>
+          <w:lang w:val="pl-PL"/>
+        </w:rPr>
+        <w:t xml:space="preserve"> </w:t>
+      </w:r>
+      <w:r>
+        <w:rPr>
+          <w:lang w:val="pl-PL"/>
+        </w:rPr>
         <w:sym w:font="Wingdings" w:char="F04A"/>
       </w:r>
-    </w:p>
-  </w:comment>
-  <w:comment w:id="11" w:author="Monika Bindas" w:date="2019-04-19T23:23:00Z" w:initials="MB">
-    <w:p>
-      <w:pPr>
-        <w:pStyle w:val="Tekstkomentarza"/>
-      </w:pPr>
-      <w:r>
-        <w:rPr>
-          <w:rStyle w:val="Odwoaniedokomentarza"/>
-        </w:rPr>
-        <w:annotationRef/>
-      </w:r>
-      <w:proofErr w:type="spellStart"/>
-      <w:r>
-        <w:t>Domyśliłam</w:t>
-      </w:r>
-      <w:proofErr w:type="spellEnd"/>
-      <w:r>
-        <w:t xml:space="preserve"> </w:t>
-      </w:r>
-      <w:proofErr w:type="spellStart"/>
-      <w:r>
-        <w:t>się</w:t>
-      </w:r>
-      <w:proofErr w:type="spellEnd"/>
-      <w:r>
-        <w:t xml:space="preserve">, </w:t>
-      </w:r>
-      <w:proofErr w:type="spellStart"/>
-      <w:r>
-        <w:t>podtrzymuję</w:t>
-      </w:r>
-      <w:proofErr w:type="spellEnd"/>
-      <w:r>
-        <w:t xml:space="preserve"> </w:t>
-      </w:r>
-      <w:proofErr w:type="spellStart"/>
-      <w:r>
-        <w:t>komentarz</w:t>
-      </w:r>
-      <w:proofErr w:type="spellEnd"/>
-      <w:r>
-        <w:t xml:space="preserve"> o </w:t>
-      </w:r>
-      <w:proofErr w:type="spellStart"/>
-      <w:r>
-        <w:t>zbędności</w:t>
-      </w:r>
-      <w:proofErr w:type="spellEnd"/>
-      <w:r>
-        <w:t xml:space="preserve"> </w:t>
-      </w:r>
-      <w:r>
-        <w:rPr>
-          <mc:AlternateContent>
-            <mc:Choice Requires="w16se"/>
-            <mc:Fallback>
-              <w:rFonts w:ascii="Segoe UI Emoji" w:eastAsia="Segoe UI Emoji" w:hAnsi="Segoe UI Emoji" w:cs="Segoe UI Emoji"/>
-            </mc:Fallback>
-          </mc:AlternateContent>
-        </w:rPr>
-        <mc:AlternateContent>
-          <mc:Choice Requires="w16se">
-            <w16se:symEx w16se:font="Segoe UI Emoji" w16se:char="1F60A"/>
-          </mc:Choice>
-          <mc:Fallback>
-            <w:t>😊</w:t>
-          </mc:Fallback>
-        </mc:AlternateContent>
-      </w:r>
-    </w:p>
-  </w:comment>
-  <w:comment w:id="12" w:author="Monika Bindas" w:date="2019-04-19T22:45:00Z" w:initials="MB">
-    <w:p>
-      <w:pPr>
-        <w:pStyle w:val="Tekstkomentarza"/>
-        <w:rPr>
-          <w:lang w:val="pl-PL"/>
-        </w:rPr>
-      </w:pPr>
-      <w:r>
-        <w:rPr>
-          <w:rStyle w:val="Odwoaniedokomentarza"/>
-        </w:rPr>
-        <w:annotationRef/>
-      </w:r>
-      <w:r>
-        <w:rPr>
-          <w:lang w:val="pl-PL"/>
-        </w:rPr>
-        <w:t>Może przypomnienie o którą chodzi?</w:t>
-      </w:r>
-    </w:p>
-  </w:comment>
-  <w:comment w:id="13" w:author="Sciga, Jakub" w:date="2019-04-19T22:58:00Z" w:initials="SJ">
-    <w:p>
-      <w:pPr>
-        <w:pStyle w:val="Tekstkomentarza"/>
-        <w:rPr>
-          <w:lang w:val="pl-PL"/>
-        </w:rPr>
-      </w:pPr>
-      <w:r>
-        <w:rPr>
-          <w:rStyle w:val="Odwoaniedokomentarza"/>
-        </w:rPr>
-        <w:annotationRef/>
-      </w:r>
-      <w:r>
-        <w:rPr>
-          <w:lang w:val="pl-PL"/>
-        </w:rPr>
-        <w:t>Nie rozumiem. Chodzi o tą co na żółto</w:t>
-      </w:r>
-    </w:p>
-  </w:comment>
-  <w:comment w:id="14" w:author="Monika Bindas" w:date="2019-04-19T23:26:00Z" w:initials="MB">
-    <w:p>
-      <w:pPr>
-        <w:pStyle w:val="Tekstkomentarza"/>
-      </w:pPr>
-      <w:r>
-        <w:rPr>
-          <w:rStyle w:val="Odwoaniedokomentarza"/>
-        </w:rPr>
-        <w:annotationRef/>
-      </w:r>
-      <w:r>
-        <w:t xml:space="preserve">No w </w:t>
-      </w:r>
-      <w:proofErr w:type="spellStart"/>
-      <w:r>
-        <w:t>sensie</w:t>
-      </w:r>
-      <w:proofErr w:type="spellEnd"/>
-      <w:r>
-        <w:t xml:space="preserve"> </w:t>
-      </w:r>
-      <w:proofErr w:type="spellStart"/>
-      <w:r>
-        <w:t>że</w:t>
-      </w:r>
-      <w:proofErr w:type="spellEnd"/>
-      <w:r>
-        <w:t xml:space="preserve"> </w:t>
-      </w:r>
-      <w:proofErr w:type="spellStart"/>
-      <w:r>
-        <w:t>chodzi</w:t>
-      </w:r>
-      <w:proofErr w:type="spellEnd"/>
-      <w:r>
-        <w:t xml:space="preserve"> o Sanctus, </w:t>
-      </w:r>
-      <w:proofErr w:type="spellStart"/>
-      <w:r>
-        <w:t>bo</w:t>
-      </w:r>
-      <w:proofErr w:type="spellEnd"/>
-      <w:r>
-        <w:t xml:space="preserve"> </w:t>
-      </w:r>
-      <w:proofErr w:type="spellStart"/>
-      <w:r>
-        <w:t>dawno</w:t>
-      </w:r>
-      <w:proofErr w:type="spellEnd"/>
-      <w:r>
-        <w:t xml:space="preserve"> o </w:t>
-      </w:r>
-      <w:proofErr w:type="spellStart"/>
-      <w:r>
-        <w:t>niej</w:t>
-      </w:r>
-      <w:proofErr w:type="spellEnd"/>
-      <w:r>
-        <w:t xml:space="preserve"> </w:t>
-      </w:r>
-      <w:proofErr w:type="spellStart"/>
-      <w:r>
-        <w:t>było</w:t>
-      </w:r>
-      <w:proofErr w:type="spellEnd"/>
-      <w:r>
-        <w:t xml:space="preserve">, </w:t>
-      </w:r>
-      <w:proofErr w:type="spellStart"/>
-      <w:r>
-        <w:t>później</w:t>
-      </w:r>
-      <w:proofErr w:type="spellEnd"/>
-      <w:r>
-        <w:t xml:space="preserve"> </w:t>
-      </w:r>
-      <w:proofErr w:type="spellStart"/>
-      <w:r>
-        <w:t>były</w:t>
-      </w:r>
-      <w:proofErr w:type="spellEnd"/>
-      <w:r>
-        <w:t xml:space="preserve"> </w:t>
-      </w:r>
-      <w:proofErr w:type="spellStart"/>
-      <w:r>
-        <w:t>inne</w:t>
-      </w:r>
-      <w:proofErr w:type="spellEnd"/>
-      <w:r>
-        <w:t xml:space="preserve"> </w:t>
-      </w:r>
-      <w:proofErr w:type="spellStart"/>
-      <w:r>
-        <w:t>wątki</w:t>
-      </w:r>
-      <w:proofErr w:type="spellEnd"/>
-      <w:r>
-        <w:t xml:space="preserve">… </w:t>
-      </w:r>
-      <w:proofErr w:type="spellStart"/>
-      <w:r>
-        <w:t>Jak</w:t>
-      </w:r>
-      <w:proofErr w:type="spellEnd"/>
-      <w:r>
-        <w:t xml:space="preserve"> </w:t>
-      </w:r>
-      <w:proofErr w:type="spellStart"/>
-      <w:r>
-        <w:t>uważasz</w:t>
-      </w:r>
-      <w:proofErr w:type="spellEnd"/>
-      <w:r>
-        <w:t>.</w:t>
+      <w:r>
+        <w:rPr>
+          <w:lang w:val="pl-PL"/>
+        </w:rPr>
+        <w:t xml:space="preserve"> Chodzi o „Oto wielka tajemnica wiary”</w:t>
       </w:r>
     </w:p>
   </w:comment>
@@ -6242,16 +5656,15 @@
 </file>
 
 <file path=word/commentsExtended.xml><?xml version="1.0" encoding="utf-8"?>
-<w15:commentsEx xmlns:wpc="http://schemas.microsoft.com/office/word/2010/wordprocessingCanvas" xmlns:cx="http://schemas.microsoft.com/office/drawing/2014/chartex" xmlns:cx1="http://schemas.microsoft.com/office/drawing/2015/9/8/chartex" xmlns:cx2="http://schemas.microsoft.com/office/drawing/2015/10/21/chartex" xmlns:cx3="http://schemas.microsoft.com/office/drawing/2016/5/9/chartex" xmlns:cx4="http://schemas.microsoft.com/office/drawing/2016/5/10/chartex" xmlns:cx5="http://schemas.microsoft.com/office/drawing/2016/5/11/chartex" xmlns:cx6="http://schemas.microsoft.com/office/drawing/2016/5/12/chartex" xmlns:cx7="http://schemas.microsoft.com/office/drawing/2016/5/13/chartex" xmlns:cx8="http://schemas.microsoft.com/office/drawing/2016/5/14/chartex" xmlns:mc="http://schemas.openxmlformats.org/markup-compatibility/2006" xmlns:aink="http://schemas.microsoft.com/office/drawing/2016/ink" xmlns:am3d="http://schemas.microsoft.com/office/drawing/2017/model3d" xmlns:o="urn:schemas-microsoft-com:office:office" xmlns:r="http://schemas.openxmlformats.org/officeDocument/2006/relationships" xmlns:m="http://schemas.openxmlformats.org/officeDocument/2006/math" xmlns:v="urn:schemas-microsoft-com:vml" xmlns:wp14="http://schemas.microsoft.com/office/word/2010/wordprocessingDrawing" xmlns:wp="http://schemas.openxmlformats.org/drawingml/2006/wordprocessingDrawing" xmlns:w10="urn:schemas-microsoft-com:office:word" xmlns:w="http://schemas.openxmlformats.org/wordprocessingml/2006/main" xmlns:w14="http://schemas.microsoft.com/office/word/2010/wordml" xmlns:w15="http://schemas.microsoft.com/office/word/2012/wordml" xmlns:w16cid="http://schemas.microsoft.com/office/word/2016/wordml/cid" xmlns:w16se="http://schemas.microsoft.com/office/word/2015/wordml/symex" xmlns:wpg="http://schemas.microsoft.com/office/word/2010/wordprocessingGroup" xmlns:wpi="http://schemas.microsoft.com/office/word/2010/wordprocessingInk" xmlns:wne="http://schemas.microsoft.com/office/word/2006/wordml" xmlns:wps="http://schemas.microsoft.com/office/word/2010/wordprocessingShape" mc:Ignorable="w14 w15 w16se w16cid wp14">
+<w15:commentsEx xmlns:wpc="http://schemas.microsoft.com/office/word/2010/wordprocessingCanvas" xmlns:cx="http://schemas.microsoft.com/office/drawing/2014/chartex" xmlns:cx1="http://schemas.microsoft.com/office/drawing/2015/9/8/chartex" xmlns:mc="http://schemas.openxmlformats.org/markup-compatibility/2006" xmlns:o="urn:schemas-microsoft-com:office:office" xmlns:r="http://schemas.openxmlformats.org/officeDocument/2006/relationships" xmlns:m="http://schemas.openxmlformats.org/officeDocument/2006/math" xmlns:v="urn:schemas-microsoft-com:vml" xmlns:wp14="http://schemas.microsoft.com/office/word/2010/wordprocessingDrawing" xmlns:wp="http://schemas.openxmlformats.org/drawingml/2006/wordprocessingDrawing" xmlns:w10="urn:schemas-microsoft-com:office:word" xmlns:w="http://schemas.openxmlformats.org/wordprocessingml/2006/main" xmlns:w14="http://schemas.microsoft.com/office/word/2010/wordml" xmlns:w15="http://schemas.microsoft.com/office/word/2012/wordml" xmlns:w16se="http://schemas.microsoft.com/office/word/2015/wordml/symex" xmlns:wpg="http://schemas.microsoft.com/office/word/2010/wordprocessingGroup" xmlns:wpi="http://schemas.microsoft.com/office/word/2010/wordprocessingInk" xmlns:wne="http://schemas.microsoft.com/office/word/2006/wordml" xmlns:wps="http://schemas.microsoft.com/office/word/2010/wordprocessingShape" mc:Ignorable="w14 w15 w16se wp14">
   <w15:commentEx w15:paraId="666CCAE9" w15:done="0"/>
   <w15:commentEx w15:paraId="7526EA5B" w15:paraIdParent="666CCAE9" w15:done="0"/>
   <w15:commentEx w15:paraId="5427333D" w15:paraIdParent="666CCAE9" w15:done="0"/>
-  <w15:commentEx w15:paraId="01879636" w15:done="0"/>
-  <w15:commentEx w15:paraId="002BFAB3" w15:paraIdParent="01879636" w15:done="0"/>
-  <w15:commentEx w15:paraId="57E8DFB1" w15:paraIdParent="01879636" w15:done="0"/>
+  <w15:commentEx w15:paraId="4D8E4AC4" w15:paraIdParent="666CCAE9" w15:done="0"/>
   <w15:commentEx w15:paraId="04A13ACD" w15:done="0"/>
   <w15:commentEx w15:paraId="3D43CD74" w15:paraIdParent="04A13ACD" w15:done="0"/>
   <w15:commentEx w15:paraId="01F82E9A" w15:paraIdParent="04A13ACD" w15:done="0"/>
+  <w15:commentEx w15:paraId="3FFA4A11" w15:paraIdParent="04A13ACD" w15:done="0"/>
 </w15:commentsEx>
 </file>
 
@@ -6270,7 +5683,7 @@
 </file>
 
 <file path=word/endnotes.xml><?xml version="1.0" encoding="utf-8"?>
-<w:endnotes xmlns:wpc="http://schemas.microsoft.com/office/word/2010/wordprocessingCanvas" xmlns:cx="http://schemas.microsoft.com/office/drawing/2014/chartex" xmlns:cx1="http://schemas.microsoft.com/office/drawing/2015/9/8/chartex" xmlns:cx2="http://schemas.microsoft.com/office/drawing/2015/10/21/chartex" xmlns:cx3="http://schemas.microsoft.com/office/drawing/2016/5/9/chartex" xmlns:cx4="http://schemas.microsoft.com/office/drawing/2016/5/10/chartex" xmlns:cx5="http://schemas.microsoft.com/office/drawing/2016/5/11/chartex" xmlns:cx6="http://schemas.microsoft.com/office/drawing/2016/5/12/chartex" xmlns:cx7="http://schemas.microsoft.com/office/drawing/2016/5/13/chartex" xmlns:cx8="http://schemas.microsoft.com/office/drawing/2016/5/14/chartex" xmlns:mc="http://schemas.openxmlformats.org/markup-compatibility/2006" xmlns:aink="http://schemas.microsoft.com/office/drawing/2016/ink" xmlns:am3d="http://schemas.microsoft.com/office/drawing/2017/model3d" xmlns:o="urn:schemas-microsoft-com:office:office" xmlns:r="http://schemas.openxmlformats.org/officeDocument/2006/relationships" xmlns:m="http://schemas.openxmlformats.org/officeDocument/2006/math" xmlns:v="urn:schemas-microsoft-com:vml" xmlns:wp14="http://schemas.microsoft.com/office/word/2010/wordprocessingDrawing" xmlns:wp="http://schemas.openxmlformats.org/drawingml/2006/wordprocessingDrawing" xmlns:w10="urn:schemas-microsoft-com:office:word" xmlns:w="http://schemas.openxmlformats.org/wordprocessingml/2006/main" xmlns:w14="http://schemas.microsoft.com/office/word/2010/wordml" xmlns:w15="http://schemas.microsoft.com/office/word/2012/wordml" xmlns:w16cid="http://schemas.microsoft.com/office/word/2016/wordml/cid" xmlns:w16se="http://schemas.microsoft.com/office/word/2015/wordml/symex" xmlns:wpg="http://schemas.microsoft.com/office/word/2010/wordprocessingGroup" xmlns:wpi="http://schemas.microsoft.com/office/word/2010/wordprocessingInk" xmlns:wne="http://schemas.microsoft.com/office/word/2006/wordml" xmlns:wps="http://schemas.microsoft.com/office/word/2010/wordprocessingShape" mc:Ignorable="w14 w15 w16se w16cid wp14">
+<w:endnotes xmlns:wpc="http://schemas.microsoft.com/office/word/2010/wordprocessingCanvas" xmlns:cx="http://schemas.microsoft.com/office/drawing/2014/chartex" xmlns:cx1="http://schemas.microsoft.com/office/drawing/2015/9/8/chartex" xmlns:mc="http://schemas.openxmlformats.org/markup-compatibility/2006" xmlns:o="urn:schemas-microsoft-com:office:office" xmlns:r="http://schemas.openxmlformats.org/officeDocument/2006/relationships" xmlns:m="http://schemas.openxmlformats.org/officeDocument/2006/math" xmlns:v="urn:schemas-microsoft-com:vml" xmlns:wp14="http://schemas.microsoft.com/office/word/2010/wordprocessingDrawing" xmlns:wp="http://schemas.openxmlformats.org/drawingml/2006/wordprocessingDrawing" xmlns:w10="urn:schemas-microsoft-com:office:word" xmlns:w="http://schemas.openxmlformats.org/wordprocessingml/2006/main" xmlns:w14="http://schemas.microsoft.com/office/word/2010/wordml" xmlns:w15="http://schemas.microsoft.com/office/word/2012/wordml" xmlns:w16se="http://schemas.microsoft.com/office/word/2015/wordml/symex" xmlns:wpg="http://schemas.microsoft.com/office/word/2010/wordprocessingGroup" xmlns:wpi="http://schemas.microsoft.com/office/word/2010/wordprocessingInk" xmlns:wne="http://schemas.microsoft.com/office/word/2006/wordml" xmlns:wps="http://schemas.microsoft.com/office/word/2010/wordprocessingShape" mc:Ignorable="w14 w15 w16se wp14">
   <w:endnote w:type="separator" w:id="-1">
     <w:p>
       <w:pPr>
@@ -6295,7 +5708,7 @@
 </file>
 
 <file path=word/footnotes.xml><?xml version="1.0" encoding="utf-8"?>
-<w:footnotes xmlns:wpc="http://schemas.microsoft.com/office/word/2010/wordprocessingCanvas" xmlns:cx="http://schemas.microsoft.com/office/drawing/2014/chartex" xmlns:cx1="http://schemas.microsoft.com/office/drawing/2015/9/8/chartex" xmlns:cx2="http://schemas.microsoft.com/office/drawing/2015/10/21/chartex" xmlns:cx3="http://schemas.microsoft.com/office/drawing/2016/5/9/chartex" xmlns:cx4="http://schemas.microsoft.com/office/drawing/2016/5/10/chartex" xmlns:cx5="http://schemas.microsoft.com/office/drawing/2016/5/11/chartex" xmlns:cx6="http://schemas.microsoft.com/office/drawing/2016/5/12/chartex" xmlns:cx7="http://schemas.microsoft.com/office/drawing/2016/5/13/chartex" xmlns:cx8="http://schemas.microsoft.com/office/drawing/2016/5/14/chartex" xmlns:mc="http://schemas.openxmlformats.org/markup-compatibility/2006" xmlns:aink="http://schemas.microsoft.com/office/drawing/2016/ink" xmlns:am3d="http://schemas.microsoft.com/office/drawing/2017/model3d" xmlns:o="urn:schemas-microsoft-com:office:office" xmlns:r="http://schemas.openxmlformats.org/officeDocument/2006/relationships" xmlns:m="http://schemas.openxmlformats.org/officeDocument/2006/math" xmlns:v="urn:schemas-microsoft-com:vml" xmlns:wp14="http://schemas.microsoft.com/office/word/2010/wordprocessingDrawing" xmlns:wp="http://schemas.openxmlformats.org/drawingml/2006/wordprocessingDrawing" xmlns:w10="urn:schemas-microsoft-com:office:word" xmlns:w="http://schemas.openxmlformats.org/wordprocessingml/2006/main" xmlns:w14="http://schemas.microsoft.com/office/word/2010/wordml" xmlns:w15="http://schemas.microsoft.com/office/word/2012/wordml" xmlns:w16cid="http://schemas.microsoft.com/office/word/2016/wordml/cid" xmlns:w16se="http://schemas.microsoft.com/office/word/2015/wordml/symex" xmlns:wpg="http://schemas.microsoft.com/office/word/2010/wordprocessingGroup" xmlns:wpi="http://schemas.microsoft.com/office/word/2010/wordprocessingInk" xmlns:wne="http://schemas.microsoft.com/office/word/2006/wordml" xmlns:wps="http://schemas.microsoft.com/office/word/2010/wordprocessingShape" mc:Ignorable="w14 w15 w16se w16cid wp14">
+<w:footnotes xmlns:wpc="http://schemas.microsoft.com/office/word/2010/wordprocessingCanvas" xmlns:cx="http://schemas.microsoft.com/office/drawing/2014/chartex" xmlns:cx1="http://schemas.microsoft.com/office/drawing/2015/9/8/chartex" xmlns:mc="http://schemas.openxmlformats.org/markup-compatibility/2006" xmlns:o="urn:schemas-microsoft-com:office:office" xmlns:r="http://schemas.openxmlformats.org/officeDocument/2006/relationships" xmlns:m="http://schemas.openxmlformats.org/officeDocument/2006/math" xmlns:v="urn:schemas-microsoft-com:vml" xmlns:wp14="http://schemas.microsoft.com/office/word/2010/wordprocessingDrawing" xmlns:wp="http://schemas.openxmlformats.org/drawingml/2006/wordprocessingDrawing" xmlns:w10="urn:schemas-microsoft-com:office:word" xmlns:w="http://schemas.openxmlformats.org/wordprocessingml/2006/main" xmlns:w14="http://schemas.microsoft.com/office/word/2010/wordml" xmlns:w15="http://schemas.microsoft.com/office/word/2012/wordml" xmlns:w16se="http://schemas.microsoft.com/office/word/2015/wordml/symex" xmlns:wpg="http://schemas.microsoft.com/office/word/2010/wordprocessingGroup" xmlns:wpi="http://schemas.microsoft.com/office/word/2010/wordprocessingInk" xmlns:wne="http://schemas.microsoft.com/office/word/2006/wordml" xmlns:wps="http://schemas.microsoft.com/office/word/2010/wordprocessingShape" mc:Ignorable="w14 w15 w16se wp14">
   <w:footnote w:type="separator" w:id="-1">
     <w:p>
       <w:pPr>
@@ -6320,7 +5733,7 @@
 </file>
 
 <file path=word/people.xml><?xml version="1.0" encoding="utf-8"?>
-<w15:people xmlns:wpc="http://schemas.microsoft.com/office/word/2010/wordprocessingCanvas" xmlns:cx="http://schemas.microsoft.com/office/drawing/2014/chartex" xmlns:cx1="http://schemas.microsoft.com/office/drawing/2015/9/8/chartex" xmlns:cx2="http://schemas.microsoft.com/office/drawing/2015/10/21/chartex" xmlns:cx3="http://schemas.microsoft.com/office/drawing/2016/5/9/chartex" xmlns:cx4="http://schemas.microsoft.com/office/drawing/2016/5/10/chartex" xmlns:cx5="http://schemas.microsoft.com/office/drawing/2016/5/11/chartex" xmlns:cx6="http://schemas.microsoft.com/office/drawing/2016/5/12/chartex" xmlns:cx7="http://schemas.microsoft.com/office/drawing/2016/5/13/chartex" xmlns:cx8="http://schemas.microsoft.com/office/drawing/2016/5/14/chartex" xmlns:mc="http://schemas.openxmlformats.org/markup-compatibility/2006" xmlns:aink="http://schemas.microsoft.com/office/drawing/2016/ink" xmlns:am3d="http://schemas.microsoft.com/office/drawing/2017/model3d" xmlns:o="urn:schemas-microsoft-com:office:office" xmlns:r="http://schemas.openxmlformats.org/officeDocument/2006/relationships" xmlns:m="http://schemas.openxmlformats.org/officeDocument/2006/math" xmlns:v="urn:schemas-microsoft-com:vml" xmlns:wp14="http://schemas.microsoft.com/office/word/2010/wordprocessingDrawing" xmlns:wp="http://schemas.openxmlformats.org/drawingml/2006/wordprocessingDrawing" xmlns:w10="urn:schemas-microsoft-com:office:word" xmlns:w="http://schemas.openxmlformats.org/wordprocessingml/2006/main" xmlns:w14="http://schemas.microsoft.com/office/word/2010/wordml" xmlns:w15="http://schemas.microsoft.com/office/word/2012/wordml" xmlns:w16cid="http://schemas.microsoft.com/office/word/2016/wordml/cid" xmlns:w16se="http://schemas.microsoft.com/office/word/2015/wordml/symex" xmlns:wpg="http://schemas.microsoft.com/office/word/2010/wordprocessingGroup" xmlns:wpi="http://schemas.microsoft.com/office/word/2010/wordprocessingInk" xmlns:wne="http://schemas.microsoft.com/office/word/2006/wordml" xmlns:wps="http://schemas.microsoft.com/office/word/2010/wordprocessingShape" mc:Ignorable="w14 w15 w16se w16cid wp14">
+<w15:people xmlns:wpc="http://schemas.microsoft.com/office/word/2010/wordprocessingCanvas" xmlns:cx="http://schemas.microsoft.com/office/drawing/2014/chartex" xmlns:cx1="http://schemas.microsoft.com/office/drawing/2015/9/8/chartex" xmlns:mc="http://schemas.openxmlformats.org/markup-compatibility/2006" xmlns:o="urn:schemas-microsoft-com:office:office" xmlns:r="http://schemas.openxmlformats.org/officeDocument/2006/relationships" xmlns:m="http://schemas.openxmlformats.org/officeDocument/2006/math" xmlns:v="urn:schemas-microsoft-com:vml" xmlns:wp14="http://schemas.microsoft.com/office/word/2010/wordprocessingDrawing" xmlns:wp="http://schemas.openxmlformats.org/drawingml/2006/wordprocessingDrawing" xmlns:w10="urn:schemas-microsoft-com:office:word" xmlns:w="http://schemas.openxmlformats.org/wordprocessingml/2006/main" xmlns:w14="http://schemas.microsoft.com/office/word/2010/wordml" xmlns:w15="http://schemas.microsoft.com/office/word/2012/wordml" xmlns:w16se="http://schemas.microsoft.com/office/word/2015/wordml/symex" xmlns:wpg="http://schemas.microsoft.com/office/word/2010/wordprocessingGroup" xmlns:wpi="http://schemas.microsoft.com/office/word/2010/wordprocessingInk" xmlns:wne="http://schemas.microsoft.com/office/word/2006/wordml" xmlns:wps="http://schemas.microsoft.com/office/word/2010/wordprocessingShape" mc:Ignorable="w14 w15 w16se wp14">
   <w15:person w15:author="Sciga, Jakub">
     <w15:presenceInfo w15:providerId="AD" w15:userId="S-1-5-21-2754242312-2624097566-4060039165-528673"/>
   </w15:person>
@@ -6331,7 +5744,7 @@
 </file>
 
 <file path=word/styles.xml><?xml version="1.0" encoding="utf-8"?>
-<w:styles xmlns:mc="http://schemas.openxmlformats.org/markup-compatibility/2006" xmlns:r="http://schemas.openxmlformats.org/officeDocument/2006/relationships" xmlns:w="http://schemas.openxmlformats.org/wordprocessingml/2006/main" xmlns:w14="http://schemas.microsoft.com/office/word/2010/wordml" xmlns:w15="http://schemas.microsoft.com/office/word/2012/wordml" xmlns:w16cid="http://schemas.microsoft.com/office/word/2016/wordml/cid" xmlns:w16se="http://schemas.microsoft.com/office/word/2015/wordml/symex" mc:Ignorable="w14 w15 w16se w16cid">
+<w:styles xmlns:mc="http://schemas.openxmlformats.org/markup-compatibility/2006" xmlns:r="http://schemas.openxmlformats.org/officeDocument/2006/relationships" xmlns:w="http://schemas.openxmlformats.org/wordprocessingml/2006/main" xmlns:w14="http://schemas.microsoft.com/office/word/2010/wordml" xmlns:w15="http://schemas.microsoft.com/office/word/2012/wordml" xmlns:w16se="http://schemas.microsoft.com/office/word/2015/wordml/symex" mc:Ignorable="w14 w15 w16se">
   <w:docDefaults>
     <w:rPrDefault>
       <w:rPr>
@@ -6347,7 +5760,7 @@
       </w:pPr>
     </w:pPrDefault>
   </w:docDefaults>
-  <w:latentStyles w:defLockedState="0" w:defUIPriority="99" w:defSemiHidden="0" w:defUnhideWhenUsed="0" w:defQFormat="0" w:count="375">
+  <w:latentStyles w:defLockedState="0" w:defUIPriority="99" w:defSemiHidden="0" w:defUnhideWhenUsed="0" w:defQFormat="0" w:count="371">
     <w:lsdException w:name="Normal" w:uiPriority="0" w:qFormat="1"/>
     <w:lsdException w:name="heading 1" w:uiPriority="9" w:qFormat="1"/>
     <w:lsdException w:name="heading 2" w:semiHidden="1" w:uiPriority="9" w:unhideWhenUsed="1" w:qFormat="1"/>
@@ -6453,6 +5866,7 @@
     <w:lsdException w:name="HTML Sample" w:semiHidden="1" w:unhideWhenUsed="1"/>
     <w:lsdException w:name="HTML Typewriter" w:semiHidden="1" w:unhideWhenUsed="1"/>
     <w:lsdException w:name="HTML Variable" w:semiHidden="1" w:unhideWhenUsed="1"/>
+    <w:lsdException w:name="Normal Table" w:semiHidden="1" w:unhideWhenUsed="1"/>
     <w:lsdException w:name="annotation subject" w:semiHidden="1" w:unhideWhenUsed="1"/>
     <w:lsdException w:name="No List" w:semiHidden="1" w:unhideWhenUsed="1"/>
     <w:lsdException w:name="Outline List 1" w:semiHidden="1" w:unhideWhenUsed="1"/>
@@ -6496,8 +5910,10 @@
     <w:lsdException w:name="Table Elegant" w:semiHidden="1" w:unhideWhenUsed="1"/>
     <w:lsdException w:name="Table Professional" w:semiHidden="1" w:unhideWhenUsed="1"/>
     <w:lsdException w:name="Table Subtle 1" w:semiHidden="1" w:unhideWhenUsed="1"/>
+    <w:lsdException w:name="Table Subtle 2" w:semiHidden="1" w:unhideWhenUsed="1"/>
     <w:lsdException w:name="Table Web 1" w:semiHidden="1" w:unhideWhenUsed="1"/>
     <w:lsdException w:name="Table Web 2" w:semiHidden="1" w:unhideWhenUsed="1"/>
+    <w:lsdException w:name="Table Web 3" w:semiHidden="1" w:unhideWhenUsed="1"/>
     <w:lsdException w:name="Balloon Text" w:semiHidden="1" w:unhideWhenUsed="1"/>
     <w:lsdException w:name="Table Grid" w:uiPriority="39"/>
     <w:lsdException w:name="Table Theme" w:semiHidden="1" w:unhideWhenUsed="1"/>
@@ -6716,12 +6132,8 @@
     <w:lsdException w:name="List Table 5 Dark Accent 6" w:uiPriority="50"/>
     <w:lsdException w:name="List Table 6 Colorful Accent 6" w:uiPriority="51"/>
     <w:lsdException w:name="List Table 7 Colorful Accent 6" w:uiPriority="52"/>
-    <w:lsdException w:name="Mention" w:semiHidden="1" w:unhideWhenUsed="1"/>
-    <w:lsdException w:name="Smart Hyperlink" w:semiHidden="1" w:unhideWhenUsed="1"/>
-    <w:lsdException w:name="Hashtag" w:semiHidden="1" w:unhideWhenUsed="1"/>
-    <w:lsdException w:name="Unresolved Mention" w:semiHidden="1" w:unhideWhenUsed="1"/>
   </w:latentStyles>
-  <w:style w:type="paragraph" w:default="1" w:styleId="Normalny">
+  <w:style w:type="paragraph" w:default="1" w:styleId="Normal">
     <w:name w:val="Normal"/>
     <w:qFormat/>
     <w:rsid w:val="00A458DC"/>
@@ -6730,11 +6142,11 @@
       <w:sz w:val="24"/>
     </w:rPr>
   </w:style>
-  <w:style w:type="paragraph" w:styleId="Nagwek1">
+  <w:style w:type="paragraph" w:styleId="Heading1">
     <w:name w:val="heading 1"/>
-    <w:basedOn w:val="Normalny"/>
-    <w:next w:val="Normalny"/>
-    <w:link w:val="Nagwek1Znak"/>
+    <w:basedOn w:val="Normal"/>
+    <w:next w:val="Normal"/>
+    <w:link w:val="Heading1Char"/>
     <w:uiPriority w:val="9"/>
     <w:qFormat/>
     <w:rsid w:val="00954DF7"/>
@@ -6752,11 +6164,11 @@
       <w:szCs w:val="32"/>
     </w:rPr>
   </w:style>
-  <w:style w:type="paragraph" w:styleId="Nagwek3">
+  <w:style w:type="paragraph" w:styleId="Heading3">
     <w:name w:val="heading 3"/>
-    <w:basedOn w:val="Normalny"/>
-    <w:next w:val="Normalny"/>
-    <w:link w:val="Nagwek3Znak"/>
+    <w:basedOn w:val="Normal"/>
+    <w:next w:val="Normal"/>
+    <w:link w:val="Heading3Char"/>
     <w:uiPriority w:val="9"/>
     <w:unhideWhenUsed/>
     <w:qFormat/>
@@ -6773,13 +6185,13 @@
       <w:szCs w:val="24"/>
     </w:rPr>
   </w:style>
-  <w:style w:type="character" w:default="1" w:styleId="Domylnaczcionkaakapitu">
+  <w:style w:type="character" w:default="1" w:styleId="DefaultParagraphFont">
     <w:name w:val="Default Paragraph Font"/>
     <w:uiPriority w:val="1"/>
     <w:semiHidden/>
     <w:unhideWhenUsed/>
   </w:style>
-  <w:style w:type="table" w:default="1" w:styleId="Standardowy">
+  <w:style w:type="table" w:default="1" w:styleId="TableNormal">
     <w:name w:val="Normal Table"/>
     <w:uiPriority w:val="99"/>
     <w:semiHidden/>
@@ -6794,16 +6206,16 @@
       </w:tblCellMar>
     </w:tblPr>
   </w:style>
-  <w:style w:type="numbering" w:default="1" w:styleId="Bezlisty">
+  <w:style w:type="numbering" w:default="1" w:styleId="NoList">
     <w:name w:val="No List"/>
     <w:uiPriority w:val="99"/>
     <w:semiHidden/>
     <w:unhideWhenUsed/>
   </w:style>
-  <w:style w:type="character" w:customStyle="1" w:styleId="Nagwek1Znak">
-    <w:name w:val="Nagłówek 1 Znak"/>
-    <w:basedOn w:val="Domylnaczcionkaakapitu"/>
-    <w:link w:val="Nagwek1"/>
+  <w:style w:type="character" w:customStyle="1" w:styleId="Heading1Char">
+    <w:name w:val="Heading 1 Char"/>
+    <w:basedOn w:val="DefaultParagraphFont"/>
+    <w:link w:val="Heading1"/>
     <w:uiPriority w:val="9"/>
     <w:rsid w:val="00954DF7"/>
     <w:rPr>
@@ -6814,9 +6226,9 @@
       <w:szCs w:val="32"/>
     </w:rPr>
   </w:style>
-  <w:style w:type="character" w:styleId="Odwoaniedokomentarza">
+  <w:style w:type="character" w:styleId="CommentReference">
     <w:name w:val="annotation reference"/>
-    <w:basedOn w:val="Domylnaczcionkaakapitu"/>
+    <w:basedOn w:val="DefaultParagraphFont"/>
     <w:uiPriority w:val="99"/>
     <w:semiHidden/>
     <w:unhideWhenUsed/>
@@ -6826,10 +6238,10 @@
       <w:szCs w:val="16"/>
     </w:rPr>
   </w:style>
-  <w:style w:type="paragraph" w:styleId="Tekstkomentarza">
+  <w:style w:type="paragraph" w:styleId="CommentText">
     <w:name w:val="annotation text"/>
-    <w:basedOn w:val="Normalny"/>
-    <w:link w:val="TekstkomentarzaZnak"/>
+    <w:basedOn w:val="Normal"/>
+    <w:link w:val="CommentTextChar"/>
     <w:uiPriority w:val="99"/>
     <w:semiHidden/>
     <w:unhideWhenUsed/>
@@ -6842,10 +6254,10 @@
       <w:szCs w:val="20"/>
     </w:rPr>
   </w:style>
-  <w:style w:type="character" w:customStyle="1" w:styleId="TekstkomentarzaZnak">
-    <w:name w:val="Tekst komentarza Znak"/>
-    <w:basedOn w:val="Domylnaczcionkaakapitu"/>
-    <w:link w:val="Tekstkomentarza"/>
+  <w:style w:type="character" w:customStyle="1" w:styleId="CommentTextChar">
+    <w:name w:val="Comment Text Char"/>
+    <w:basedOn w:val="DefaultParagraphFont"/>
+    <w:link w:val="CommentText"/>
     <w:uiPriority w:val="99"/>
     <w:semiHidden/>
     <w:rsid w:val="00774283"/>
@@ -6855,11 +6267,11 @@
       <w:szCs w:val="20"/>
     </w:rPr>
   </w:style>
-  <w:style w:type="paragraph" w:styleId="Tematkomentarza">
+  <w:style w:type="paragraph" w:styleId="CommentSubject">
     <w:name w:val="annotation subject"/>
-    <w:basedOn w:val="Tekstkomentarza"/>
-    <w:next w:val="Tekstkomentarza"/>
-    <w:link w:val="TematkomentarzaZnak"/>
+    <w:basedOn w:val="CommentText"/>
+    <w:next w:val="CommentText"/>
+    <w:link w:val="CommentSubjectChar"/>
     <w:uiPriority w:val="99"/>
     <w:semiHidden/>
     <w:unhideWhenUsed/>
@@ -6869,10 +6281,10 @@
       <w:bCs/>
     </w:rPr>
   </w:style>
-  <w:style w:type="character" w:customStyle="1" w:styleId="TematkomentarzaZnak">
-    <w:name w:val="Temat komentarza Znak"/>
-    <w:basedOn w:val="TekstkomentarzaZnak"/>
-    <w:link w:val="Tematkomentarza"/>
+  <w:style w:type="character" w:customStyle="1" w:styleId="CommentSubjectChar">
+    <w:name w:val="Comment Subject Char"/>
+    <w:basedOn w:val="CommentTextChar"/>
+    <w:link w:val="CommentSubject"/>
     <w:uiPriority w:val="99"/>
     <w:semiHidden/>
     <w:rsid w:val="00774283"/>
@@ -6884,10 +6296,10 @@
       <w:szCs w:val="20"/>
     </w:rPr>
   </w:style>
-  <w:style w:type="paragraph" w:styleId="Tekstdymka">
+  <w:style w:type="paragraph" w:styleId="BalloonText">
     <w:name w:val="Balloon Text"/>
-    <w:basedOn w:val="Normalny"/>
-    <w:link w:val="TekstdymkaZnak"/>
+    <w:basedOn w:val="Normal"/>
+    <w:link w:val="BalloonTextChar"/>
     <w:uiPriority w:val="99"/>
     <w:semiHidden/>
     <w:unhideWhenUsed/>
@@ -6901,10 +6313,10 @@
       <w:szCs w:val="18"/>
     </w:rPr>
   </w:style>
-  <w:style w:type="character" w:customStyle="1" w:styleId="TekstdymkaZnak">
-    <w:name w:val="Tekst dymka Znak"/>
-    <w:basedOn w:val="Domylnaczcionkaakapitu"/>
-    <w:link w:val="Tekstdymka"/>
+  <w:style w:type="character" w:customStyle="1" w:styleId="BalloonTextChar">
+    <w:name w:val="Balloon Text Char"/>
+    <w:basedOn w:val="DefaultParagraphFont"/>
+    <w:link w:val="BalloonText"/>
     <w:uiPriority w:val="99"/>
     <w:semiHidden/>
     <w:rsid w:val="00774283"/>
@@ -6914,10 +6326,10 @@
       <w:szCs w:val="18"/>
     </w:rPr>
   </w:style>
-  <w:style w:type="paragraph" w:styleId="Nagwekspisutreci">
+  <w:style w:type="paragraph" w:styleId="TOCHeading">
     <w:name w:val="TOC Heading"/>
-    <w:basedOn w:val="Nagwek1"/>
-    <w:next w:val="Normalny"/>
+    <w:basedOn w:val="Heading1"/>
+    <w:next w:val="Normal"/>
     <w:uiPriority w:val="39"/>
     <w:unhideWhenUsed/>
     <w:qFormat/>
@@ -6931,10 +6343,10 @@
       <w:sz w:val="32"/>
     </w:rPr>
   </w:style>
-  <w:style w:type="paragraph" w:styleId="Spistreci1">
+  <w:style w:type="paragraph" w:styleId="TOC1">
     <w:name w:val="toc 1"/>
-    <w:basedOn w:val="Normalny"/>
-    <w:next w:val="Normalny"/>
+    <w:basedOn w:val="Normal"/>
+    <w:next w:val="Normal"/>
     <w:autoRedefine/>
     <w:uiPriority w:val="39"/>
     <w:unhideWhenUsed/>
@@ -6943,9 +6355,9 @@
       <w:spacing w:after="100"/>
     </w:pPr>
   </w:style>
-  <w:style w:type="character" w:styleId="Hipercze">
+  <w:style w:type="character" w:styleId="Hyperlink">
     <w:name w:val="Hyperlink"/>
-    <w:basedOn w:val="Domylnaczcionkaakapitu"/>
+    <w:basedOn w:val="DefaultParagraphFont"/>
     <w:uiPriority w:val="99"/>
     <w:unhideWhenUsed/>
     <w:rsid w:val="00567A85"/>
@@ -6954,9 +6366,9 @@
       <w:u w:val="single"/>
     </w:rPr>
   </w:style>
-  <w:style w:type="character" w:styleId="UyteHipercze">
+  <w:style w:type="character" w:styleId="FollowedHyperlink">
     <w:name w:val="FollowedHyperlink"/>
-    <w:basedOn w:val="Domylnaczcionkaakapitu"/>
+    <w:basedOn w:val="DefaultParagraphFont"/>
     <w:uiPriority w:val="99"/>
     <w:semiHidden/>
     <w:unhideWhenUsed/>
@@ -6966,10 +6378,10 @@
       <w:u w:val="single"/>
     </w:rPr>
   </w:style>
-  <w:style w:type="paragraph" w:styleId="Nagwek">
+  <w:style w:type="paragraph" w:styleId="Header">
     <w:name w:val="header"/>
-    <w:basedOn w:val="Normalny"/>
-    <w:link w:val="NagwekZnak"/>
+    <w:basedOn w:val="Normal"/>
+    <w:link w:val="HeaderChar"/>
     <w:uiPriority w:val="99"/>
     <w:unhideWhenUsed/>
     <w:rsid w:val="006C3BCC"/>
@@ -6981,10 +6393,10 @@
       <w:spacing w:after="0" w:line="240" w:lineRule="auto"/>
     </w:pPr>
   </w:style>
-  <w:style w:type="character" w:customStyle="1" w:styleId="NagwekZnak">
-    <w:name w:val="Nagłówek Znak"/>
-    <w:basedOn w:val="Domylnaczcionkaakapitu"/>
-    <w:link w:val="Nagwek"/>
+  <w:style w:type="character" w:customStyle="1" w:styleId="HeaderChar">
+    <w:name w:val="Header Char"/>
+    <w:basedOn w:val="DefaultParagraphFont"/>
+    <w:link w:val="Header"/>
     <w:uiPriority w:val="99"/>
     <w:rsid w:val="006C3BCC"/>
     <w:rPr>
@@ -6992,10 +6404,10 @@
       <w:sz w:val="24"/>
     </w:rPr>
   </w:style>
-  <w:style w:type="paragraph" w:styleId="Stopka">
+  <w:style w:type="paragraph" w:styleId="Footer">
     <w:name w:val="footer"/>
-    <w:basedOn w:val="Normalny"/>
-    <w:link w:val="StopkaZnak"/>
+    <w:basedOn w:val="Normal"/>
+    <w:link w:val="FooterChar"/>
     <w:uiPriority w:val="99"/>
     <w:unhideWhenUsed/>
     <w:rsid w:val="006C3BCC"/>
@@ -7007,10 +6419,10 @@
       <w:spacing w:after="0" w:line="240" w:lineRule="auto"/>
     </w:pPr>
   </w:style>
-  <w:style w:type="character" w:customStyle="1" w:styleId="StopkaZnak">
-    <w:name w:val="Stopka Znak"/>
-    <w:basedOn w:val="Domylnaczcionkaakapitu"/>
-    <w:link w:val="Stopka"/>
+  <w:style w:type="character" w:customStyle="1" w:styleId="FooterChar">
+    <w:name w:val="Footer Char"/>
+    <w:basedOn w:val="DefaultParagraphFont"/>
+    <w:link w:val="Footer"/>
     <w:uiPriority w:val="99"/>
     <w:rsid w:val="006C3BCC"/>
     <w:rPr>
@@ -7018,10 +6430,10 @@
       <w:sz w:val="24"/>
     </w:rPr>
   </w:style>
-  <w:style w:type="paragraph" w:styleId="Tekstprzypisukocowego">
+  <w:style w:type="paragraph" w:styleId="EndnoteText">
     <w:name w:val="endnote text"/>
-    <w:basedOn w:val="Normalny"/>
-    <w:link w:val="TekstprzypisukocowegoZnak"/>
+    <w:basedOn w:val="Normal"/>
+    <w:link w:val="EndnoteTextChar"/>
     <w:uiPriority w:val="99"/>
     <w:semiHidden/>
     <w:unhideWhenUsed/>
@@ -7034,10 +6446,10 @@
       <w:szCs w:val="20"/>
     </w:rPr>
   </w:style>
-  <w:style w:type="character" w:customStyle="1" w:styleId="TekstprzypisukocowegoZnak">
-    <w:name w:val="Tekst przypisu końcowego Znak"/>
-    <w:basedOn w:val="Domylnaczcionkaakapitu"/>
-    <w:link w:val="Tekstprzypisukocowego"/>
+  <w:style w:type="character" w:customStyle="1" w:styleId="EndnoteTextChar">
+    <w:name w:val="Endnote Text Char"/>
+    <w:basedOn w:val="DefaultParagraphFont"/>
+    <w:link w:val="EndnoteText"/>
     <w:uiPriority w:val="99"/>
     <w:semiHidden/>
     <w:rsid w:val="00B05DB1"/>
@@ -7047,9 +6459,9 @@
       <w:szCs w:val="20"/>
     </w:rPr>
   </w:style>
-  <w:style w:type="character" w:styleId="Odwoanieprzypisukocowego">
+  <w:style w:type="character" w:styleId="EndnoteReference">
     <w:name w:val="endnote reference"/>
-    <w:basedOn w:val="Domylnaczcionkaakapitu"/>
+    <w:basedOn w:val="DefaultParagraphFont"/>
     <w:uiPriority w:val="99"/>
     <w:semiHidden/>
     <w:unhideWhenUsed/>
@@ -7060,13 +6472,13 @@
   </w:style>
   <w:style w:type="character" w:customStyle="1" w:styleId="ilfuvd">
     <w:name w:val="ilfuvd"/>
-    <w:basedOn w:val="Domylnaczcionkaakapitu"/>
+    <w:basedOn w:val="DefaultParagraphFont"/>
     <w:rsid w:val="001A653A"/>
   </w:style>
-  <w:style w:type="character" w:customStyle="1" w:styleId="Nagwek3Znak">
-    <w:name w:val="Nagłówek 3 Znak"/>
-    <w:basedOn w:val="Domylnaczcionkaakapitu"/>
-    <w:link w:val="Nagwek3"/>
+  <w:style w:type="character" w:customStyle="1" w:styleId="Heading3Char">
+    <w:name w:val="Heading 3 Char"/>
+    <w:basedOn w:val="DefaultParagraphFont"/>
+    <w:link w:val="Heading3"/>
     <w:uiPriority w:val="9"/>
     <w:rsid w:val="008F6CF8"/>
     <w:rPr>
@@ -7345,7 +6757,7 @@
 </file>
 
 <file path=customXml/itemProps1.xml><?xml version="1.0" encoding="utf-8"?>
-<ds:datastoreItem xmlns:ds="http://schemas.openxmlformats.org/officeDocument/2006/customXml" ds:itemID="{18B62726-A761-48EE-9278-E92CAB5F39D6}">
+<ds:datastoreItem xmlns:ds="http://schemas.openxmlformats.org/officeDocument/2006/customXml" ds:itemID="{36D1D7C8-339A-49E9-8EA9-D90EA9F1B61E}">
   <ds:schemaRefs>
     <ds:schemaRef ds:uri="http://schemas.openxmlformats.org/officeDocument/2006/bibliography"/>
   </ds:schemaRefs>

</xml_diff>

<commit_message>
Obrzędy Komunii i zakończenia
</commit_message>
<xml_diff>
--- a/Artykuły o liturgii do Ignisa.docx
+++ b/Artykuły o liturgii do Ignisa.docx
@@ -1,6 +1,6 @@
 
 <file path=word/document.xml><?xml version="1.0" encoding="utf-8"?>
-<w:document xmlns:wpc="http://schemas.microsoft.com/office/word/2010/wordprocessingCanvas" xmlns:cx="http://schemas.microsoft.com/office/drawing/2014/chartex" xmlns:cx1="http://schemas.microsoft.com/office/drawing/2015/9/8/chartex" xmlns:cx2="http://schemas.microsoft.com/office/drawing/2015/10/21/chartex" xmlns:cx3="http://schemas.microsoft.com/office/drawing/2016/5/9/chartex" xmlns:cx4="http://schemas.microsoft.com/office/drawing/2016/5/10/chartex" xmlns:cx5="http://schemas.microsoft.com/office/drawing/2016/5/11/chartex" xmlns:cx6="http://schemas.microsoft.com/office/drawing/2016/5/12/chartex" xmlns:cx7="http://schemas.microsoft.com/office/drawing/2016/5/13/chartex" xmlns:cx8="http://schemas.microsoft.com/office/drawing/2016/5/14/chartex" xmlns:mc="http://schemas.openxmlformats.org/markup-compatibility/2006" xmlns:aink="http://schemas.microsoft.com/office/drawing/2016/ink" xmlns:am3d="http://schemas.microsoft.com/office/drawing/2017/model3d" xmlns:o="urn:schemas-microsoft-com:office:office" xmlns:r="http://schemas.openxmlformats.org/officeDocument/2006/relationships" xmlns:m="http://schemas.openxmlformats.org/officeDocument/2006/math" xmlns:v="urn:schemas-microsoft-com:vml" xmlns:wp14="http://schemas.microsoft.com/office/word/2010/wordprocessingDrawing" xmlns:wp="http://schemas.openxmlformats.org/drawingml/2006/wordprocessingDrawing" xmlns:w10="urn:schemas-microsoft-com:office:word" xmlns:w="http://schemas.openxmlformats.org/wordprocessingml/2006/main" xmlns:w14="http://schemas.microsoft.com/office/word/2010/wordml" xmlns:w15="http://schemas.microsoft.com/office/word/2012/wordml" xmlns:w16cid="http://schemas.microsoft.com/office/word/2016/wordml/cid" xmlns:w16se="http://schemas.microsoft.com/office/word/2015/wordml/symex" xmlns:wpg="http://schemas.microsoft.com/office/word/2010/wordprocessingGroup" xmlns:wpi="http://schemas.microsoft.com/office/word/2010/wordprocessingInk" xmlns:wne="http://schemas.microsoft.com/office/word/2006/wordml" xmlns:wps="http://schemas.microsoft.com/office/word/2010/wordprocessingShape" mc:Ignorable="w14 w15 w16se w16cid wp14">
+<w:document xmlns:wpc="http://schemas.microsoft.com/office/word/2010/wordprocessingCanvas" xmlns:cx="http://schemas.microsoft.com/office/drawing/2014/chartex" xmlns:cx1="http://schemas.microsoft.com/office/drawing/2015/9/8/chartex" xmlns:mc="http://schemas.openxmlformats.org/markup-compatibility/2006" xmlns:o="urn:schemas-microsoft-com:office:office" xmlns:r="http://schemas.openxmlformats.org/officeDocument/2006/relationships" xmlns:m="http://schemas.openxmlformats.org/officeDocument/2006/math" xmlns:v="urn:schemas-microsoft-com:vml" xmlns:wp14="http://schemas.microsoft.com/office/word/2010/wordprocessingDrawing" xmlns:wp="http://schemas.openxmlformats.org/drawingml/2006/wordprocessingDrawing" xmlns:w10="urn:schemas-microsoft-com:office:word" xmlns:w="http://schemas.openxmlformats.org/wordprocessingml/2006/main" xmlns:w14="http://schemas.microsoft.com/office/word/2010/wordml" xmlns:w15="http://schemas.microsoft.com/office/word/2012/wordml" xmlns:w16se="http://schemas.microsoft.com/office/word/2015/wordml/symex" xmlns:wpg="http://schemas.microsoft.com/office/word/2010/wordprocessingGroup" xmlns:wpi="http://schemas.microsoft.com/office/word/2010/wordprocessingInk" xmlns:wne="http://schemas.microsoft.com/office/word/2006/wordml" xmlns:wps="http://schemas.microsoft.com/office/word/2010/wordprocessingShape" mc:Ignorable="w14 w15 w16se wp14">
   <w:body>
     <w:sdt>
       <w:sdtPr>
@@ -39,7 +39,6 @@
               <w:szCs w:val="72"/>
             </w:rPr>
           </w:pPr>
-          <w:proofErr w:type="spellStart"/>
           <w:r>
             <w:rPr>
               <w:rFonts w:asciiTheme="minorHAnsi" w:hAnsiTheme="minorHAnsi"/>
@@ -48,31 +47,8 @@
               <w:sz w:val="72"/>
               <w:szCs w:val="72"/>
             </w:rPr>
-            <w:t>Artykuły</w:t>
+            <w:t>Artykuły do IGNISa</w:t>
           </w:r>
-          <w:proofErr w:type="spellEnd"/>
-          <w:r>
-            <w:rPr>
-              <w:rFonts w:asciiTheme="minorHAnsi" w:hAnsiTheme="minorHAnsi"/>
-              <w:b/>
-              <w:color w:val="7030A0"/>
-              <w:sz w:val="72"/>
-              <w:szCs w:val="72"/>
-            </w:rPr>
-            <w:t xml:space="preserve"> do </w:t>
-          </w:r>
-          <w:proofErr w:type="spellStart"/>
-          <w:r>
-            <w:rPr>
-              <w:rFonts w:asciiTheme="minorHAnsi" w:hAnsiTheme="minorHAnsi"/>
-              <w:b/>
-              <w:color w:val="7030A0"/>
-              <w:sz w:val="72"/>
-              <w:szCs w:val="72"/>
-            </w:rPr>
-            <w:t>IGNISa</w:t>
-          </w:r>
-          <w:proofErr w:type="spellEnd"/>
         </w:p>
         <w:p>
           <w:pPr>
@@ -88,7 +64,7 @@
         </w:p>
         <w:p>
           <w:pPr>
-            <w:pStyle w:val="Spistreci1"/>
+            <w:pStyle w:val="TOC1"/>
             <w:tabs>
               <w:tab w:val="right" w:leader="dot" w:pos="9350"/>
             </w:tabs>
@@ -122,7 +98,7 @@
           <w:hyperlink w:anchor="_Toc6428433" w:history="1">
             <w:r>
               <w:rPr>
-                <w:rStyle w:val="Hipercze"/>
+                <w:rStyle w:val="Hyperlink"/>
                 <w:rFonts w:cs="Times New Roman"/>
                 <w:noProof/>
                 <w:lang w:val="pl-PL"/>
@@ -181,7 +157,7 @@
         </w:p>
         <w:p>
           <w:pPr>
-            <w:pStyle w:val="Spistreci1"/>
+            <w:pStyle w:val="TOC1"/>
             <w:tabs>
               <w:tab w:val="right" w:leader="dot" w:pos="9350"/>
             </w:tabs>
@@ -194,7 +170,7 @@
           <w:hyperlink w:anchor="_Toc6428434" w:history="1">
             <w:r>
               <w:rPr>
-                <w:rStyle w:val="Hipercze"/>
+                <w:rStyle w:val="Hyperlink"/>
                 <w:rFonts w:cs="Times New Roman"/>
                 <w:noProof/>
                 <w:lang w:val="pl-PL"/>
@@ -253,7 +229,7 @@
         </w:p>
         <w:p>
           <w:pPr>
-            <w:pStyle w:val="Spistreci1"/>
+            <w:pStyle w:val="TOC1"/>
             <w:tabs>
               <w:tab w:val="right" w:leader="dot" w:pos="9350"/>
             </w:tabs>
@@ -266,7 +242,7 @@
           <w:hyperlink w:anchor="_Toc6428435" w:history="1">
             <w:r>
               <w:rPr>
-                <w:rStyle w:val="Hipercze"/>
+                <w:rStyle w:val="Hyperlink"/>
                 <w:rFonts w:cs="Times New Roman"/>
                 <w:noProof/>
                 <w:lang w:val="pl-PL"/>
@@ -325,7 +301,7 @@
         </w:p>
         <w:p>
           <w:pPr>
-            <w:pStyle w:val="Spistreci1"/>
+            <w:pStyle w:val="TOC1"/>
             <w:tabs>
               <w:tab w:val="right" w:leader="dot" w:pos="9350"/>
             </w:tabs>
@@ -338,7 +314,7 @@
           <w:hyperlink w:anchor="_Toc6428436" w:history="1">
             <w:r>
               <w:rPr>
-                <w:rStyle w:val="Hipercze"/>
+                <w:rStyle w:val="Hyperlink"/>
                 <w:rFonts w:cs="Times New Roman"/>
                 <w:noProof/>
                 <w:lang w:val="pl-PL"/>
@@ -397,7 +373,7 @@
         </w:p>
         <w:p>
           <w:pPr>
-            <w:pStyle w:val="Spistreci1"/>
+            <w:pStyle w:val="TOC1"/>
             <w:tabs>
               <w:tab w:val="right" w:leader="dot" w:pos="9350"/>
             </w:tabs>
@@ -410,7 +386,7 @@
           <w:hyperlink w:anchor="_Toc6428437" w:history="1">
             <w:r>
               <w:rPr>
-                <w:rStyle w:val="Hipercze"/>
+                <w:rStyle w:val="Hyperlink"/>
                 <w:rFonts w:cs="Times New Roman"/>
                 <w:noProof/>
                 <w:lang w:val="pl-PL"/>
@@ -469,7 +445,7 @@
         </w:p>
         <w:p>
           <w:pPr>
-            <w:pStyle w:val="Spistreci1"/>
+            <w:pStyle w:val="TOC1"/>
             <w:tabs>
               <w:tab w:val="right" w:leader="dot" w:pos="9350"/>
             </w:tabs>
@@ -482,7 +458,7 @@
           <w:hyperlink w:anchor="_Toc6428438" w:history="1">
             <w:r>
               <w:rPr>
-                <w:rStyle w:val="Hipercze"/>
+                <w:rStyle w:val="Hyperlink"/>
                 <w:rFonts w:cs="Times New Roman"/>
                 <w:noProof/>
                 <w:lang w:val="pl-PL"/>
@@ -541,7 +517,7 @@
         </w:p>
         <w:p>
           <w:pPr>
-            <w:pStyle w:val="Spistreci1"/>
+            <w:pStyle w:val="TOC1"/>
             <w:tabs>
               <w:tab w:val="right" w:leader="dot" w:pos="9350"/>
             </w:tabs>
@@ -554,7 +530,7 @@
           <w:hyperlink w:anchor="_Toc6428439" w:history="1">
             <w:r>
               <w:rPr>
-                <w:rStyle w:val="Hipercze"/>
+                <w:rStyle w:val="Hyperlink"/>
                 <w:rFonts w:cs="Times New Roman"/>
                 <w:noProof/>
                 <w:lang w:val="pl-PL"/>
@@ -686,7 +662,7 @@
     </w:p>
     <w:p>
       <w:pPr>
-        <w:pStyle w:val="Nagwek1"/>
+        <w:pStyle w:val="Heading1"/>
         <w:spacing w:before="0" w:after="0" w:line="360" w:lineRule="auto"/>
         <w:jc w:val="both"/>
         <w:rPr>
@@ -739,23 +715,7 @@
           <w:rFonts w:cs="Times New Roman"/>
           <w:lang w:val="pl-PL"/>
         </w:rPr>
-        <w:t xml:space="preserve">” (KL 33). Modlitwa liturgiczna daje nam pewność, że uczestniczymy w świętych misteriach i „chodzimy w obecności Bożej” (por. </w:t>
-      </w:r>
-      <w:proofErr w:type="spellStart"/>
-      <w:r>
-        <w:rPr>
-          <w:rFonts w:cs="Times New Roman"/>
-          <w:lang w:val="pl-PL"/>
-        </w:rPr>
-        <w:t>Ps</w:t>
-      </w:r>
-      <w:proofErr w:type="spellEnd"/>
-      <w:r>
-        <w:rPr>
-          <w:rFonts w:cs="Times New Roman"/>
-          <w:lang w:val="pl-PL"/>
-        </w:rPr>
-        <w:t xml:space="preserve"> 116). Jest to rzecz fundamentalna, która pozwoli nam pochylić się nad tajemnicą liturgii w tym cyklu artykułów.</w:t>
+        <w:t>” (KL 33). Modlitwa liturgiczna daje nam pewność, że uczestniczymy w świętych misteriach i „chodzimy w obecności Bożej” (por. Ps 116). Jest to rzecz fundamentalna, która pozwoli nam pochylić się nad tajemnicą liturgii w tym cyklu artykułów.</w:t>
       </w:r>
     </w:p>
     <w:p>
@@ -988,19 +948,8 @@
           <w:shd w:val="clear" w:color="auto" w:fill="FFFF00"/>
           <w:lang w:val="pl-PL"/>
         </w:rPr>
-        <w:t xml:space="preserve">Pater </w:t>
-      </w:r>
-      <w:proofErr w:type="spellStart"/>
-      <w:r>
-        <w:rPr>
-          <w:rFonts w:cs="Times New Roman"/>
-          <w:i/>
-          <w:shd w:val="clear" w:color="auto" w:fill="FFFF00"/>
-          <w:lang w:val="pl-PL"/>
-        </w:rPr>
-        <w:t>noster</w:t>
-      </w:r>
-      <w:proofErr w:type="spellEnd"/>
+        <w:t>Pater noster</w:t>
+      </w:r>
       <w:r>
         <w:rPr>
           <w:rFonts w:cs="Times New Roman"/>
@@ -1020,7 +969,7 @@
     </w:p>
     <w:p>
       <w:pPr>
-        <w:pStyle w:val="Nagwek1"/>
+        <w:pStyle w:val="Heading1"/>
         <w:spacing w:before="0" w:after="0" w:line="360" w:lineRule="auto"/>
         <w:jc w:val="both"/>
         <w:rPr>
@@ -1086,23 +1035,7 @@
           <w:rFonts w:cs="Times New Roman"/>
           <w:lang w:val="pl-PL"/>
         </w:rPr>
-        <w:t xml:space="preserve">Na ołtarzu albo obok powinny znajdować się dwa, cztery lub sześć, a podczas Mszy celebrowanej przez biskupa siedem świeczników (por. OWMR 117), których liczbę, w liturgii </w:t>
-      </w:r>
-      <w:proofErr w:type="spellStart"/>
-      <w:r>
-        <w:rPr>
-          <w:rFonts w:cs="Times New Roman"/>
-          <w:lang w:val="pl-PL"/>
-        </w:rPr>
-        <w:t>przedsoborowej</w:t>
-      </w:r>
-      <w:proofErr w:type="spellEnd"/>
-      <w:r>
-        <w:rPr>
-          <w:rFonts w:cs="Times New Roman"/>
-          <w:lang w:val="pl-PL"/>
-        </w:rPr>
-        <w:t xml:space="preserve">, zapalano zależnie od rangi święta. </w:t>
+        <w:t xml:space="preserve">Na ołtarzu albo obok powinny znajdować się dwa, cztery lub sześć, a podczas Mszy celebrowanej przez biskupa siedem świeczników (por. OWMR 117), których liczbę, w liturgii przedsoborowej, zapalano zależnie od rangi święta. </w:t>
       </w:r>
     </w:p>
     <w:p>
@@ -1250,7 +1183,6 @@
         </w:rPr>
         <w:t xml:space="preserve">Postawa klęcząca wyraża uniżenie, skruchę i pokorę. Przyjmujemy ją dwa razy, w momencie ukazania nam Ciała i Krwi Chrystusa, czyli na przeistoczeniu i po </w:t>
       </w:r>
-      <w:proofErr w:type="spellStart"/>
       <w:r>
         <w:rPr>
           <w:rFonts w:cs="Times New Roman"/>
@@ -1258,9 +1190,49 @@
           <w:highlight w:val="yellow"/>
           <w:lang w:val="pl-PL"/>
         </w:rPr>
-        <w:t>Agnus</w:t>
-      </w:r>
-      <w:proofErr w:type="spellEnd"/>
+        <w:t>Agnus dei</w:t>
+      </w:r>
+      <w:r>
+        <w:rPr>
+          <w:rFonts w:cs="Times New Roman"/>
+          <w:lang w:val="pl-PL"/>
+        </w:rPr>
+        <w:t xml:space="preserve">. Istotnym jest, że przyklękamy zawsze na </w:t>
+      </w:r>
+      <w:r>
+        <w:rPr>
+          <w:rFonts w:cs="Times New Roman"/>
+          <w:b/>
+          <w:highlight w:val="yellow"/>
+          <w:lang w:val="pl-PL"/>
+        </w:rPr>
+        <w:t>prawe kolano</w:t>
+      </w:r>
+      <w:r>
+        <w:rPr>
+          <w:rFonts w:cs="Times New Roman"/>
+          <w:lang w:val="pl-PL"/>
+        </w:rPr>
+        <w:t xml:space="preserve"> (por. 274 OWMR), czyli za każdym razem powinniśmy ugiąć najpierw prawą nogę.</w:t>
+      </w:r>
+    </w:p>
+    <w:p>
+      <w:pPr>
+        <w:spacing w:after="0" w:line="360" w:lineRule="auto"/>
+        <w:ind w:firstLine="720"/>
+        <w:jc w:val="both"/>
+        <w:rPr>
+          <w:rFonts w:cs="Times New Roman"/>
+          <w:lang w:val="pl-PL"/>
+        </w:rPr>
+      </w:pPr>
+      <w:r>
+        <w:rPr>
+          <w:rFonts w:cs="Times New Roman"/>
+          <w:lang w:val="pl-PL"/>
+        </w:rPr>
+        <w:t xml:space="preserve">Jak opisałem wyżej, liturgiczne postawy ciała mają nam służyć do lepszego przeżywania Mszy świętej. Ważne jest, aby wykonywać je dokładnie i świadomie. Przyjęcie pozycji stojącej w rozkroku i z założonymi rękami na piersiach, zarzucenie nogi na nogi na nogę siedząc na krześle i przykucnięcie na przeistoczeniu powoduje, że rozmywamy granicę między </w:t>
+      </w:r>
       <w:r>
         <w:rPr>
           <w:rFonts w:cs="Times New Roman"/>
@@ -1268,30 +1240,75 @@
           <w:highlight w:val="yellow"/>
           <w:lang w:val="pl-PL"/>
         </w:rPr>
-        <w:t xml:space="preserve"> dei</w:t>
-      </w:r>
-      <w:r>
-        <w:rPr>
-          <w:rFonts w:cs="Times New Roman"/>
-          <w:lang w:val="pl-PL"/>
-        </w:rPr>
-        <w:t xml:space="preserve">. Istotnym jest, że przyklękamy zawsze na </w:t>
-      </w:r>
-      <w:r>
-        <w:rPr>
-          <w:rFonts w:cs="Times New Roman"/>
-          <w:b/>
+        <w:t>sacrum</w:t>
+      </w:r>
+      <w:r>
+        <w:rPr>
+          <w:rFonts w:cs="Times New Roman"/>
+          <w:lang w:val="pl-PL"/>
+        </w:rPr>
+        <w:t xml:space="preserve"> a </w:t>
+      </w:r>
+      <w:r>
+        <w:rPr>
+          <w:rFonts w:cs="Times New Roman"/>
+          <w:i/>
           <w:highlight w:val="yellow"/>
           <w:lang w:val="pl-PL"/>
         </w:rPr>
-        <w:t>prawe kolano</w:t>
-      </w:r>
-      <w:r>
-        <w:rPr>
-          <w:rFonts w:cs="Times New Roman"/>
-          <w:lang w:val="pl-PL"/>
-        </w:rPr>
-        <w:t xml:space="preserve"> (por. 274 OWMR), czyli za każdym razem powinniśmy ugiąć najpierw prawą nogę.</w:t>
+        <w:t>profanum</w:t>
+      </w:r>
+      <w:r>
+        <w:rPr>
+          <w:rFonts w:cs="Times New Roman"/>
+          <w:lang w:val="pl-PL"/>
+        </w:rPr>
+        <w:t>. Nie chodzi o to, żeby odrywać Boga od naszego życia, ale okazać mu należyty szacunek. Warto zastanowić się, czy zachowania i postawy, które przyjmuję na Eucharystii są takimi, jakie stosuję w wyjątkowych sytuacjach, jak np. jubileusz rodzinny czy rozmowa rekrutacyjna. Dochodzimy do pytania: kim dla mnie jest Bóg? Jeśli na randce zachowujemy większą kulturę niż w kościele, to wymaga to od nas podjęcia refleksji. Przecież w obu przypadkach mamy do czynienia z osobą, która jest dla nas szczególnie ważna, a przynajmniej taką być powinna.</w:t>
+      </w:r>
+    </w:p>
+    <w:p>
+      <w:pPr>
+        <w:spacing w:after="0" w:line="360" w:lineRule="auto"/>
+        <w:jc w:val="both"/>
+        <w:rPr>
+          <w:rFonts w:cs="Times New Roman"/>
+          <w:lang w:val="pl-PL"/>
+        </w:rPr>
+      </w:pPr>
+      <w:r>
+        <w:rPr>
+          <w:rFonts w:cs="Times New Roman"/>
+          <w:lang w:val="pl-PL"/>
+        </w:rPr>
+        <w:t>Pragnę ten temat zamknąć cytatem, który wyraża tajemnicę budowania mistycznego Ciała Chrystusa przez wiernych. „</w:t>
+      </w:r>
+      <w:r>
+        <w:rPr>
+          <w:rFonts w:cs="Times New Roman"/>
+          <w:lang w:val="pl-PL"/>
+        </w:rPr>
+        <w:t>Zachowywanie przez wszystkich uczestników jednolitych post</w:t>
+      </w:r>
+      <w:r>
+        <w:rPr>
+          <w:rFonts w:cs="Times New Roman"/>
+          <w:lang w:val="pl-PL"/>
+        </w:rPr>
+        <w:t xml:space="preserve">aw ciała jest znakiem jedności członków chrześcijańskiej wspólnoty zgromadzonych na sprawowanie świętej </w:t>
+      </w:r>
+      <w:r>
+        <w:rPr>
+          <w:rFonts w:cs="Times New Roman"/>
+          <w:lang w:val="pl-PL"/>
+        </w:rPr>
+        <w:t>liturgii: wyrażają one bowiem i kształtują duchowe przeżycia uczestniczących</w:t>
+      </w:r>
+      <w:r>
+        <w:rPr>
+          <w:rFonts w:cs="Times New Roman"/>
+          <w:lang w:val="pl-PL"/>
+        </w:rPr>
+        <w:t>” (OWMR 42).</w:t>
       </w:r>
     </w:p>
     <w:p>
@@ -1309,7 +1326,24 @@
           <w:rFonts w:cs="Times New Roman"/>
           <w:lang w:val="pl-PL"/>
         </w:rPr>
-        <w:t xml:space="preserve">Jak opisałem wyżej, liturgiczne postawy ciała mają nam służyć do lepszego przeżywania Mszy świętej. Ważne jest, aby wykonywać je dokładnie i świadomie. Przyjęcie pozycji stojącej w rozkroku i z założonymi rękami na piersiach, zarzucenie nogi na nogi na nogę siedząc na krześle i przykucnięcie na przeistoczeniu powoduje, że rozmywamy granicę między </w:t>
+        <w:t>Drugą pomocą, którą daje nam Kościół, są gesty. W tym artykule chciałbym się skupić na skłonach, które zostały opisane w 275. punkcie OWMR. Dzielimy je na dwie grupy: pochylenie ciała i głowy.</w:t>
+      </w:r>
+    </w:p>
+    <w:p>
+      <w:pPr>
+        <w:spacing w:after="0" w:line="360" w:lineRule="auto"/>
+        <w:jc w:val="both"/>
+        <w:rPr>
+          <w:rFonts w:cs="Times New Roman"/>
+          <w:lang w:val="pl-PL"/>
+        </w:rPr>
+      </w:pPr>
+      <w:r>
+        <w:rPr>
+          <w:rFonts w:cs="Times New Roman"/>
+          <w:lang w:val="pl-PL"/>
+        </w:rPr>
+        <w:t xml:space="preserve">Pochylenie ciała oznacza, że poza głową poruszane są także nasze barki. Głęboki skłon dotyczy wiernych w dwóch sytuacjach – wspomnienie tajemnicy wcielenia w </w:t>
       </w:r>
       <w:r>
         <w:rPr>
@@ -1318,14 +1352,66 @@
           <w:highlight w:val="yellow"/>
           <w:lang w:val="pl-PL"/>
         </w:rPr>
-        <w:t>sacrum</w:t>
-      </w:r>
-      <w:r>
-        <w:rPr>
-          <w:rFonts w:cs="Times New Roman"/>
-          <w:lang w:val="pl-PL"/>
-        </w:rPr>
-        <w:t xml:space="preserve"> a </w:t>
+        <w:t>Credo</w:t>
+      </w:r>
+      <w:r>
+        <w:rPr>
+          <w:rFonts w:cs="Times New Roman"/>
+          <w:lang w:val="pl-PL"/>
+        </w:rPr>
+        <w:t xml:space="preserve"> i błogosławieństwo końcowe.</w:t>
+      </w:r>
+    </w:p>
+    <w:p>
+      <w:pPr>
+        <w:spacing w:after="0" w:line="360" w:lineRule="auto"/>
+        <w:rPr>
+          <w:iCs/>
+          <w:lang w:val="pl-PL"/>
+        </w:rPr>
+      </w:pPr>
+      <w:r>
+        <w:rPr>
+          <w:rFonts w:cs="Times New Roman"/>
+          <w:lang w:val="pl-PL"/>
+        </w:rPr>
+        <w:t>Pochylenie głowy natomiast „</w:t>
+      </w:r>
+      <w:r>
+        <w:rPr>
+          <w:rFonts w:cs="Times New Roman"/>
+          <w:lang w:val="pl-PL"/>
+        </w:rPr>
+        <w:t>czyni się, wymawiając razem imiona Trzech Osób Boskich, imię</w:t>
+      </w:r>
+      <w:r>
+        <w:rPr>
+          <w:rFonts w:cs="Times New Roman"/>
+          <w:lang w:val="pl-PL"/>
+        </w:rPr>
+        <w:t xml:space="preserve"> </w:t>
+      </w:r>
+      <w:r>
+        <w:rPr>
+          <w:rFonts w:cs="Times New Roman"/>
+          <w:lang w:val="pl-PL"/>
+        </w:rPr>
+        <w:t>Jezusa, Najświętszej Maryi Panny i Świętego, na cześć którego sprawuje się Mszę</w:t>
+      </w:r>
+      <w:r>
+        <w:rPr>
+          <w:rFonts w:cs="Times New Roman"/>
+          <w:lang w:val="pl-PL"/>
+        </w:rPr>
+        <w:t xml:space="preserve">”. Jest to aktualnie najdokładniejszy zapis odnośnie ukłonów na Eucharystii. Na jego kanwie przyjęło się, że skłaniamy się wtedy, kiedy wypowiadamy dane imiona, a nie kiedy je słyszymy. W ten </w:t>
+      </w:r>
+      <w:r>
+        <w:rPr>
+          <w:rFonts w:cs="Times New Roman"/>
+          <w:lang w:val="pl-PL"/>
+        </w:rPr>
+        <w:lastRenderedPageBreak/>
+        <w:t xml:space="preserve">sposób pochylamy się na: imię Maryi w </w:t>
       </w:r>
       <w:r>
         <w:rPr>
@@ -1334,14 +1420,46 @@
           <w:highlight w:val="yellow"/>
           <w:lang w:val="pl-PL"/>
         </w:rPr>
-        <w:t>profanum</w:t>
-      </w:r>
-      <w:r>
-        <w:rPr>
-          <w:rFonts w:cs="Times New Roman"/>
-          <w:lang w:val="pl-PL"/>
-        </w:rPr>
-        <w:t>. Nie chodzi o to, żeby odrywać Boga od naszego życia, ale okazać mu należyty szacunek. Warto zastanowić się, czy zachowania i postawy, które przyjmuję na Eucharystii są takimi, jakie stosuję w wyjątkowych sytuacjach, jak np. jubileusz rodzinny czy rozmowa rekrutacyjna. Dochodzimy do pytania: kim dla mnie jest Bóg? Jeśli na randce zachowujemy większą kulturę niż w kościele, to wymaga to od nas podjęcia refleksji. Przecież w obu przypadkach mamy do czynienia z osobą, która jest dla nas szczególnie ważna, a przynajmniej taką być powinna.</w:t>
+        <w:t>Confiteor</w:t>
+      </w:r>
+      <w:r>
+        <w:rPr>
+          <w:rFonts w:cs="Times New Roman"/>
+          <w:lang w:val="pl-PL"/>
+        </w:rPr>
+        <w:t xml:space="preserve">, imię Jezusa w </w:t>
+      </w:r>
+      <w:r>
+        <w:rPr>
+          <w:rFonts w:cs="Times New Roman"/>
+          <w:i/>
+          <w:highlight w:val="yellow"/>
+          <w:lang w:val="pl-PL"/>
+        </w:rPr>
+        <w:t>Gloria</w:t>
+      </w:r>
+      <w:r>
+        <w:rPr>
+          <w:rFonts w:cs="Times New Roman"/>
+          <w:lang w:val="pl-PL"/>
+        </w:rPr>
+        <w:t xml:space="preserve"> i </w:t>
+      </w:r>
+      <w:r>
+        <w:rPr>
+          <w:rFonts w:cs="Times New Roman"/>
+          <w:i/>
+          <w:highlight w:val="yellow"/>
+          <w:lang w:val="pl-PL"/>
+        </w:rPr>
+        <w:t>Credo</w:t>
+      </w:r>
+      <w:r>
+        <w:rPr>
+          <w:rFonts w:cs="Times New Roman"/>
+          <w:lang w:val="pl-PL"/>
+        </w:rPr>
+        <w:t>. Za takim rozwiązaniem przemawia przytoczony wyżej cytat o jedności postaw ciała na celebracji liturgicznej.</w:t>
       </w:r>
     </w:p>
     <w:p>
@@ -1353,41 +1471,44 @@
           <w:lang w:val="pl-PL"/>
         </w:rPr>
       </w:pPr>
-      <w:r>
-        <w:rPr>
-          <w:rFonts w:cs="Times New Roman"/>
-          <w:lang w:val="pl-PL"/>
-        </w:rPr>
-        <w:t>Pragnę ten temat zamknąć cytatem, który wyraża tajemnicę budowania mistycznego Ciała Chrystusa przez wiernych. „</w:t>
-      </w:r>
-      <w:r>
-        <w:rPr>
-          <w:rFonts w:cs="Times New Roman"/>
-          <w:lang w:val="pl-PL"/>
-        </w:rPr>
-        <w:t>Zachowywanie przez wszystkich uczestników jednolitych post</w:t>
-      </w:r>
-      <w:r>
-        <w:rPr>
-          <w:rFonts w:cs="Times New Roman"/>
-          <w:lang w:val="pl-PL"/>
-        </w:rPr>
-        <w:t xml:space="preserve">aw ciała jest znakiem jedności członków chrześcijańskiej wspólnoty zgromadzonych na sprawowanie świętej </w:t>
-      </w:r>
-      <w:r>
-        <w:rPr>
-          <w:rFonts w:cs="Times New Roman"/>
-          <w:lang w:val="pl-PL"/>
-        </w:rPr>
-        <w:t>liturgii: wyrażają one bowiem i kształtują duchowe przeżycia uczestniczących</w:t>
-      </w:r>
-      <w:r>
-        <w:rPr>
-          <w:rFonts w:cs="Times New Roman"/>
-          <w:lang w:val="pl-PL"/>
-        </w:rPr>
-        <w:t>” (OWMR 42).</w:t>
-      </w:r>
+    </w:p>
+    <w:p>
+      <w:pPr>
+        <w:spacing w:after="0" w:line="360" w:lineRule="auto"/>
+        <w:jc w:val="both"/>
+        <w:rPr>
+          <w:rFonts w:cs="Times New Roman"/>
+          <w:lang w:val="pl-PL"/>
+        </w:rPr>
+      </w:pPr>
+      <w:r>
+        <w:rPr>
+          <w:rFonts w:cs="Times New Roman"/>
+          <w:lang w:val="pl-PL"/>
+        </w:rPr>
+        <w:br w:type="page"/>
+      </w:r>
+    </w:p>
+    <w:p>
+      <w:pPr>
+        <w:pStyle w:val="Heading1"/>
+        <w:spacing w:before="0" w:after="0" w:line="360" w:lineRule="auto"/>
+        <w:jc w:val="both"/>
+        <w:rPr>
+          <w:rFonts w:ascii="Times New Roman" w:hAnsi="Times New Roman" w:cs="Times New Roman"/>
+          <w:lang w:val="pl-PL"/>
+        </w:rPr>
+      </w:pPr>
+      <w:bookmarkStart w:id="2" w:name="_Toc6428435"/>
+      <w:r>
+        <w:rPr>
+          <w:rFonts w:ascii="Times New Roman" w:hAnsi="Times New Roman" w:cs="Times New Roman"/>
+          <w:lang w:val="pl-PL"/>
+        </w:rPr>
+        <w:lastRenderedPageBreak/>
+        <w:t>Chcę ją dobrze pełnić</w:t>
+      </w:r>
+      <w:bookmarkEnd w:id="2"/>
     </w:p>
     <w:p>
       <w:pPr>
@@ -1404,24 +1525,70 @@
           <w:rFonts w:cs="Times New Roman"/>
           <w:lang w:val="pl-PL"/>
         </w:rPr>
-        <w:t>Drugą pomocą, którą daje nam Kościół, są gesty. W tym artykule chciałbym się skupić na skłonach, które zostały opisane w 275. punkcie OWMR. Dzielimy je na dwie grupy: pochylenie ciała i głowy.</w:t>
-      </w:r>
-    </w:p>
-    <w:p>
-      <w:pPr>
-        <w:spacing w:after="0" w:line="360" w:lineRule="auto"/>
-        <w:jc w:val="both"/>
-        <w:rPr>
-          <w:rFonts w:cs="Times New Roman"/>
-          <w:lang w:val="pl-PL"/>
-        </w:rPr>
-      </w:pPr>
-      <w:r>
-        <w:rPr>
-          <w:rFonts w:cs="Times New Roman"/>
-          <w:lang w:val="pl-PL"/>
-        </w:rPr>
-        <w:t xml:space="preserve">Pochylenie ciała oznacza, że poza głową poruszane są także nasze barki. Głęboki skłon dotyczy wiernych w dwóch sytuacjach – wspomnienie tajemnicy wcielenia w </w:t>
+        <w:t>Zaraz po rozpoczęciu Mszy świętej ma miejsce a</w:t>
+      </w:r>
+      <w:r>
+        <w:rPr>
+          <w:rFonts w:cs="Times New Roman"/>
+          <w:lang w:val="pl-PL"/>
+        </w:rPr>
+        <w:t>kt pokuty</w:t>
+      </w:r>
+      <w:r>
+        <w:rPr>
+          <w:rFonts w:cs="Times New Roman"/>
+          <w:lang w:val="pl-PL"/>
+        </w:rPr>
+        <w:t>, którego celem jest</w:t>
+      </w:r>
+      <w:r>
+        <w:rPr>
+          <w:rFonts w:cs="Times New Roman"/>
+          <w:lang w:val="pl-PL"/>
+        </w:rPr>
+        <w:t xml:space="preserve"> uznanie przed Bogiem, bliźnimi i</w:t>
+      </w:r>
+      <w:r>
+        <w:rPr>
+          <w:rFonts w:cs="Times New Roman"/>
+          <w:lang w:val="pl-PL"/>
+        </w:rPr>
+        <w:t xml:space="preserve"> sobą</w:t>
+      </w:r>
+      <w:r>
+        <w:rPr>
+          <w:rFonts w:cs="Times New Roman"/>
+          <w:lang w:val="pl-PL"/>
+        </w:rPr>
+        <w:t xml:space="preserve"> naszej ludzkiej słabości</w:t>
+      </w:r>
+      <w:r>
+        <w:rPr>
+          <w:rFonts w:cs="Times New Roman"/>
+          <w:lang w:val="pl-PL"/>
+        </w:rPr>
+        <w:t>.</w:t>
+      </w:r>
+      <w:r>
+        <w:rPr>
+          <w:rFonts w:cs="Times New Roman"/>
+          <w:lang w:val="pl-PL"/>
+        </w:rPr>
+        <w:t xml:space="preserve"> Z tego powodu</w:t>
+      </w:r>
+      <w:r>
+        <w:rPr>
+          <w:rFonts w:cs="Times New Roman"/>
+          <w:lang w:val="pl-PL"/>
+        </w:rPr>
+        <w:t xml:space="preserve"> w</w:t>
+      </w:r>
+      <w:r>
+        <w:rPr>
+          <w:rFonts w:cs="Times New Roman"/>
+          <w:lang w:val="pl-PL"/>
+        </w:rPr>
+        <w:t xml:space="preserve"> nadzwyczajnej formie rytu rzymskiego występuje podwójna spowiedź powszechna. Najpierw kapłan odmawia </w:t>
       </w:r>
       <w:r>
         <w:rPr>
@@ -1430,66 +1597,14 @@
           <w:highlight w:val="yellow"/>
           <w:lang w:val="pl-PL"/>
         </w:rPr>
-        <w:t>Credo</w:t>
-      </w:r>
-      <w:r>
-        <w:rPr>
-          <w:rFonts w:cs="Times New Roman"/>
-          <w:lang w:val="pl-PL"/>
-        </w:rPr>
-        <w:t xml:space="preserve"> i błogosławieństwo końcowe.</w:t>
-      </w:r>
-    </w:p>
-    <w:p>
-      <w:pPr>
-        <w:spacing w:after="0" w:line="360" w:lineRule="auto"/>
-        <w:rPr>
-          <w:iCs/>
-          <w:lang w:val="pl-PL"/>
-        </w:rPr>
-      </w:pPr>
-      <w:r>
-        <w:rPr>
-          <w:rFonts w:cs="Times New Roman"/>
-          <w:lang w:val="pl-PL"/>
-        </w:rPr>
-        <w:t>Pochylenie głowy natomiast „</w:t>
-      </w:r>
-      <w:r>
-        <w:rPr>
-          <w:rFonts w:cs="Times New Roman"/>
-          <w:lang w:val="pl-PL"/>
-        </w:rPr>
-        <w:t>czyni się, wymawiając razem imiona Trzech Osób Boskich, imię</w:t>
-      </w:r>
-      <w:r>
-        <w:rPr>
-          <w:rFonts w:cs="Times New Roman"/>
-          <w:lang w:val="pl-PL"/>
-        </w:rPr>
-        <w:t xml:space="preserve"> </w:t>
-      </w:r>
-      <w:r>
-        <w:rPr>
-          <w:rFonts w:cs="Times New Roman"/>
-          <w:lang w:val="pl-PL"/>
-        </w:rPr>
-        <w:t>Jezusa, Najświętszej Maryi Panny i Świętego, na cześć którego sprawuje się Mszę</w:t>
-      </w:r>
-      <w:r>
-        <w:rPr>
-          <w:rFonts w:cs="Times New Roman"/>
-          <w:lang w:val="pl-PL"/>
-        </w:rPr>
-        <w:t xml:space="preserve">”. Jest to aktualnie najdokładniejszy zapis odnośnie ukłonów na Eucharystii. Na jego kanwie przyjęło się, że skłaniamy się wtedy, kiedy wypowiadamy dane imiona, a nie kiedy je słyszymy. W ten </w:t>
-      </w:r>
-      <w:r>
-        <w:rPr>
-          <w:rFonts w:cs="Times New Roman"/>
-          <w:lang w:val="pl-PL"/>
-        </w:rPr>
-        <w:lastRenderedPageBreak/>
-        <w:t xml:space="preserve">sposób pochylamy się na: imię Maryi w </w:t>
+        <w:t>Confiteor</w:t>
+      </w:r>
+      <w:r>
+        <w:rPr>
+          <w:rFonts w:cs="Times New Roman"/>
+          <w:lang w:val="pl-PL"/>
+        </w:rPr>
+        <w:t xml:space="preserve"> (łac. Spowiadam się) przed służbą liturgiczną, a następnie ministranci spowiadają się celebransowi. W liturgii posoborowej, w pierwszej formie aktu pokuty, </w:t>
       </w:r>
       <w:r>
         <w:rPr>
@@ -1505,7 +1620,286 @@
           <w:rFonts w:cs="Times New Roman"/>
           <w:lang w:val="pl-PL"/>
         </w:rPr>
-        <w:t xml:space="preserve">, imię Jezusa w </w:t>
+        <w:t xml:space="preserve"> </w:t>
+      </w:r>
+      <w:r>
+        <w:rPr>
+          <w:rFonts w:cs="Times New Roman"/>
+          <w:lang w:val="pl-PL"/>
+        </w:rPr>
+        <w:t xml:space="preserve">odmawiają równocześnie wszyscy wierni i księża. </w:t>
+      </w:r>
+      <w:r>
+        <w:rPr>
+          <w:rFonts w:cs="Times New Roman"/>
+          <w:lang w:val="pl-PL"/>
+        </w:rPr>
+        <w:t>Czasem zdarza nam się zanadto skupić</w:t>
+      </w:r>
+      <w:r>
+        <w:rPr>
+          <w:rFonts w:cs="Times New Roman"/>
+          <w:lang w:val="pl-PL"/>
+        </w:rPr>
+        <w:t xml:space="preserve"> na </w:t>
+      </w:r>
+      <w:r>
+        <w:rPr>
+          <w:rFonts w:cs="Times New Roman"/>
+          <w:lang w:val="pl-PL"/>
+        </w:rPr>
+        <w:t>wypowiadanych słowach</w:t>
+      </w:r>
+      <w:r>
+        <w:rPr>
+          <w:rFonts w:cs="Times New Roman"/>
+          <w:lang w:val="pl-PL"/>
+        </w:rPr>
+        <w:t>,</w:t>
+      </w:r>
+      <w:r>
+        <w:rPr>
+          <w:rFonts w:cs="Times New Roman"/>
+          <w:lang w:val="pl-PL"/>
+        </w:rPr>
+        <w:t xml:space="preserve"> tak</w:t>
+      </w:r>
+      <w:r>
+        <w:rPr>
+          <w:rFonts w:cs="Times New Roman"/>
+          <w:lang w:val="pl-PL"/>
+        </w:rPr>
+        <w:t xml:space="preserve"> że przestajemy</w:t>
+      </w:r>
+      <w:r>
+        <w:rPr>
+          <w:rFonts w:cs="Times New Roman"/>
+          <w:lang w:val="pl-PL"/>
+        </w:rPr>
+        <w:t xml:space="preserve"> zwracać uwagę na to, żeby słuchać siebie nawzajem. </w:t>
+      </w:r>
+      <w:r>
+        <w:rPr>
+          <w:rFonts w:cs="Times New Roman"/>
+          <w:lang w:val="pl-PL"/>
+        </w:rPr>
+        <w:t xml:space="preserve">Akt pokuty to </w:t>
+      </w:r>
+      <w:r>
+        <w:rPr>
+          <w:rFonts w:cs="Times New Roman"/>
+          <w:lang w:val="pl-PL"/>
+        </w:rPr>
+        <w:t>moment naszego publicznego przyznania się do grzechów. Kolejnym wyrazem naszej skruchy jest wyznanie winy, połączone z trzykrotnym uderzeniem się w piersi. Gest ten jest interpretowany w kluczu dwóch fragmentów z Pisma świętego. Mówią one o przemianie serca kamiennego na serce z ciała (por. Ez 36, 26) oraz zaproszeniu Jezusa do swojego wnętrza (por. Ap 4, 20). Spowiedź powszechna kończy się prośbą o wstawiennictwo</w:t>
+      </w:r>
+      <w:r>
+        <w:rPr>
+          <w:rFonts w:cs="Times New Roman"/>
+          <w:lang w:val="pl-PL"/>
+        </w:rPr>
+        <w:t>, skierowaną do</w:t>
+      </w:r>
+      <w:r>
+        <w:rPr>
+          <w:rFonts w:cs="Times New Roman"/>
+          <w:lang w:val="pl-PL"/>
+        </w:rPr>
+        <w:t xml:space="preserve"> wszystkich zebranych w świątyni oraz mieszkańców nieba. Trzeba sobie uświadomić, że słowa, które wypowiadamy podczas aktu pokuty</w:t>
+      </w:r>
+      <w:r>
+        <w:rPr>
+          <w:rFonts w:cs="Times New Roman"/>
+          <w:lang w:val="pl-PL"/>
+        </w:rPr>
+        <w:t>,</w:t>
+      </w:r>
+      <w:r>
+        <w:rPr>
+          <w:rFonts w:cs="Times New Roman"/>
+          <w:lang w:val="pl-PL"/>
+        </w:rPr>
+        <w:t xml:space="preserve"> nie są naszym indywidualnym dialogiem z Panem Bogiem, ale jest to wystąpienie przed lokalnym Kościołem, pokorne przyznanie się do popełnionych przewinień i prośba o modlitwę. </w:t>
+      </w:r>
+    </w:p>
+    <w:p>
+      <w:pPr>
+        <w:spacing w:after="0" w:line="360" w:lineRule="auto"/>
+        <w:ind w:firstLine="720"/>
+        <w:jc w:val="both"/>
+        <w:rPr>
+          <w:rFonts w:cs="Times New Roman"/>
+          <w:lang w:val="pl-PL"/>
+        </w:rPr>
+      </w:pPr>
+      <w:r>
+        <w:rPr>
+          <w:rFonts w:cs="Times New Roman"/>
+          <w:lang w:val="pl-PL"/>
+        </w:rPr>
+        <w:t xml:space="preserve">Mszał Rzymski opisuje cztery formy aktu pokuty. Pierwsza </w:t>
+      </w:r>
+      <w:r>
+        <w:rPr>
+          <w:rFonts w:cs="Times New Roman"/>
+          <w:lang w:val="pl-PL"/>
+        </w:rPr>
+        <w:t>z nich</w:t>
+      </w:r>
+      <w:r>
+        <w:rPr>
+          <w:rFonts w:cs="Times New Roman"/>
+          <w:lang w:val="pl-PL"/>
+        </w:rPr>
+        <w:t xml:space="preserve"> została </w:t>
+      </w:r>
+      <w:r>
+        <w:rPr>
+          <w:rFonts w:cs="Times New Roman"/>
+          <w:lang w:val="pl-PL"/>
+        </w:rPr>
+        <w:t>przedstawiona</w:t>
+      </w:r>
+      <w:r>
+        <w:rPr>
+          <w:rFonts w:cs="Times New Roman"/>
+          <w:lang w:val="pl-PL"/>
+        </w:rPr>
+        <w:t xml:space="preserve"> powyżej. Druga jest krótsza i polega na dialogu kapłana z wiernymi, którzy na przemian przepraszają Boga za grzechy oraz proszą o zmiłowanie i miłosierdzie.</w:t>
+      </w:r>
+    </w:p>
+    <w:p>
+      <w:pPr>
+        <w:spacing w:after="0" w:line="360" w:lineRule="auto"/>
+        <w:jc w:val="both"/>
+        <w:rPr>
+          <w:rFonts w:cs="Times New Roman"/>
+          <w:lang w:val="pl-PL"/>
+        </w:rPr>
+      </w:pPr>
+      <w:r>
+        <w:rPr>
+          <w:rFonts w:cs="Times New Roman"/>
+          <w:lang w:val="pl-PL"/>
+        </w:rPr>
+        <w:t>Trzecia forma składa się z trzech rozwiniętych wezwań (tropów), skierowanych ku Jezusowi, które odnoszą się do Jego zasług i mają na celu wyproszenie zmiłowania.</w:t>
+      </w:r>
+    </w:p>
+    <w:p>
+      <w:pPr>
+        <w:spacing w:after="0" w:line="360" w:lineRule="auto"/>
+        <w:jc w:val="both"/>
+        <w:rPr>
+          <w:rFonts w:cs="Times New Roman"/>
+          <w:lang w:val="pl-PL"/>
+        </w:rPr>
+      </w:pPr>
+      <w:r>
+        <w:rPr>
+          <w:rFonts w:cs="Times New Roman"/>
+          <w:lang w:val="pl-PL"/>
+        </w:rPr>
+        <w:t>Czwartą formą aktu pokuty jest a</w:t>
+      </w:r>
+      <w:r>
+        <w:rPr>
+          <w:rFonts w:cs="Times New Roman"/>
+          <w:lang w:val="pl-PL"/>
+        </w:rPr>
+        <w:t>spersja, czyli pokropienie wiernych wodą święconą. Może</w:t>
+      </w:r>
+      <w:r>
+        <w:rPr>
+          <w:rFonts w:cs="Times New Roman"/>
+          <w:lang w:val="pl-PL"/>
+        </w:rPr>
+        <w:t xml:space="preserve"> mieć ona miejsce </w:t>
+      </w:r>
+      <w:r>
+        <w:rPr>
+          <w:rFonts w:cs="Times New Roman"/>
+          <w:lang w:val="pl-PL"/>
+        </w:rPr>
+        <w:t xml:space="preserve">w każdą niedzielę, a zwłaszcza w okresie Wielkanocnym, w którym symbolika chrztu jest szczególnie bliska (por. </w:t>
+      </w:r>
+      <w:r>
+        <w:rPr>
+          <w:rFonts w:cs="Times New Roman"/>
+          <w:lang w:val="pl-PL"/>
+        </w:rPr>
+        <w:t>Ogólne Wprowadzenie do Mszału Rzymskiego</w:t>
+      </w:r>
+      <w:r>
+        <w:rPr>
+          <w:rFonts w:cs="Times New Roman"/>
+          <w:lang w:val="pl-PL"/>
+        </w:rPr>
+        <w:t xml:space="preserve"> 51).</w:t>
+      </w:r>
+    </w:p>
+    <w:p>
+      <w:pPr>
+        <w:spacing w:after="0" w:line="360" w:lineRule="auto"/>
+        <w:jc w:val="both"/>
+        <w:rPr>
+          <w:rFonts w:cs="Times New Roman"/>
+          <w:lang w:val="pl-PL"/>
+        </w:rPr>
+      </w:pPr>
+      <w:r>
+        <w:rPr>
+          <w:rFonts w:cs="Times New Roman"/>
+          <w:lang w:val="pl-PL"/>
+        </w:rPr>
+        <w:t xml:space="preserve">Po akcie pokuty, w przypadku </w:t>
+      </w:r>
+      <w:r>
+        <w:rPr>
+          <w:rFonts w:cs="Times New Roman"/>
+          <w:lang w:val="pl-PL"/>
+        </w:rPr>
+        <w:t xml:space="preserve">pierwszej </w:t>
+      </w:r>
+      <w:r>
+        <w:rPr>
+          <w:rFonts w:cs="Times New Roman"/>
+          <w:lang w:val="pl-PL"/>
+        </w:rPr>
+        <w:t>i</w:t>
+      </w:r>
+      <w:r>
+        <w:rPr>
+          <w:rFonts w:cs="Times New Roman"/>
+          <w:lang w:val="pl-PL"/>
+        </w:rPr>
+        <w:t xml:space="preserve"> drugiej formy, </w:t>
+      </w:r>
+      <w:r>
+        <w:rPr>
+          <w:rFonts w:cs="Times New Roman"/>
+          <w:lang w:val="pl-PL"/>
+        </w:rPr>
+        <w:t>wypowiada się</w:t>
+      </w:r>
+      <w:r>
+        <w:rPr>
+          <w:rFonts w:cs="Times New Roman"/>
+          <w:lang w:val="pl-PL"/>
+        </w:rPr>
+        <w:t xml:space="preserve"> </w:t>
+      </w:r>
+      <w:r>
+        <w:rPr>
+          <w:rFonts w:cs="Times New Roman"/>
+          <w:lang w:val="pl-PL"/>
+        </w:rPr>
+        <w:t>aklamację</w:t>
+      </w:r>
+      <w:r>
+        <w:rPr>
+          <w:rFonts w:cs="Times New Roman"/>
+          <w:lang w:val="pl-PL"/>
+        </w:rPr>
+        <w:t xml:space="preserve"> </w:t>
       </w:r>
       <w:r>
         <w:rPr>
@@ -1514,14 +1908,78 @@
           <w:highlight w:val="yellow"/>
           <w:lang w:val="pl-PL"/>
         </w:rPr>
-        <w:t>Gloria</w:t>
-      </w:r>
-      <w:r>
-        <w:rPr>
-          <w:rFonts w:cs="Times New Roman"/>
-          <w:lang w:val="pl-PL"/>
-        </w:rPr>
-        <w:t xml:space="preserve"> i </w:t>
+        <w:t>Kyrie eleison</w:t>
+      </w:r>
+      <w:r>
+        <w:rPr>
+          <w:rFonts w:cs="Times New Roman"/>
+          <w:lang w:val="pl-PL"/>
+        </w:rPr>
+        <w:t xml:space="preserve">. Jest to jedyne zdanie na Mszy świętej </w:t>
+      </w:r>
+      <w:r>
+        <w:rPr>
+          <w:rFonts w:cs="Times New Roman"/>
+          <w:lang w:val="pl-PL"/>
+        </w:rPr>
+        <w:t>pochodzenia greckiego</w:t>
+      </w:r>
+      <w:r>
+        <w:rPr>
+          <w:rFonts w:cs="Times New Roman"/>
+          <w:lang w:val="pl-PL"/>
+        </w:rPr>
+        <w:t xml:space="preserve">. Nawiązuje do wołania mieszkańców podbitych krain, aby zwycięzcy oszczędzili ich życie. Jest to prośba pokonanego wodza, który prosi króla o łaskę. Kościół przyjął to wezwanie do liturgii, widząc podobieństwo w naszych </w:t>
+      </w:r>
+      <w:r>
+        <w:rPr>
+          <w:rFonts w:cs="Times New Roman"/>
+          <w:lang w:val="pl-PL"/>
+        </w:rPr>
+        <w:lastRenderedPageBreak/>
+        <w:t>wołaniach o zmiłowanie. Jest to błaganie, aby Bóg nas nie odrzucał, ale przyjął ofiarę naszego życia. Czy rzeczywiście chcemy i jest</w:t>
+      </w:r>
+      <w:r>
+        <w:rPr>
+          <w:rFonts w:cs="Times New Roman"/>
+          <w:lang w:val="pl-PL"/>
+        </w:rPr>
+        <w:t>eśmy gotowi zostać niewolnikami</w:t>
+      </w:r>
+      <w:r>
+        <w:rPr>
+          <w:rFonts w:cs="Times New Roman"/>
+          <w:lang w:val="pl-PL"/>
+        </w:rPr>
+        <w:t xml:space="preserve"> Zbawiciela?</w:t>
+      </w:r>
+    </w:p>
+    <w:p>
+      <w:pPr>
+        <w:spacing w:after="0" w:line="360" w:lineRule="auto"/>
+        <w:jc w:val="both"/>
+        <w:rPr>
+          <w:rFonts w:cs="Times New Roman"/>
+          <w:lang w:val="pl-PL"/>
+        </w:rPr>
+      </w:pPr>
+    </w:p>
+    <w:p>
+      <w:pPr>
+        <w:spacing w:after="0" w:line="360" w:lineRule="auto"/>
+        <w:jc w:val="both"/>
+        <w:rPr>
+          <w:rFonts w:cs="Times New Roman"/>
+          <w:lang w:val="pl-PL"/>
+        </w:rPr>
+      </w:pPr>
+      <w:r>
+        <w:rPr>
+          <w:rFonts w:cs="Times New Roman"/>
+          <w:lang w:val="pl-PL"/>
+        </w:rPr>
+        <w:tab/>
+        <w:t xml:space="preserve">W niedziele i święta po akcie pokuty następuje </w:t>
       </w:r>
       <w:r>
         <w:rPr>
@@ -1530,14 +1988,56 @@
           <w:highlight w:val="yellow"/>
           <w:lang w:val="pl-PL"/>
         </w:rPr>
-        <w:t>Credo</w:t>
-      </w:r>
-      <w:r>
-        <w:rPr>
-          <w:rFonts w:cs="Times New Roman"/>
-          <w:lang w:val="pl-PL"/>
-        </w:rPr>
-        <w:t>. Za takim rozwiązaniem przemawia przytoczony wyżej cytat o jedności postaw ciała na celebracji liturgicznej.</w:t>
+        <w:t>Gloria</w:t>
+      </w:r>
+      <w:r>
+        <w:rPr>
+          <w:rFonts w:cs="Times New Roman"/>
+          <w:lang w:val="pl-PL"/>
+        </w:rPr>
+        <w:t xml:space="preserve">. </w:t>
+      </w:r>
+      <w:r>
+        <w:rPr>
+          <w:rFonts w:cs="Times New Roman"/>
+          <w:lang w:val="pl-PL"/>
+        </w:rPr>
+        <w:t>Hymn ten początkowo był śpiewany przez ojca świętego tylko raz w roku – w u</w:t>
+      </w:r>
+      <w:r>
+        <w:rPr>
+          <w:rFonts w:cs="Times New Roman"/>
+          <w:lang w:val="pl-PL"/>
+        </w:rPr>
+        <w:t>roczystość Bożego Narodzenia</w:t>
+      </w:r>
+      <w:r>
+        <w:rPr>
+          <w:rFonts w:cs="Times New Roman"/>
+          <w:lang w:val="pl-PL"/>
+        </w:rPr>
+        <w:t xml:space="preserve">. Z czasem papieże zaczęli intonować go także podczas innych świąt i wspomnień męczenników. W następnej kolejności przywilej ten przypadł biskupom, </w:t>
+      </w:r>
+      <w:r>
+        <w:rPr>
+          <w:rFonts w:cs="Times New Roman"/>
+          <w:lang w:val="pl-PL"/>
+        </w:rPr>
+        <w:t>a obecnie każdy z nas może śpiewać „Chwała na wysokości Bogu”</w:t>
+      </w:r>
+      <w:r>
+        <w:rPr>
+          <w:rFonts w:cs="Times New Roman"/>
+          <w:lang w:val="pl-PL"/>
+        </w:rPr>
+        <w:t xml:space="preserve"> [1]</w:t>
+      </w:r>
+      <w:r>
+        <w:rPr>
+          <w:rFonts w:cs="Times New Roman"/>
+          <w:lang w:val="pl-PL"/>
+        </w:rPr>
+        <w:t>.</w:t>
       </w:r>
     </w:p>
     <w:p>
@@ -1549,643 +2049,6 @@
           <w:lang w:val="pl-PL"/>
         </w:rPr>
       </w:pPr>
-    </w:p>
-    <w:p>
-      <w:pPr>
-        <w:spacing w:after="0" w:line="360" w:lineRule="auto"/>
-        <w:jc w:val="both"/>
-        <w:rPr>
-          <w:rFonts w:cs="Times New Roman"/>
-          <w:lang w:val="pl-PL"/>
-        </w:rPr>
-      </w:pPr>
-      <w:r>
-        <w:rPr>
-          <w:rFonts w:cs="Times New Roman"/>
-          <w:lang w:val="pl-PL"/>
-        </w:rPr>
-        <w:br w:type="page"/>
-      </w:r>
-    </w:p>
-    <w:p>
-      <w:pPr>
-        <w:pStyle w:val="Nagwek1"/>
-        <w:spacing w:before="0" w:after="0" w:line="360" w:lineRule="auto"/>
-        <w:jc w:val="both"/>
-        <w:rPr>
-          <w:rFonts w:ascii="Times New Roman" w:hAnsi="Times New Roman" w:cs="Times New Roman"/>
-          <w:lang w:val="pl-PL"/>
-        </w:rPr>
-      </w:pPr>
-      <w:bookmarkStart w:id="2" w:name="_Toc6428435"/>
-      <w:r>
-        <w:rPr>
-          <w:rFonts w:ascii="Times New Roman" w:hAnsi="Times New Roman" w:cs="Times New Roman"/>
-          <w:lang w:val="pl-PL"/>
-        </w:rPr>
-        <w:lastRenderedPageBreak/>
-        <w:t>Chcę ją dobrze pełnić</w:t>
-      </w:r>
-      <w:bookmarkEnd w:id="2"/>
-    </w:p>
-    <w:p>
-      <w:pPr>
-        <w:spacing w:after="0" w:line="360" w:lineRule="auto"/>
-        <w:ind w:firstLine="720"/>
-        <w:jc w:val="both"/>
-        <w:rPr>
-          <w:rFonts w:cs="Times New Roman"/>
-          <w:lang w:val="pl-PL"/>
-        </w:rPr>
-      </w:pPr>
-      <w:r>
-        <w:rPr>
-          <w:rFonts w:cs="Times New Roman"/>
-          <w:lang w:val="pl-PL"/>
-        </w:rPr>
-        <w:t>Zaraz po rozpoczęciu Mszy świętej ma miejsce a</w:t>
-      </w:r>
-      <w:r>
-        <w:rPr>
-          <w:rFonts w:cs="Times New Roman"/>
-          <w:lang w:val="pl-PL"/>
-        </w:rPr>
-        <w:t>kt pokuty</w:t>
-      </w:r>
-      <w:r>
-        <w:rPr>
-          <w:rFonts w:cs="Times New Roman"/>
-          <w:lang w:val="pl-PL"/>
-        </w:rPr>
-        <w:t>, którego celem jest</w:t>
-      </w:r>
-      <w:r>
-        <w:rPr>
-          <w:rFonts w:cs="Times New Roman"/>
-          <w:lang w:val="pl-PL"/>
-        </w:rPr>
-        <w:t xml:space="preserve"> uznanie przed Bogiem, bliźnimi i</w:t>
-      </w:r>
-      <w:r>
-        <w:rPr>
-          <w:rFonts w:cs="Times New Roman"/>
-          <w:lang w:val="pl-PL"/>
-        </w:rPr>
-        <w:t xml:space="preserve"> sobą</w:t>
-      </w:r>
-      <w:r>
-        <w:rPr>
-          <w:rFonts w:cs="Times New Roman"/>
-          <w:lang w:val="pl-PL"/>
-        </w:rPr>
-        <w:t xml:space="preserve"> naszej ludzkiej słabości</w:t>
-      </w:r>
-      <w:r>
-        <w:rPr>
-          <w:rFonts w:cs="Times New Roman"/>
-          <w:lang w:val="pl-PL"/>
-        </w:rPr>
-        <w:t>.</w:t>
-      </w:r>
-      <w:r>
-        <w:rPr>
-          <w:rFonts w:cs="Times New Roman"/>
-          <w:lang w:val="pl-PL"/>
-        </w:rPr>
-        <w:t xml:space="preserve"> Z tego powodu</w:t>
-      </w:r>
-      <w:r>
-        <w:rPr>
-          <w:rFonts w:cs="Times New Roman"/>
-          <w:lang w:val="pl-PL"/>
-        </w:rPr>
-        <w:t xml:space="preserve"> w</w:t>
-      </w:r>
-      <w:r>
-        <w:rPr>
-          <w:rFonts w:cs="Times New Roman"/>
-          <w:lang w:val="pl-PL"/>
-        </w:rPr>
-        <w:t xml:space="preserve"> nadzwyczajnej formie rytu rzymskiego występuje podwójna spowiedź powszechna. Najpierw kapłan odmawia </w:t>
-      </w:r>
-      <w:r>
-        <w:rPr>
-          <w:rFonts w:cs="Times New Roman"/>
-          <w:i/>
-          <w:highlight w:val="yellow"/>
-          <w:lang w:val="pl-PL"/>
-        </w:rPr>
-        <w:t>Confiteor</w:t>
-      </w:r>
-      <w:r>
-        <w:rPr>
-          <w:rFonts w:cs="Times New Roman"/>
-          <w:lang w:val="pl-PL"/>
-        </w:rPr>
-        <w:t xml:space="preserve"> (łac. Spowiadam się) przed służbą liturgiczną, a następnie ministranci spowiadają się celebransowi. W liturgii posoborowej, w pierwszej formie aktu pokuty, </w:t>
-      </w:r>
-      <w:r>
-        <w:rPr>
-          <w:rFonts w:cs="Times New Roman"/>
-          <w:i/>
-          <w:highlight w:val="yellow"/>
-          <w:lang w:val="pl-PL"/>
-        </w:rPr>
-        <w:t>Confiteor</w:t>
-      </w:r>
-      <w:r>
-        <w:rPr>
-          <w:rFonts w:cs="Times New Roman"/>
-          <w:lang w:val="pl-PL"/>
-        </w:rPr>
-        <w:t xml:space="preserve"> </w:t>
-      </w:r>
-      <w:r>
-        <w:rPr>
-          <w:rFonts w:cs="Times New Roman"/>
-          <w:lang w:val="pl-PL"/>
-        </w:rPr>
-        <w:t xml:space="preserve">odmawiają równocześnie wszyscy wierni i księża. </w:t>
-      </w:r>
-      <w:r>
-        <w:rPr>
-          <w:rFonts w:cs="Times New Roman"/>
-          <w:lang w:val="pl-PL"/>
-        </w:rPr>
-        <w:t>Czasem zdarza nam się zanadto skupić</w:t>
-      </w:r>
-      <w:r>
-        <w:rPr>
-          <w:rFonts w:cs="Times New Roman"/>
-          <w:lang w:val="pl-PL"/>
-        </w:rPr>
-        <w:t xml:space="preserve"> na </w:t>
-      </w:r>
-      <w:r>
-        <w:rPr>
-          <w:rFonts w:cs="Times New Roman"/>
-          <w:lang w:val="pl-PL"/>
-        </w:rPr>
-        <w:t>wypowiadanych słowach</w:t>
-      </w:r>
-      <w:r>
-        <w:rPr>
-          <w:rFonts w:cs="Times New Roman"/>
-          <w:lang w:val="pl-PL"/>
-        </w:rPr>
-        <w:t>,</w:t>
-      </w:r>
-      <w:r>
-        <w:rPr>
-          <w:rFonts w:cs="Times New Roman"/>
-          <w:lang w:val="pl-PL"/>
-        </w:rPr>
-        <w:t xml:space="preserve"> tak</w:t>
-      </w:r>
-      <w:r>
-        <w:rPr>
-          <w:rFonts w:cs="Times New Roman"/>
-          <w:lang w:val="pl-PL"/>
-        </w:rPr>
-        <w:t xml:space="preserve"> że przestajemy</w:t>
-      </w:r>
-      <w:r>
-        <w:rPr>
-          <w:rFonts w:cs="Times New Roman"/>
-          <w:lang w:val="pl-PL"/>
-        </w:rPr>
-        <w:t xml:space="preserve"> zwracać uwagę na to, żeby słuchać siebie nawzajem. </w:t>
-      </w:r>
-      <w:r>
-        <w:rPr>
-          <w:rFonts w:cs="Times New Roman"/>
-          <w:lang w:val="pl-PL"/>
-        </w:rPr>
-        <w:t xml:space="preserve">Akt pokuty to </w:t>
-      </w:r>
-      <w:r>
-        <w:rPr>
-          <w:rFonts w:cs="Times New Roman"/>
-          <w:lang w:val="pl-PL"/>
-        </w:rPr>
-        <w:t xml:space="preserve">moment naszego publicznego przyznania się do grzechów. Kolejnym wyrazem naszej skruchy jest wyznanie winy, połączone z trzykrotnym uderzeniem się w piersi. Gest ten jest interpretowany w kluczu dwóch fragmentów z Pisma świętego. Mówią one o przemianie serca kamiennego na serce z ciała (por. </w:t>
-      </w:r>
-      <w:proofErr w:type="spellStart"/>
-      <w:r>
-        <w:rPr>
-          <w:rFonts w:cs="Times New Roman"/>
-          <w:lang w:val="pl-PL"/>
-        </w:rPr>
-        <w:t>Ez</w:t>
-      </w:r>
-      <w:proofErr w:type="spellEnd"/>
-      <w:r>
-        <w:rPr>
-          <w:rFonts w:cs="Times New Roman"/>
-          <w:lang w:val="pl-PL"/>
-        </w:rPr>
-        <w:t xml:space="preserve"> 36, 26) oraz zaproszeniu Jezusa do swojego wnętrza (por. </w:t>
-      </w:r>
-      <w:proofErr w:type="spellStart"/>
-      <w:r>
-        <w:rPr>
-          <w:rFonts w:cs="Times New Roman"/>
-          <w:lang w:val="pl-PL"/>
-        </w:rPr>
-        <w:t>Ap</w:t>
-      </w:r>
-      <w:proofErr w:type="spellEnd"/>
-      <w:r>
-        <w:rPr>
-          <w:rFonts w:cs="Times New Roman"/>
-          <w:lang w:val="pl-PL"/>
-        </w:rPr>
-        <w:t xml:space="preserve"> 4, 20). Spowiedź powszechna kończy się prośbą o wstawiennictwo</w:t>
-      </w:r>
-      <w:r>
-        <w:rPr>
-          <w:rFonts w:cs="Times New Roman"/>
-          <w:lang w:val="pl-PL"/>
-        </w:rPr>
-        <w:t>, skierowaną do</w:t>
-      </w:r>
-      <w:r>
-        <w:rPr>
-          <w:rFonts w:cs="Times New Roman"/>
-          <w:lang w:val="pl-PL"/>
-        </w:rPr>
-        <w:t xml:space="preserve"> wszystkich zebranych w świątyni oraz mieszkańców nieba. Trzeba sobie uświadomić, że słowa, które wypowiadamy podczas aktu pokuty</w:t>
-      </w:r>
-      <w:r>
-        <w:rPr>
-          <w:rFonts w:cs="Times New Roman"/>
-          <w:lang w:val="pl-PL"/>
-        </w:rPr>
-        <w:t>,</w:t>
-      </w:r>
-      <w:r>
-        <w:rPr>
-          <w:rFonts w:cs="Times New Roman"/>
-          <w:lang w:val="pl-PL"/>
-        </w:rPr>
-        <w:t xml:space="preserve"> nie są naszym indywidualnym dialogiem z Panem Bogiem, ale jest to wystąpienie przed lokalnym Kościołem, pokorne przyznanie się do popełnionych przewinień i prośba o modlitwę. </w:t>
-      </w:r>
-    </w:p>
-    <w:p>
-      <w:pPr>
-        <w:spacing w:after="0" w:line="360" w:lineRule="auto"/>
-        <w:ind w:firstLine="720"/>
-        <w:jc w:val="both"/>
-        <w:rPr>
-          <w:rFonts w:cs="Times New Roman"/>
-          <w:lang w:val="pl-PL"/>
-        </w:rPr>
-      </w:pPr>
-      <w:r>
-        <w:rPr>
-          <w:rFonts w:cs="Times New Roman"/>
-          <w:lang w:val="pl-PL"/>
-        </w:rPr>
-        <w:t xml:space="preserve">Mszał Rzymski opisuje cztery formy aktu pokuty. Pierwsza </w:t>
-      </w:r>
-      <w:r>
-        <w:rPr>
-          <w:rFonts w:cs="Times New Roman"/>
-          <w:lang w:val="pl-PL"/>
-        </w:rPr>
-        <w:t>z nich</w:t>
-      </w:r>
-      <w:r>
-        <w:rPr>
-          <w:rFonts w:cs="Times New Roman"/>
-          <w:lang w:val="pl-PL"/>
-        </w:rPr>
-        <w:t xml:space="preserve"> została </w:t>
-      </w:r>
-      <w:r>
-        <w:rPr>
-          <w:rFonts w:cs="Times New Roman"/>
-          <w:lang w:val="pl-PL"/>
-        </w:rPr>
-        <w:t>przedstawiona</w:t>
-      </w:r>
-      <w:r>
-        <w:rPr>
-          <w:rFonts w:cs="Times New Roman"/>
-          <w:lang w:val="pl-PL"/>
-        </w:rPr>
-        <w:t xml:space="preserve"> powyżej. Druga jest krótsza i polega na dialogu kapłana z wiernymi, którzy na przemian przepraszają Boga za grzechy oraz proszą o zmiłowanie i miłosierdzie.</w:t>
-      </w:r>
-    </w:p>
-    <w:p>
-      <w:pPr>
-        <w:spacing w:after="0" w:line="360" w:lineRule="auto"/>
-        <w:jc w:val="both"/>
-        <w:rPr>
-          <w:rFonts w:cs="Times New Roman"/>
-          <w:lang w:val="pl-PL"/>
-        </w:rPr>
-      </w:pPr>
-      <w:r>
-        <w:rPr>
-          <w:rFonts w:cs="Times New Roman"/>
-          <w:lang w:val="pl-PL"/>
-        </w:rPr>
-        <w:t>Trzecia forma składa się z trzech rozwiniętych wezwań (tropów), skierowanych ku Jezusowi, które odnoszą się do Jego zasług i mają na celu wyproszenie zmiłowania.</w:t>
-      </w:r>
-    </w:p>
-    <w:p>
-      <w:pPr>
-        <w:spacing w:after="0" w:line="360" w:lineRule="auto"/>
-        <w:jc w:val="both"/>
-        <w:rPr>
-          <w:rFonts w:cs="Times New Roman"/>
-          <w:lang w:val="pl-PL"/>
-        </w:rPr>
-      </w:pPr>
-      <w:r>
-        <w:rPr>
-          <w:rFonts w:cs="Times New Roman"/>
-          <w:lang w:val="pl-PL"/>
-        </w:rPr>
-        <w:t xml:space="preserve">Czwartą formą aktu pokuty jest </w:t>
-      </w:r>
-      <w:proofErr w:type="spellStart"/>
-      <w:r>
-        <w:rPr>
-          <w:rFonts w:cs="Times New Roman"/>
-          <w:lang w:val="pl-PL"/>
-        </w:rPr>
-        <w:t>a</w:t>
-      </w:r>
-      <w:r>
-        <w:rPr>
-          <w:rFonts w:cs="Times New Roman"/>
-          <w:lang w:val="pl-PL"/>
-        </w:rPr>
-        <w:t>spersja</w:t>
-      </w:r>
-      <w:proofErr w:type="spellEnd"/>
-      <w:r>
-        <w:rPr>
-          <w:rFonts w:cs="Times New Roman"/>
-          <w:lang w:val="pl-PL"/>
-        </w:rPr>
-        <w:t>, czyli pokropienie wiernych wodą święconą. Może</w:t>
-      </w:r>
-      <w:r>
-        <w:rPr>
-          <w:rFonts w:cs="Times New Roman"/>
-          <w:lang w:val="pl-PL"/>
-        </w:rPr>
-        <w:t xml:space="preserve"> mieć ona miejsce </w:t>
-      </w:r>
-      <w:r>
-        <w:rPr>
-          <w:rFonts w:cs="Times New Roman"/>
-          <w:lang w:val="pl-PL"/>
-        </w:rPr>
-        <w:t xml:space="preserve">w każdą niedzielę, a zwłaszcza w okresie Wielkanocnym, w którym symbolika chrztu jest szczególnie bliska (por. </w:t>
-      </w:r>
-      <w:r>
-        <w:rPr>
-          <w:rFonts w:cs="Times New Roman"/>
-          <w:lang w:val="pl-PL"/>
-        </w:rPr>
-        <w:t>Ogólne Wprowadzenie do Mszału Rzymskiego</w:t>
-      </w:r>
-      <w:r>
-        <w:rPr>
-          <w:rFonts w:cs="Times New Roman"/>
-          <w:lang w:val="pl-PL"/>
-        </w:rPr>
-        <w:t xml:space="preserve"> 51).</w:t>
-      </w:r>
-    </w:p>
-    <w:p>
-      <w:pPr>
-        <w:spacing w:after="0" w:line="360" w:lineRule="auto"/>
-        <w:jc w:val="both"/>
-        <w:rPr>
-          <w:rFonts w:cs="Times New Roman"/>
-          <w:lang w:val="pl-PL"/>
-        </w:rPr>
-      </w:pPr>
-      <w:r>
-        <w:rPr>
-          <w:rFonts w:cs="Times New Roman"/>
-          <w:lang w:val="pl-PL"/>
-        </w:rPr>
-        <w:t xml:space="preserve">Po akcie pokuty, w przypadku </w:t>
-      </w:r>
-      <w:r>
-        <w:rPr>
-          <w:rFonts w:cs="Times New Roman"/>
-          <w:lang w:val="pl-PL"/>
-        </w:rPr>
-        <w:t xml:space="preserve">pierwszej </w:t>
-      </w:r>
-      <w:r>
-        <w:rPr>
-          <w:rFonts w:cs="Times New Roman"/>
-          <w:lang w:val="pl-PL"/>
-        </w:rPr>
-        <w:t>i</w:t>
-      </w:r>
-      <w:r>
-        <w:rPr>
-          <w:rFonts w:cs="Times New Roman"/>
-          <w:lang w:val="pl-PL"/>
-        </w:rPr>
-        <w:t xml:space="preserve"> drugiej formy, </w:t>
-      </w:r>
-      <w:r>
-        <w:rPr>
-          <w:rFonts w:cs="Times New Roman"/>
-          <w:lang w:val="pl-PL"/>
-        </w:rPr>
-        <w:t>wypowiada się</w:t>
-      </w:r>
-      <w:r>
-        <w:rPr>
-          <w:rFonts w:cs="Times New Roman"/>
-          <w:lang w:val="pl-PL"/>
-        </w:rPr>
-        <w:t xml:space="preserve"> </w:t>
-      </w:r>
-      <w:r>
-        <w:rPr>
-          <w:rFonts w:cs="Times New Roman"/>
-          <w:lang w:val="pl-PL"/>
-        </w:rPr>
-        <w:t>aklamację</w:t>
-      </w:r>
-      <w:r>
-        <w:rPr>
-          <w:rFonts w:cs="Times New Roman"/>
-          <w:lang w:val="pl-PL"/>
-        </w:rPr>
-        <w:t xml:space="preserve"> </w:t>
-      </w:r>
-      <w:r>
-        <w:rPr>
-          <w:rFonts w:cs="Times New Roman"/>
-          <w:i/>
-          <w:highlight w:val="yellow"/>
-          <w:lang w:val="pl-PL"/>
-        </w:rPr>
-        <w:t xml:space="preserve">Kyrie </w:t>
-      </w:r>
-      <w:proofErr w:type="spellStart"/>
-      <w:r>
-        <w:rPr>
-          <w:rFonts w:cs="Times New Roman"/>
-          <w:i/>
-          <w:highlight w:val="yellow"/>
-          <w:lang w:val="pl-PL"/>
-        </w:rPr>
-        <w:t>eleison</w:t>
-      </w:r>
-      <w:proofErr w:type="spellEnd"/>
-      <w:r>
-        <w:rPr>
-          <w:rFonts w:cs="Times New Roman"/>
-          <w:lang w:val="pl-PL"/>
-        </w:rPr>
-        <w:t xml:space="preserve">. Jest to jedyne zdanie na Mszy świętej </w:t>
-      </w:r>
-      <w:r>
-        <w:rPr>
-          <w:rFonts w:cs="Times New Roman"/>
-          <w:lang w:val="pl-PL"/>
-        </w:rPr>
-        <w:t>pochodzenia greckiego</w:t>
-      </w:r>
-      <w:r>
-        <w:rPr>
-          <w:rFonts w:cs="Times New Roman"/>
-          <w:lang w:val="pl-PL"/>
-        </w:rPr>
-        <w:t xml:space="preserve">. Nawiązuje do wołania mieszkańców podbitych krain, aby zwycięzcy oszczędzili ich życie. Jest to prośba pokonanego wodza, który prosi króla o łaskę. Kościół przyjął to wezwanie do liturgii, widząc podobieństwo w naszych </w:t>
-      </w:r>
-      <w:r>
-        <w:rPr>
-          <w:rFonts w:cs="Times New Roman"/>
-          <w:lang w:val="pl-PL"/>
-        </w:rPr>
-        <w:lastRenderedPageBreak/>
-        <w:t>wołaniach o zmiłowanie. Jest to błaganie, aby Bóg nas nie odrzucał, ale przyjął ofiarę naszego życia. Czy rzeczywiście chcemy i jest</w:t>
-      </w:r>
-      <w:r>
-        <w:rPr>
-          <w:rFonts w:cs="Times New Roman"/>
-          <w:lang w:val="pl-PL"/>
-        </w:rPr>
-        <w:t>eśmy gotowi zostać niewolnikami</w:t>
-      </w:r>
-      <w:r>
-        <w:rPr>
-          <w:rFonts w:cs="Times New Roman"/>
-          <w:lang w:val="pl-PL"/>
-        </w:rPr>
-        <w:t xml:space="preserve"> Zbawiciela?</w:t>
-      </w:r>
-    </w:p>
-    <w:p>
-      <w:pPr>
-        <w:spacing w:after="0" w:line="360" w:lineRule="auto"/>
-        <w:jc w:val="both"/>
-        <w:rPr>
-          <w:rFonts w:cs="Times New Roman"/>
-          <w:lang w:val="pl-PL"/>
-        </w:rPr>
-      </w:pPr>
-    </w:p>
-    <w:p>
-      <w:pPr>
-        <w:spacing w:after="0" w:line="360" w:lineRule="auto"/>
-        <w:jc w:val="both"/>
-        <w:rPr>
-          <w:rFonts w:cs="Times New Roman"/>
-          <w:lang w:val="pl-PL"/>
-        </w:rPr>
-      </w:pPr>
-      <w:r>
-        <w:rPr>
-          <w:rFonts w:cs="Times New Roman"/>
-          <w:lang w:val="pl-PL"/>
-        </w:rPr>
-        <w:tab/>
-        <w:t xml:space="preserve">W niedziele i święta po akcie pokuty następuje </w:t>
-      </w:r>
-      <w:r>
-        <w:rPr>
-          <w:rFonts w:cs="Times New Roman"/>
-          <w:i/>
-          <w:highlight w:val="yellow"/>
-          <w:lang w:val="pl-PL"/>
-        </w:rPr>
-        <w:t>Gloria</w:t>
-      </w:r>
-      <w:r>
-        <w:rPr>
-          <w:rFonts w:cs="Times New Roman"/>
-          <w:lang w:val="pl-PL"/>
-        </w:rPr>
-        <w:t xml:space="preserve">. </w:t>
-      </w:r>
-      <w:r>
-        <w:rPr>
-          <w:rFonts w:cs="Times New Roman"/>
-          <w:lang w:val="pl-PL"/>
-        </w:rPr>
-        <w:t>Hymn ten początkowo był śpiewany przez ojca świętego tylko raz w roku – w u</w:t>
-      </w:r>
-      <w:r>
-        <w:rPr>
-          <w:rFonts w:cs="Times New Roman"/>
-          <w:lang w:val="pl-PL"/>
-        </w:rPr>
-        <w:t>roczystość Bożego Narodzenia</w:t>
-      </w:r>
-      <w:r>
-        <w:rPr>
-          <w:rFonts w:cs="Times New Roman"/>
-          <w:lang w:val="pl-PL"/>
-        </w:rPr>
-        <w:t xml:space="preserve">. Z czasem papieże zaczęli intonować go także podczas innych świąt i wspomnień męczenników. W następnej kolejności przywilej ten przypadł biskupom, </w:t>
-      </w:r>
-      <w:r>
-        <w:rPr>
-          <w:rFonts w:cs="Times New Roman"/>
-          <w:lang w:val="pl-PL"/>
-        </w:rPr>
-        <w:t>a obecnie każdy z nas może śpiewać „Chwała na wysokości Bogu”</w:t>
-      </w:r>
-      <w:r>
-        <w:rPr>
-          <w:rFonts w:cs="Times New Roman"/>
-          <w:lang w:val="pl-PL"/>
-        </w:rPr>
-        <w:t xml:space="preserve"> [1]</w:t>
-      </w:r>
-      <w:r>
-        <w:rPr>
-          <w:rFonts w:cs="Times New Roman"/>
-          <w:lang w:val="pl-PL"/>
-        </w:rPr>
-        <w:t>.</w:t>
-      </w:r>
-    </w:p>
-    <w:p>
-      <w:pPr>
-        <w:spacing w:after="0" w:line="360" w:lineRule="auto"/>
-        <w:jc w:val="both"/>
-        <w:rPr>
-          <w:rFonts w:cs="Times New Roman"/>
-          <w:lang w:val="pl-PL"/>
-        </w:rPr>
-      </w:pPr>
       <w:r>
         <w:rPr>
           <w:rFonts w:cs="Times New Roman"/>
@@ -2212,23 +2075,7 @@
           <w:rFonts w:cs="Times New Roman"/>
           <w:lang w:val="pl-PL"/>
         </w:rPr>
-        <w:t xml:space="preserve">, którzy obwieścili światu narodzenie w ciele Pana Jezusa (por. </w:t>
-      </w:r>
-      <w:proofErr w:type="spellStart"/>
-      <w:r>
-        <w:rPr>
-          <w:rFonts w:cs="Times New Roman"/>
-          <w:lang w:val="pl-PL"/>
-        </w:rPr>
-        <w:t>Łk</w:t>
-      </w:r>
-      <w:proofErr w:type="spellEnd"/>
-      <w:r>
-        <w:rPr>
-          <w:rFonts w:cs="Times New Roman"/>
-          <w:lang w:val="pl-PL"/>
-        </w:rPr>
-        <w:t xml:space="preserve"> 2, 14). To wezwanie, po uprzednim wyznaniu grzechów, zaprasza nas do radości Kościoła chwalebnego. Chrystus już jest wśród nas (por. OWMR 27), jest zawsze obecny w</w:t>
+        <w:t>, którzy obwieścili światu narodzenie w ciele Pana Jezusa (por. Łk 2, 14). To wezwanie, po uprzednim wyznaniu grzechów, zaprasza nas do radości Kościoła chwalebnego. Chrystus już jest wśród nas (por. OWMR 27), jest zawsze obecny w</w:t>
       </w:r>
       <w:r>
         <w:rPr>
@@ -2607,7 +2454,7 @@
       <w:hyperlink r:id="rId7" w:history="1">
         <w:r>
           <w:rPr>
-            <w:rStyle w:val="Hipercze"/>
+            <w:rStyle w:val="Hyperlink"/>
             <w:rFonts w:cs="Times New Roman"/>
             <w:lang w:val="pl-PL"/>
           </w:rPr>
@@ -2733,7 +2580,7 @@
       <w:hyperlink r:id="rId8" w:history="1">
         <w:r>
           <w:rPr>
-            <w:rStyle w:val="Hipercze"/>
+            <w:rStyle w:val="Hyperlink"/>
             <w:rFonts w:cs="Times New Roman"/>
             <w:lang w:val="pl-PL"/>
           </w:rPr>
@@ -2753,7 +2600,7 @@
       <w:hyperlink r:id="rId9" w:history="1">
         <w:r>
           <w:rPr>
-            <w:rStyle w:val="Hipercze"/>
+            <w:rStyle w:val="Hyperlink"/>
             <w:rFonts w:cs="Times New Roman"/>
             <w:lang w:val="pl-PL"/>
           </w:rPr>
@@ -2893,7 +2740,7 @@
     </w:p>
     <w:p>
       <w:pPr>
-        <w:pStyle w:val="Nagwek1"/>
+        <w:pStyle w:val="Heading1"/>
         <w:spacing w:before="0" w:after="0" w:line="360" w:lineRule="auto"/>
         <w:jc w:val="both"/>
         <w:rPr>
@@ -2959,21 +2806,7 @@
         <w:rPr>
           <w:lang w:val="pl-PL"/>
         </w:rPr>
-        <w:t xml:space="preserve">Posoborowa liturgia ma stały układ. Pierwsze czytanie opisuje historię zbawienia i pochodzi ze Starego Testamentu, a w okresie wielkanocnym z księgi Dziejów Apostolskich. Po nim następuje psalm </w:t>
-      </w:r>
-      <w:proofErr w:type="spellStart"/>
-      <w:r>
-        <w:rPr>
-          <w:lang w:val="pl-PL"/>
-        </w:rPr>
-        <w:t>responsoryjny</w:t>
-      </w:r>
-      <w:proofErr w:type="spellEnd"/>
-      <w:r>
-        <w:rPr>
-          <w:lang w:val="pl-PL"/>
-        </w:rPr>
-        <w:t xml:space="preserve">, </w:t>
+        <w:t xml:space="preserve">Posoborowa liturgia ma stały układ. Pierwsze czytanie opisuje historię zbawienia i pochodzi ze Starego Testamentu, a w okresie wielkanocnym z księgi Dziejów Apostolskich. Po nim następuje psalm responsoryjny, </w:t>
       </w:r>
       <w:r>
         <w:rPr>
@@ -3078,21 +2911,7 @@
         <w:rPr>
           <w:lang w:val="pl-PL"/>
         </w:rPr>
-        <w:t xml:space="preserve">t i uroczystości. Dni powszednie natomiast dzielą się na rok I </w:t>
-      </w:r>
-      <w:proofErr w:type="spellStart"/>
-      <w:r>
-        <w:rPr>
-          <w:lang w:val="pl-PL"/>
-        </w:rPr>
-        <w:t>i</w:t>
-      </w:r>
-      <w:proofErr w:type="spellEnd"/>
-      <w:r>
-        <w:rPr>
-          <w:lang w:val="pl-PL"/>
-        </w:rPr>
-        <w:t xml:space="preserve"> II. </w:t>
+        <w:t xml:space="preserve">t i uroczystości. Dni powszednie natomiast dzielą się na rok I i II. </w:t>
       </w:r>
       <w:r>
         <w:rPr>
@@ -3141,21 +2960,7 @@
         <w:rPr>
           <w:lang w:val="pl-PL"/>
         </w:rPr>
-        <w:t>Pierwsze czytanie (</w:t>
-      </w:r>
-      <w:proofErr w:type="spellStart"/>
-      <w:r>
-        <w:rPr>
-          <w:lang w:val="pl-PL"/>
-        </w:rPr>
-        <w:t>Pwt</w:t>
-      </w:r>
-      <w:proofErr w:type="spellEnd"/>
-      <w:r>
-        <w:rPr>
-          <w:lang w:val="pl-PL"/>
-        </w:rPr>
-        <w:t xml:space="preserve"> 26, 4-10) opisuje </w:t>
+        <w:t xml:space="preserve">Pierwsze czytanie (Pwt 26, 4-10) opisuje </w:t>
       </w:r>
       <w:r>
         <w:rPr>
@@ -3182,35 +2987,7 @@
         <w:rPr>
           <w:lang w:val="pl-PL"/>
         </w:rPr>
-        <w:t xml:space="preserve">Psalm </w:t>
-      </w:r>
-      <w:proofErr w:type="spellStart"/>
-      <w:r>
-        <w:rPr>
-          <w:lang w:val="pl-PL"/>
-        </w:rPr>
-        <w:t>responsoryjny</w:t>
-      </w:r>
-      <w:proofErr w:type="spellEnd"/>
-      <w:r>
-        <w:rPr>
-          <w:lang w:val="pl-PL"/>
-        </w:rPr>
-        <w:t xml:space="preserve"> (</w:t>
-      </w:r>
-      <w:proofErr w:type="spellStart"/>
-      <w:r>
-        <w:rPr>
-          <w:lang w:val="pl-PL"/>
-        </w:rPr>
-        <w:t>Ps</w:t>
-      </w:r>
-      <w:proofErr w:type="spellEnd"/>
-      <w:r>
-        <w:rPr>
-          <w:lang w:val="pl-PL"/>
-        </w:rPr>
-        <w:t xml:space="preserve"> 91) wychwala Boga za jego opiekę nad tymi, którzy się do Niego uciekają. Refren stanowi prośbę, którą można włożyć zarówno w usta kapłana z Księgi Powtórzonego Prawa</w:t>
+        <w:t>Psalm responsoryjny (Ps 91) wychwala Boga za jego opiekę nad tymi, którzy się do Niego uciekają. Refren stanowi prośbę, którą można włożyć zarówno w usta kapłana z Księgi Powtórzonego Prawa</w:t>
       </w:r>
       <w:r>
         <w:rPr>
@@ -3238,21 +3015,7 @@
           <w:lang w:val="pl-PL"/>
         </w:rPr>
         <w:lastRenderedPageBreak/>
-        <w:t>W drugim czytaniu (</w:t>
-      </w:r>
-      <w:proofErr w:type="spellStart"/>
-      <w:r>
-        <w:rPr>
-          <w:lang w:val="pl-PL"/>
-        </w:rPr>
-        <w:t>Rz</w:t>
-      </w:r>
-      <w:proofErr w:type="spellEnd"/>
-      <w:r>
-        <w:rPr>
-          <w:lang w:val="pl-PL"/>
-        </w:rPr>
-        <w:t xml:space="preserve"> 10, 8-13) święty Paweł pisze o obietnicach związanych z życiem według zasad Bożych. Jeśli będziemy</w:t>
+        <w:t>W drugim czytaniu (Rz 10, 8-13) święty Paweł pisze o obietnicach związanych z życiem według zasad Bożych. Jeśli będziemy</w:t>
       </w:r>
       <w:r>
         <w:rPr>
@@ -3321,21 +3084,7 @@
         <w:rPr>
           <w:lang w:val="pl-PL"/>
         </w:rPr>
-        <w:t>Ewangelia w pierwszą niedzielę Wielkiego Postu przedstawia scenę kuszenia Pana Jezusa na pustyni. W roku C odczytujemy słowa zapisane przez świętego Łukasza (</w:t>
-      </w:r>
-      <w:proofErr w:type="spellStart"/>
-      <w:r>
-        <w:rPr>
-          <w:lang w:val="pl-PL"/>
-        </w:rPr>
-        <w:t>Łk</w:t>
-      </w:r>
-      <w:proofErr w:type="spellEnd"/>
-      <w:r>
-        <w:rPr>
-          <w:lang w:val="pl-PL"/>
-        </w:rPr>
-        <w:t xml:space="preserve"> 4, 1-13). Dialog między Szatanem a Chrystusem nakazuje nam spojrzeć na poprzednie fragmenty z innej perspektywy. Pierwsza próba dotyczy pożywienia, o którym była mowa w pierwszym czytaniu. Zbawiciel zaznacza, że życie ludzkie nie kończy się na zaspokajaniu potrzeb ciała. </w:t>
+        <w:t xml:space="preserve">Ewangelia w pierwszą niedzielę Wielkiego Postu przedstawia scenę kuszenia Pana Jezusa na pustyni. W roku C odczytujemy słowa zapisane przez świętego Łukasza (Łk 4, 1-13). Dialog między Szatanem a Chrystusem nakazuje nam spojrzeć na poprzednie fragmenty z innej perspektywy. Pierwsza próba dotyczy pożywienia, o którym była mowa w pierwszym czytaniu. Zbawiciel zaznacza, że życie ludzkie nie kończy się na zaspokajaniu potrzeb ciała. </w:t>
       </w:r>
       <w:r>
         <w:rPr>
@@ -3386,21 +3135,7 @@
         <w:rPr>
           <w:lang w:val="pl-PL"/>
         </w:rPr>
-        <w:t>” (</w:t>
-      </w:r>
-      <w:proofErr w:type="spellStart"/>
-      <w:r>
-        <w:rPr>
-          <w:lang w:val="pl-PL"/>
-        </w:rPr>
-        <w:t>Łk</w:t>
-      </w:r>
-      <w:proofErr w:type="spellEnd"/>
-      <w:r>
-        <w:rPr>
-          <w:lang w:val="pl-PL"/>
-        </w:rPr>
-        <w:t xml:space="preserve"> 4, 6-7)</w:t>
+        <w:t>” (Łk 4, 6-7)</w:t>
       </w:r>
       <w:r>
         <w:rPr>
@@ -3604,7 +3339,7 @@
     </w:p>
     <w:p>
       <w:pPr>
-        <w:pStyle w:val="Nagwek1"/>
+        <w:pStyle w:val="Heading1"/>
         <w:spacing w:before="0" w:after="0" w:line="360" w:lineRule="auto"/>
         <w:jc w:val="both"/>
         <w:rPr>
@@ -4203,7 +3938,7 @@
     </w:p>
     <w:p>
       <w:pPr>
-        <w:pStyle w:val="Nagwek1"/>
+        <w:pStyle w:val="Heading1"/>
         <w:spacing w:before="0" w:after="0" w:line="360" w:lineRule="auto"/>
         <w:jc w:val="both"/>
         <w:rPr>
@@ -4318,21 +4053,7 @@
         <w:rPr>
           <w:lang w:val="pl-PL"/>
         </w:rPr>
-        <w:t xml:space="preserve">łac. </w:t>
-      </w:r>
-      <w:proofErr w:type="spellStart"/>
-      <w:r>
-        <w:rPr>
-          <w:lang w:val="pl-PL"/>
-        </w:rPr>
-        <w:t>praefatio</w:t>
-      </w:r>
-      <w:proofErr w:type="spellEnd"/>
-      <w:r>
-        <w:rPr>
-          <w:lang w:val="pl-PL"/>
-        </w:rPr>
-        <w:t xml:space="preserve"> </w:t>
+        <w:t xml:space="preserve">łac. praefatio </w:t>
       </w:r>
       <w:r>
         <w:rPr>
@@ -4496,7 +4217,6 @@
         </w:rPr>
         <w:t xml:space="preserve"> (MR 59*). Trzecia część prefacji kieruje nasze myśli ku Kościołowi uwielbionemu i kończy się śpiewem </w:t>
       </w:r>
-      <w:proofErr w:type="spellStart"/>
       <w:r>
         <w:rPr>
           <w:i/>
@@ -4505,7 +4225,6 @@
         </w:rPr>
         <w:t>Sanctus</w:t>
       </w:r>
-      <w:proofErr w:type="spellEnd"/>
       <w:r>
         <w:rPr>
           <w:lang w:val="pl-PL"/>
@@ -4552,7 +4271,6 @@
         </w:rPr>
         <w:t xml:space="preserve">Aklamacja </w:t>
       </w:r>
-      <w:proofErr w:type="spellStart"/>
       <w:r>
         <w:rPr>
           <w:i/>
@@ -4561,7 +4279,6 @@
         </w:rPr>
         <w:t>Sanctus</w:t>
       </w:r>
-      <w:proofErr w:type="spellEnd"/>
       <w:r>
         <w:rPr>
           <w:lang w:val="pl-PL"/>
@@ -4629,7 +4346,6 @@
         </w:rPr>
         <w:t xml:space="preserve">obecność. </w:t>
       </w:r>
-      <w:proofErr w:type="spellStart"/>
       <w:r>
         <w:rPr>
           <w:i/>
@@ -4638,7 +4354,6 @@
         </w:rPr>
         <w:t>Sanctus</w:t>
       </w:r>
-      <w:proofErr w:type="spellEnd"/>
       <w:r>
         <w:rPr>
           <w:lang w:val="pl-PL"/>
@@ -4775,7 +4490,6 @@
         </w:rPr>
         <w:t xml:space="preserve">terminów określających czas. Są to </w:t>
       </w:r>
-      <w:proofErr w:type="spellStart"/>
       <w:r>
         <w:rPr>
           <w:i/>
@@ -4784,14 +4498,12 @@
         </w:rPr>
         <w:t>chronos</w:t>
       </w:r>
-      <w:proofErr w:type="spellEnd"/>
       <w:r>
         <w:rPr>
           <w:lang w:val="pl-PL"/>
         </w:rPr>
         <w:t xml:space="preserve"> i </w:t>
       </w:r>
-      <w:proofErr w:type="spellStart"/>
       <w:r>
         <w:rPr>
           <w:i/>
@@ -4800,7 +4512,6 @@
         </w:rPr>
         <w:t>kairos</w:t>
       </w:r>
-      <w:proofErr w:type="spellEnd"/>
       <w:r>
         <w:rPr>
           <w:lang w:val="pl-PL"/>
@@ -4813,7 +4524,6 @@
         </w:rPr>
         <w:t xml:space="preserve"> Słowo </w:t>
       </w:r>
-      <w:proofErr w:type="spellStart"/>
       <w:r>
         <w:rPr>
           <w:i/>
@@ -4822,14 +4532,12 @@
         </w:rPr>
         <w:t>chronos</w:t>
       </w:r>
-      <w:proofErr w:type="spellEnd"/>
       <w:r>
         <w:rPr>
           <w:lang w:val="pl-PL"/>
         </w:rPr>
         <w:t xml:space="preserve"> oznacza czas codzienny, chronologiczny. Z tego znaczenia korzystamy opisując przeszłe wydarzenia i planując wakacje. Słowo </w:t>
       </w:r>
-      <w:proofErr w:type="spellStart"/>
       <w:r>
         <w:rPr>
           <w:i/>
@@ -4838,7 +4546,6 @@
         </w:rPr>
         <w:t>kairos</w:t>
       </w:r>
-      <w:proofErr w:type="spellEnd"/>
       <w:r>
         <w:rPr>
           <w:lang w:val="pl-PL"/>
@@ -4863,19 +4570,11 @@
         </w:rPr>
         <w:t xml:space="preserve">por. </w:t>
       </w:r>
-      <w:proofErr w:type="spellStart"/>
-      <w:r>
-        <w:rPr>
-          <w:lang w:val="pl-PL"/>
-        </w:rPr>
-        <w:t>Hbr</w:t>
-      </w:r>
-      <w:proofErr w:type="spellEnd"/>
-      <w:r>
-        <w:rPr>
-          <w:lang w:val="pl-PL"/>
-        </w:rPr>
-        <w:t xml:space="preserve"> 10, 12). Nasza obecność na Eucharystii pozwala nam czerpać z wydarzeń w Wieczerniku, na Golgocie oraz daje przedsmak przyszłego życia w Królestwie Niebieskim. To tak</w:t>
+      <w:r>
+        <w:rPr>
+          <w:lang w:val="pl-PL"/>
+        </w:rPr>
+        <w:t>Hbr 10, 12). Nasza obecność na Eucharystii pozwala nam czerpać z wydarzeń w Wieczerniku, na Golgocie oraz daje przedsmak przyszłego życia w Królestwie Niebieskim. To tak</w:t>
       </w:r>
       <w:r>
         <w:rPr>
@@ -4934,7 +4633,6 @@
         </w:rPr>
         <w:t xml:space="preserve">. Po nim następuje </w:t>
       </w:r>
-      <w:proofErr w:type="spellStart"/>
       <w:r>
         <w:rPr>
           <w:i/>
@@ -4943,7 +4641,6 @@
         </w:rPr>
         <w:t>epikleza</w:t>
       </w:r>
-      <w:proofErr w:type="spellEnd"/>
       <w:r>
         <w:rPr>
           <w:lang w:val="pl-PL"/>
@@ -4954,21 +4651,7 @@
         <w:rPr>
           <w:lang w:val="pl-PL"/>
         </w:rPr>
-        <w:t xml:space="preserve">gr. </w:t>
-      </w:r>
-      <w:proofErr w:type="spellStart"/>
-      <w:r>
-        <w:rPr>
-          <w:lang w:val="pl-PL"/>
-        </w:rPr>
-        <w:t>epiklesis</w:t>
-      </w:r>
-      <w:proofErr w:type="spellEnd"/>
-      <w:r>
-        <w:rPr>
-          <w:lang w:val="pl-PL"/>
-        </w:rPr>
-        <w:t xml:space="preserve"> – wzywanie</w:t>
+        <w:t>gr. epiklesis – wzywanie</w:t>
       </w:r>
       <w:r>
         <w:rPr>
@@ -4988,7 +4671,6 @@
         </w:rPr>
         <w:t xml:space="preserve">oży klęka. W Kościele prawosławnym </w:t>
       </w:r>
-      <w:proofErr w:type="spellStart"/>
       <w:r>
         <w:rPr>
           <w:i/>
@@ -4997,7 +4679,6 @@
         </w:rPr>
         <w:t>epikleza</w:t>
       </w:r>
-      <w:proofErr w:type="spellEnd"/>
       <w:r>
         <w:rPr>
           <w:lang w:val="pl-PL"/>
@@ -5048,37 +4729,20 @@
         </w:rPr>
         <w:t xml:space="preserve"> nie są już chlebem i winem. Ten moment Mszy nazywamy </w:t>
       </w:r>
-      <w:proofErr w:type="spellStart"/>
       <w:r>
         <w:rPr>
           <w:lang w:val="pl-PL"/>
         </w:rPr>
         <w:lastRenderedPageBreak/>
-        <w:t>transsubstantacją</w:t>
-      </w:r>
-      <w:proofErr w:type="spellEnd"/>
-      <w:r>
-        <w:rPr>
-          <w:lang w:val="pl-PL"/>
-        </w:rPr>
-        <w:t xml:space="preserve"> (</w:t>
+        <w:t>transsubstantacją (</w:t>
       </w:r>
       <w:r>
         <w:rPr>
           <w:rStyle w:val="ilfuvd"/>
           <w:lang w:val="pl-PL"/>
         </w:rPr>
-        <w:t xml:space="preserve">łac. </w:t>
-      </w:r>
-      <w:proofErr w:type="spellStart"/>
-      <w:r>
-        <w:rPr>
-          <w:rStyle w:val="ilfuvd"/>
-          <w:lang w:val="pl-PL"/>
-        </w:rPr>
-        <w:t>transsubstantiatio</w:t>
-      </w:r>
-      <w:proofErr w:type="spellEnd"/>
+        <w:t>łac. transsubstantiatio</w:t>
+      </w:r>
       <w:r>
         <w:rPr>
           <w:lang w:val="pl-PL"/>
@@ -5273,8 +4937,6 @@
         </w:rPr>
         <w:t xml:space="preserve"> </w:t>
       </w:r>
-      <w:bookmarkStart w:id="6" w:name="_GoBack"/>
-      <w:bookmarkEnd w:id="6"/>
     </w:p>
     <w:p>
       <w:pPr>
@@ -5307,21 +4969,7 @@
         <w:rPr>
           <w:lang w:val="pl-PL"/>
         </w:rPr>
-        <w:t xml:space="preserve">gr. </w:t>
-      </w:r>
-      <w:proofErr w:type="spellStart"/>
-      <w:r>
-        <w:rPr>
-          <w:lang w:val="pl-PL"/>
-        </w:rPr>
-        <w:t>anamnesis</w:t>
-      </w:r>
-      <w:proofErr w:type="spellEnd"/>
-      <w:r>
-        <w:rPr>
-          <w:lang w:val="pl-PL"/>
-        </w:rPr>
-        <w:t xml:space="preserve"> – przypominanie</w:t>
+        <w:t>gr. anamnesis – przypominanie</w:t>
       </w:r>
       <w:r>
         <w:rPr>
@@ -5421,7 +5069,6 @@
         </w:rPr>
         <w:t xml:space="preserve">ożej łasce ma miejsce kolejna </w:t>
       </w:r>
-      <w:proofErr w:type="spellStart"/>
       <w:r>
         <w:rPr>
           <w:i/>
@@ -5430,7 +5077,6 @@
         </w:rPr>
         <w:t>epikleza</w:t>
       </w:r>
-      <w:proofErr w:type="spellEnd"/>
       <w:r>
         <w:rPr>
           <w:lang w:val="pl-PL"/>
@@ -5576,19 +5222,11 @@
         </w:rPr>
         <w:t xml:space="preserve">gr. </w:t>
       </w:r>
-      <w:proofErr w:type="spellStart"/>
-      <w:r>
-        <w:rPr>
-          <w:lang w:val="pl-PL"/>
-        </w:rPr>
-        <w:t>doxa</w:t>
-      </w:r>
-      <w:proofErr w:type="spellEnd"/>
-      <w:r>
-        <w:rPr>
-          <w:lang w:val="pl-PL"/>
-        </w:rPr>
-        <w:t xml:space="preserve"> – chwała, logos – słowo). Jest to kulminacyjny moment, w którym Bogu </w:t>
+      <w:r>
+        <w:rPr>
+          <w:lang w:val="pl-PL"/>
+        </w:rPr>
+        <w:t xml:space="preserve">doxa – chwała, logos – słowo). Jest to kulminacyjny moment, w którym Bogu </w:t>
       </w:r>
       <w:r>
         <w:rPr>
@@ -5668,7 +5306,7 @@
     </w:p>
     <w:p>
       <w:pPr>
-        <w:pStyle w:val="Nagwek1"/>
+        <w:pStyle w:val="Heading1"/>
         <w:spacing w:before="0" w:after="0" w:line="360" w:lineRule="auto"/>
         <w:jc w:val="both"/>
         <w:rPr>
@@ -5676,7 +5314,7 @@
           <w:lang w:val="pl-PL"/>
         </w:rPr>
       </w:pPr>
-      <w:bookmarkStart w:id="7" w:name="_Toc6428439"/>
+      <w:bookmarkStart w:id="6" w:name="_Toc6428439"/>
       <w:r>
         <w:rPr>
           <w:rFonts w:ascii="Times New Roman" w:hAnsi="Times New Roman" w:cs="Times New Roman"/>
@@ -5692,21 +5330,1072 @@
         </w:rPr>
         <w:t xml:space="preserve"> serce moje oddane tylko Tobie</w:t>
       </w:r>
-      <w:r>
-        <w:rPr>
-          <w:rFonts w:ascii="Times New Roman" w:hAnsi="Times New Roman" w:cs="Times New Roman"/>
-          <w:lang w:val="pl-PL"/>
-        </w:rPr>
-        <w:t xml:space="preserve"> - </w:t>
-      </w:r>
-      <w:r>
-        <w:rPr>
-          <w:rFonts w:ascii="Times New Roman" w:hAnsi="Times New Roman" w:cs="Times New Roman"/>
-          <w:lang w:val="pl-PL"/>
-        </w:rPr>
-        <w:t>Obrzędy komunii (i zakończenia)</w:t>
-      </w:r>
+      <w:bookmarkEnd w:id="6"/>
+    </w:p>
+    <w:p>
+      <w:pPr>
+        <w:rPr>
+          <w:lang w:val="pl-PL"/>
+        </w:rPr>
+      </w:pPr>
+    </w:p>
+    <w:p>
+      <w:pPr>
+        <w:spacing w:line="360" w:lineRule="auto"/>
+        <w:ind w:firstLine="720"/>
+        <w:rPr>
+          <w:lang w:val="pl-PL"/>
+        </w:rPr>
+      </w:pPr>
+      <w:r>
+        <w:rPr>
+          <w:lang w:val="pl-PL"/>
+        </w:rPr>
+        <w:t xml:space="preserve">Liturgia Słowa miała na celu przedstawić nam Chrystusa i przygotować nas na Jego </w:t>
+      </w:r>
+      <w:r>
+        <w:rPr>
+          <w:lang w:val="pl-PL"/>
+        </w:rPr>
+        <w:t>spotkanie, które dokonało się podczas Liturgii Eucharystycznej.</w:t>
+      </w:r>
+      <w:r>
+        <w:rPr>
+          <w:lang w:val="pl-PL"/>
+        </w:rPr>
+        <w:t xml:space="preserve"> Obrzędy Komunii </w:t>
+      </w:r>
+      <w:r>
+        <w:rPr>
+          <w:lang w:val="pl-PL"/>
+        </w:rPr>
+        <w:t xml:space="preserve">prowadzą nas ku zjednoczeniu z Bogiem, </w:t>
+      </w:r>
+      <w:r>
+        <w:rPr>
+          <w:lang w:val="pl-PL"/>
+        </w:rPr>
+        <w:t>który ob</w:t>
+      </w:r>
+      <w:r>
+        <w:rPr>
+          <w:lang w:val="pl-PL"/>
+        </w:rPr>
+        <w:t>jawił się w Swoim Ciele i Krwi.</w:t>
+      </w:r>
+    </w:p>
+    <w:p>
+      <w:pPr>
+        <w:spacing w:after="0" w:line="360" w:lineRule="auto"/>
+        <w:ind w:firstLine="720"/>
+        <w:rPr>
+          <w:lang w:val="pl-PL"/>
+        </w:rPr>
+      </w:pPr>
+      <w:r>
+        <w:rPr>
+          <w:lang w:val="pl-PL"/>
+        </w:rPr>
+        <w:t xml:space="preserve">Pierwszym </w:t>
+      </w:r>
+      <w:r>
+        <w:rPr>
+          <w:lang w:val="pl-PL"/>
+        </w:rPr>
+        <w:t xml:space="preserve">elementem jest wspólna modlitwa </w:t>
+      </w:r>
+      <w:r>
+        <w:rPr>
+          <w:i/>
+          <w:highlight w:val="yellow"/>
+          <w:lang w:val="pl-PL"/>
+        </w:rPr>
+        <w:t>Pater noster</w:t>
+      </w:r>
+      <w:r>
+        <w:rPr>
+          <w:lang w:val="pl-PL"/>
+        </w:rPr>
+        <w:t>. Spełniamy tym samym polecenie Jezusa oraz wchodzimy z naszym Zbawicielem w wyjątkową zażyłość prosząc Boga Ojca słowami Jego Syna.</w:t>
+      </w:r>
+      <w:r>
+        <w:rPr>
+          <w:lang w:val="pl-PL"/>
+        </w:rPr>
+        <w:t xml:space="preserve"> </w:t>
+      </w:r>
+      <w:r>
+        <w:rPr>
+          <w:lang w:val="pl-PL"/>
+        </w:rPr>
+        <w:t xml:space="preserve">Kapłan podczas </w:t>
+      </w:r>
+      <w:r>
+        <w:rPr>
+          <w:i/>
+          <w:highlight w:val="yellow"/>
+          <w:lang w:val="pl-PL"/>
+        </w:rPr>
+        <w:t>Ojcze nasz</w:t>
+      </w:r>
+      <w:r>
+        <w:rPr>
+          <w:lang w:val="pl-PL"/>
+        </w:rPr>
+        <w:t xml:space="preserve"> rozkłada ręce w synowskim geście </w:t>
+      </w:r>
+      <w:r>
+        <w:rPr>
+          <w:lang w:val="pl-PL"/>
+        </w:rPr>
+        <w:t>dziecka</w:t>
+      </w:r>
+      <w:r>
+        <w:rPr>
+          <w:lang w:val="pl-PL"/>
+        </w:rPr>
+        <w:t xml:space="preserve"> </w:t>
+      </w:r>
+      <w:r>
+        <w:rPr>
+          <w:lang w:val="pl-PL"/>
+        </w:rPr>
+        <w:t>zwracającego</w:t>
+      </w:r>
+      <w:r>
+        <w:rPr>
+          <w:lang w:val="pl-PL"/>
+        </w:rPr>
+        <w:t xml:space="preserve"> się do </w:t>
+      </w:r>
+      <w:r>
+        <w:rPr>
+          <w:lang w:val="pl-PL"/>
+        </w:rPr>
+        <w:t>swojego taty</w:t>
+      </w:r>
+      <w:r>
+        <w:rPr>
+          <w:lang w:val="pl-PL"/>
+        </w:rPr>
+        <w:t>. Zgromadzenie liturgiczne, tj. lud wierny trzyma złożone dłonie.</w:t>
+      </w:r>
+      <w:r>
+        <w:rPr>
+          <w:lang w:val="pl-PL"/>
+        </w:rPr>
+        <w:t xml:space="preserve"> </w:t>
+      </w:r>
+      <w:r>
+        <w:rPr>
+          <w:lang w:val="pl-PL"/>
+        </w:rPr>
+        <w:t>Dlaczego?</w:t>
+      </w:r>
+    </w:p>
+    <w:p>
+      <w:pPr>
+        <w:spacing w:after="0" w:line="360" w:lineRule="auto"/>
+        <w:rPr>
+          <w:lang w:val="pl-PL"/>
+        </w:rPr>
+      </w:pPr>
+      <w:r>
+        <w:rPr>
+          <w:lang w:val="pl-PL"/>
+        </w:rPr>
+        <w:t xml:space="preserve">Celebrans występuje na Mszy świętej in persona Christi. Reprezentuje on osobę Zbawiciela, który naprawdę jest w nim obecny (por. OWMR </w:t>
+      </w:r>
+      <w:r>
+        <w:rPr>
+          <w:lang w:val="pl-PL"/>
+        </w:rPr>
+        <w:t>27</w:t>
+      </w:r>
+      <w:r>
+        <w:rPr>
+          <w:lang w:val="pl-PL"/>
+        </w:rPr>
+        <w:t xml:space="preserve">). Dlatego stosunek księdza jako Jezusa - Głowy do Modlitwy Pańskiej jest znacznie głębszy niż wiernych, </w:t>
+      </w:r>
+      <w:r>
+        <w:rPr>
+          <w:lang w:val="pl-PL"/>
+        </w:rPr>
+        <w:t>czyli Kościoła - Ciała (por. KL 7</w:t>
+      </w:r>
+      <w:r>
+        <w:rPr>
+          <w:lang w:val="pl-PL"/>
+        </w:rPr>
+        <w:t>).</w:t>
+      </w:r>
+    </w:p>
+    <w:p>
+      <w:pPr>
+        <w:spacing w:after="0" w:line="360" w:lineRule="auto"/>
+        <w:rPr>
+          <w:lang w:val="pl-PL"/>
+        </w:rPr>
+      </w:pPr>
+      <w:r>
+        <w:rPr>
+          <w:lang w:val="pl-PL"/>
+        </w:rPr>
+        <w:t>W ubiegłym czasie Episkopat Polski zezwolił na czynienie tego intymnego gestu wiernym zgromadzonych na rekolekcjach zamkniętych i po uprzednim wyjaśnieni</w:t>
+      </w:r>
+      <w:r>
+        <w:rPr>
+          <w:lang w:val="pl-PL"/>
+        </w:rPr>
+        <w:t>u tajemnicy dziecięctwa Bożego [1]</w:t>
+      </w:r>
+      <w:r>
+        <w:rPr>
+          <w:lang w:val="pl-PL"/>
+        </w:rPr>
+        <w:t>.</w:t>
+      </w:r>
+      <w:r>
+        <w:rPr>
+          <w:lang w:val="pl-PL"/>
+        </w:rPr>
+        <w:t xml:space="preserve"> </w:t>
+      </w:r>
+      <w:r>
+        <w:rPr>
+          <w:lang w:val="pl-PL"/>
+        </w:rPr>
+        <w:t>W codzienności powinniśmy uszanować gest złożo</w:t>
+      </w:r>
+      <w:r>
+        <w:rPr>
+          <w:lang w:val="pl-PL"/>
+        </w:rPr>
+        <w:t>nych rąk, ponieważ l</w:t>
+      </w:r>
+      <w:r>
+        <w:rPr>
+          <w:lang w:val="pl-PL"/>
+        </w:rPr>
+        <w:t>i</w:t>
+      </w:r>
+      <w:r>
+        <w:rPr>
+          <w:lang w:val="pl-PL"/>
+        </w:rPr>
+        <w:t>turgia nie jest czymś, co</w:t>
+      </w:r>
+      <w:r>
+        <w:rPr>
+          <w:lang w:val="pl-PL"/>
+        </w:rPr>
+        <w:t xml:space="preserve"> zależy</w:t>
+      </w:r>
+      <w:r>
+        <w:rPr>
+          <w:lang w:val="pl-PL"/>
+        </w:rPr>
+        <w:t xml:space="preserve"> od nas samych</w:t>
+      </w:r>
+      <w:r>
+        <w:rPr>
+          <w:lang w:val="pl-PL"/>
+        </w:rPr>
+        <w:t>. Jest to Epifania miłości Trójcy, gdzie Syn oddaje się Ojcu w Duchu Świętym. My natomiast z łaski możemy w tym wydarzeniu mieć udział.</w:t>
+      </w:r>
+    </w:p>
+    <w:p>
+      <w:pPr>
+        <w:spacing w:after="0" w:line="360" w:lineRule="auto"/>
+        <w:rPr>
+          <w:lang w:val="pl-PL"/>
+        </w:rPr>
+      </w:pPr>
+      <w:r>
+        <w:rPr>
+          <w:lang w:val="pl-PL"/>
+        </w:rPr>
+        <w:t>Liturgia jest modlitwą Kościoła, wspólnoty. Z tego też względu warto zastanowić się nad tym, czy nasza postawa i zachowanie nie przeszkadza innym w przeżywaniu Mszy, sakramentów, brewiarza.</w:t>
+      </w:r>
+      <w:r>
+        <w:rPr>
+          <w:lang w:val="pl-PL"/>
+        </w:rPr>
+        <w:t xml:space="preserve"> </w:t>
+      </w:r>
+      <w:r>
+        <w:rPr>
+          <w:lang w:val="pl-PL"/>
+        </w:rPr>
+        <w:t xml:space="preserve">Na koniec pragnę przypomnieć o zapisie w Ogólnym Wprowadzeniu do Mszału Rzymskiego, który głosi, że wierni powinni zachowywać jedność postaw i </w:t>
+      </w:r>
+      <w:r>
+        <w:rPr>
+          <w:lang w:val="pl-PL"/>
+        </w:rPr>
+        <w:t>gestów liturgicznych (por. OWMR 96</w:t>
+      </w:r>
+      <w:r>
+        <w:rPr>
+          <w:lang w:val="pl-PL"/>
+        </w:rPr>
+        <w:t>).</w:t>
+      </w:r>
+    </w:p>
+    <w:p>
+      <w:pPr>
+        <w:spacing w:after="0" w:line="360" w:lineRule="auto"/>
+        <w:rPr>
+          <w:lang w:val="pl-PL"/>
+        </w:rPr>
+      </w:pPr>
+    </w:p>
+    <w:p>
+      <w:pPr>
+        <w:spacing w:after="0" w:line="360" w:lineRule="auto"/>
+        <w:ind w:firstLine="720"/>
+        <w:rPr>
+          <w:lang w:val="pl-PL"/>
+        </w:rPr>
+      </w:pPr>
+      <w:bookmarkStart w:id="7" w:name="_GoBack"/>
       <w:bookmarkEnd w:id="7"/>
+      <w:r>
+        <w:rPr>
+          <w:lang w:val="pl-PL"/>
+        </w:rPr>
+        <w:t xml:space="preserve">Po Ojcze nasz kapłan rozwija ostatnią prośbę w modlitwie zwanej </w:t>
+      </w:r>
+      <w:r>
+        <w:rPr>
+          <w:i/>
+          <w:highlight w:val="yellow"/>
+          <w:lang w:val="pl-PL"/>
+        </w:rPr>
+        <w:t>Embolizmem</w:t>
+      </w:r>
+      <w:r>
+        <w:rPr>
+          <w:lang w:val="pl-PL"/>
+        </w:rPr>
+        <w:t>, w której prosi Boga o uwolnienie od przemocy Diabła, ludzi, grzechu i zamętu. Odpowiadamy na nią wyrażając wiarę w Boże panowanie nad światem słowami, wg Mszału: "Bo twoje jest królestwo i potęga, i chwała na wieki wieków. Amen".</w:t>
+      </w:r>
+    </w:p>
+    <w:p>
+      <w:pPr>
+        <w:spacing w:after="0" w:line="360" w:lineRule="auto"/>
+        <w:rPr>
+          <w:lang w:val="pl-PL"/>
+        </w:rPr>
+      </w:pPr>
+    </w:p>
+    <w:p>
+      <w:pPr>
+        <w:spacing w:after="0" w:line="360" w:lineRule="auto"/>
+        <w:ind w:firstLine="720"/>
+        <w:rPr>
+          <w:lang w:val="pl-PL"/>
+        </w:rPr>
+      </w:pPr>
+      <w:r>
+        <w:rPr>
+          <w:lang w:val="pl-PL"/>
+        </w:rPr>
+        <w:lastRenderedPageBreak/>
+        <w:t>W naturalny sposób, po wyrzeczeniu się zła, liturgia prowadzi nas do przekazania sobie znaku pokoju.</w:t>
+      </w:r>
+    </w:p>
+    <w:p>
+      <w:pPr>
+        <w:spacing w:after="0" w:line="360" w:lineRule="auto"/>
+        <w:rPr>
+          <w:lang w:val="pl-PL"/>
+        </w:rPr>
+      </w:pPr>
+      <w:r>
+        <w:rPr>
+          <w:lang w:val="pl-PL"/>
+        </w:rPr>
+        <w:t xml:space="preserve">OWMR w punkcie </w:t>
+      </w:r>
+      <w:r>
+        <w:rPr>
+          <w:lang w:val="pl-PL"/>
+        </w:rPr>
+        <w:t>154.</w:t>
+      </w:r>
+      <w:r>
+        <w:rPr>
+          <w:lang w:val="pl-PL"/>
+        </w:rPr>
+        <w:t xml:space="preserve"> </w:t>
+      </w:r>
+      <w:r>
+        <w:rPr>
+          <w:lang w:val="pl-PL"/>
+        </w:rPr>
+        <w:t>Wspomina</w:t>
+      </w:r>
+      <w:r>
+        <w:rPr>
+          <w:lang w:val="pl-PL"/>
+        </w:rPr>
+        <w:t>, że: „</w:t>
+      </w:r>
+      <w:r>
+        <w:rPr>
+          <w:lang w:val="pl-PL"/>
+        </w:rPr>
+        <w:t xml:space="preserve">Wszyscy zaś zgodnie z postanowieniem Konferencji Episkopatu  wyrażają sobie wzajemnie pokój i komunię miłości. Kiedy  przekazuje się znak pokoju, można powiedzieć: </w:t>
+      </w:r>
+      <w:r>
+        <w:rPr>
+          <w:i/>
+          <w:highlight w:val="yellow"/>
+          <w:lang w:val="pl-PL"/>
+        </w:rPr>
+        <w:t>Pokój Pański  niech zawsze będzie z tobą</w:t>
+      </w:r>
+      <w:r>
+        <w:rPr>
+          <w:lang w:val="pl-PL"/>
+        </w:rPr>
+        <w:t xml:space="preserve"> lub </w:t>
+      </w:r>
+      <w:r>
+        <w:rPr>
+          <w:i/>
+          <w:highlight w:val="yellow"/>
+          <w:lang w:val="pl-PL"/>
+        </w:rPr>
+        <w:t>Pokój z tobą</w:t>
+      </w:r>
+      <w:r>
+        <w:rPr>
+          <w:lang w:val="pl-PL"/>
+        </w:rPr>
+        <w:t xml:space="preserve">. Na te słowa odpowiada się: </w:t>
+      </w:r>
+      <w:r>
+        <w:rPr>
+          <w:i/>
+          <w:highlight w:val="yellow"/>
+          <w:lang w:val="pl-PL"/>
+        </w:rPr>
+        <w:t>Amen</w:t>
+      </w:r>
+      <w:r>
+        <w:rPr>
+          <w:lang w:val="pl-PL"/>
+        </w:rPr>
+        <w:t>.</w:t>
+      </w:r>
+      <w:r>
+        <w:rPr>
+          <w:lang w:val="pl-PL"/>
+        </w:rPr>
+        <w:t>”</w:t>
+      </w:r>
+      <w:r>
+        <w:rPr>
+          <w:lang w:val="pl-PL"/>
+        </w:rPr>
+        <w:t xml:space="preserve">. W tradycji naszych parafii utarło się, że księża przekazują sobie tzw. pocałunek pokoju, natomiast wierni ściskają sobie ręce na znak zgody </w:t>
+      </w:r>
+      <w:r>
+        <w:rPr>
+          <w:color w:val="FF0000"/>
+          <w:lang w:val="pl-PL"/>
+        </w:rPr>
+        <w:t>(lub na zgodę</w:t>
+      </w:r>
+      <w:r>
+        <w:rPr>
+          <w:color w:val="FF0000"/>
+          <w:lang w:val="pl-PL"/>
+        </w:rPr>
+        <w:t>?).</w:t>
+      </w:r>
+    </w:p>
+    <w:p>
+      <w:pPr>
+        <w:spacing w:after="0" w:line="360" w:lineRule="auto"/>
+        <w:rPr>
+          <w:lang w:val="pl-PL"/>
+        </w:rPr>
+      </w:pPr>
+      <w:r>
+        <w:rPr>
+          <w:lang w:val="pl-PL"/>
+        </w:rPr>
+        <w:t>Pokój Pana Jezusa zaczyna się od ołtarza. Celebrans przekazuje go tym, którzy znajdują się najbliżej, co najpiękniej wyraża się w liturgii pontyfikalnej, której obecny jest biskup, diakonii i prezbiterzy. Następnie duchowni dzielą się pokojem ze służbą liturgiczną, która z kolei niesie go do pozostałych wiernych.</w:t>
+      </w:r>
+    </w:p>
+    <w:p>
+      <w:pPr>
+        <w:spacing w:after="0" w:line="360" w:lineRule="auto"/>
+        <w:rPr>
+          <w:lang w:val="pl-PL"/>
+        </w:rPr>
+      </w:pPr>
+      <w:r>
+        <w:rPr>
+          <w:lang w:val="pl-PL"/>
+        </w:rPr>
+        <w:t>Znamienne jest umiejscowienie znaku pokoju na Mszy świętej. W rycie posoborowym jest to niejako ostatni dzwonek, aby pogodzić się z kimś, z kim może wyszliśmy z domu skłóceni.</w:t>
+      </w:r>
+    </w:p>
+    <w:p>
+      <w:pPr>
+        <w:spacing w:after="0" w:line="360" w:lineRule="auto"/>
+        <w:rPr>
+          <w:lang w:val="pl-PL"/>
+        </w:rPr>
+      </w:pPr>
+    </w:p>
+    <w:p>
+      <w:pPr>
+        <w:spacing w:after="0" w:line="360" w:lineRule="auto"/>
+        <w:ind w:firstLine="720"/>
+        <w:rPr>
+          <w:lang w:val="pl-PL"/>
+        </w:rPr>
+      </w:pPr>
+      <w:r>
+        <w:rPr>
+          <w:lang w:val="pl-PL"/>
+        </w:rPr>
+        <w:t xml:space="preserve">Śpiew </w:t>
+      </w:r>
+      <w:r>
+        <w:rPr>
+          <w:i/>
+          <w:highlight w:val="yellow"/>
+          <w:lang w:val="pl-PL"/>
+        </w:rPr>
+        <w:t>Agnus Dei</w:t>
+      </w:r>
+      <w:r>
+        <w:rPr>
+          <w:lang w:val="pl-PL"/>
+        </w:rPr>
+        <w:t xml:space="preserve"> stanowi pomost między obrzędem </w:t>
+      </w:r>
+      <w:r>
+        <w:rPr>
+          <w:lang w:val="pl-PL"/>
+        </w:rPr>
+        <w:t>przekazania pokoju i przyjęcia K</w:t>
+      </w:r>
+      <w:r>
+        <w:rPr>
+          <w:lang w:val="pl-PL"/>
+        </w:rPr>
+        <w:t>omunii świętej.</w:t>
+      </w:r>
+      <w:r>
+        <w:rPr>
+          <w:lang w:val="pl-PL"/>
+        </w:rPr>
+        <w:t xml:space="preserve"> </w:t>
+      </w:r>
+      <w:r>
+        <w:rPr>
+          <w:lang w:val="pl-PL"/>
+        </w:rPr>
+        <w:t xml:space="preserve">Trzykrotne wezwanie jest wyjątkowo skierowane ku Jezusowi, drugiej Osobie Boskiej. Tytuł Baranka Bożego posiada bogatą symbolikę biblijną, która </w:t>
+      </w:r>
+      <w:r>
+        <w:rPr>
+          <w:lang w:val="pl-PL"/>
+        </w:rPr>
+        <w:t>ciągnie się przez karty Biblii</w:t>
+      </w:r>
+      <w:r>
+        <w:rPr>
+          <w:lang w:val="pl-PL"/>
+        </w:rPr>
+        <w:t xml:space="preserve"> od wyjścia Izraelitów z Egiptu aż do księgi Apokalipsy.</w:t>
+      </w:r>
+    </w:p>
+    <w:p>
+      <w:pPr>
+        <w:spacing w:after="0" w:line="360" w:lineRule="auto"/>
+        <w:rPr>
+          <w:lang w:val="pl-PL"/>
+        </w:rPr>
+      </w:pPr>
+      <w:r>
+        <w:rPr>
+          <w:lang w:val="pl-PL"/>
+        </w:rPr>
+        <w:t>Podczas tej aklamacji kapłan łamie Hostię i upuszcza cząstkę do kielicha. Wspomina tym gestem śmierć Chrystusa i Jego zmartwychwstanie, o czym świadczy ponowne połączenie Ciała i Krwi Zbawiciela.</w:t>
+      </w:r>
+      <w:r>
+        <w:rPr>
+          <w:lang w:val="pl-PL"/>
+        </w:rPr>
+        <w:t xml:space="preserve"> </w:t>
+      </w:r>
+      <w:r>
+        <w:rPr>
+          <w:lang w:val="pl-PL"/>
+        </w:rPr>
+        <w:t>Takiego Baranka, stojącego o własnych siłach a jakby zabitego (por. Ap 5, 6), ukazuje nam celebrans powt</w:t>
+      </w:r>
+      <w:r>
+        <w:rPr>
+          <w:lang w:val="pl-PL"/>
+        </w:rPr>
+        <w:t>arzając za Janem Chrzcicielem: „</w:t>
+      </w:r>
+      <w:r>
+        <w:rPr>
+          <w:lang w:val="pl-PL"/>
+        </w:rPr>
+        <w:t>Oto Baranek Boży</w:t>
+      </w:r>
+      <w:r>
+        <w:rPr>
+          <w:lang w:val="pl-PL"/>
+        </w:rPr>
+        <w:t>”</w:t>
+      </w:r>
+      <w:r>
+        <w:rPr>
+          <w:lang w:val="pl-PL"/>
+        </w:rPr>
+        <w:t xml:space="preserve">. </w:t>
+      </w:r>
+    </w:p>
+    <w:p>
+      <w:pPr>
+        <w:spacing w:after="0" w:line="360" w:lineRule="auto"/>
+        <w:rPr>
+          <w:lang w:val="pl-PL"/>
+        </w:rPr>
+      </w:pPr>
+    </w:p>
+    <w:p>
+      <w:pPr>
+        <w:spacing w:after="0" w:line="360" w:lineRule="auto"/>
+        <w:ind w:firstLine="720"/>
+        <w:rPr>
+          <w:lang w:val="pl-PL"/>
+        </w:rPr>
+      </w:pPr>
+      <w:r>
+        <w:rPr>
+          <w:lang w:val="pl-PL"/>
+        </w:rPr>
+        <w:t xml:space="preserve">Nadchodzi moment </w:t>
+      </w:r>
+      <w:r>
+        <w:rPr>
+          <w:i/>
+          <w:highlight w:val="yellow"/>
+          <w:lang w:val="pl-PL"/>
+        </w:rPr>
+        <w:t>Komunii</w:t>
+      </w:r>
+      <w:r>
+        <w:rPr>
+          <w:i/>
+          <w:highlight w:val="yellow"/>
+          <w:lang w:val="pl-PL"/>
+        </w:rPr>
+        <w:t xml:space="preserve"> świętej</w:t>
+      </w:r>
+      <w:r>
+        <w:rPr>
+          <w:lang w:val="pl-PL"/>
+        </w:rPr>
+        <w:t xml:space="preserve">. Podobnie jak przy procesji wejścia, tak i w tym przypadku Kościół, w oparciu o tajemnicę dnia, przygotował werset z Biblii, mający na celu skoncentrowanie naszych myśli na Chrystusie, którego mamy przyjąć. Fragment ten jest nazywany </w:t>
+      </w:r>
+      <w:r>
+        <w:rPr>
+          <w:i/>
+          <w:highlight w:val="yellow"/>
+          <w:lang w:val="pl-PL"/>
+        </w:rPr>
+        <w:t>antyfoną na Komunię</w:t>
+      </w:r>
+      <w:r>
+        <w:rPr>
+          <w:lang w:val="pl-PL"/>
+        </w:rPr>
+        <w:t xml:space="preserve">. Czyta się go w przypadku </w:t>
+      </w:r>
+      <w:r>
+        <w:rPr>
+          <w:lang w:val="pl-PL"/>
+        </w:rPr>
+        <w:t>braku pieśni komunijnej.</w:t>
+      </w:r>
+    </w:p>
+    <w:p>
+      <w:pPr>
+        <w:spacing w:after="0" w:line="360" w:lineRule="auto"/>
+        <w:rPr>
+          <w:lang w:val="pl-PL"/>
+        </w:rPr>
+      </w:pPr>
+    </w:p>
+    <w:p>
+      <w:pPr>
+        <w:spacing w:after="0" w:line="360" w:lineRule="auto"/>
+        <w:rPr>
+          <w:lang w:val="pl-PL"/>
+        </w:rPr>
+      </w:pPr>
+      <w:r>
+        <w:rPr>
+          <w:lang w:val="pl-PL"/>
+        </w:rPr>
+        <w:t xml:space="preserve">Moment Komunii świętej ma wymiar wspólnotowy oraz indywidualny. Wszyscy przyjmujemy tego samego Chrystusa z tego samego ołtarza. Jest to szczególnie widoczne na Mszy, na której korzysta się z komunikantów konsekrowanych na tejże celebracji. </w:t>
+      </w:r>
+    </w:p>
+    <w:p>
+      <w:pPr>
+        <w:spacing w:after="0" w:line="360" w:lineRule="auto"/>
+        <w:rPr>
+          <w:lang w:val="pl-PL"/>
+        </w:rPr>
+      </w:pPr>
+      <w:r>
+        <w:rPr>
+          <w:lang w:val="pl-PL"/>
+        </w:rPr>
+        <w:lastRenderedPageBreak/>
+        <w:t>Niezwykle intymny jest natomiast gest przyjęcia Ciała Pana. Nie karmimy się nim sami. Jezus jest nam dany (pod postacią chleba) przez Niego samego (w osobie księdza). To dlatego, poza bezpieczeństwem hostii, Kościół zachęca do nie przyjmowania Komunii na rękę, a bezpośrednio do ust.</w:t>
+      </w:r>
+    </w:p>
+    <w:p>
+      <w:pPr>
+        <w:spacing w:after="0" w:line="360" w:lineRule="auto"/>
+        <w:rPr>
+          <w:lang w:val="pl-PL"/>
+        </w:rPr>
+      </w:pPr>
+    </w:p>
+    <w:p>
+      <w:pPr>
+        <w:spacing w:after="0" w:line="360" w:lineRule="auto"/>
+        <w:rPr>
+          <w:lang w:val="pl-PL"/>
+        </w:rPr>
+      </w:pPr>
+      <w:r>
+        <w:rPr>
+          <w:lang w:val="pl-PL"/>
+        </w:rPr>
+        <w:t>Po niej</w:t>
+      </w:r>
+      <w:r>
+        <w:rPr>
+          <w:lang w:val="pl-PL"/>
+        </w:rPr>
+        <w:t xml:space="preserve"> odbywa się puryfikacja - czyszczenie pateny i kielicha z drobinek Hostii, gdyż wierzymy, że w każdej obecny jest Chrystus. Podczas te</w:t>
+      </w:r>
+      <w:r>
+        <w:rPr>
+          <w:lang w:val="pl-PL"/>
+        </w:rPr>
+        <w:t>j czynności modli się słowami: „</w:t>
+      </w:r>
+      <w:r>
+        <w:rPr>
+          <w:lang w:val="pl-PL"/>
+        </w:rPr>
+        <w:t>Panie, daj nam czystym sercem przyjąć to, co spożyliśmy ustami, i dar otrzymany w doczesności niech się stanie dla nas leka</w:t>
+      </w:r>
+      <w:r>
+        <w:rPr>
+          <w:lang w:val="pl-PL"/>
+        </w:rPr>
+        <w:t>rstwem na życie wieczne.”[2]</w:t>
+      </w:r>
+      <w:r>
+        <w:rPr>
+          <w:lang w:val="pl-PL"/>
+        </w:rPr>
+        <w:t>.</w:t>
+      </w:r>
+    </w:p>
+    <w:p>
+      <w:pPr>
+        <w:spacing w:after="0" w:line="360" w:lineRule="auto"/>
+        <w:rPr>
+          <w:lang w:val="pl-PL"/>
+        </w:rPr>
+      </w:pPr>
+    </w:p>
+    <w:p>
+      <w:pPr>
+        <w:spacing w:after="0" w:line="360" w:lineRule="auto"/>
+        <w:rPr>
+          <w:lang w:val="pl-PL"/>
+        </w:rPr>
+      </w:pPr>
+      <w:r>
+        <w:rPr>
+          <w:lang w:val="pl-PL"/>
+        </w:rPr>
+        <w:t xml:space="preserve">Obrzędy Komunii kończą się </w:t>
+      </w:r>
+      <w:r>
+        <w:rPr>
+          <w:i/>
+          <w:highlight w:val="yellow"/>
+          <w:lang w:val="pl-PL"/>
+        </w:rPr>
+        <w:t>modlitwą po Komunii</w:t>
+      </w:r>
+      <w:r>
+        <w:rPr>
+          <w:lang w:val="pl-PL"/>
+        </w:rPr>
+        <w:t xml:space="preserve"> z formularza mszalnego. Ma ona na celu wyjaśnienie doświadczonej tajemnicy zjednoczenia w kontekście wydarzeń przeżywanych w danym okresie liturgicznym. Jest to również zachęta, abyśmy żyli przez życie po krokach Pana Jezusa i trwali w Jego miłości.</w:t>
+      </w:r>
+    </w:p>
+    <w:p>
+      <w:pPr>
+        <w:spacing w:after="0" w:line="360" w:lineRule="auto"/>
+        <w:rPr>
+          <w:lang w:val="pl-PL"/>
+        </w:rPr>
+      </w:pPr>
+    </w:p>
+    <w:p>
+      <w:pPr>
+        <w:spacing w:after="0" w:line="360" w:lineRule="auto"/>
+        <w:ind w:firstLine="720"/>
+        <w:rPr>
+          <w:lang w:val="pl-PL"/>
+        </w:rPr>
+      </w:pPr>
+      <w:r>
+        <w:rPr>
+          <w:lang w:val="pl-PL"/>
+        </w:rPr>
+        <w:t xml:space="preserve">Msza święta </w:t>
+      </w:r>
+      <w:r>
+        <w:rPr>
+          <w:lang w:val="pl-PL"/>
+        </w:rPr>
+        <w:t>zamyka</w:t>
+      </w:r>
+      <w:r>
+        <w:rPr>
+          <w:lang w:val="pl-PL"/>
+        </w:rPr>
+        <w:t xml:space="preserve"> się obrzędami zakończenia. </w:t>
+      </w:r>
+      <w:r>
+        <w:rPr>
+          <w:lang w:val="pl-PL"/>
+        </w:rPr>
+        <w:t>Nie są one długie i s</w:t>
+      </w:r>
+      <w:r>
+        <w:rPr>
+          <w:lang w:val="pl-PL"/>
+        </w:rPr>
+        <w:t xml:space="preserve">kładają </w:t>
+      </w:r>
+      <w:r>
+        <w:rPr>
+          <w:lang w:val="pl-PL"/>
+        </w:rPr>
+        <w:t>z opcjonalnych ogłoszeń, pozdrowienia i błogosławieństwa końcowego</w:t>
+      </w:r>
+      <w:r>
+        <w:rPr>
+          <w:lang w:val="pl-PL"/>
+        </w:rPr>
+        <w:t xml:space="preserve">. </w:t>
+      </w:r>
+      <w:r>
+        <w:rPr>
+          <w:lang w:val="pl-PL"/>
+        </w:rPr>
+        <w:t>Przedsoborowa</w:t>
+      </w:r>
+      <w:r>
+        <w:rPr>
+          <w:lang w:val="pl-PL"/>
+        </w:rPr>
+        <w:t xml:space="preserve"> liturgia kończyła się słowami „</w:t>
+      </w:r>
+      <w:r>
+        <w:rPr>
+          <w:i/>
+          <w:highlight w:val="yellow"/>
+          <w:lang w:val="pl-PL"/>
+        </w:rPr>
+        <w:t>Ite</w:t>
+      </w:r>
+      <w:r>
+        <w:rPr>
+          <w:i/>
+          <w:highlight w:val="yellow"/>
+          <w:lang w:val="pl-PL"/>
+        </w:rPr>
+        <w:t>,</w:t>
+      </w:r>
+      <w:r>
+        <w:rPr>
+          <w:i/>
+          <w:highlight w:val="yellow"/>
+          <w:lang w:val="pl-PL"/>
+        </w:rPr>
+        <w:t xml:space="preserve"> missa est</w:t>
+      </w:r>
+      <w:r>
+        <w:rPr>
+          <w:lang w:val="pl-PL"/>
+        </w:rPr>
+        <w:t>”, co znaczy „</w:t>
+      </w:r>
+      <w:r>
+        <w:rPr>
+          <w:i/>
+          <w:highlight w:val="yellow"/>
+          <w:lang w:val="pl-PL"/>
+        </w:rPr>
+        <w:t>Idźcie, Msza trwa</w:t>
+      </w:r>
+      <w:r>
+        <w:rPr>
+          <w:lang w:val="pl-PL"/>
+        </w:rPr>
+        <w:t>”</w:t>
+      </w:r>
+      <w:r>
+        <w:rPr>
+          <w:lang w:val="pl-PL"/>
+        </w:rPr>
+        <w:t>.</w:t>
+      </w:r>
+      <w:r>
+        <w:rPr>
+          <w:lang w:val="pl-PL"/>
+        </w:rPr>
+        <w:t xml:space="preserve"> Celebracja kończy się i zaczyna znakiem krzyża, a kapłan po ucałowaniu ołtarza schodzi ze służbą liturgiczną z prezbiterium.</w:t>
+      </w:r>
+    </w:p>
+    <w:p>
+      <w:pPr>
+        <w:spacing w:after="0" w:line="360" w:lineRule="auto"/>
+        <w:rPr>
+          <w:lang w:val="pl-PL"/>
+        </w:rPr>
+      </w:pPr>
+    </w:p>
+    <w:p>
+      <w:pPr>
+        <w:spacing w:after="0" w:line="360" w:lineRule="auto"/>
+        <w:ind w:firstLine="720"/>
+        <w:rPr>
+          <w:lang w:val="pl-PL"/>
+        </w:rPr>
+      </w:pPr>
+      <w:r>
+        <w:rPr>
+          <w:lang w:val="pl-PL"/>
+        </w:rPr>
+        <w:t>To co się wydarzyło przez ostatnie kilkanaście lub kilkadziesiąt minut nie odchodzi w zapomnienie.</w:t>
+      </w:r>
+      <w:r>
+        <w:rPr>
+          <w:lang w:val="pl-PL"/>
+        </w:rPr>
+        <w:t xml:space="preserve"> </w:t>
+      </w:r>
+      <w:r>
+        <w:rPr>
+          <w:lang w:val="pl-PL"/>
+        </w:rPr>
+        <w:t>Celebracja jest jak odpoczynek podczas wędrówki. Nie da się iść bez odpoczynku, a odpoczywając zbyt długo nie można osiągnąć wyznaczone</w:t>
+      </w:r>
+      <w:r>
+        <w:rPr>
+          <w:lang w:val="pl-PL"/>
+        </w:rPr>
+        <w:t xml:space="preserve">go celu. Liturgia trwa przez </w:t>
+      </w:r>
+      <w:r>
+        <w:rPr>
+          <w:lang w:val="pl-PL"/>
+        </w:rPr>
+        <w:t>całe nasze życie, bo Syn wiecznie oddaje się swojemu Ojcu w Duchu Świętym. Tylko od nas zależy w jakim stopniu włączamy się do tej przygody.</w:t>
+      </w:r>
+    </w:p>
+    <w:p>
+      <w:pPr>
+        <w:spacing w:after="0" w:line="360" w:lineRule="auto"/>
+        <w:rPr>
+          <w:lang w:val="pl-PL"/>
+        </w:rPr>
+      </w:pPr>
+    </w:p>
+    <w:p>
+      <w:pPr>
+        <w:rPr>
+          <w:lang w:val="pl-PL"/>
+        </w:rPr>
+      </w:pPr>
+    </w:p>
+    <w:p>
+      <w:pPr>
+        <w:spacing w:after="0" w:line="360" w:lineRule="auto"/>
+        <w:rPr>
+          <w:lang w:val="pl-PL"/>
+        </w:rPr>
+      </w:pPr>
+      <w:r>
+        <w:rPr>
+          <w:lang w:val="pl-PL"/>
+        </w:rPr>
+        <w:t>______________________________</w:t>
+      </w:r>
+    </w:p>
+    <w:p>
+      <w:pPr>
+        <w:spacing w:after="0" w:line="360" w:lineRule="auto"/>
+        <w:rPr>
+          <w:lang w:val="pl-PL"/>
+        </w:rPr>
+      </w:pPr>
+      <w:r>
+        <w:rPr>
+          <w:lang w:val="pl-PL"/>
+        </w:rPr>
+        <w:t xml:space="preserve">[1] </w:t>
+      </w:r>
+      <w:r>
+        <w:rPr>
+          <w:lang w:val="pl-PL"/>
+        </w:rPr>
+        <w:t>Wskazania Episkopatu Polski dotyczące liturgii Mszy świętych sprawowanych w małych grupach i wspólnotach</w:t>
+      </w:r>
+    </w:p>
+    <w:p>
+      <w:pPr>
+        <w:spacing w:after="0" w:line="360" w:lineRule="auto"/>
+        <w:rPr>
+          <w:lang w:val="pl-PL"/>
+        </w:rPr>
+      </w:pPr>
+      <w:r>
+        <w:rPr>
+          <w:lang w:val="pl-PL"/>
+        </w:rPr>
+        <w:lastRenderedPageBreak/>
+        <w:t>[2] Mszał Rzymski dla Diecezji Polski</w:t>
+      </w:r>
     </w:p>
     <w:sectPr>
       <w:pgSz w:w="12240" w:h="15840"/>
@@ -5719,7 +6408,7 @@
 </file>
 
 <file path=word/endnotes.xml><?xml version="1.0" encoding="utf-8"?>
-<w:endnotes xmlns:wpc="http://schemas.microsoft.com/office/word/2010/wordprocessingCanvas" xmlns:cx="http://schemas.microsoft.com/office/drawing/2014/chartex" xmlns:cx1="http://schemas.microsoft.com/office/drawing/2015/9/8/chartex" xmlns:cx2="http://schemas.microsoft.com/office/drawing/2015/10/21/chartex" xmlns:cx3="http://schemas.microsoft.com/office/drawing/2016/5/9/chartex" xmlns:cx4="http://schemas.microsoft.com/office/drawing/2016/5/10/chartex" xmlns:cx5="http://schemas.microsoft.com/office/drawing/2016/5/11/chartex" xmlns:cx6="http://schemas.microsoft.com/office/drawing/2016/5/12/chartex" xmlns:cx7="http://schemas.microsoft.com/office/drawing/2016/5/13/chartex" xmlns:cx8="http://schemas.microsoft.com/office/drawing/2016/5/14/chartex" xmlns:mc="http://schemas.openxmlformats.org/markup-compatibility/2006" xmlns:aink="http://schemas.microsoft.com/office/drawing/2016/ink" xmlns:am3d="http://schemas.microsoft.com/office/drawing/2017/model3d" xmlns:o="urn:schemas-microsoft-com:office:office" xmlns:r="http://schemas.openxmlformats.org/officeDocument/2006/relationships" xmlns:m="http://schemas.openxmlformats.org/officeDocument/2006/math" xmlns:v="urn:schemas-microsoft-com:vml" xmlns:wp14="http://schemas.microsoft.com/office/word/2010/wordprocessingDrawing" xmlns:wp="http://schemas.openxmlformats.org/drawingml/2006/wordprocessingDrawing" xmlns:w10="urn:schemas-microsoft-com:office:word" xmlns:w="http://schemas.openxmlformats.org/wordprocessingml/2006/main" xmlns:w14="http://schemas.microsoft.com/office/word/2010/wordml" xmlns:w15="http://schemas.microsoft.com/office/word/2012/wordml" xmlns:w16cid="http://schemas.microsoft.com/office/word/2016/wordml/cid" xmlns:w16se="http://schemas.microsoft.com/office/word/2015/wordml/symex" xmlns:wpg="http://schemas.microsoft.com/office/word/2010/wordprocessingGroup" xmlns:wpi="http://schemas.microsoft.com/office/word/2010/wordprocessingInk" xmlns:wne="http://schemas.microsoft.com/office/word/2006/wordml" xmlns:wps="http://schemas.microsoft.com/office/word/2010/wordprocessingShape" mc:Ignorable="w14 w15 w16se w16cid wp14">
+<w:endnotes xmlns:wpc="http://schemas.microsoft.com/office/word/2010/wordprocessingCanvas" xmlns:cx="http://schemas.microsoft.com/office/drawing/2014/chartex" xmlns:cx1="http://schemas.microsoft.com/office/drawing/2015/9/8/chartex" xmlns:mc="http://schemas.openxmlformats.org/markup-compatibility/2006" xmlns:o="urn:schemas-microsoft-com:office:office" xmlns:r="http://schemas.openxmlformats.org/officeDocument/2006/relationships" xmlns:m="http://schemas.openxmlformats.org/officeDocument/2006/math" xmlns:v="urn:schemas-microsoft-com:vml" xmlns:wp14="http://schemas.microsoft.com/office/word/2010/wordprocessingDrawing" xmlns:wp="http://schemas.openxmlformats.org/drawingml/2006/wordprocessingDrawing" xmlns:w10="urn:schemas-microsoft-com:office:word" xmlns:w="http://schemas.openxmlformats.org/wordprocessingml/2006/main" xmlns:w14="http://schemas.microsoft.com/office/word/2010/wordml" xmlns:w15="http://schemas.microsoft.com/office/word/2012/wordml" xmlns:w16se="http://schemas.microsoft.com/office/word/2015/wordml/symex" xmlns:wpg="http://schemas.microsoft.com/office/word/2010/wordprocessingGroup" xmlns:wpi="http://schemas.microsoft.com/office/word/2010/wordprocessingInk" xmlns:wne="http://schemas.microsoft.com/office/word/2006/wordml" xmlns:wps="http://schemas.microsoft.com/office/word/2010/wordprocessingShape" mc:Ignorable="w14 w15 w16se wp14">
   <w:endnote w:type="separator" w:id="-1">
     <w:p>
       <w:pPr>
@@ -5744,7 +6433,7 @@
 </file>
 
 <file path=word/footnotes.xml><?xml version="1.0" encoding="utf-8"?>
-<w:footnotes xmlns:wpc="http://schemas.microsoft.com/office/word/2010/wordprocessingCanvas" xmlns:cx="http://schemas.microsoft.com/office/drawing/2014/chartex" xmlns:cx1="http://schemas.microsoft.com/office/drawing/2015/9/8/chartex" xmlns:cx2="http://schemas.microsoft.com/office/drawing/2015/10/21/chartex" xmlns:cx3="http://schemas.microsoft.com/office/drawing/2016/5/9/chartex" xmlns:cx4="http://schemas.microsoft.com/office/drawing/2016/5/10/chartex" xmlns:cx5="http://schemas.microsoft.com/office/drawing/2016/5/11/chartex" xmlns:cx6="http://schemas.microsoft.com/office/drawing/2016/5/12/chartex" xmlns:cx7="http://schemas.microsoft.com/office/drawing/2016/5/13/chartex" xmlns:cx8="http://schemas.microsoft.com/office/drawing/2016/5/14/chartex" xmlns:mc="http://schemas.openxmlformats.org/markup-compatibility/2006" xmlns:aink="http://schemas.microsoft.com/office/drawing/2016/ink" xmlns:am3d="http://schemas.microsoft.com/office/drawing/2017/model3d" xmlns:o="urn:schemas-microsoft-com:office:office" xmlns:r="http://schemas.openxmlformats.org/officeDocument/2006/relationships" xmlns:m="http://schemas.openxmlformats.org/officeDocument/2006/math" xmlns:v="urn:schemas-microsoft-com:vml" xmlns:wp14="http://schemas.microsoft.com/office/word/2010/wordprocessingDrawing" xmlns:wp="http://schemas.openxmlformats.org/drawingml/2006/wordprocessingDrawing" xmlns:w10="urn:schemas-microsoft-com:office:word" xmlns:w="http://schemas.openxmlformats.org/wordprocessingml/2006/main" xmlns:w14="http://schemas.microsoft.com/office/word/2010/wordml" xmlns:w15="http://schemas.microsoft.com/office/word/2012/wordml" xmlns:w16cid="http://schemas.microsoft.com/office/word/2016/wordml/cid" xmlns:w16se="http://schemas.microsoft.com/office/word/2015/wordml/symex" xmlns:wpg="http://schemas.microsoft.com/office/word/2010/wordprocessingGroup" xmlns:wpi="http://schemas.microsoft.com/office/word/2010/wordprocessingInk" xmlns:wne="http://schemas.microsoft.com/office/word/2006/wordml" xmlns:wps="http://schemas.microsoft.com/office/word/2010/wordprocessingShape" mc:Ignorable="w14 w15 w16se w16cid wp14">
+<w:footnotes xmlns:wpc="http://schemas.microsoft.com/office/word/2010/wordprocessingCanvas" xmlns:cx="http://schemas.microsoft.com/office/drawing/2014/chartex" xmlns:cx1="http://schemas.microsoft.com/office/drawing/2015/9/8/chartex" xmlns:mc="http://schemas.openxmlformats.org/markup-compatibility/2006" xmlns:o="urn:schemas-microsoft-com:office:office" xmlns:r="http://schemas.openxmlformats.org/officeDocument/2006/relationships" xmlns:m="http://schemas.openxmlformats.org/officeDocument/2006/math" xmlns:v="urn:schemas-microsoft-com:vml" xmlns:wp14="http://schemas.microsoft.com/office/word/2010/wordprocessingDrawing" xmlns:wp="http://schemas.openxmlformats.org/drawingml/2006/wordprocessingDrawing" xmlns:w10="urn:schemas-microsoft-com:office:word" xmlns:w="http://schemas.openxmlformats.org/wordprocessingml/2006/main" xmlns:w14="http://schemas.microsoft.com/office/word/2010/wordml" xmlns:w15="http://schemas.microsoft.com/office/word/2012/wordml" xmlns:w16se="http://schemas.microsoft.com/office/word/2015/wordml/symex" xmlns:wpg="http://schemas.microsoft.com/office/word/2010/wordprocessingGroup" xmlns:wpi="http://schemas.microsoft.com/office/word/2010/wordprocessingInk" xmlns:wne="http://schemas.microsoft.com/office/word/2006/wordml" xmlns:wps="http://schemas.microsoft.com/office/word/2010/wordprocessingShape" mc:Ignorable="w14 w15 w16se wp14">
   <w:footnote w:type="separator" w:id="-1">
     <w:p>
       <w:pPr>
@@ -5769,7 +6458,7 @@
 </file>
 
 <file path=word/styles.xml><?xml version="1.0" encoding="utf-8"?>
-<w:styles xmlns:mc="http://schemas.openxmlformats.org/markup-compatibility/2006" xmlns:r="http://schemas.openxmlformats.org/officeDocument/2006/relationships" xmlns:w="http://schemas.openxmlformats.org/wordprocessingml/2006/main" xmlns:w14="http://schemas.microsoft.com/office/word/2010/wordml" xmlns:w15="http://schemas.microsoft.com/office/word/2012/wordml" xmlns:w16cid="http://schemas.microsoft.com/office/word/2016/wordml/cid" xmlns:w16se="http://schemas.microsoft.com/office/word/2015/wordml/symex" mc:Ignorable="w14 w15 w16se w16cid">
+<w:styles xmlns:mc="http://schemas.openxmlformats.org/markup-compatibility/2006" xmlns:r="http://schemas.openxmlformats.org/officeDocument/2006/relationships" xmlns:w="http://schemas.openxmlformats.org/wordprocessingml/2006/main" xmlns:w14="http://schemas.microsoft.com/office/word/2010/wordml" xmlns:w15="http://schemas.microsoft.com/office/word/2012/wordml" xmlns:w16se="http://schemas.microsoft.com/office/word/2015/wordml/symex" mc:Ignorable="w14 w15 w16se">
   <w:docDefaults>
     <w:rPrDefault>
       <w:rPr>
@@ -5785,7 +6474,7 @@
       </w:pPr>
     </w:pPrDefault>
   </w:docDefaults>
-  <w:latentStyles w:defLockedState="0" w:defUIPriority="99" w:defSemiHidden="0" w:defUnhideWhenUsed="0" w:defQFormat="0" w:count="375">
+  <w:latentStyles w:defLockedState="0" w:defUIPriority="99" w:defSemiHidden="0" w:defUnhideWhenUsed="0" w:defQFormat="0" w:count="371">
     <w:lsdException w:name="Normal" w:uiPriority="0" w:qFormat="1"/>
     <w:lsdException w:name="heading 1" w:uiPriority="9" w:qFormat="1"/>
     <w:lsdException w:name="heading 2" w:semiHidden="1" w:uiPriority="9" w:unhideWhenUsed="1" w:qFormat="1"/>
@@ -5891,6 +6580,7 @@
     <w:lsdException w:name="HTML Sample" w:semiHidden="1" w:unhideWhenUsed="1"/>
     <w:lsdException w:name="HTML Typewriter" w:semiHidden="1" w:unhideWhenUsed="1"/>
     <w:lsdException w:name="HTML Variable" w:semiHidden="1" w:unhideWhenUsed="1"/>
+    <w:lsdException w:name="Normal Table" w:semiHidden="1" w:unhideWhenUsed="1"/>
     <w:lsdException w:name="annotation subject" w:semiHidden="1" w:unhideWhenUsed="1"/>
     <w:lsdException w:name="No List" w:semiHidden="1" w:unhideWhenUsed="1"/>
     <w:lsdException w:name="Outline List 1" w:semiHidden="1" w:unhideWhenUsed="1"/>
@@ -5934,8 +6624,10 @@
     <w:lsdException w:name="Table Elegant" w:semiHidden="1" w:unhideWhenUsed="1"/>
     <w:lsdException w:name="Table Professional" w:semiHidden="1" w:unhideWhenUsed="1"/>
     <w:lsdException w:name="Table Subtle 1" w:semiHidden="1" w:unhideWhenUsed="1"/>
+    <w:lsdException w:name="Table Subtle 2" w:semiHidden="1" w:unhideWhenUsed="1"/>
     <w:lsdException w:name="Table Web 1" w:semiHidden="1" w:unhideWhenUsed="1"/>
     <w:lsdException w:name="Table Web 2" w:semiHidden="1" w:unhideWhenUsed="1"/>
+    <w:lsdException w:name="Table Web 3" w:semiHidden="1" w:unhideWhenUsed="1"/>
     <w:lsdException w:name="Balloon Text" w:semiHidden="1" w:unhideWhenUsed="1"/>
     <w:lsdException w:name="Table Grid" w:uiPriority="39"/>
     <w:lsdException w:name="Table Theme" w:semiHidden="1" w:unhideWhenUsed="1"/>
@@ -6154,12 +6846,8 @@
     <w:lsdException w:name="List Table 5 Dark Accent 6" w:uiPriority="50"/>
     <w:lsdException w:name="List Table 6 Colorful Accent 6" w:uiPriority="51"/>
     <w:lsdException w:name="List Table 7 Colorful Accent 6" w:uiPriority="52"/>
-    <w:lsdException w:name="Mention" w:semiHidden="1" w:unhideWhenUsed="1"/>
-    <w:lsdException w:name="Smart Hyperlink" w:semiHidden="1" w:unhideWhenUsed="1"/>
-    <w:lsdException w:name="Hashtag" w:semiHidden="1" w:unhideWhenUsed="1"/>
-    <w:lsdException w:name="Unresolved Mention" w:semiHidden="1" w:unhideWhenUsed="1"/>
   </w:latentStyles>
-  <w:style w:type="paragraph" w:default="1" w:styleId="Normalny">
+  <w:style w:type="paragraph" w:default="1" w:styleId="Normal">
     <w:name w:val="Normal"/>
     <w:qFormat/>
     <w:rsid w:val="00A458DC"/>
@@ -6168,11 +6856,11 @@
       <w:sz w:val="24"/>
     </w:rPr>
   </w:style>
-  <w:style w:type="paragraph" w:styleId="Nagwek1">
+  <w:style w:type="paragraph" w:styleId="Heading1">
     <w:name w:val="heading 1"/>
-    <w:basedOn w:val="Normalny"/>
-    <w:next w:val="Normalny"/>
-    <w:link w:val="Nagwek1Znak"/>
+    <w:basedOn w:val="Normal"/>
+    <w:next w:val="Normal"/>
+    <w:link w:val="Heading1Char"/>
     <w:uiPriority w:val="9"/>
     <w:qFormat/>
     <w:rsid w:val="00954DF7"/>
@@ -6190,11 +6878,11 @@
       <w:szCs w:val="32"/>
     </w:rPr>
   </w:style>
-  <w:style w:type="paragraph" w:styleId="Nagwek3">
+  <w:style w:type="paragraph" w:styleId="Heading3">
     <w:name w:val="heading 3"/>
-    <w:basedOn w:val="Normalny"/>
-    <w:next w:val="Normalny"/>
-    <w:link w:val="Nagwek3Znak"/>
+    <w:basedOn w:val="Normal"/>
+    <w:next w:val="Normal"/>
+    <w:link w:val="Heading3Char"/>
     <w:uiPriority w:val="9"/>
     <w:unhideWhenUsed/>
     <w:qFormat/>
@@ -6211,13 +6899,13 @@
       <w:szCs w:val="24"/>
     </w:rPr>
   </w:style>
-  <w:style w:type="character" w:default="1" w:styleId="Domylnaczcionkaakapitu">
+  <w:style w:type="character" w:default="1" w:styleId="DefaultParagraphFont">
     <w:name w:val="Default Paragraph Font"/>
     <w:uiPriority w:val="1"/>
     <w:semiHidden/>
     <w:unhideWhenUsed/>
   </w:style>
-  <w:style w:type="table" w:default="1" w:styleId="Standardowy">
+  <w:style w:type="table" w:default="1" w:styleId="TableNormal">
     <w:name w:val="Normal Table"/>
     <w:uiPriority w:val="99"/>
     <w:semiHidden/>
@@ -6232,16 +6920,16 @@
       </w:tblCellMar>
     </w:tblPr>
   </w:style>
-  <w:style w:type="numbering" w:default="1" w:styleId="Bezlisty">
+  <w:style w:type="numbering" w:default="1" w:styleId="NoList">
     <w:name w:val="No List"/>
     <w:uiPriority w:val="99"/>
     <w:semiHidden/>
     <w:unhideWhenUsed/>
   </w:style>
-  <w:style w:type="character" w:customStyle="1" w:styleId="Nagwek1Znak">
-    <w:name w:val="Nagłówek 1 Znak"/>
-    <w:basedOn w:val="Domylnaczcionkaakapitu"/>
-    <w:link w:val="Nagwek1"/>
+  <w:style w:type="character" w:customStyle="1" w:styleId="Heading1Char">
+    <w:name w:val="Heading 1 Char"/>
+    <w:basedOn w:val="DefaultParagraphFont"/>
+    <w:link w:val="Heading1"/>
     <w:uiPriority w:val="9"/>
     <w:rsid w:val="00954DF7"/>
     <w:rPr>
@@ -6252,9 +6940,9 @@
       <w:szCs w:val="32"/>
     </w:rPr>
   </w:style>
-  <w:style w:type="character" w:styleId="Odwoaniedokomentarza">
+  <w:style w:type="character" w:styleId="CommentReference">
     <w:name w:val="annotation reference"/>
-    <w:basedOn w:val="Domylnaczcionkaakapitu"/>
+    <w:basedOn w:val="DefaultParagraphFont"/>
     <w:uiPriority w:val="99"/>
     <w:semiHidden/>
     <w:unhideWhenUsed/>
@@ -6264,10 +6952,10 @@
       <w:szCs w:val="16"/>
     </w:rPr>
   </w:style>
-  <w:style w:type="paragraph" w:styleId="Tekstkomentarza">
+  <w:style w:type="paragraph" w:styleId="CommentText">
     <w:name w:val="annotation text"/>
-    <w:basedOn w:val="Normalny"/>
-    <w:link w:val="TekstkomentarzaZnak"/>
+    <w:basedOn w:val="Normal"/>
+    <w:link w:val="CommentTextChar"/>
     <w:uiPriority w:val="99"/>
     <w:semiHidden/>
     <w:unhideWhenUsed/>
@@ -6280,10 +6968,10 @@
       <w:szCs w:val="20"/>
     </w:rPr>
   </w:style>
-  <w:style w:type="character" w:customStyle="1" w:styleId="TekstkomentarzaZnak">
-    <w:name w:val="Tekst komentarza Znak"/>
-    <w:basedOn w:val="Domylnaczcionkaakapitu"/>
-    <w:link w:val="Tekstkomentarza"/>
+  <w:style w:type="character" w:customStyle="1" w:styleId="CommentTextChar">
+    <w:name w:val="Comment Text Char"/>
+    <w:basedOn w:val="DefaultParagraphFont"/>
+    <w:link w:val="CommentText"/>
     <w:uiPriority w:val="99"/>
     <w:semiHidden/>
     <w:rsid w:val="00774283"/>
@@ -6293,11 +6981,11 @@
       <w:szCs w:val="20"/>
     </w:rPr>
   </w:style>
-  <w:style w:type="paragraph" w:styleId="Tematkomentarza">
+  <w:style w:type="paragraph" w:styleId="CommentSubject">
     <w:name w:val="annotation subject"/>
-    <w:basedOn w:val="Tekstkomentarza"/>
-    <w:next w:val="Tekstkomentarza"/>
-    <w:link w:val="TematkomentarzaZnak"/>
+    <w:basedOn w:val="CommentText"/>
+    <w:next w:val="CommentText"/>
+    <w:link w:val="CommentSubjectChar"/>
     <w:uiPriority w:val="99"/>
     <w:semiHidden/>
     <w:unhideWhenUsed/>
@@ -6307,10 +6995,10 @@
       <w:bCs/>
     </w:rPr>
   </w:style>
-  <w:style w:type="character" w:customStyle="1" w:styleId="TematkomentarzaZnak">
-    <w:name w:val="Temat komentarza Znak"/>
-    <w:basedOn w:val="TekstkomentarzaZnak"/>
-    <w:link w:val="Tematkomentarza"/>
+  <w:style w:type="character" w:customStyle="1" w:styleId="CommentSubjectChar">
+    <w:name w:val="Comment Subject Char"/>
+    <w:basedOn w:val="CommentTextChar"/>
+    <w:link w:val="CommentSubject"/>
     <w:uiPriority w:val="99"/>
     <w:semiHidden/>
     <w:rsid w:val="00774283"/>
@@ -6322,10 +7010,10 @@
       <w:szCs w:val="20"/>
     </w:rPr>
   </w:style>
-  <w:style w:type="paragraph" w:styleId="Tekstdymka">
+  <w:style w:type="paragraph" w:styleId="BalloonText">
     <w:name w:val="Balloon Text"/>
-    <w:basedOn w:val="Normalny"/>
-    <w:link w:val="TekstdymkaZnak"/>
+    <w:basedOn w:val="Normal"/>
+    <w:link w:val="BalloonTextChar"/>
     <w:uiPriority w:val="99"/>
     <w:semiHidden/>
     <w:unhideWhenUsed/>
@@ -6339,10 +7027,10 @@
       <w:szCs w:val="18"/>
     </w:rPr>
   </w:style>
-  <w:style w:type="character" w:customStyle="1" w:styleId="TekstdymkaZnak">
-    <w:name w:val="Tekst dymka Znak"/>
-    <w:basedOn w:val="Domylnaczcionkaakapitu"/>
-    <w:link w:val="Tekstdymka"/>
+  <w:style w:type="character" w:customStyle="1" w:styleId="BalloonTextChar">
+    <w:name w:val="Balloon Text Char"/>
+    <w:basedOn w:val="DefaultParagraphFont"/>
+    <w:link w:val="BalloonText"/>
     <w:uiPriority w:val="99"/>
     <w:semiHidden/>
     <w:rsid w:val="00774283"/>
@@ -6352,10 +7040,10 @@
       <w:szCs w:val="18"/>
     </w:rPr>
   </w:style>
-  <w:style w:type="paragraph" w:styleId="Nagwekspisutreci">
+  <w:style w:type="paragraph" w:styleId="TOCHeading">
     <w:name w:val="TOC Heading"/>
-    <w:basedOn w:val="Nagwek1"/>
-    <w:next w:val="Normalny"/>
+    <w:basedOn w:val="Heading1"/>
+    <w:next w:val="Normal"/>
     <w:uiPriority w:val="39"/>
     <w:unhideWhenUsed/>
     <w:qFormat/>
@@ -6369,10 +7057,10 @@
       <w:sz w:val="32"/>
     </w:rPr>
   </w:style>
-  <w:style w:type="paragraph" w:styleId="Spistreci1">
+  <w:style w:type="paragraph" w:styleId="TOC1">
     <w:name w:val="toc 1"/>
-    <w:basedOn w:val="Normalny"/>
-    <w:next w:val="Normalny"/>
+    <w:basedOn w:val="Normal"/>
+    <w:next w:val="Normal"/>
     <w:autoRedefine/>
     <w:uiPriority w:val="39"/>
     <w:unhideWhenUsed/>
@@ -6381,9 +7069,9 @@
       <w:spacing w:after="100"/>
     </w:pPr>
   </w:style>
-  <w:style w:type="character" w:styleId="Hipercze">
+  <w:style w:type="character" w:styleId="Hyperlink">
     <w:name w:val="Hyperlink"/>
-    <w:basedOn w:val="Domylnaczcionkaakapitu"/>
+    <w:basedOn w:val="DefaultParagraphFont"/>
     <w:uiPriority w:val="99"/>
     <w:unhideWhenUsed/>
     <w:rsid w:val="00567A85"/>
@@ -6392,9 +7080,9 @@
       <w:u w:val="single"/>
     </w:rPr>
   </w:style>
-  <w:style w:type="character" w:styleId="UyteHipercze">
+  <w:style w:type="character" w:styleId="FollowedHyperlink">
     <w:name w:val="FollowedHyperlink"/>
-    <w:basedOn w:val="Domylnaczcionkaakapitu"/>
+    <w:basedOn w:val="DefaultParagraphFont"/>
     <w:uiPriority w:val="99"/>
     <w:semiHidden/>
     <w:unhideWhenUsed/>
@@ -6404,10 +7092,10 @@
       <w:u w:val="single"/>
     </w:rPr>
   </w:style>
-  <w:style w:type="paragraph" w:styleId="Nagwek">
+  <w:style w:type="paragraph" w:styleId="Header">
     <w:name w:val="header"/>
-    <w:basedOn w:val="Normalny"/>
-    <w:link w:val="NagwekZnak"/>
+    <w:basedOn w:val="Normal"/>
+    <w:link w:val="HeaderChar"/>
     <w:uiPriority w:val="99"/>
     <w:unhideWhenUsed/>
     <w:rsid w:val="006C3BCC"/>
@@ -6419,10 +7107,10 @@
       <w:spacing w:after="0" w:line="240" w:lineRule="auto"/>
     </w:pPr>
   </w:style>
-  <w:style w:type="character" w:customStyle="1" w:styleId="NagwekZnak">
-    <w:name w:val="Nagłówek Znak"/>
-    <w:basedOn w:val="Domylnaczcionkaakapitu"/>
-    <w:link w:val="Nagwek"/>
+  <w:style w:type="character" w:customStyle="1" w:styleId="HeaderChar">
+    <w:name w:val="Header Char"/>
+    <w:basedOn w:val="DefaultParagraphFont"/>
+    <w:link w:val="Header"/>
     <w:uiPriority w:val="99"/>
     <w:rsid w:val="006C3BCC"/>
     <w:rPr>
@@ -6430,10 +7118,10 @@
       <w:sz w:val="24"/>
     </w:rPr>
   </w:style>
-  <w:style w:type="paragraph" w:styleId="Stopka">
+  <w:style w:type="paragraph" w:styleId="Footer">
     <w:name w:val="footer"/>
-    <w:basedOn w:val="Normalny"/>
-    <w:link w:val="StopkaZnak"/>
+    <w:basedOn w:val="Normal"/>
+    <w:link w:val="FooterChar"/>
     <w:uiPriority w:val="99"/>
     <w:unhideWhenUsed/>
     <w:rsid w:val="006C3BCC"/>
@@ -6445,10 +7133,10 @@
       <w:spacing w:after="0" w:line="240" w:lineRule="auto"/>
     </w:pPr>
   </w:style>
-  <w:style w:type="character" w:customStyle="1" w:styleId="StopkaZnak">
-    <w:name w:val="Stopka Znak"/>
-    <w:basedOn w:val="Domylnaczcionkaakapitu"/>
-    <w:link w:val="Stopka"/>
+  <w:style w:type="character" w:customStyle="1" w:styleId="FooterChar">
+    <w:name w:val="Footer Char"/>
+    <w:basedOn w:val="DefaultParagraphFont"/>
+    <w:link w:val="Footer"/>
     <w:uiPriority w:val="99"/>
     <w:rsid w:val="006C3BCC"/>
     <w:rPr>
@@ -6456,10 +7144,10 @@
       <w:sz w:val="24"/>
     </w:rPr>
   </w:style>
-  <w:style w:type="paragraph" w:styleId="Tekstprzypisukocowego">
+  <w:style w:type="paragraph" w:styleId="EndnoteText">
     <w:name w:val="endnote text"/>
-    <w:basedOn w:val="Normalny"/>
-    <w:link w:val="TekstprzypisukocowegoZnak"/>
+    <w:basedOn w:val="Normal"/>
+    <w:link w:val="EndnoteTextChar"/>
     <w:uiPriority w:val="99"/>
     <w:semiHidden/>
     <w:unhideWhenUsed/>
@@ -6472,10 +7160,10 @@
       <w:szCs w:val="20"/>
     </w:rPr>
   </w:style>
-  <w:style w:type="character" w:customStyle="1" w:styleId="TekstprzypisukocowegoZnak">
-    <w:name w:val="Tekst przypisu końcowego Znak"/>
-    <w:basedOn w:val="Domylnaczcionkaakapitu"/>
-    <w:link w:val="Tekstprzypisukocowego"/>
+  <w:style w:type="character" w:customStyle="1" w:styleId="EndnoteTextChar">
+    <w:name w:val="Endnote Text Char"/>
+    <w:basedOn w:val="DefaultParagraphFont"/>
+    <w:link w:val="EndnoteText"/>
     <w:uiPriority w:val="99"/>
     <w:semiHidden/>
     <w:rsid w:val="00B05DB1"/>
@@ -6485,9 +7173,9 @@
       <w:szCs w:val="20"/>
     </w:rPr>
   </w:style>
-  <w:style w:type="character" w:styleId="Odwoanieprzypisukocowego">
+  <w:style w:type="character" w:styleId="EndnoteReference">
     <w:name w:val="endnote reference"/>
-    <w:basedOn w:val="Domylnaczcionkaakapitu"/>
+    <w:basedOn w:val="DefaultParagraphFont"/>
     <w:uiPriority w:val="99"/>
     <w:semiHidden/>
     <w:unhideWhenUsed/>
@@ -6498,13 +7186,13 @@
   </w:style>
   <w:style w:type="character" w:customStyle="1" w:styleId="ilfuvd">
     <w:name w:val="ilfuvd"/>
-    <w:basedOn w:val="Domylnaczcionkaakapitu"/>
+    <w:basedOn w:val="DefaultParagraphFont"/>
     <w:rsid w:val="001A653A"/>
   </w:style>
-  <w:style w:type="character" w:customStyle="1" w:styleId="Nagwek3Znak">
-    <w:name w:val="Nagłówek 3 Znak"/>
-    <w:basedOn w:val="Domylnaczcionkaakapitu"/>
-    <w:link w:val="Nagwek3"/>
+  <w:style w:type="character" w:customStyle="1" w:styleId="Heading3Char">
+    <w:name w:val="Heading 3 Char"/>
+    <w:basedOn w:val="DefaultParagraphFont"/>
+    <w:link w:val="Heading3"/>
     <w:uiPriority w:val="9"/>
     <w:rsid w:val="008F6CF8"/>
     <w:rPr>
@@ -6783,7 +7471,7 @@
 </file>
 
 <file path=customXml/itemProps1.xml><?xml version="1.0" encoding="utf-8"?>
-<ds:datastoreItem xmlns:ds="http://schemas.openxmlformats.org/officeDocument/2006/customXml" ds:itemID="{3020414E-7DB7-451D-A648-BE698E3B0FBF}">
+<ds:datastoreItem xmlns:ds="http://schemas.openxmlformats.org/officeDocument/2006/customXml" ds:itemID="{B8F8B331-A91B-4266-B439-8BE827B1D192}">
   <ds:schemaRefs>
     <ds:schemaRef ds:uri="http://schemas.openxmlformats.org/officeDocument/2006/bibliography"/>
   </ds:schemaRefs>

</xml_diff>

<commit_message>
Ostatni artykuł - poprawki
</commit_message>
<xml_diff>
--- a/Artykuły o liturgii do Ignisa.docx
+++ b/Artykuły o liturgii do Ignisa.docx
@@ -1,6 +1,6 @@
 
 <file path=word/document.xml><?xml version="1.0" encoding="utf-8"?>
-<w:document xmlns:wpc="http://schemas.microsoft.com/office/word/2010/wordprocessingCanvas" xmlns:cx="http://schemas.microsoft.com/office/drawing/2014/chartex" xmlns:cx1="http://schemas.microsoft.com/office/drawing/2015/9/8/chartex" xmlns:mc="http://schemas.openxmlformats.org/markup-compatibility/2006" xmlns:o="urn:schemas-microsoft-com:office:office" xmlns:r="http://schemas.openxmlformats.org/officeDocument/2006/relationships" xmlns:m="http://schemas.openxmlformats.org/officeDocument/2006/math" xmlns:v="urn:schemas-microsoft-com:vml" xmlns:wp14="http://schemas.microsoft.com/office/word/2010/wordprocessingDrawing" xmlns:wp="http://schemas.openxmlformats.org/drawingml/2006/wordprocessingDrawing" xmlns:w10="urn:schemas-microsoft-com:office:word" xmlns:w="http://schemas.openxmlformats.org/wordprocessingml/2006/main" xmlns:w14="http://schemas.microsoft.com/office/word/2010/wordml" xmlns:w15="http://schemas.microsoft.com/office/word/2012/wordml" xmlns:w16se="http://schemas.microsoft.com/office/word/2015/wordml/symex" xmlns:wpg="http://schemas.microsoft.com/office/word/2010/wordprocessingGroup" xmlns:wpi="http://schemas.microsoft.com/office/word/2010/wordprocessingInk" xmlns:wne="http://schemas.microsoft.com/office/word/2006/wordml" xmlns:wps="http://schemas.microsoft.com/office/word/2010/wordprocessingShape" mc:Ignorable="w14 w15 w16se wp14">
+<w:document xmlns:wpc="http://schemas.microsoft.com/office/word/2010/wordprocessingCanvas" xmlns:cx="http://schemas.microsoft.com/office/drawing/2014/chartex" xmlns:cx1="http://schemas.microsoft.com/office/drawing/2015/9/8/chartex" xmlns:cx2="http://schemas.microsoft.com/office/drawing/2015/10/21/chartex" xmlns:cx3="http://schemas.microsoft.com/office/drawing/2016/5/9/chartex" xmlns:cx4="http://schemas.microsoft.com/office/drawing/2016/5/10/chartex" xmlns:cx5="http://schemas.microsoft.com/office/drawing/2016/5/11/chartex" xmlns:cx6="http://schemas.microsoft.com/office/drawing/2016/5/12/chartex" xmlns:cx7="http://schemas.microsoft.com/office/drawing/2016/5/13/chartex" xmlns:cx8="http://schemas.microsoft.com/office/drawing/2016/5/14/chartex" xmlns:mc="http://schemas.openxmlformats.org/markup-compatibility/2006" xmlns:aink="http://schemas.microsoft.com/office/drawing/2016/ink" xmlns:am3d="http://schemas.microsoft.com/office/drawing/2017/model3d" xmlns:o="urn:schemas-microsoft-com:office:office" xmlns:r="http://schemas.openxmlformats.org/officeDocument/2006/relationships" xmlns:m="http://schemas.openxmlformats.org/officeDocument/2006/math" xmlns:v="urn:schemas-microsoft-com:vml" xmlns:wp14="http://schemas.microsoft.com/office/word/2010/wordprocessingDrawing" xmlns:wp="http://schemas.openxmlformats.org/drawingml/2006/wordprocessingDrawing" xmlns:w10="urn:schemas-microsoft-com:office:word" xmlns:w="http://schemas.openxmlformats.org/wordprocessingml/2006/main" xmlns:w14="http://schemas.microsoft.com/office/word/2010/wordml" xmlns:w15="http://schemas.microsoft.com/office/word/2012/wordml" xmlns:w16cid="http://schemas.microsoft.com/office/word/2016/wordml/cid" xmlns:w16se="http://schemas.microsoft.com/office/word/2015/wordml/symex" xmlns:wpg="http://schemas.microsoft.com/office/word/2010/wordprocessingGroup" xmlns:wpi="http://schemas.microsoft.com/office/word/2010/wordprocessingInk" xmlns:wne="http://schemas.microsoft.com/office/word/2006/wordml" xmlns:wps="http://schemas.microsoft.com/office/word/2010/wordprocessingShape" mc:Ignorable="w14 w15 w16se w16cid wp14">
   <w:body>
     <w:sdt>
       <w:sdtPr>
@@ -39,6 +39,7 @@
               <w:szCs w:val="72"/>
             </w:rPr>
           </w:pPr>
+          <w:proofErr w:type="spellStart"/>
           <w:r>
             <w:rPr>
               <w:rFonts w:asciiTheme="minorHAnsi" w:hAnsiTheme="minorHAnsi"/>
@@ -47,8 +48,31 @@
               <w:sz w:val="72"/>
               <w:szCs w:val="72"/>
             </w:rPr>
-            <w:t>Artykuły do IGNISa</w:t>
+            <w:t>Artykuły</w:t>
           </w:r>
+          <w:proofErr w:type="spellEnd"/>
+          <w:r>
+            <w:rPr>
+              <w:rFonts w:asciiTheme="minorHAnsi" w:hAnsiTheme="minorHAnsi"/>
+              <w:b/>
+              <w:color w:val="7030A0"/>
+              <w:sz w:val="72"/>
+              <w:szCs w:val="72"/>
+            </w:rPr>
+            <w:t xml:space="preserve"> do </w:t>
+          </w:r>
+          <w:proofErr w:type="spellStart"/>
+          <w:r>
+            <w:rPr>
+              <w:rFonts w:asciiTheme="minorHAnsi" w:hAnsiTheme="minorHAnsi"/>
+              <w:b/>
+              <w:color w:val="7030A0"/>
+              <w:sz w:val="72"/>
+              <w:szCs w:val="72"/>
+            </w:rPr>
+            <w:t>IGNISa</w:t>
+          </w:r>
+          <w:proofErr w:type="spellEnd"/>
         </w:p>
         <w:p>
           <w:pPr>
@@ -64,7 +88,7 @@
         </w:p>
         <w:p>
           <w:pPr>
-            <w:pStyle w:val="TOC1"/>
+            <w:pStyle w:val="Spistreci1"/>
             <w:tabs>
               <w:tab w:val="right" w:leader="dot" w:pos="9350"/>
             </w:tabs>
@@ -98,7 +122,7 @@
           <w:hyperlink w:anchor="_Toc6428433" w:history="1">
             <w:r>
               <w:rPr>
-                <w:rStyle w:val="Hyperlink"/>
+                <w:rStyle w:val="Hipercze"/>
                 <w:rFonts w:cs="Times New Roman"/>
                 <w:noProof/>
                 <w:lang w:val="pl-PL"/>
@@ -157,7 +181,7 @@
         </w:p>
         <w:p>
           <w:pPr>
-            <w:pStyle w:val="TOC1"/>
+            <w:pStyle w:val="Spistreci1"/>
             <w:tabs>
               <w:tab w:val="right" w:leader="dot" w:pos="9350"/>
             </w:tabs>
@@ -170,7 +194,7 @@
           <w:hyperlink w:anchor="_Toc6428434" w:history="1">
             <w:r>
               <w:rPr>
-                <w:rStyle w:val="Hyperlink"/>
+                <w:rStyle w:val="Hipercze"/>
                 <w:rFonts w:cs="Times New Roman"/>
                 <w:noProof/>
                 <w:lang w:val="pl-PL"/>
@@ -229,7 +253,7 @@
         </w:p>
         <w:p>
           <w:pPr>
-            <w:pStyle w:val="TOC1"/>
+            <w:pStyle w:val="Spistreci1"/>
             <w:tabs>
               <w:tab w:val="right" w:leader="dot" w:pos="9350"/>
             </w:tabs>
@@ -242,7 +266,7 @@
           <w:hyperlink w:anchor="_Toc6428435" w:history="1">
             <w:r>
               <w:rPr>
-                <w:rStyle w:val="Hyperlink"/>
+                <w:rStyle w:val="Hipercze"/>
                 <w:rFonts w:cs="Times New Roman"/>
                 <w:noProof/>
                 <w:lang w:val="pl-PL"/>
@@ -301,7 +325,7 @@
         </w:p>
         <w:p>
           <w:pPr>
-            <w:pStyle w:val="TOC1"/>
+            <w:pStyle w:val="Spistreci1"/>
             <w:tabs>
               <w:tab w:val="right" w:leader="dot" w:pos="9350"/>
             </w:tabs>
@@ -314,7 +338,7 @@
           <w:hyperlink w:anchor="_Toc6428436" w:history="1">
             <w:r>
               <w:rPr>
-                <w:rStyle w:val="Hyperlink"/>
+                <w:rStyle w:val="Hipercze"/>
                 <w:rFonts w:cs="Times New Roman"/>
                 <w:noProof/>
                 <w:lang w:val="pl-PL"/>
@@ -373,7 +397,7 @@
         </w:p>
         <w:p>
           <w:pPr>
-            <w:pStyle w:val="TOC1"/>
+            <w:pStyle w:val="Spistreci1"/>
             <w:tabs>
               <w:tab w:val="right" w:leader="dot" w:pos="9350"/>
             </w:tabs>
@@ -386,7 +410,7 @@
           <w:hyperlink w:anchor="_Toc6428437" w:history="1">
             <w:r>
               <w:rPr>
-                <w:rStyle w:val="Hyperlink"/>
+                <w:rStyle w:val="Hipercze"/>
                 <w:rFonts w:cs="Times New Roman"/>
                 <w:noProof/>
                 <w:lang w:val="pl-PL"/>
@@ -445,7 +469,7 @@
         </w:p>
         <w:p>
           <w:pPr>
-            <w:pStyle w:val="TOC1"/>
+            <w:pStyle w:val="Spistreci1"/>
             <w:tabs>
               <w:tab w:val="right" w:leader="dot" w:pos="9350"/>
             </w:tabs>
@@ -458,7 +482,7 @@
           <w:hyperlink w:anchor="_Toc6428438" w:history="1">
             <w:r>
               <w:rPr>
-                <w:rStyle w:val="Hyperlink"/>
+                <w:rStyle w:val="Hipercze"/>
                 <w:rFonts w:cs="Times New Roman"/>
                 <w:noProof/>
                 <w:lang w:val="pl-PL"/>
@@ -517,7 +541,7 @@
         </w:p>
         <w:p>
           <w:pPr>
-            <w:pStyle w:val="TOC1"/>
+            <w:pStyle w:val="Spistreci1"/>
             <w:tabs>
               <w:tab w:val="right" w:leader="dot" w:pos="9350"/>
             </w:tabs>
@@ -530,7 +554,7 @@
           <w:hyperlink w:anchor="_Toc6428439" w:history="1">
             <w:r>
               <w:rPr>
-                <w:rStyle w:val="Hyperlink"/>
+                <w:rStyle w:val="Hipercze"/>
                 <w:rFonts w:cs="Times New Roman"/>
                 <w:noProof/>
                 <w:lang w:val="pl-PL"/>
@@ -662,7 +686,7 @@
     </w:p>
     <w:p>
       <w:pPr>
-        <w:pStyle w:val="Heading1"/>
+        <w:pStyle w:val="Nagwek1"/>
         <w:spacing w:before="0" w:after="0" w:line="360" w:lineRule="auto"/>
         <w:jc w:val="both"/>
         <w:rPr>
@@ -715,7 +739,23 @@
           <w:rFonts w:cs="Times New Roman"/>
           <w:lang w:val="pl-PL"/>
         </w:rPr>
-        <w:t>” (KL 33). Modlitwa liturgiczna daje nam pewność, że uczestniczymy w świętych misteriach i „chodzimy w obecności Bożej” (por. Ps 116). Jest to rzecz fundamentalna, która pozwoli nam pochylić się nad tajemnicą liturgii w tym cyklu artykułów.</w:t>
+        <w:t xml:space="preserve">” (KL 33). Modlitwa liturgiczna daje nam pewność, że uczestniczymy w świętych misteriach i „chodzimy w obecności Bożej” (por. </w:t>
+      </w:r>
+      <w:proofErr w:type="spellStart"/>
+      <w:r>
+        <w:rPr>
+          <w:rFonts w:cs="Times New Roman"/>
+          <w:lang w:val="pl-PL"/>
+        </w:rPr>
+        <w:t>Ps</w:t>
+      </w:r>
+      <w:proofErr w:type="spellEnd"/>
+      <w:r>
+        <w:rPr>
+          <w:rFonts w:cs="Times New Roman"/>
+          <w:lang w:val="pl-PL"/>
+        </w:rPr>
+        <w:t xml:space="preserve"> 116). Jest to rzecz fundamentalna, która pozwoli nam pochylić się nad tajemnicą liturgii w tym cyklu artykułów.</w:t>
       </w:r>
     </w:p>
     <w:p>
@@ -948,8 +988,19 @@
           <w:shd w:val="clear" w:color="auto" w:fill="FFFF00"/>
           <w:lang w:val="pl-PL"/>
         </w:rPr>
-        <w:t>Pater noster</w:t>
-      </w:r>
+        <w:t xml:space="preserve">Pater </w:t>
+      </w:r>
+      <w:proofErr w:type="spellStart"/>
+      <w:r>
+        <w:rPr>
+          <w:rFonts w:cs="Times New Roman"/>
+          <w:i/>
+          <w:shd w:val="clear" w:color="auto" w:fill="FFFF00"/>
+          <w:lang w:val="pl-PL"/>
+        </w:rPr>
+        <w:t>noster</w:t>
+      </w:r>
+      <w:proofErr w:type="spellEnd"/>
       <w:r>
         <w:rPr>
           <w:rFonts w:cs="Times New Roman"/>
@@ -969,7 +1020,7 @@
     </w:p>
     <w:p>
       <w:pPr>
-        <w:pStyle w:val="Heading1"/>
+        <w:pStyle w:val="Nagwek1"/>
         <w:spacing w:before="0" w:after="0" w:line="360" w:lineRule="auto"/>
         <w:jc w:val="both"/>
         <w:rPr>
@@ -1035,7 +1086,23 @@
           <w:rFonts w:cs="Times New Roman"/>
           <w:lang w:val="pl-PL"/>
         </w:rPr>
-        <w:t xml:space="preserve">Na ołtarzu albo obok powinny znajdować się dwa, cztery lub sześć, a podczas Mszy celebrowanej przez biskupa siedem świeczników (por. OWMR 117), których liczbę, w liturgii przedsoborowej, zapalano zależnie od rangi święta. </w:t>
+        <w:t xml:space="preserve">Na ołtarzu albo obok powinny znajdować się dwa, cztery lub sześć, a podczas Mszy celebrowanej przez biskupa siedem świeczników (por. OWMR 117), których liczbę, w liturgii </w:t>
+      </w:r>
+      <w:proofErr w:type="spellStart"/>
+      <w:r>
+        <w:rPr>
+          <w:rFonts w:cs="Times New Roman"/>
+          <w:lang w:val="pl-PL"/>
+        </w:rPr>
+        <w:t>przedsoborowej</w:t>
+      </w:r>
+      <w:proofErr w:type="spellEnd"/>
+      <w:r>
+        <w:rPr>
+          <w:rFonts w:cs="Times New Roman"/>
+          <w:lang w:val="pl-PL"/>
+        </w:rPr>
+        <w:t xml:space="preserve">, zapalano zależnie od rangi święta. </w:t>
       </w:r>
     </w:p>
     <w:p>
@@ -1183,6 +1250,7 @@
         </w:rPr>
         <w:t xml:space="preserve">Postawa klęcząca wyraża uniżenie, skruchę i pokorę. Przyjmujemy ją dwa razy, w momencie ukazania nam Ciała i Krwi Chrystusa, czyli na przeistoczeniu i po </w:t>
       </w:r>
+      <w:proofErr w:type="spellStart"/>
       <w:r>
         <w:rPr>
           <w:rFonts w:cs="Times New Roman"/>
@@ -1190,7 +1258,17 @@
           <w:highlight w:val="yellow"/>
           <w:lang w:val="pl-PL"/>
         </w:rPr>
-        <w:t>Agnus dei</w:t>
+        <w:t>Agnus</w:t>
+      </w:r>
+      <w:proofErr w:type="spellEnd"/>
+      <w:r>
+        <w:rPr>
+          <w:rFonts w:cs="Times New Roman"/>
+          <w:i/>
+          <w:highlight w:val="yellow"/>
+          <w:lang w:val="pl-PL"/>
+        </w:rPr>
+        <w:t xml:space="preserve"> dei</w:t>
       </w:r>
       <w:r>
         <w:rPr>
@@ -1491,7 +1569,7 @@
     </w:p>
     <w:p>
       <w:pPr>
-        <w:pStyle w:val="Heading1"/>
+        <w:pStyle w:val="Nagwek1"/>
         <w:spacing w:before="0" w:after="0" w:line="360" w:lineRule="auto"/>
         <w:jc w:val="both"/>
         <w:rPr>
@@ -1690,7 +1768,39 @@
           <w:rFonts w:cs="Times New Roman"/>
           <w:lang w:val="pl-PL"/>
         </w:rPr>
-        <w:t>moment naszego publicznego przyznania się do grzechów. Kolejnym wyrazem naszej skruchy jest wyznanie winy, połączone z trzykrotnym uderzeniem się w piersi. Gest ten jest interpretowany w kluczu dwóch fragmentów z Pisma świętego. Mówią one o przemianie serca kamiennego na serce z ciała (por. Ez 36, 26) oraz zaproszeniu Jezusa do swojego wnętrza (por. Ap 4, 20). Spowiedź powszechna kończy się prośbą o wstawiennictwo</w:t>
+        <w:t xml:space="preserve">moment naszego publicznego przyznania się do grzechów. Kolejnym wyrazem naszej skruchy jest wyznanie winy, połączone z trzykrotnym uderzeniem się w piersi. Gest ten jest interpretowany w kluczu dwóch fragmentów z Pisma świętego. Mówią one o przemianie serca kamiennego na serce z ciała (por. </w:t>
+      </w:r>
+      <w:proofErr w:type="spellStart"/>
+      <w:r>
+        <w:rPr>
+          <w:rFonts w:cs="Times New Roman"/>
+          <w:lang w:val="pl-PL"/>
+        </w:rPr>
+        <w:t>Ez</w:t>
+      </w:r>
+      <w:proofErr w:type="spellEnd"/>
+      <w:r>
+        <w:rPr>
+          <w:rFonts w:cs="Times New Roman"/>
+          <w:lang w:val="pl-PL"/>
+        </w:rPr>
+        <w:t xml:space="preserve"> 36, 26) oraz zaproszeniu Jezusa do swojego wnętrza (por. </w:t>
+      </w:r>
+      <w:proofErr w:type="spellStart"/>
+      <w:r>
+        <w:rPr>
+          <w:rFonts w:cs="Times New Roman"/>
+          <w:lang w:val="pl-PL"/>
+        </w:rPr>
+        <w:t>Ap</w:t>
+      </w:r>
+      <w:proofErr w:type="spellEnd"/>
+      <w:r>
+        <w:rPr>
+          <w:rFonts w:cs="Times New Roman"/>
+          <w:lang w:val="pl-PL"/>
+        </w:rPr>
+        <w:t xml:space="preserve"> 4, 20). Spowiedź powszechna kończy się prośbą o wstawiennictwo</w:t>
       </w:r>
       <w:r>
         <w:rPr>
@@ -1798,14 +1908,30 @@
           <w:rFonts w:cs="Times New Roman"/>
           <w:lang w:val="pl-PL"/>
         </w:rPr>
-        <w:t>Czwartą formą aktu pokuty jest a</w:t>
-      </w:r>
-      <w:r>
-        <w:rPr>
-          <w:rFonts w:cs="Times New Roman"/>
-          <w:lang w:val="pl-PL"/>
-        </w:rPr>
-        <w:t>spersja, czyli pokropienie wiernych wodą święconą. Może</w:t>
+        <w:t xml:space="preserve">Czwartą formą aktu pokuty jest </w:t>
+      </w:r>
+      <w:proofErr w:type="spellStart"/>
+      <w:r>
+        <w:rPr>
+          <w:rFonts w:cs="Times New Roman"/>
+          <w:lang w:val="pl-PL"/>
+        </w:rPr>
+        <w:t>a</w:t>
+      </w:r>
+      <w:r>
+        <w:rPr>
+          <w:rFonts w:cs="Times New Roman"/>
+          <w:lang w:val="pl-PL"/>
+        </w:rPr>
+        <w:t>spersja</w:t>
+      </w:r>
+      <w:proofErr w:type="spellEnd"/>
+      <w:r>
+        <w:rPr>
+          <w:rFonts w:cs="Times New Roman"/>
+          <w:lang w:val="pl-PL"/>
+        </w:rPr>
+        <w:t>, czyli pokropienie wiernych wodą święconą. Może</w:t>
       </w:r>
       <w:r>
         <w:rPr>
@@ -1908,8 +2034,19 @@
           <w:highlight w:val="yellow"/>
           <w:lang w:val="pl-PL"/>
         </w:rPr>
-        <w:t>Kyrie eleison</w:t>
-      </w:r>
+        <w:t xml:space="preserve">Kyrie </w:t>
+      </w:r>
+      <w:proofErr w:type="spellStart"/>
+      <w:r>
+        <w:rPr>
+          <w:rFonts w:cs="Times New Roman"/>
+          <w:i/>
+          <w:highlight w:val="yellow"/>
+          <w:lang w:val="pl-PL"/>
+        </w:rPr>
+        <w:t>eleison</w:t>
+      </w:r>
+      <w:proofErr w:type="spellEnd"/>
       <w:r>
         <w:rPr>
           <w:rFonts w:cs="Times New Roman"/>
@@ -2075,7 +2212,23 @@
           <w:rFonts w:cs="Times New Roman"/>
           <w:lang w:val="pl-PL"/>
         </w:rPr>
-        <w:t>, którzy obwieścili światu narodzenie w ciele Pana Jezusa (por. Łk 2, 14). To wezwanie, po uprzednim wyznaniu grzechów, zaprasza nas do radości Kościoła chwalebnego. Chrystus już jest wśród nas (por. OWMR 27), jest zawsze obecny w</w:t>
+        <w:t xml:space="preserve">, którzy obwieścili światu narodzenie w ciele Pana Jezusa (por. </w:t>
+      </w:r>
+      <w:proofErr w:type="spellStart"/>
+      <w:r>
+        <w:rPr>
+          <w:rFonts w:cs="Times New Roman"/>
+          <w:lang w:val="pl-PL"/>
+        </w:rPr>
+        <w:t>Łk</w:t>
+      </w:r>
+      <w:proofErr w:type="spellEnd"/>
+      <w:r>
+        <w:rPr>
+          <w:rFonts w:cs="Times New Roman"/>
+          <w:lang w:val="pl-PL"/>
+        </w:rPr>
+        <w:t xml:space="preserve"> 2, 14). To wezwanie, po uprzednim wyznaniu grzechów, zaprasza nas do radości Kościoła chwalebnego. Chrystus już jest wśród nas (por. OWMR 27), jest zawsze obecny w</w:t>
       </w:r>
       <w:r>
         <w:rPr>
@@ -2454,7 +2607,7 @@
       <w:hyperlink r:id="rId7" w:history="1">
         <w:r>
           <w:rPr>
-            <w:rStyle w:val="Hyperlink"/>
+            <w:rStyle w:val="Hipercze"/>
             <w:rFonts w:cs="Times New Roman"/>
             <w:lang w:val="pl-PL"/>
           </w:rPr>
@@ -2580,7 +2733,7 @@
       <w:hyperlink r:id="rId8" w:history="1">
         <w:r>
           <w:rPr>
-            <w:rStyle w:val="Hyperlink"/>
+            <w:rStyle w:val="Hipercze"/>
             <w:rFonts w:cs="Times New Roman"/>
             <w:lang w:val="pl-PL"/>
           </w:rPr>
@@ -2600,7 +2753,7 @@
       <w:hyperlink r:id="rId9" w:history="1">
         <w:r>
           <w:rPr>
-            <w:rStyle w:val="Hyperlink"/>
+            <w:rStyle w:val="Hipercze"/>
             <w:rFonts w:cs="Times New Roman"/>
             <w:lang w:val="pl-PL"/>
           </w:rPr>
@@ -2740,7 +2893,7 @@
     </w:p>
     <w:p>
       <w:pPr>
-        <w:pStyle w:val="Heading1"/>
+        <w:pStyle w:val="Nagwek1"/>
         <w:spacing w:before="0" w:after="0" w:line="360" w:lineRule="auto"/>
         <w:jc w:val="both"/>
         <w:rPr>
@@ -2806,7 +2959,21 @@
         <w:rPr>
           <w:lang w:val="pl-PL"/>
         </w:rPr>
-        <w:t xml:space="preserve">Posoborowa liturgia ma stały układ. Pierwsze czytanie opisuje historię zbawienia i pochodzi ze Starego Testamentu, a w okresie wielkanocnym z księgi Dziejów Apostolskich. Po nim następuje psalm responsoryjny, </w:t>
+        <w:t xml:space="preserve">Posoborowa liturgia ma stały układ. Pierwsze czytanie opisuje historię zbawienia i pochodzi ze Starego Testamentu, a w okresie wielkanocnym z księgi Dziejów Apostolskich. Po nim następuje psalm </w:t>
+      </w:r>
+      <w:proofErr w:type="spellStart"/>
+      <w:r>
+        <w:rPr>
+          <w:lang w:val="pl-PL"/>
+        </w:rPr>
+        <w:t>responsoryjny</w:t>
+      </w:r>
+      <w:proofErr w:type="spellEnd"/>
+      <w:r>
+        <w:rPr>
+          <w:lang w:val="pl-PL"/>
+        </w:rPr>
+        <w:t xml:space="preserve">, </w:t>
       </w:r>
       <w:r>
         <w:rPr>
@@ -2911,7 +3078,21 @@
         <w:rPr>
           <w:lang w:val="pl-PL"/>
         </w:rPr>
-        <w:t xml:space="preserve">t i uroczystości. Dni powszednie natomiast dzielą się na rok I i II. </w:t>
+        <w:t xml:space="preserve">t i uroczystości. Dni powszednie natomiast dzielą się na rok I </w:t>
+      </w:r>
+      <w:proofErr w:type="spellStart"/>
+      <w:r>
+        <w:rPr>
+          <w:lang w:val="pl-PL"/>
+        </w:rPr>
+        <w:t>i</w:t>
+      </w:r>
+      <w:proofErr w:type="spellEnd"/>
+      <w:r>
+        <w:rPr>
+          <w:lang w:val="pl-PL"/>
+        </w:rPr>
+        <w:t xml:space="preserve"> II. </w:t>
       </w:r>
       <w:r>
         <w:rPr>
@@ -2960,7 +3141,21 @@
         <w:rPr>
           <w:lang w:val="pl-PL"/>
         </w:rPr>
-        <w:t xml:space="preserve">Pierwsze czytanie (Pwt 26, 4-10) opisuje </w:t>
+        <w:t>Pierwsze czytanie (</w:t>
+      </w:r>
+      <w:proofErr w:type="spellStart"/>
+      <w:r>
+        <w:rPr>
+          <w:lang w:val="pl-PL"/>
+        </w:rPr>
+        <w:t>Pwt</w:t>
+      </w:r>
+      <w:proofErr w:type="spellEnd"/>
+      <w:r>
+        <w:rPr>
+          <w:lang w:val="pl-PL"/>
+        </w:rPr>
+        <w:t xml:space="preserve"> 26, 4-10) opisuje </w:t>
       </w:r>
       <w:r>
         <w:rPr>
@@ -2987,7 +3182,35 @@
         <w:rPr>
           <w:lang w:val="pl-PL"/>
         </w:rPr>
-        <w:t>Psalm responsoryjny (Ps 91) wychwala Boga za jego opiekę nad tymi, którzy się do Niego uciekają. Refren stanowi prośbę, którą można włożyć zarówno w usta kapłana z Księgi Powtórzonego Prawa</w:t>
+        <w:t xml:space="preserve">Psalm </w:t>
+      </w:r>
+      <w:proofErr w:type="spellStart"/>
+      <w:r>
+        <w:rPr>
+          <w:lang w:val="pl-PL"/>
+        </w:rPr>
+        <w:t>responsoryjny</w:t>
+      </w:r>
+      <w:proofErr w:type="spellEnd"/>
+      <w:r>
+        <w:rPr>
+          <w:lang w:val="pl-PL"/>
+        </w:rPr>
+        <w:t xml:space="preserve"> (</w:t>
+      </w:r>
+      <w:proofErr w:type="spellStart"/>
+      <w:r>
+        <w:rPr>
+          <w:lang w:val="pl-PL"/>
+        </w:rPr>
+        <w:t>Ps</w:t>
+      </w:r>
+      <w:proofErr w:type="spellEnd"/>
+      <w:r>
+        <w:rPr>
+          <w:lang w:val="pl-PL"/>
+        </w:rPr>
+        <w:t xml:space="preserve"> 91) wychwala Boga za jego opiekę nad tymi, którzy się do Niego uciekają. Refren stanowi prośbę, którą można włożyć zarówno w usta kapłana z Księgi Powtórzonego Prawa</w:t>
       </w:r>
       <w:r>
         <w:rPr>
@@ -3015,7 +3238,21 @@
           <w:lang w:val="pl-PL"/>
         </w:rPr>
         <w:lastRenderedPageBreak/>
-        <w:t>W drugim czytaniu (Rz 10, 8-13) święty Paweł pisze o obietnicach związanych z życiem według zasad Bożych. Jeśli będziemy</w:t>
+        <w:t>W drugim czytaniu (</w:t>
+      </w:r>
+      <w:proofErr w:type="spellStart"/>
+      <w:r>
+        <w:rPr>
+          <w:lang w:val="pl-PL"/>
+        </w:rPr>
+        <w:t>Rz</w:t>
+      </w:r>
+      <w:proofErr w:type="spellEnd"/>
+      <w:r>
+        <w:rPr>
+          <w:lang w:val="pl-PL"/>
+        </w:rPr>
+        <w:t xml:space="preserve"> 10, 8-13) święty Paweł pisze o obietnicach związanych z życiem według zasad Bożych. Jeśli będziemy</w:t>
       </w:r>
       <w:r>
         <w:rPr>
@@ -3084,7 +3321,21 @@
         <w:rPr>
           <w:lang w:val="pl-PL"/>
         </w:rPr>
-        <w:t xml:space="preserve">Ewangelia w pierwszą niedzielę Wielkiego Postu przedstawia scenę kuszenia Pana Jezusa na pustyni. W roku C odczytujemy słowa zapisane przez świętego Łukasza (Łk 4, 1-13). Dialog między Szatanem a Chrystusem nakazuje nam spojrzeć na poprzednie fragmenty z innej perspektywy. Pierwsza próba dotyczy pożywienia, o którym była mowa w pierwszym czytaniu. Zbawiciel zaznacza, że życie ludzkie nie kończy się na zaspokajaniu potrzeb ciała. </w:t>
+        <w:t>Ewangelia w pierwszą niedzielę Wielkiego Postu przedstawia scenę kuszenia Pana Jezusa na pustyni. W roku C odczytujemy słowa zapisane przez świętego Łukasza (</w:t>
+      </w:r>
+      <w:proofErr w:type="spellStart"/>
+      <w:r>
+        <w:rPr>
+          <w:lang w:val="pl-PL"/>
+        </w:rPr>
+        <w:t>Łk</w:t>
+      </w:r>
+      <w:proofErr w:type="spellEnd"/>
+      <w:r>
+        <w:rPr>
+          <w:lang w:val="pl-PL"/>
+        </w:rPr>
+        <w:t xml:space="preserve"> 4, 1-13). Dialog między Szatanem a Chrystusem nakazuje nam spojrzeć na poprzednie fragmenty z innej perspektywy. Pierwsza próba dotyczy pożywienia, o którym była mowa w pierwszym czytaniu. Zbawiciel zaznacza, że życie ludzkie nie kończy się na zaspokajaniu potrzeb ciała. </w:t>
       </w:r>
       <w:r>
         <w:rPr>
@@ -3135,7 +3386,21 @@
         <w:rPr>
           <w:lang w:val="pl-PL"/>
         </w:rPr>
-        <w:t>” (Łk 4, 6-7)</w:t>
+        <w:t>” (</w:t>
+      </w:r>
+      <w:proofErr w:type="spellStart"/>
+      <w:r>
+        <w:rPr>
+          <w:lang w:val="pl-PL"/>
+        </w:rPr>
+        <w:t>Łk</w:t>
+      </w:r>
+      <w:proofErr w:type="spellEnd"/>
+      <w:r>
+        <w:rPr>
+          <w:lang w:val="pl-PL"/>
+        </w:rPr>
+        <w:t xml:space="preserve"> 4, 6-7)</w:t>
       </w:r>
       <w:r>
         <w:rPr>
@@ -3339,7 +3604,7 @@
     </w:p>
     <w:p>
       <w:pPr>
-        <w:pStyle w:val="Heading1"/>
+        <w:pStyle w:val="Nagwek1"/>
         <w:spacing w:before="0" w:after="0" w:line="360" w:lineRule="auto"/>
         <w:jc w:val="both"/>
         <w:rPr>
@@ -3938,7 +4203,7 @@
     </w:p>
     <w:p>
       <w:pPr>
-        <w:pStyle w:val="Heading1"/>
+        <w:pStyle w:val="Nagwek1"/>
         <w:spacing w:before="0" w:after="0" w:line="360" w:lineRule="auto"/>
         <w:jc w:val="both"/>
         <w:rPr>
@@ -4053,7 +4318,21 @@
         <w:rPr>
           <w:lang w:val="pl-PL"/>
         </w:rPr>
-        <w:t xml:space="preserve">łac. praefatio </w:t>
+        <w:t xml:space="preserve">łac. </w:t>
+      </w:r>
+      <w:proofErr w:type="spellStart"/>
+      <w:r>
+        <w:rPr>
+          <w:lang w:val="pl-PL"/>
+        </w:rPr>
+        <w:t>praefatio</w:t>
+      </w:r>
+      <w:proofErr w:type="spellEnd"/>
+      <w:r>
+        <w:rPr>
+          <w:lang w:val="pl-PL"/>
+        </w:rPr>
+        <w:t xml:space="preserve"> </w:t>
       </w:r>
       <w:r>
         <w:rPr>
@@ -4217,6 +4496,7 @@
         </w:rPr>
         <w:t xml:space="preserve"> (MR 59*). Trzecia część prefacji kieruje nasze myśli ku Kościołowi uwielbionemu i kończy się śpiewem </w:t>
       </w:r>
+      <w:proofErr w:type="spellStart"/>
       <w:r>
         <w:rPr>
           <w:i/>
@@ -4225,6 +4505,7 @@
         </w:rPr>
         <w:t>Sanctus</w:t>
       </w:r>
+      <w:proofErr w:type="spellEnd"/>
       <w:r>
         <w:rPr>
           <w:lang w:val="pl-PL"/>
@@ -4271,6 +4552,7 @@
         </w:rPr>
         <w:t xml:space="preserve">Aklamacja </w:t>
       </w:r>
+      <w:proofErr w:type="spellStart"/>
       <w:r>
         <w:rPr>
           <w:i/>
@@ -4279,6 +4561,7 @@
         </w:rPr>
         <w:t>Sanctus</w:t>
       </w:r>
+      <w:proofErr w:type="spellEnd"/>
       <w:r>
         <w:rPr>
           <w:lang w:val="pl-PL"/>
@@ -4346,6 +4629,7 @@
         </w:rPr>
         <w:t xml:space="preserve">obecność. </w:t>
       </w:r>
+      <w:proofErr w:type="spellStart"/>
       <w:r>
         <w:rPr>
           <w:i/>
@@ -4354,6 +4638,7 @@
         </w:rPr>
         <w:t>Sanctus</w:t>
       </w:r>
+      <w:proofErr w:type="spellEnd"/>
       <w:r>
         <w:rPr>
           <w:lang w:val="pl-PL"/>
@@ -4490,6 +4775,7 @@
         </w:rPr>
         <w:t xml:space="preserve">terminów określających czas. Są to </w:t>
       </w:r>
+      <w:proofErr w:type="spellStart"/>
       <w:r>
         <w:rPr>
           <w:i/>
@@ -4498,12 +4784,14 @@
         </w:rPr>
         <w:t>chronos</w:t>
       </w:r>
+      <w:proofErr w:type="spellEnd"/>
       <w:r>
         <w:rPr>
           <w:lang w:val="pl-PL"/>
         </w:rPr>
         <w:t xml:space="preserve"> i </w:t>
       </w:r>
+      <w:proofErr w:type="spellStart"/>
       <w:r>
         <w:rPr>
           <w:i/>
@@ -4512,6 +4800,7 @@
         </w:rPr>
         <w:t>kairos</w:t>
       </w:r>
+      <w:proofErr w:type="spellEnd"/>
       <w:r>
         <w:rPr>
           <w:lang w:val="pl-PL"/>
@@ -4524,6 +4813,7 @@
         </w:rPr>
         <w:t xml:space="preserve"> Słowo </w:t>
       </w:r>
+      <w:proofErr w:type="spellStart"/>
       <w:r>
         <w:rPr>
           <w:i/>
@@ -4532,12 +4822,14 @@
         </w:rPr>
         <w:t>chronos</w:t>
       </w:r>
+      <w:proofErr w:type="spellEnd"/>
       <w:r>
         <w:rPr>
           <w:lang w:val="pl-PL"/>
         </w:rPr>
         <w:t xml:space="preserve"> oznacza czas codzienny, chronologiczny. Z tego znaczenia korzystamy opisując przeszłe wydarzenia i planując wakacje. Słowo </w:t>
       </w:r>
+      <w:proofErr w:type="spellStart"/>
       <w:r>
         <w:rPr>
           <w:i/>
@@ -4546,6 +4838,7 @@
         </w:rPr>
         <w:t>kairos</w:t>
       </w:r>
+      <w:proofErr w:type="spellEnd"/>
       <w:r>
         <w:rPr>
           <w:lang w:val="pl-PL"/>
@@ -4570,11 +4863,19 @@
         </w:rPr>
         <w:t xml:space="preserve">por. </w:t>
       </w:r>
-      <w:r>
-        <w:rPr>
-          <w:lang w:val="pl-PL"/>
-        </w:rPr>
-        <w:t>Hbr 10, 12). Nasza obecność na Eucharystii pozwala nam czerpać z wydarzeń w Wieczerniku, na Golgocie oraz daje przedsmak przyszłego życia w Królestwie Niebieskim. To tak</w:t>
+      <w:proofErr w:type="spellStart"/>
+      <w:r>
+        <w:rPr>
+          <w:lang w:val="pl-PL"/>
+        </w:rPr>
+        <w:t>Hbr</w:t>
+      </w:r>
+      <w:proofErr w:type="spellEnd"/>
+      <w:r>
+        <w:rPr>
+          <w:lang w:val="pl-PL"/>
+        </w:rPr>
+        <w:t xml:space="preserve"> 10, 12). Nasza obecność na Eucharystii pozwala nam czerpać z wydarzeń w Wieczerniku, na Golgocie oraz daje przedsmak przyszłego życia w Królestwie Niebieskim. To tak</w:t>
       </w:r>
       <w:r>
         <w:rPr>
@@ -4633,6 +4934,7 @@
         </w:rPr>
         <w:t xml:space="preserve">. Po nim następuje </w:t>
       </w:r>
+      <w:proofErr w:type="spellStart"/>
       <w:r>
         <w:rPr>
           <w:i/>
@@ -4641,6 +4943,7 @@
         </w:rPr>
         <w:t>epikleza</w:t>
       </w:r>
+      <w:proofErr w:type="spellEnd"/>
       <w:r>
         <w:rPr>
           <w:lang w:val="pl-PL"/>
@@ -4651,7 +4954,21 @@
         <w:rPr>
           <w:lang w:val="pl-PL"/>
         </w:rPr>
-        <w:t>gr. epiklesis – wzywanie</w:t>
+        <w:t xml:space="preserve">gr. </w:t>
+      </w:r>
+      <w:proofErr w:type="spellStart"/>
+      <w:r>
+        <w:rPr>
+          <w:lang w:val="pl-PL"/>
+        </w:rPr>
+        <w:t>epiklesis</w:t>
+      </w:r>
+      <w:proofErr w:type="spellEnd"/>
+      <w:r>
+        <w:rPr>
+          <w:lang w:val="pl-PL"/>
+        </w:rPr>
+        <w:t xml:space="preserve"> – wzywanie</w:t>
       </w:r>
       <w:r>
         <w:rPr>
@@ -4671,6 +4988,7 @@
         </w:rPr>
         <w:t xml:space="preserve">oży klęka. W Kościele prawosławnym </w:t>
       </w:r>
+      <w:proofErr w:type="spellStart"/>
       <w:r>
         <w:rPr>
           <w:i/>
@@ -4679,6 +4997,7 @@
         </w:rPr>
         <w:t>epikleza</w:t>
       </w:r>
+      <w:proofErr w:type="spellEnd"/>
       <w:r>
         <w:rPr>
           <w:lang w:val="pl-PL"/>
@@ -4729,20 +5048,37 @@
         </w:rPr>
         <w:t xml:space="preserve"> nie są już chlebem i winem. Ten moment Mszy nazywamy </w:t>
       </w:r>
+      <w:proofErr w:type="spellStart"/>
       <w:r>
         <w:rPr>
           <w:lang w:val="pl-PL"/>
         </w:rPr>
         <w:lastRenderedPageBreak/>
-        <w:t>transsubstantacją (</w:t>
+        <w:t>transsubstantacją</w:t>
+      </w:r>
+      <w:proofErr w:type="spellEnd"/>
+      <w:r>
+        <w:rPr>
+          <w:lang w:val="pl-PL"/>
+        </w:rPr>
+        <w:t xml:space="preserve"> (</w:t>
       </w:r>
       <w:r>
         <w:rPr>
           <w:rStyle w:val="ilfuvd"/>
           <w:lang w:val="pl-PL"/>
         </w:rPr>
-        <w:t>łac. transsubstantiatio</w:t>
-      </w:r>
+        <w:t xml:space="preserve">łac. </w:t>
+      </w:r>
+      <w:proofErr w:type="spellStart"/>
+      <w:r>
+        <w:rPr>
+          <w:rStyle w:val="ilfuvd"/>
+          <w:lang w:val="pl-PL"/>
+        </w:rPr>
+        <w:t>transsubstantiatio</w:t>
+      </w:r>
+      <w:proofErr w:type="spellEnd"/>
       <w:r>
         <w:rPr>
           <w:lang w:val="pl-PL"/>
@@ -4969,7 +5305,21 @@
         <w:rPr>
           <w:lang w:val="pl-PL"/>
         </w:rPr>
-        <w:t>gr. anamnesis – przypominanie</w:t>
+        <w:t xml:space="preserve">gr. </w:t>
+      </w:r>
+      <w:proofErr w:type="spellStart"/>
+      <w:r>
+        <w:rPr>
+          <w:lang w:val="pl-PL"/>
+        </w:rPr>
+        <w:t>anamnesis</w:t>
+      </w:r>
+      <w:proofErr w:type="spellEnd"/>
+      <w:r>
+        <w:rPr>
+          <w:lang w:val="pl-PL"/>
+        </w:rPr>
+        <w:t xml:space="preserve"> – przypominanie</w:t>
       </w:r>
       <w:r>
         <w:rPr>
@@ -5069,6 +5419,7 @@
         </w:rPr>
         <w:t xml:space="preserve">ożej łasce ma miejsce kolejna </w:t>
       </w:r>
+      <w:proofErr w:type="spellStart"/>
       <w:r>
         <w:rPr>
           <w:i/>
@@ -5077,6 +5428,7 @@
         </w:rPr>
         <w:t>epikleza</w:t>
       </w:r>
+      <w:proofErr w:type="spellEnd"/>
       <w:r>
         <w:rPr>
           <w:lang w:val="pl-PL"/>
@@ -5222,11 +5574,19 @@
         </w:rPr>
         <w:t xml:space="preserve">gr. </w:t>
       </w:r>
-      <w:r>
-        <w:rPr>
-          <w:lang w:val="pl-PL"/>
-        </w:rPr>
-        <w:t xml:space="preserve">doxa – chwała, logos – słowo). Jest to kulminacyjny moment, w którym Bogu </w:t>
+      <w:proofErr w:type="spellStart"/>
+      <w:r>
+        <w:rPr>
+          <w:lang w:val="pl-PL"/>
+        </w:rPr>
+        <w:t>doxa</w:t>
+      </w:r>
+      <w:proofErr w:type="spellEnd"/>
+      <w:r>
+        <w:rPr>
+          <w:lang w:val="pl-PL"/>
+        </w:rPr>
+        <w:t xml:space="preserve"> – chwała, logos – słowo). Jest to kulminacyjny moment, w którym Bogu </w:t>
       </w:r>
       <w:r>
         <w:rPr>
@@ -5306,7 +5666,7 @@
     </w:p>
     <w:p>
       <w:pPr>
-        <w:pStyle w:val="Heading1"/>
+        <w:pStyle w:val="Nagwek1"/>
         <w:spacing w:before="0" w:after="0" w:line="360" w:lineRule="auto"/>
         <w:jc w:val="both"/>
         <w:rPr>
@@ -5351,13 +5711,33 @@
         <w:rPr>
           <w:lang w:val="pl-PL"/>
         </w:rPr>
-        <w:t xml:space="preserve">Liturgia Słowa miała na celu przedstawić nam Chrystusa i przygotować nas na Jego </w:t>
-      </w:r>
-      <w:r>
-        <w:rPr>
-          <w:lang w:val="pl-PL"/>
-        </w:rPr>
-        <w:t>spotkanie, które dokonało się podczas Liturgii Eucharystycznej.</w:t>
+        <w:t xml:space="preserve">Liturgia Słowa miała na celu przedstawić nam Chrystusa i przygotować nas na </w:t>
+      </w:r>
+      <w:commentRangeStart w:id="7"/>
+      <w:r>
+        <w:rPr>
+          <w:lang w:val="pl-PL"/>
+        </w:rPr>
+        <w:t xml:space="preserve">Jego </w:t>
+      </w:r>
+      <w:r>
+        <w:rPr>
+          <w:lang w:val="pl-PL"/>
+        </w:rPr>
+        <w:t xml:space="preserve">spotkanie, </w:t>
+      </w:r>
+      <w:commentRangeEnd w:id="7"/>
+      <w:r>
+        <w:rPr>
+          <w:rStyle w:val="Odwoaniedokomentarza"/>
+        </w:rPr>
+        <w:commentReference w:id="7"/>
+      </w:r>
+      <w:r>
+        <w:rPr>
+          <w:lang w:val="pl-PL"/>
+        </w:rPr>
+        <w:t>które dokonało się podczas Liturgii Eucharystycznej.</w:t>
       </w:r>
       <w:r>
         <w:rPr>
@@ -5381,7 +5761,27 @@
         <w:rPr>
           <w:lang w:val="pl-PL"/>
         </w:rPr>
-        <w:t>jawił się w Swoim Ciele i Krwi.</w:t>
+        <w:t xml:space="preserve">jawił się w Swoim Ciele i </w:t>
+      </w:r>
+      <w:commentRangeStart w:id="8"/>
+      <w:r>
+        <w:rPr>
+          <w:lang w:val="pl-PL"/>
+        </w:rPr>
+        <w:t>Krwi</w:t>
+      </w:r>
+      <w:commentRangeEnd w:id="8"/>
+      <w:r>
+        <w:rPr>
+          <w:rStyle w:val="Odwoaniedokomentarza"/>
+        </w:rPr>
+        <w:commentReference w:id="8"/>
+      </w:r>
+      <w:r>
+        <w:rPr>
+          <w:lang w:val="pl-PL"/>
+        </w:rPr>
+        <w:t>.</w:t>
       </w:r>
     </w:p>
     <w:p>
@@ -5398,11 +5798,25 @@
         </w:rPr>
         <w:t xml:space="preserve">Pierwszym </w:t>
       </w:r>
-      <w:r>
-        <w:rPr>
-          <w:lang w:val="pl-PL"/>
-        </w:rPr>
-        <w:t xml:space="preserve">elementem jest wspólna modlitwa </w:t>
+      <w:commentRangeStart w:id="9"/>
+      <w:r>
+        <w:rPr>
+          <w:lang w:val="pl-PL"/>
+        </w:rPr>
+        <w:t>elementem</w:t>
+      </w:r>
+      <w:commentRangeEnd w:id="9"/>
+      <w:r>
+        <w:rPr>
+          <w:rStyle w:val="Odwoaniedokomentarza"/>
+        </w:rPr>
+        <w:commentReference w:id="9"/>
+      </w:r>
+      <w:r>
+        <w:rPr>
+          <w:lang w:val="pl-PL"/>
+        </w:rPr>
+        <w:t xml:space="preserve"> jest wspólna modlitwa </w:t>
       </w:r>
       <w:r>
         <w:rPr>
@@ -5410,32 +5824,88 @@
           <w:highlight w:val="yellow"/>
           <w:lang w:val="pl-PL"/>
         </w:rPr>
-        <w:t>Pater noster</w:t>
-      </w:r>
-      <w:r>
-        <w:rPr>
-          <w:lang w:val="pl-PL"/>
-        </w:rPr>
-        <w:t>. Spełniamy tym samym polecenie Jezusa oraz wchodzimy z naszym Zbawicielem w wyjątkową zażyłość prosząc Boga Ojca słowami Jego Syna.</w:t>
-      </w:r>
-      <w:r>
-        <w:rPr>
-          <w:lang w:val="pl-PL"/>
-        </w:rPr>
-        <w:t xml:space="preserve"> </w:t>
-      </w:r>
-      <w:r>
-        <w:rPr>
-          <w:lang w:val="pl-PL"/>
-        </w:rPr>
-        <w:t xml:space="preserve">Kapłan podczas </w:t>
-      </w:r>
+        <w:t xml:space="preserve">Pater </w:t>
+      </w:r>
+      <w:proofErr w:type="spellStart"/>
       <w:r>
         <w:rPr>
           <w:i/>
           <w:highlight w:val="yellow"/>
           <w:lang w:val="pl-PL"/>
         </w:rPr>
+        <w:t>noster</w:t>
+      </w:r>
+      <w:proofErr w:type="spellEnd"/>
+      <w:r>
+        <w:rPr>
+          <w:lang w:val="pl-PL"/>
+        </w:rPr>
+        <w:t xml:space="preserve">. </w:t>
+      </w:r>
+      <w:commentRangeStart w:id="10"/>
+      <w:r>
+        <w:rPr>
+          <w:lang w:val="pl-PL"/>
+        </w:rPr>
+        <w:t xml:space="preserve">Spełniamy tym samym polecenie </w:t>
+      </w:r>
+      <w:commentRangeEnd w:id="10"/>
+      <w:r>
+        <w:rPr>
+          <w:rStyle w:val="Odwoaniedokomentarza"/>
+        </w:rPr>
+        <w:commentReference w:id="10"/>
+      </w:r>
+      <w:r>
+        <w:rPr>
+          <w:lang w:val="pl-PL"/>
+        </w:rPr>
+        <w:t xml:space="preserve">Jezusa oraz </w:t>
+      </w:r>
+      <w:commentRangeStart w:id="11"/>
+      <w:r>
+        <w:rPr>
+          <w:lang w:val="pl-PL"/>
+        </w:rPr>
+        <w:t>wchodzimy z naszym Zbawicielem w wyjątkową zażyłość</w:t>
+      </w:r>
+      <w:commentRangeEnd w:id="11"/>
+      <w:r>
+        <w:rPr>
+          <w:rStyle w:val="Odwoaniedokomentarza"/>
+        </w:rPr>
+        <w:commentReference w:id="11"/>
+      </w:r>
+      <w:r>
+        <w:rPr>
+          <w:lang w:val="pl-PL"/>
+        </w:rPr>
+        <w:t>,</w:t>
+      </w:r>
+      <w:r>
+        <w:rPr>
+          <w:lang w:val="pl-PL"/>
+        </w:rPr>
+        <w:t xml:space="preserve"> prosząc Boga Ojca słowami Jego Syna.</w:t>
+      </w:r>
+      <w:r>
+        <w:rPr>
+          <w:lang w:val="pl-PL"/>
+        </w:rPr>
+        <w:t xml:space="preserve"> </w:t>
+      </w:r>
+      <w:r>
+        <w:rPr>
+          <w:lang w:val="pl-PL"/>
+        </w:rPr>
+        <w:t xml:space="preserve">Kapłan podczas </w:t>
+      </w:r>
+      <w:r>
+        <w:rPr>
+          <w:i/>
+          <w:highlight w:val="yellow"/>
+          <w:lang w:val="pl-PL"/>
+        </w:rPr>
         <w:t>Ojcze nasz</w:t>
       </w:r>
       <w:r>
@@ -5478,7 +5948,19 @@
         <w:rPr>
           <w:lang w:val="pl-PL"/>
         </w:rPr>
-        <w:t>. Zgromadzenie liturgiczne, tj. lud wierny trzyma złożone dłonie.</w:t>
+        <w:t>. Zgromadzenie liturgiczne, tj. lud wierny</w:t>
+      </w:r>
+      <w:r>
+        <w:rPr>
+          <w:lang w:val="pl-PL"/>
+        </w:rPr>
+        <w:t>,</w:t>
+      </w:r>
+      <w:r>
+        <w:rPr>
+          <w:lang w:val="pl-PL"/>
+        </w:rPr>
+        <w:t xml:space="preserve"> trzyma złożone dłonie.</w:t>
       </w:r>
       <w:r>
         <w:rPr>
@@ -5542,7 +6024,19 @@
         <w:rPr>
           <w:lang w:val="pl-PL"/>
         </w:rPr>
-        <w:t>W ubiegłym czasie Episkopat Polski zezwolił na czynienie tego intymnego gestu wiernym zgromadzonych na rekolekcjach zamkniętych i po uprzednim wyjaśnieni</w:t>
+        <w:t>W ubiegłym czasie Episkopat Polski zezwolił na czynienie tego intymnego gestu wiernym zgromadzon</w:t>
+      </w:r>
+      <w:r>
+        <w:rPr>
+          <w:lang w:val="pl-PL"/>
+        </w:rPr>
+        <w:t>ym</w:t>
+      </w:r>
+      <w:r>
+        <w:rPr>
+          <w:lang w:val="pl-PL"/>
+        </w:rPr>
+        <w:t xml:space="preserve"> na rekolekcjach zamkniętych i po uprzednim wyjaśnieni</w:t>
       </w:r>
       <w:r>
         <w:rPr>
@@ -5659,14 +6153,53 @@
           <w:lang w:val="pl-PL"/>
         </w:rPr>
       </w:pPr>
-      <w:bookmarkStart w:id="7" w:name="_GoBack"/>
-      <w:bookmarkEnd w:id="7"/>
-      <w:r>
-        <w:rPr>
-          <w:lang w:val="pl-PL"/>
-        </w:rPr>
-        <w:t xml:space="preserve">Po Ojcze nasz kapłan rozwija ostatnią prośbę w modlitwie zwanej </w:t>
-      </w:r>
+      <w:r>
+        <w:rPr>
+          <w:lang w:val="pl-PL"/>
+        </w:rPr>
+        <w:t xml:space="preserve">Po </w:t>
+      </w:r>
+      <w:commentRangeStart w:id="12"/>
+      <w:r>
+        <w:rPr>
+          <w:lang w:val="pl-PL"/>
+        </w:rPr>
+        <w:t xml:space="preserve">Ojcze nasz </w:t>
+      </w:r>
+      <w:commentRangeEnd w:id="12"/>
+      <w:r>
+        <w:rPr>
+          <w:rStyle w:val="Odwoaniedokomentarza"/>
+        </w:rPr>
+        <w:commentReference w:id="12"/>
+      </w:r>
+      <w:r>
+        <w:rPr>
+          <w:lang w:val="pl-PL"/>
+        </w:rPr>
+        <w:t xml:space="preserve">kapłan </w:t>
+      </w:r>
+      <w:commentRangeStart w:id="13"/>
+      <w:r>
+        <w:rPr>
+          <w:lang w:val="pl-PL"/>
+        </w:rPr>
+        <w:t xml:space="preserve">rozwija ostatnią prośbę </w:t>
+      </w:r>
+      <w:commentRangeEnd w:id="13"/>
+      <w:r>
+        <w:rPr>
+          <w:rStyle w:val="Odwoaniedokomentarza"/>
+        </w:rPr>
+        <w:commentReference w:id="13"/>
+      </w:r>
+      <w:r>
+        <w:rPr>
+          <w:lang w:val="pl-PL"/>
+        </w:rPr>
+        <w:t xml:space="preserve">w modlitwie zwanej </w:t>
+      </w:r>
+      <w:proofErr w:type="spellStart"/>
       <w:r>
         <w:rPr>
           <w:i/>
@@ -5675,11 +6208,32 @@
         </w:rPr>
         <w:t>Embolizmem</w:t>
       </w:r>
-      <w:r>
-        <w:rPr>
-          <w:lang w:val="pl-PL"/>
-        </w:rPr>
-        <w:t>, w której prosi Boga o uwolnienie od przemocy Diabła, ludzi, grzechu i zamętu. Odpowiadamy na nią wyrażając wiarę w Boże panowanie nad światem słowami, wg Mszału: "Bo twoje jest królestwo i potęga, i chwała na wieki wieków. Amen".</w:t>
+      <w:proofErr w:type="spellEnd"/>
+      <w:r>
+        <w:rPr>
+          <w:lang w:val="pl-PL"/>
+        </w:rPr>
+        <w:t xml:space="preserve">, w której prosi Boga o uwolnienie od przemocy Diabła, ludzi, grzechu i zamętu. </w:t>
+      </w:r>
+      <w:commentRangeStart w:id="14"/>
+      <w:r>
+        <w:rPr>
+          <w:lang w:val="pl-PL"/>
+        </w:rPr>
+        <w:t>Odpowiadamy na nią wyrażając wiarę w Boże panowanie nad światem słowami wg Mszału</w:t>
+      </w:r>
+      <w:commentRangeEnd w:id="14"/>
+      <w:r>
+        <w:rPr>
+          <w:rStyle w:val="Odwoaniedokomentarza"/>
+        </w:rPr>
+        <w:commentReference w:id="14"/>
+      </w:r>
+      <w:r>
+        <w:rPr>
+          <w:lang w:val="pl-PL"/>
+        </w:rPr>
+        <w:t>: "Bo twoje jest królestwo i potęga, i chwała na wieki wieków. Amen".</w:t>
       </w:r>
     </w:p>
     <w:p>
@@ -5698,6 +6252,7 @@
           <w:lang w:val="pl-PL"/>
         </w:rPr>
       </w:pPr>
+      <w:commentRangeStart w:id="15"/>
       <w:r>
         <w:rPr>
           <w:lang w:val="pl-PL"/>
@@ -5705,6 +6260,13 @@
         <w:lastRenderedPageBreak/>
         <w:t>W naturalny sposób, po wyrzeczeniu się zła, liturgia prowadzi nas do przekazania sobie znaku pokoju.</w:t>
       </w:r>
+      <w:commentRangeEnd w:id="15"/>
+      <w:r>
+        <w:rPr>
+          <w:rStyle w:val="Odwoaniedokomentarza"/>
+        </w:rPr>
+        <w:commentReference w:id="15"/>
+      </w:r>
     </w:p>
     <w:p>
       <w:pPr>
@@ -5723,19 +6285,19 @@
         <w:rPr>
           <w:lang w:val="pl-PL"/>
         </w:rPr>
-        <w:t>154.</w:t>
-      </w:r>
-      <w:r>
-        <w:rPr>
-          <w:lang w:val="pl-PL"/>
-        </w:rPr>
-        <w:t xml:space="preserve"> </w:t>
-      </w:r>
-      <w:r>
-        <w:rPr>
-          <w:lang w:val="pl-PL"/>
-        </w:rPr>
-        <w:t>Wspomina</w:t>
+        <w:t>154</w:t>
+      </w:r>
+      <w:r>
+        <w:rPr>
+          <w:lang w:val="pl-PL"/>
+        </w:rPr>
+        <w:t xml:space="preserve"> w</w:t>
+      </w:r>
+      <w:r>
+        <w:rPr>
+          <w:lang w:val="pl-PL"/>
+        </w:rPr>
+        <w:t>spomina</w:t>
       </w:r>
       <w:r>
         <w:rPr>
@@ -5747,7 +6309,7 @@
         <w:rPr>
           <w:lang w:val="pl-PL"/>
         </w:rPr>
-        <w:t xml:space="preserve">Wszyscy zaś zgodnie z postanowieniem Konferencji Episkopatu  wyrażają sobie wzajemnie pokój i komunię miłości. Kiedy  przekazuje się znak pokoju, można powiedzieć: </w:t>
+        <w:t xml:space="preserve">Wszyscy zaś zgodnie z postanowieniem Konferencji Episkopatu wyrażają sobie wzajemnie pokój i komunię miłości. Kiedy przekazuje się znak pokoju, można powiedzieć: </w:t>
       </w:r>
       <w:r>
         <w:rPr>
@@ -5755,34 +6317,52 @@
           <w:highlight w:val="yellow"/>
           <w:lang w:val="pl-PL"/>
         </w:rPr>
-        <w:t>Pokój Pański  niech zawsze będzie z tobą</w:t>
-      </w:r>
-      <w:r>
-        <w:rPr>
-          <w:lang w:val="pl-PL"/>
-        </w:rPr>
-        <w:t xml:space="preserve"> lub </w:t>
-      </w:r>
+        <w:t xml:space="preserve">Pokój </w:t>
+      </w:r>
+      <w:proofErr w:type="gramStart"/>
       <w:r>
         <w:rPr>
           <w:i/>
           <w:highlight w:val="yellow"/>
           <w:lang w:val="pl-PL"/>
         </w:rPr>
-        <w:t>Pokój z tobą</w:t>
-      </w:r>
-      <w:r>
-        <w:rPr>
-          <w:lang w:val="pl-PL"/>
-        </w:rPr>
-        <w:t xml:space="preserve">. Na te słowa odpowiada się: </w:t>
-      </w:r>
+        <w:t>Pański  niech</w:t>
+      </w:r>
+      <w:proofErr w:type="gramEnd"/>
       <w:r>
         <w:rPr>
           <w:i/>
           <w:highlight w:val="yellow"/>
           <w:lang w:val="pl-PL"/>
         </w:rPr>
+        <w:t xml:space="preserve"> zawsze będzie z tobą</w:t>
+      </w:r>
+      <w:r>
+        <w:rPr>
+          <w:lang w:val="pl-PL"/>
+        </w:rPr>
+        <w:t xml:space="preserve"> lub </w:t>
+      </w:r>
+      <w:r>
+        <w:rPr>
+          <w:i/>
+          <w:highlight w:val="yellow"/>
+          <w:lang w:val="pl-PL"/>
+        </w:rPr>
+        <w:t>Pokój z tobą</w:t>
+      </w:r>
+      <w:r>
+        <w:rPr>
+          <w:lang w:val="pl-PL"/>
+        </w:rPr>
+        <w:t xml:space="preserve">. Na te słowa odpowiada się: </w:t>
+      </w:r>
+      <w:r>
+        <w:rPr>
+          <w:i/>
+          <w:highlight w:val="yellow"/>
+          <w:lang w:val="pl-PL"/>
+        </w:rPr>
         <w:t>Amen</w:t>
       </w:r>
       <w:r>
@@ -5801,21 +6381,13 @@
         <w:rPr>
           <w:lang w:val="pl-PL"/>
         </w:rPr>
-        <w:t xml:space="preserve">. W tradycji naszych parafii utarło się, że księża przekazują sobie tzw. pocałunek pokoju, natomiast wierni ściskają sobie ręce na znak zgody </w:t>
-      </w:r>
-      <w:r>
-        <w:rPr>
-          <w:color w:val="FF0000"/>
-          <w:lang w:val="pl-PL"/>
-        </w:rPr>
-        <w:t>(lub na zgodę</w:t>
-      </w:r>
-      <w:r>
-        <w:rPr>
-          <w:color w:val="FF0000"/>
-          <w:lang w:val="pl-PL"/>
-        </w:rPr>
-        <w:t>?).</w:t>
+        <w:t>. W tradycji naszych parafii utarło się, że księża przekazują sobie tzw. pocałunek pokoju, natomiast wierni ściskają sobie ręce na znak zgody</w:t>
+      </w:r>
+      <w:r>
+        <w:rPr>
+          <w:lang w:val="pl-PL"/>
+        </w:rPr>
+        <w:t>.</w:t>
       </w:r>
     </w:p>
     <w:p>
@@ -5829,7 +6401,51 @@
         <w:rPr>
           <w:lang w:val="pl-PL"/>
         </w:rPr>
-        <w:t>Pokój Pana Jezusa zaczyna się od ołtarza. Celebrans przekazuje go tym, którzy znajdują się najbliżej, co najpiękniej wyraża się w liturgii pontyfikalnej, której obecny jest biskup, diakonii i prezbiterzy. Następnie duchowni dzielą się pokojem ze służbą liturgiczną, która z kolei niesie go do pozostałych wiernych.</w:t>
+        <w:t xml:space="preserve">Pokój Pana Jezusa zaczyna się od ołtarza. Celebrans przekazuje go tym, którzy znajdują się najbliżej, co najpiękniej wyraża się w liturgii pontyfikalnej, </w:t>
+      </w:r>
+      <w:r>
+        <w:rPr>
+          <w:lang w:val="pl-PL"/>
+        </w:rPr>
+        <w:t xml:space="preserve">w </w:t>
+      </w:r>
+      <w:r>
+        <w:rPr>
+          <w:lang w:val="pl-PL"/>
+        </w:rPr>
+        <w:t xml:space="preserve">której </w:t>
+      </w:r>
+      <w:commentRangeStart w:id="16"/>
+      <w:r>
+        <w:rPr>
+          <w:lang w:val="pl-PL"/>
+        </w:rPr>
+        <w:t xml:space="preserve">obecny jest </w:t>
+      </w:r>
+      <w:commentRangeEnd w:id="16"/>
+      <w:r>
+        <w:rPr>
+          <w:rStyle w:val="Odwoaniedokomentarza"/>
+        </w:rPr>
+        <w:commentReference w:id="16"/>
+      </w:r>
+      <w:r>
+        <w:rPr>
+          <w:lang w:val="pl-PL"/>
+        </w:rPr>
+        <w:t xml:space="preserve">biskup, diakoni </w:t>
+      </w:r>
+      <w:r>
+        <w:rPr>
+          <w:lang w:val="pl-PL"/>
+        </w:rPr>
+        <w:t xml:space="preserve">i </w:t>
+      </w:r>
+      <w:r>
+        <w:rPr>
+          <w:lang w:val="pl-PL"/>
+        </w:rPr>
+        <w:t>prezbiterzy. Następnie duchowni dzielą się pokojem ze służbą liturgiczną, która z kolei niesie go do pozostałych wiernych.</w:t>
       </w:r>
     </w:p>
     <w:p>
@@ -5868,19 +6484,49 @@
         </w:rPr>
         <w:t xml:space="preserve">Śpiew </w:t>
       </w:r>
+      <w:proofErr w:type="spellStart"/>
       <w:r>
         <w:rPr>
           <w:i/>
           <w:highlight w:val="yellow"/>
           <w:lang w:val="pl-PL"/>
         </w:rPr>
-        <w:t>Agnus Dei</w:t>
-      </w:r>
-      <w:r>
-        <w:rPr>
-          <w:lang w:val="pl-PL"/>
-        </w:rPr>
-        <w:t xml:space="preserve"> stanowi pomost między obrzędem </w:t>
+        <w:t>Agnus</w:t>
+      </w:r>
+      <w:proofErr w:type="spellEnd"/>
+      <w:r>
+        <w:rPr>
+          <w:i/>
+          <w:highlight w:val="yellow"/>
+          <w:lang w:val="pl-PL"/>
+        </w:rPr>
+        <w:t xml:space="preserve"> Dei</w:t>
+      </w:r>
+      <w:r>
+        <w:rPr>
+          <w:lang w:val="pl-PL"/>
+        </w:rPr>
+        <w:t xml:space="preserve"> stanowi pomost między </w:t>
+      </w:r>
+      <w:commentRangeStart w:id="17"/>
+      <w:r>
+        <w:rPr>
+          <w:lang w:val="pl-PL"/>
+        </w:rPr>
+        <w:t>obrzędem</w:t>
+      </w:r>
+      <w:commentRangeEnd w:id="17"/>
+      <w:r>
+        <w:rPr>
+          <w:rStyle w:val="Odwoaniedokomentarza"/>
+        </w:rPr>
+        <w:commentReference w:id="17"/>
+      </w:r>
+      <w:r>
+        <w:rPr>
+          <w:lang w:val="pl-PL"/>
+        </w:rPr>
+        <w:t xml:space="preserve"> </w:t>
       </w:r>
       <w:r>
         <w:rPr>
@@ -5942,7 +6588,45 @@
         <w:rPr>
           <w:lang w:val="pl-PL"/>
         </w:rPr>
-        <w:t>Takiego Baranka, stojącego o własnych siłach a jakby zabitego (por. Ap 5, 6), ukazuje nam celebrans powt</w:t>
+        <w:t>Takiego Baranka, stojącego o własnych siłach</w:t>
+      </w:r>
+      <w:r>
+        <w:rPr>
+          <w:lang w:val="pl-PL"/>
+        </w:rPr>
+        <w:t>,</w:t>
+      </w:r>
+      <w:r>
+        <w:rPr>
+          <w:lang w:val="pl-PL"/>
+        </w:rPr>
+        <w:t xml:space="preserve"> a jakby zabitego (por. </w:t>
+      </w:r>
+      <w:proofErr w:type="spellStart"/>
+      <w:r>
+        <w:rPr>
+          <w:lang w:val="pl-PL"/>
+        </w:rPr>
+        <w:t>Ap</w:t>
+      </w:r>
+      <w:proofErr w:type="spellEnd"/>
+      <w:r>
+        <w:rPr>
+          <w:lang w:val="pl-PL"/>
+        </w:rPr>
+        <w:t xml:space="preserve"> 5, 6), ukazuje nam celebrans</w:t>
+      </w:r>
+      <w:r>
+        <w:rPr>
+          <w:lang w:val="pl-PL"/>
+        </w:rPr>
+        <w:t>,</w:t>
+      </w:r>
+      <w:r>
+        <w:rPr>
+          <w:lang w:val="pl-PL"/>
+        </w:rPr>
+        <w:t xml:space="preserve"> powt</w:t>
       </w:r>
       <w:r>
         <w:rPr>
@@ -6068,7 +6752,41 @@
           <w:lang w:val="pl-PL"/>
         </w:rPr>
         <w:lastRenderedPageBreak/>
-        <w:t>Niezwykle intymny jest natomiast gest przyjęcia Ciała Pana. Nie karmimy się nim sami. Jezus jest nam dany (pod postacią chleba) przez Niego samego (w osobie księdza). To dlatego, poza bezpieczeństwem hostii, Kościół zachęca do nie przyjmowania Komunii na rękę, a bezpośrednio do ust.</w:t>
+        <w:t xml:space="preserve">Niezwykle intymny jest natomiast gest przyjęcia Ciała Pana. Nie karmimy się nim sami. Jezus jest nam dany (pod postacią chleba) przez Niego samego (w osobie księdza). </w:t>
+      </w:r>
+      <w:proofErr w:type="gramStart"/>
+      <w:r>
+        <w:rPr>
+          <w:lang w:val="pl-PL"/>
+        </w:rPr>
+        <w:t>To</w:t>
+      </w:r>
+      <w:proofErr w:type="gramEnd"/>
+      <w:r>
+        <w:rPr>
+          <w:lang w:val="pl-PL"/>
+        </w:rPr>
+        <w:t xml:space="preserve"> dlatego, poza bezpieczeństwem hostii, Kościół zachęca </w:t>
+      </w:r>
+      <w:commentRangeStart w:id="18"/>
+      <w:r>
+        <w:rPr>
+          <w:lang w:val="pl-PL"/>
+        </w:rPr>
+        <w:t>do nie przyjmowania Komunii na rękę</w:t>
+      </w:r>
+      <w:commentRangeEnd w:id="18"/>
+      <w:r>
+        <w:rPr>
+          <w:rStyle w:val="Odwoaniedokomentarza"/>
+        </w:rPr>
+        <w:commentReference w:id="18"/>
+      </w:r>
+      <w:r>
+        <w:rPr>
+          <w:lang w:val="pl-PL"/>
+        </w:rPr>
+        <w:t>, a bezpośrednio do ust.</w:t>
       </w:r>
     </w:p>
     <w:p>
@@ -6090,7 +6808,21 @@
         <w:rPr>
           <w:lang w:val="pl-PL"/>
         </w:rPr>
-        <w:t>Po niej</w:t>
+        <w:t xml:space="preserve">Po </w:t>
+      </w:r>
+      <w:commentRangeStart w:id="19"/>
+      <w:r>
+        <w:rPr>
+          <w:lang w:val="pl-PL"/>
+        </w:rPr>
+        <w:t>niej</w:t>
+      </w:r>
+      <w:commentRangeEnd w:id="19"/>
+      <w:r>
+        <w:rPr>
+          <w:rStyle w:val="Odwoaniedokomentarza"/>
+        </w:rPr>
+        <w:commentReference w:id="19"/>
       </w:r>
       <w:r>
         <w:rPr>
@@ -6102,19 +6834,73 @@
         <w:rPr>
           <w:lang w:val="pl-PL"/>
         </w:rPr>
-        <w:t>j czynności modli się słowami: „</w:t>
-      </w:r>
-      <w:r>
-        <w:rPr>
-          <w:lang w:val="pl-PL"/>
-        </w:rPr>
-        <w:t>Panie, daj nam czystym sercem przyjąć to, co spożyliśmy ustami, i dar otrzymany w doczesności niech się stanie dla nas leka</w:t>
-      </w:r>
-      <w:r>
-        <w:rPr>
-          <w:lang w:val="pl-PL"/>
-        </w:rPr>
-        <w:t>rstwem na życie wieczne.”[2]</w:t>
+        <w:t xml:space="preserve">j </w:t>
+      </w:r>
+      <w:commentRangeStart w:id="20"/>
+      <w:r>
+        <w:rPr>
+          <w:lang w:val="pl-PL"/>
+        </w:rPr>
+        <w:t xml:space="preserve">czynności modli się </w:t>
+      </w:r>
+      <w:commentRangeEnd w:id="20"/>
+      <w:r>
+        <w:rPr>
+          <w:rStyle w:val="Odwoaniedokomentarza"/>
+        </w:rPr>
+        <w:commentReference w:id="20"/>
+      </w:r>
+      <w:r>
+        <w:rPr>
+          <w:lang w:val="pl-PL"/>
+        </w:rPr>
+        <w:t>słowami: „</w:t>
+      </w:r>
+      <w:r>
+        <w:rPr>
+          <w:lang w:val="pl-PL"/>
+        </w:rPr>
+        <w:t xml:space="preserve">Panie, daj nam czystym sercem przyjąć to, co spożyliśmy </w:t>
+      </w:r>
+      <w:proofErr w:type="gramStart"/>
+      <w:r>
+        <w:rPr>
+          <w:lang w:val="pl-PL"/>
+        </w:rPr>
+        <w:t>ustami,</w:t>
+      </w:r>
+      <w:proofErr w:type="gramEnd"/>
+      <w:r>
+        <w:rPr>
+          <w:lang w:val="pl-PL"/>
+        </w:rPr>
+        <w:t xml:space="preserve"> i dar otrzymany w doczesności niech się stanie dla nas leka</w:t>
+      </w:r>
+      <w:r>
+        <w:rPr>
+          <w:lang w:val="pl-PL"/>
+        </w:rPr>
+        <w:t>rstwem na życie wieczne.”</w:t>
+      </w:r>
+      <w:r>
+        <w:rPr>
+          <w:lang w:val="pl-PL"/>
+        </w:rPr>
+        <w:t xml:space="preserve"> </w:t>
+      </w:r>
+      <w:proofErr w:type="gramStart"/>
+      <w:r>
+        <w:rPr>
+          <w:lang w:val="pl-PL"/>
+        </w:rPr>
+        <w:t>[</w:t>
+      </w:r>
+      <w:proofErr w:type="gramEnd"/>
+      <w:r>
+        <w:rPr>
+          <w:lang w:val="pl-PL"/>
+        </w:rPr>
+        <w:t>2]</w:t>
       </w:r>
       <w:r>
         <w:rPr>
@@ -6156,7 +6942,27 @@
         <w:rPr>
           <w:lang w:val="pl-PL"/>
         </w:rPr>
-        <w:t xml:space="preserve"> z formularza mszalnego. Ma ona na celu wyjaśnienie doświadczonej tajemnicy zjednoczenia w kontekście wydarzeń przeżywanych w danym okresie liturgicznym. Jest to również zachęta, abyśmy żyli przez życie po krokach Pana Jezusa i trwali w Jego miłości.</w:t>
+        <w:t xml:space="preserve"> z formularza mszalnego. Ma ona na celu wyjaśnienie doświadczonej tajemnicy zjednoczenia w kontekście wydarzeń przeżywanych w danym okresie liturgicznym. Jest to również zachęta, abyśmy </w:t>
+      </w:r>
+      <w:commentRangeStart w:id="21"/>
+      <w:r>
+        <w:rPr>
+          <w:lang w:val="pl-PL"/>
+        </w:rPr>
+        <w:t xml:space="preserve">żyli </w:t>
+      </w:r>
+      <w:commentRangeEnd w:id="21"/>
+      <w:r>
+        <w:rPr>
+          <w:rStyle w:val="Odwoaniedokomentarza"/>
+        </w:rPr>
+        <w:commentReference w:id="21"/>
+      </w:r>
+      <w:r>
+        <w:rPr>
+          <w:lang w:val="pl-PL"/>
+        </w:rPr>
+        <w:t>przez życie po krokach Pana Jezusa i trwali w Jego miłości.</w:t>
       </w:r>
     </w:p>
     <w:p>
@@ -6175,6 +6981,7 @@
           <w:lang w:val="pl-PL"/>
         </w:rPr>
       </w:pPr>
+      <w:commentRangeStart w:id="22"/>
       <w:r>
         <w:rPr>
           <w:lang w:val="pl-PL"/>
@@ -6191,7 +6998,20 @@
         <w:rPr>
           <w:lang w:val="pl-PL"/>
         </w:rPr>
-        <w:t xml:space="preserve"> się obrzędami zakończenia. </w:t>
+        <w:t xml:space="preserve"> się obrzędami zakończenia</w:t>
+      </w:r>
+      <w:commentRangeEnd w:id="22"/>
+      <w:r>
+        <w:rPr>
+          <w:rStyle w:val="Odwoaniedokomentarza"/>
+        </w:rPr>
+        <w:commentReference w:id="22"/>
+      </w:r>
+      <w:r>
+        <w:rPr>
+          <w:lang w:val="pl-PL"/>
+        </w:rPr>
+        <w:t xml:space="preserve">. </w:t>
       </w:r>
       <w:r>
         <w:rPr>
@@ -6217,18 +7037,21 @@
         </w:rPr>
         <w:t xml:space="preserve">. </w:t>
       </w:r>
+      <w:proofErr w:type="spellStart"/>
       <w:r>
         <w:rPr>
           <w:lang w:val="pl-PL"/>
         </w:rPr>
         <w:t>Przedsoborowa</w:t>
       </w:r>
+      <w:proofErr w:type="spellEnd"/>
       <w:r>
         <w:rPr>
           <w:lang w:val="pl-PL"/>
         </w:rPr>
         <w:t xml:space="preserve"> liturgia kończyła się słowami „</w:t>
       </w:r>
+      <w:proofErr w:type="spellStart"/>
       <w:r>
         <w:rPr>
           <w:i/>
@@ -6237,6 +7060,7 @@
         </w:rPr>
         <w:t>Ite</w:t>
       </w:r>
+      <w:proofErr w:type="spellEnd"/>
       <w:r>
         <w:rPr>
           <w:i/>
@@ -6251,20 +7075,48 @@
           <w:highlight w:val="yellow"/>
           <w:lang w:val="pl-PL"/>
         </w:rPr>
-        <w:t xml:space="preserve"> missa est</w:t>
-      </w:r>
-      <w:r>
-        <w:rPr>
-          <w:lang w:val="pl-PL"/>
-        </w:rPr>
-        <w:t>”, co znaczy „</w:t>
-      </w:r>
+        <w:t xml:space="preserve"> </w:t>
+      </w:r>
+      <w:proofErr w:type="spellStart"/>
       <w:r>
         <w:rPr>
           <w:i/>
           <w:highlight w:val="yellow"/>
           <w:lang w:val="pl-PL"/>
         </w:rPr>
+        <w:t>missa</w:t>
+      </w:r>
+      <w:proofErr w:type="spellEnd"/>
+      <w:r>
+        <w:rPr>
+          <w:i/>
+          <w:highlight w:val="yellow"/>
+          <w:lang w:val="pl-PL"/>
+        </w:rPr>
+        <w:t xml:space="preserve"> </w:t>
+      </w:r>
+      <w:proofErr w:type="spellStart"/>
+      <w:r>
+        <w:rPr>
+          <w:i/>
+          <w:highlight w:val="yellow"/>
+          <w:lang w:val="pl-PL"/>
+        </w:rPr>
+        <w:t>est</w:t>
+      </w:r>
+      <w:proofErr w:type="spellEnd"/>
+      <w:r>
+        <w:rPr>
+          <w:lang w:val="pl-PL"/>
+        </w:rPr>
+        <w:t>”, co znaczy „</w:t>
+      </w:r>
+      <w:r>
+        <w:rPr>
+          <w:i/>
+          <w:highlight w:val="yellow"/>
+          <w:lang w:val="pl-PL"/>
+        </w:rPr>
         <w:t>Idźcie, Msza trwa</w:t>
       </w:r>
       <w:r>
@@ -6283,7 +7135,27 @@
         <w:rPr>
           <w:lang w:val="pl-PL"/>
         </w:rPr>
-        <w:t xml:space="preserve"> Celebracja kończy się i zaczyna znakiem krzyża, a kapłan po ucałowaniu ołtarza schodzi ze służbą liturgiczną z prezbiterium.</w:t>
+        <w:t xml:space="preserve"> Celebracja </w:t>
+      </w:r>
+      <w:commentRangeStart w:id="23"/>
+      <w:r>
+        <w:rPr>
+          <w:lang w:val="pl-PL"/>
+        </w:rPr>
+        <w:t xml:space="preserve">kończy się i zaczyna </w:t>
+      </w:r>
+      <w:commentRangeEnd w:id="23"/>
+      <w:r>
+        <w:rPr>
+          <w:rStyle w:val="Odwoaniedokomentarza"/>
+        </w:rPr>
+        <w:commentReference w:id="23"/>
+      </w:r>
+      <w:r>
+        <w:rPr>
+          <w:lang w:val="pl-PL"/>
+        </w:rPr>
+        <w:t>znakiem krzyża, a kapłan po ucałowaniu ołtarza schodzi ze służbą liturgiczną z prezbiterium.</w:t>
       </w:r>
     </w:p>
     <w:p>
@@ -6330,7 +7202,21 @@
         <w:rPr>
           <w:lang w:val="pl-PL"/>
         </w:rPr>
-        <w:t>całe nasze życie, bo Syn wiecznie oddaje się swojemu Ojcu w Duchu Świętym. Tylko od nas zależy w jakim stopniu włączamy się do tej przygody.</w:t>
+        <w:t>całe nasze życie, bo Syn wiecznie oddaje się swojemu Ojcu w Duchu Świętym. Tylko od nas zależy</w:t>
+      </w:r>
+      <w:r>
+        <w:rPr>
+          <w:lang w:val="pl-PL"/>
+        </w:rPr>
+        <w:t>,</w:t>
+      </w:r>
+      <w:bookmarkStart w:id="24" w:name="_GoBack"/>
+      <w:bookmarkEnd w:id="24"/>
+      <w:r>
+        <w:rPr>
+          <w:lang w:val="pl-PL"/>
+        </w:rPr>
+        <w:t xml:space="preserve"> w jakim stopniu włączamy się do tej przygody.</w:t>
       </w:r>
     </w:p>
     <w:p>
@@ -6407,8 +7293,830 @@
 </w:document>
 </file>
 
+<file path=word/comments.xml><?xml version="1.0" encoding="utf-8"?>
+<w:comments xmlns:wpc="http://schemas.microsoft.com/office/word/2010/wordprocessingCanvas" xmlns:cx="http://schemas.microsoft.com/office/drawing/2014/chartex" xmlns:cx1="http://schemas.microsoft.com/office/drawing/2015/9/8/chartex" xmlns:cx2="http://schemas.microsoft.com/office/drawing/2015/10/21/chartex" xmlns:cx3="http://schemas.microsoft.com/office/drawing/2016/5/9/chartex" xmlns:cx4="http://schemas.microsoft.com/office/drawing/2016/5/10/chartex" xmlns:cx5="http://schemas.microsoft.com/office/drawing/2016/5/11/chartex" xmlns:cx6="http://schemas.microsoft.com/office/drawing/2016/5/12/chartex" xmlns:cx7="http://schemas.microsoft.com/office/drawing/2016/5/13/chartex" xmlns:cx8="http://schemas.microsoft.com/office/drawing/2016/5/14/chartex" xmlns:mc="http://schemas.openxmlformats.org/markup-compatibility/2006" xmlns:aink="http://schemas.microsoft.com/office/drawing/2016/ink" xmlns:am3d="http://schemas.microsoft.com/office/drawing/2017/model3d" xmlns:o="urn:schemas-microsoft-com:office:office" xmlns:r="http://schemas.openxmlformats.org/officeDocument/2006/relationships" xmlns:m="http://schemas.openxmlformats.org/officeDocument/2006/math" xmlns:v="urn:schemas-microsoft-com:vml" xmlns:wp14="http://schemas.microsoft.com/office/word/2010/wordprocessingDrawing" xmlns:wp="http://schemas.openxmlformats.org/drawingml/2006/wordprocessingDrawing" xmlns:w10="urn:schemas-microsoft-com:office:word" xmlns:w="http://schemas.openxmlformats.org/wordprocessingml/2006/main" xmlns:w14="http://schemas.microsoft.com/office/word/2010/wordml" xmlns:w15="http://schemas.microsoft.com/office/word/2012/wordml" xmlns:w16cid="http://schemas.microsoft.com/office/word/2016/wordml/cid" xmlns:w16se="http://schemas.microsoft.com/office/word/2015/wordml/symex" xmlns:wpg="http://schemas.microsoft.com/office/word/2010/wordprocessingGroup" xmlns:wpi="http://schemas.microsoft.com/office/word/2010/wordprocessingInk" xmlns:wne="http://schemas.microsoft.com/office/word/2006/wordml" xmlns:wps="http://schemas.microsoft.com/office/word/2010/wordprocessingShape" mc:Ignorable="w14 w15 w16se w16cid wp14">
+  <w:comment w:id="7" w:author="Monika Bindas" w:date="2019-05-17T10:49:00Z" w:initials="MB">
+    <w:p>
+      <w:pPr>
+        <w:pStyle w:val="Tekstkomentarza"/>
+      </w:pPr>
+      <w:r>
+        <w:rPr>
+          <w:rStyle w:val="Odwoaniedokomentarza"/>
+        </w:rPr>
+        <w:annotationRef/>
+      </w:r>
+      <w:proofErr w:type="spellStart"/>
+      <w:r>
+        <w:t>Spotkanie</w:t>
+      </w:r>
+      <w:proofErr w:type="spellEnd"/>
+      <w:r>
+        <w:t xml:space="preserve"> z </w:t>
+      </w:r>
+      <w:proofErr w:type="spellStart"/>
+      <w:r>
+        <w:t>Nim</w:t>
+      </w:r>
+      <w:proofErr w:type="spellEnd"/>
+    </w:p>
+  </w:comment>
+  <w:comment w:id="8" w:author="Monika Bindas" w:date="2019-05-17T10:50:00Z" w:initials="MB">
+    <w:p>
+      <w:pPr>
+        <w:pStyle w:val="Tekstkomentarza"/>
+      </w:pPr>
+      <w:r>
+        <w:rPr>
+          <w:rStyle w:val="Odwoaniedokomentarza"/>
+        </w:rPr>
+        <w:annotationRef/>
+      </w:r>
+      <w:proofErr w:type="spellStart"/>
+      <w:r>
+        <w:t>Swojej</w:t>
+      </w:r>
+      <w:proofErr w:type="spellEnd"/>
+      <w:r>
+        <w:t xml:space="preserve"> </w:t>
+      </w:r>
+      <w:proofErr w:type="spellStart"/>
+      <w:r>
+        <w:t>Krwi</w:t>
+      </w:r>
+      <w:proofErr w:type="spellEnd"/>
+    </w:p>
+  </w:comment>
+  <w:comment w:id="9" w:author="Monika Bindas" w:date="2019-05-17T10:50:00Z" w:initials="MB">
+    <w:p>
+      <w:pPr>
+        <w:pStyle w:val="Tekstkomentarza"/>
+      </w:pPr>
+      <w:r>
+        <w:rPr>
+          <w:rStyle w:val="Odwoaniedokomentarza"/>
+        </w:rPr>
+        <w:annotationRef/>
+      </w:r>
+      <w:proofErr w:type="spellStart"/>
+      <w:r>
+        <w:t>Przypomnij</w:t>
+      </w:r>
+      <w:proofErr w:type="spellEnd"/>
+      <w:r>
+        <w:t xml:space="preserve"> </w:t>
+      </w:r>
+      <w:proofErr w:type="spellStart"/>
+      <w:r>
+        <w:t>czego</w:t>
+      </w:r>
+      <w:proofErr w:type="spellEnd"/>
+      <w:r>
+        <w:t>, np</w:t>
+      </w:r>
+      <w:proofErr w:type="gramStart"/>
+      <w:r>
+        <w:t xml:space="preserve">. </w:t>
+      </w:r>
+      <w:proofErr w:type="gramEnd"/>
+      <w:r>
+        <w:t>“</w:t>
+      </w:r>
+      <w:proofErr w:type="spellStart"/>
+      <w:r>
+        <w:t>pierwszym</w:t>
+      </w:r>
+      <w:proofErr w:type="spellEnd"/>
+      <w:r>
+        <w:t xml:space="preserve"> ich </w:t>
+      </w:r>
+      <w:proofErr w:type="spellStart"/>
+      <w:r>
+        <w:t>elementem</w:t>
+      </w:r>
+      <w:proofErr w:type="spellEnd"/>
+      <w:r>
+        <w:t>”</w:t>
+      </w:r>
+    </w:p>
+  </w:comment>
+  <w:comment w:id="10" w:author="Monika Bindas" w:date="2019-05-17T10:51:00Z" w:initials="MB">
+    <w:p>
+      <w:pPr>
+        <w:pStyle w:val="Tekstkomentarza"/>
+      </w:pPr>
+      <w:r>
+        <w:rPr>
+          <w:rStyle w:val="Odwoaniedokomentarza"/>
+        </w:rPr>
+        <w:annotationRef/>
+      </w:r>
+      <w:proofErr w:type="spellStart"/>
+      <w:r>
+        <w:t>Odmawiając</w:t>
+      </w:r>
+      <w:proofErr w:type="spellEnd"/>
+      <w:r>
+        <w:t xml:space="preserve"> </w:t>
+      </w:r>
+      <w:proofErr w:type="spellStart"/>
+      <w:r>
+        <w:t>ją</w:t>
+      </w:r>
+      <w:proofErr w:type="spellEnd"/>
+      <w:r>
+        <w:t xml:space="preserve">, </w:t>
+      </w:r>
+      <w:proofErr w:type="spellStart"/>
+      <w:r>
+        <w:t>spełniamy</w:t>
+      </w:r>
+      <w:proofErr w:type="spellEnd"/>
+      <w:r>
+        <w:t xml:space="preserve"> </w:t>
+      </w:r>
+      <w:proofErr w:type="spellStart"/>
+      <w:r>
+        <w:t>polecenie</w:t>
+      </w:r>
+      <w:proofErr w:type="spellEnd"/>
+    </w:p>
+  </w:comment>
+  <w:comment w:id="11" w:author="Monika Bindas" w:date="2019-05-17T10:52:00Z" w:initials="MB">
+    <w:p>
+      <w:pPr>
+        <w:pStyle w:val="Tekstkomentarza"/>
+      </w:pPr>
+      <w:r>
+        <w:rPr>
+          <w:rStyle w:val="Odwoaniedokomentarza"/>
+        </w:rPr>
+        <w:annotationRef/>
+      </w:r>
+      <w:proofErr w:type="spellStart"/>
+      <w:r>
+        <w:t>Wchodzimy</w:t>
+      </w:r>
+      <w:proofErr w:type="spellEnd"/>
+      <w:r>
+        <w:t xml:space="preserve"> w </w:t>
+      </w:r>
+      <w:proofErr w:type="spellStart"/>
+      <w:r>
+        <w:t>wyjątkową</w:t>
+      </w:r>
+      <w:proofErr w:type="spellEnd"/>
+      <w:r>
+        <w:t xml:space="preserve"> </w:t>
+      </w:r>
+      <w:proofErr w:type="spellStart"/>
+      <w:r>
+        <w:t>zażyłość</w:t>
+      </w:r>
+      <w:proofErr w:type="spellEnd"/>
+      <w:r>
+        <w:t xml:space="preserve"> z </w:t>
+      </w:r>
+      <w:proofErr w:type="spellStart"/>
+      <w:r>
+        <w:t>naszym</w:t>
+      </w:r>
+      <w:proofErr w:type="spellEnd"/>
+      <w:r>
+        <w:t xml:space="preserve"> </w:t>
+      </w:r>
+      <w:proofErr w:type="spellStart"/>
+      <w:r>
+        <w:t>Zbawicielem</w:t>
+      </w:r>
+      <w:proofErr w:type="spellEnd"/>
+    </w:p>
+  </w:comment>
+  <w:comment w:id="12" w:author="Monika Bindas" w:date="2019-05-17T10:54:00Z" w:initials="MB">
+    <w:p>
+      <w:pPr>
+        <w:pStyle w:val="Tekstkomentarza"/>
+      </w:pPr>
+      <w:r>
+        <w:rPr>
+          <w:rStyle w:val="Odwoaniedokomentarza"/>
+        </w:rPr>
+        <w:annotationRef/>
+      </w:r>
+      <w:proofErr w:type="spellStart"/>
+      <w:r>
+        <w:t>Wcześniej</w:t>
+      </w:r>
+      <w:proofErr w:type="spellEnd"/>
+      <w:r>
+        <w:t xml:space="preserve"> </w:t>
+      </w:r>
+      <w:proofErr w:type="spellStart"/>
+      <w:r>
+        <w:t>miałeś</w:t>
+      </w:r>
+      <w:proofErr w:type="spellEnd"/>
+      <w:r>
+        <w:t xml:space="preserve"> to </w:t>
+      </w:r>
+      <w:proofErr w:type="spellStart"/>
+      <w:proofErr w:type="gramStart"/>
+      <w:r>
+        <w:t>kursywą</w:t>
+      </w:r>
+      <w:proofErr w:type="spellEnd"/>
+      <w:r>
+        <w:t>..</w:t>
+      </w:r>
+      <w:proofErr w:type="gramEnd"/>
+    </w:p>
+  </w:comment>
+  <w:comment w:id="13" w:author="Monika Bindas" w:date="2019-05-17T10:54:00Z" w:initials="MB">
+    <w:p>
+      <w:pPr>
+        <w:pStyle w:val="Tekstkomentarza"/>
+      </w:pPr>
+      <w:r>
+        <w:rPr>
+          <w:rStyle w:val="Odwoaniedokomentarza"/>
+        </w:rPr>
+        <w:annotationRef/>
+      </w:r>
+      <w:proofErr w:type="spellStart"/>
+      <w:r>
+        <w:t>Coś</w:t>
+      </w:r>
+      <w:proofErr w:type="spellEnd"/>
+      <w:r>
+        <w:t xml:space="preserve"> mi to </w:t>
+      </w:r>
+      <w:proofErr w:type="spellStart"/>
+      <w:r>
+        <w:t>nie</w:t>
+      </w:r>
+      <w:proofErr w:type="spellEnd"/>
+      <w:r>
+        <w:t xml:space="preserve"> </w:t>
+      </w:r>
+      <w:proofErr w:type="spellStart"/>
+      <w:proofErr w:type="gramStart"/>
+      <w:r>
+        <w:t>brzmi</w:t>
+      </w:r>
+      <w:proofErr w:type="spellEnd"/>
+      <w:r>
+        <w:t>..</w:t>
+      </w:r>
+      <w:proofErr w:type="gramEnd"/>
+    </w:p>
+  </w:comment>
+  <w:comment w:id="14" w:author="Monika Bindas" w:date="2019-05-17T10:57:00Z" w:initials="MB">
+    <w:p>
+      <w:pPr>
+        <w:pStyle w:val="Tekstkomentarza"/>
+      </w:pPr>
+      <w:r>
+        <w:rPr>
+          <w:rStyle w:val="Odwoaniedokomentarza"/>
+        </w:rPr>
+        <w:annotationRef/>
+      </w:r>
+      <w:proofErr w:type="spellStart"/>
+      <w:r>
+        <w:t>Wyrażając</w:t>
+      </w:r>
+      <w:proofErr w:type="spellEnd"/>
+      <w:r>
+        <w:t xml:space="preserve"> </w:t>
+      </w:r>
+      <w:proofErr w:type="spellStart"/>
+      <w:r>
+        <w:t>wiarę</w:t>
+      </w:r>
+      <w:proofErr w:type="spellEnd"/>
+      <w:r>
+        <w:t xml:space="preserve"> w </w:t>
+      </w:r>
+      <w:proofErr w:type="spellStart"/>
+      <w:r>
+        <w:t>Boże</w:t>
+      </w:r>
+      <w:proofErr w:type="spellEnd"/>
+      <w:r>
+        <w:t xml:space="preserve"> </w:t>
+      </w:r>
+      <w:proofErr w:type="spellStart"/>
+      <w:r>
+        <w:t>panowanie</w:t>
+      </w:r>
+      <w:proofErr w:type="spellEnd"/>
+      <w:r>
+        <w:t xml:space="preserve"> </w:t>
+      </w:r>
+      <w:proofErr w:type="spellStart"/>
+      <w:r>
+        <w:t>nad</w:t>
+      </w:r>
+      <w:proofErr w:type="spellEnd"/>
+      <w:r>
+        <w:t xml:space="preserve"> </w:t>
+      </w:r>
+      <w:proofErr w:type="spellStart"/>
+      <w:r>
+        <w:t>światem</w:t>
+      </w:r>
+      <w:proofErr w:type="spellEnd"/>
+      <w:r>
+        <w:t xml:space="preserve">, </w:t>
+      </w:r>
+      <w:proofErr w:type="spellStart"/>
+      <w:r>
+        <w:t>odpowiadamy</w:t>
+      </w:r>
+      <w:proofErr w:type="spellEnd"/>
+      <w:r>
+        <w:t xml:space="preserve"> </w:t>
+      </w:r>
+      <w:proofErr w:type="spellStart"/>
+      <w:r>
+        <w:t>na</w:t>
+      </w:r>
+      <w:proofErr w:type="spellEnd"/>
+      <w:r>
+        <w:t xml:space="preserve"> </w:t>
+      </w:r>
+      <w:proofErr w:type="spellStart"/>
+      <w:r>
+        <w:t>nią</w:t>
+      </w:r>
+      <w:proofErr w:type="spellEnd"/>
+      <w:r>
+        <w:t xml:space="preserve"> </w:t>
+      </w:r>
+      <w:proofErr w:type="spellStart"/>
+      <w:r>
+        <w:t>słowami</w:t>
+      </w:r>
+      <w:proofErr w:type="spellEnd"/>
+      <w:r>
+        <w:t>:</w:t>
+      </w:r>
+    </w:p>
+  </w:comment>
+  <w:comment w:id="15" w:author="Monika Bindas" w:date="2019-05-17T10:58:00Z" w:initials="MB">
+    <w:p>
+      <w:pPr>
+        <w:pStyle w:val="Tekstkomentarza"/>
+      </w:pPr>
+      <w:r>
+        <w:rPr>
+          <w:rStyle w:val="Odwoaniedokomentarza"/>
+        </w:rPr>
+        <w:annotationRef/>
+      </w:r>
+      <w:r>
+        <w:t xml:space="preserve">Po </w:t>
+      </w:r>
+      <w:proofErr w:type="spellStart"/>
+      <w:r>
+        <w:t>wyrzeczeniu</w:t>
+      </w:r>
+      <w:proofErr w:type="spellEnd"/>
+      <w:r>
+        <w:t xml:space="preserve"> </w:t>
+      </w:r>
+      <w:proofErr w:type="spellStart"/>
+      <w:r>
+        <w:t>się</w:t>
+      </w:r>
+      <w:proofErr w:type="spellEnd"/>
+      <w:r>
+        <w:t xml:space="preserve"> </w:t>
+      </w:r>
+      <w:proofErr w:type="spellStart"/>
+      <w:r>
+        <w:t>zła</w:t>
+      </w:r>
+      <w:proofErr w:type="spellEnd"/>
+      <w:r>
+        <w:t xml:space="preserve"> </w:t>
+      </w:r>
+      <w:proofErr w:type="spellStart"/>
+      <w:r>
+        <w:t>liturgia</w:t>
+      </w:r>
+      <w:proofErr w:type="spellEnd"/>
+      <w:r>
+        <w:t xml:space="preserve"> w </w:t>
+      </w:r>
+      <w:proofErr w:type="spellStart"/>
+      <w:r>
+        <w:t>naturalny</w:t>
+      </w:r>
+      <w:proofErr w:type="spellEnd"/>
+      <w:r>
+        <w:t xml:space="preserve"> </w:t>
+      </w:r>
+      <w:proofErr w:type="spellStart"/>
+      <w:r>
+        <w:t>sposób</w:t>
+      </w:r>
+      <w:proofErr w:type="spellEnd"/>
+      <w:r>
+        <w:t xml:space="preserve"> </w:t>
+      </w:r>
+      <w:proofErr w:type="spellStart"/>
+      <w:r>
+        <w:t>prowadzi</w:t>
+      </w:r>
+      <w:proofErr w:type="spellEnd"/>
+      <w:r>
+        <w:t xml:space="preserve"> </w:t>
+      </w:r>
+      <w:proofErr w:type="spellStart"/>
+      <w:r>
+        <w:t>nas</w:t>
+      </w:r>
+      <w:proofErr w:type="spellEnd"/>
+      <w:r>
+        <w:t xml:space="preserve"> do </w:t>
+      </w:r>
+      <w:proofErr w:type="spellStart"/>
+      <w:r>
+        <w:t>przekazania</w:t>
+      </w:r>
+      <w:proofErr w:type="spellEnd"/>
+      <w:r>
+        <w:t xml:space="preserve"> </w:t>
+      </w:r>
+      <w:proofErr w:type="spellStart"/>
+      <w:r>
+        <w:t>sobie</w:t>
+      </w:r>
+      <w:proofErr w:type="spellEnd"/>
+      <w:r>
+        <w:t xml:space="preserve"> </w:t>
+      </w:r>
+      <w:proofErr w:type="spellStart"/>
+      <w:r>
+        <w:t>znaku</w:t>
+      </w:r>
+      <w:proofErr w:type="spellEnd"/>
+      <w:r>
+        <w:t xml:space="preserve"> </w:t>
+      </w:r>
+      <w:proofErr w:type="spellStart"/>
+      <w:r>
+        <w:t>pokoju</w:t>
+      </w:r>
+      <w:proofErr w:type="spellEnd"/>
+      <w:r>
+        <w:t>.</w:t>
+      </w:r>
+    </w:p>
+  </w:comment>
+  <w:comment w:id="16" w:author="Monika Bindas" w:date="2019-05-17T11:00:00Z" w:initials="MB">
+    <w:p>
+      <w:pPr>
+        <w:pStyle w:val="Tekstkomentarza"/>
+      </w:pPr>
+      <w:r>
+        <w:rPr>
+          <w:rStyle w:val="Odwoaniedokomentarza"/>
+        </w:rPr>
+        <w:annotationRef/>
+      </w:r>
+      <w:proofErr w:type="spellStart"/>
+      <w:r>
+        <w:t>Obecni</w:t>
+      </w:r>
+      <w:proofErr w:type="spellEnd"/>
+      <w:r>
+        <w:t xml:space="preserve"> </w:t>
+      </w:r>
+      <w:proofErr w:type="spellStart"/>
+      <w:r>
+        <w:t>są</w:t>
+      </w:r>
+      <w:proofErr w:type="spellEnd"/>
+    </w:p>
+  </w:comment>
+  <w:comment w:id="17" w:author="Monika Bindas" w:date="2019-05-17T11:01:00Z" w:initials="MB">
+    <w:p>
+      <w:pPr>
+        <w:pStyle w:val="Tekstkomentarza"/>
+      </w:pPr>
+      <w:r>
+        <w:rPr>
+          <w:rStyle w:val="Odwoaniedokomentarza"/>
+        </w:rPr>
+        <w:annotationRef/>
+      </w:r>
+      <w:proofErr w:type="spellStart"/>
+      <w:r>
+        <w:t>obrzędami</w:t>
+      </w:r>
+      <w:proofErr w:type="spellEnd"/>
+    </w:p>
+  </w:comment>
+  <w:comment w:id="18" w:author="Monika Bindas" w:date="2019-05-17T11:04:00Z" w:initials="MB">
+    <w:p>
+      <w:pPr>
+        <w:pStyle w:val="Tekstkomentarza"/>
+      </w:pPr>
+      <w:r>
+        <w:rPr>
+          <w:rStyle w:val="Odwoaniedokomentarza"/>
+        </w:rPr>
+        <w:annotationRef/>
+      </w:r>
+      <w:r>
+        <w:t xml:space="preserve">do </w:t>
+      </w:r>
+      <w:proofErr w:type="spellStart"/>
+      <w:r>
+        <w:t>przyjmowania</w:t>
+      </w:r>
+      <w:proofErr w:type="spellEnd"/>
+      <w:r>
+        <w:t xml:space="preserve"> </w:t>
+      </w:r>
+      <w:proofErr w:type="spellStart"/>
+      <w:r>
+        <w:t>Komunii</w:t>
+      </w:r>
+      <w:proofErr w:type="spellEnd"/>
+      <w:r>
+        <w:t xml:space="preserve"> </w:t>
+      </w:r>
+      <w:proofErr w:type="spellStart"/>
+      <w:r>
+        <w:t>nie</w:t>
+      </w:r>
+      <w:proofErr w:type="spellEnd"/>
+      <w:r>
+        <w:t xml:space="preserve"> </w:t>
+      </w:r>
+      <w:proofErr w:type="spellStart"/>
+      <w:r>
+        <w:t>na</w:t>
+      </w:r>
+      <w:proofErr w:type="spellEnd"/>
+      <w:r>
+        <w:t xml:space="preserve"> </w:t>
+      </w:r>
+      <w:proofErr w:type="spellStart"/>
+      <w:r>
+        <w:t>rękę</w:t>
+      </w:r>
+      <w:proofErr w:type="spellEnd"/>
+    </w:p>
+  </w:comment>
+  <w:comment w:id="19" w:author="Monika Bindas" w:date="2019-05-17T11:05:00Z" w:initials="MB">
+    <w:p>
+      <w:pPr>
+        <w:pStyle w:val="Tekstkomentarza"/>
+      </w:pPr>
+      <w:r>
+        <w:rPr>
+          <w:rStyle w:val="Odwoaniedokomentarza"/>
+        </w:rPr>
+        <w:annotationRef/>
+      </w:r>
+      <w:proofErr w:type="spellStart"/>
+      <w:r>
+        <w:t>nazwij</w:t>
+      </w:r>
+      <w:proofErr w:type="spellEnd"/>
+    </w:p>
+  </w:comment>
+  <w:comment w:id="20" w:author="Monika Bindas" w:date="2019-05-17T11:04:00Z" w:initials="MB">
+    <w:p>
+      <w:pPr>
+        <w:pStyle w:val="Tekstkomentarza"/>
+      </w:pPr>
+      <w:r>
+        <w:rPr>
+          <w:rStyle w:val="Odwoaniedokomentarza"/>
+        </w:rPr>
+        <w:annotationRef/>
+      </w:r>
+      <w:proofErr w:type="spellStart"/>
+      <w:r>
+        <w:t>kto</w:t>
+      </w:r>
+      <w:proofErr w:type="spellEnd"/>
+      <w:r>
+        <w:t xml:space="preserve">? </w:t>
+      </w:r>
+      <w:r>
+        <w:rPr>
+          <mc:AlternateContent>
+            <mc:Choice Requires="w16se"/>
+            <mc:Fallback>
+              <w:rFonts w:ascii="Segoe UI Emoji" w:eastAsia="Segoe UI Emoji" w:hAnsi="Segoe UI Emoji" w:cs="Segoe UI Emoji"/>
+            </mc:Fallback>
+          </mc:AlternateContent>
+        </w:rPr>
+        <mc:AlternateContent>
+          <mc:Choice Requires="w16se">
+            <w16se:symEx w16se:font="Segoe UI Emoji" w16se:char="1F60A"/>
+          </mc:Choice>
+          <mc:Fallback>
+            <w:t>😊</w:t>
+          </mc:Fallback>
+        </mc:AlternateContent>
+      </w:r>
+    </w:p>
+  </w:comment>
+  <w:comment w:id="21" w:author="Monika Bindas" w:date="2019-05-17T11:05:00Z" w:initials="MB">
+    <w:p>
+      <w:pPr>
+        <w:pStyle w:val="Tekstkomentarza"/>
+      </w:pPr>
+      <w:r>
+        <w:rPr>
+          <w:rStyle w:val="Odwoaniedokomentarza"/>
+        </w:rPr>
+        <w:annotationRef/>
+      </w:r>
+      <w:proofErr w:type="spellStart"/>
+      <w:r>
+        <w:t>chyba</w:t>
+      </w:r>
+      <w:proofErr w:type="spellEnd"/>
+      <w:r>
+        <w:t xml:space="preserve"> “</w:t>
+      </w:r>
+      <w:proofErr w:type="spellStart"/>
+      <w:r>
+        <w:t>szli</w:t>
+      </w:r>
+      <w:proofErr w:type="spellEnd"/>
+      <w:r>
+        <w:t xml:space="preserve">” </w:t>
+      </w:r>
+      <w:r>
+        <w:rPr>
+          <mc:AlternateContent>
+            <mc:Choice Requires="w16se"/>
+            <mc:Fallback>
+              <w:rFonts w:ascii="Segoe UI Emoji" w:eastAsia="Segoe UI Emoji" w:hAnsi="Segoe UI Emoji" w:cs="Segoe UI Emoji"/>
+            </mc:Fallback>
+          </mc:AlternateContent>
+        </w:rPr>
+        <mc:AlternateContent>
+          <mc:Choice Requires="w16se">
+            <w16se:symEx w16se:font="Segoe UI Emoji" w16se:char="1F60A"/>
+          </mc:Choice>
+          <mc:Fallback>
+            <w:t>😊</w:t>
+          </mc:Fallback>
+        </mc:AlternateContent>
+      </w:r>
+    </w:p>
+  </w:comment>
+  <w:comment w:id="22" w:author="Monika Bindas" w:date="2019-05-17T11:06:00Z" w:initials="MB">
+    <w:p>
+      <w:pPr>
+        <w:pStyle w:val="Tekstkomentarza"/>
+      </w:pPr>
+      <w:r>
+        <w:rPr>
+          <w:rStyle w:val="Odwoaniedokomentarza"/>
+        </w:rPr>
+        <w:annotationRef/>
+      </w:r>
+      <w:proofErr w:type="spellStart"/>
+      <w:r>
+        <w:t>Mszę</w:t>
+      </w:r>
+      <w:proofErr w:type="spellEnd"/>
+      <w:r>
+        <w:t xml:space="preserve"> </w:t>
+      </w:r>
+      <w:proofErr w:type="spellStart"/>
+      <w:r>
+        <w:t>świętą</w:t>
+      </w:r>
+      <w:proofErr w:type="spellEnd"/>
+      <w:r>
+        <w:t xml:space="preserve"> </w:t>
+      </w:r>
+      <w:proofErr w:type="spellStart"/>
+      <w:r>
+        <w:t>zamykają</w:t>
+      </w:r>
+      <w:proofErr w:type="spellEnd"/>
+      <w:r>
+        <w:t xml:space="preserve"> </w:t>
+      </w:r>
+      <w:proofErr w:type="spellStart"/>
+      <w:r>
+        <w:t>obrzędy</w:t>
+      </w:r>
+      <w:proofErr w:type="spellEnd"/>
+      <w:r>
+        <w:t xml:space="preserve"> </w:t>
+      </w:r>
+      <w:proofErr w:type="spellStart"/>
+      <w:r>
+        <w:t>zakończenia</w:t>
+      </w:r>
+      <w:proofErr w:type="spellEnd"/>
+    </w:p>
+  </w:comment>
+  <w:comment w:id="23" w:author="Monika Bindas" w:date="2019-05-17T11:07:00Z" w:initials="MB">
+    <w:p>
+      <w:pPr>
+        <w:pStyle w:val="Tekstkomentarza"/>
+      </w:pPr>
+      <w:r>
+        <w:rPr>
+          <w:rStyle w:val="Odwoaniedokomentarza"/>
+        </w:rPr>
+        <w:annotationRef/>
+      </w:r>
+      <w:proofErr w:type="spellStart"/>
+      <w:r>
+        <w:t>Zaczyna</w:t>
+      </w:r>
+      <w:proofErr w:type="spellEnd"/>
+      <w:r>
+        <w:t xml:space="preserve"> </w:t>
+      </w:r>
+      <w:proofErr w:type="spellStart"/>
+      <w:r>
+        <w:t>i</w:t>
+      </w:r>
+      <w:proofErr w:type="spellEnd"/>
+      <w:r>
+        <w:t xml:space="preserve"> </w:t>
+      </w:r>
+      <w:proofErr w:type="spellStart"/>
+      <w:r>
+        <w:t>kończy</w:t>
+      </w:r>
+      <w:proofErr w:type="spellEnd"/>
+      <w:r>
+        <w:t xml:space="preserve"> </w:t>
+      </w:r>
+      <w:proofErr w:type="spellStart"/>
+      <w:r>
+        <w:t>się</w:t>
+      </w:r>
+      <w:proofErr w:type="spellEnd"/>
+    </w:p>
+  </w:comment>
+</w:comments>
+</file>
+
+<file path=word/commentsExtended.xml><?xml version="1.0" encoding="utf-8"?>
+<w15:commentsEx xmlns:wpc="http://schemas.microsoft.com/office/word/2010/wordprocessingCanvas" xmlns:cx="http://schemas.microsoft.com/office/drawing/2014/chartex" xmlns:cx1="http://schemas.microsoft.com/office/drawing/2015/9/8/chartex" xmlns:cx2="http://schemas.microsoft.com/office/drawing/2015/10/21/chartex" xmlns:cx3="http://schemas.microsoft.com/office/drawing/2016/5/9/chartex" xmlns:cx4="http://schemas.microsoft.com/office/drawing/2016/5/10/chartex" xmlns:cx5="http://schemas.microsoft.com/office/drawing/2016/5/11/chartex" xmlns:cx6="http://schemas.microsoft.com/office/drawing/2016/5/12/chartex" xmlns:cx7="http://schemas.microsoft.com/office/drawing/2016/5/13/chartex" xmlns:cx8="http://schemas.microsoft.com/office/drawing/2016/5/14/chartex" xmlns:mc="http://schemas.openxmlformats.org/markup-compatibility/2006" xmlns:aink="http://schemas.microsoft.com/office/drawing/2016/ink" xmlns:am3d="http://schemas.microsoft.com/office/drawing/2017/model3d" xmlns:o="urn:schemas-microsoft-com:office:office" xmlns:r="http://schemas.openxmlformats.org/officeDocument/2006/relationships" xmlns:m="http://schemas.openxmlformats.org/officeDocument/2006/math" xmlns:v="urn:schemas-microsoft-com:vml" xmlns:wp14="http://schemas.microsoft.com/office/word/2010/wordprocessingDrawing" xmlns:wp="http://schemas.openxmlformats.org/drawingml/2006/wordprocessingDrawing" xmlns:w10="urn:schemas-microsoft-com:office:word" xmlns:w="http://schemas.openxmlformats.org/wordprocessingml/2006/main" xmlns:w14="http://schemas.microsoft.com/office/word/2010/wordml" xmlns:w15="http://schemas.microsoft.com/office/word/2012/wordml" xmlns:w16cid="http://schemas.microsoft.com/office/word/2016/wordml/cid" xmlns:w16se="http://schemas.microsoft.com/office/word/2015/wordml/symex" xmlns:wpg="http://schemas.microsoft.com/office/word/2010/wordprocessingGroup" xmlns:wpi="http://schemas.microsoft.com/office/word/2010/wordprocessingInk" xmlns:wne="http://schemas.microsoft.com/office/word/2006/wordml" xmlns:wps="http://schemas.microsoft.com/office/word/2010/wordprocessingShape" mc:Ignorable="w14 w15 w16se w16cid wp14">
+  <w15:commentEx w15:paraId="56A80506" w15:done="0"/>
+  <w15:commentEx w15:paraId="14F00F3A" w15:done="0"/>
+  <w15:commentEx w15:paraId="40AF08FE" w15:done="0"/>
+  <w15:commentEx w15:paraId="29887A9B" w15:done="0"/>
+  <w15:commentEx w15:paraId="59BFE82F" w15:done="0"/>
+  <w15:commentEx w15:paraId="3E4DCD69" w15:done="0"/>
+  <w15:commentEx w15:paraId="5E1E060F" w15:done="0"/>
+  <w15:commentEx w15:paraId="41F34E1D" w15:done="0"/>
+  <w15:commentEx w15:paraId="26A4645B" w15:done="0"/>
+  <w15:commentEx w15:paraId="3BD75529" w15:done="0"/>
+  <w15:commentEx w15:paraId="2F72F661" w15:done="0"/>
+  <w15:commentEx w15:paraId="3C09AE21" w15:done="0"/>
+  <w15:commentEx w15:paraId="251E97EC" w15:done="0"/>
+  <w15:commentEx w15:paraId="216B2959" w15:done="0"/>
+  <w15:commentEx w15:paraId="7302E9EA" w15:done="0"/>
+  <w15:commentEx w15:paraId="6E1003C0" w15:done="0"/>
+  <w15:commentEx w15:paraId="48E9F919" w15:done="0"/>
+</w15:commentsEx>
+</file>
+
+<file path=word/commentsIds.xml><?xml version="1.0" encoding="utf-8"?>
+<w16cid:commentsIds xmlns:wpc="http://schemas.microsoft.com/office/word/2010/wordprocessingCanvas" xmlns:cx="http://schemas.microsoft.com/office/drawing/2014/chartex" xmlns:cx1="http://schemas.microsoft.com/office/drawing/2015/9/8/chartex" xmlns:cx2="http://schemas.microsoft.com/office/drawing/2015/10/21/chartex" xmlns:cx3="http://schemas.microsoft.com/office/drawing/2016/5/9/chartex" xmlns:cx4="http://schemas.microsoft.com/office/drawing/2016/5/10/chartex" xmlns:cx5="http://schemas.microsoft.com/office/drawing/2016/5/11/chartex" xmlns:cx6="http://schemas.microsoft.com/office/drawing/2016/5/12/chartex" xmlns:cx7="http://schemas.microsoft.com/office/drawing/2016/5/13/chartex" xmlns:cx8="http://schemas.microsoft.com/office/drawing/2016/5/14/chartex" xmlns:mc="http://schemas.openxmlformats.org/markup-compatibility/2006" xmlns:aink="http://schemas.microsoft.com/office/drawing/2016/ink" xmlns:am3d="http://schemas.microsoft.com/office/drawing/2017/model3d" xmlns:o="urn:schemas-microsoft-com:office:office" xmlns:r="http://schemas.openxmlformats.org/officeDocument/2006/relationships" xmlns:m="http://schemas.openxmlformats.org/officeDocument/2006/math" xmlns:v="urn:schemas-microsoft-com:vml" xmlns:wp14="http://schemas.microsoft.com/office/word/2010/wordprocessingDrawing" xmlns:wp="http://schemas.openxmlformats.org/drawingml/2006/wordprocessingDrawing" xmlns:w10="urn:schemas-microsoft-com:office:word" xmlns:w="http://schemas.openxmlformats.org/wordprocessingml/2006/main" xmlns:w14="http://schemas.microsoft.com/office/word/2010/wordml" xmlns:w15="http://schemas.microsoft.com/office/word/2012/wordml" xmlns:w16cid="http://schemas.microsoft.com/office/word/2016/wordml/cid" xmlns:w16se="http://schemas.microsoft.com/office/word/2015/wordml/symex" xmlns:wpg="http://schemas.microsoft.com/office/word/2010/wordprocessingGroup" xmlns:wpi="http://schemas.microsoft.com/office/word/2010/wordprocessingInk" xmlns:wne="http://schemas.microsoft.com/office/word/2006/wordml" xmlns:wps="http://schemas.microsoft.com/office/word/2010/wordprocessingShape" mc:Ignorable="w14 w15 w16se w16cid wp14">
+  <w16cid:commentId w16cid:paraId="56A80506" w16cid:durableId="2089104F"/>
+  <w16cid:commentId w16cid:paraId="14F00F3A" w16cid:durableId="20891066"/>
+  <w16cid:commentId w16cid:paraId="40AF08FE" w16cid:durableId="2089107C"/>
+  <w16cid:commentId w16cid:paraId="29887A9B" w16cid:durableId="208910BA"/>
+  <w16cid:commentId w16cid:paraId="59BFE82F" w16cid:durableId="208910E2"/>
+  <w16cid:commentId w16cid:paraId="3E4DCD69" w16cid:durableId="20891157"/>
+  <w16cid:commentId w16cid:paraId="5E1E060F" w16cid:durableId="20891172"/>
+  <w16cid:commentId w16cid:paraId="41F34E1D" w16cid:durableId="20891210"/>
+  <w16cid:commentId w16cid:paraId="26A4645B" w16cid:durableId="20891247"/>
+  <w16cid:commentId w16cid:paraId="3BD75529" w16cid:durableId="208912C2"/>
+  <w16cid:commentId w16cid:paraId="2F72F661" w16cid:durableId="20891305"/>
+  <w16cid:commentId w16cid:paraId="3C09AE21" w16cid:durableId="208913A1"/>
+  <w16cid:commentId w16cid:paraId="251E97EC" w16cid:durableId="208913F6"/>
+  <w16cid:commentId w16cid:paraId="216B2959" w16cid:durableId="208913C7"/>
+  <w16cid:commentId w16cid:paraId="7302E9EA" w16cid:durableId="20891417"/>
+  <w16cid:commentId w16cid:paraId="6E1003C0" w16cid:durableId="20891431"/>
+  <w16cid:commentId w16cid:paraId="48E9F919" w16cid:durableId="20891471"/>
+</w16cid:commentsIds>
+</file>
+
 <file path=word/endnotes.xml><?xml version="1.0" encoding="utf-8"?>
-<w:endnotes xmlns:wpc="http://schemas.microsoft.com/office/word/2010/wordprocessingCanvas" xmlns:cx="http://schemas.microsoft.com/office/drawing/2014/chartex" xmlns:cx1="http://schemas.microsoft.com/office/drawing/2015/9/8/chartex" xmlns:mc="http://schemas.openxmlformats.org/markup-compatibility/2006" xmlns:o="urn:schemas-microsoft-com:office:office" xmlns:r="http://schemas.openxmlformats.org/officeDocument/2006/relationships" xmlns:m="http://schemas.openxmlformats.org/officeDocument/2006/math" xmlns:v="urn:schemas-microsoft-com:vml" xmlns:wp14="http://schemas.microsoft.com/office/word/2010/wordprocessingDrawing" xmlns:wp="http://schemas.openxmlformats.org/drawingml/2006/wordprocessingDrawing" xmlns:w10="urn:schemas-microsoft-com:office:word" xmlns:w="http://schemas.openxmlformats.org/wordprocessingml/2006/main" xmlns:w14="http://schemas.microsoft.com/office/word/2010/wordml" xmlns:w15="http://schemas.microsoft.com/office/word/2012/wordml" xmlns:w16se="http://schemas.microsoft.com/office/word/2015/wordml/symex" xmlns:wpg="http://schemas.microsoft.com/office/word/2010/wordprocessingGroup" xmlns:wpi="http://schemas.microsoft.com/office/word/2010/wordprocessingInk" xmlns:wne="http://schemas.microsoft.com/office/word/2006/wordml" xmlns:wps="http://schemas.microsoft.com/office/word/2010/wordprocessingShape" mc:Ignorable="w14 w15 w16se wp14">
+<w:endnotes xmlns:wpc="http://schemas.microsoft.com/office/word/2010/wordprocessingCanvas" xmlns:cx="http://schemas.microsoft.com/office/drawing/2014/chartex" xmlns:cx1="http://schemas.microsoft.com/office/drawing/2015/9/8/chartex" xmlns:cx2="http://schemas.microsoft.com/office/drawing/2015/10/21/chartex" xmlns:cx3="http://schemas.microsoft.com/office/drawing/2016/5/9/chartex" xmlns:cx4="http://schemas.microsoft.com/office/drawing/2016/5/10/chartex" xmlns:cx5="http://schemas.microsoft.com/office/drawing/2016/5/11/chartex" xmlns:cx6="http://schemas.microsoft.com/office/drawing/2016/5/12/chartex" xmlns:cx7="http://schemas.microsoft.com/office/drawing/2016/5/13/chartex" xmlns:cx8="http://schemas.microsoft.com/office/drawing/2016/5/14/chartex" xmlns:mc="http://schemas.openxmlformats.org/markup-compatibility/2006" xmlns:aink="http://schemas.microsoft.com/office/drawing/2016/ink" xmlns:am3d="http://schemas.microsoft.com/office/drawing/2017/model3d" xmlns:o="urn:schemas-microsoft-com:office:office" xmlns:r="http://schemas.openxmlformats.org/officeDocument/2006/relationships" xmlns:m="http://schemas.openxmlformats.org/officeDocument/2006/math" xmlns:v="urn:schemas-microsoft-com:vml" xmlns:wp14="http://schemas.microsoft.com/office/word/2010/wordprocessingDrawing" xmlns:wp="http://schemas.openxmlformats.org/drawingml/2006/wordprocessingDrawing" xmlns:w10="urn:schemas-microsoft-com:office:word" xmlns:w="http://schemas.openxmlformats.org/wordprocessingml/2006/main" xmlns:w14="http://schemas.microsoft.com/office/word/2010/wordml" xmlns:w15="http://schemas.microsoft.com/office/word/2012/wordml" xmlns:w16cid="http://schemas.microsoft.com/office/word/2016/wordml/cid" xmlns:w16se="http://schemas.microsoft.com/office/word/2015/wordml/symex" xmlns:wpg="http://schemas.microsoft.com/office/word/2010/wordprocessingGroup" xmlns:wpi="http://schemas.microsoft.com/office/word/2010/wordprocessingInk" xmlns:wne="http://schemas.microsoft.com/office/word/2006/wordml" xmlns:wps="http://schemas.microsoft.com/office/word/2010/wordprocessingShape" mc:Ignorable="w14 w15 w16se w16cid wp14">
   <w:endnote w:type="separator" w:id="-1">
     <w:p>
       <w:pPr>
@@ -6433,7 +8141,7 @@
 </file>
 
 <file path=word/footnotes.xml><?xml version="1.0" encoding="utf-8"?>
-<w:footnotes xmlns:wpc="http://schemas.microsoft.com/office/word/2010/wordprocessingCanvas" xmlns:cx="http://schemas.microsoft.com/office/drawing/2014/chartex" xmlns:cx1="http://schemas.microsoft.com/office/drawing/2015/9/8/chartex" xmlns:mc="http://schemas.openxmlformats.org/markup-compatibility/2006" xmlns:o="urn:schemas-microsoft-com:office:office" xmlns:r="http://schemas.openxmlformats.org/officeDocument/2006/relationships" xmlns:m="http://schemas.openxmlformats.org/officeDocument/2006/math" xmlns:v="urn:schemas-microsoft-com:vml" xmlns:wp14="http://schemas.microsoft.com/office/word/2010/wordprocessingDrawing" xmlns:wp="http://schemas.openxmlformats.org/drawingml/2006/wordprocessingDrawing" xmlns:w10="urn:schemas-microsoft-com:office:word" xmlns:w="http://schemas.openxmlformats.org/wordprocessingml/2006/main" xmlns:w14="http://schemas.microsoft.com/office/word/2010/wordml" xmlns:w15="http://schemas.microsoft.com/office/word/2012/wordml" xmlns:w16se="http://schemas.microsoft.com/office/word/2015/wordml/symex" xmlns:wpg="http://schemas.microsoft.com/office/word/2010/wordprocessingGroup" xmlns:wpi="http://schemas.microsoft.com/office/word/2010/wordprocessingInk" xmlns:wne="http://schemas.microsoft.com/office/word/2006/wordml" xmlns:wps="http://schemas.microsoft.com/office/word/2010/wordprocessingShape" mc:Ignorable="w14 w15 w16se wp14">
+<w:footnotes xmlns:wpc="http://schemas.microsoft.com/office/word/2010/wordprocessingCanvas" xmlns:cx="http://schemas.microsoft.com/office/drawing/2014/chartex" xmlns:cx1="http://schemas.microsoft.com/office/drawing/2015/9/8/chartex" xmlns:cx2="http://schemas.microsoft.com/office/drawing/2015/10/21/chartex" xmlns:cx3="http://schemas.microsoft.com/office/drawing/2016/5/9/chartex" xmlns:cx4="http://schemas.microsoft.com/office/drawing/2016/5/10/chartex" xmlns:cx5="http://schemas.microsoft.com/office/drawing/2016/5/11/chartex" xmlns:cx6="http://schemas.microsoft.com/office/drawing/2016/5/12/chartex" xmlns:cx7="http://schemas.microsoft.com/office/drawing/2016/5/13/chartex" xmlns:cx8="http://schemas.microsoft.com/office/drawing/2016/5/14/chartex" xmlns:mc="http://schemas.openxmlformats.org/markup-compatibility/2006" xmlns:aink="http://schemas.microsoft.com/office/drawing/2016/ink" xmlns:am3d="http://schemas.microsoft.com/office/drawing/2017/model3d" xmlns:o="urn:schemas-microsoft-com:office:office" xmlns:r="http://schemas.openxmlformats.org/officeDocument/2006/relationships" xmlns:m="http://schemas.openxmlformats.org/officeDocument/2006/math" xmlns:v="urn:schemas-microsoft-com:vml" xmlns:wp14="http://schemas.microsoft.com/office/word/2010/wordprocessingDrawing" xmlns:wp="http://schemas.openxmlformats.org/drawingml/2006/wordprocessingDrawing" xmlns:w10="urn:schemas-microsoft-com:office:word" xmlns:w="http://schemas.openxmlformats.org/wordprocessingml/2006/main" xmlns:w14="http://schemas.microsoft.com/office/word/2010/wordml" xmlns:w15="http://schemas.microsoft.com/office/word/2012/wordml" xmlns:w16cid="http://schemas.microsoft.com/office/word/2016/wordml/cid" xmlns:w16se="http://schemas.microsoft.com/office/word/2015/wordml/symex" xmlns:wpg="http://schemas.microsoft.com/office/word/2010/wordprocessingGroup" xmlns:wpi="http://schemas.microsoft.com/office/word/2010/wordprocessingInk" xmlns:wne="http://schemas.microsoft.com/office/word/2006/wordml" xmlns:wps="http://schemas.microsoft.com/office/word/2010/wordprocessingShape" mc:Ignorable="w14 w15 w16se w16cid wp14">
   <w:footnote w:type="separator" w:id="-1">
     <w:p>
       <w:pPr>
@@ -6457,8 +8165,16 @@
 </w:footnotes>
 </file>
 
+<file path=word/people.xml><?xml version="1.0" encoding="utf-8"?>
+<w15:people xmlns:wpc="http://schemas.microsoft.com/office/word/2010/wordprocessingCanvas" xmlns:cx="http://schemas.microsoft.com/office/drawing/2014/chartex" xmlns:cx1="http://schemas.microsoft.com/office/drawing/2015/9/8/chartex" xmlns:cx2="http://schemas.microsoft.com/office/drawing/2015/10/21/chartex" xmlns:cx3="http://schemas.microsoft.com/office/drawing/2016/5/9/chartex" xmlns:cx4="http://schemas.microsoft.com/office/drawing/2016/5/10/chartex" xmlns:cx5="http://schemas.microsoft.com/office/drawing/2016/5/11/chartex" xmlns:cx6="http://schemas.microsoft.com/office/drawing/2016/5/12/chartex" xmlns:cx7="http://schemas.microsoft.com/office/drawing/2016/5/13/chartex" xmlns:cx8="http://schemas.microsoft.com/office/drawing/2016/5/14/chartex" xmlns:mc="http://schemas.openxmlformats.org/markup-compatibility/2006" xmlns:aink="http://schemas.microsoft.com/office/drawing/2016/ink" xmlns:am3d="http://schemas.microsoft.com/office/drawing/2017/model3d" xmlns:o="urn:schemas-microsoft-com:office:office" xmlns:r="http://schemas.openxmlformats.org/officeDocument/2006/relationships" xmlns:m="http://schemas.openxmlformats.org/officeDocument/2006/math" xmlns:v="urn:schemas-microsoft-com:vml" xmlns:wp14="http://schemas.microsoft.com/office/word/2010/wordprocessingDrawing" xmlns:wp="http://schemas.openxmlformats.org/drawingml/2006/wordprocessingDrawing" xmlns:w10="urn:schemas-microsoft-com:office:word" xmlns:w="http://schemas.openxmlformats.org/wordprocessingml/2006/main" xmlns:w14="http://schemas.microsoft.com/office/word/2010/wordml" xmlns:w15="http://schemas.microsoft.com/office/word/2012/wordml" xmlns:w16cid="http://schemas.microsoft.com/office/word/2016/wordml/cid" xmlns:w16se="http://schemas.microsoft.com/office/word/2015/wordml/symex" xmlns:wpg="http://schemas.microsoft.com/office/word/2010/wordprocessingGroup" xmlns:wpi="http://schemas.microsoft.com/office/word/2010/wordprocessingInk" xmlns:wne="http://schemas.microsoft.com/office/word/2006/wordml" xmlns:wps="http://schemas.microsoft.com/office/word/2010/wordprocessingShape" mc:Ignorable="w14 w15 w16se w16cid wp14">
+  <w15:person w15:author="Monika Bindas">
+    <w15:presenceInfo w15:providerId="None" w15:userId="Monika Bindas"/>
+  </w15:person>
+</w15:people>
+</file>
+
 <file path=word/styles.xml><?xml version="1.0" encoding="utf-8"?>
-<w:styles xmlns:mc="http://schemas.openxmlformats.org/markup-compatibility/2006" xmlns:r="http://schemas.openxmlformats.org/officeDocument/2006/relationships" xmlns:w="http://schemas.openxmlformats.org/wordprocessingml/2006/main" xmlns:w14="http://schemas.microsoft.com/office/word/2010/wordml" xmlns:w15="http://schemas.microsoft.com/office/word/2012/wordml" xmlns:w16se="http://schemas.microsoft.com/office/word/2015/wordml/symex" mc:Ignorable="w14 w15 w16se">
+<w:styles xmlns:mc="http://schemas.openxmlformats.org/markup-compatibility/2006" xmlns:r="http://schemas.openxmlformats.org/officeDocument/2006/relationships" xmlns:w="http://schemas.openxmlformats.org/wordprocessingml/2006/main" xmlns:w14="http://schemas.microsoft.com/office/word/2010/wordml" xmlns:w15="http://schemas.microsoft.com/office/word/2012/wordml" xmlns:w16cid="http://schemas.microsoft.com/office/word/2016/wordml/cid" xmlns:w16se="http://schemas.microsoft.com/office/word/2015/wordml/symex" mc:Ignorable="w14 w15 w16se w16cid">
   <w:docDefaults>
     <w:rPrDefault>
       <w:rPr>
@@ -6474,7 +8190,7 @@
       </w:pPr>
     </w:pPrDefault>
   </w:docDefaults>
-  <w:latentStyles w:defLockedState="0" w:defUIPriority="99" w:defSemiHidden="0" w:defUnhideWhenUsed="0" w:defQFormat="0" w:count="371">
+  <w:latentStyles w:defLockedState="0" w:defUIPriority="99" w:defSemiHidden="0" w:defUnhideWhenUsed="0" w:defQFormat="0" w:count="375">
     <w:lsdException w:name="Normal" w:uiPriority="0" w:qFormat="1"/>
     <w:lsdException w:name="heading 1" w:uiPriority="9" w:qFormat="1"/>
     <w:lsdException w:name="heading 2" w:semiHidden="1" w:uiPriority="9" w:unhideWhenUsed="1" w:qFormat="1"/>
@@ -6580,7 +8296,6 @@
     <w:lsdException w:name="HTML Sample" w:semiHidden="1" w:unhideWhenUsed="1"/>
     <w:lsdException w:name="HTML Typewriter" w:semiHidden="1" w:unhideWhenUsed="1"/>
     <w:lsdException w:name="HTML Variable" w:semiHidden="1" w:unhideWhenUsed="1"/>
-    <w:lsdException w:name="Normal Table" w:semiHidden="1" w:unhideWhenUsed="1"/>
     <w:lsdException w:name="annotation subject" w:semiHidden="1" w:unhideWhenUsed="1"/>
     <w:lsdException w:name="No List" w:semiHidden="1" w:unhideWhenUsed="1"/>
     <w:lsdException w:name="Outline List 1" w:semiHidden="1" w:unhideWhenUsed="1"/>
@@ -6624,10 +8339,8 @@
     <w:lsdException w:name="Table Elegant" w:semiHidden="1" w:unhideWhenUsed="1"/>
     <w:lsdException w:name="Table Professional" w:semiHidden="1" w:unhideWhenUsed="1"/>
     <w:lsdException w:name="Table Subtle 1" w:semiHidden="1" w:unhideWhenUsed="1"/>
-    <w:lsdException w:name="Table Subtle 2" w:semiHidden="1" w:unhideWhenUsed="1"/>
     <w:lsdException w:name="Table Web 1" w:semiHidden="1" w:unhideWhenUsed="1"/>
     <w:lsdException w:name="Table Web 2" w:semiHidden="1" w:unhideWhenUsed="1"/>
-    <w:lsdException w:name="Table Web 3" w:semiHidden="1" w:unhideWhenUsed="1"/>
     <w:lsdException w:name="Balloon Text" w:semiHidden="1" w:unhideWhenUsed="1"/>
     <w:lsdException w:name="Table Grid" w:uiPriority="39"/>
     <w:lsdException w:name="Table Theme" w:semiHidden="1" w:unhideWhenUsed="1"/>
@@ -6846,8 +8559,12 @@
     <w:lsdException w:name="List Table 5 Dark Accent 6" w:uiPriority="50"/>
     <w:lsdException w:name="List Table 6 Colorful Accent 6" w:uiPriority="51"/>
     <w:lsdException w:name="List Table 7 Colorful Accent 6" w:uiPriority="52"/>
+    <w:lsdException w:name="Mention" w:semiHidden="1" w:unhideWhenUsed="1"/>
+    <w:lsdException w:name="Smart Hyperlink" w:semiHidden="1" w:unhideWhenUsed="1"/>
+    <w:lsdException w:name="Hashtag" w:semiHidden="1" w:unhideWhenUsed="1"/>
+    <w:lsdException w:name="Unresolved Mention" w:semiHidden="1" w:unhideWhenUsed="1"/>
   </w:latentStyles>
-  <w:style w:type="paragraph" w:default="1" w:styleId="Normal">
+  <w:style w:type="paragraph" w:default="1" w:styleId="Normalny">
     <w:name w:val="Normal"/>
     <w:qFormat/>
     <w:rsid w:val="00A458DC"/>
@@ -6856,11 +8573,11 @@
       <w:sz w:val="24"/>
     </w:rPr>
   </w:style>
-  <w:style w:type="paragraph" w:styleId="Heading1">
+  <w:style w:type="paragraph" w:styleId="Nagwek1">
     <w:name w:val="heading 1"/>
-    <w:basedOn w:val="Normal"/>
-    <w:next w:val="Normal"/>
-    <w:link w:val="Heading1Char"/>
+    <w:basedOn w:val="Normalny"/>
+    <w:next w:val="Normalny"/>
+    <w:link w:val="Nagwek1Znak"/>
     <w:uiPriority w:val="9"/>
     <w:qFormat/>
     <w:rsid w:val="00954DF7"/>
@@ -6878,11 +8595,11 @@
       <w:szCs w:val="32"/>
     </w:rPr>
   </w:style>
-  <w:style w:type="paragraph" w:styleId="Heading3">
+  <w:style w:type="paragraph" w:styleId="Nagwek3">
     <w:name w:val="heading 3"/>
-    <w:basedOn w:val="Normal"/>
-    <w:next w:val="Normal"/>
-    <w:link w:val="Heading3Char"/>
+    <w:basedOn w:val="Normalny"/>
+    <w:next w:val="Normalny"/>
+    <w:link w:val="Nagwek3Znak"/>
     <w:uiPriority w:val="9"/>
     <w:unhideWhenUsed/>
     <w:qFormat/>
@@ -6899,13 +8616,13 @@
       <w:szCs w:val="24"/>
     </w:rPr>
   </w:style>
-  <w:style w:type="character" w:default="1" w:styleId="DefaultParagraphFont">
+  <w:style w:type="character" w:default="1" w:styleId="Domylnaczcionkaakapitu">
     <w:name w:val="Default Paragraph Font"/>
     <w:uiPriority w:val="1"/>
     <w:semiHidden/>
     <w:unhideWhenUsed/>
   </w:style>
-  <w:style w:type="table" w:default="1" w:styleId="TableNormal">
+  <w:style w:type="table" w:default="1" w:styleId="Standardowy">
     <w:name w:val="Normal Table"/>
     <w:uiPriority w:val="99"/>
     <w:semiHidden/>
@@ -6920,16 +8637,16 @@
       </w:tblCellMar>
     </w:tblPr>
   </w:style>
-  <w:style w:type="numbering" w:default="1" w:styleId="NoList">
+  <w:style w:type="numbering" w:default="1" w:styleId="Bezlisty">
     <w:name w:val="No List"/>
     <w:uiPriority w:val="99"/>
     <w:semiHidden/>
     <w:unhideWhenUsed/>
   </w:style>
-  <w:style w:type="character" w:customStyle="1" w:styleId="Heading1Char">
-    <w:name w:val="Heading 1 Char"/>
-    <w:basedOn w:val="DefaultParagraphFont"/>
-    <w:link w:val="Heading1"/>
+  <w:style w:type="character" w:customStyle="1" w:styleId="Nagwek1Znak">
+    <w:name w:val="Nagłówek 1 Znak"/>
+    <w:basedOn w:val="Domylnaczcionkaakapitu"/>
+    <w:link w:val="Nagwek1"/>
     <w:uiPriority w:val="9"/>
     <w:rsid w:val="00954DF7"/>
     <w:rPr>
@@ -6940,9 +8657,9 @@
       <w:szCs w:val="32"/>
     </w:rPr>
   </w:style>
-  <w:style w:type="character" w:styleId="CommentReference">
+  <w:style w:type="character" w:styleId="Odwoaniedokomentarza">
     <w:name w:val="annotation reference"/>
-    <w:basedOn w:val="DefaultParagraphFont"/>
+    <w:basedOn w:val="Domylnaczcionkaakapitu"/>
     <w:uiPriority w:val="99"/>
     <w:semiHidden/>
     <w:unhideWhenUsed/>
@@ -6952,10 +8669,10 @@
       <w:szCs w:val="16"/>
     </w:rPr>
   </w:style>
-  <w:style w:type="paragraph" w:styleId="CommentText">
+  <w:style w:type="paragraph" w:styleId="Tekstkomentarza">
     <w:name w:val="annotation text"/>
-    <w:basedOn w:val="Normal"/>
-    <w:link w:val="CommentTextChar"/>
+    <w:basedOn w:val="Normalny"/>
+    <w:link w:val="TekstkomentarzaZnak"/>
     <w:uiPriority w:val="99"/>
     <w:semiHidden/>
     <w:unhideWhenUsed/>
@@ -6968,10 +8685,10 @@
       <w:szCs w:val="20"/>
     </w:rPr>
   </w:style>
-  <w:style w:type="character" w:customStyle="1" w:styleId="CommentTextChar">
-    <w:name w:val="Comment Text Char"/>
-    <w:basedOn w:val="DefaultParagraphFont"/>
-    <w:link w:val="CommentText"/>
+  <w:style w:type="character" w:customStyle="1" w:styleId="TekstkomentarzaZnak">
+    <w:name w:val="Tekst komentarza Znak"/>
+    <w:basedOn w:val="Domylnaczcionkaakapitu"/>
+    <w:link w:val="Tekstkomentarza"/>
     <w:uiPriority w:val="99"/>
     <w:semiHidden/>
     <w:rsid w:val="00774283"/>
@@ -6981,11 +8698,11 @@
       <w:szCs w:val="20"/>
     </w:rPr>
   </w:style>
-  <w:style w:type="paragraph" w:styleId="CommentSubject">
+  <w:style w:type="paragraph" w:styleId="Tematkomentarza">
     <w:name w:val="annotation subject"/>
-    <w:basedOn w:val="CommentText"/>
-    <w:next w:val="CommentText"/>
-    <w:link w:val="CommentSubjectChar"/>
+    <w:basedOn w:val="Tekstkomentarza"/>
+    <w:next w:val="Tekstkomentarza"/>
+    <w:link w:val="TematkomentarzaZnak"/>
     <w:uiPriority w:val="99"/>
     <w:semiHidden/>
     <w:unhideWhenUsed/>
@@ -6995,10 +8712,10 @@
       <w:bCs/>
     </w:rPr>
   </w:style>
-  <w:style w:type="character" w:customStyle="1" w:styleId="CommentSubjectChar">
-    <w:name w:val="Comment Subject Char"/>
-    <w:basedOn w:val="CommentTextChar"/>
-    <w:link w:val="CommentSubject"/>
+  <w:style w:type="character" w:customStyle="1" w:styleId="TematkomentarzaZnak">
+    <w:name w:val="Temat komentarza Znak"/>
+    <w:basedOn w:val="TekstkomentarzaZnak"/>
+    <w:link w:val="Tematkomentarza"/>
     <w:uiPriority w:val="99"/>
     <w:semiHidden/>
     <w:rsid w:val="00774283"/>
@@ -7010,10 +8727,10 @@
       <w:szCs w:val="20"/>
     </w:rPr>
   </w:style>
-  <w:style w:type="paragraph" w:styleId="BalloonText">
+  <w:style w:type="paragraph" w:styleId="Tekstdymka">
     <w:name w:val="Balloon Text"/>
-    <w:basedOn w:val="Normal"/>
-    <w:link w:val="BalloonTextChar"/>
+    <w:basedOn w:val="Normalny"/>
+    <w:link w:val="TekstdymkaZnak"/>
     <w:uiPriority w:val="99"/>
     <w:semiHidden/>
     <w:unhideWhenUsed/>
@@ -7027,10 +8744,10 @@
       <w:szCs w:val="18"/>
     </w:rPr>
   </w:style>
-  <w:style w:type="character" w:customStyle="1" w:styleId="BalloonTextChar">
-    <w:name w:val="Balloon Text Char"/>
-    <w:basedOn w:val="DefaultParagraphFont"/>
-    <w:link w:val="BalloonText"/>
+  <w:style w:type="character" w:customStyle="1" w:styleId="TekstdymkaZnak">
+    <w:name w:val="Tekst dymka Znak"/>
+    <w:basedOn w:val="Domylnaczcionkaakapitu"/>
+    <w:link w:val="Tekstdymka"/>
     <w:uiPriority w:val="99"/>
     <w:semiHidden/>
     <w:rsid w:val="00774283"/>
@@ -7040,10 +8757,10 @@
       <w:szCs w:val="18"/>
     </w:rPr>
   </w:style>
-  <w:style w:type="paragraph" w:styleId="TOCHeading">
+  <w:style w:type="paragraph" w:styleId="Nagwekspisutreci">
     <w:name w:val="TOC Heading"/>
-    <w:basedOn w:val="Heading1"/>
-    <w:next w:val="Normal"/>
+    <w:basedOn w:val="Nagwek1"/>
+    <w:next w:val="Normalny"/>
     <w:uiPriority w:val="39"/>
     <w:unhideWhenUsed/>
     <w:qFormat/>
@@ -7057,10 +8774,10 @@
       <w:sz w:val="32"/>
     </w:rPr>
   </w:style>
-  <w:style w:type="paragraph" w:styleId="TOC1">
+  <w:style w:type="paragraph" w:styleId="Spistreci1">
     <w:name w:val="toc 1"/>
-    <w:basedOn w:val="Normal"/>
-    <w:next w:val="Normal"/>
+    <w:basedOn w:val="Normalny"/>
+    <w:next w:val="Normalny"/>
     <w:autoRedefine/>
     <w:uiPriority w:val="39"/>
     <w:unhideWhenUsed/>
@@ -7069,9 +8786,9 @@
       <w:spacing w:after="100"/>
     </w:pPr>
   </w:style>
-  <w:style w:type="character" w:styleId="Hyperlink">
+  <w:style w:type="character" w:styleId="Hipercze">
     <w:name w:val="Hyperlink"/>
-    <w:basedOn w:val="DefaultParagraphFont"/>
+    <w:basedOn w:val="Domylnaczcionkaakapitu"/>
     <w:uiPriority w:val="99"/>
     <w:unhideWhenUsed/>
     <w:rsid w:val="00567A85"/>
@@ -7080,9 +8797,9 @@
       <w:u w:val="single"/>
     </w:rPr>
   </w:style>
-  <w:style w:type="character" w:styleId="FollowedHyperlink">
+  <w:style w:type="character" w:styleId="UyteHipercze">
     <w:name w:val="FollowedHyperlink"/>
-    <w:basedOn w:val="DefaultParagraphFont"/>
+    <w:basedOn w:val="Domylnaczcionkaakapitu"/>
     <w:uiPriority w:val="99"/>
     <w:semiHidden/>
     <w:unhideWhenUsed/>
@@ -7092,10 +8809,10 @@
       <w:u w:val="single"/>
     </w:rPr>
   </w:style>
-  <w:style w:type="paragraph" w:styleId="Header">
+  <w:style w:type="paragraph" w:styleId="Nagwek">
     <w:name w:val="header"/>
-    <w:basedOn w:val="Normal"/>
-    <w:link w:val="HeaderChar"/>
+    <w:basedOn w:val="Normalny"/>
+    <w:link w:val="NagwekZnak"/>
     <w:uiPriority w:val="99"/>
     <w:unhideWhenUsed/>
     <w:rsid w:val="006C3BCC"/>
@@ -7107,10 +8824,10 @@
       <w:spacing w:after="0" w:line="240" w:lineRule="auto"/>
     </w:pPr>
   </w:style>
-  <w:style w:type="character" w:customStyle="1" w:styleId="HeaderChar">
-    <w:name w:val="Header Char"/>
-    <w:basedOn w:val="DefaultParagraphFont"/>
-    <w:link w:val="Header"/>
+  <w:style w:type="character" w:customStyle="1" w:styleId="NagwekZnak">
+    <w:name w:val="Nagłówek Znak"/>
+    <w:basedOn w:val="Domylnaczcionkaakapitu"/>
+    <w:link w:val="Nagwek"/>
     <w:uiPriority w:val="99"/>
     <w:rsid w:val="006C3BCC"/>
     <w:rPr>
@@ -7118,10 +8835,10 @@
       <w:sz w:val="24"/>
     </w:rPr>
   </w:style>
-  <w:style w:type="paragraph" w:styleId="Footer">
+  <w:style w:type="paragraph" w:styleId="Stopka">
     <w:name w:val="footer"/>
-    <w:basedOn w:val="Normal"/>
-    <w:link w:val="FooterChar"/>
+    <w:basedOn w:val="Normalny"/>
+    <w:link w:val="StopkaZnak"/>
     <w:uiPriority w:val="99"/>
     <w:unhideWhenUsed/>
     <w:rsid w:val="006C3BCC"/>
@@ -7133,10 +8850,10 @@
       <w:spacing w:after="0" w:line="240" w:lineRule="auto"/>
     </w:pPr>
   </w:style>
-  <w:style w:type="character" w:customStyle="1" w:styleId="FooterChar">
-    <w:name w:val="Footer Char"/>
-    <w:basedOn w:val="DefaultParagraphFont"/>
-    <w:link w:val="Footer"/>
+  <w:style w:type="character" w:customStyle="1" w:styleId="StopkaZnak">
+    <w:name w:val="Stopka Znak"/>
+    <w:basedOn w:val="Domylnaczcionkaakapitu"/>
+    <w:link w:val="Stopka"/>
     <w:uiPriority w:val="99"/>
     <w:rsid w:val="006C3BCC"/>
     <w:rPr>
@@ -7144,10 +8861,10 @@
       <w:sz w:val="24"/>
     </w:rPr>
   </w:style>
-  <w:style w:type="paragraph" w:styleId="EndnoteText">
+  <w:style w:type="paragraph" w:styleId="Tekstprzypisukocowego">
     <w:name w:val="endnote text"/>
-    <w:basedOn w:val="Normal"/>
-    <w:link w:val="EndnoteTextChar"/>
+    <w:basedOn w:val="Normalny"/>
+    <w:link w:val="TekstprzypisukocowegoZnak"/>
     <w:uiPriority w:val="99"/>
     <w:semiHidden/>
     <w:unhideWhenUsed/>
@@ -7160,10 +8877,10 @@
       <w:szCs w:val="20"/>
     </w:rPr>
   </w:style>
-  <w:style w:type="character" w:customStyle="1" w:styleId="EndnoteTextChar">
-    <w:name w:val="Endnote Text Char"/>
-    <w:basedOn w:val="DefaultParagraphFont"/>
-    <w:link w:val="EndnoteText"/>
+  <w:style w:type="character" w:customStyle="1" w:styleId="TekstprzypisukocowegoZnak">
+    <w:name w:val="Tekst przypisu końcowego Znak"/>
+    <w:basedOn w:val="Domylnaczcionkaakapitu"/>
+    <w:link w:val="Tekstprzypisukocowego"/>
     <w:uiPriority w:val="99"/>
     <w:semiHidden/>
     <w:rsid w:val="00B05DB1"/>
@@ -7173,9 +8890,9 @@
       <w:szCs w:val="20"/>
     </w:rPr>
   </w:style>
-  <w:style w:type="character" w:styleId="EndnoteReference">
+  <w:style w:type="character" w:styleId="Odwoanieprzypisukocowego">
     <w:name w:val="endnote reference"/>
-    <w:basedOn w:val="DefaultParagraphFont"/>
+    <w:basedOn w:val="Domylnaczcionkaakapitu"/>
     <w:uiPriority w:val="99"/>
     <w:semiHidden/>
     <w:unhideWhenUsed/>
@@ -7186,13 +8903,13 @@
   </w:style>
   <w:style w:type="character" w:customStyle="1" w:styleId="ilfuvd">
     <w:name w:val="ilfuvd"/>
-    <w:basedOn w:val="DefaultParagraphFont"/>
+    <w:basedOn w:val="Domylnaczcionkaakapitu"/>
     <w:rsid w:val="001A653A"/>
   </w:style>
-  <w:style w:type="character" w:customStyle="1" w:styleId="Heading3Char">
-    <w:name w:val="Heading 3 Char"/>
-    <w:basedOn w:val="DefaultParagraphFont"/>
-    <w:link w:val="Heading3"/>
+  <w:style w:type="character" w:customStyle="1" w:styleId="Nagwek3Znak">
+    <w:name w:val="Nagłówek 3 Znak"/>
+    <w:basedOn w:val="Domylnaczcionkaakapitu"/>
+    <w:link w:val="Nagwek3"/>
     <w:uiPriority w:val="9"/>
     <w:rsid w:val="008F6CF8"/>
     <w:rPr>
@@ -7471,7 +9188,7 @@
 </file>
 
 <file path=customXml/itemProps1.xml><?xml version="1.0" encoding="utf-8"?>
-<ds:datastoreItem xmlns:ds="http://schemas.openxmlformats.org/officeDocument/2006/customXml" ds:itemID="{B8F8B331-A91B-4266-B439-8BE827B1D192}">
+<ds:datastoreItem xmlns:ds="http://schemas.openxmlformats.org/officeDocument/2006/customXml" ds:itemID="{1FA4E1F7-77A4-467E-B2CF-63712C0438B8}">
   <ds:schemaRefs>
     <ds:schemaRef ds:uri="http://schemas.openxmlformats.org/officeDocument/2006/bibliography"/>
   </ds:schemaRefs>

</xml_diff>